<commit_message>
Added the Grid Interaction Class
A switch interaction that deals with turning on and off a grid system. Updates made to controller, grid and system managers to update based off the system manager Start() so it all can be completed in a hierarchy.

+GridInteractionClass
</commit_message>
<xml_diff>
--- a/Classes.docx
+++ b/Classes.docx
@@ -329,6 +329,15 @@
             </w:pPr>
             <w:r>
               <w:t>setIndicator(bool)</w:t>
+            </w:r>
+          </w:p>
+          <w:p>
+            <w:pPr>
+              <w:spacing w:line="240" w:lineRule="auto"/>
+              <w:cnfStyle w:val="000000000000" w:firstRow="0" w:lastRow="0" w:firstColumn="0" w:lastColumn="0" w:oddVBand="0" w:evenVBand="0" w:oddHBand="0" w:evenHBand="0" w:firstRowFirstColumn="0" w:firstRowLastColumn="0" w:lastRowFirstColumn="0" w:lastRowLastColumn="0"/>
+            </w:pPr>
+            <w:r>
+              <w:t>updateThisInteraction()</w:t>
             </w:r>
           </w:p>
         </w:tc>
@@ -1499,7 +1508,10 @@
               <w:cnfStyle w:val="000000000000" w:firstRow="0" w:lastRow="0" w:firstColumn="0" w:lastColumn="0" w:oddVBand="0" w:evenVBand="0" w:oddHBand="0" w:evenHBand="0" w:firstRowFirstColumn="0" w:firstRowLastColumn="0" w:lastRowFirstColumn="0" w:lastRowLastColumn="0"/>
             </w:pPr>
             <w:r>
-              <w:t>GridManager powerBox</w:t>
+              <w:t>System</w:t>
+            </w:r>
+            <w:r>
+              <w:t>Manager powerBox</w:t>
             </w:r>
           </w:p>
           <w:p>
@@ -1732,6 +1744,15 @@
               <w:t>setObject(bool)</w:t>
             </w:r>
           </w:p>
+          <w:p>
+            <w:pPr>
+              <w:spacing w:line="240" w:lineRule="auto"/>
+              <w:cnfStyle w:val="000000000000" w:firstRow="0" w:lastRow="0" w:firstColumn="0" w:lastColumn="0" w:oddVBand="0" w:evenVBand="0" w:oddHBand="0" w:evenHBand="0" w:firstRowFirstColumn="0" w:firstRowLastColumn="0" w:lastRowFirstColumn="0" w:lastRowLastColumn="0"/>
+            </w:pPr>
+            <w:r>
+              <w:t>setToOff()</w:t>
+            </w:r>
+          </w:p>
         </w:tc>
         <w:tc>
           <w:tcPr>
@@ -1815,6 +1836,9 @@
               <w:spacing w:line="240" w:lineRule="auto"/>
               <w:cnfStyle w:val="000000000000" w:firstRow="0" w:lastRow="0" w:firstColumn="0" w:lastColumn="0" w:oddVBand="0" w:evenVBand="0" w:oddHBand="0" w:evenHBand="0" w:firstRowFirstColumn="0" w:firstRowLastColumn="0" w:lastRowFirstColumn="0" w:lastRowLastColumn="0"/>
             </w:pPr>
+            <w:r>
+              <w:t>D</w:t>
+            </w:r>
           </w:p>
         </w:tc>
         <w:tc>
@@ -4013,6 +4037,57 @@
             </w:pPr>
             <w:r>
               <w:t>updatePower()</w:t>
+            </w:r>
+          </w:p>
+          <w:p>
+            <w:pPr>
+              <w:spacing w:line="240" w:lineRule="auto"/>
+              <w:cnfStyle w:val="000000000000" w:firstRow="0" w:lastRow="0" w:firstColumn="0" w:lastColumn="0" w:oddVBand="0" w:evenVBand="0" w:oddHBand="0" w:evenHBand="0" w:firstRowFirstColumn="0" w:firstRowLastColumn="0" w:lastRowFirstColumn="0" w:lastRowLastColumn="0"/>
+            </w:pPr>
+          </w:p>
+          <w:p>
+            <w:pPr>
+              <w:spacing w:line="240" w:lineRule="auto"/>
+              <w:cnfStyle w:val="000000000000" w:firstRow="0" w:lastRow="0" w:firstColumn="0" w:lastColumn="0" w:oddVBand="0" w:evenVBand="0" w:oddHBand="0" w:evenHBand="0" w:firstRowFirstColumn="0" w:firstRowLastColumn="0" w:lastRowFirstColumn="0" w:lastRowLastColumn="0"/>
+            </w:pPr>
+            <w:r>
+              <w:t>getIsOn()</w:t>
+            </w:r>
+          </w:p>
+          <w:p>
+            <w:pPr>
+              <w:spacing w:line="240" w:lineRule="auto"/>
+              <w:cnfStyle w:val="000000000000" w:firstRow="0" w:lastRow="0" w:firstColumn="0" w:lastColumn="0" w:oddVBand="0" w:evenVBand="0" w:oddHBand="0" w:evenHBand="0" w:firstRowFirstColumn="0" w:firstRowLastColumn="0" w:lastRowFirstColumn="0" w:lastRowLastColumn="0"/>
+            </w:pPr>
+          </w:p>
+          <w:p>
+            <w:pPr>
+              <w:spacing w:line="240" w:lineRule="auto"/>
+              <w:cnfStyle w:val="000000000000" w:firstRow="0" w:lastRow="0" w:firstColumn="0" w:lastColumn="0" w:oddVBand="0" w:evenVBand="0" w:oddHBand="0" w:evenHBand="0" w:firstRowFirstColumn="0" w:firstRowLastColumn="0" w:lastRowFirstColumn="0" w:lastRowLastColumn="0"/>
+            </w:pPr>
+            <w:r>
+              <w:t>updateGrid</w:t>
+            </w:r>
+            <w:r>
+              <w:t>s</w:t>
+            </w:r>
+            <w:r>
+              <w:t>()</w:t>
+            </w:r>
+          </w:p>
+          <w:p>
+            <w:pPr>
+              <w:spacing w:line="240" w:lineRule="auto"/>
+              <w:cnfStyle w:val="000000000000" w:firstRow="0" w:lastRow="0" w:firstColumn="0" w:lastColumn="0" w:oddVBand="0" w:evenVBand="0" w:oddHBand="0" w:evenHBand="0" w:firstRowFirstColumn="0" w:firstRowLastColumn="0" w:lastRowFirstColumn="0" w:lastRowLastColumn="0"/>
+            </w:pPr>
+          </w:p>
+          <w:p>
+            <w:pPr>
+              <w:spacing w:line="240" w:lineRule="auto"/>
+              <w:cnfStyle w:val="000000000000" w:firstRow="0" w:lastRow="0" w:firstColumn="0" w:lastColumn="0" w:oddVBand="0" w:evenVBand="0" w:oddHBand="0" w:evenHBand="0" w:firstRowFirstColumn="0" w:firstRowLastColumn="0" w:lastRowFirstColumn="0" w:lastRowLastColumn="0"/>
+            </w:pPr>
+            <w:r>
+              <w:t>updateTheGrid();</w:t>
             </w:r>
           </w:p>
         </w:tc>

</xml_diff>

<commit_message>
Added keyboard input interaction
+ PlayerControlInteraction Class to change have an interaction change and lock player camera and movement.
+ Camera Manager to manage which camera plays at a time. Player is 0 as default.
= Input Interaction to set a new input based on added string.
= FPSController now can have locked movement and interactions, and use a keyboard input if the locking object is an input type.
</commit_message>
<xml_diff>
--- a/Classes.docx
+++ b/Classes.docx
@@ -50,7 +50,7 @@
         </w:tc>
         <w:tc>
           <w:tcPr>
-            <w:tcW w:w="2603" w:type="dxa"/>
+            <w:tcW w:w="2662" w:type="dxa"/>
             <w:tcBorders>
               <w:top w:val="single" w:sz="4" w:space="0" w:color="999999" w:themeColor="text1" w:themeTint="66"/>
               <w:left w:val="single" w:sz="4" w:space="0" w:color="999999" w:themeColor="text1" w:themeTint="66"/>
@@ -63,11 +63,9 @@
               <w:spacing w:line="240" w:lineRule="auto"/>
               <w:cnfStyle w:val="100000000000" w:firstRow="1" w:lastRow="0" w:firstColumn="0" w:lastColumn="0" w:oddVBand="0" w:evenVBand="0" w:oddHBand="0" w:evenHBand="0" w:firstRowFirstColumn="0" w:firstRowLastColumn="0" w:lastRowFirstColumn="0" w:lastRowLastColumn="0"/>
             </w:pPr>
-            <w:proofErr w:type="spellStart"/>
             <w:r>
               <w:t>InteractionControlClass</w:t>
             </w:r>
-            <w:proofErr w:type="spellEnd"/>
           </w:p>
         </w:tc>
       </w:tr>
@@ -95,7 +93,7 @@
         </w:tc>
         <w:tc>
           <w:tcPr>
-            <w:tcW w:w="2603" w:type="dxa"/>
+            <w:tcW w:w="2662" w:type="dxa"/>
             <w:tcBorders>
               <w:top w:val="single" w:sz="4" w:space="0" w:color="999999" w:themeColor="text1" w:themeTint="66"/>
               <w:left w:val="single" w:sz="4" w:space="0" w:color="999999" w:themeColor="text1" w:themeTint="66"/>
@@ -139,7 +137,7 @@
         </w:tc>
         <w:tc>
           <w:tcPr>
-            <w:tcW w:w="2603" w:type="dxa"/>
+            <w:tcW w:w="2662" w:type="dxa"/>
             <w:tcBorders>
               <w:top w:val="single" w:sz="4" w:space="0" w:color="999999" w:themeColor="text1" w:themeTint="66"/>
               <w:left w:val="single" w:sz="4" w:space="0" w:color="999999" w:themeColor="text1" w:themeTint="66"/>
@@ -183,41 +181,31 @@
         </w:tc>
         <w:tc>
           <w:tcPr>
-            <w:tcW w:w="2603" w:type="dxa"/>
-            <w:tcBorders>
-              <w:top w:val="single" w:sz="4" w:space="0" w:color="999999" w:themeColor="text1" w:themeTint="66"/>
-              <w:left w:val="single" w:sz="4" w:space="0" w:color="999999" w:themeColor="text1" w:themeTint="66"/>
-              <w:bottom w:val="single" w:sz="4" w:space="0" w:color="999999" w:themeColor="text1" w:themeTint="66"/>
-              <w:right w:val="single" w:sz="4" w:space="0" w:color="999999" w:themeColor="text1" w:themeTint="66"/>
-            </w:tcBorders>
-            <w:hideMark/>
-          </w:tcPr>
-          <w:p>
-            <w:pPr>
-              <w:spacing w:line="240" w:lineRule="auto"/>
-              <w:cnfStyle w:val="000000000000" w:firstRow="0" w:lastRow="0" w:firstColumn="0" w:lastColumn="0" w:oddVBand="0" w:evenVBand="0" w:oddHBand="0" w:evenHBand="0" w:firstRowFirstColumn="0" w:firstRowLastColumn="0" w:lastRowFirstColumn="0" w:lastRowLastColumn="0"/>
-            </w:pPr>
-            <w:r>
-              <w:t xml:space="preserve">Animator </w:t>
-            </w:r>
-            <w:proofErr w:type="spellStart"/>
-            <w:r>
-              <w:t>anim</w:t>
-            </w:r>
-            <w:proofErr w:type="spellEnd"/>
-          </w:p>
-          <w:p>
-            <w:pPr>
-              <w:spacing w:line="240" w:lineRule="auto"/>
-              <w:cnfStyle w:val="000000000000" w:firstRow="0" w:lastRow="0" w:firstColumn="0" w:lastColumn="0" w:oddVBand="0" w:evenVBand="0" w:oddHBand="0" w:evenHBand="0" w:firstRowFirstColumn="0" w:firstRowLastColumn="0" w:lastRowFirstColumn="0" w:lastRowLastColumn="0"/>
-            </w:pPr>
-            <w:proofErr w:type="spellStart"/>
-            <w:r>
-              <w:t>IndicatorClass</w:t>
-            </w:r>
-            <w:proofErr w:type="spellEnd"/>
-            <w:r>
-              <w:t xml:space="preserve"> indicator</w:t>
+            <w:tcW w:w="2662" w:type="dxa"/>
+            <w:tcBorders>
+              <w:top w:val="single" w:sz="4" w:space="0" w:color="999999" w:themeColor="text1" w:themeTint="66"/>
+              <w:left w:val="single" w:sz="4" w:space="0" w:color="999999" w:themeColor="text1" w:themeTint="66"/>
+              <w:bottom w:val="single" w:sz="4" w:space="0" w:color="999999" w:themeColor="text1" w:themeTint="66"/>
+              <w:right w:val="single" w:sz="4" w:space="0" w:color="999999" w:themeColor="text1" w:themeTint="66"/>
+            </w:tcBorders>
+            <w:hideMark/>
+          </w:tcPr>
+          <w:p>
+            <w:pPr>
+              <w:spacing w:line="240" w:lineRule="auto"/>
+              <w:cnfStyle w:val="000000000000" w:firstRow="0" w:lastRow="0" w:firstColumn="0" w:lastColumn="0" w:oddVBand="0" w:evenVBand="0" w:oddHBand="0" w:evenHBand="0" w:firstRowFirstColumn="0" w:firstRowLastColumn="0" w:lastRowFirstColumn="0" w:lastRowLastColumn="0"/>
+            </w:pPr>
+            <w:r>
+              <w:t>Animator anim</w:t>
+            </w:r>
+          </w:p>
+          <w:p>
+            <w:pPr>
+              <w:spacing w:line="240" w:lineRule="auto"/>
+              <w:cnfStyle w:val="000000000000" w:firstRow="0" w:lastRow="0" w:firstColumn="0" w:lastColumn="0" w:oddVBand="0" w:evenVBand="0" w:oddHBand="0" w:evenHBand="0" w:firstRowFirstColumn="0" w:firstRowLastColumn="0" w:lastRowFirstColumn="0" w:lastRowLastColumn="0"/>
+            </w:pPr>
+            <w:r>
+              <w:t>IndicatorClass indicator</w:t>
             </w:r>
           </w:p>
         </w:tc>
@@ -246,7 +234,7 @@
         </w:tc>
         <w:tc>
           <w:tcPr>
-            <w:tcW w:w="2603" w:type="dxa"/>
+            <w:tcW w:w="2662" w:type="dxa"/>
             <w:tcBorders>
               <w:top w:val="single" w:sz="4" w:space="0" w:color="999999" w:themeColor="text1" w:themeTint="66"/>
               <w:left w:val="single" w:sz="4" w:space="0" w:color="999999" w:themeColor="text1" w:themeTint="66"/>
@@ -286,95 +274,58 @@
         </w:tc>
         <w:tc>
           <w:tcPr>
-            <w:tcW w:w="2603" w:type="dxa"/>
-            <w:tcBorders>
-              <w:top w:val="single" w:sz="4" w:space="0" w:color="999999" w:themeColor="text1" w:themeTint="66"/>
-              <w:left w:val="single" w:sz="4" w:space="0" w:color="999999" w:themeColor="text1" w:themeTint="66"/>
-              <w:bottom w:val="single" w:sz="4" w:space="0" w:color="999999" w:themeColor="text1" w:themeTint="66"/>
-              <w:right w:val="single" w:sz="4" w:space="0" w:color="999999" w:themeColor="text1" w:themeTint="66"/>
-            </w:tcBorders>
-            <w:hideMark/>
-          </w:tcPr>
-          <w:p>
-            <w:pPr>
-              <w:spacing w:line="240" w:lineRule="auto"/>
-              <w:cnfStyle w:val="000000000000" w:firstRow="0" w:lastRow="0" w:firstColumn="0" w:lastColumn="0" w:oddVBand="0" w:evenVBand="0" w:oddHBand="0" w:evenHBand="0" w:firstRowFirstColumn="0" w:firstRowLastColumn="0" w:lastRowFirstColumn="0" w:lastRowLastColumn="0"/>
-            </w:pPr>
-            <w:proofErr w:type="spellStart"/>
-            <w:r>
-              <w:t>setPosition</w:t>
-            </w:r>
-            <w:proofErr w:type="spellEnd"/>
-            <w:r>
-              <w:t>(transform)</w:t>
-            </w:r>
-          </w:p>
-          <w:p>
-            <w:pPr>
-              <w:spacing w:line="240" w:lineRule="auto"/>
-              <w:cnfStyle w:val="000000000000" w:firstRow="0" w:lastRow="0" w:firstColumn="0" w:lastColumn="0" w:oddVBand="0" w:evenVBand="0" w:oddHBand="0" w:evenHBand="0" w:firstRowFirstColumn="0" w:firstRowLastColumn="0" w:lastRowFirstColumn="0" w:lastRowLastColumn="0"/>
-            </w:pPr>
-            <w:proofErr w:type="spellStart"/>
-            <w:r>
-              <w:t>setAnimation</w:t>
-            </w:r>
-            <w:proofErr w:type="spellEnd"/>
-            <w:r>
-              <w:t>(string</w:t>
-            </w:r>
-            <w:r>
-              <w:t>, bool</w:t>
-            </w:r>
-            <w:r>
-              <w:t>)</w:t>
-            </w:r>
-          </w:p>
-          <w:p>
-            <w:pPr>
-              <w:spacing w:line="240" w:lineRule="auto"/>
-              <w:cnfStyle w:val="000000000000" w:firstRow="0" w:lastRow="0" w:firstColumn="0" w:lastColumn="0" w:oddVBand="0" w:evenVBand="0" w:oddHBand="0" w:evenHBand="0" w:firstRowFirstColumn="0" w:firstRowLastColumn="0" w:lastRowFirstColumn="0" w:lastRowLastColumn="0"/>
-            </w:pPr>
-            <w:proofErr w:type="spellStart"/>
-            <w:r>
-              <w:t>setAnimationTrigger</w:t>
-            </w:r>
-            <w:proofErr w:type="spellEnd"/>
-            <w:r>
-              <w:t>(</w:t>
-            </w:r>
-            <w:r>
-              <w:t>string</w:t>
-            </w:r>
-            <w:r>
-              <w:t>)</w:t>
-            </w:r>
-          </w:p>
-          <w:p>
-            <w:pPr>
-              <w:spacing w:line="240" w:lineRule="auto"/>
-              <w:cnfStyle w:val="000000000000" w:firstRow="0" w:lastRow="0" w:firstColumn="0" w:lastColumn="0" w:oddVBand="0" w:evenVBand="0" w:oddHBand="0" w:evenHBand="0" w:firstRowFirstColumn="0" w:firstRowLastColumn="0" w:lastRowFirstColumn="0" w:lastRowLastColumn="0"/>
-            </w:pPr>
-            <w:proofErr w:type="spellStart"/>
-            <w:r>
-              <w:t>setIndicator</w:t>
-            </w:r>
-            <w:proofErr w:type="spellEnd"/>
-            <w:r>
-              <w:t>(bool)</w:t>
-            </w:r>
-          </w:p>
-          <w:p>
-            <w:pPr>
-              <w:spacing w:line="240" w:lineRule="auto"/>
-              <w:cnfStyle w:val="000000000000" w:firstRow="0" w:lastRow="0" w:firstColumn="0" w:lastColumn="0" w:oddVBand="0" w:evenVBand="0" w:oddHBand="0" w:evenHBand="0" w:firstRowFirstColumn="0" w:firstRowLastColumn="0" w:lastRowFirstColumn="0" w:lastRowLastColumn="0"/>
-            </w:pPr>
-            <w:proofErr w:type="spellStart"/>
-            <w:r>
-              <w:t>updateThisInteraction</w:t>
-            </w:r>
-            <w:proofErr w:type="spellEnd"/>
-            <w:r>
-              <w:t>()</w:t>
+            <w:tcW w:w="2662" w:type="dxa"/>
+            <w:tcBorders>
+              <w:top w:val="single" w:sz="4" w:space="0" w:color="999999" w:themeColor="text1" w:themeTint="66"/>
+              <w:left w:val="single" w:sz="4" w:space="0" w:color="999999" w:themeColor="text1" w:themeTint="66"/>
+              <w:bottom w:val="single" w:sz="4" w:space="0" w:color="999999" w:themeColor="text1" w:themeTint="66"/>
+              <w:right w:val="single" w:sz="4" w:space="0" w:color="999999" w:themeColor="text1" w:themeTint="66"/>
+            </w:tcBorders>
+            <w:hideMark/>
+          </w:tcPr>
+          <w:p>
+            <w:pPr>
+              <w:spacing w:line="240" w:lineRule="auto"/>
+              <w:cnfStyle w:val="000000000000" w:firstRow="0" w:lastRow="0" w:firstColumn="0" w:lastColumn="0" w:oddVBand="0" w:evenVBand="0" w:oddHBand="0" w:evenHBand="0" w:firstRowFirstColumn="0" w:firstRowLastColumn="0" w:lastRowFirstColumn="0" w:lastRowLastColumn="0"/>
+            </w:pPr>
+            <w:r>
+              <w:t>setPosition(transform)</w:t>
+            </w:r>
+          </w:p>
+          <w:p>
+            <w:pPr>
+              <w:spacing w:line="240" w:lineRule="auto"/>
+              <w:cnfStyle w:val="000000000000" w:firstRow="0" w:lastRow="0" w:firstColumn="0" w:lastColumn="0" w:oddVBand="0" w:evenVBand="0" w:oddHBand="0" w:evenHBand="0" w:firstRowFirstColumn="0" w:firstRowLastColumn="0" w:lastRowFirstColumn="0" w:lastRowLastColumn="0"/>
+            </w:pPr>
+            <w:r>
+              <w:t>setAnimation(string, bool)</w:t>
+            </w:r>
+          </w:p>
+          <w:p>
+            <w:pPr>
+              <w:spacing w:line="240" w:lineRule="auto"/>
+              <w:cnfStyle w:val="000000000000" w:firstRow="0" w:lastRow="0" w:firstColumn="0" w:lastColumn="0" w:oddVBand="0" w:evenVBand="0" w:oddHBand="0" w:evenHBand="0" w:firstRowFirstColumn="0" w:firstRowLastColumn="0" w:lastRowFirstColumn="0" w:lastRowLastColumn="0"/>
+            </w:pPr>
+            <w:r>
+              <w:t>setAnimationTrigger(string)</w:t>
+            </w:r>
+          </w:p>
+          <w:p>
+            <w:pPr>
+              <w:spacing w:line="240" w:lineRule="auto"/>
+              <w:cnfStyle w:val="000000000000" w:firstRow="0" w:lastRow="0" w:firstColumn="0" w:lastColumn="0" w:oddVBand="0" w:evenVBand="0" w:oddHBand="0" w:evenHBand="0" w:firstRowFirstColumn="0" w:firstRowLastColumn="0" w:lastRowFirstColumn="0" w:lastRowLastColumn="0"/>
+            </w:pPr>
+            <w:r>
+              <w:t>setIndicator(bool)</w:t>
+            </w:r>
+          </w:p>
+          <w:p>
+            <w:pPr>
+              <w:spacing w:line="240" w:lineRule="auto"/>
+              <w:cnfStyle w:val="000000000000" w:firstRow="0" w:lastRow="0" w:firstColumn="0" w:lastColumn="0" w:oddVBand="0" w:evenVBand="0" w:oddHBand="0" w:evenHBand="0" w:firstRowFirstColumn="0" w:firstRowLastColumn="0" w:lastRowFirstColumn="0" w:lastRowLastColumn="0"/>
+            </w:pPr>
+            <w:r>
+              <w:t>updateThisInteraction()</w:t>
             </w:r>
           </w:p>
         </w:tc>
@@ -402,7 +353,7 @@
         </w:tc>
         <w:tc>
           <w:tcPr>
-            <w:tcW w:w="2603" w:type="dxa"/>
+            <w:tcW w:w="2662" w:type="dxa"/>
             <w:tcBorders>
               <w:top w:val="single" w:sz="4" w:space="0" w:color="999999" w:themeColor="text1" w:themeTint="66"/>
               <w:left w:val="single" w:sz="4" w:space="0" w:color="999999" w:themeColor="text1" w:themeTint="66"/>
@@ -497,11 +448,9 @@
               <w:spacing w:line="240" w:lineRule="auto"/>
               <w:cnfStyle w:val="100000000000" w:firstRow="1" w:lastRow="0" w:firstColumn="0" w:lastColumn="0" w:oddVBand="0" w:evenVBand="0" w:oddHBand="0" w:evenHBand="0" w:firstRowFirstColumn="0" w:firstRowLastColumn="0" w:lastRowFirstColumn="0" w:lastRowLastColumn="0"/>
             </w:pPr>
-            <w:proofErr w:type="spellStart"/>
             <w:r>
               <w:t>InteractionClass</w:t>
             </w:r>
-            <w:proofErr w:type="spellEnd"/>
           </w:p>
         </w:tc>
         <w:tc>
@@ -519,11 +468,9 @@
               <w:spacing w:line="240" w:lineRule="auto"/>
               <w:cnfStyle w:val="100000000000" w:firstRow="1" w:lastRow="0" w:firstColumn="0" w:lastColumn="0" w:oddVBand="0" w:evenVBand="0" w:oddHBand="0" w:evenHBand="0" w:firstRowFirstColumn="0" w:firstRowLastColumn="0" w:lastRowFirstColumn="0" w:lastRowLastColumn="0"/>
             </w:pPr>
-            <w:proofErr w:type="spellStart"/>
             <w:r>
               <w:t>EnergyInteractionClass</w:t>
             </w:r>
-            <w:proofErr w:type="spellEnd"/>
           </w:p>
         </w:tc>
         <w:tc>
@@ -541,11 +488,9 @@
               <w:spacing w:line="240" w:lineRule="auto"/>
               <w:cnfStyle w:val="100000000000" w:firstRow="1" w:lastRow="0" w:firstColumn="0" w:lastColumn="0" w:oddVBand="0" w:evenVBand="0" w:oddHBand="0" w:evenHBand="0" w:firstRowFirstColumn="0" w:firstRowLastColumn="0" w:lastRowFirstColumn="0" w:lastRowLastColumn="0"/>
             </w:pPr>
-            <w:proofErr w:type="spellStart"/>
             <w:r>
               <w:t>InputInteractionClass</w:t>
             </w:r>
-            <w:proofErr w:type="spellEnd"/>
           </w:p>
         </w:tc>
       </w:tr>
@@ -608,11 +553,9 @@
               <w:spacing w:line="240" w:lineRule="auto"/>
               <w:cnfStyle w:val="000000000000" w:firstRow="0" w:lastRow="0" w:firstColumn="0" w:lastColumn="0" w:oddVBand="0" w:evenVBand="0" w:oddHBand="0" w:evenHBand="0" w:firstRowFirstColumn="0" w:firstRowLastColumn="0" w:lastRowFirstColumn="0" w:lastRowLastColumn="0"/>
             </w:pPr>
-            <w:proofErr w:type="spellStart"/>
             <w:r>
               <w:t>InteractionClass</w:t>
             </w:r>
-            <w:proofErr w:type="spellEnd"/>
           </w:p>
         </w:tc>
         <w:tc>
@@ -631,11 +574,9 @@
               <w:spacing w:line="240" w:lineRule="auto"/>
               <w:cnfStyle w:val="000000000000" w:firstRow="0" w:lastRow="0" w:firstColumn="0" w:lastColumn="0" w:oddVBand="0" w:evenVBand="0" w:oddHBand="0" w:evenHBand="0" w:firstRowFirstColumn="0" w:firstRowLastColumn="0" w:lastRowFirstColumn="0" w:lastRowLastColumn="0"/>
             </w:pPr>
-            <w:proofErr w:type="spellStart"/>
             <w:r>
               <w:t>InteractionClass</w:t>
             </w:r>
-            <w:proofErr w:type="spellEnd"/>
           </w:p>
         </w:tc>
       </w:tr>
@@ -790,38 +731,23 @@
               <w:spacing w:line="240" w:lineRule="auto"/>
               <w:cnfStyle w:val="000000000000" w:firstRow="0" w:lastRow="0" w:firstColumn="0" w:lastColumn="0" w:oddVBand="0" w:evenVBand="0" w:oddHBand="0" w:evenHBand="0" w:firstRowFirstColumn="0" w:firstRowLastColumn="0" w:lastRowFirstColumn="0" w:lastRowLastColumn="0"/>
             </w:pPr>
-            <w:proofErr w:type="spellStart"/>
-            <w:r>
-              <w:t>interactType</w:t>
-            </w:r>
-            <w:proofErr w:type="spellEnd"/>
-            <w:r>
-              <w:t xml:space="preserve">[] </w:t>
-            </w:r>
-            <w:proofErr w:type="spellStart"/>
-            <w:r>
-              <w:t>permittedInteractions</w:t>
-            </w:r>
-            <w:proofErr w:type="spellEnd"/>
-          </w:p>
-          <w:p>
-            <w:pPr>
-              <w:spacing w:line="240" w:lineRule="auto"/>
-              <w:cnfStyle w:val="000000000000" w:firstRow="0" w:lastRow="0" w:firstColumn="0" w:lastColumn="0" w:oddVBand="0" w:evenVBand="0" w:oddHBand="0" w:evenHBand="0" w:firstRowFirstColumn="0" w:firstRowLastColumn="0" w:lastRowFirstColumn="0" w:lastRowLastColumn="0"/>
-            </w:pPr>
-          </w:p>
-          <w:p>
-            <w:pPr>
-              <w:spacing w:line="240" w:lineRule="auto"/>
-              <w:cnfStyle w:val="000000000000" w:firstRow="0" w:lastRow="0" w:firstColumn="0" w:lastColumn="0" w:oddVBand="0" w:evenVBand="0" w:oddHBand="0" w:evenHBand="0" w:firstRowFirstColumn="0" w:firstRowLastColumn="0" w:lastRowFirstColumn="0" w:lastRowLastColumn="0"/>
-            </w:pPr>
-            <w:proofErr w:type="spellStart"/>
-            <w:r>
-              <w:t>InteractionControlClass</w:t>
-            </w:r>
-            <w:proofErr w:type="spellEnd"/>
-            <w:r>
-              <w:t xml:space="preserve"> controller</w:t>
+            <w:r>
+              <w:t>interactType[] permittedInteractions</w:t>
+            </w:r>
+          </w:p>
+          <w:p>
+            <w:pPr>
+              <w:spacing w:line="240" w:lineRule="auto"/>
+              <w:cnfStyle w:val="000000000000" w:firstRow="0" w:lastRow="0" w:firstColumn="0" w:lastColumn="0" w:oddVBand="0" w:evenVBand="0" w:oddHBand="0" w:evenHBand="0" w:firstRowFirstColumn="0" w:firstRowLastColumn="0" w:lastRowFirstColumn="0" w:lastRowLastColumn="0"/>
+            </w:pPr>
+          </w:p>
+          <w:p>
+            <w:pPr>
+              <w:spacing w:line="240" w:lineRule="auto"/>
+              <w:cnfStyle w:val="000000000000" w:firstRow="0" w:lastRow="0" w:firstColumn="0" w:lastColumn="0" w:oddVBand="0" w:evenVBand="0" w:oddHBand="0" w:evenHBand="0" w:firstRowFirstColumn="0" w:firstRowLastColumn="0" w:lastRowFirstColumn="0" w:lastRowLastColumn="0"/>
+            </w:pPr>
+            <w:r>
+              <w:t>InteractionControlClass controller</w:t>
             </w:r>
           </w:p>
         </w:tc>
@@ -840,98 +766,63 @@
               <w:spacing w:line="240" w:lineRule="auto"/>
               <w:cnfStyle w:val="000000000000" w:firstRow="0" w:lastRow="0" w:firstColumn="0" w:lastColumn="0" w:oddVBand="0" w:evenVBand="0" w:oddHBand="0" w:evenHBand="0" w:firstRowFirstColumn="0" w:firstRowLastColumn="0" w:lastRowFirstColumn="0" w:lastRowLastColumn="0"/>
             </w:pPr>
-            <w:proofErr w:type="spellStart"/>
-            <w:r>
-              <w:t>gridManager</w:t>
-            </w:r>
-            <w:proofErr w:type="spellEnd"/>
-            <w:r>
-              <w:t xml:space="preserve"> </w:t>
-            </w:r>
-            <w:proofErr w:type="spellStart"/>
-            <w:r>
-              <w:t>powerBox</w:t>
-            </w:r>
-            <w:proofErr w:type="spellEnd"/>
-          </w:p>
-          <w:p>
-            <w:pPr>
-              <w:spacing w:line="240" w:lineRule="auto"/>
-              <w:cnfStyle w:val="000000000000" w:firstRow="0" w:lastRow="0" w:firstColumn="0" w:lastColumn="0" w:oddVBand="0" w:evenVBand="0" w:oddHBand="0" w:evenHBand="0" w:firstRowFirstColumn="0" w:firstRowLastColumn="0" w:lastRowFirstColumn="0" w:lastRowLastColumn="0"/>
-            </w:pPr>
-          </w:p>
-          <w:p>
-            <w:pPr>
-              <w:spacing w:line="240" w:lineRule="auto"/>
-              <w:cnfStyle w:val="000000000000" w:firstRow="0" w:lastRow="0" w:firstColumn="0" w:lastColumn="0" w:oddVBand="0" w:evenVBand="0" w:oddHBand="0" w:evenHBand="0" w:firstRowFirstColumn="0" w:firstRowLastColumn="0" w:lastRowFirstColumn="0" w:lastRowLastColumn="0"/>
-            </w:pPr>
-            <w:proofErr w:type="spellStart"/>
-            <w:r>
-              <w:t>energyObj</w:t>
-            </w:r>
-            <w:proofErr w:type="spellEnd"/>
-            <w:r>
-              <w:t xml:space="preserve"> obj</w:t>
-            </w:r>
-          </w:p>
-          <w:p>
-            <w:pPr>
-              <w:spacing w:line="240" w:lineRule="auto"/>
-              <w:cnfStyle w:val="000000000000" w:firstRow="0" w:lastRow="0" w:firstColumn="0" w:lastColumn="0" w:oddVBand="0" w:evenVBand="0" w:oddHBand="0" w:evenHBand="0" w:firstRowFirstColumn="0" w:firstRowLastColumn="0" w:lastRowFirstColumn="0" w:lastRowLastColumn="0"/>
-            </w:pPr>
-          </w:p>
-          <w:p>
-            <w:pPr>
-              <w:spacing w:line="240" w:lineRule="auto"/>
-              <w:cnfStyle w:val="000000000000" w:firstRow="0" w:lastRow="0" w:firstColumn="0" w:lastColumn="0" w:oddVBand="0" w:evenVBand="0" w:oddHBand="0" w:evenHBand="0" w:firstRowFirstColumn="0" w:firstRowLastColumn="0" w:lastRowFirstColumn="0" w:lastRowLastColumn="0"/>
-            </w:pPr>
-            <w:proofErr w:type="spellStart"/>
-            <w:r>
-              <w:t>ScreenClass</w:t>
-            </w:r>
-            <w:proofErr w:type="spellEnd"/>
-            <w:r>
-              <w:t xml:space="preserve"> </w:t>
-            </w:r>
-            <w:proofErr w:type="spellStart"/>
-            <w:r>
-              <w:t>lockObj</w:t>
-            </w:r>
-            <w:proofErr w:type="spellEnd"/>
-          </w:p>
-          <w:p>
-            <w:pPr>
-              <w:spacing w:line="240" w:lineRule="auto"/>
-              <w:cnfStyle w:val="000000000000" w:firstRow="0" w:lastRow="0" w:firstColumn="0" w:lastColumn="0" w:oddVBand="0" w:evenVBand="0" w:oddHBand="0" w:evenHBand="0" w:firstRowFirstColumn="0" w:firstRowLastColumn="0" w:lastRowFirstColumn="0" w:lastRowLastColumn="0"/>
-            </w:pPr>
-          </w:p>
-          <w:p>
-            <w:pPr>
-              <w:spacing w:line="240" w:lineRule="auto"/>
-              <w:cnfStyle w:val="000000000000" w:firstRow="0" w:lastRow="0" w:firstColumn="0" w:lastColumn="0" w:oddVBand="0" w:evenVBand="0" w:oddHBand="0" w:evenHBand="0" w:firstRowFirstColumn="0" w:firstRowLastColumn="0" w:lastRowFirstColumn="0" w:lastRowLastColumn="0"/>
-            </w:pPr>
-            <w:r>
-              <w:t xml:space="preserve">Boolean </w:t>
-            </w:r>
-            <w:proofErr w:type="spellStart"/>
-            <w:r>
-              <w:t>isOn</w:t>
-            </w:r>
-            <w:proofErr w:type="spellEnd"/>
-          </w:p>
-          <w:p>
-            <w:pPr>
-              <w:spacing w:line="240" w:lineRule="auto"/>
-              <w:cnfStyle w:val="000000000000" w:firstRow="0" w:lastRow="0" w:firstColumn="0" w:lastColumn="0" w:oddVBand="0" w:evenVBand="0" w:oddHBand="0" w:evenHBand="0" w:firstRowFirstColumn="0" w:firstRowLastColumn="0" w:lastRowFirstColumn="0" w:lastRowLastColumn="0"/>
-            </w:pPr>
-            <w:r>
-              <w:t xml:space="preserve">Boolean </w:t>
-            </w:r>
-            <w:proofErr w:type="spellStart"/>
-            <w:r>
-              <w:t>isPowered</w:t>
-            </w:r>
-            <w:proofErr w:type="spellEnd"/>
+            <w:r>
+              <w:t>gridManager powerBox</w:t>
+            </w:r>
+          </w:p>
+          <w:p>
+            <w:pPr>
+              <w:spacing w:line="240" w:lineRule="auto"/>
+              <w:cnfStyle w:val="000000000000" w:firstRow="0" w:lastRow="0" w:firstColumn="0" w:lastColumn="0" w:oddVBand="0" w:evenVBand="0" w:oddHBand="0" w:evenHBand="0" w:firstRowFirstColumn="0" w:firstRowLastColumn="0" w:lastRowFirstColumn="0" w:lastRowLastColumn="0"/>
+            </w:pPr>
+          </w:p>
+          <w:p>
+            <w:pPr>
+              <w:spacing w:line="240" w:lineRule="auto"/>
+              <w:cnfStyle w:val="000000000000" w:firstRow="0" w:lastRow="0" w:firstColumn="0" w:lastColumn="0" w:oddVBand="0" w:evenVBand="0" w:oddHBand="0" w:evenHBand="0" w:firstRowFirstColumn="0" w:firstRowLastColumn="0" w:lastRowFirstColumn="0" w:lastRowLastColumn="0"/>
+            </w:pPr>
+            <w:r>
+              <w:t>energyObj obj</w:t>
+            </w:r>
+          </w:p>
+          <w:p>
+            <w:pPr>
+              <w:spacing w:line="240" w:lineRule="auto"/>
+              <w:cnfStyle w:val="000000000000" w:firstRow="0" w:lastRow="0" w:firstColumn="0" w:lastColumn="0" w:oddVBand="0" w:evenVBand="0" w:oddHBand="0" w:evenHBand="0" w:firstRowFirstColumn="0" w:firstRowLastColumn="0" w:lastRowFirstColumn="0" w:lastRowLastColumn="0"/>
+            </w:pPr>
+          </w:p>
+          <w:p>
+            <w:pPr>
+              <w:spacing w:line="240" w:lineRule="auto"/>
+              <w:cnfStyle w:val="000000000000" w:firstRow="0" w:lastRow="0" w:firstColumn="0" w:lastColumn="0" w:oddVBand="0" w:evenVBand="0" w:oddHBand="0" w:evenHBand="0" w:firstRowFirstColumn="0" w:firstRowLastColumn="0" w:lastRowFirstColumn="0" w:lastRowLastColumn="0"/>
+            </w:pPr>
+            <w:r>
+              <w:t>ScreenClass lockObj</w:t>
+            </w:r>
+          </w:p>
+          <w:p>
+            <w:pPr>
+              <w:spacing w:line="240" w:lineRule="auto"/>
+              <w:cnfStyle w:val="000000000000" w:firstRow="0" w:lastRow="0" w:firstColumn="0" w:lastColumn="0" w:oddVBand="0" w:evenVBand="0" w:oddHBand="0" w:evenHBand="0" w:firstRowFirstColumn="0" w:firstRowLastColumn="0" w:lastRowFirstColumn="0" w:lastRowLastColumn="0"/>
+            </w:pPr>
+          </w:p>
+          <w:p>
+            <w:pPr>
+              <w:spacing w:line="240" w:lineRule="auto"/>
+              <w:cnfStyle w:val="000000000000" w:firstRow="0" w:lastRow="0" w:firstColumn="0" w:lastColumn="0" w:oddVBand="0" w:evenVBand="0" w:oddHBand="0" w:evenHBand="0" w:firstRowFirstColumn="0" w:firstRowLastColumn="0" w:lastRowFirstColumn="0" w:lastRowLastColumn="0"/>
+            </w:pPr>
+            <w:r>
+              <w:t>Boolean isOn</w:t>
+            </w:r>
+          </w:p>
+          <w:p>
+            <w:pPr>
+              <w:spacing w:line="240" w:lineRule="auto"/>
+              <w:cnfStyle w:val="000000000000" w:firstRow="0" w:lastRow="0" w:firstColumn="0" w:lastColumn="0" w:oddVBand="0" w:evenVBand="0" w:oddHBand="0" w:evenHBand="0" w:firstRowFirstColumn="0" w:firstRowLastColumn="0" w:lastRowFirstColumn="0" w:lastRowLastColumn="0"/>
+            </w:pPr>
+            <w:r>
+              <w:t>Boolean isPowered</w:t>
+            </w:r>
           </w:p>
         </w:tc>
         <w:tc>
@@ -964,13 +855,8 @@
               <w:spacing w:line="240" w:lineRule="auto"/>
               <w:cnfStyle w:val="000000000000" w:firstRow="0" w:lastRow="0" w:firstColumn="0" w:lastColumn="0" w:oddVBand="0" w:evenVBand="0" w:oddHBand="0" w:evenHBand="0" w:firstRowFirstColumn="0" w:firstRowLastColumn="0" w:lastRowFirstColumn="0" w:lastRowLastColumn="0"/>
             </w:pPr>
-            <w:proofErr w:type="spellStart"/>
-            <w:r>
-              <w:t>ScreenClass</w:t>
-            </w:r>
-            <w:proofErr w:type="spellEnd"/>
-            <w:r>
-              <w:t xml:space="preserve"> obj</w:t>
+            <w:r>
+              <w:t>ScreenClass obj</w:t>
             </w:r>
           </w:p>
         </w:tc>
@@ -1030,27 +916,17 @@
               <w:spacing w:line="240" w:lineRule="auto"/>
               <w:cnfStyle w:val="000000000000" w:firstRow="0" w:lastRow="0" w:firstColumn="0" w:lastColumn="0" w:oddVBand="0" w:evenVBand="0" w:oddHBand="0" w:evenHBand="0" w:firstRowFirstColumn="0" w:firstRowLastColumn="0" w:lastRowFirstColumn="0" w:lastRowLastColumn="0"/>
             </w:pPr>
-            <w:proofErr w:type="spellStart"/>
-            <w:r>
-              <w:t>setPowerManager</w:t>
-            </w:r>
-            <w:proofErr w:type="spellEnd"/>
-            <w:r>
-              <w:t>(Energy)</w:t>
-            </w:r>
-          </w:p>
-          <w:p>
-            <w:pPr>
-              <w:spacing w:line="240" w:lineRule="auto"/>
-              <w:cnfStyle w:val="000000000000" w:firstRow="0" w:lastRow="0" w:firstColumn="0" w:lastColumn="0" w:oddVBand="0" w:evenVBand="0" w:oddHBand="0" w:evenHBand="0" w:firstRowFirstColumn="0" w:firstRowLastColumn="0" w:lastRowFirstColumn="0" w:lastRowLastColumn="0"/>
-            </w:pPr>
-            <w:proofErr w:type="spellStart"/>
-            <w:r>
-              <w:t>getIsOn</w:t>
-            </w:r>
-            <w:proofErr w:type="spellEnd"/>
-            <w:r>
-              <w:t>()</w:t>
+            <w:r>
+              <w:t>setPowerManager(Energy)</w:t>
+            </w:r>
+          </w:p>
+          <w:p>
+            <w:pPr>
+              <w:spacing w:line="240" w:lineRule="auto"/>
+              <w:cnfStyle w:val="000000000000" w:firstRow="0" w:lastRow="0" w:firstColumn="0" w:lastColumn="0" w:oddVBand="0" w:evenVBand="0" w:oddHBand="0" w:evenHBand="0" w:firstRowFirstColumn="0" w:firstRowLastColumn="0" w:lastRowFirstColumn="0" w:lastRowLastColumn="0"/>
+            </w:pPr>
+            <w:r>
+              <w:t>getIsOn()</w:t>
             </w:r>
           </w:p>
         </w:tc>
@@ -1126,60 +1002,34 @@
               <w:cnfStyle w:val="000000000000" w:firstRow="0" w:lastRow="0" w:firstColumn="0" w:lastColumn="0" w:oddVBand="0" w:evenVBand="0" w:oddHBand="0" w:evenHBand="0" w:firstRowFirstColumn="0" w:firstRowLastColumn="0" w:lastRowFirstColumn="0" w:lastRowLastColumn="0"/>
             </w:pPr>
             <w:r>
-              <w:t xml:space="preserve">Interact(Vector3, </w:t>
-            </w:r>
-            <w:proofErr w:type="spellStart"/>
-            <w:r>
-              <w:t>Quaterion</w:t>
-            </w:r>
-            <w:proofErr w:type="spellEnd"/>
-            <w:r>
-              <w:t>)</w:t>
-            </w:r>
-          </w:p>
-          <w:p>
-            <w:pPr>
-              <w:spacing w:line="240" w:lineRule="auto"/>
-              <w:cnfStyle w:val="000000000000" w:firstRow="0" w:lastRow="0" w:firstColumn="0" w:lastColumn="0" w:oddVBand="0" w:evenVBand="0" w:oddHBand="0" w:evenHBand="0" w:firstRowFirstColumn="0" w:firstRowLastColumn="0" w:lastRowFirstColumn="0" w:lastRowLastColumn="0"/>
-            </w:pPr>
-            <w:r>
-              <w:t>Interact(</w:t>
-            </w:r>
-            <w:proofErr w:type="spellStart"/>
-            <w:r>
-              <w:t>Gameobject</w:t>
-            </w:r>
-            <w:proofErr w:type="spellEnd"/>
-            <w:r>
-              <w:t>)</w:t>
-            </w:r>
-          </w:p>
-          <w:p>
-            <w:pPr>
-              <w:spacing w:line="240" w:lineRule="auto"/>
-              <w:cnfStyle w:val="000000000000" w:firstRow="0" w:lastRow="0" w:firstColumn="0" w:lastColumn="0" w:oddVBand="0" w:evenVBand="0" w:oddHBand="0" w:evenHBand="0" w:firstRowFirstColumn="0" w:firstRowLastColumn="0" w:lastRowFirstColumn="0" w:lastRowLastColumn="0"/>
-            </w:pPr>
-            <w:proofErr w:type="spellStart"/>
-            <w:r>
-              <w:t>isInteractionType</w:t>
-            </w:r>
-            <w:proofErr w:type="spellEnd"/>
-            <w:r>
-              <w:t>()</w:t>
-            </w:r>
-          </w:p>
-          <w:p>
-            <w:pPr>
-              <w:spacing w:line="240" w:lineRule="auto"/>
-              <w:cnfStyle w:val="000000000000" w:firstRow="0" w:lastRow="0" w:firstColumn="0" w:lastColumn="0" w:oddVBand="0" w:evenVBand="0" w:oddHBand="0" w:evenHBand="0" w:firstRowFirstColumn="0" w:firstRowLastColumn="0" w:lastRowFirstColumn="0" w:lastRowLastColumn="0"/>
-            </w:pPr>
-            <w:proofErr w:type="spellStart"/>
-            <w:r>
-              <w:t>setController</w:t>
-            </w:r>
-            <w:proofErr w:type="spellEnd"/>
-            <w:r>
-              <w:t>()</w:t>
+              <w:t>Interact(Vector3, Quaterion)</w:t>
+            </w:r>
+          </w:p>
+          <w:p>
+            <w:pPr>
+              <w:spacing w:line="240" w:lineRule="auto"/>
+              <w:cnfStyle w:val="000000000000" w:firstRow="0" w:lastRow="0" w:firstColumn="0" w:lastColumn="0" w:oddVBand="0" w:evenVBand="0" w:oddHBand="0" w:evenHBand="0" w:firstRowFirstColumn="0" w:firstRowLastColumn="0" w:lastRowFirstColumn="0" w:lastRowLastColumn="0"/>
+            </w:pPr>
+            <w:r>
+              <w:t>Interact(Gameobject)</w:t>
+            </w:r>
+          </w:p>
+          <w:p>
+            <w:pPr>
+              <w:spacing w:line="240" w:lineRule="auto"/>
+              <w:cnfStyle w:val="000000000000" w:firstRow="0" w:lastRow="0" w:firstColumn="0" w:lastColumn="0" w:oddVBand="0" w:evenVBand="0" w:oddHBand="0" w:evenHBand="0" w:firstRowFirstColumn="0" w:firstRowLastColumn="0" w:lastRowFirstColumn="0" w:lastRowLastColumn="0"/>
+            </w:pPr>
+            <w:r>
+              <w:t>isInteractionType()</w:t>
+            </w:r>
+          </w:p>
+          <w:p>
+            <w:pPr>
+              <w:spacing w:line="240" w:lineRule="auto"/>
+              <w:cnfStyle w:val="000000000000" w:firstRow="0" w:lastRow="0" w:firstColumn="0" w:lastColumn="0" w:oddVBand="0" w:evenVBand="0" w:oddHBand="0" w:evenHBand="0" w:firstRowFirstColumn="0" w:firstRowLastColumn="0" w:lastRowFirstColumn="0" w:lastRowLastColumn="0"/>
+            </w:pPr>
+            <w:r>
+              <w:t>setController()</w:t>
             </w:r>
           </w:p>
         </w:tc>
@@ -1198,27 +1048,17 @@
               <w:spacing w:line="240" w:lineRule="auto"/>
               <w:cnfStyle w:val="000000000000" w:firstRow="0" w:lastRow="0" w:firstColumn="0" w:lastColumn="0" w:oddVBand="0" w:evenVBand="0" w:oddHBand="0" w:evenHBand="0" w:firstRowFirstColumn="0" w:firstRowLastColumn="0" w:lastRowFirstColumn="0" w:lastRowLastColumn="0"/>
             </w:pPr>
-            <w:proofErr w:type="spellStart"/>
-            <w:r>
-              <w:t>setObject</w:t>
-            </w:r>
-            <w:proofErr w:type="spellEnd"/>
-            <w:r>
-              <w:t>()</w:t>
-            </w:r>
-          </w:p>
-          <w:p>
-            <w:pPr>
-              <w:spacing w:line="240" w:lineRule="auto"/>
-              <w:cnfStyle w:val="000000000000" w:firstRow="0" w:lastRow="0" w:firstColumn="0" w:lastColumn="0" w:oddVBand="0" w:evenVBand="0" w:oddHBand="0" w:evenHBand="0" w:firstRowFirstColumn="0" w:firstRowLastColumn="0" w:lastRowFirstColumn="0" w:lastRowLastColumn="0"/>
-            </w:pPr>
-            <w:proofErr w:type="spellStart"/>
-            <w:r>
-              <w:t>turnoffObject</w:t>
-            </w:r>
-            <w:proofErr w:type="spellEnd"/>
-            <w:r>
-              <w:t>()</w:t>
+            <w:r>
+              <w:t>setObject()</w:t>
+            </w:r>
+          </w:p>
+          <w:p>
+            <w:pPr>
+              <w:spacing w:line="240" w:lineRule="auto"/>
+              <w:cnfStyle w:val="000000000000" w:firstRow="0" w:lastRow="0" w:firstColumn="0" w:lastColumn="0" w:oddVBand="0" w:evenVBand="0" w:oddHBand="0" w:evenHBand="0" w:firstRowFirstColumn="0" w:firstRowLastColumn="0" w:lastRowFirstColumn="0" w:lastRowLastColumn="0"/>
+            </w:pPr>
+            <w:r>
+              <w:t>turnoffObject()</w:t>
             </w:r>
           </w:p>
           <w:p>
@@ -1250,13 +1090,8 @@
               <w:spacing w:line="240" w:lineRule="auto"/>
               <w:cnfStyle w:val="000000000000" w:firstRow="0" w:lastRow="0" w:firstColumn="0" w:lastColumn="0" w:oddVBand="0" w:evenVBand="0" w:oddHBand="0" w:evenHBand="0" w:firstRowFirstColumn="0" w:firstRowLastColumn="0" w:lastRowFirstColumn="0" w:lastRowLastColumn="0"/>
             </w:pPr>
-            <w:proofErr w:type="spellStart"/>
-            <w:r>
-              <w:t>setInput</w:t>
-            </w:r>
-            <w:proofErr w:type="spellEnd"/>
-            <w:r>
-              <w:t>(input)</w:t>
+            <w:r>
+              <w:t>setInput(input)</w:t>
             </w:r>
           </w:p>
         </w:tc>
@@ -1334,6 +1169,9 @@
               <w:spacing w:line="240" w:lineRule="auto"/>
               <w:cnfStyle w:val="000000000000" w:firstRow="0" w:lastRow="0" w:firstColumn="0" w:lastColumn="0" w:oddVBand="0" w:evenVBand="0" w:oddHBand="0" w:evenHBand="0" w:firstRowFirstColumn="0" w:firstRowLastColumn="0" w:lastRowFirstColumn="0" w:lastRowLastColumn="0"/>
             </w:pPr>
+            <w:r>
+              <w:t>D</w:t>
+            </w:r>
           </w:p>
         </w:tc>
       </w:tr>
@@ -1390,11 +1228,9 @@
               <w:spacing w:line="240" w:lineRule="auto"/>
               <w:cnfStyle w:val="100000000000" w:firstRow="1" w:lastRow="0" w:firstColumn="0" w:lastColumn="0" w:oddVBand="0" w:evenVBand="0" w:oddHBand="0" w:evenHBand="0" w:firstRowFirstColumn="0" w:firstRowLastColumn="0" w:lastRowFirstColumn="0" w:lastRowLastColumn="0"/>
             </w:pPr>
-            <w:proofErr w:type="spellStart"/>
             <w:r>
               <w:t>GridInteractionClass</w:t>
             </w:r>
-            <w:proofErr w:type="spellEnd"/>
           </w:p>
         </w:tc>
         <w:tc>
@@ -1412,11 +1248,9 @@
               <w:spacing w:line="240" w:lineRule="auto"/>
               <w:cnfStyle w:val="100000000000" w:firstRow="1" w:lastRow="0" w:firstColumn="0" w:lastColumn="0" w:oddVBand="0" w:evenVBand="0" w:oddHBand="0" w:evenHBand="0" w:firstRowFirstColumn="0" w:firstRowLastColumn="0" w:lastRowFirstColumn="0" w:lastRowLastColumn="0"/>
             </w:pPr>
-            <w:proofErr w:type="spellStart"/>
             <w:r>
               <w:t>GeneratorInteractionClass</w:t>
             </w:r>
-            <w:proofErr w:type="spellEnd"/>
           </w:p>
         </w:tc>
         <w:tc>
@@ -1434,11 +1268,9 @@
               <w:spacing w:line="240" w:lineRule="auto"/>
               <w:cnfStyle w:val="100000000000" w:firstRow="1" w:lastRow="0" w:firstColumn="0" w:lastColumn="0" w:oddVBand="0" w:evenVBand="0" w:oddHBand="0" w:evenHBand="0" w:firstRowFirstColumn="0" w:firstRowLastColumn="0" w:lastRowFirstColumn="0" w:lastRowLastColumn="0"/>
             </w:pPr>
-            <w:proofErr w:type="spellStart"/>
             <w:r>
               <w:t>HoldItemInteractionClass</w:t>
             </w:r>
-            <w:proofErr w:type="spellEnd"/>
           </w:p>
         </w:tc>
       </w:tr>
@@ -1480,11 +1312,9 @@
               <w:spacing w:line="240" w:lineRule="auto"/>
               <w:cnfStyle w:val="000000000000" w:firstRow="0" w:lastRow="0" w:firstColumn="0" w:lastColumn="0" w:oddVBand="0" w:evenVBand="0" w:oddHBand="0" w:evenHBand="0" w:firstRowFirstColumn="0" w:firstRowLastColumn="0" w:lastRowFirstColumn="0" w:lastRowLastColumn="0"/>
             </w:pPr>
-            <w:proofErr w:type="spellStart"/>
             <w:r>
               <w:t>InteractionClass</w:t>
             </w:r>
-            <w:proofErr w:type="spellEnd"/>
           </w:p>
         </w:tc>
         <w:tc>
@@ -1503,11 +1333,9 @@
               <w:spacing w:line="240" w:lineRule="auto"/>
               <w:cnfStyle w:val="000000000000" w:firstRow="0" w:lastRow="0" w:firstColumn="0" w:lastColumn="0" w:oddVBand="0" w:evenVBand="0" w:oddHBand="0" w:evenHBand="0" w:firstRowFirstColumn="0" w:firstRowLastColumn="0" w:lastRowFirstColumn="0" w:lastRowLastColumn="0"/>
             </w:pPr>
-            <w:proofErr w:type="spellStart"/>
             <w:r>
               <w:t>InteractionClass</w:t>
             </w:r>
-            <w:proofErr w:type="spellEnd"/>
           </w:p>
         </w:tc>
         <w:tc>
@@ -1526,11 +1354,9 @@
               <w:spacing w:line="240" w:lineRule="auto"/>
               <w:cnfStyle w:val="000000000000" w:firstRow="0" w:lastRow="0" w:firstColumn="0" w:lastColumn="0" w:oddVBand="0" w:evenVBand="0" w:oddHBand="0" w:evenHBand="0" w:firstRowFirstColumn="0" w:firstRowLastColumn="0" w:lastRowFirstColumn="0" w:lastRowLastColumn="0"/>
             </w:pPr>
-            <w:proofErr w:type="spellStart"/>
             <w:r>
               <w:t>InteractionClass</w:t>
             </w:r>
-            <w:proofErr w:type="spellEnd"/>
           </w:p>
         </w:tc>
       </w:tr>
@@ -1672,42 +1498,27 @@
               <w:spacing w:line="240" w:lineRule="auto"/>
               <w:cnfStyle w:val="000000000000" w:firstRow="0" w:lastRow="0" w:firstColumn="0" w:lastColumn="0" w:oddVBand="0" w:evenVBand="0" w:oddHBand="0" w:evenHBand="0" w:firstRowFirstColumn="0" w:firstRowLastColumn="0" w:lastRowFirstColumn="0" w:lastRowLastColumn="0"/>
             </w:pPr>
-            <w:proofErr w:type="spellStart"/>
             <w:r>
               <w:t>System</w:t>
             </w:r>
             <w:r>
-              <w:t>Manager</w:t>
-            </w:r>
-            <w:proofErr w:type="spellEnd"/>
-            <w:r>
-              <w:t xml:space="preserve"> </w:t>
-            </w:r>
-            <w:proofErr w:type="spellStart"/>
-            <w:r>
-              <w:t>powerBox</w:t>
-            </w:r>
-            <w:proofErr w:type="spellEnd"/>
-          </w:p>
-          <w:p>
-            <w:pPr>
-              <w:spacing w:line="240" w:lineRule="auto"/>
-              <w:cnfStyle w:val="000000000000" w:firstRow="0" w:lastRow="0" w:firstColumn="0" w:lastColumn="0" w:oddVBand="0" w:evenVBand="0" w:oddHBand="0" w:evenHBand="0" w:firstRowFirstColumn="0" w:firstRowLastColumn="0" w:lastRowFirstColumn="0" w:lastRowLastColumn="0"/>
-            </w:pPr>
-          </w:p>
-          <w:p>
-            <w:pPr>
-              <w:spacing w:line="240" w:lineRule="auto"/>
-              <w:cnfStyle w:val="000000000000" w:firstRow="0" w:lastRow="0" w:firstColumn="0" w:lastColumn="0" w:oddVBand="0" w:evenVBand="0" w:oddHBand="0" w:evenHBand="0" w:firstRowFirstColumn="0" w:firstRowLastColumn="0" w:lastRowFirstColumn="0" w:lastRowLastColumn="0"/>
-            </w:pPr>
-            <w:r>
-              <w:t xml:space="preserve">Boolean </w:t>
-            </w:r>
-            <w:proofErr w:type="spellStart"/>
-            <w:r>
-              <w:t>isOn</w:t>
-            </w:r>
-            <w:proofErr w:type="spellEnd"/>
+              <w:t>Manager powerBox</w:t>
+            </w:r>
+          </w:p>
+          <w:p>
+            <w:pPr>
+              <w:spacing w:line="240" w:lineRule="auto"/>
+              <w:cnfStyle w:val="000000000000" w:firstRow="0" w:lastRow="0" w:firstColumn="0" w:lastColumn="0" w:oddVBand="0" w:evenVBand="0" w:oddHBand="0" w:evenHBand="0" w:firstRowFirstColumn="0" w:firstRowLastColumn="0" w:lastRowFirstColumn="0" w:lastRowLastColumn="0"/>
+            </w:pPr>
+          </w:p>
+          <w:p>
+            <w:pPr>
+              <w:spacing w:line="240" w:lineRule="auto"/>
+              <w:cnfStyle w:val="000000000000" w:firstRow="0" w:lastRow="0" w:firstColumn="0" w:lastColumn="0" w:oddVBand="0" w:evenVBand="0" w:oddHBand="0" w:evenHBand="0" w:firstRowFirstColumn="0" w:firstRowLastColumn="0" w:lastRowFirstColumn="0" w:lastRowLastColumn="0"/>
+            </w:pPr>
+            <w:r>
+              <w:t>Boolean isOn</w:t>
+            </w:r>
           </w:p>
         </w:tc>
         <w:tc>
@@ -1726,47 +1537,27 @@
               <w:spacing w:line="240" w:lineRule="auto"/>
               <w:cnfStyle w:val="000000000000" w:firstRow="0" w:lastRow="0" w:firstColumn="0" w:lastColumn="0" w:oddVBand="0" w:evenVBand="0" w:oddHBand="0" w:evenHBand="0" w:firstRowFirstColumn="0" w:firstRowLastColumn="0" w:lastRowFirstColumn="0" w:lastRowLastColumn="0"/>
             </w:pPr>
-            <w:proofErr w:type="spellStart"/>
-            <w:r>
-              <w:t>SystemManager</w:t>
-            </w:r>
-            <w:proofErr w:type="spellEnd"/>
-            <w:r>
-              <w:t xml:space="preserve"> </w:t>
-            </w:r>
-            <w:proofErr w:type="spellStart"/>
-            <w:r>
-              <w:t>powerBox</w:t>
-            </w:r>
-            <w:proofErr w:type="spellEnd"/>
-          </w:p>
-          <w:p>
-            <w:pPr>
-              <w:spacing w:line="240" w:lineRule="auto"/>
-              <w:cnfStyle w:val="000000000000" w:firstRow="0" w:lastRow="0" w:firstColumn="0" w:lastColumn="0" w:oddVBand="0" w:evenVBand="0" w:oddHBand="0" w:evenHBand="0" w:firstRowFirstColumn="0" w:firstRowLastColumn="0" w:lastRowFirstColumn="0" w:lastRowLastColumn="0"/>
-            </w:pPr>
-            <w:r>
-              <w:t xml:space="preserve">Boolean </w:t>
-            </w:r>
-            <w:proofErr w:type="spellStart"/>
-            <w:r>
-              <w:t>isOn</w:t>
-            </w:r>
-            <w:proofErr w:type="spellEnd"/>
-          </w:p>
-          <w:p>
-            <w:pPr>
-              <w:spacing w:line="240" w:lineRule="auto"/>
-              <w:cnfStyle w:val="000000000000" w:firstRow="0" w:lastRow="0" w:firstColumn="0" w:lastColumn="0" w:oddVBand="0" w:evenVBand="0" w:oddHBand="0" w:evenHBand="0" w:firstRowFirstColumn="0" w:firstRowLastColumn="0" w:lastRowFirstColumn="0" w:lastRowLastColumn="0"/>
-            </w:pPr>
-            <w:r>
-              <w:t xml:space="preserve">Float </w:t>
-            </w:r>
-            <w:proofErr w:type="spellStart"/>
-            <w:r>
-              <w:t>maxPower</w:t>
-            </w:r>
-            <w:proofErr w:type="spellEnd"/>
+            <w:r>
+              <w:t>SystemManager powerBox</w:t>
+            </w:r>
+          </w:p>
+          <w:p>
+            <w:pPr>
+              <w:spacing w:line="240" w:lineRule="auto"/>
+              <w:cnfStyle w:val="000000000000" w:firstRow="0" w:lastRow="0" w:firstColumn="0" w:lastColumn="0" w:oddVBand="0" w:evenVBand="0" w:oddHBand="0" w:evenHBand="0" w:firstRowFirstColumn="0" w:firstRowLastColumn="0" w:lastRowFirstColumn="0" w:lastRowLastColumn="0"/>
+            </w:pPr>
+            <w:r>
+              <w:t>Boolean isOn</w:t>
+            </w:r>
+          </w:p>
+          <w:p>
+            <w:pPr>
+              <w:spacing w:line="240" w:lineRule="auto"/>
+              <w:cnfStyle w:val="000000000000" w:firstRow="0" w:lastRow="0" w:firstColumn="0" w:lastColumn="0" w:oddVBand="0" w:evenVBand="0" w:oddHBand="0" w:evenHBand="0" w:firstRowFirstColumn="0" w:firstRowLastColumn="0" w:lastRowFirstColumn="0" w:lastRowLastColumn="0"/>
+            </w:pPr>
+            <w:r>
+              <w:t>Float maxPower</w:t>
+            </w:r>
           </w:p>
         </w:tc>
         <w:tc>
@@ -1785,84 +1576,54 @@
               <w:cnfStyle w:val="000000000000" w:firstRow="0" w:lastRow="0" w:firstColumn="0" w:lastColumn="0" w:oddVBand="0" w:evenVBand="0" w:oddHBand="0" w:evenHBand="0" w:firstRowFirstColumn="0" w:firstRowLastColumn="0" w:lastRowFirstColumn="0" w:lastRowLastColumn="0"/>
             </w:pPr>
             <w:r>
-              <w:t xml:space="preserve">Boolean </w:t>
-            </w:r>
-            <w:proofErr w:type="spellStart"/>
-            <w:r>
-              <w:t>isHeld</w:t>
-            </w:r>
-            <w:proofErr w:type="spellEnd"/>
-          </w:p>
-          <w:p>
-            <w:pPr>
-              <w:spacing w:line="240" w:lineRule="auto"/>
-              <w:cnfStyle w:val="000000000000" w:firstRow="0" w:lastRow="0" w:firstColumn="0" w:lastColumn="0" w:oddVBand="0" w:evenVBand="0" w:oddHBand="0" w:evenHBand="0" w:firstRowFirstColumn="0" w:firstRowLastColumn="0" w:lastRowFirstColumn="0" w:lastRowLastColumn="0"/>
-            </w:pPr>
-          </w:p>
-          <w:p>
-            <w:pPr>
-              <w:spacing w:line="240" w:lineRule="auto"/>
-              <w:cnfStyle w:val="000000000000" w:firstRow="0" w:lastRow="0" w:firstColumn="0" w:lastColumn="0" w:oddVBand="0" w:evenVBand="0" w:oddHBand="0" w:evenHBand="0" w:firstRowFirstColumn="0" w:firstRowLastColumn="0" w:lastRowFirstColumn="0" w:lastRowLastColumn="0"/>
-            </w:pPr>
-            <w:proofErr w:type="spellStart"/>
-            <w:r>
-              <w:t>Gameobject</w:t>
-            </w:r>
-            <w:proofErr w:type="spellEnd"/>
-            <w:r>
-              <w:t xml:space="preserve"> </w:t>
-            </w:r>
-            <w:proofErr w:type="spellStart"/>
-            <w:r>
-              <w:t>connectedObj</w:t>
-            </w:r>
-            <w:proofErr w:type="spellEnd"/>
-          </w:p>
-          <w:p>
-            <w:pPr>
-              <w:spacing w:line="240" w:lineRule="auto"/>
-              <w:cnfStyle w:val="000000000000" w:firstRow="0" w:lastRow="0" w:firstColumn="0" w:lastColumn="0" w:oddVBand="0" w:evenVBand="0" w:oddHBand="0" w:evenHBand="0" w:firstRowFirstColumn="0" w:firstRowLastColumn="0" w:lastRowFirstColumn="0" w:lastRowLastColumn="0"/>
-            </w:pPr>
-          </w:p>
-          <w:p>
-            <w:pPr>
-              <w:spacing w:line="240" w:lineRule="auto"/>
-              <w:cnfStyle w:val="000000000000" w:firstRow="0" w:lastRow="0" w:firstColumn="0" w:lastColumn="0" w:oddVBand="0" w:evenVBand="0" w:oddHBand="0" w:evenHBand="0" w:firstRowFirstColumn="0" w:firstRowLastColumn="0" w:lastRowFirstColumn="0" w:lastRowLastColumn="0"/>
-            </w:pPr>
-            <w:proofErr w:type="spellStart"/>
-            <w:r>
-              <w:t>holdType</w:t>
-            </w:r>
-            <w:proofErr w:type="spellEnd"/>
-            <w:r>
-              <w:t xml:space="preserve"> type</w:t>
-            </w:r>
-          </w:p>
-          <w:p>
-            <w:pPr>
-              <w:spacing w:line="240" w:lineRule="auto"/>
-              <w:cnfStyle w:val="000000000000" w:firstRow="0" w:lastRow="0" w:firstColumn="0" w:lastColumn="0" w:oddVBand="0" w:evenVBand="0" w:oddHBand="0" w:evenHBand="0" w:firstRowFirstColumn="0" w:firstRowLastColumn="0" w:lastRowFirstColumn="0" w:lastRowLastColumn="0"/>
-            </w:pPr>
-          </w:p>
-          <w:p>
-            <w:pPr>
-              <w:spacing w:line="240" w:lineRule="auto"/>
-              <w:cnfStyle w:val="000000000000" w:firstRow="0" w:lastRow="0" w:firstColumn="0" w:lastColumn="0" w:oddVBand="0" w:evenVBand="0" w:oddHBand="0" w:evenHBand="0" w:firstRowFirstColumn="0" w:firstRowLastColumn="0" w:lastRowFirstColumn="0" w:lastRowLastColumn="0"/>
-            </w:pPr>
-            <w:proofErr w:type="spellStart"/>
+              <w:t>Boolean isHeld</w:t>
+            </w:r>
+          </w:p>
+          <w:p>
+            <w:pPr>
+              <w:spacing w:line="240" w:lineRule="auto"/>
+              <w:cnfStyle w:val="000000000000" w:firstRow="0" w:lastRow="0" w:firstColumn="0" w:lastColumn="0" w:oddVBand="0" w:evenVBand="0" w:oddHBand="0" w:evenHBand="0" w:firstRowFirstColumn="0" w:firstRowLastColumn="0" w:lastRowFirstColumn="0" w:lastRowLastColumn="0"/>
+            </w:pPr>
+          </w:p>
+          <w:p>
+            <w:pPr>
+              <w:spacing w:line="240" w:lineRule="auto"/>
+              <w:cnfStyle w:val="000000000000" w:firstRow="0" w:lastRow="0" w:firstColumn="0" w:lastColumn="0" w:oddVBand="0" w:evenVBand="0" w:oddHBand="0" w:evenHBand="0" w:firstRowFirstColumn="0" w:firstRowLastColumn="0" w:lastRowFirstColumn="0" w:lastRowLastColumn="0"/>
+            </w:pPr>
+            <w:r>
+              <w:t>Gameobject connectedObj</w:t>
+            </w:r>
+          </w:p>
+          <w:p>
+            <w:pPr>
+              <w:spacing w:line="240" w:lineRule="auto"/>
+              <w:cnfStyle w:val="000000000000" w:firstRow="0" w:lastRow="0" w:firstColumn="0" w:lastColumn="0" w:oddVBand="0" w:evenVBand="0" w:oddHBand="0" w:evenHBand="0" w:firstRowFirstColumn="0" w:firstRowLastColumn="0" w:lastRowFirstColumn="0" w:lastRowLastColumn="0"/>
+            </w:pPr>
+          </w:p>
+          <w:p>
+            <w:pPr>
+              <w:spacing w:line="240" w:lineRule="auto"/>
+              <w:cnfStyle w:val="000000000000" w:firstRow="0" w:lastRow="0" w:firstColumn="0" w:lastColumn="0" w:oddVBand="0" w:evenVBand="0" w:oddHBand="0" w:evenHBand="0" w:firstRowFirstColumn="0" w:firstRowLastColumn="0" w:lastRowFirstColumn="0" w:lastRowLastColumn="0"/>
+            </w:pPr>
+            <w:r>
+              <w:t>holdType type</w:t>
+            </w:r>
+          </w:p>
+          <w:p>
+            <w:pPr>
+              <w:spacing w:line="240" w:lineRule="auto"/>
+              <w:cnfStyle w:val="000000000000" w:firstRow="0" w:lastRow="0" w:firstColumn="0" w:lastColumn="0" w:oddVBand="0" w:evenVBand="0" w:oddHBand="0" w:evenHBand="0" w:firstRowFirstColumn="0" w:firstRowLastColumn="0" w:lastRowFirstColumn="0" w:lastRowLastColumn="0"/>
+            </w:pPr>
+          </w:p>
+          <w:p>
+            <w:pPr>
+              <w:spacing w:line="240" w:lineRule="auto"/>
+              <w:cnfStyle w:val="000000000000" w:firstRow="0" w:lastRow="0" w:firstColumn="0" w:lastColumn="0" w:oddVBand="0" w:evenVBand="0" w:oddHBand="0" w:evenHBand="0" w:firstRowFirstColumn="0" w:firstRowLastColumn="0" w:lastRowFirstColumn="0" w:lastRowLastColumn="0"/>
+            </w:pPr>
             <w:r>
               <w:lastRenderedPageBreak/>
-              <w:t>Gameobject</w:t>
-            </w:r>
-            <w:proofErr w:type="spellEnd"/>
-            <w:r>
-              <w:t xml:space="preserve"> </w:t>
-            </w:r>
-            <w:proofErr w:type="spellStart"/>
-            <w:r>
-              <w:t>currentHolder</w:t>
-            </w:r>
-            <w:proofErr w:type="spellEnd"/>
+              <w:t>Gameobject currentHolder</w:t>
+            </w:r>
           </w:p>
         </w:tc>
       </w:tr>
@@ -1979,27 +1740,17 @@
               <w:spacing w:line="240" w:lineRule="auto"/>
               <w:cnfStyle w:val="000000000000" w:firstRow="0" w:lastRow="0" w:firstColumn="0" w:lastColumn="0" w:oddVBand="0" w:evenVBand="0" w:oddHBand="0" w:evenHBand="0" w:firstRowFirstColumn="0" w:firstRowLastColumn="0" w:lastRowFirstColumn="0" w:lastRowLastColumn="0"/>
             </w:pPr>
-            <w:proofErr w:type="spellStart"/>
-            <w:r>
-              <w:t>setObject</w:t>
-            </w:r>
-            <w:proofErr w:type="spellEnd"/>
-            <w:r>
-              <w:t>(bool)</w:t>
-            </w:r>
-          </w:p>
-          <w:p>
-            <w:pPr>
-              <w:spacing w:line="240" w:lineRule="auto"/>
-              <w:cnfStyle w:val="000000000000" w:firstRow="0" w:lastRow="0" w:firstColumn="0" w:lastColumn="0" w:oddVBand="0" w:evenVBand="0" w:oddHBand="0" w:evenHBand="0" w:firstRowFirstColumn="0" w:firstRowLastColumn="0" w:lastRowFirstColumn="0" w:lastRowLastColumn="0"/>
-            </w:pPr>
-            <w:proofErr w:type="spellStart"/>
-            <w:r>
-              <w:t>setToOff</w:t>
-            </w:r>
-            <w:proofErr w:type="spellEnd"/>
-            <w:r>
-              <w:t>()</w:t>
+            <w:r>
+              <w:t>setObject(bool)</w:t>
+            </w:r>
+          </w:p>
+          <w:p>
+            <w:pPr>
+              <w:spacing w:line="240" w:lineRule="auto"/>
+              <w:cnfStyle w:val="000000000000" w:firstRow="0" w:lastRow="0" w:firstColumn="0" w:lastColumn="0" w:oddVBand="0" w:evenVBand="0" w:oddHBand="0" w:evenHBand="0" w:firstRowFirstColumn="0" w:firstRowLastColumn="0" w:lastRowFirstColumn="0" w:lastRowLastColumn="0"/>
+            </w:pPr>
+            <w:r>
+              <w:t>setToOff()</w:t>
             </w:r>
           </w:p>
         </w:tc>
@@ -2019,39 +1770,54 @@
               <w:spacing w:line="240" w:lineRule="auto"/>
               <w:cnfStyle w:val="000000000000" w:firstRow="0" w:lastRow="0" w:firstColumn="0" w:lastColumn="0" w:oddVBand="0" w:evenVBand="0" w:oddHBand="0" w:evenHBand="0" w:firstRowFirstColumn="0" w:firstRowLastColumn="0" w:lastRowFirstColumn="0" w:lastRowLastColumn="0"/>
             </w:pPr>
-            <w:proofErr w:type="spellStart"/>
-            <w:r>
-              <w:t>setObject</w:t>
-            </w:r>
-            <w:proofErr w:type="spellEnd"/>
-            <w:r>
-              <w:t>(bool)</w:t>
-            </w:r>
-          </w:p>
-          <w:p>
-            <w:pPr>
-              <w:spacing w:line="240" w:lineRule="auto"/>
-              <w:cnfStyle w:val="000000000000" w:firstRow="0" w:lastRow="0" w:firstColumn="0" w:lastColumn="0" w:oddVBand="0" w:evenVBand="0" w:oddHBand="0" w:evenHBand="0" w:firstRowFirstColumn="0" w:firstRowLastColumn="0" w:lastRowFirstColumn="0" w:lastRowLastColumn="0"/>
-            </w:pPr>
-          </w:p>
-          <w:p>
-            <w:pPr>
-              <w:spacing w:line="240" w:lineRule="auto"/>
-              <w:cnfStyle w:val="000000000000" w:firstRow="0" w:lastRow="0" w:firstColumn="0" w:lastColumn="0" w:oddVBand="0" w:evenVBand="0" w:oddHBand="0" w:evenHBand="0" w:firstRowFirstColumn="0" w:firstRowLastColumn="0" w:lastRowFirstColumn="0" w:lastRowLastColumn="0"/>
-            </w:pPr>
-            <w:proofErr w:type="spellStart"/>
-            <w:r>
-              <w:t>setManager</w:t>
-            </w:r>
-            <w:proofErr w:type="spellEnd"/>
-            <w:r>
-              <w:t>(</w:t>
-            </w:r>
-            <w:proofErr w:type="spellStart"/>
-            <w:r>
-              <w:t>SystemManager</w:t>
-            </w:r>
-            <w:proofErr w:type="spellEnd"/>
+            <w:r>
+              <w:t>setObject(bool)</w:t>
+            </w:r>
+          </w:p>
+          <w:p>
+            <w:pPr>
+              <w:spacing w:line="240" w:lineRule="auto"/>
+              <w:cnfStyle w:val="000000000000" w:firstRow="0" w:lastRow="0" w:firstColumn="0" w:lastColumn="0" w:oddVBand="0" w:evenVBand="0" w:oddHBand="0" w:evenHBand="0" w:firstRowFirstColumn="0" w:firstRowLastColumn="0" w:lastRowFirstColumn="0" w:lastRowLastColumn="0"/>
+            </w:pPr>
+          </w:p>
+          <w:p>
+            <w:pPr>
+              <w:spacing w:line="240" w:lineRule="auto"/>
+              <w:cnfStyle w:val="000000000000" w:firstRow="0" w:lastRow="0" w:firstColumn="0" w:lastColumn="0" w:oddVBand="0" w:evenVBand="0" w:oddHBand="0" w:evenHBand="0" w:firstRowFirstColumn="0" w:firstRowLastColumn="0" w:lastRowFirstColumn="0" w:lastRowLastColumn="0"/>
+            </w:pPr>
+            <w:r>
+              <w:t>setManager(SystemManager)</w:t>
+            </w:r>
+          </w:p>
+          <w:p>
+            <w:pPr>
+              <w:spacing w:line="240" w:lineRule="auto"/>
+              <w:cnfStyle w:val="000000000000" w:firstRow="0" w:lastRow="0" w:firstColumn="0" w:lastColumn="0" w:oddVBand="0" w:evenVBand="0" w:oddHBand="0" w:evenHBand="0" w:firstRowFirstColumn="0" w:firstRowLastColumn="0" w:lastRowFirstColumn="0" w:lastRowLastColumn="0"/>
+            </w:pPr>
+          </w:p>
+        </w:tc>
+        <w:tc>
+          <w:tcPr>
+            <w:tcW w:w="2555" w:type="dxa"/>
+            <w:tcBorders>
+              <w:top w:val="single" w:sz="4" w:space="0" w:color="999999" w:themeColor="text1" w:themeTint="66"/>
+              <w:left w:val="single" w:sz="4" w:space="0" w:color="999999" w:themeColor="text1" w:themeTint="66"/>
+              <w:bottom w:val="single" w:sz="4" w:space="0" w:color="999999" w:themeColor="text1" w:themeTint="66"/>
+              <w:right w:val="single" w:sz="4" w:space="0" w:color="999999" w:themeColor="text1" w:themeTint="66"/>
+            </w:tcBorders>
+            <w:hideMark/>
+          </w:tcPr>
+          <w:p>
+            <w:pPr>
+              <w:spacing w:line="240" w:lineRule="auto"/>
+              <w:cnfStyle w:val="000000000000" w:firstRow="0" w:lastRow="0" w:firstColumn="0" w:lastColumn="0" w:oddVBand="0" w:evenVBand="0" w:oddHBand="0" w:evenHBand="0" w:firstRowFirstColumn="0" w:firstRowLastColumn="0" w:lastRowFirstColumn="0" w:lastRowLastColumn="0"/>
+            </w:pPr>
+            <w:r>
+              <w:t>setObject(</w:t>
+            </w:r>
+            <w:r>
+              <w:t>Vector3, Quaterion</w:t>
+            </w:r>
             <w:r>
               <w:t>)</w:t>
             </w:r>
@@ -2062,69 +1828,13 @@
               <w:cnfStyle w:val="000000000000" w:firstRow="0" w:lastRow="0" w:firstColumn="0" w:lastColumn="0" w:oddVBand="0" w:evenVBand="0" w:oddHBand="0" w:evenHBand="0" w:firstRowFirstColumn="0" w:firstRowLastColumn="0" w:lastRowFirstColumn="0" w:lastRowLastColumn="0"/>
             </w:pPr>
           </w:p>
-        </w:tc>
-        <w:tc>
-          <w:tcPr>
-            <w:tcW w:w="2555" w:type="dxa"/>
-            <w:tcBorders>
-              <w:top w:val="single" w:sz="4" w:space="0" w:color="999999" w:themeColor="text1" w:themeTint="66"/>
-              <w:left w:val="single" w:sz="4" w:space="0" w:color="999999" w:themeColor="text1" w:themeTint="66"/>
-              <w:bottom w:val="single" w:sz="4" w:space="0" w:color="999999" w:themeColor="text1" w:themeTint="66"/>
-              <w:right w:val="single" w:sz="4" w:space="0" w:color="999999" w:themeColor="text1" w:themeTint="66"/>
-            </w:tcBorders>
-            <w:hideMark/>
-          </w:tcPr>
-          <w:p>
-            <w:pPr>
-              <w:spacing w:line="240" w:lineRule="auto"/>
-              <w:cnfStyle w:val="000000000000" w:firstRow="0" w:lastRow="0" w:firstColumn="0" w:lastColumn="0" w:oddVBand="0" w:evenVBand="0" w:oddHBand="0" w:evenHBand="0" w:firstRowFirstColumn="0" w:firstRowLastColumn="0" w:lastRowFirstColumn="0" w:lastRowLastColumn="0"/>
-            </w:pPr>
-            <w:proofErr w:type="spellStart"/>
-            <w:r>
-              <w:t>setObject</w:t>
-            </w:r>
-            <w:proofErr w:type="spellEnd"/>
-            <w:r>
-              <w:t>(</w:t>
-            </w:r>
-            <w:r>
-              <w:t xml:space="preserve">Vector3, </w:t>
-            </w:r>
-            <w:proofErr w:type="spellStart"/>
-            <w:r>
-              <w:t>Quaterion</w:t>
-            </w:r>
-            <w:proofErr w:type="spellEnd"/>
-            <w:r>
-              <w:t>)</w:t>
-            </w:r>
-          </w:p>
-          <w:p>
-            <w:pPr>
-              <w:spacing w:line="240" w:lineRule="auto"/>
-              <w:cnfStyle w:val="000000000000" w:firstRow="0" w:lastRow="0" w:firstColumn="0" w:lastColumn="0" w:oddVBand="0" w:evenVBand="0" w:oddHBand="0" w:evenHBand="0" w:firstRowFirstColumn="0" w:firstRowLastColumn="0" w:lastRowFirstColumn="0" w:lastRowLastColumn="0"/>
-            </w:pPr>
-          </w:p>
-          <w:p>
-            <w:pPr>
-              <w:spacing w:line="240" w:lineRule="auto"/>
-              <w:cnfStyle w:val="000000000000" w:firstRow="0" w:lastRow="0" w:firstColumn="0" w:lastColumn="0" w:oddVBand="0" w:evenVBand="0" w:oddHBand="0" w:evenHBand="0" w:firstRowFirstColumn="0" w:firstRowLastColumn="0" w:lastRowFirstColumn="0" w:lastRowLastColumn="0"/>
-            </w:pPr>
-            <w:proofErr w:type="spellStart"/>
-            <w:r>
-              <w:t>setSystem</w:t>
-            </w:r>
-            <w:proofErr w:type="spellEnd"/>
-            <w:r>
-              <w:t>(</w:t>
-            </w:r>
-            <w:proofErr w:type="spellStart"/>
-            <w:r>
-              <w:t>gameobject</w:t>
-            </w:r>
-            <w:proofErr w:type="spellEnd"/>
-            <w:r>
-              <w:t>)</w:t>
+          <w:p>
+            <w:pPr>
+              <w:spacing w:line="240" w:lineRule="auto"/>
+              <w:cnfStyle w:val="000000000000" w:firstRow="0" w:lastRow="0" w:firstColumn="0" w:lastColumn="0" w:oddVBand="0" w:evenVBand="0" w:oddHBand="0" w:evenHBand="0" w:firstRowFirstColumn="0" w:firstRowLastColumn="0" w:lastRowFirstColumn="0" w:lastRowLastColumn="0"/>
+            </w:pPr>
+            <w:r>
+              <w:t>setSystem(gameobject)</w:t>
             </w:r>
           </w:p>
         </w:tc>
@@ -2219,6 +1929,7 @@
       <w:tblGrid>
         <w:gridCol w:w="1405"/>
         <w:gridCol w:w="2375"/>
+        <w:gridCol w:w="2736"/>
       </w:tblGrid>
       <w:tr>
         <w:trPr>
@@ -2259,13 +1970,36 @@
               <w:spacing w:line="240" w:lineRule="auto"/>
               <w:cnfStyle w:val="100000000000" w:firstRow="1" w:lastRow="0" w:firstColumn="0" w:lastColumn="0" w:oddVBand="0" w:evenVBand="0" w:oddHBand="0" w:evenHBand="0" w:firstRowFirstColumn="0" w:firstRowLastColumn="0" w:lastRowFirstColumn="0" w:lastRowLastColumn="0"/>
             </w:pPr>
-            <w:proofErr w:type="spellStart"/>
-            <w:r>
-              <w:t>ItemPositionInteraction</w:t>
-            </w:r>
-            <w:proofErr w:type="spellEnd"/>
-            <w:r>
-              <w:t xml:space="preserve"> Class</w:t>
+            <w:r>
+              <w:t>ItemPositionInteraction Class</w:t>
+            </w:r>
+          </w:p>
+        </w:tc>
+        <w:tc>
+          <w:tcPr>
+            <w:tcW w:w="2736" w:type="dxa"/>
+            <w:tcBorders>
+              <w:top w:val="single" w:sz="4" w:space="0" w:color="999999" w:themeColor="text1" w:themeTint="66"/>
+              <w:left w:val="single" w:sz="4" w:space="0" w:color="999999" w:themeColor="text1" w:themeTint="66"/>
+              <w:right w:val="single" w:sz="4" w:space="0" w:color="999999" w:themeColor="text1" w:themeTint="66"/>
+            </w:tcBorders>
+          </w:tcPr>
+          <w:p>
+            <w:pPr>
+              <w:spacing w:line="240" w:lineRule="auto"/>
+              <w:cnfStyle w:val="100000000000" w:firstRow="1" w:lastRow="0" w:firstColumn="0" w:lastColumn="0" w:oddVBand="0" w:evenVBand="0" w:oddHBand="0" w:evenHBand="0" w:firstRowFirstColumn="0" w:firstRowLastColumn="0" w:lastRowFirstColumn="0" w:lastRowLastColumn="0"/>
+            </w:pPr>
+            <w:r>
+              <w:t>PlayerControl</w:t>
+            </w:r>
+            <w:r>
+              <w:t>Interaction</w:t>
+            </w:r>
+            <w:r>
+              <w:t xml:space="preserve"> </w:t>
+            </w:r>
+            <w:r>
+              <w:t>Class</w:t>
             </w:r>
           </w:p>
         </w:tc>
@@ -2308,11 +2042,32 @@
               <w:spacing w:line="240" w:lineRule="auto"/>
               <w:cnfStyle w:val="000000000000" w:firstRow="0" w:lastRow="0" w:firstColumn="0" w:lastColumn="0" w:oddVBand="0" w:evenVBand="0" w:oddHBand="0" w:evenHBand="0" w:firstRowFirstColumn="0" w:firstRowLastColumn="0" w:lastRowFirstColumn="0" w:lastRowLastColumn="0"/>
             </w:pPr>
-            <w:proofErr w:type="spellStart"/>
             <w:r>
               <w:t>InteractionClass</w:t>
             </w:r>
-            <w:proofErr w:type="spellEnd"/>
+          </w:p>
+        </w:tc>
+        <w:tc>
+          <w:tcPr>
+            <w:tcW w:w="2736" w:type="dxa"/>
+            <w:tcBorders>
+              <w:top w:val="single" w:sz="4" w:space="0" w:color="999999" w:themeColor="text1" w:themeTint="66"/>
+              <w:left w:val="single" w:sz="4" w:space="0" w:color="999999" w:themeColor="text1" w:themeTint="66"/>
+              <w:bottom w:val="single" w:sz="4" w:space="0" w:color="999999" w:themeColor="text1" w:themeTint="66"/>
+              <w:right w:val="single" w:sz="4" w:space="0" w:color="999999" w:themeColor="text1" w:themeTint="66"/>
+            </w:tcBorders>
+          </w:tcPr>
+          <w:p>
+            <w:pPr>
+              <w:spacing w:line="240" w:lineRule="auto"/>
+              <w:cnfStyle w:val="000000000000" w:firstRow="0" w:lastRow="0" w:firstColumn="0" w:lastColumn="0" w:oddVBand="0" w:evenVBand="0" w:oddHBand="0" w:evenHBand="0" w:firstRowFirstColumn="0" w:firstRowLastColumn="0" w:lastRowFirstColumn="0" w:lastRowLastColumn="0"/>
+            </w:pPr>
+            <w:r>
+              <w:t>Interaction</w:t>
+            </w:r>
+            <w:r>
+              <w:t>Class</w:t>
+            </w:r>
           </w:p>
         </w:tc>
       </w:tr>
@@ -2359,6 +2114,62 @@
             </w:r>
           </w:p>
         </w:tc>
+        <w:tc>
+          <w:tcPr>
+            <w:tcW w:w="2736" w:type="dxa"/>
+            <w:tcBorders>
+              <w:top w:val="single" w:sz="4" w:space="0" w:color="999999" w:themeColor="text1" w:themeTint="66"/>
+              <w:left w:val="single" w:sz="4" w:space="0" w:color="999999" w:themeColor="text1" w:themeTint="66"/>
+              <w:bottom w:val="single" w:sz="4" w:space="0" w:color="999999" w:themeColor="text1" w:themeTint="66"/>
+              <w:right w:val="single" w:sz="4" w:space="0" w:color="999999" w:themeColor="text1" w:themeTint="66"/>
+            </w:tcBorders>
+          </w:tcPr>
+          <w:p>
+            <w:pPr>
+              <w:spacing w:line="240" w:lineRule="auto"/>
+              <w:cnfStyle w:val="000000000000" w:firstRow="0" w:lastRow="0" w:firstColumn="0" w:lastColumn="0" w:oddVBand="0" w:evenVBand="0" w:oddHBand="0" w:evenHBand="0" w:firstRowFirstColumn="0" w:firstRowLastColumn="0" w:lastRowFirstColumn="0" w:lastRowLastColumn="0"/>
+            </w:pPr>
+            <w:r>
+              <w:t>This can be activated through an interaction.</w:t>
+            </w:r>
+            <w:r>
+              <w:t xml:space="preserve"> This will complete certain control aspects of the player.</w:t>
+            </w:r>
+          </w:p>
+          <w:p>
+            <w:pPr>
+              <w:spacing w:line="240" w:lineRule="auto"/>
+              <w:cnfStyle w:val="000000000000" w:firstRow="0" w:lastRow="0" w:firstColumn="0" w:lastColumn="0" w:oddVBand="0" w:evenVBand="0" w:oddHBand="0" w:evenHBand="0" w:firstRowFirstColumn="0" w:firstRowLastColumn="0" w:lastRowFirstColumn="0" w:lastRowLastColumn="0"/>
+            </w:pPr>
+          </w:p>
+          <w:p>
+            <w:pPr>
+              <w:spacing w:line="240" w:lineRule="auto"/>
+              <w:cnfStyle w:val="000000000000" w:firstRow="0" w:lastRow="0" w:firstColumn="0" w:lastColumn="0" w:oddVBand="0" w:evenVBand="0" w:oddHBand="0" w:evenHBand="0" w:firstRowFirstColumn="0" w:firstRowLastColumn="0" w:lastRowFirstColumn="0" w:lastRowLastColumn="0"/>
+            </w:pPr>
+            <w:r>
+              <w:t>For example, change camera, lock movement, lock rotation, activate keyboard mode, ect.</w:t>
+            </w:r>
+          </w:p>
+          <w:p>
+            <w:pPr>
+              <w:spacing w:line="240" w:lineRule="auto"/>
+              <w:cnfStyle w:val="000000000000" w:firstRow="0" w:lastRow="0" w:firstColumn="0" w:lastColumn="0" w:oddVBand="0" w:evenVBand="0" w:oddHBand="0" w:evenHBand="0" w:firstRowFirstColumn="0" w:firstRowLastColumn="0" w:lastRowFirstColumn="0" w:lastRowLastColumn="0"/>
+            </w:pPr>
+          </w:p>
+          <w:p>
+            <w:pPr>
+              <w:spacing w:line="240" w:lineRule="auto"/>
+              <w:cnfStyle w:val="000000000000" w:firstRow="0" w:lastRow="0" w:firstColumn="0" w:lastColumn="0" w:oddVBand="0" w:evenVBand="0" w:oddHBand="0" w:evenHBand="0" w:firstRowFirstColumn="0" w:firstRowLastColumn="0" w:lastRowFirstColumn="0" w:lastRowLastColumn="0"/>
+            </w:pPr>
+            <w:r>
+              <w:t xml:space="preserve">Default is lock movement and change </w:t>
+            </w:r>
+            <w:r>
+              <w:t>camera position.</w:t>
+            </w:r>
+          </w:p>
+        </w:tc>
       </w:tr>
       <w:tr>
         <w:tc>
@@ -2398,83 +2209,88 @@
               <w:cnfStyle w:val="000000000000" w:firstRow="0" w:lastRow="0" w:firstColumn="0" w:lastColumn="0" w:oddVBand="0" w:evenVBand="0" w:oddHBand="0" w:evenHBand="0" w:firstRowFirstColumn="0" w:firstRowLastColumn="0" w:lastRowFirstColumn="0" w:lastRowLastColumn="0"/>
             </w:pPr>
             <w:r>
-              <w:t xml:space="preserve">Transform </w:t>
-            </w:r>
-            <w:proofErr w:type="spellStart"/>
-            <w:r>
-              <w:t>targetPos</w:t>
-            </w:r>
-            <w:proofErr w:type="spellEnd"/>
-          </w:p>
-          <w:p>
-            <w:pPr>
-              <w:spacing w:line="240" w:lineRule="auto"/>
-              <w:cnfStyle w:val="000000000000" w:firstRow="0" w:lastRow="0" w:firstColumn="0" w:lastColumn="0" w:oddVBand="0" w:evenVBand="0" w:oddHBand="0" w:evenHBand="0" w:firstRowFirstColumn="0" w:firstRowLastColumn="0" w:lastRowFirstColumn="0" w:lastRowLastColumn="0"/>
-            </w:pPr>
-          </w:p>
-          <w:p>
-            <w:pPr>
-              <w:spacing w:line="240" w:lineRule="auto"/>
-              <w:cnfStyle w:val="000000000000" w:firstRow="0" w:lastRow="0" w:firstColumn="0" w:lastColumn="0" w:oddVBand="0" w:evenVBand="0" w:oddHBand="0" w:evenHBand="0" w:firstRowFirstColumn="0" w:firstRowLastColumn="0" w:lastRowFirstColumn="0" w:lastRowLastColumn="0"/>
-            </w:pPr>
-            <w:proofErr w:type="spellStart"/>
-            <w:r>
-              <w:t>gameObject</w:t>
-            </w:r>
-            <w:proofErr w:type="spellEnd"/>
-            <w:r>
-              <w:t xml:space="preserve"> </w:t>
-            </w:r>
-            <w:proofErr w:type="spellStart"/>
-            <w:r>
-              <w:t>currentHeldItem</w:t>
-            </w:r>
-            <w:proofErr w:type="spellEnd"/>
-          </w:p>
-          <w:p>
-            <w:pPr>
-              <w:spacing w:line="240" w:lineRule="auto"/>
-              <w:cnfStyle w:val="000000000000" w:firstRow="0" w:lastRow="0" w:firstColumn="0" w:lastColumn="0" w:oddVBand="0" w:evenVBand="0" w:oddHBand="0" w:evenHBand="0" w:firstRowFirstColumn="0" w:firstRowLastColumn="0" w:lastRowFirstColumn="0" w:lastRowLastColumn="0"/>
-            </w:pPr>
-          </w:p>
-          <w:p>
-            <w:pPr>
-              <w:spacing w:line="240" w:lineRule="auto"/>
-              <w:cnfStyle w:val="000000000000" w:firstRow="0" w:lastRow="0" w:firstColumn="0" w:lastColumn="0" w:oddVBand="0" w:evenVBand="0" w:oddHBand="0" w:evenHBand="0" w:firstRowFirstColumn="0" w:firstRowLastColumn="0" w:lastRowFirstColumn="0" w:lastRowLastColumn="0"/>
-            </w:pPr>
-            <w:proofErr w:type="spellStart"/>
-            <w:r>
-              <w:t>holdType</w:t>
-            </w:r>
-            <w:proofErr w:type="spellEnd"/>
-            <w:r>
-              <w:t xml:space="preserve">[] </w:t>
-            </w:r>
-            <w:proofErr w:type="spellStart"/>
-            <w:r>
-              <w:t>permittedTypes</w:t>
-            </w:r>
-            <w:proofErr w:type="spellEnd"/>
-          </w:p>
-          <w:p>
-            <w:pPr>
-              <w:spacing w:line="240" w:lineRule="auto"/>
-              <w:cnfStyle w:val="000000000000" w:firstRow="0" w:lastRow="0" w:firstColumn="0" w:lastColumn="0" w:oddVBand="0" w:evenVBand="0" w:oddHBand="0" w:evenHBand="0" w:firstRowFirstColumn="0" w:firstRowLastColumn="0" w:lastRowFirstColumn="0" w:lastRowLastColumn="0"/>
-            </w:pPr>
-          </w:p>
-          <w:p>
-            <w:pPr>
-              <w:spacing w:line="240" w:lineRule="auto"/>
-              <w:cnfStyle w:val="000000000000" w:firstRow="0" w:lastRow="0" w:firstColumn="0" w:lastColumn="0" w:oddVBand="0" w:evenVBand="0" w:oddHBand="0" w:evenHBand="0" w:firstRowFirstColumn="0" w:firstRowLastColumn="0" w:lastRowFirstColumn="0" w:lastRowLastColumn="0"/>
-            </w:pPr>
-            <w:r>
-              <w:t xml:space="preserve">string </w:t>
-            </w:r>
-            <w:proofErr w:type="spellStart"/>
-            <w:r>
-              <w:t>permissionOverride</w:t>
-            </w:r>
-            <w:proofErr w:type="spellEnd"/>
+              <w:t>Transform targetPos</w:t>
+            </w:r>
+          </w:p>
+          <w:p>
+            <w:pPr>
+              <w:spacing w:line="240" w:lineRule="auto"/>
+              <w:cnfStyle w:val="000000000000" w:firstRow="0" w:lastRow="0" w:firstColumn="0" w:lastColumn="0" w:oddVBand="0" w:evenVBand="0" w:oddHBand="0" w:evenHBand="0" w:firstRowFirstColumn="0" w:firstRowLastColumn="0" w:lastRowFirstColumn="0" w:lastRowLastColumn="0"/>
+            </w:pPr>
+          </w:p>
+          <w:p>
+            <w:pPr>
+              <w:spacing w:line="240" w:lineRule="auto"/>
+              <w:cnfStyle w:val="000000000000" w:firstRow="0" w:lastRow="0" w:firstColumn="0" w:lastColumn="0" w:oddVBand="0" w:evenVBand="0" w:oddHBand="0" w:evenHBand="0" w:firstRowFirstColumn="0" w:firstRowLastColumn="0" w:lastRowFirstColumn="0" w:lastRowLastColumn="0"/>
+            </w:pPr>
+            <w:r>
+              <w:t>gameObject currentHeldItem</w:t>
+            </w:r>
+          </w:p>
+          <w:p>
+            <w:pPr>
+              <w:spacing w:line="240" w:lineRule="auto"/>
+              <w:cnfStyle w:val="000000000000" w:firstRow="0" w:lastRow="0" w:firstColumn="0" w:lastColumn="0" w:oddVBand="0" w:evenVBand="0" w:oddHBand="0" w:evenHBand="0" w:firstRowFirstColumn="0" w:firstRowLastColumn="0" w:lastRowFirstColumn="0" w:lastRowLastColumn="0"/>
+            </w:pPr>
+          </w:p>
+          <w:p>
+            <w:pPr>
+              <w:spacing w:line="240" w:lineRule="auto"/>
+              <w:cnfStyle w:val="000000000000" w:firstRow="0" w:lastRow="0" w:firstColumn="0" w:lastColumn="0" w:oddVBand="0" w:evenVBand="0" w:oddHBand="0" w:evenHBand="0" w:firstRowFirstColumn="0" w:firstRowLastColumn="0" w:lastRowFirstColumn="0" w:lastRowLastColumn="0"/>
+            </w:pPr>
+            <w:r>
+              <w:t>holdType[] permittedTypes</w:t>
+            </w:r>
+          </w:p>
+          <w:p>
+            <w:pPr>
+              <w:spacing w:line="240" w:lineRule="auto"/>
+              <w:cnfStyle w:val="000000000000" w:firstRow="0" w:lastRow="0" w:firstColumn="0" w:lastColumn="0" w:oddVBand="0" w:evenVBand="0" w:oddHBand="0" w:evenHBand="0" w:firstRowFirstColumn="0" w:firstRowLastColumn="0" w:lastRowFirstColumn="0" w:lastRowLastColumn="0"/>
+            </w:pPr>
+          </w:p>
+          <w:p>
+            <w:pPr>
+              <w:spacing w:line="240" w:lineRule="auto"/>
+              <w:cnfStyle w:val="000000000000" w:firstRow="0" w:lastRow="0" w:firstColumn="0" w:lastColumn="0" w:oddVBand="0" w:evenVBand="0" w:oddHBand="0" w:evenHBand="0" w:firstRowFirstColumn="0" w:firstRowLastColumn="0" w:lastRowFirstColumn="0" w:lastRowLastColumn="0"/>
+            </w:pPr>
+            <w:r>
+              <w:t>string permissionOverride</w:t>
+            </w:r>
+          </w:p>
+        </w:tc>
+        <w:tc>
+          <w:tcPr>
+            <w:tcW w:w="2736" w:type="dxa"/>
+            <w:tcBorders>
+              <w:top w:val="single" w:sz="4" w:space="0" w:color="999999" w:themeColor="text1" w:themeTint="66"/>
+              <w:left w:val="single" w:sz="4" w:space="0" w:color="999999" w:themeColor="text1" w:themeTint="66"/>
+              <w:bottom w:val="single" w:sz="4" w:space="0" w:color="999999" w:themeColor="text1" w:themeTint="66"/>
+              <w:right w:val="single" w:sz="4" w:space="0" w:color="999999" w:themeColor="text1" w:themeTint="66"/>
+            </w:tcBorders>
+          </w:tcPr>
+          <w:p>
+            <w:pPr>
+              <w:spacing w:line="240" w:lineRule="auto"/>
+              <w:cnfStyle w:val="000000000000" w:firstRow="0" w:lastRow="0" w:firstColumn="0" w:lastColumn="0" w:oddVBand="0" w:evenVBand="0" w:oddHBand="0" w:evenHBand="0" w:firstRowFirstColumn="0" w:firstRowLastColumn="0" w:lastRowFirstColumn="0" w:lastRowLastColumn="0"/>
+            </w:pPr>
+            <w:r>
+              <w:t>FPSController player_</w:t>
+            </w:r>
+          </w:p>
+          <w:p>
+            <w:pPr>
+              <w:spacing w:line="240" w:lineRule="auto"/>
+              <w:cnfStyle w:val="000000000000" w:firstRow="0" w:lastRow="0" w:firstColumn="0" w:lastColumn="0" w:oddVBand="0" w:evenVBand="0" w:oddHBand="0" w:evenHBand="0" w:firstRowFirstColumn="0" w:firstRowLastColumn="0" w:lastRowFirstColumn="0" w:lastRowLastColumn="0"/>
+            </w:pPr>
+          </w:p>
+          <w:p>
+            <w:pPr>
+              <w:spacing w:line="240" w:lineRule="auto"/>
+              <w:cnfStyle w:val="000000000000" w:firstRow="0" w:lastRow="0" w:firstColumn="0" w:lastColumn="0" w:oddVBand="0" w:evenVBand="0" w:oddHBand="0" w:evenHBand="0" w:firstRowFirstColumn="0" w:firstRowLastColumn="0" w:lastRowFirstColumn="0" w:lastRowLastColumn="0"/>
+            </w:pPr>
+            <w:r>
+              <w:t>Bool isOn</w:t>
+            </w:r>
           </w:p>
         </w:tc>
       </w:tr>
@@ -2517,6 +2333,23 @@
             </w:pPr>
           </w:p>
         </w:tc>
+        <w:tc>
+          <w:tcPr>
+            <w:tcW w:w="2736" w:type="dxa"/>
+            <w:tcBorders>
+              <w:top w:val="single" w:sz="4" w:space="0" w:color="999999" w:themeColor="text1" w:themeTint="66"/>
+              <w:left w:val="single" w:sz="4" w:space="0" w:color="999999" w:themeColor="text1" w:themeTint="66"/>
+              <w:bottom w:val="single" w:sz="4" w:space="0" w:color="999999" w:themeColor="text1" w:themeTint="66"/>
+              <w:right w:val="single" w:sz="4" w:space="0" w:color="999999" w:themeColor="text1" w:themeTint="66"/>
+            </w:tcBorders>
+          </w:tcPr>
+          <w:p>
+            <w:pPr>
+              <w:spacing w:line="240" w:lineRule="auto"/>
+              <w:cnfStyle w:val="000000000000" w:firstRow="0" w:lastRow="0" w:firstColumn="0" w:lastColumn="0" w:oddVBand="0" w:evenVBand="0" w:oddHBand="0" w:evenHBand="0" w:firstRowFirstColumn="0" w:firstRowLastColumn="0" w:lastRowFirstColumn="0" w:lastRowLastColumn="0"/>
+            </w:pPr>
+          </w:p>
+        </w:tc>
       </w:tr>
       <w:tr>
         <w:tc>
@@ -2556,62 +2389,56 @@
               <w:spacing w:line="240" w:lineRule="auto"/>
               <w:cnfStyle w:val="000000000000" w:firstRow="0" w:lastRow="0" w:firstColumn="0" w:lastColumn="0" w:oddVBand="0" w:evenVBand="0" w:oddHBand="0" w:evenHBand="0" w:firstRowFirstColumn="0" w:firstRowLastColumn="0" w:lastRowFirstColumn="0" w:lastRowLastColumn="0"/>
             </w:pPr>
-            <w:proofErr w:type="spellStart"/>
-            <w:r>
-              <w:t>setObject</w:t>
-            </w:r>
-            <w:proofErr w:type="spellEnd"/>
-            <w:r>
-              <w:t xml:space="preserve">(Vector3, </w:t>
-            </w:r>
-            <w:proofErr w:type="spellStart"/>
-            <w:r>
-              <w:t>Quaterion</w:t>
-            </w:r>
-            <w:proofErr w:type="spellEnd"/>
-            <w:r>
-              <w:t>)</w:t>
-            </w:r>
-          </w:p>
-          <w:p>
-            <w:pPr>
-              <w:spacing w:line="240" w:lineRule="auto"/>
-              <w:cnfStyle w:val="000000000000" w:firstRow="0" w:lastRow="0" w:firstColumn="0" w:lastColumn="0" w:oddVBand="0" w:evenVBand="0" w:oddHBand="0" w:evenHBand="0" w:firstRowFirstColumn="0" w:firstRowLastColumn="0" w:lastRowFirstColumn="0" w:lastRowLastColumn="0"/>
-            </w:pPr>
-          </w:p>
-          <w:p>
-            <w:pPr>
-              <w:spacing w:line="240" w:lineRule="auto"/>
-              <w:cnfStyle w:val="000000000000" w:firstRow="0" w:lastRow="0" w:firstColumn="0" w:lastColumn="0" w:oddVBand="0" w:evenVBand="0" w:oddHBand="0" w:evenHBand="0" w:firstRowFirstColumn="0" w:firstRowLastColumn="0" w:lastRowFirstColumn="0" w:lastRowLastColumn="0"/>
-            </w:pPr>
-            <w:proofErr w:type="spellStart"/>
-            <w:r>
-              <w:t>canHoldItem</w:t>
-            </w:r>
-            <w:proofErr w:type="spellEnd"/>
-            <w:r>
-              <w:t>(obj)</w:t>
-            </w:r>
-          </w:p>
-          <w:p>
-            <w:pPr>
-              <w:spacing w:line="240" w:lineRule="auto"/>
-              <w:cnfStyle w:val="000000000000" w:firstRow="0" w:lastRow="0" w:firstColumn="0" w:lastColumn="0" w:oddVBand="0" w:evenVBand="0" w:oddHBand="0" w:evenHBand="0" w:firstRowFirstColumn="0" w:firstRowLastColumn="0" w:lastRowFirstColumn="0" w:lastRowLastColumn="0"/>
-            </w:pPr>
-          </w:p>
-          <w:p>
-            <w:pPr>
-              <w:spacing w:line="240" w:lineRule="auto"/>
-              <w:cnfStyle w:val="000000000000" w:firstRow="0" w:lastRow="0" w:firstColumn="0" w:lastColumn="0" w:oddVBand="0" w:evenVBand="0" w:oddHBand="0" w:evenHBand="0" w:firstRowFirstColumn="0" w:firstRowLastColumn="0" w:lastRowFirstColumn="0" w:lastRowLastColumn="0"/>
-            </w:pPr>
-            <w:proofErr w:type="spellStart"/>
-            <w:r>
-              <w:t>setCurrentHoldItem</w:t>
-            </w:r>
-            <w:proofErr w:type="spellEnd"/>
-            <w:r>
-              <w:t>()</w:t>
-            </w:r>
+            <w:r>
+              <w:t>setObject(Vector3, Quaterion)</w:t>
+            </w:r>
+          </w:p>
+          <w:p>
+            <w:pPr>
+              <w:spacing w:line="240" w:lineRule="auto"/>
+              <w:cnfStyle w:val="000000000000" w:firstRow="0" w:lastRow="0" w:firstColumn="0" w:lastColumn="0" w:oddVBand="0" w:evenVBand="0" w:oddHBand="0" w:evenHBand="0" w:firstRowFirstColumn="0" w:firstRowLastColumn="0" w:lastRowFirstColumn="0" w:lastRowLastColumn="0"/>
+            </w:pPr>
+          </w:p>
+          <w:p>
+            <w:pPr>
+              <w:spacing w:line="240" w:lineRule="auto"/>
+              <w:cnfStyle w:val="000000000000" w:firstRow="0" w:lastRow="0" w:firstColumn="0" w:lastColumn="0" w:oddVBand="0" w:evenVBand="0" w:oddHBand="0" w:evenHBand="0" w:firstRowFirstColumn="0" w:firstRowLastColumn="0" w:lastRowFirstColumn="0" w:lastRowLastColumn="0"/>
+            </w:pPr>
+            <w:r>
+              <w:t>canHoldItem(obj)</w:t>
+            </w:r>
+          </w:p>
+          <w:p>
+            <w:pPr>
+              <w:spacing w:line="240" w:lineRule="auto"/>
+              <w:cnfStyle w:val="000000000000" w:firstRow="0" w:lastRow="0" w:firstColumn="0" w:lastColumn="0" w:oddVBand="0" w:evenVBand="0" w:oddHBand="0" w:evenHBand="0" w:firstRowFirstColumn="0" w:firstRowLastColumn="0" w:lastRowFirstColumn="0" w:lastRowLastColumn="0"/>
+            </w:pPr>
+          </w:p>
+          <w:p>
+            <w:pPr>
+              <w:spacing w:line="240" w:lineRule="auto"/>
+              <w:cnfStyle w:val="000000000000" w:firstRow="0" w:lastRow="0" w:firstColumn="0" w:lastColumn="0" w:oddVBand="0" w:evenVBand="0" w:oddHBand="0" w:evenHBand="0" w:firstRowFirstColumn="0" w:firstRowLastColumn="0" w:lastRowFirstColumn="0" w:lastRowLastColumn="0"/>
+            </w:pPr>
+            <w:r>
+              <w:t>setCurrentHoldItem()</w:t>
+            </w:r>
+          </w:p>
+        </w:tc>
+        <w:tc>
+          <w:tcPr>
+            <w:tcW w:w="2736" w:type="dxa"/>
+            <w:tcBorders>
+              <w:top w:val="single" w:sz="4" w:space="0" w:color="999999" w:themeColor="text1" w:themeTint="66"/>
+              <w:left w:val="single" w:sz="4" w:space="0" w:color="999999" w:themeColor="text1" w:themeTint="66"/>
+              <w:bottom w:val="single" w:sz="4" w:space="0" w:color="999999" w:themeColor="text1" w:themeTint="66"/>
+              <w:right w:val="single" w:sz="4" w:space="0" w:color="999999" w:themeColor="text1" w:themeTint="66"/>
+            </w:tcBorders>
+          </w:tcPr>
+          <w:p>
+            <w:pPr>
+              <w:spacing w:line="240" w:lineRule="auto"/>
+              <w:cnfStyle w:val="000000000000" w:firstRow="0" w:lastRow="0" w:firstColumn="0" w:lastColumn="0" w:oddVBand="0" w:evenVBand="0" w:oddHBand="0" w:evenHBand="0" w:firstRowFirstColumn="0" w:firstRowLastColumn="0" w:lastRowFirstColumn="0" w:lastRowLastColumn="0"/>
+            </w:pPr>
           </w:p>
         </w:tc>
       </w:tr>
@@ -2636,6 +2463,26 @@
         <w:tc>
           <w:tcPr>
             <w:tcW w:w="2375" w:type="dxa"/>
+            <w:tcBorders>
+              <w:top w:val="single" w:sz="4" w:space="0" w:color="999999" w:themeColor="text1" w:themeTint="66"/>
+              <w:left w:val="single" w:sz="4" w:space="0" w:color="999999" w:themeColor="text1" w:themeTint="66"/>
+              <w:bottom w:val="single" w:sz="4" w:space="0" w:color="999999" w:themeColor="text1" w:themeTint="66"/>
+              <w:right w:val="single" w:sz="4" w:space="0" w:color="999999" w:themeColor="text1" w:themeTint="66"/>
+            </w:tcBorders>
+          </w:tcPr>
+          <w:p>
+            <w:pPr>
+              <w:spacing w:line="240" w:lineRule="auto"/>
+              <w:cnfStyle w:val="000000000000" w:firstRow="0" w:lastRow="0" w:firstColumn="0" w:lastColumn="0" w:oddVBand="0" w:evenVBand="0" w:oddHBand="0" w:evenHBand="0" w:firstRowFirstColumn="0" w:firstRowLastColumn="0" w:lastRowFirstColumn="0" w:lastRowLastColumn="0"/>
+            </w:pPr>
+            <w:r>
+              <w:t>D</w:t>
+            </w:r>
+          </w:p>
+        </w:tc>
+        <w:tc>
+          <w:tcPr>
+            <w:tcW w:w="2736" w:type="dxa"/>
             <w:tcBorders>
               <w:top w:val="single" w:sz="4" w:space="0" w:color="999999" w:themeColor="text1" w:themeTint="66"/>
               <w:left w:val="single" w:sz="4" w:space="0" w:color="999999" w:themeColor="text1" w:themeTint="66"/>
@@ -2729,11 +2576,9 @@
               <w:spacing w:line="240" w:lineRule="auto"/>
               <w:cnfStyle w:val="100000000000" w:firstRow="1" w:lastRow="0" w:firstColumn="0" w:lastColumn="0" w:oddVBand="0" w:evenVBand="0" w:oddHBand="0" w:evenHBand="0" w:firstRowFirstColumn="0" w:firstRowLastColumn="0" w:lastRowFirstColumn="0" w:lastRowLastColumn="0"/>
             </w:pPr>
-            <w:proofErr w:type="spellStart"/>
             <w:r>
               <w:t>EnergyObject</w:t>
             </w:r>
-            <w:proofErr w:type="spellEnd"/>
           </w:p>
         </w:tc>
         <w:tc>
@@ -2751,11 +2596,9 @@
               <w:spacing w:line="240" w:lineRule="auto"/>
               <w:cnfStyle w:val="100000000000" w:firstRow="1" w:lastRow="0" w:firstColumn="0" w:lastColumn="0" w:oddVBand="0" w:evenVBand="0" w:oddHBand="0" w:evenHBand="0" w:firstRowFirstColumn="0" w:firstRowLastColumn="0" w:lastRowFirstColumn="0" w:lastRowLastColumn="0"/>
             </w:pPr>
-            <w:proofErr w:type="spellStart"/>
             <w:r>
               <w:t>ScreenClass</w:t>
             </w:r>
-            <w:proofErr w:type="spellEnd"/>
           </w:p>
         </w:tc>
         <w:tc>
@@ -2838,11 +2681,9 @@
               <w:spacing w:line="240" w:lineRule="auto"/>
               <w:cnfStyle w:val="000000000000" w:firstRow="0" w:lastRow="0" w:firstColumn="0" w:lastColumn="0" w:oddVBand="0" w:evenVBand="0" w:oddHBand="0" w:evenHBand="0" w:firstRowFirstColumn="0" w:firstRowLastColumn="0" w:lastRowFirstColumn="0" w:lastRowLastColumn="0"/>
             </w:pPr>
-            <w:proofErr w:type="spellStart"/>
             <w:r>
               <w:t>EnergyObject</w:t>
             </w:r>
-            <w:proofErr w:type="spellEnd"/>
           </w:p>
         </w:tc>
         <w:tc>
@@ -2940,15 +2781,7 @@
               <w:cnfStyle w:val="000000000000" w:firstRow="0" w:lastRow="0" w:firstColumn="0" w:lastColumn="0" w:oddVBand="0" w:evenVBand="0" w:oddHBand="0" w:evenHBand="0" w:firstRowFirstColumn="0" w:firstRowLastColumn="0" w:lastRowFirstColumn="0" w:lastRowLastColumn="0"/>
             </w:pPr>
             <w:r>
-              <w:t xml:space="preserve">This class shows an output and takes input from input interaction classes. If on, shows input, if off, shows error. Can also be used in </w:t>
-            </w:r>
-            <w:proofErr w:type="spellStart"/>
-            <w:r>
-              <w:t>energyInteraction</w:t>
-            </w:r>
-            <w:proofErr w:type="spellEnd"/>
-            <w:r>
-              <w:t xml:space="preserve"> classes as a locking mechanism.</w:t>
+              <w:t>This class shows an output and takes input from input interaction classes. If on, shows input, if off, shows error. Can also be used in energyInteraction classes as a locking mechanism.</w:t>
             </w:r>
           </w:p>
           <w:p>
@@ -3019,60 +2852,35 @@
               <w:cnfStyle w:val="000000000000" w:firstRow="0" w:lastRow="0" w:firstColumn="0" w:lastColumn="0" w:oddVBand="0" w:evenVBand="0" w:oddHBand="0" w:evenHBand="0" w:firstRowFirstColumn="0" w:firstRowLastColumn="0" w:lastRowFirstColumn="0" w:lastRowLastColumn="0"/>
             </w:pPr>
             <w:r>
-              <w:t xml:space="preserve">Int </w:t>
-            </w:r>
-            <w:proofErr w:type="spellStart"/>
-            <w:r>
-              <w:t>energyUsage</w:t>
-            </w:r>
-            <w:proofErr w:type="spellEnd"/>
-          </w:p>
-          <w:p>
-            <w:pPr>
-              <w:spacing w:line="240" w:lineRule="auto"/>
-              <w:cnfStyle w:val="000000000000" w:firstRow="0" w:lastRow="0" w:firstColumn="0" w:lastColumn="0" w:oddVBand="0" w:evenVBand="0" w:oddHBand="0" w:evenHBand="0" w:firstRowFirstColumn="0" w:firstRowLastColumn="0" w:lastRowFirstColumn="0" w:lastRowLastColumn="0"/>
-            </w:pPr>
-            <w:r>
-              <w:t xml:space="preserve">Bool </w:t>
-            </w:r>
-            <w:proofErr w:type="spellStart"/>
-            <w:r>
-              <w:t>isOn</w:t>
-            </w:r>
-            <w:proofErr w:type="spellEnd"/>
-          </w:p>
-          <w:p>
-            <w:pPr>
-              <w:spacing w:line="240" w:lineRule="auto"/>
-              <w:cnfStyle w:val="000000000000" w:firstRow="0" w:lastRow="0" w:firstColumn="0" w:lastColumn="0" w:oddVBand="0" w:evenVBand="0" w:oddHBand="0" w:evenHBand="0" w:firstRowFirstColumn="0" w:firstRowLastColumn="0" w:lastRowFirstColumn="0" w:lastRowLastColumn="0"/>
-            </w:pPr>
-            <w:r>
-              <w:t xml:space="preserve">Bool </w:t>
-            </w:r>
-            <w:proofErr w:type="spellStart"/>
-            <w:r>
-              <w:t>isPowered</w:t>
-            </w:r>
-            <w:proofErr w:type="spellEnd"/>
-          </w:p>
-          <w:p>
-            <w:pPr>
-              <w:spacing w:line="240" w:lineRule="auto"/>
-              <w:cnfStyle w:val="000000000000" w:firstRow="0" w:lastRow="0" w:firstColumn="0" w:lastColumn="0" w:oddVBand="0" w:evenVBand="0" w:oddHBand="0" w:evenHBand="0" w:firstRowFirstColumn="0" w:firstRowLastColumn="0" w:lastRowFirstColumn="0" w:lastRowLastColumn="0"/>
-            </w:pPr>
-            <w:proofErr w:type="spellStart"/>
-            <w:r>
-              <w:t>GridManager</w:t>
-            </w:r>
-            <w:proofErr w:type="spellEnd"/>
-            <w:r>
-              <w:t xml:space="preserve"> </w:t>
-            </w:r>
-            <w:proofErr w:type="spellStart"/>
-            <w:r>
-              <w:t>powerBox</w:t>
-            </w:r>
-            <w:proofErr w:type="spellEnd"/>
+              <w:t>Int energyUsage</w:t>
+            </w:r>
+          </w:p>
+          <w:p>
+            <w:pPr>
+              <w:spacing w:line="240" w:lineRule="auto"/>
+              <w:cnfStyle w:val="000000000000" w:firstRow="0" w:lastRow="0" w:firstColumn="0" w:lastColumn="0" w:oddVBand="0" w:evenVBand="0" w:oddHBand="0" w:evenHBand="0" w:firstRowFirstColumn="0" w:firstRowLastColumn="0" w:lastRowFirstColumn="0" w:lastRowLastColumn="0"/>
+            </w:pPr>
+            <w:r>
+              <w:t>Bool isOn</w:t>
+            </w:r>
+          </w:p>
+          <w:p>
+            <w:pPr>
+              <w:spacing w:line="240" w:lineRule="auto"/>
+              <w:cnfStyle w:val="000000000000" w:firstRow="0" w:lastRow="0" w:firstColumn="0" w:lastColumn="0" w:oddVBand="0" w:evenVBand="0" w:oddHBand="0" w:evenHBand="0" w:firstRowFirstColumn="0" w:firstRowLastColumn="0" w:lastRowFirstColumn="0" w:lastRowLastColumn="0"/>
+            </w:pPr>
+            <w:r>
+              <w:t>Bool isPowered</w:t>
+            </w:r>
+          </w:p>
+          <w:p>
+            <w:pPr>
+              <w:spacing w:line="240" w:lineRule="auto"/>
+              <w:cnfStyle w:val="000000000000" w:firstRow="0" w:lastRow="0" w:firstColumn="0" w:lastColumn="0" w:oddVBand="0" w:evenVBand="0" w:oddHBand="0" w:evenHBand="0" w:firstRowFirstColumn="0" w:firstRowLastColumn="0" w:lastRowFirstColumn="0" w:lastRowLastColumn="0"/>
+            </w:pPr>
+            <w:r>
+              <w:t>GridManager powerBox</w:t>
+            </w:r>
           </w:p>
         </w:tc>
         <w:tc>
@@ -3091,58 +2899,35 @@
               <w:cnfStyle w:val="000000000000" w:firstRow="0" w:lastRow="0" w:firstColumn="0" w:lastColumn="0" w:oddVBand="0" w:evenVBand="0" w:oddHBand="0" w:evenHBand="0" w:firstRowFirstColumn="0" w:firstRowLastColumn="0" w:lastRowFirstColumn="0" w:lastRowLastColumn="0"/>
             </w:pPr>
             <w:r>
-              <w:t xml:space="preserve">Text </w:t>
-            </w:r>
-            <w:proofErr w:type="spellStart"/>
-            <w:r>
-              <w:t>text</w:t>
-            </w:r>
-            <w:proofErr w:type="spellEnd"/>
-            <w:r>
-              <w:t>_</w:t>
-            </w:r>
-          </w:p>
-          <w:p>
-            <w:pPr>
-              <w:spacing w:line="240" w:lineRule="auto"/>
-              <w:cnfStyle w:val="000000000000" w:firstRow="0" w:lastRow="0" w:firstColumn="0" w:lastColumn="0" w:oddVBand="0" w:evenVBand="0" w:oddHBand="0" w:evenHBand="0" w:firstRowFirstColumn="0" w:firstRowLastColumn="0" w:lastRowFirstColumn="0" w:lastRowLastColumn="0"/>
-            </w:pPr>
-            <w:r>
-              <w:t xml:space="preserve">Int </w:t>
-            </w:r>
-            <w:proofErr w:type="spellStart"/>
-            <w:r>
-              <w:t>inputSize</w:t>
-            </w:r>
-            <w:proofErr w:type="spellEnd"/>
-          </w:p>
-          <w:p>
-            <w:pPr>
-              <w:spacing w:line="240" w:lineRule="auto"/>
-              <w:cnfStyle w:val="000000000000" w:firstRow="0" w:lastRow="0" w:firstColumn="0" w:lastColumn="0" w:oddVBand="0" w:evenVBand="0" w:oddHBand="0" w:evenHBand="0" w:firstRowFirstColumn="0" w:firstRowLastColumn="0" w:lastRowFirstColumn="0" w:lastRowLastColumn="0"/>
-            </w:pPr>
-            <w:r>
-              <w:t xml:space="preserve">String </w:t>
-            </w:r>
-            <w:proofErr w:type="spellStart"/>
-            <w:r>
-              <w:t>commandCode</w:t>
-            </w:r>
-            <w:proofErr w:type="spellEnd"/>
-          </w:p>
-          <w:p>
-            <w:pPr>
-              <w:spacing w:line="240" w:lineRule="auto"/>
-              <w:cnfStyle w:val="000000000000" w:firstRow="0" w:lastRow="0" w:firstColumn="0" w:lastColumn="0" w:oddVBand="0" w:evenVBand="0" w:oddHBand="0" w:evenHBand="0" w:firstRowFirstColumn="0" w:firstRowLastColumn="0" w:lastRowFirstColumn="0" w:lastRowLastColumn="0"/>
-            </w:pPr>
-            <w:r>
-              <w:t xml:space="preserve">String </w:t>
-            </w:r>
-            <w:proofErr w:type="spellStart"/>
-            <w:r>
-              <w:t>currentCode</w:t>
-            </w:r>
-            <w:proofErr w:type="spellEnd"/>
+              <w:t>Text text_</w:t>
+            </w:r>
+          </w:p>
+          <w:p>
+            <w:pPr>
+              <w:spacing w:line="240" w:lineRule="auto"/>
+              <w:cnfStyle w:val="000000000000" w:firstRow="0" w:lastRow="0" w:firstColumn="0" w:lastColumn="0" w:oddVBand="0" w:evenVBand="0" w:oddHBand="0" w:evenHBand="0" w:firstRowFirstColumn="0" w:firstRowLastColumn="0" w:lastRowFirstColumn="0" w:lastRowLastColumn="0"/>
+            </w:pPr>
+            <w:r>
+              <w:t>Int inputSize</w:t>
+            </w:r>
+          </w:p>
+          <w:p>
+            <w:pPr>
+              <w:spacing w:line="240" w:lineRule="auto"/>
+              <w:cnfStyle w:val="000000000000" w:firstRow="0" w:lastRow="0" w:firstColumn="0" w:lastColumn="0" w:oddVBand="0" w:evenVBand="0" w:oddHBand="0" w:evenHBand="0" w:firstRowFirstColumn="0" w:firstRowLastColumn="0" w:lastRowFirstColumn="0" w:lastRowLastColumn="0"/>
+            </w:pPr>
+            <w:r>
+              <w:t>String commandCode</w:t>
+            </w:r>
+          </w:p>
+          <w:p>
+            <w:pPr>
+              <w:spacing w:line="240" w:lineRule="auto"/>
+              <w:cnfStyle w:val="000000000000" w:firstRow="0" w:lastRow="0" w:firstColumn="0" w:lastColumn="0" w:oddVBand="0" w:evenVBand="0" w:oddHBand="0" w:evenHBand="0" w:firstRowFirstColumn="0" w:firstRowLastColumn="0" w:lastRowFirstColumn="0" w:lastRowLastColumn="0"/>
+            </w:pPr>
+            <w:r>
+              <w:t>String currentCode</w:t>
+            </w:r>
           </w:p>
           <w:p>
             <w:pPr>
@@ -3168,26 +2953,16 @@
               <w:cnfStyle w:val="000000000000" w:firstRow="0" w:lastRow="0" w:firstColumn="0" w:lastColumn="0" w:oddVBand="0" w:evenVBand="0" w:oddHBand="0" w:evenHBand="0" w:firstRowFirstColumn="0" w:firstRowLastColumn="0" w:lastRowFirstColumn="0" w:lastRowLastColumn="0"/>
             </w:pPr>
             <w:r>
-              <w:t xml:space="preserve">Material[] </w:t>
-            </w:r>
-            <w:proofErr w:type="spellStart"/>
-            <w:r>
-              <w:t>switchMats</w:t>
-            </w:r>
-            <w:proofErr w:type="spellEnd"/>
-          </w:p>
-          <w:p>
-            <w:pPr>
-              <w:spacing w:line="240" w:lineRule="auto"/>
-              <w:cnfStyle w:val="000000000000" w:firstRow="0" w:lastRow="0" w:firstColumn="0" w:lastColumn="0" w:oddVBand="0" w:evenVBand="0" w:oddHBand="0" w:evenHBand="0" w:firstRowFirstColumn="0" w:firstRowLastColumn="0" w:lastRowFirstColumn="0" w:lastRowLastColumn="0"/>
-            </w:pPr>
-            <w:proofErr w:type="spellStart"/>
-            <w:r>
-              <w:t>GameObject</w:t>
-            </w:r>
-            <w:proofErr w:type="spellEnd"/>
-            <w:r>
-              <w:t xml:space="preserve"> light</w:t>
+              <w:t>Material[] switchMats</w:t>
+            </w:r>
+          </w:p>
+          <w:p>
+            <w:pPr>
+              <w:spacing w:line="240" w:lineRule="auto"/>
+              <w:cnfStyle w:val="000000000000" w:firstRow="0" w:lastRow="0" w:firstColumn="0" w:lastColumn="0" w:oddVBand="0" w:evenVBand="0" w:oddHBand="0" w:evenHBand="0" w:firstRowFirstColumn="0" w:firstRowLastColumn="0" w:lastRowFirstColumn="0" w:lastRowLastColumn="0"/>
+            </w:pPr>
+            <w:r>
+              <w:t>GameObject light</w:t>
             </w:r>
           </w:p>
         </w:tc>
@@ -3230,61 +3005,38 @@
               <w:spacing w:line="240" w:lineRule="auto"/>
               <w:cnfStyle w:val="000000000000" w:firstRow="0" w:lastRow="0" w:firstColumn="0" w:lastColumn="0" w:oddVBand="0" w:evenVBand="0" w:oddHBand="0" w:evenHBand="0" w:firstRowFirstColumn="0" w:firstRowLastColumn="0" w:lastRowFirstColumn="0" w:lastRowLastColumn="0"/>
             </w:pPr>
-            <w:proofErr w:type="spellStart"/>
             <w:r>
               <w:t>set</w:t>
             </w:r>
             <w:r>
               <w:t>EnergyManager</w:t>
             </w:r>
-            <w:proofErr w:type="spellEnd"/>
-          </w:p>
-          <w:p>
-            <w:pPr>
-              <w:spacing w:line="240" w:lineRule="auto"/>
-              <w:cnfStyle w:val="000000000000" w:firstRow="0" w:lastRow="0" w:firstColumn="0" w:lastColumn="0" w:oddVBand="0" w:evenVBand="0" w:oddHBand="0" w:evenHBand="0" w:firstRowFirstColumn="0" w:firstRowLastColumn="0" w:lastRowFirstColumn="0" w:lastRowLastColumn="0"/>
-            </w:pPr>
-            <w:r>
-              <w:t>(</w:t>
-            </w:r>
-            <w:proofErr w:type="spellStart"/>
-            <w:r>
-              <w:t>GridManager</w:t>
-            </w:r>
-            <w:proofErr w:type="spellEnd"/>
-            <w:r>
-              <w:t>)</w:t>
-            </w:r>
-          </w:p>
-          <w:p>
-            <w:pPr>
-              <w:spacing w:line="240" w:lineRule="auto"/>
-              <w:cnfStyle w:val="000000000000" w:firstRow="0" w:lastRow="0" w:firstColumn="0" w:lastColumn="0" w:oddVBand="0" w:evenVBand="0" w:oddHBand="0" w:evenHBand="0" w:firstRowFirstColumn="0" w:firstRowLastColumn="0" w:lastRowFirstColumn="0" w:lastRowLastColumn="0"/>
-            </w:pPr>
-            <w:proofErr w:type="spellStart"/>
-            <w:r>
-              <w:t>getEnergyAmount</w:t>
-            </w:r>
-            <w:proofErr w:type="spellEnd"/>
-            <w:r>
-              <w:t>()</w:t>
-            </w:r>
-          </w:p>
-          <w:p>
-            <w:pPr>
-              <w:spacing w:line="240" w:lineRule="auto"/>
-              <w:cnfStyle w:val="000000000000" w:firstRow="0" w:lastRow="0" w:firstColumn="0" w:lastColumn="0" w:oddVBand="0" w:evenVBand="0" w:oddHBand="0" w:evenHBand="0" w:firstRowFirstColumn="0" w:firstRowLastColumn="0" w:lastRowFirstColumn="0" w:lastRowLastColumn="0"/>
-            </w:pPr>
-            <w:r>
-              <w:t xml:space="preserve">bool </w:t>
-            </w:r>
-            <w:proofErr w:type="spellStart"/>
-            <w:r>
-              <w:t>isObjectOn</w:t>
-            </w:r>
-            <w:proofErr w:type="spellEnd"/>
-            <w:r>
-              <w:t>()</w:t>
+          </w:p>
+          <w:p>
+            <w:pPr>
+              <w:spacing w:line="240" w:lineRule="auto"/>
+              <w:cnfStyle w:val="000000000000" w:firstRow="0" w:lastRow="0" w:firstColumn="0" w:lastColumn="0" w:oddVBand="0" w:evenVBand="0" w:oddHBand="0" w:evenHBand="0" w:firstRowFirstColumn="0" w:firstRowLastColumn="0" w:lastRowFirstColumn="0" w:lastRowLastColumn="0"/>
+            </w:pPr>
+            <w:r>
+              <w:t>(GridManager)</w:t>
+            </w:r>
+          </w:p>
+          <w:p>
+            <w:pPr>
+              <w:spacing w:line="240" w:lineRule="auto"/>
+              <w:cnfStyle w:val="000000000000" w:firstRow="0" w:lastRow="0" w:firstColumn="0" w:lastColumn="0" w:oddVBand="0" w:evenVBand="0" w:oddHBand="0" w:evenHBand="0" w:firstRowFirstColumn="0" w:firstRowLastColumn="0" w:lastRowFirstColumn="0" w:lastRowLastColumn="0"/>
+            </w:pPr>
+            <w:r>
+              <w:t>getEnergyAmount()</w:t>
+            </w:r>
+          </w:p>
+          <w:p>
+            <w:pPr>
+              <w:spacing w:line="240" w:lineRule="auto"/>
+              <w:cnfStyle w:val="000000000000" w:firstRow="0" w:lastRow="0" w:firstColumn="0" w:lastColumn="0" w:oddVBand="0" w:evenVBand="0" w:oddHBand="0" w:evenHBand="0" w:firstRowFirstColumn="0" w:firstRowLastColumn="0" w:lastRowFirstColumn="0" w:lastRowLastColumn="0"/>
+            </w:pPr>
+            <w:r>
+              <w:t>bool isObjectOn()</w:t>
             </w:r>
           </w:p>
         </w:tc>
@@ -3303,27 +3055,17 @@
               <w:spacing w:line="240" w:lineRule="auto"/>
               <w:cnfStyle w:val="000000000000" w:firstRow="0" w:lastRow="0" w:firstColumn="0" w:lastColumn="0" w:oddVBand="0" w:evenVBand="0" w:oddHBand="0" w:evenHBand="0" w:firstRowFirstColumn="0" w:firstRowLastColumn="0" w:lastRowFirstColumn="0" w:lastRowLastColumn="0"/>
             </w:pPr>
-            <w:proofErr w:type="spellStart"/>
             <w:r>
               <w:t>setEnergyManager</w:t>
             </w:r>
-            <w:proofErr w:type="spellEnd"/>
-          </w:p>
-          <w:p>
-            <w:pPr>
-              <w:spacing w:line="240" w:lineRule="auto"/>
-              <w:cnfStyle w:val="000000000000" w:firstRow="0" w:lastRow="0" w:firstColumn="0" w:lastColumn="0" w:oddVBand="0" w:evenVBand="0" w:oddHBand="0" w:evenHBand="0" w:firstRowFirstColumn="0" w:firstRowLastColumn="0" w:lastRowFirstColumn="0" w:lastRowLastColumn="0"/>
-            </w:pPr>
-            <w:r>
-              <w:t>(</w:t>
-            </w:r>
-            <w:proofErr w:type="spellStart"/>
-            <w:r>
-              <w:t>GridManager</w:t>
-            </w:r>
-            <w:proofErr w:type="spellEnd"/>
-            <w:r>
-              <w:t>)</w:t>
+          </w:p>
+          <w:p>
+            <w:pPr>
+              <w:spacing w:line="240" w:lineRule="auto"/>
+              <w:cnfStyle w:val="000000000000" w:firstRow="0" w:lastRow="0" w:firstColumn="0" w:lastColumn="0" w:oddVBand="0" w:evenVBand="0" w:oddHBand="0" w:evenHBand="0" w:firstRowFirstColumn="0" w:firstRowLastColumn="0" w:lastRowFirstColumn="0" w:lastRowLastColumn="0"/>
+            </w:pPr>
+            <w:r>
+              <w:t>(GridManager)</w:t>
             </w:r>
           </w:p>
           <w:p>
@@ -3389,27 +3131,17 @@
               <w:spacing w:line="240" w:lineRule="auto"/>
               <w:cnfStyle w:val="000000000000" w:firstRow="0" w:lastRow="0" w:firstColumn="0" w:lastColumn="0" w:oddVBand="0" w:evenVBand="0" w:oddHBand="0" w:evenHBand="0" w:firstRowFirstColumn="0" w:firstRowLastColumn="0" w:lastRowFirstColumn="0" w:lastRowLastColumn="0"/>
             </w:pPr>
-            <w:proofErr w:type="spellStart"/>
-            <w:r>
-              <w:t>powerObject</w:t>
-            </w:r>
-            <w:proofErr w:type="spellEnd"/>
-            <w:r>
-              <w:t>(bool)</w:t>
-            </w:r>
-          </w:p>
-          <w:p>
-            <w:pPr>
-              <w:spacing w:line="240" w:lineRule="auto"/>
-              <w:cnfStyle w:val="000000000000" w:firstRow="0" w:lastRow="0" w:firstColumn="0" w:lastColumn="0" w:oddVBand="0" w:evenVBand="0" w:oddHBand="0" w:evenHBand="0" w:firstRowFirstColumn="0" w:firstRowLastColumn="0" w:lastRowFirstColumn="0" w:lastRowLastColumn="0"/>
-            </w:pPr>
-            <w:proofErr w:type="spellStart"/>
-            <w:r>
-              <w:t>useObject</w:t>
-            </w:r>
-            <w:proofErr w:type="spellEnd"/>
-            <w:r>
-              <w:t>()</w:t>
+            <w:r>
+              <w:t>powerObject(bool)</w:t>
+            </w:r>
+          </w:p>
+          <w:p>
+            <w:pPr>
+              <w:spacing w:line="240" w:lineRule="auto"/>
+              <w:cnfStyle w:val="000000000000" w:firstRow="0" w:lastRow="0" w:firstColumn="0" w:lastColumn="0" w:oddVBand="0" w:evenVBand="0" w:oddHBand="0" w:evenHBand="0" w:firstRowFirstColumn="0" w:firstRowLastColumn="0" w:lastRowFirstColumn="0" w:lastRowLastColumn="0"/>
+            </w:pPr>
+            <w:r>
+              <w:t>useObject()</w:t>
             </w:r>
           </w:p>
         </w:tc>
@@ -3428,78 +3160,50 @@
               <w:spacing w:line="240" w:lineRule="auto"/>
               <w:cnfStyle w:val="000000000000" w:firstRow="0" w:lastRow="0" w:firstColumn="0" w:lastColumn="0" w:oddVBand="0" w:evenVBand="0" w:oddHBand="0" w:evenHBand="0" w:firstRowFirstColumn="0" w:firstRowLastColumn="0" w:lastRowFirstColumn="0" w:lastRowLastColumn="0"/>
             </w:pPr>
-            <w:proofErr w:type="spellStart"/>
-            <w:r>
-              <w:t>addString</w:t>
-            </w:r>
-            <w:proofErr w:type="spellEnd"/>
-            <w:r>
-              <w:t>(string)</w:t>
-            </w:r>
-          </w:p>
-          <w:p>
-            <w:pPr>
-              <w:spacing w:line="240" w:lineRule="auto"/>
-              <w:cnfStyle w:val="000000000000" w:firstRow="0" w:lastRow="0" w:firstColumn="0" w:lastColumn="0" w:oddVBand="0" w:evenVBand="0" w:oddHBand="0" w:evenHBand="0" w:firstRowFirstColumn="0" w:firstRowLastColumn="0" w:lastRowFirstColumn="0" w:lastRowLastColumn="0"/>
-            </w:pPr>
-            <w:proofErr w:type="spellStart"/>
-            <w:r>
-              <w:t>clearString</w:t>
-            </w:r>
-            <w:proofErr w:type="spellEnd"/>
-            <w:r>
-              <w:t>()</w:t>
-            </w:r>
-          </w:p>
-          <w:p>
-            <w:pPr>
-              <w:spacing w:line="240" w:lineRule="auto"/>
-              <w:cnfStyle w:val="000000000000" w:firstRow="0" w:lastRow="0" w:firstColumn="0" w:lastColumn="0" w:oddVBand="0" w:evenVBand="0" w:oddHBand="0" w:evenHBand="0" w:firstRowFirstColumn="0" w:firstRowLastColumn="0" w:lastRowFirstColumn="0" w:lastRowLastColumn="0"/>
-            </w:pPr>
-            <w:r>
-              <w:t xml:space="preserve">bool </w:t>
-            </w:r>
-            <w:proofErr w:type="spellStart"/>
-            <w:r>
-              <w:t>isCurrentCode</w:t>
-            </w:r>
-            <w:proofErr w:type="spellEnd"/>
-            <w:r>
-              <w:t>()</w:t>
-            </w:r>
-          </w:p>
-          <w:p>
-            <w:pPr>
-              <w:spacing w:line="240" w:lineRule="auto"/>
-              <w:cnfStyle w:val="000000000000" w:firstRow="0" w:lastRow="0" w:firstColumn="0" w:lastColumn="0" w:oddVBand="0" w:evenVBand="0" w:oddHBand="0" w:evenHBand="0" w:firstRowFirstColumn="0" w:firstRowLastColumn="0" w:lastRowFirstColumn="0" w:lastRowLastColumn="0"/>
-            </w:pPr>
-            <w:proofErr w:type="spellStart"/>
-            <w:r>
-              <w:t>displayText</w:t>
-            </w:r>
-            <w:proofErr w:type="spellEnd"/>
-            <w:r>
-              <w:t>(string)</w:t>
-            </w:r>
-          </w:p>
-          <w:p>
-            <w:pPr>
-              <w:spacing w:line="240" w:lineRule="auto"/>
-              <w:cnfStyle w:val="000000000000" w:firstRow="0" w:lastRow="0" w:firstColumn="0" w:lastColumn="0" w:oddVBand="0" w:evenVBand="0" w:oddHBand="0" w:evenHBand="0" w:firstRowFirstColumn="0" w:firstRowLastColumn="0" w:lastRowFirstColumn="0" w:lastRowLastColumn="0"/>
-            </w:pPr>
-          </w:p>
-          <w:p>
-            <w:pPr>
-              <w:spacing w:line="240" w:lineRule="auto"/>
-              <w:cnfStyle w:val="000000000000" w:firstRow="0" w:lastRow="0" w:firstColumn="0" w:lastColumn="0" w:oddVBand="0" w:evenVBand="0" w:oddHBand="0" w:evenHBand="0" w:firstRowFirstColumn="0" w:firstRowLastColumn="0" w:lastRowFirstColumn="0" w:lastRowLastColumn="0"/>
-            </w:pPr>
-            <w:proofErr w:type="spellStart"/>
-            <w:r>
-              <w:t>powerObject</w:t>
-            </w:r>
-            <w:proofErr w:type="spellEnd"/>
-            <w:r>
-              <w:t>(bool)</w:t>
+            <w:r>
+              <w:t>addString(string)</w:t>
+            </w:r>
+          </w:p>
+          <w:p>
+            <w:pPr>
+              <w:spacing w:line="240" w:lineRule="auto"/>
+              <w:cnfStyle w:val="000000000000" w:firstRow="0" w:lastRow="0" w:firstColumn="0" w:lastColumn="0" w:oddVBand="0" w:evenVBand="0" w:oddHBand="0" w:evenHBand="0" w:firstRowFirstColumn="0" w:firstRowLastColumn="0" w:lastRowFirstColumn="0" w:lastRowLastColumn="0"/>
+            </w:pPr>
+            <w:r>
+              <w:t>clearString()</w:t>
+            </w:r>
+          </w:p>
+          <w:p>
+            <w:pPr>
+              <w:spacing w:line="240" w:lineRule="auto"/>
+              <w:cnfStyle w:val="000000000000" w:firstRow="0" w:lastRow="0" w:firstColumn="0" w:lastColumn="0" w:oddVBand="0" w:evenVBand="0" w:oddHBand="0" w:evenHBand="0" w:firstRowFirstColumn="0" w:firstRowLastColumn="0" w:lastRowFirstColumn="0" w:lastRowLastColumn="0"/>
+            </w:pPr>
+            <w:r>
+              <w:t>bool isCurrentCode()</w:t>
+            </w:r>
+          </w:p>
+          <w:p>
+            <w:pPr>
+              <w:spacing w:line="240" w:lineRule="auto"/>
+              <w:cnfStyle w:val="000000000000" w:firstRow="0" w:lastRow="0" w:firstColumn="0" w:lastColumn="0" w:oddVBand="0" w:evenVBand="0" w:oddHBand="0" w:evenHBand="0" w:firstRowFirstColumn="0" w:firstRowLastColumn="0" w:lastRowFirstColumn="0" w:lastRowLastColumn="0"/>
+            </w:pPr>
+            <w:r>
+              <w:t>displayText(string)</w:t>
+            </w:r>
+          </w:p>
+          <w:p>
+            <w:pPr>
+              <w:spacing w:line="240" w:lineRule="auto"/>
+              <w:cnfStyle w:val="000000000000" w:firstRow="0" w:lastRow="0" w:firstColumn="0" w:lastColumn="0" w:oddVBand="0" w:evenVBand="0" w:oddHBand="0" w:evenHBand="0" w:firstRowFirstColumn="0" w:firstRowLastColumn="0" w:lastRowFirstColumn="0" w:lastRowLastColumn="0"/>
+            </w:pPr>
+          </w:p>
+          <w:p>
+            <w:pPr>
+              <w:spacing w:line="240" w:lineRule="auto"/>
+              <w:cnfStyle w:val="000000000000" w:firstRow="0" w:lastRow="0" w:firstColumn="0" w:lastColumn="0" w:oddVBand="0" w:evenVBand="0" w:oddHBand="0" w:evenHBand="0" w:firstRowFirstColumn="0" w:firstRowLastColumn="0" w:lastRowFirstColumn="0" w:lastRowLastColumn="0"/>
+            </w:pPr>
+            <w:r>
+              <w:t>powerObject(bool)</w:t>
             </w:r>
           </w:p>
         </w:tc>
@@ -3692,11 +3396,9 @@
               <w:spacing w:line="240" w:lineRule="auto"/>
               <w:cnfStyle w:val="000000000000" w:firstRow="0" w:lastRow="0" w:firstColumn="0" w:lastColumn="0" w:oddVBand="0" w:evenVBand="0" w:oddHBand="0" w:evenHBand="0" w:firstRowFirstColumn="0" w:firstRowLastColumn="0" w:lastRowFirstColumn="0" w:lastRowLastColumn="0"/>
             </w:pPr>
-            <w:proofErr w:type="spellStart"/>
             <w:r>
               <w:t>EnergyObject</w:t>
             </w:r>
-            <w:proofErr w:type="spellEnd"/>
           </w:p>
         </w:tc>
       </w:tr>
@@ -3783,13 +3485,8 @@
               <w:cnfStyle w:val="000000000000" w:firstRow="0" w:lastRow="0" w:firstColumn="0" w:lastColumn="0" w:oddVBand="0" w:evenVBand="0" w:oddHBand="0" w:evenHBand="0" w:firstRowFirstColumn="0" w:firstRowLastColumn="0" w:lastRowFirstColumn="0" w:lastRowLastColumn="0"/>
             </w:pPr>
             <w:r>
-              <w:t xml:space="preserve">Animator </w:t>
-            </w:r>
-            <w:proofErr w:type="spellStart"/>
-            <w:r>
-              <w:t>anim</w:t>
-            </w:r>
-            <w:proofErr w:type="spellEnd"/>
+              <w:t>Animator anim</w:t>
+            </w:r>
           </w:p>
         </w:tc>
       </w:tr>
@@ -3831,13 +3528,8 @@
               <w:spacing w:line="240" w:lineRule="auto"/>
               <w:cnfStyle w:val="000000000000" w:firstRow="0" w:lastRow="0" w:firstColumn="0" w:lastColumn="0" w:oddVBand="0" w:evenVBand="0" w:oddHBand="0" w:evenHBand="0" w:firstRowFirstColumn="0" w:firstRowLastColumn="0" w:lastRowFirstColumn="0" w:lastRowLastColumn="0"/>
             </w:pPr>
-            <w:proofErr w:type="spellStart"/>
-            <w:r>
-              <w:t>setAnimator</w:t>
-            </w:r>
-            <w:proofErr w:type="spellEnd"/>
-            <w:r>
-              <w:t>()</w:t>
+            <w:r>
+              <w:t>setAnimator()</w:t>
             </w:r>
           </w:p>
         </w:tc>
@@ -3909,10 +3601,10 @@
         <w:tblLook w:val="04A0" w:firstRow="1" w:lastRow="0" w:firstColumn="1" w:lastColumn="0" w:noHBand="0" w:noVBand="1"/>
       </w:tblPr>
       <w:tblGrid>
-        <w:gridCol w:w="1409"/>
-        <w:gridCol w:w="2859"/>
-        <w:gridCol w:w="2506"/>
-        <w:gridCol w:w="2242"/>
+        <w:gridCol w:w="1305"/>
+        <w:gridCol w:w="2702"/>
+        <w:gridCol w:w="2370"/>
+        <w:gridCol w:w="2639"/>
       </w:tblGrid>
       <w:tr>
         <w:trPr>
@@ -3992,6 +3684,9 @@
               <w:spacing w:line="240" w:lineRule="auto"/>
               <w:cnfStyle w:val="100000000000" w:firstRow="1" w:lastRow="0" w:firstColumn="0" w:lastColumn="0" w:oddVBand="0" w:evenVBand="0" w:oddHBand="0" w:evenHBand="0" w:firstRowFirstColumn="0" w:firstRowLastColumn="0" w:lastRowFirstColumn="0" w:lastRowLastColumn="0"/>
             </w:pPr>
+            <w:r>
+              <w:t>CameraManager</w:t>
+            </w:r>
           </w:p>
         </w:tc>
       </w:tr>
@@ -4122,23 +3817,7 @@
               <w:cnfStyle w:val="000000000000" w:firstRow="0" w:lastRow="0" w:firstColumn="0" w:lastColumn="0" w:oddVBand="0" w:evenVBand="0" w:oddHBand="0" w:evenHBand="0" w:firstRowFirstColumn="0" w:firstRowLastColumn="0" w:lastRowFirstColumn="0" w:lastRowLastColumn="0"/>
             </w:pPr>
             <w:r>
-              <w:t xml:space="preserve">This also turns off all switches if too much power is routed through it. WARNING: This will look for all </w:t>
-            </w:r>
-            <w:proofErr w:type="spellStart"/>
-            <w:r>
-              <w:t>energyInteraction</w:t>
-            </w:r>
-            <w:proofErr w:type="spellEnd"/>
-            <w:r>
-              <w:t xml:space="preserve"> classes currently under </w:t>
-            </w:r>
-            <w:proofErr w:type="spellStart"/>
-            <w:r>
-              <w:t>it’s</w:t>
-            </w:r>
-            <w:proofErr w:type="spellEnd"/>
-            <w:r>
-              <w:t xml:space="preserve"> system. No others. Need system for generator as well.</w:t>
+              <w:t>This also turns off all switches if too much power is routed through it. WARNING: This will look for all energyInteraction classes currently under it’s system. No others. Need system for generator as well.</w:t>
             </w:r>
           </w:p>
         </w:tc>
@@ -4159,15 +3838,7 @@
               <w:cnfStyle w:val="000000000000" w:firstRow="0" w:lastRow="0" w:firstColumn="0" w:lastColumn="0" w:oddVBand="0" w:evenVBand="0" w:oddHBand="0" w:evenHBand="0" w:firstRowFirstColumn="0" w:firstRowLastColumn="0" w:lastRowFirstColumn="0" w:lastRowLastColumn="0"/>
             </w:pPr>
             <w:r>
-              <w:t xml:space="preserve">This will manage several grids, turning them on or off. Each system will function on </w:t>
-            </w:r>
-            <w:proofErr w:type="spellStart"/>
-            <w:r>
-              <w:t>it’s</w:t>
-            </w:r>
-            <w:proofErr w:type="spellEnd"/>
-            <w:r>
-              <w:t xml:space="preserve"> own. </w:t>
+              <w:t xml:space="preserve">This will manage several grids, turning them on or off. Each system will function on it’s own. </w:t>
             </w:r>
             <w:r>
               <w:t>A system manager can also be linked to a generator position. It doesn’t know of this connection, but plugging in, turning on and off a generator will turn the systems on and off without tripping the switches.</w:t>
@@ -4185,15 +3856,7 @@
               <w:cnfStyle w:val="000000000000" w:firstRow="0" w:lastRow="0" w:firstColumn="0" w:lastColumn="0" w:oddVBand="0" w:evenVBand="0" w:oddHBand="0" w:evenHBand="0" w:firstRowFirstColumn="0" w:firstRowLastColumn="0" w:lastRowFirstColumn="0" w:lastRowLastColumn="0"/>
             </w:pPr>
             <w:r>
-              <w:t xml:space="preserve">This is usually figure out if </w:t>
-            </w:r>
-            <w:proofErr w:type="spellStart"/>
-            <w:r>
-              <w:t>generatorPower</w:t>
-            </w:r>
-            <w:proofErr w:type="spellEnd"/>
-            <w:r>
-              <w:t xml:space="preserve"> starts at 0 or not. Any internally powered system manager cannot be changes as it has no connected position.</w:t>
+              <w:t>This is usually figure out if generatorPower starts at 0 or not. Any internally powered system manager cannot be changes as it has no connected position.</w:t>
             </w:r>
           </w:p>
         </w:tc>
@@ -4212,6 +3875,37 @@
               <w:spacing w:line="240" w:lineRule="auto"/>
               <w:cnfStyle w:val="000000000000" w:firstRow="0" w:lastRow="0" w:firstColumn="0" w:lastColumn="0" w:oddVBand="0" w:evenVBand="0" w:oddHBand="0" w:evenHBand="0" w:firstRowFirstColumn="0" w:firstRowLastColumn="0" w:lastRowFirstColumn="0" w:lastRowLastColumn="0"/>
             </w:pPr>
+            <w:r>
+              <w:t>This manager switches virtual cameras by turning them on and off.</w:t>
+            </w:r>
+          </w:p>
+          <w:p>
+            <w:pPr>
+              <w:spacing w:line="240" w:lineRule="auto"/>
+              <w:cnfStyle w:val="000000000000" w:firstRow="0" w:lastRow="0" w:firstColumn="0" w:lastColumn="0" w:oddVBand="0" w:evenVBand="0" w:oddHBand="0" w:evenHBand="0" w:firstRowFirstColumn="0" w:firstRowLastColumn="0" w:lastRowFirstColumn="0" w:lastRowLastColumn="0"/>
+            </w:pPr>
+          </w:p>
+          <w:p>
+            <w:pPr>
+              <w:spacing w:line="240" w:lineRule="auto"/>
+              <w:cnfStyle w:val="000000000000" w:firstRow="0" w:lastRow="0" w:firstColumn="0" w:lastColumn="0" w:oddVBand="0" w:evenVBand="0" w:oddHBand="0" w:evenHBand="0" w:firstRowFirstColumn="0" w:firstRowLastColumn="0" w:lastRowFirstColumn="0" w:lastRowLastColumn="0"/>
+            </w:pPr>
+            <w:r>
+              <w:t xml:space="preserve">This manager can be found on the </w:t>
+            </w:r>
+            <w:r>
+              <w:rPr>
+                <w:b/>
+                <w:bCs/>
+              </w:rPr>
+              <w:t>player</w:t>
+            </w:r>
+            <w:r>
+              <w:t xml:space="preserve">, and </w:t>
+            </w:r>
+            <w:r>
+              <w:t>can be used by any system that requires a camera.</w:t>
+            </w:r>
           </w:p>
         </w:tc>
       </w:tr>
@@ -4252,33 +3946,77 @@
               <w:spacing w:line="240" w:lineRule="auto"/>
               <w:cnfStyle w:val="000000000000" w:firstRow="0" w:lastRow="0" w:firstColumn="0" w:lastColumn="0" w:oddVBand="0" w:evenVBand="0" w:oddHBand="0" w:evenHBand="0" w:firstRowFirstColumn="0" w:firstRowLastColumn="0" w:lastRowFirstColumn="0" w:lastRowLastColumn="0"/>
             </w:pPr>
-            <w:proofErr w:type="spellStart"/>
-            <w:r>
-              <w:t>EnergyObjects</w:t>
-            </w:r>
-            <w:proofErr w:type="spellEnd"/>
-            <w:r>
-              <w:t xml:space="preserve">[] </w:t>
-            </w:r>
-            <w:proofErr w:type="spellStart"/>
-            <w:r>
-              <w:t>objs</w:t>
-            </w:r>
-            <w:proofErr w:type="spellEnd"/>
-          </w:p>
-          <w:p>
-            <w:pPr>
-              <w:spacing w:line="240" w:lineRule="auto"/>
-              <w:cnfStyle w:val="000000000000" w:firstRow="0" w:lastRow="0" w:firstColumn="0" w:lastColumn="0" w:oddVBand="0" w:evenVBand="0" w:oddHBand="0" w:evenHBand="0" w:firstRowFirstColumn="0" w:firstRowLastColumn="0" w:lastRowFirstColumn="0" w:lastRowLastColumn="0"/>
-            </w:pPr>
-            <w:r>
-              <w:t xml:space="preserve">Bool[] </w:t>
-            </w:r>
-            <w:proofErr w:type="spellStart"/>
-            <w:r>
-              <w:t>objectOn</w:t>
-            </w:r>
-            <w:proofErr w:type="spellEnd"/>
+            <w:r>
+              <w:t>EnergyObjects[] objs</w:t>
+            </w:r>
+          </w:p>
+          <w:p>
+            <w:pPr>
+              <w:spacing w:line="240" w:lineRule="auto"/>
+              <w:cnfStyle w:val="000000000000" w:firstRow="0" w:lastRow="0" w:firstColumn="0" w:lastColumn="0" w:oddVBand="0" w:evenVBand="0" w:oddHBand="0" w:evenHBand="0" w:firstRowFirstColumn="0" w:firstRowLastColumn="0" w:lastRowFirstColumn="0" w:lastRowLastColumn="0"/>
+            </w:pPr>
+            <w:r>
+              <w:t>Bool[] objectOn</w:t>
+            </w:r>
+          </w:p>
+          <w:p>
+            <w:pPr>
+              <w:spacing w:line="240" w:lineRule="auto"/>
+              <w:cnfStyle w:val="000000000000" w:firstRow="0" w:lastRow="0" w:firstColumn="0" w:lastColumn="0" w:oddVBand="0" w:evenVBand="0" w:oddHBand="0" w:evenHBand="0" w:firstRowFirstColumn="0" w:firstRowLastColumn="0" w:lastRowFirstColumn="0" w:lastRowLastColumn="0"/>
+            </w:pPr>
+            <w:r>
+              <w:t>Bool gridPowered</w:t>
+            </w:r>
+          </w:p>
+          <w:p>
+            <w:pPr>
+              <w:spacing w:line="240" w:lineRule="auto"/>
+              <w:cnfStyle w:val="000000000000" w:firstRow="0" w:lastRow="0" w:firstColumn="0" w:lastColumn="0" w:oddVBand="0" w:evenVBand="0" w:oddHBand="0" w:evenHBand="0" w:firstRowFirstColumn="0" w:firstRowLastColumn="0" w:lastRowFirstColumn="0" w:lastRowLastColumn="0"/>
+            </w:pPr>
+            <w:r>
+              <w:t>Bool systemPowered</w:t>
+            </w:r>
+          </w:p>
+          <w:p>
+            <w:pPr>
+              <w:spacing w:line="240" w:lineRule="auto"/>
+              <w:cnfStyle w:val="000000000000" w:firstRow="0" w:lastRow="0" w:firstColumn="0" w:lastColumn="0" w:oddVBand="0" w:evenVBand="0" w:oddHBand="0" w:evenHBand="0" w:firstRowFirstColumn="0" w:firstRowLastColumn="0" w:lastRowFirstColumn="0" w:lastRowLastColumn="0"/>
+            </w:pPr>
+          </w:p>
+          <w:p>
+            <w:pPr>
+              <w:spacing w:line="240" w:lineRule="auto"/>
+              <w:cnfStyle w:val="000000000000" w:firstRow="0" w:lastRow="0" w:firstColumn="0" w:lastColumn="0" w:oddVBand="0" w:evenVBand="0" w:oddHBand="0" w:evenHBand="0" w:firstRowFirstColumn="0" w:firstRowLastColumn="0" w:lastRowFirstColumn="0" w:lastRowLastColumn="0"/>
+            </w:pPr>
+            <w:r>
+              <w:t>SystemManager manager_</w:t>
+            </w:r>
+          </w:p>
+        </w:tc>
+        <w:tc>
+          <w:tcPr>
+            <w:tcW w:w="2410" w:type="dxa"/>
+            <w:tcBorders>
+              <w:top w:val="single" w:sz="4" w:space="0" w:color="999999" w:themeColor="text1" w:themeTint="66"/>
+              <w:left w:val="single" w:sz="4" w:space="0" w:color="999999" w:themeColor="text1" w:themeTint="66"/>
+              <w:bottom w:val="single" w:sz="4" w:space="0" w:color="999999" w:themeColor="text1" w:themeTint="66"/>
+              <w:right w:val="single" w:sz="4" w:space="0" w:color="999999" w:themeColor="text1" w:themeTint="66"/>
+            </w:tcBorders>
+          </w:tcPr>
+          <w:p>
+            <w:pPr>
+              <w:spacing w:line="240" w:lineRule="auto"/>
+              <w:cnfStyle w:val="000000000000" w:firstRow="0" w:lastRow="0" w:firstColumn="0" w:lastColumn="0" w:oddVBand="0" w:evenVBand="0" w:oddHBand="0" w:evenHBand="0" w:firstRowFirstColumn="0" w:firstRowLastColumn="0" w:lastRowFirstColumn="0" w:lastRowLastColumn="0"/>
+            </w:pPr>
+            <w:r>
+              <w:t>GridManager[] objs</w:t>
+            </w:r>
+          </w:p>
+          <w:p>
+            <w:pPr>
+              <w:spacing w:line="240" w:lineRule="auto"/>
+              <w:cnfStyle w:val="000000000000" w:firstRow="0" w:lastRow="0" w:firstColumn="0" w:lastColumn="0" w:oddVBand="0" w:evenVBand="0" w:oddHBand="0" w:evenHBand="0" w:firstRowFirstColumn="0" w:firstRowLastColumn="0" w:lastRowFirstColumn="0" w:lastRowLastColumn="0"/>
+            </w:pPr>
           </w:p>
           <w:p>
             <w:pPr>
@@ -4288,129 +4026,33 @@
             <w:r>
               <w:t xml:space="preserve">Bool </w:t>
             </w:r>
-            <w:proofErr w:type="spellStart"/>
-            <w:r>
-              <w:t>gridPowered</w:t>
-            </w:r>
-            <w:proofErr w:type="spellEnd"/>
-          </w:p>
-          <w:p>
-            <w:pPr>
-              <w:spacing w:line="240" w:lineRule="auto"/>
-              <w:cnfStyle w:val="000000000000" w:firstRow="0" w:lastRow="0" w:firstColumn="0" w:lastColumn="0" w:oddVBand="0" w:evenVBand="0" w:oddHBand="0" w:evenHBand="0" w:firstRowFirstColumn="0" w:firstRowLastColumn="0" w:lastRowFirstColumn="0" w:lastRowLastColumn="0"/>
-            </w:pPr>
-            <w:r>
-              <w:t xml:space="preserve">Bool </w:t>
-            </w:r>
-            <w:proofErr w:type="spellStart"/>
-            <w:r>
-              <w:t>systemPowered</w:t>
-            </w:r>
-            <w:proofErr w:type="spellEnd"/>
-          </w:p>
-          <w:p>
-            <w:pPr>
-              <w:spacing w:line="240" w:lineRule="auto"/>
-              <w:cnfStyle w:val="000000000000" w:firstRow="0" w:lastRow="0" w:firstColumn="0" w:lastColumn="0" w:oddVBand="0" w:evenVBand="0" w:oddHBand="0" w:evenHBand="0" w:firstRowFirstColumn="0" w:firstRowLastColumn="0" w:lastRowFirstColumn="0" w:lastRowLastColumn="0"/>
-            </w:pPr>
-          </w:p>
-          <w:p>
-            <w:pPr>
-              <w:spacing w:line="240" w:lineRule="auto"/>
-              <w:cnfStyle w:val="000000000000" w:firstRow="0" w:lastRow="0" w:firstColumn="0" w:lastColumn="0" w:oddVBand="0" w:evenVBand="0" w:oddHBand="0" w:evenHBand="0" w:firstRowFirstColumn="0" w:firstRowLastColumn="0" w:lastRowFirstColumn="0" w:lastRowLastColumn="0"/>
-            </w:pPr>
-            <w:proofErr w:type="spellStart"/>
-            <w:r>
-              <w:t>SystemManager</w:t>
-            </w:r>
-            <w:proofErr w:type="spellEnd"/>
-            <w:r>
-              <w:t xml:space="preserve"> manager_</w:t>
-            </w:r>
-          </w:p>
-        </w:tc>
-        <w:tc>
-          <w:tcPr>
-            <w:tcW w:w="2410" w:type="dxa"/>
-            <w:tcBorders>
-              <w:top w:val="single" w:sz="4" w:space="0" w:color="999999" w:themeColor="text1" w:themeTint="66"/>
-              <w:left w:val="single" w:sz="4" w:space="0" w:color="999999" w:themeColor="text1" w:themeTint="66"/>
-              <w:bottom w:val="single" w:sz="4" w:space="0" w:color="999999" w:themeColor="text1" w:themeTint="66"/>
-              <w:right w:val="single" w:sz="4" w:space="0" w:color="999999" w:themeColor="text1" w:themeTint="66"/>
-            </w:tcBorders>
-          </w:tcPr>
-          <w:p>
-            <w:pPr>
-              <w:spacing w:line="240" w:lineRule="auto"/>
-              <w:cnfStyle w:val="000000000000" w:firstRow="0" w:lastRow="0" w:firstColumn="0" w:lastColumn="0" w:oddVBand="0" w:evenVBand="0" w:oddHBand="0" w:evenHBand="0" w:firstRowFirstColumn="0" w:firstRowLastColumn="0" w:lastRowFirstColumn="0" w:lastRowLastColumn="0"/>
-            </w:pPr>
-            <w:proofErr w:type="spellStart"/>
-            <w:r>
-              <w:t>GridManager</w:t>
-            </w:r>
-            <w:proofErr w:type="spellEnd"/>
-            <w:r>
-              <w:t xml:space="preserve">[] </w:t>
-            </w:r>
-            <w:proofErr w:type="spellStart"/>
-            <w:r>
-              <w:t>objs</w:t>
-            </w:r>
-            <w:proofErr w:type="spellEnd"/>
-          </w:p>
-          <w:p>
-            <w:pPr>
-              <w:spacing w:line="240" w:lineRule="auto"/>
-              <w:cnfStyle w:val="000000000000" w:firstRow="0" w:lastRow="0" w:firstColumn="0" w:lastColumn="0" w:oddVBand="0" w:evenVBand="0" w:oddHBand="0" w:evenHBand="0" w:firstRowFirstColumn="0" w:firstRowLastColumn="0" w:lastRowFirstColumn="0" w:lastRowLastColumn="0"/>
-            </w:pPr>
-          </w:p>
-          <w:p>
-            <w:pPr>
-              <w:spacing w:line="240" w:lineRule="auto"/>
-              <w:cnfStyle w:val="000000000000" w:firstRow="0" w:lastRow="0" w:firstColumn="0" w:lastColumn="0" w:oddVBand="0" w:evenVBand="0" w:oddHBand="0" w:evenHBand="0" w:firstRowFirstColumn="0" w:firstRowLastColumn="0" w:lastRowFirstColumn="0" w:lastRowLastColumn="0"/>
-            </w:pPr>
-            <w:r>
-              <w:t xml:space="preserve">Bool </w:t>
-            </w:r>
-            <w:proofErr w:type="spellStart"/>
             <w:r>
               <w:t>generatorPowered</w:t>
             </w:r>
-            <w:proofErr w:type="spellEnd"/>
-          </w:p>
-          <w:p>
-            <w:pPr>
-              <w:spacing w:line="240" w:lineRule="auto"/>
-              <w:cnfStyle w:val="000000000000" w:firstRow="0" w:lastRow="0" w:firstColumn="0" w:lastColumn="0" w:oddVBand="0" w:evenVBand="0" w:oddHBand="0" w:evenHBand="0" w:firstRowFirstColumn="0" w:firstRowLastColumn="0" w:lastRowFirstColumn="0" w:lastRowLastColumn="0"/>
-            </w:pPr>
-          </w:p>
-          <w:p>
-            <w:pPr>
-              <w:spacing w:line="240" w:lineRule="auto"/>
-              <w:cnfStyle w:val="000000000000" w:firstRow="0" w:lastRow="0" w:firstColumn="0" w:lastColumn="0" w:oddVBand="0" w:evenVBand="0" w:oddHBand="0" w:evenHBand="0" w:firstRowFirstColumn="0" w:firstRowLastColumn="0" w:lastRowFirstColumn="0" w:lastRowLastColumn="0"/>
-            </w:pPr>
-            <w:r>
-              <w:t xml:space="preserve">Float </w:t>
-            </w:r>
-            <w:proofErr w:type="spellStart"/>
-            <w:r>
-              <w:t>generatorPower</w:t>
-            </w:r>
-            <w:proofErr w:type="spellEnd"/>
-          </w:p>
-          <w:p>
-            <w:pPr>
-              <w:spacing w:line="240" w:lineRule="auto"/>
-              <w:cnfStyle w:val="000000000000" w:firstRow="0" w:lastRow="0" w:firstColumn="0" w:lastColumn="0" w:oddVBand="0" w:evenVBand="0" w:oddHBand="0" w:evenHBand="0" w:firstRowFirstColumn="0" w:firstRowLastColumn="0" w:lastRowFirstColumn="0" w:lastRowLastColumn="0"/>
-            </w:pPr>
-            <w:r>
-              <w:t xml:space="preserve">Float </w:t>
-            </w:r>
-            <w:proofErr w:type="spellStart"/>
-            <w:r>
-              <w:t>currentPower</w:t>
-            </w:r>
-            <w:proofErr w:type="spellEnd"/>
+          </w:p>
+          <w:p>
+            <w:pPr>
+              <w:spacing w:line="240" w:lineRule="auto"/>
+              <w:cnfStyle w:val="000000000000" w:firstRow="0" w:lastRow="0" w:firstColumn="0" w:lastColumn="0" w:oddVBand="0" w:evenVBand="0" w:oddHBand="0" w:evenHBand="0" w:firstRowFirstColumn="0" w:firstRowLastColumn="0" w:lastRowFirstColumn="0" w:lastRowLastColumn="0"/>
+            </w:pPr>
+          </w:p>
+          <w:p>
+            <w:pPr>
+              <w:spacing w:line="240" w:lineRule="auto"/>
+              <w:cnfStyle w:val="000000000000" w:firstRow="0" w:lastRow="0" w:firstColumn="0" w:lastColumn="0" w:oddVBand="0" w:evenVBand="0" w:oddHBand="0" w:evenHBand="0" w:firstRowFirstColumn="0" w:firstRowLastColumn="0" w:lastRowFirstColumn="0" w:lastRowLastColumn="0"/>
+            </w:pPr>
+            <w:r>
+              <w:t>Float generatorPower</w:t>
+            </w:r>
+          </w:p>
+          <w:p>
+            <w:pPr>
+              <w:spacing w:line="240" w:lineRule="auto"/>
+              <w:cnfStyle w:val="000000000000" w:firstRow="0" w:lastRow="0" w:firstColumn="0" w:lastColumn="0" w:oddVBand="0" w:evenVBand="0" w:oddHBand="0" w:evenHBand="0" w:firstRowFirstColumn="0" w:firstRowLastColumn="0" w:lastRowFirstColumn="0" w:lastRowLastColumn="0"/>
+            </w:pPr>
+            <w:r>
+              <w:t>Float currentPower</w:t>
+            </w:r>
           </w:p>
           <w:p>
             <w:pPr>
@@ -4443,6 +4085,24 @@
               <w:spacing w:line="240" w:lineRule="auto"/>
               <w:cnfStyle w:val="000000000000" w:firstRow="0" w:lastRow="0" w:firstColumn="0" w:lastColumn="0" w:oddVBand="0" w:evenVBand="0" w:oddHBand="0" w:evenHBand="0" w:firstRowFirstColumn="0" w:firstRowLastColumn="0" w:lastRowFirstColumn="0" w:lastRowLastColumn="0"/>
             </w:pPr>
+            <w:r>
+              <w:t xml:space="preserve">    CinemachineVirtualCamera[] cams_;</w:t>
+            </w:r>
+          </w:p>
+          <w:p>
+            <w:pPr>
+              <w:spacing w:line="240" w:lineRule="auto"/>
+              <w:cnfStyle w:val="000000000000" w:firstRow="0" w:lastRow="0" w:firstColumn="0" w:lastColumn="0" w:oddVBand="0" w:evenVBand="0" w:oddHBand="0" w:evenHBand="0" w:firstRowFirstColumn="0" w:firstRowLastColumn="0" w:lastRowFirstColumn="0" w:lastRowLastColumn="0"/>
+            </w:pPr>
+          </w:p>
+          <w:p>
+            <w:pPr>
+              <w:spacing w:line="240" w:lineRule="auto"/>
+              <w:cnfStyle w:val="000000000000" w:firstRow="0" w:lastRow="0" w:firstColumn="0" w:lastColumn="0" w:oddVBand="0" w:evenVBand="0" w:oddHBand="0" w:evenHBand="0" w:firstRowFirstColumn="0" w:firstRowLastColumn="0" w:lastRowFirstColumn="0" w:lastRowLastColumn="0"/>
+            </w:pPr>
+            <w:r>
+              <w:t>int curCam;</w:t>
+            </w:r>
           </w:p>
         </w:tc>
       </w:tr>
@@ -4483,19 +4143,54 @@
               <w:spacing w:line="240" w:lineRule="auto"/>
               <w:cnfStyle w:val="000000000000" w:firstRow="0" w:lastRow="0" w:firstColumn="0" w:lastColumn="0" w:oddVBand="0" w:evenVBand="0" w:oddHBand="0" w:evenHBand="0" w:firstRowFirstColumn="0" w:firstRowLastColumn="0" w:lastRowFirstColumn="0" w:lastRowLastColumn="0"/>
             </w:pPr>
-            <w:proofErr w:type="spellStart"/>
-            <w:r>
-              <w:t>setManager</w:t>
-            </w:r>
-            <w:proofErr w:type="spellEnd"/>
+            <w:r>
+              <w:t>setManager(SystemManager)</w:t>
+            </w:r>
+          </w:p>
+          <w:p>
+            <w:pPr>
+              <w:spacing w:line="240" w:lineRule="auto"/>
+              <w:cnfStyle w:val="000000000000" w:firstRow="0" w:lastRow="0" w:firstColumn="0" w:lastColumn="0" w:oddVBand="0" w:evenVBand="0" w:oddHBand="0" w:evenHBand="0" w:firstRowFirstColumn="0" w:firstRowLastColumn="0" w:lastRowFirstColumn="0" w:lastRowLastColumn="0"/>
+            </w:pPr>
+          </w:p>
+          <w:p>
+            <w:pPr>
+              <w:spacing w:line="240" w:lineRule="auto"/>
+              <w:cnfStyle w:val="000000000000" w:firstRow="0" w:lastRow="0" w:firstColumn="0" w:lastColumn="0" w:oddVBand="0" w:evenVBand="0" w:oddHBand="0" w:evenHBand="0" w:firstRowFirstColumn="0" w:firstRowLastColumn="0" w:lastRowFirstColumn="0" w:lastRowLastColumn="0"/>
+            </w:pPr>
+            <w:r>
+              <w:t>getPowerUsed()</w:t>
+            </w:r>
+          </w:p>
+        </w:tc>
+        <w:tc>
+          <w:tcPr>
+            <w:tcW w:w="2410" w:type="dxa"/>
+            <w:tcBorders>
+              <w:top w:val="single" w:sz="4" w:space="0" w:color="999999" w:themeColor="text1" w:themeTint="66"/>
+              <w:left w:val="single" w:sz="4" w:space="0" w:color="999999" w:themeColor="text1" w:themeTint="66"/>
+              <w:bottom w:val="single" w:sz="4" w:space="0" w:color="999999" w:themeColor="text1" w:themeTint="66"/>
+              <w:right w:val="single" w:sz="4" w:space="0" w:color="999999" w:themeColor="text1" w:themeTint="66"/>
+            </w:tcBorders>
+            <w:hideMark/>
+          </w:tcPr>
+          <w:p>
+            <w:pPr>
+              <w:spacing w:line="240" w:lineRule="auto"/>
+              <w:cnfStyle w:val="000000000000" w:firstRow="0" w:lastRow="0" w:firstColumn="0" w:lastColumn="0" w:oddVBand="0" w:evenVBand="0" w:oddHBand="0" w:evenHBand="0" w:firstRowFirstColumn="0" w:firstRowLastColumn="0" w:lastRowFirstColumn="0" w:lastRowLastColumn="0"/>
+            </w:pPr>
+            <w:r>
+              <w:t>setGen</w:t>
+            </w:r>
+            <w:r>
+              <w:t>eratorPower</w:t>
+            </w:r>
             <w:r>
               <w:t>(</w:t>
             </w:r>
-            <w:proofErr w:type="spellStart"/>
-            <w:r>
-              <w:t>SystemManager</w:t>
-            </w:r>
-            <w:proofErr w:type="spellEnd"/>
+            <w:r>
+              <w:t>float</w:t>
+            </w:r>
             <w:r>
               <w:t>)</w:t>
             </w:r>
@@ -4505,82 +4200,17 @@
               <w:spacing w:line="240" w:lineRule="auto"/>
               <w:cnfStyle w:val="000000000000" w:firstRow="0" w:lastRow="0" w:firstColumn="0" w:lastColumn="0" w:oddVBand="0" w:evenVBand="0" w:oddHBand="0" w:evenHBand="0" w:firstRowFirstColumn="0" w:firstRowLastColumn="0" w:lastRowFirstColumn="0" w:lastRowLastColumn="0"/>
             </w:pPr>
-          </w:p>
-          <w:p>
-            <w:pPr>
-              <w:spacing w:line="240" w:lineRule="auto"/>
-              <w:cnfStyle w:val="000000000000" w:firstRow="0" w:lastRow="0" w:firstColumn="0" w:lastColumn="0" w:oddVBand="0" w:evenVBand="0" w:oddHBand="0" w:evenHBand="0" w:firstRowFirstColumn="0" w:firstRowLastColumn="0" w:lastRowFirstColumn="0" w:lastRowLastColumn="0"/>
-            </w:pPr>
-            <w:proofErr w:type="spellStart"/>
-            <w:r>
-              <w:t>getPowerUsed</w:t>
-            </w:r>
-            <w:proofErr w:type="spellEnd"/>
-            <w:r>
-              <w:t>()</w:t>
-            </w:r>
-          </w:p>
-        </w:tc>
-        <w:tc>
-          <w:tcPr>
-            <w:tcW w:w="2410" w:type="dxa"/>
-            <w:tcBorders>
-              <w:top w:val="single" w:sz="4" w:space="0" w:color="999999" w:themeColor="text1" w:themeTint="66"/>
-              <w:left w:val="single" w:sz="4" w:space="0" w:color="999999" w:themeColor="text1" w:themeTint="66"/>
-              <w:bottom w:val="single" w:sz="4" w:space="0" w:color="999999" w:themeColor="text1" w:themeTint="66"/>
-              <w:right w:val="single" w:sz="4" w:space="0" w:color="999999" w:themeColor="text1" w:themeTint="66"/>
-            </w:tcBorders>
-            <w:hideMark/>
-          </w:tcPr>
-          <w:p>
-            <w:pPr>
-              <w:spacing w:line="240" w:lineRule="auto"/>
-              <w:cnfStyle w:val="000000000000" w:firstRow="0" w:lastRow="0" w:firstColumn="0" w:lastColumn="0" w:oddVBand="0" w:evenVBand="0" w:oddHBand="0" w:evenHBand="0" w:firstRowFirstColumn="0" w:firstRowLastColumn="0" w:lastRowFirstColumn="0" w:lastRowLastColumn="0"/>
-            </w:pPr>
-            <w:proofErr w:type="spellStart"/>
-            <w:r>
-              <w:t>setGen</w:t>
-            </w:r>
-            <w:r>
-              <w:t>eratorPower</w:t>
-            </w:r>
-            <w:proofErr w:type="spellEnd"/>
-            <w:r>
-              <w:t>(</w:t>
-            </w:r>
-            <w:r>
-              <w:t>float</w:t>
-            </w:r>
-            <w:r>
-              <w:t>)</w:t>
-            </w:r>
-          </w:p>
-          <w:p>
-            <w:pPr>
-              <w:spacing w:line="240" w:lineRule="auto"/>
-              <w:cnfStyle w:val="000000000000" w:firstRow="0" w:lastRow="0" w:firstColumn="0" w:lastColumn="0" w:oddVBand="0" w:evenVBand="0" w:oddHBand="0" w:evenHBand="0" w:firstRowFirstColumn="0" w:firstRowLastColumn="0" w:lastRowFirstColumn="0" w:lastRowLastColumn="0"/>
-            </w:pPr>
-            <w:proofErr w:type="spellStart"/>
-            <w:r>
-              <w:t>setGenerator</w:t>
-            </w:r>
-            <w:proofErr w:type="spellEnd"/>
-            <w:r>
-              <w:t>(bool)</w:t>
-            </w:r>
-          </w:p>
-          <w:p>
-            <w:pPr>
-              <w:spacing w:line="240" w:lineRule="auto"/>
-              <w:cnfStyle w:val="000000000000" w:firstRow="0" w:lastRow="0" w:firstColumn="0" w:lastColumn="0" w:oddVBand="0" w:evenVBand="0" w:oddHBand="0" w:evenHBand="0" w:firstRowFirstColumn="0" w:firstRowLastColumn="0" w:lastRowFirstColumn="0" w:lastRowLastColumn="0"/>
-            </w:pPr>
-            <w:proofErr w:type="spellStart"/>
-            <w:r>
-              <w:t>getSystems</w:t>
-            </w:r>
-            <w:proofErr w:type="spellEnd"/>
-            <w:r>
-              <w:t>()</w:t>
+            <w:r>
+              <w:t>setGenerator(bool)</w:t>
+            </w:r>
+          </w:p>
+          <w:p>
+            <w:pPr>
+              <w:spacing w:line="240" w:lineRule="auto"/>
+              <w:cnfStyle w:val="000000000000" w:firstRow="0" w:lastRow="0" w:firstColumn="0" w:lastColumn="0" w:oddVBand="0" w:evenVBand="0" w:oddHBand="0" w:evenHBand="0" w:firstRowFirstColumn="0" w:firstRowLastColumn="0" w:lastRowFirstColumn="0" w:lastRowLastColumn="0"/>
+            </w:pPr>
+            <w:r>
+              <w:t>getSystems()</w:t>
             </w:r>
           </w:p>
         </w:tc>
@@ -4642,59 +4272,72 @@
               <w:spacing w:line="240" w:lineRule="auto"/>
               <w:cnfStyle w:val="000000000000" w:firstRow="0" w:lastRow="0" w:firstColumn="0" w:lastColumn="0" w:oddVBand="0" w:evenVBand="0" w:oddHBand="0" w:evenHBand="0" w:firstRowFirstColumn="0" w:firstRowLastColumn="0" w:lastRowFirstColumn="0" w:lastRowLastColumn="0"/>
             </w:pPr>
-            <w:proofErr w:type="spellStart"/>
-            <w:r>
-              <w:t>turnOnObject</w:t>
-            </w:r>
-            <w:proofErr w:type="spellEnd"/>
-            <w:r>
-              <w:t>(</w:t>
-            </w:r>
-            <w:proofErr w:type="spellStart"/>
-            <w:r>
-              <w:t>EnergyObject</w:t>
-            </w:r>
-            <w:proofErr w:type="spellEnd"/>
-            <w:r>
-              <w:t>)</w:t>
-            </w:r>
-          </w:p>
-          <w:p>
-            <w:pPr>
-              <w:spacing w:line="240" w:lineRule="auto"/>
-              <w:cnfStyle w:val="000000000000" w:firstRow="0" w:lastRow="0" w:firstColumn="0" w:lastColumn="0" w:oddVBand="0" w:evenVBand="0" w:oddHBand="0" w:evenHBand="0" w:firstRowFirstColumn="0" w:firstRowLastColumn="0" w:lastRowFirstColumn="0" w:lastRowLastColumn="0"/>
-            </w:pPr>
-          </w:p>
-          <w:p>
-            <w:pPr>
-              <w:spacing w:line="240" w:lineRule="auto"/>
-              <w:cnfStyle w:val="000000000000" w:firstRow="0" w:lastRow="0" w:firstColumn="0" w:lastColumn="0" w:oddVBand="0" w:evenVBand="0" w:oddHBand="0" w:evenHBand="0" w:firstRowFirstColumn="0" w:firstRowLastColumn="0" w:lastRowFirstColumn="0" w:lastRowLastColumn="0"/>
-            </w:pPr>
-            <w:proofErr w:type="spellStart"/>
-            <w:r>
-              <w:t>setGrid</w:t>
-            </w:r>
-            <w:proofErr w:type="spellEnd"/>
-            <w:r>
-              <w:t>(bool)</w:t>
-            </w:r>
-          </w:p>
-          <w:p>
-            <w:pPr>
-              <w:spacing w:line="240" w:lineRule="auto"/>
-              <w:cnfStyle w:val="000000000000" w:firstRow="0" w:lastRow="0" w:firstColumn="0" w:lastColumn="0" w:oddVBand="0" w:evenVBand="0" w:oddHBand="0" w:evenHBand="0" w:firstRowFirstColumn="0" w:firstRowLastColumn="0" w:lastRowFirstColumn="0" w:lastRowLastColumn="0"/>
-            </w:pPr>
-          </w:p>
-          <w:p>
-            <w:pPr>
-              <w:spacing w:line="240" w:lineRule="auto"/>
-              <w:cnfStyle w:val="000000000000" w:firstRow="0" w:lastRow="0" w:firstColumn="0" w:lastColumn="0" w:oddVBand="0" w:evenVBand="0" w:oddHBand="0" w:evenHBand="0" w:firstRowFirstColumn="0" w:firstRowLastColumn="0" w:lastRowFirstColumn="0" w:lastRowLastColumn="0"/>
-            </w:pPr>
-            <w:proofErr w:type="spellStart"/>
-            <w:r>
-              <w:t>updatePower</w:t>
-            </w:r>
-            <w:proofErr w:type="spellEnd"/>
+            <w:r>
+              <w:t>turnOnObject(EnergyObject)</w:t>
+            </w:r>
+          </w:p>
+          <w:p>
+            <w:pPr>
+              <w:spacing w:line="240" w:lineRule="auto"/>
+              <w:cnfStyle w:val="000000000000" w:firstRow="0" w:lastRow="0" w:firstColumn="0" w:lastColumn="0" w:oddVBand="0" w:evenVBand="0" w:oddHBand="0" w:evenHBand="0" w:firstRowFirstColumn="0" w:firstRowLastColumn="0" w:lastRowFirstColumn="0" w:lastRowLastColumn="0"/>
+            </w:pPr>
+          </w:p>
+          <w:p>
+            <w:pPr>
+              <w:spacing w:line="240" w:lineRule="auto"/>
+              <w:cnfStyle w:val="000000000000" w:firstRow="0" w:lastRow="0" w:firstColumn="0" w:lastColumn="0" w:oddVBand="0" w:evenVBand="0" w:oddHBand="0" w:evenHBand="0" w:firstRowFirstColumn="0" w:firstRowLastColumn="0" w:lastRowFirstColumn="0" w:lastRowLastColumn="0"/>
+            </w:pPr>
+            <w:r>
+              <w:t>setGrid(bool)</w:t>
+            </w:r>
+          </w:p>
+          <w:p>
+            <w:pPr>
+              <w:spacing w:line="240" w:lineRule="auto"/>
+              <w:cnfStyle w:val="000000000000" w:firstRow="0" w:lastRow="0" w:firstColumn="0" w:lastColumn="0" w:oddVBand="0" w:evenVBand="0" w:oddHBand="0" w:evenHBand="0" w:firstRowFirstColumn="0" w:firstRowLastColumn="0" w:lastRowFirstColumn="0" w:lastRowLastColumn="0"/>
+            </w:pPr>
+          </w:p>
+          <w:p>
+            <w:pPr>
+              <w:spacing w:line="240" w:lineRule="auto"/>
+              <w:cnfStyle w:val="000000000000" w:firstRow="0" w:lastRow="0" w:firstColumn="0" w:lastColumn="0" w:oddVBand="0" w:evenVBand="0" w:oddHBand="0" w:evenHBand="0" w:firstRowFirstColumn="0" w:firstRowLastColumn="0" w:lastRowFirstColumn="0" w:lastRowLastColumn="0"/>
+            </w:pPr>
+            <w:r>
+              <w:t>updatePower()</w:t>
+            </w:r>
+          </w:p>
+          <w:p>
+            <w:pPr>
+              <w:spacing w:line="240" w:lineRule="auto"/>
+              <w:cnfStyle w:val="000000000000" w:firstRow="0" w:lastRow="0" w:firstColumn="0" w:lastColumn="0" w:oddVBand="0" w:evenVBand="0" w:oddHBand="0" w:evenHBand="0" w:firstRowFirstColumn="0" w:firstRowLastColumn="0" w:lastRowFirstColumn="0" w:lastRowLastColumn="0"/>
+            </w:pPr>
+          </w:p>
+          <w:p>
+            <w:pPr>
+              <w:spacing w:line="240" w:lineRule="auto"/>
+              <w:cnfStyle w:val="000000000000" w:firstRow="0" w:lastRow="0" w:firstColumn="0" w:lastColumn="0" w:oddVBand="0" w:evenVBand="0" w:oddHBand="0" w:evenHBand="0" w:firstRowFirstColumn="0" w:firstRowLastColumn="0" w:lastRowFirstColumn="0" w:lastRowLastColumn="0"/>
+            </w:pPr>
+            <w:r>
+              <w:t>getIsOn()</w:t>
+            </w:r>
+          </w:p>
+          <w:p>
+            <w:pPr>
+              <w:spacing w:line="240" w:lineRule="auto"/>
+              <w:cnfStyle w:val="000000000000" w:firstRow="0" w:lastRow="0" w:firstColumn="0" w:lastColumn="0" w:oddVBand="0" w:evenVBand="0" w:oddHBand="0" w:evenHBand="0" w:firstRowFirstColumn="0" w:firstRowLastColumn="0" w:lastRowFirstColumn="0" w:lastRowLastColumn="0"/>
+            </w:pPr>
+          </w:p>
+          <w:p>
+            <w:pPr>
+              <w:spacing w:line="240" w:lineRule="auto"/>
+              <w:cnfStyle w:val="000000000000" w:firstRow="0" w:lastRow="0" w:firstColumn="0" w:lastColumn="0" w:oddVBand="0" w:evenVBand="0" w:oddHBand="0" w:evenHBand="0" w:firstRowFirstColumn="0" w:firstRowLastColumn="0" w:lastRowFirstColumn="0" w:lastRowLastColumn="0"/>
+            </w:pPr>
+            <w:r>
+              <w:t>updateGrid</w:t>
+            </w:r>
+            <w:r>
+              <w:t>s</w:t>
+            </w:r>
             <w:r>
               <w:t>()</w:t>
             </w:r>
@@ -4710,76 +4353,24 @@
               <w:spacing w:line="240" w:lineRule="auto"/>
               <w:cnfStyle w:val="000000000000" w:firstRow="0" w:lastRow="0" w:firstColumn="0" w:lastColumn="0" w:oddVBand="0" w:evenVBand="0" w:oddHBand="0" w:evenHBand="0" w:firstRowFirstColumn="0" w:firstRowLastColumn="0" w:lastRowFirstColumn="0" w:lastRowLastColumn="0"/>
             </w:pPr>
-            <w:proofErr w:type="spellStart"/>
-            <w:r>
-              <w:t>getIsOn</w:t>
-            </w:r>
-            <w:proofErr w:type="spellEnd"/>
-            <w:r>
-              <w:t>()</w:t>
-            </w:r>
-          </w:p>
-          <w:p>
-            <w:pPr>
-              <w:spacing w:line="240" w:lineRule="auto"/>
-              <w:cnfStyle w:val="000000000000" w:firstRow="0" w:lastRow="0" w:firstColumn="0" w:lastColumn="0" w:oddVBand="0" w:evenVBand="0" w:oddHBand="0" w:evenHBand="0" w:firstRowFirstColumn="0" w:firstRowLastColumn="0" w:lastRowFirstColumn="0" w:lastRowLastColumn="0"/>
-            </w:pPr>
-          </w:p>
-          <w:p>
-            <w:pPr>
-              <w:spacing w:line="240" w:lineRule="auto"/>
-              <w:cnfStyle w:val="000000000000" w:firstRow="0" w:lastRow="0" w:firstColumn="0" w:lastColumn="0" w:oddVBand="0" w:evenVBand="0" w:oddHBand="0" w:evenHBand="0" w:firstRowFirstColumn="0" w:firstRowLastColumn="0" w:lastRowFirstColumn="0" w:lastRowLastColumn="0"/>
-            </w:pPr>
-            <w:proofErr w:type="spellStart"/>
-            <w:r>
-              <w:t>updateGrid</w:t>
-            </w:r>
-            <w:r>
-              <w:t>s</w:t>
-            </w:r>
-            <w:proofErr w:type="spellEnd"/>
-            <w:r>
-              <w:t>()</w:t>
-            </w:r>
-          </w:p>
-          <w:p>
-            <w:pPr>
-              <w:spacing w:line="240" w:lineRule="auto"/>
-              <w:cnfStyle w:val="000000000000" w:firstRow="0" w:lastRow="0" w:firstColumn="0" w:lastColumn="0" w:oddVBand="0" w:evenVBand="0" w:oddHBand="0" w:evenHBand="0" w:firstRowFirstColumn="0" w:firstRowLastColumn="0" w:lastRowFirstColumn="0" w:lastRowLastColumn="0"/>
-            </w:pPr>
-          </w:p>
-          <w:p>
-            <w:pPr>
-              <w:spacing w:line="240" w:lineRule="auto"/>
-              <w:cnfStyle w:val="000000000000" w:firstRow="0" w:lastRow="0" w:firstColumn="0" w:lastColumn="0" w:oddVBand="0" w:evenVBand="0" w:oddHBand="0" w:evenHBand="0" w:firstRowFirstColumn="0" w:firstRowLastColumn="0" w:lastRowFirstColumn="0" w:lastRowLastColumn="0"/>
-            </w:pPr>
-            <w:proofErr w:type="spellStart"/>
-            <w:r>
-              <w:t>updateTheGrid</w:t>
-            </w:r>
-            <w:proofErr w:type="spellEnd"/>
-            <w:r>
-              <w:t>();</w:t>
-            </w:r>
-          </w:p>
-          <w:p>
-            <w:pPr>
-              <w:spacing w:line="240" w:lineRule="auto"/>
-              <w:cnfStyle w:val="000000000000" w:firstRow="0" w:lastRow="0" w:firstColumn="0" w:lastColumn="0" w:oddVBand="0" w:evenVBand="0" w:oddHBand="0" w:evenHBand="0" w:firstRowFirstColumn="0" w:firstRowLastColumn="0" w:lastRowFirstColumn="0" w:lastRowLastColumn="0"/>
-            </w:pPr>
-          </w:p>
-          <w:p>
-            <w:pPr>
-              <w:spacing w:line="240" w:lineRule="auto"/>
-              <w:cnfStyle w:val="000000000000" w:firstRow="0" w:lastRow="0" w:firstColumn="0" w:lastColumn="0" w:oddVBand="0" w:evenVBand="0" w:oddHBand="0" w:evenHBand="0" w:firstRowFirstColumn="0" w:firstRowLastColumn="0" w:lastRowFirstColumn="0" w:lastRowLastColumn="0"/>
-            </w:pPr>
-            <w:proofErr w:type="spellStart"/>
-            <w:r>
-              <w:t>setSystem</w:t>
-            </w:r>
-            <w:proofErr w:type="spellEnd"/>
-            <w:r>
-              <w:t>(bool)</w:t>
+            <w:r>
+              <w:lastRenderedPageBreak/>
+              <w:t>updateTheGrid();</w:t>
+            </w:r>
+          </w:p>
+          <w:p>
+            <w:pPr>
+              <w:spacing w:line="240" w:lineRule="auto"/>
+              <w:cnfStyle w:val="000000000000" w:firstRow="0" w:lastRow="0" w:firstColumn="0" w:lastColumn="0" w:oddVBand="0" w:evenVBand="0" w:oddHBand="0" w:evenHBand="0" w:firstRowFirstColumn="0" w:firstRowLastColumn="0" w:lastRowFirstColumn="0" w:lastRowLastColumn="0"/>
+            </w:pPr>
+          </w:p>
+          <w:p>
+            <w:pPr>
+              <w:spacing w:line="240" w:lineRule="auto"/>
+              <w:cnfStyle w:val="000000000000" w:firstRow="0" w:lastRow="0" w:firstColumn="0" w:lastColumn="0" w:oddVBand="0" w:evenVBand="0" w:oddHBand="0" w:evenHBand="0" w:firstRowFirstColumn="0" w:firstRowLastColumn="0" w:lastRowFirstColumn="0" w:lastRowLastColumn="0"/>
+            </w:pPr>
+            <w:r>
+              <w:t>setSystem(bool)</w:t>
             </w:r>
           </w:p>
         </w:tc>
@@ -4798,33 +4389,24 @@
               <w:spacing w:line="240" w:lineRule="auto"/>
               <w:cnfStyle w:val="000000000000" w:firstRow="0" w:lastRow="0" w:firstColumn="0" w:lastColumn="0" w:oddVBand="0" w:evenVBand="0" w:oddHBand="0" w:evenHBand="0" w:firstRowFirstColumn="0" w:firstRowLastColumn="0" w:lastRowFirstColumn="0" w:lastRowLastColumn="0"/>
             </w:pPr>
-            <w:proofErr w:type="spellStart"/>
-            <w:r>
-              <w:t>depowerGrid</w:t>
-            </w:r>
-            <w:proofErr w:type="spellEnd"/>
-            <w:r>
-              <w:t>()</w:t>
-            </w:r>
-          </w:p>
-          <w:p>
-            <w:pPr>
-              <w:spacing w:line="240" w:lineRule="auto"/>
-              <w:cnfStyle w:val="000000000000" w:firstRow="0" w:lastRow="0" w:firstColumn="0" w:lastColumn="0" w:oddVBand="0" w:evenVBand="0" w:oddHBand="0" w:evenHBand="0" w:firstRowFirstColumn="0" w:firstRowLastColumn="0" w:lastRowFirstColumn="0" w:lastRowLastColumn="0"/>
-            </w:pPr>
-          </w:p>
-          <w:p>
-            <w:pPr>
-              <w:spacing w:line="240" w:lineRule="auto"/>
-              <w:cnfStyle w:val="000000000000" w:firstRow="0" w:lastRow="0" w:firstColumn="0" w:lastColumn="0" w:oddVBand="0" w:evenVBand="0" w:oddHBand="0" w:evenHBand="0" w:firstRowFirstColumn="0" w:firstRowLastColumn="0" w:lastRowFirstColumn="0" w:lastRowLastColumn="0"/>
-            </w:pPr>
-            <w:proofErr w:type="spellStart"/>
-            <w:r>
-              <w:t>updateThePower</w:t>
-            </w:r>
-            <w:proofErr w:type="spellEnd"/>
-            <w:r>
-              <w:t>()</w:t>
+            <w:r>
+              <w:lastRenderedPageBreak/>
+              <w:t>depowerGrid()</w:t>
+            </w:r>
+          </w:p>
+          <w:p>
+            <w:pPr>
+              <w:spacing w:line="240" w:lineRule="auto"/>
+              <w:cnfStyle w:val="000000000000" w:firstRow="0" w:lastRow="0" w:firstColumn="0" w:lastColumn="0" w:oddVBand="0" w:evenVBand="0" w:oddHBand="0" w:evenHBand="0" w:firstRowFirstColumn="0" w:firstRowLastColumn="0" w:lastRowFirstColumn="0" w:lastRowLastColumn="0"/>
+            </w:pPr>
+          </w:p>
+          <w:p>
+            <w:pPr>
+              <w:spacing w:line="240" w:lineRule="auto"/>
+              <w:cnfStyle w:val="000000000000" w:firstRow="0" w:lastRow="0" w:firstColumn="0" w:lastColumn="0" w:oddVBand="0" w:evenVBand="0" w:oddHBand="0" w:evenHBand="0" w:firstRowFirstColumn="0" w:firstRowLastColumn="0" w:lastRowFirstColumn="0" w:lastRowLastColumn="0"/>
+            </w:pPr>
+            <w:r>
+              <w:t>updateThePower()</w:t>
             </w:r>
           </w:p>
         </w:tc>
@@ -4843,6 +4425,39 @@
               <w:spacing w:line="240" w:lineRule="auto"/>
               <w:cnfStyle w:val="000000000000" w:firstRow="0" w:lastRow="0" w:firstColumn="0" w:lastColumn="0" w:oddVBand="0" w:evenVBand="0" w:oddHBand="0" w:evenHBand="0" w:firstRowFirstColumn="0" w:firstRowLastColumn="0" w:lastRowFirstColumn="0" w:lastRowLastColumn="0"/>
             </w:pPr>
+            <w:r>
+              <w:t>updateCamera(int)</w:t>
+            </w:r>
+          </w:p>
+          <w:p>
+            <w:pPr>
+              <w:spacing w:line="240" w:lineRule="auto"/>
+              <w:cnfStyle w:val="000000000000" w:firstRow="0" w:lastRow="0" w:firstColumn="0" w:lastColumn="0" w:oddVBand="0" w:evenVBand="0" w:oddHBand="0" w:evenHBand="0" w:firstRowFirstColumn="0" w:firstRowLastColumn="0" w:lastRowFirstColumn="0" w:lastRowLastColumn="0"/>
+            </w:pPr>
+          </w:p>
+          <w:p>
+            <w:pPr>
+              <w:spacing w:line="240" w:lineRule="auto"/>
+              <w:cnfStyle w:val="000000000000" w:firstRow="0" w:lastRow="0" w:firstColumn="0" w:lastColumn="0" w:oddVBand="0" w:evenVBand="0" w:oddHBand="0" w:evenHBand="0" w:firstRowFirstColumn="0" w:firstRowLastColumn="0" w:lastRowFirstColumn="0" w:lastRowLastColumn="0"/>
+            </w:pPr>
+            <w:r>
+              <w:t>findCamera(VirtualCam)</w:t>
+            </w:r>
+          </w:p>
+          <w:p>
+            <w:pPr>
+              <w:spacing w:line="240" w:lineRule="auto"/>
+              <w:cnfStyle w:val="000000000000" w:firstRow="0" w:lastRow="0" w:firstColumn="0" w:lastColumn="0" w:oddVBand="0" w:evenVBand="0" w:oddHBand="0" w:evenHBand="0" w:firstRowFirstColumn="0" w:firstRowLastColumn="0" w:lastRowFirstColumn="0" w:lastRowLastColumn="0"/>
+            </w:pPr>
+          </w:p>
+          <w:p>
+            <w:pPr>
+              <w:spacing w:line="240" w:lineRule="auto"/>
+              <w:cnfStyle w:val="000000000000" w:firstRow="0" w:lastRow="0" w:firstColumn="0" w:lastColumn="0" w:oddVBand="0" w:evenVBand="0" w:oddHBand="0" w:evenHBand="0" w:firstRowFirstColumn="0" w:firstRowLastColumn="0" w:lastRowFirstColumn="0" w:lastRowLastColumn="0"/>
+            </w:pPr>
+            <w:r>
+              <w:t>setCamera(int)</w:t>
+            </w:r>
           </w:p>
         </w:tc>
       </w:tr>
@@ -4922,6 +4537,9 @@
               <w:spacing w:line="240" w:lineRule="auto"/>
               <w:cnfStyle w:val="000000000000" w:firstRow="0" w:lastRow="0" w:firstColumn="0" w:lastColumn="0" w:oddVBand="0" w:evenVBand="0" w:oddHBand="0" w:evenHBand="0" w:firstRowFirstColumn="0" w:firstRowLastColumn="0" w:lastRowFirstColumn="0" w:lastRowLastColumn="0"/>
             </w:pPr>
+            <w:r>
+              <w:t>D</w:t>
+            </w:r>
           </w:p>
         </w:tc>
       </w:tr>

</xml_diff>

<commit_message>
Added moving and locking for door
= Hold interaction now functions using angles when a hinge joint is present.
= A position interaction can now use a trigger, but only when it has an autoposition permission.
</commit_message>
<xml_diff>
--- a/Classes.docx
+++ b/Classes.docx
@@ -10,7 +10,7 @@
         <w:t>Interaction Control</w:t>
       </w:r>
       <w:r>
-        <w:t xml:space="preserve"> (DONE)</w:t>
+        <w:t xml:space="preserve"> (Done)</w:t>
       </w:r>
     </w:p>
     <w:p/>
@@ -63,11 +63,9 @@
               <w:spacing w:line="240" w:lineRule="auto"/>
               <w:cnfStyle w:val="100000000000" w:firstRow="1" w:lastRow="0" w:firstColumn="0" w:lastColumn="0" w:oddVBand="0" w:evenVBand="0" w:oddHBand="0" w:evenHBand="0" w:firstRowFirstColumn="0" w:firstRowLastColumn="0" w:lastRowFirstColumn="0" w:lastRowLastColumn="0"/>
             </w:pPr>
-            <w:proofErr w:type="spellStart"/>
             <w:r>
               <w:t>InteractionControlClass</w:t>
             </w:r>
-            <w:proofErr w:type="spellEnd"/>
           </w:p>
         </w:tc>
       </w:tr>
@@ -154,15 +152,7 @@
               <w:cnfStyle w:val="000000000000" w:firstRow="0" w:lastRow="0" w:firstColumn="0" w:lastColumn="0" w:oddVBand="0" w:evenVBand="0" w:oddHBand="0" w:evenHBand="0" w:firstRowFirstColumn="0" w:firstRowLastColumn="0" w:lastRowFirstColumn="0" w:lastRowLastColumn="0"/>
             </w:pPr>
             <w:r>
-              <w:t xml:space="preserve">Classes for objects that can interact. </w:t>
-            </w:r>
-            <w:proofErr w:type="gramStart"/>
-            <w:r>
-              <w:t>All of</w:t>
-            </w:r>
-            <w:proofErr w:type="gramEnd"/>
-            <w:r>
-              <w:t xml:space="preserve"> these deal with the position, animation and material changes for interactions, NOT the interactions themselves.</w:t>
+              <w:t>Classes for objects that can interact. All of these deal with the position, animation and material changes for interactions, NOT the interactions themselves.</w:t>
             </w:r>
           </w:p>
         </w:tc>
@@ -206,26 +196,16 @@
               <w:cnfStyle w:val="000000000000" w:firstRow="0" w:lastRow="0" w:firstColumn="0" w:lastColumn="0" w:oddVBand="0" w:evenVBand="0" w:oddHBand="0" w:evenHBand="0" w:firstRowFirstColumn="0" w:firstRowLastColumn="0" w:lastRowFirstColumn="0" w:lastRowLastColumn="0"/>
             </w:pPr>
             <w:r>
-              <w:t xml:space="preserve">Animator </w:t>
-            </w:r>
-            <w:proofErr w:type="spellStart"/>
-            <w:r>
-              <w:t>anim</w:t>
-            </w:r>
-            <w:proofErr w:type="spellEnd"/>
-          </w:p>
-          <w:p>
-            <w:pPr>
-              <w:spacing w:line="240" w:lineRule="auto"/>
-              <w:cnfStyle w:val="000000000000" w:firstRow="0" w:lastRow="0" w:firstColumn="0" w:lastColumn="0" w:oddVBand="0" w:evenVBand="0" w:oddHBand="0" w:evenHBand="0" w:firstRowFirstColumn="0" w:firstRowLastColumn="0" w:lastRowFirstColumn="0" w:lastRowLastColumn="0"/>
-            </w:pPr>
-            <w:proofErr w:type="spellStart"/>
-            <w:r>
-              <w:t>IndicatorClass</w:t>
-            </w:r>
-            <w:proofErr w:type="spellEnd"/>
-            <w:r>
-              <w:t xml:space="preserve"> indicator</w:t>
+              <w:t>Animator anim</w:t>
+            </w:r>
+          </w:p>
+          <w:p>
+            <w:pPr>
+              <w:spacing w:line="240" w:lineRule="auto"/>
+              <w:cnfStyle w:val="000000000000" w:firstRow="0" w:lastRow="0" w:firstColumn="0" w:lastColumn="0" w:oddVBand="0" w:evenVBand="0" w:oddHBand="0" w:evenHBand="0" w:firstRowFirstColumn="0" w:firstRowLastColumn="0" w:lastRowFirstColumn="0" w:lastRowLastColumn="0"/>
+            </w:pPr>
+            <w:r>
+              <w:t>IndicatorClass indicator</w:t>
             </w:r>
           </w:p>
         </w:tc>
@@ -308,79 +288,62 @@
               <w:spacing w:line="240" w:lineRule="auto"/>
               <w:cnfStyle w:val="000000000000" w:firstRow="0" w:lastRow="0" w:firstColumn="0" w:lastColumn="0" w:oddVBand="0" w:evenVBand="0" w:oddHBand="0" w:evenHBand="0" w:firstRowFirstColumn="0" w:firstRowLastColumn="0" w:lastRowFirstColumn="0" w:lastRowLastColumn="0"/>
             </w:pPr>
-            <w:proofErr w:type="spellStart"/>
-            <w:r>
-              <w:t>setPosition</w:t>
-            </w:r>
-            <w:proofErr w:type="spellEnd"/>
-            <w:r>
-              <w:t>(transform)</w:t>
-            </w:r>
-          </w:p>
-          <w:p>
-            <w:pPr>
-              <w:spacing w:line="240" w:lineRule="auto"/>
-              <w:cnfStyle w:val="000000000000" w:firstRow="0" w:lastRow="0" w:firstColumn="0" w:lastColumn="0" w:oddVBand="0" w:evenVBand="0" w:oddHBand="0" w:evenHBand="0" w:firstRowFirstColumn="0" w:firstRowLastColumn="0" w:lastRowFirstColumn="0" w:lastRowLastColumn="0"/>
-            </w:pPr>
-            <w:proofErr w:type="spellStart"/>
-            <w:proofErr w:type="gramStart"/>
-            <w:r>
-              <w:t>setAnimation</w:t>
-            </w:r>
-            <w:proofErr w:type="spellEnd"/>
-            <w:r>
-              <w:t>(</w:t>
-            </w:r>
-            <w:proofErr w:type="gramEnd"/>
-            <w:r>
-              <w:t>string, bool)</w:t>
-            </w:r>
-          </w:p>
-          <w:p>
-            <w:pPr>
-              <w:spacing w:line="240" w:lineRule="auto"/>
-              <w:cnfStyle w:val="000000000000" w:firstRow="0" w:lastRow="0" w:firstColumn="0" w:lastColumn="0" w:oddVBand="0" w:evenVBand="0" w:oddHBand="0" w:evenHBand="0" w:firstRowFirstColumn="0" w:firstRowLastColumn="0" w:lastRowFirstColumn="0" w:lastRowLastColumn="0"/>
-            </w:pPr>
-            <w:proofErr w:type="spellStart"/>
-            <w:r>
-              <w:t>setAnimationTrigger</w:t>
-            </w:r>
-            <w:proofErr w:type="spellEnd"/>
-            <w:r>
-              <w:t>(string)</w:t>
-            </w:r>
-          </w:p>
-          <w:p>
-            <w:pPr>
-              <w:spacing w:line="240" w:lineRule="auto"/>
-              <w:cnfStyle w:val="000000000000" w:firstRow="0" w:lastRow="0" w:firstColumn="0" w:lastColumn="0" w:oddVBand="0" w:evenVBand="0" w:oddHBand="0" w:evenHBand="0" w:firstRowFirstColumn="0" w:firstRowLastColumn="0" w:lastRowFirstColumn="0" w:lastRowLastColumn="0"/>
-            </w:pPr>
-            <w:proofErr w:type="spellStart"/>
-            <w:r>
-              <w:t>setIndicator</w:t>
-            </w:r>
-            <w:proofErr w:type="spellEnd"/>
-            <w:r>
-              <w:t>(bool)</w:t>
-            </w:r>
-          </w:p>
-          <w:p>
-            <w:pPr>
-              <w:spacing w:line="240" w:lineRule="auto"/>
-              <w:cnfStyle w:val="000000000000" w:firstRow="0" w:lastRow="0" w:firstColumn="0" w:lastColumn="0" w:oddVBand="0" w:evenVBand="0" w:oddHBand="0" w:evenHBand="0" w:firstRowFirstColumn="0" w:firstRowLastColumn="0" w:lastRowFirstColumn="0" w:lastRowLastColumn="0"/>
-            </w:pPr>
-            <w:proofErr w:type="spellStart"/>
-            <w:proofErr w:type="gramStart"/>
-            <w:r>
-              <w:t>updateThisInteraction</w:t>
-            </w:r>
-            <w:proofErr w:type="spellEnd"/>
-            <w:r>
-              <w:t>(</w:t>
-            </w:r>
-            <w:proofErr w:type="gramEnd"/>
-            <w:r>
-              <w:t>)</w:t>
+            <w:r>
+              <w:t>setPosition(transform)</w:t>
+            </w:r>
+          </w:p>
+          <w:p>
+            <w:pPr>
+              <w:spacing w:line="240" w:lineRule="auto"/>
+              <w:cnfStyle w:val="000000000000" w:firstRow="0" w:lastRow="0" w:firstColumn="0" w:lastColumn="0" w:oddVBand="0" w:evenVBand="0" w:oddHBand="0" w:evenHBand="0" w:firstRowFirstColumn="0" w:firstRowLastColumn="0" w:lastRowFirstColumn="0" w:lastRowLastColumn="0"/>
+            </w:pPr>
+            <w:r>
+              <w:t>setAnimation(string, bool)</w:t>
+            </w:r>
+          </w:p>
+          <w:p>
+            <w:pPr>
+              <w:spacing w:line="240" w:lineRule="auto"/>
+              <w:cnfStyle w:val="000000000000" w:firstRow="0" w:lastRow="0" w:firstColumn="0" w:lastColumn="0" w:oddVBand="0" w:evenVBand="0" w:oddHBand="0" w:evenHBand="0" w:firstRowFirstColumn="0" w:firstRowLastColumn="0" w:lastRowFirstColumn="0" w:lastRowLastColumn="0"/>
+            </w:pPr>
+            <w:r>
+              <w:t>setAnimationTrigger(string)</w:t>
+            </w:r>
+          </w:p>
+          <w:p>
+            <w:pPr>
+              <w:spacing w:line="240" w:lineRule="auto"/>
+              <w:cnfStyle w:val="000000000000" w:firstRow="0" w:lastRow="0" w:firstColumn="0" w:lastColumn="0" w:oddVBand="0" w:evenVBand="0" w:oddHBand="0" w:evenHBand="0" w:firstRowFirstColumn="0" w:firstRowLastColumn="0" w:lastRowFirstColumn="0" w:lastRowLastColumn="0"/>
+            </w:pPr>
+            <w:r>
+              <w:t>setIndicator(bool)</w:t>
+            </w:r>
+          </w:p>
+          <w:p>
+            <w:pPr>
+              <w:spacing w:line="240" w:lineRule="auto"/>
+              <w:cnfStyle w:val="000000000000" w:firstRow="0" w:lastRow="0" w:firstColumn="0" w:lastColumn="0" w:oddVBand="0" w:evenVBand="0" w:oddHBand="0" w:evenHBand="0" w:firstRowFirstColumn="0" w:firstRowLastColumn="0" w:lastRowFirstColumn="0" w:lastRowLastColumn="0"/>
+            </w:pPr>
+            <w:r>
+              <w:t>updateThisInteraction()</w:t>
+            </w:r>
+          </w:p>
+          <w:p>
+            <w:pPr>
+              <w:spacing w:line="240" w:lineRule="auto"/>
+              <w:cnfStyle w:val="000000000000" w:firstRow="0" w:lastRow="0" w:firstColumn="0" w:lastColumn="0" w:oddVBand="0" w:evenVBand="0" w:oddHBand="0" w:evenHBand="0" w:firstRowFirstColumn="0" w:firstRowLastColumn="0" w:lastRowFirstColumn="0" w:lastRowLastColumn="0"/>
+            </w:pPr>
+            <w:r>
+              <w:t>setAngle(vector3)</w:t>
+            </w:r>
+          </w:p>
+          <w:p>
+            <w:pPr>
+              <w:spacing w:line="240" w:lineRule="auto"/>
+              <w:cnfStyle w:val="000000000000" w:firstRow="0" w:lastRow="0" w:firstColumn="0" w:lastColumn="0" w:oddVBand="0" w:evenVBand="0" w:oddHBand="0" w:evenHBand="0" w:firstRowFirstColumn="0" w:firstRowLastColumn="0" w:lastRowFirstColumn="0" w:lastRowLastColumn="0"/>
+            </w:pPr>
+            <w:r>
+              <w:t>unsetAngle()</w:t>
             </w:r>
           </w:p>
         </w:tc>
@@ -503,11 +466,9 @@
               <w:spacing w:line="240" w:lineRule="auto"/>
               <w:cnfStyle w:val="100000000000" w:firstRow="1" w:lastRow="0" w:firstColumn="0" w:lastColumn="0" w:oddVBand="0" w:evenVBand="0" w:oddHBand="0" w:evenHBand="0" w:firstRowFirstColumn="0" w:firstRowLastColumn="0" w:lastRowFirstColumn="0" w:lastRowLastColumn="0"/>
             </w:pPr>
-            <w:proofErr w:type="spellStart"/>
             <w:r>
               <w:t>InteractionClass</w:t>
             </w:r>
-            <w:proofErr w:type="spellEnd"/>
           </w:p>
         </w:tc>
         <w:tc>
@@ -525,11 +486,9 @@
               <w:spacing w:line="240" w:lineRule="auto"/>
               <w:cnfStyle w:val="100000000000" w:firstRow="1" w:lastRow="0" w:firstColumn="0" w:lastColumn="0" w:oddVBand="0" w:evenVBand="0" w:oddHBand="0" w:evenHBand="0" w:firstRowFirstColumn="0" w:firstRowLastColumn="0" w:lastRowFirstColumn="0" w:lastRowLastColumn="0"/>
             </w:pPr>
-            <w:proofErr w:type="spellStart"/>
             <w:r>
               <w:t>EnergyInteractionClass</w:t>
             </w:r>
-            <w:proofErr w:type="spellEnd"/>
           </w:p>
         </w:tc>
         <w:tc>
@@ -547,11 +506,9 @@
               <w:spacing w:line="240" w:lineRule="auto"/>
               <w:cnfStyle w:val="100000000000" w:firstRow="1" w:lastRow="0" w:firstColumn="0" w:lastColumn="0" w:oddVBand="0" w:evenVBand="0" w:oddHBand="0" w:evenHBand="0" w:firstRowFirstColumn="0" w:firstRowLastColumn="0" w:lastRowFirstColumn="0" w:lastRowLastColumn="0"/>
             </w:pPr>
-            <w:proofErr w:type="spellStart"/>
             <w:r>
               <w:t>InputInteractionClass</w:t>
             </w:r>
-            <w:proofErr w:type="spellEnd"/>
           </w:p>
         </w:tc>
       </w:tr>
@@ -614,11 +571,9 @@
               <w:spacing w:line="240" w:lineRule="auto"/>
               <w:cnfStyle w:val="000000000000" w:firstRow="0" w:lastRow="0" w:firstColumn="0" w:lastColumn="0" w:oddVBand="0" w:evenVBand="0" w:oddHBand="0" w:evenHBand="0" w:firstRowFirstColumn="0" w:firstRowLastColumn="0" w:lastRowFirstColumn="0" w:lastRowLastColumn="0"/>
             </w:pPr>
-            <w:proofErr w:type="spellStart"/>
             <w:r>
               <w:t>InteractionClass</w:t>
             </w:r>
-            <w:proofErr w:type="spellEnd"/>
           </w:p>
         </w:tc>
         <w:tc>
@@ -637,11 +592,9 @@
               <w:spacing w:line="240" w:lineRule="auto"/>
               <w:cnfStyle w:val="000000000000" w:firstRow="0" w:lastRow="0" w:firstColumn="0" w:lastColumn="0" w:oddVBand="0" w:evenVBand="0" w:oddHBand="0" w:evenHBand="0" w:firstRowFirstColumn="0" w:firstRowLastColumn="0" w:lastRowFirstColumn="0" w:lastRowLastColumn="0"/>
             </w:pPr>
-            <w:proofErr w:type="spellStart"/>
             <w:r>
               <w:t>InteractionClass</w:t>
             </w:r>
-            <w:proofErr w:type="spellEnd"/>
           </w:p>
         </w:tc>
       </w:tr>
@@ -796,43 +749,23 @@
               <w:spacing w:line="240" w:lineRule="auto"/>
               <w:cnfStyle w:val="000000000000" w:firstRow="0" w:lastRow="0" w:firstColumn="0" w:lastColumn="0" w:oddVBand="0" w:evenVBand="0" w:oddHBand="0" w:evenHBand="0" w:firstRowFirstColumn="0" w:firstRowLastColumn="0" w:lastRowFirstColumn="0" w:lastRowLastColumn="0"/>
             </w:pPr>
-            <w:proofErr w:type="spellStart"/>
-            <w:proofErr w:type="gramStart"/>
-            <w:r>
-              <w:t>interactType</w:t>
-            </w:r>
-            <w:proofErr w:type="spellEnd"/>
-            <w:r>
-              <w:t>[</w:t>
-            </w:r>
-            <w:proofErr w:type="gramEnd"/>
-            <w:r>
-              <w:t xml:space="preserve">] </w:t>
-            </w:r>
-            <w:proofErr w:type="spellStart"/>
-            <w:r>
-              <w:t>permittedInteractions</w:t>
-            </w:r>
-            <w:proofErr w:type="spellEnd"/>
-          </w:p>
-          <w:p>
-            <w:pPr>
-              <w:spacing w:line="240" w:lineRule="auto"/>
-              <w:cnfStyle w:val="000000000000" w:firstRow="0" w:lastRow="0" w:firstColumn="0" w:lastColumn="0" w:oddVBand="0" w:evenVBand="0" w:oddHBand="0" w:evenHBand="0" w:firstRowFirstColumn="0" w:firstRowLastColumn="0" w:lastRowFirstColumn="0" w:lastRowLastColumn="0"/>
-            </w:pPr>
-          </w:p>
-          <w:p>
-            <w:pPr>
-              <w:spacing w:line="240" w:lineRule="auto"/>
-              <w:cnfStyle w:val="000000000000" w:firstRow="0" w:lastRow="0" w:firstColumn="0" w:lastColumn="0" w:oddVBand="0" w:evenVBand="0" w:oddHBand="0" w:evenHBand="0" w:firstRowFirstColumn="0" w:firstRowLastColumn="0" w:lastRowFirstColumn="0" w:lastRowLastColumn="0"/>
-            </w:pPr>
-            <w:proofErr w:type="spellStart"/>
-            <w:r>
-              <w:t>InteractionControlClass</w:t>
-            </w:r>
-            <w:proofErr w:type="spellEnd"/>
-            <w:r>
-              <w:t xml:space="preserve"> controller</w:t>
+            <w:r>
+              <w:t>interactType[] permittedInteractions</w:t>
+            </w:r>
+          </w:p>
+          <w:p>
+            <w:pPr>
+              <w:spacing w:line="240" w:lineRule="auto"/>
+              <w:cnfStyle w:val="000000000000" w:firstRow="0" w:lastRow="0" w:firstColumn="0" w:lastColumn="0" w:oddVBand="0" w:evenVBand="0" w:oddHBand="0" w:evenHBand="0" w:firstRowFirstColumn="0" w:firstRowLastColumn="0" w:lastRowFirstColumn="0" w:lastRowLastColumn="0"/>
+            </w:pPr>
+          </w:p>
+          <w:p>
+            <w:pPr>
+              <w:spacing w:line="240" w:lineRule="auto"/>
+              <w:cnfStyle w:val="000000000000" w:firstRow="0" w:lastRow="0" w:firstColumn="0" w:lastColumn="0" w:oddVBand="0" w:evenVBand="0" w:oddHBand="0" w:evenHBand="0" w:firstRowFirstColumn="0" w:firstRowLastColumn="0" w:lastRowFirstColumn="0" w:lastRowLastColumn="0"/>
+            </w:pPr>
+            <w:r>
+              <w:t>InteractionControlClass controller</w:t>
             </w:r>
           </w:p>
         </w:tc>
@@ -851,98 +784,63 @@
               <w:spacing w:line="240" w:lineRule="auto"/>
               <w:cnfStyle w:val="000000000000" w:firstRow="0" w:lastRow="0" w:firstColumn="0" w:lastColumn="0" w:oddVBand="0" w:evenVBand="0" w:oddHBand="0" w:evenHBand="0" w:firstRowFirstColumn="0" w:firstRowLastColumn="0" w:lastRowFirstColumn="0" w:lastRowLastColumn="0"/>
             </w:pPr>
-            <w:proofErr w:type="spellStart"/>
-            <w:r>
-              <w:t>gridManager</w:t>
-            </w:r>
-            <w:proofErr w:type="spellEnd"/>
-            <w:r>
-              <w:t xml:space="preserve"> </w:t>
-            </w:r>
-            <w:proofErr w:type="spellStart"/>
-            <w:r>
-              <w:t>powerBox</w:t>
-            </w:r>
-            <w:proofErr w:type="spellEnd"/>
-          </w:p>
-          <w:p>
-            <w:pPr>
-              <w:spacing w:line="240" w:lineRule="auto"/>
-              <w:cnfStyle w:val="000000000000" w:firstRow="0" w:lastRow="0" w:firstColumn="0" w:lastColumn="0" w:oddVBand="0" w:evenVBand="0" w:oddHBand="0" w:evenHBand="0" w:firstRowFirstColumn="0" w:firstRowLastColumn="0" w:lastRowFirstColumn="0" w:lastRowLastColumn="0"/>
-            </w:pPr>
-          </w:p>
-          <w:p>
-            <w:pPr>
-              <w:spacing w:line="240" w:lineRule="auto"/>
-              <w:cnfStyle w:val="000000000000" w:firstRow="0" w:lastRow="0" w:firstColumn="0" w:lastColumn="0" w:oddVBand="0" w:evenVBand="0" w:oddHBand="0" w:evenHBand="0" w:firstRowFirstColumn="0" w:firstRowLastColumn="0" w:lastRowFirstColumn="0" w:lastRowLastColumn="0"/>
-            </w:pPr>
-            <w:proofErr w:type="spellStart"/>
-            <w:r>
-              <w:t>energyObj</w:t>
-            </w:r>
-            <w:proofErr w:type="spellEnd"/>
-            <w:r>
-              <w:t xml:space="preserve"> obj</w:t>
-            </w:r>
-          </w:p>
-          <w:p>
-            <w:pPr>
-              <w:spacing w:line="240" w:lineRule="auto"/>
-              <w:cnfStyle w:val="000000000000" w:firstRow="0" w:lastRow="0" w:firstColumn="0" w:lastColumn="0" w:oddVBand="0" w:evenVBand="0" w:oddHBand="0" w:evenHBand="0" w:firstRowFirstColumn="0" w:firstRowLastColumn="0" w:lastRowFirstColumn="0" w:lastRowLastColumn="0"/>
-            </w:pPr>
-          </w:p>
-          <w:p>
-            <w:pPr>
-              <w:spacing w:line="240" w:lineRule="auto"/>
-              <w:cnfStyle w:val="000000000000" w:firstRow="0" w:lastRow="0" w:firstColumn="0" w:lastColumn="0" w:oddVBand="0" w:evenVBand="0" w:oddHBand="0" w:evenHBand="0" w:firstRowFirstColumn="0" w:firstRowLastColumn="0" w:lastRowFirstColumn="0" w:lastRowLastColumn="0"/>
-            </w:pPr>
-            <w:proofErr w:type="spellStart"/>
-            <w:r>
-              <w:t>ScreenClass</w:t>
-            </w:r>
-            <w:proofErr w:type="spellEnd"/>
-            <w:r>
-              <w:t xml:space="preserve"> </w:t>
-            </w:r>
-            <w:proofErr w:type="spellStart"/>
-            <w:r>
-              <w:t>lockObj</w:t>
-            </w:r>
-            <w:proofErr w:type="spellEnd"/>
-          </w:p>
-          <w:p>
-            <w:pPr>
-              <w:spacing w:line="240" w:lineRule="auto"/>
-              <w:cnfStyle w:val="000000000000" w:firstRow="0" w:lastRow="0" w:firstColumn="0" w:lastColumn="0" w:oddVBand="0" w:evenVBand="0" w:oddHBand="0" w:evenHBand="0" w:firstRowFirstColumn="0" w:firstRowLastColumn="0" w:lastRowFirstColumn="0" w:lastRowLastColumn="0"/>
-            </w:pPr>
-          </w:p>
-          <w:p>
-            <w:pPr>
-              <w:spacing w:line="240" w:lineRule="auto"/>
-              <w:cnfStyle w:val="000000000000" w:firstRow="0" w:lastRow="0" w:firstColumn="0" w:lastColumn="0" w:oddVBand="0" w:evenVBand="0" w:oddHBand="0" w:evenHBand="0" w:firstRowFirstColumn="0" w:firstRowLastColumn="0" w:lastRowFirstColumn="0" w:lastRowLastColumn="0"/>
-            </w:pPr>
-            <w:r>
-              <w:t xml:space="preserve">Boolean </w:t>
-            </w:r>
-            <w:proofErr w:type="spellStart"/>
-            <w:r>
-              <w:t>isOn</w:t>
-            </w:r>
-            <w:proofErr w:type="spellEnd"/>
-          </w:p>
-          <w:p>
-            <w:pPr>
-              <w:spacing w:line="240" w:lineRule="auto"/>
-              <w:cnfStyle w:val="000000000000" w:firstRow="0" w:lastRow="0" w:firstColumn="0" w:lastColumn="0" w:oddVBand="0" w:evenVBand="0" w:oddHBand="0" w:evenHBand="0" w:firstRowFirstColumn="0" w:firstRowLastColumn="0" w:lastRowFirstColumn="0" w:lastRowLastColumn="0"/>
-            </w:pPr>
-            <w:r>
-              <w:t xml:space="preserve">Boolean </w:t>
-            </w:r>
-            <w:proofErr w:type="spellStart"/>
-            <w:r>
-              <w:t>isPowered</w:t>
-            </w:r>
-            <w:proofErr w:type="spellEnd"/>
+            <w:r>
+              <w:t>gridManager powerBox</w:t>
+            </w:r>
+          </w:p>
+          <w:p>
+            <w:pPr>
+              <w:spacing w:line="240" w:lineRule="auto"/>
+              <w:cnfStyle w:val="000000000000" w:firstRow="0" w:lastRow="0" w:firstColumn="0" w:lastColumn="0" w:oddVBand="0" w:evenVBand="0" w:oddHBand="0" w:evenHBand="0" w:firstRowFirstColumn="0" w:firstRowLastColumn="0" w:lastRowFirstColumn="0" w:lastRowLastColumn="0"/>
+            </w:pPr>
+          </w:p>
+          <w:p>
+            <w:pPr>
+              <w:spacing w:line="240" w:lineRule="auto"/>
+              <w:cnfStyle w:val="000000000000" w:firstRow="0" w:lastRow="0" w:firstColumn="0" w:lastColumn="0" w:oddVBand="0" w:evenVBand="0" w:oddHBand="0" w:evenHBand="0" w:firstRowFirstColumn="0" w:firstRowLastColumn="0" w:lastRowFirstColumn="0" w:lastRowLastColumn="0"/>
+            </w:pPr>
+            <w:r>
+              <w:t>energyObj obj</w:t>
+            </w:r>
+          </w:p>
+          <w:p>
+            <w:pPr>
+              <w:spacing w:line="240" w:lineRule="auto"/>
+              <w:cnfStyle w:val="000000000000" w:firstRow="0" w:lastRow="0" w:firstColumn="0" w:lastColumn="0" w:oddVBand="0" w:evenVBand="0" w:oddHBand="0" w:evenHBand="0" w:firstRowFirstColumn="0" w:firstRowLastColumn="0" w:lastRowFirstColumn="0" w:lastRowLastColumn="0"/>
+            </w:pPr>
+          </w:p>
+          <w:p>
+            <w:pPr>
+              <w:spacing w:line="240" w:lineRule="auto"/>
+              <w:cnfStyle w:val="000000000000" w:firstRow="0" w:lastRow="0" w:firstColumn="0" w:lastColumn="0" w:oddVBand="0" w:evenVBand="0" w:oddHBand="0" w:evenHBand="0" w:firstRowFirstColumn="0" w:firstRowLastColumn="0" w:lastRowFirstColumn="0" w:lastRowLastColumn="0"/>
+            </w:pPr>
+            <w:r>
+              <w:t>ScreenClass lockObj</w:t>
+            </w:r>
+          </w:p>
+          <w:p>
+            <w:pPr>
+              <w:spacing w:line="240" w:lineRule="auto"/>
+              <w:cnfStyle w:val="000000000000" w:firstRow="0" w:lastRow="0" w:firstColumn="0" w:lastColumn="0" w:oddVBand="0" w:evenVBand="0" w:oddHBand="0" w:evenHBand="0" w:firstRowFirstColumn="0" w:firstRowLastColumn="0" w:lastRowFirstColumn="0" w:lastRowLastColumn="0"/>
+            </w:pPr>
+          </w:p>
+          <w:p>
+            <w:pPr>
+              <w:spacing w:line="240" w:lineRule="auto"/>
+              <w:cnfStyle w:val="000000000000" w:firstRow="0" w:lastRow="0" w:firstColumn="0" w:lastColumn="0" w:oddVBand="0" w:evenVBand="0" w:oddHBand="0" w:evenHBand="0" w:firstRowFirstColumn="0" w:firstRowLastColumn="0" w:lastRowFirstColumn="0" w:lastRowLastColumn="0"/>
+            </w:pPr>
+            <w:r>
+              <w:t>Boolean isOn</w:t>
+            </w:r>
+          </w:p>
+          <w:p>
+            <w:pPr>
+              <w:spacing w:line="240" w:lineRule="auto"/>
+              <w:cnfStyle w:val="000000000000" w:firstRow="0" w:lastRow="0" w:firstColumn="0" w:lastColumn="0" w:oddVBand="0" w:evenVBand="0" w:oddHBand="0" w:evenHBand="0" w:firstRowFirstColumn="0" w:firstRowLastColumn="0" w:lastRowFirstColumn="0" w:lastRowLastColumn="0"/>
+            </w:pPr>
+            <w:r>
+              <w:t>Boolean isPowered</w:t>
+            </w:r>
           </w:p>
         </w:tc>
         <w:tc>
@@ -975,13 +873,8 @@
               <w:spacing w:line="240" w:lineRule="auto"/>
               <w:cnfStyle w:val="000000000000" w:firstRow="0" w:lastRow="0" w:firstColumn="0" w:lastColumn="0" w:oddVBand="0" w:evenVBand="0" w:oddHBand="0" w:evenHBand="0" w:firstRowFirstColumn="0" w:firstRowLastColumn="0" w:lastRowFirstColumn="0" w:lastRowLastColumn="0"/>
             </w:pPr>
-            <w:proofErr w:type="spellStart"/>
-            <w:r>
-              <w:t>ScreenClass</w:t>
-            </w:r>
-            <w:proofErr w:type="spellEnd"/>
-            <w:r>
-              <w:t xml:space="preserve"> obj</w:t>
+            <w:r>
+              <w:t>ScreenClass obj</w:t>
             </w:r>
           </w:p>
         </w:tc>
@@ -1041,37 +934,17 @@
               <w:spacing w:line="240" w:lineRule="auto"/>
               <w:cnfStyle w:val="000000000000" w:firstRow="0" w:lastRow="0" w:firstColumn="0" w:lastColumn="0" w:oddVBand="0" w:evenVBand="0" w:oddHBand="0" w:evenHBand="0" w:firstRowFirstColumn="0" w:firstRowLastColumn="0" w:lastRowFirstColumn="0" w:lastRowLastColumn="0"/>
             </w:pPr>
-            <w:proofErr w:type="spellStart"/>
-            <w:proofErr w:type="gramStart"/>
-            <w:r>
-              <w:t>setPowerManager</w:t>
-            </w:r>
-            <w:proofErr w:type="spellEnd"/>
-            <w:r>
-              <w:t>(</w:t>
-            </w:r>
-            <w:proofErr w:type="gramEnd"/>
-            <w:r>
-              <w:t>Energy)</w:t>
-            </w:r>
-          </w:p>
-          <w:p>
-            <w:pPr>
-              <w:spacing w:line="240" w:lineRule="auto"/>
-              <w:cnfStyle w:val="000000000000" w:firstRow="0" w:lastRow="0" w:firstColumn="0" w:lastColumn="0" w:oddVBand="0" w:evenVBand="0" w:oddHBand="0" w:evenHBand="0" w:firstRowFirstColumn="0" w:firstRowLastColumn="0" w:lastRowFirstColumn="0" w:lastRowLastColumn="0"/>
-            </w:pPr>
-            <w:proofErr w:type="spellStart"/>
-            <w:proofErr w:type="gramStart"/>
-            <w:r>
-              <w:t>getIsOn</w:t>
-            </w:r>
-            <w:proofErr w:type="spellEnd"/>
-            <w:r>
-              <w:t>(</w:t>
-            </w:r>
-            <w:proofErr w:type="gramEnd"/>
-            <w:r>
-              <w:t>)</w:t>
+            <w:r>
+              <w:t>setPowerManager(Energy)</w:t>
+            </w:r>
+          </w:p>
+          <w:p>
+            <w:pPr>
+              <w:spacing w:line="240" w:lineRule="auto"/>
+              <w:cnfStyle w:val="000000000000" w:firstRow="0" w:lastRow="0" w:firstColumn="0" w:lastColumn="0" w:oddVBand="0" w:evenVBand="0" w:oddHBand="0" w:evenHBand="0" w:firstRowFirstColumn="0" w:firstRowLastColumn="0" w:lastRowFirstColumn="0" w:lastRowLastColumn="0"/>
+            </w:pPr>
+            <w:r>
+              <w:t>getIsOn()</w:t>
             </w:r>
           </w:p>
         </w:tc>
@@ -1131,11 +1004,9 @@
               <w:spacing w:line="240" w:lineRule="auto"/>
               <w:cnfStyle w:val="000000000000" w:firstRow="0" w:lastRow="0" w:firstColumn="0" w:lastColumn="0" w:oddVBand="0" w:evenVBand="0" w:oddHBand="0" w:evenHBand="0" w:firstRowFirstColumn="0" w:firstRowLastColumn="0" w:lastRowFirstColumn="0" w:lastRowLastColumn="0"/>
             </w:pPr>
-            <w:proofErr w:type="gramStart"/>
             <w:r>
               <w:t>Interact(</w:t>
             </w:r>
-            <w:proofErr w:type="gramEnd"/>
             <w:r>
               <w:t>transform, transform</w:t>
             </w:r>
@@ -1148,78 +1019,35 @@
               <w:spacing w:line="240" w:lineRule="auto"/>
               <w:cnfStyle w:val="000000000000" w:firstRow="0" w:lastRow="0" w:firstColumn="0" w:lastColumn="0" w:oddVBand="0" w:evenVBand="0" w:oddHBand="0" w:evenHBand="0" w:firstRowFirstColumn="0" w:firstRowLastColumn="0" w:lastRowFirstColumn="0" w:lastRowLastColumn="0"/>
             </w:pPr>
-            <w:proofErr w:type="gramStart"/>
-            <w:r>
-              <w:t>Interact(</w:t>
-            </w:r>
-            <w:proofErr w:type="gramEnd"/>
-            <w:r>
-              <w:t xml:space="preserve">Vector3, </w:t>
-            </w:r>
-            <w:proofErr w:type="spellStart"/>
-            <w:r>
-              <w:t>Quaterion</w:t>
-            </w:r>
-            <w:proofErr w:type="spellEnd"/>
-            <w:r>
-              <w:t>)</w:t>
-            </w:r>
-          </w:p>
-          <w:p>
-            <w:pPr>
-              <w:spacing w:line="240" w:lineRule="auto"/>
-              <w:cnfStyle w:val="000000000000" w:firstRow="0" w:lastRow="0" w:firstColumn="0" w:lastColumn="0" w:oddVBand="0" w:evenVBand="0" w:oddHBand="0" w:evenHBand="0" w:firstRowFirstColumn="0" w:firstRowLastColumn="0" w:lastRowFirstColumn="0" w:lastRowLastColumn="0"/>
-            </w:pPr>
-            <w:proofErr w:type="gramStart"/>
-            <w:r>
-              <w:t>Interact(</w:t>
-            </w:r>
-            <w:proofErr w:type="spellStart"/>
-            <w:proofErr w:type="gramEnd"/>
-            <w:r>
-              <w:t>Gameobject</w:t>
-            </w:r>
-            <w:proofErr w:type="spellEnd"/>
-            <w:r>
-              <w:t>)</w:t>
-            </w:r>
-          </w:p>
-          <w:p>
-            <w:pPr>
-              <w:spacing w:line="240" w:lineRule="auto"/>
-              <w:cnfStyle w:val="000000000000" w:firstRow="0" w:lastRow="0" w:firstColumn="0" w:lastColumn="0" w:oddVBand="0" w:evenVBand="0" w:oddHBand="0" w:evenHBand="0" w:firstRowFirstColumn="0" w:firstRowLastColumn="0" w:lastRowFirstColumn="0" w:lastRowLastColumn="0"/>
-            </w:pPr>
-            <w:proofErr w:type="spellStart"/>
-            <w:proofErr w:type="gramStart"/>
-            <w:r>
-              <w:t>isInteractionType</w:t>
-            </w:r>
-            <w:proofErr w:type="spellEnd"/>
-            <w:r>
-              <w:t>(</w:t>
-            </w:r>
-            <w:proofErr w:type="gramEnd"/>
-            <w:r>
-              <w:t>)</w:t>
-            </w:r>
-          </w:p>
-          <w:p>
-            <w:pPr>
-              <w:spacing w:line="240" w:lineRule="auto"/>
-              <w:cnfStyle w:val="000000000000" w:firstRow="0" w:lastRow="0" w:firstColumn="0" w:lastColumn="0" w:oddVBand="0" w:evenVBand="0" w:oddHBand="0" w:evenHBand="0" w:firstRowFirstColumn="0" w:firstRowLastColumn="0" w:lastRowFirstColumn="0" w:lastRowLastColumn="0"/>
-            </w:pPr>
-            <w:proofErr w:type="spellStart"/>
-            <w:proofErr w:type="gramStart"/>
-            <w:r>
-              <w:t>setController</w:t>
-            </w:r>
-            <w:proofErr w:type="spellEnd"/>
-            <w:r>
-              <w:t>(</w:t>
-            </w:r>
-            <w:proofErr w:type="gramEnd"/>
-            <w:r>
-              <w:t>)</w:t>
+            <w:r>
+              <w:t>Interact(Vector3, Quaterion)</w:t>
+            </w:r>
+          </w:p>
+          <w:p>
+            <w:pPr>
+              <w:spacing w:line="240" w:lineRule="auto"/>
+              <w:cnfStyle w:val="000000000000" w:firstRow="0" w:lastRow="0" w:firstColumn="0" w:lastColumn="0" w:oddVBand="0" w:evenVBand="0" w:oddHBand="0" w:evenHBand="0" w:firstRowFirstColumn="0" w:firstRowLastColumn="0" w:lastRowFirstColumn="0" w:lastRowLastColumn="0"/>
+            </w:pPr>
+            <w:r>
+              <w:t>Interact(Gameobject)</w:t>
+            </w:r>
+          </w:p>
+          <w:p>
+            <w:pPr>
+              <w:spacing w:line="240" w:lineRule="auto"/>
+              <w:cnfStyle w:val="000000000000" w:firstRow="0" w:lastRow="0" w:firstColumn="0" w:lastColumn="0" w:oddVBand="0" w:evenVBand="0" w:oddHBand="0" w:evenHBand="0" w:firstRowFirstColumn="0" w:firstRowLastColumn="0" w:lastRowFirstColumn="0" w:lastRowLastColumn="0"/>
+            </w:pPr>
+            <w:r>
+              <w:t>isInteractionType()</w:t>
+            </w:r>
+          </w:p>
+          <w:p>
+            <w:pPr>
+              <w:spacing w:line="240" w:lineRule="auto"/>
+              <w:cnfStyle w:val="000000000000" w:firstRow="0" w:lastRow="0" w:firstColumn="0" w:lastColumn="0" w:oddVBand="0" w:evenVBand="0" w:oddHBand="0" w:evenHBand="0" w:firstRowFirstColumn="0" w:firstRowLastColumn="0" w:lastRowFirstColumn="0" w:lastRowLastColumn="0"/>
+            </w:pPr>
+            <w:r>
+              <w:t>setController()</w:t>
             </w:r>
           </w:p>
         </w:tc>
@@ -1238,37 +1066,17 @@
               <w:spacing w:line="240" w:lineRule="auto"/>
               <w:cnfStyle w:val="000000000000" w:firstRow="0" w:lastRow="0" w:firstColumn="0" w:lastColumn="0" w:oddVBand="0" w:evenVBand="0" w:oddHBand="0" w:evenHBand="0" w:firstRowFirstColumn="0" w:firstRowLastColumn="0" w:lastRowFirstColumn="0" w:lastRowLastColumn="0"/>
             </w:pPr>
-            <w:proofErr w:type="spellStart"/>
-            <w:proofErr w:type="gramStart"/>
-            <w:r>
-              <w:t>setObject</w:t>
-            </w:r>
-            <w:proofErr w:type="spellEnd"/>
-            <w:r>
-              <w:t>(</w:t>
-            </w:r>
-            <w:proofErr w:type="gramEnd"/>
-            <w:r>
-              <w:t>)</w:t>
-            </w:r>
-          </w:p>
-          <w:p>
-            <w:pPr>
-              <w:spacing w:line="240" w:lineRule="auto"/>
-              <w:cnfStyle w:val="000000000000" w:firstRow="0" w:lastRow="0" w:firstColumn="0" w:lastColumn="0" w:oddVBand="0" w:evenVBand="0" w:oddHBand="0" w:evenHBand="0" w:firstRowFirstColumn="0" w:firstRowLastColumn="0" w:lastRowFirstColumn="0" w:lastRowLastColumn="0"/>
-            </w:pPr>
-            <w:proofErr w:type="spellStart"/>
-            <w:proofErr w:type="gramStart"/>
-            <w:r>
-              <w:t>turnoffObject</w:t>
-            </w:r>
-            <w:proofErr w:type="spellEnd"/>
-            <w:r>
-              <w:t>(</w:t>
-            </w:r>
-            <w:proofErr w:type="gramEnd"/>
-            <w:r>
-              <w:t>)</w:t>
+            <w:r>
+              <w:t>setObject()</w:t>
+            </w:r>
+          </w:p>
+          <w:p>
+            <w:pPr>
+              <w:spacing w:line="240" w:lineRule="auto"/>
+              <w:cnfStyle w:val="000000000000" w:firstRow="0" w:lastRow="0" w:firstColumn="0" w:lastColumn="0" w:oddVBand="0" w:evenVBand="0" w:oddHBand="0" w:evenHBand="0" w:firstRowFirstColumn="0" w:firstRowLastColumn="0" w:lastRowFirstColumn="0" w:lastRowLastColumn="0"/>
+            </w:pPr>
+            <w:r>
+              <w:t>turnoffObject()</w:t>
             </w:r>
           </w:p>
           <w:p>
@@ -1300,13 +1108,8 @@
               <w:spacing w:line="240" w:lineRule="auto"/>
               <w:cnfStyle w:val="000000000000" w:firstRow="0" w:lastRow="0" w:firstColumn="0" w:lastColumn="0" w:oddVBand="0" w:evenVBand="0" w:oddHBand="0" w:evenHBand="0" w:firstRowFirstColumn="0" w:firstRowLastColumn="0" w:lastRowFirstColumn="0" w:lastRowLastColumn="0"/>
             </w:pPr>
-            <w:proofErr w:type="spellStart"/>
-            <w:r>
-              <w:t>setInput</w:t>
-            </w:r>
-            <w:proofErr w:type="spellEnd"/>
-            <w:r>
-              <w:t>(input)</w:t>
+            <w:r>
+              <w:t>setInput(input)</w:t>
             </w:r>
           </w:p>
         </w:tc>
@@ -1443,11 +1246,9 @@
               <w:spacing w:line="240" w:lineRule="auto"/>
               <w:cnfStyle w:val="100000000000" w:firstRow="1" w:lastRow="0" w:firstColumn="0" w:lastColumn="0" w:oddVBand="0" w:evenVBand="0" w:oddHBand="0" w:evenHBand="0" w:firstRowFirstColumn="0" w:firstRowLastColumn="0" w:lastRowFirstColumn="0" w:lastRowLastColumn="0"/>
             </w:pPr>
-            <w:proofErr w:type="spellStart"/>
             <w:r>
               <w:t>GridInteractionClass</w:t>
             </w:r>
-            <w:proofErr w:type="spellEnd"/>
           </w:p>
         </w:tc>
         <w:tc>
@@ -1465,11 +1266,9 @@
               <w:spacing w:line="240" w:lineRule="auto"/>
               <w:cnfStyle w:val="100000000000" w:firstRow="1" w:lastRow="0" w:firstColumn="0" w:lastColumn="0" w:oddVBand="0" w:evenVBand="0" w:oddHBand="0" w:evenHBand="0" w:firstRowFirstColumn="0" w:firstRowLastColumn="0" w:lastRowFirstColumn="0" w:lastRowLastColumn="0"/>
             </w:pPr>
-            <w:proofErr w:type="spellStart"/>
             <w:r>
               <w:t>GeneratorInteractionClass</w:t>
             </w:r>
-            <w:proofErr w:type="spellEnd"/>
           </w:p>
         </w:tc>
         <w:tc>
@@ -1487,11 +1286,9 @@
               <w:spacing w:line="240" w:lineRule="auto"/>
               <w:cnfStyle w:val="100000000000" w:firstRow="1" w:lastRow="0" w:firstColumn="0" w:lastColumn="0" w:oddVBand="0" w:evenVBand="0" w:oddHBand="0" w:evenHBand="0" w:firstRowFirstColumn="0" w:firstRowLastColumn="0" w:lastRowFirstColumn="0" w:lastRowLastColumn="0"/>
             </w:pPr>
-            <w:proofErr w:type="spellStart"/>
             <w:r>
               <w:t>HoldItemInteractionClass</w:t>
             </w:r>
-            <w:proofErr w:type="spellEnd"/>
           </w:p>
         </w:tc>
       </w:tr>
@@ -1533,11 +1330,9 @@
               <w:spacing w:line="240" w:lineRule="auto"/>
               <w:cnfStyle w:val="000000000000" w:firstRow="0" w:lastRow="0" w:firstColumn="0" w:lastColumn="0" w:oddVBand="0" w:evenVBand="0" w:oddHBand="0" w:evenHBand="0" w:firstRowFirstColumn="0" w:firstRowLastColumn="0" w:lastRowFirstColumn="0" w:lastRowLastColumn="0"/>
             </w:pPr>
-            <w:proofErr w:type="spellStart"/>
             <w:r>
               <w:t>InteractionClass</w:t>
             </w:r>
-            <w:proofErr w:type="spellEnd"/>
           </w:p>
         </w:tc>
         <w:tc>
@@ -1556,11 +1351,9 @@
               <w:spacing w:line="240" w:lineRule="auto"/>
               <w:cnfStyle w:val="000000000000" w:firstRow="0" w:lastRow="0" w:firstColumn="0" w:lastColumn="0" w:oddVBand="0" w:evenVBand="0" w:oddHBand="0" w:evenHBand="0" w:firstRowFirstColumn="0" w:firstRowLastColumn="0" w:lastRowFirstColumn="0" w:lastRowLastColumn="0"/>
             </w:pPr>
-            <w:proofErr w:type="spellStart"/>
             <w:r>
               <w:t>InteractionClass</w:t>
             </w:r>
-            <w:proofErr w:type="spellEnd"/>
           </w:p>
         </w:tc>
         <w:tc>
@@ -1579,11 +1372,9 @@
               <w:spacing w:line="240" w:lineRule="auto"/>
               <w:cnfStyle w:val="000000000000" w:firstRow="0" w:lastRow="0" w:firstColumn="0" w:lastColumn="0" w:oddVBand="0" w:evenVBand="0" w:oddHBand="0" w:evenHBand="0" w:firstRowFirstColumn="0" w:firstRowLastColumn="0" w:lastRowFirstColumn="0" w:lastRowLastColumn="0"/>
             </w:pPr>
-            <w:proofErr w:type="spellStart"/>
             <w:r>
               <w:t>InteractionClass</w:t>
             </w:r>
-            <w:proofErr w:type="spellEnd"/>
           </w:p>
         </w:tc>
       </w:tr>
@@ -1683,15 +1474,7 @@
               <w:cnfStyle w:val="000000000000" w:firstRow="0" w:lastRow="0" w:firstColumn="0" w:lastColumn="0" w:oddVBand="0" w:evenVBand="0" w:oddHBand="0" w:evenHBand="0" w:firstRowFirstColumn="0" w:firstRowLastColumn="0" w:lastRowFirstColumn="0" w:lastRowLastColumn="0"/>
             </w:pPr>
             <w:r>
-              <w:t xml:space="preserve">This uses the </w:t>
-            </w:r>
-            <w:proofErr w:type="gramStart"/>
-            <w:r>
-              <w:t>position based</w:t>
-            </w:r>
-            <w:proofErr w:type="gramEnd"/>
-            <w:r>
-              <w:t xml:space="preserve"> Interaction.</w:t>
+              <w:t>This uses the position based Interaction.</w:t>
             </w:r>
           </w:p>
         </w:tc>
@@ -1733,42 +1516,27 @@
               <w:spacing w:line="240" w:lineRule="auto"/>
               <w:cnfStyle w:val="000000000000" w:firstRow="0" w:lastRow="0" w:firstColumn="0" w:lastColumn="0" w:oddVBand="0" w:evenVBand="0" w:oddHBand="0" w:evenHBand="0" w:firstRowFirstColumn="0" w:firstRowLastColumn="0" w:lastRowFirstColumn="0" w:lastRowLastColumn="0"/>
             </w:pPr>
-            <w:proofErr w:type="spellStart"/>
             <w:r>
               <w:t>System</w:t>
             </w:r>
             <w:r>
-              <w:t>Manager</w:t>
-            </w:r>
-            <w:proofErr w:type="spellEnd"/>
-            <w:r>
-              <w:t xml:space="preserve"> </w:t>
-            </w:r>
-            <w:proofErr w:type="spellStart"/>
-            <w:r>
-              <w:t>powerBox</w:t>
-            </w:r>
-            <w:proofErr w:type="spellEnd"/>
-          </w:p>
-          <w:p>
-            <w:pPr>
-              <w:spacing w:line="240" w:lineRule="auto"/>
-              <w:cnfStyle w:val="000000000000" w:firstRow="0" w:lastRow="0" w:firstColumn="0" w:lastColumn="0" w:oddVBand="0" w:evenVBand="0" w:oddHBand="0" w:evenHBand="0" w:firstRowFirstColumn="0" w:firstRowLastColumn="0" w:lastRowFirstColumn="0" w:lastRowLastColumn="0"/>
-            </w:pPr>
-          </w:p>
-          <w:p>
-            <w:pPr>
-              <w:spacing w:line="240" w:lineRule="auto"/>
-              <w:cnfStyle w:val="000000000000" w:firstRow="0" w:lastRow="0" w:firstColumn="0" w:lastColumn="0" w:oddVBand="0" w:evenVBand="0" w:oddHBand="0" w:evenHBand="0" w:firstRowFirstColumn="0" w:firstRowLastColumn="0" w:lastRowFirstColumn="0" w:lastRowLastColumn="0"/>
-            </w:pPr>
-            <w:r>
-              <w:t xml:space="preserve">Boolean </w:t>
-            </w:r>
-            <w:proofErr w:type="spellStart"/>
-            <w:r>
-              <w:t>isOn</w:t>
-            </w:r>
-            <w:proofErr w:type="spellEnd"/>
+              <w:t>Manager powerBox</w:t>
+            </w:r>
+          </w:p>
+          <w:p>
+            <w:pPr>
+              <w:spacing w:line="240" w:lineRule="auto"/>
+              <w:cnfStyle w:val="000000000000" w:firstRow="0" w:lastRow="0" w:firstColumn="0" w:lastColumn="0" w:oddVBand="0" w:evenVBand="0" w:oddHBand="0" w:evenHBand="0" w:firstRowFirstColumn="0" w:firstRowLastColumn="0" w:lastRowFirstColumn="0" w:lastRowLastColumn="0"/>
+            </w:pPr>
+          </w:p>
+          <w:p>
+            <w:pPr>
+              <w:spacing w:line="240" w:lineRule="auto"/>
+              <w:cnfStyle w:val="000000000000" w:firstRow="0" w:lastRow="0" w:firstColumn="0" w:lastColumn="0" w:oddVBand="0" w:evenVBand="0" w:oddHBand="0" w:evenHBand="0" w:firstRowFirstColumn="0" w:firstRowLastColumn="0" w:lastRowFirstColumn="0" w:lastRowLastColumn="0"/>
+            </w:pPr>
+            <w:r>
+              <w:t>Boolean isOn</w:t>
+            </w:r>
           </w:p>
         </w:tc>
         <w:tc>
@@ -1787,47 +1555,27 @@
               <w:spacing w:line="240" w:lineRule="auto"/>
               <w:cnfStyle w:val="000000000000" w:firstRow="0" w:lastRow="0" w:firstColumn="0" w:lastColumn="0" w:oddVBand="0" w:evenVBand="0" w:oddHBand="0" w:evenHBand="0" w:firstRowFirstColumn="0" w:firstRowLastColumn="0" w:lastRowFirstColumn="0" w:lastRowLastColumn="0"/>
             </w:pPr>
-            <w:proofErr w:type="spellStart"/>
-            <w:r>
-              <w:t>SystemManager</w:t>
-            </w:r>
-            <w:proofErr w:type="spellEnd"/>
-            <w:r>
-              <w:t xml:space="preserve"> </w:t>
-            </w:r>
-            <w:proofErr w:type="spellStart"/>
-            <w:r>
-              <w:t>powerBox</w:t>
-            </w:r>
-            <w:proofErr w:type="spellEnd"/>
-          </w:p>
-          <w:p>
-            <w:pPr>
-              <w:spacing w:line="240" w:lineRule="auto"/>
-              <w:cnfStyle w:val="000000000000" w:firstRow="0" w:lastRow="0" w:firstColumn="0" w:lastColumn="0" w:oddVBand="0" w:evenVBand="0" w:oddHBand="0" w:evenHBand="0" w:firstRowFirstColumn="0" w:firstRowLastColumn="0" w:lastRowFirstColumn="0" w:lastRowLastColumn="0"/>
-            </w:pPr>
-            <w:r>
-              <w:t xml:space="preserve">Boolean </w:t>
-            </w:r>
-            <w:proofErr w:type="spellStart"/>
-            <w:r>
-              <w:t>isOn</w:t>
-            </w:r>
-            <w:proofErr w:type="spellEnd"/>
-          </w:p>
-          <w:p>
-            <w:pPr>
-              <w:spacing w:line="240" w:lineRule="auto"/>
-              <w:cnfStyle w:val="000000000000" w:firstRow="0" w:lastRow="0" w:firstColumn="0" w:lastColumn="0" w:oddVBand="0" w:evenVBand="0" w:oddHBand="0" w:evenHBand="0" w:firstRowFirstColumn="0" w:firstRowLastColumn="0" w:lastRowFirstColumn="0" w:lastRowLastColumn="0"/>
-            </w:pPr>
-            <w:r>
-              <w:t xml:space="preserve">Float </w:t>
-            </w:r>
-            <w:proofErr w:type="spellStart"/>
-            <w:r>
-              <w:t>maxPower</w:t>
-            </w:r>
-            <w:proofErr w:type="spellEnd"/>
+            <w:r>
+              <w:t>SystemManager powerBox</w:t>
+            </w:r>
+          </w:p>
+          <w:p>
+            <w:pPr>
+              <w:spacing w:line="240" w:lineRule="auto"/>
+              <w:cnfStyle w:val="000000000000" w:firstRow="0" w:lastRow="0" w:firstColumn="0" w:lastColumn="0" w:oddVBand="0" w:evenVBand="0" w:oddHBand="0" w:evenHBand="0" w:firstRowFirstColumn="0" w:firstRowLastColumn="0" w:lastRowFirstColumn="0" w:lastRowLastColumn="0"/>
+            </w:pPr>
+            <w:r>
+              <w:t>Boolean isOn</w:t>
+            </w:r>
+          </w:p>
+          <w:p>
+            <w:pPr>
+              <w:spacing w:line="240" w:lineRule="auto"/>
+              <w:cnfStyle w:val="000000000000" w:firstRow="0" w:lastRow="0" w:firstColumn="0" w:lastColumn="0" w:oddVBand="0" w:evenVBand="0" w:oddHBand="0" w:evenHBand="0" w:firstRowFirstColumn="0" w:firstRowLastColumn="0" w:lastRowFirstColumn="0" w:lastRowLastColumn="0"/>
+            </w:pPr>
+            <w:r>
+              <w:t>Float maxPower</w:t>
+            </w:r>
           </w:p>
         </w:tc>
         <w:tc>
@@ -1846,84 +1594,87 @@
               <w:cnfStyle w:val="000000000000" w:firstRow="0" w:lastRow="0" w:firstColumn="0" w:lastColumn="0" w:oddVBand="0" w:evenVBand="0" w:oddHBand="0" w:evenHBand="0" w:firstRowFirstColumn="0" w:firstRowLastColumn="0" w:lastRowFirstColumn="0" w:lastRowLastColumn="0"/>
             </w:pPr>
             <w:r>
-              <w:t xml:space="preserve">Boolean </w:t>
-            </w:r>
-            <w:proofErr w:type="spellStart"/>
-            <w:r>
-              <w:t>isHeld</w:t>
-            </w:r>
-            <w:proofErr w:type="spellEnd"/>
-          </w:p>
-          <w:p>
-            <w:pPr>
-              <w:spacing w:line="240" w:lineRule="auto"/>
-              <w:cnfStyle w:val="000000000000" w:firstRow="0" w:lastRow="0" w:firstColumn="0" w:lastColumn="0" w:oddVBand="0" w:evenVBand="0" w:oddHBand="0" w:evenHBand="0" w:firstRowFirstColumn="0" w:firstRowLastColumn="0" w:lastRowFirstColumn="0" w:lastRowLastColumn="0"/>
-            </w:pPr>
-          </w:p>
-          <w:p>
-            <w:pPr>
-              <w:spacing w:line="240" w:lineRule="auto"/>
-              <w:cnfStyle w:val="000000000000" w:firstRow="0" w:lastRow="0" w:firstColumn="0" w:lastColumn="0" w:oddVBand="0" w:evenVBand="0" w:oddHBand="0" w:evenHBand="0" w:firstRowFirstColumn="0" w:firstRowLastColumn="0" w:lastRowFirstColumn="0" w:lastRowLastColumn="0"/>
-            </w:pPr>
-            <w:proofErr w:type="spellStart"/>
-            <w:r>
-              <w:t>Gameobject</w:t>
-            </w:r>
-            <w:proofErr w:type="spellEnd"/>
-            <w:r>
-              <w:t xml:space="preserve"> </w:t>
-            </w:r>
-            <w:proofErr w:type="spellStart"/>
-            <w:r>
-              <w:t>connectedObj</w:t>
-            </w:r>
-            <w:proofErr w:type="spellEnd"/>
-          </w:p>
-          <w:p>
-            <w:pPr>
-              <w:spacing w:line="240" w:lineRule="auto"/>
-              <w:cnfStyle w:val="000000000000" w:firstRow="0" w:lastRow="0" w:firstColumn="0" w:lastColumn="0" w:oddVBand="0" w:evenVBand="0" w:oddHBand="0" w:evenHBand="0" w:firstRowFirstColumn="0" w:firstRowLastColumn="0" w:lastRowFirstColumn="0" w:lastRowLastColumn="0"/>
-            </w:pPr>
-          </w:p>
-          <w:p>
-            <w:pPr>
-              <w:spacing w:line="240" w:lineRule="auto"/>
-              <w:cnfStyle w:val="000000000000" w:firstRow="0" w:lastRow="0" w:firstColumn="0" w:lastColumn="0" w:oddVBand="0" w:evenVBand="0" w:oddHBand="0" w:evenHBand="0" w:firstRowFirstColumn="0" w:firstRowLastColumn="0" w:lastRowFirstColumn="0" w:lastRowLastColumn="0"/>
-            </w:pPr>
-            <w:proofErr w:type="spellStart"/>
-            <w:r>
-              <w:t>holdType</w:t>
-            </w:r>
-            <w:proofErr w:type="spellEnd"/>
-            <w:r>
-              <w:t xml:space="preserve"> type</w:t>
-            </w:r>
-          </w:p>
-          <w:p>
-            <w:pPr>
-              <w:spacing w:line="240" w:lineRule="auto"/>
-              <w:cnfStyle w:val="000000000000" w:firstRow="0" w:lastRow="0" w:firstColumn="0" w:lastColumn="0" w:oddVBand="0" w:evenVBand="0" w:oddHBand="0" w:evenHBand="0" w:firstRowFirstColumn="0" w:firstRowLastColumn="0" w:lastRowFirstColumn="0" w:lastRowLastColumn="0"/>
-            </w:pPr>
-          </w:p>
-          <w:p>
-            <w:pPr>
-              <w:spacing w:line="240" w:lineRule="auto"/>
-              <w:cnfStyle w:val="000000000000" w:firstRow="0" w:lastRow="0" w:firstColumn="0" w:lastColumn="0" w:oddVBand="0" w:evenVBand="0" w:oddHBand="0" w:evenHBand="0" w:firstRowFirstColumn="0" w:firstRowLastColumn="0" w:lastRowFirstColumn="0" w:lastRowLastColumn="0"/>
-            </w:pPr>
-            <w:proofErr w:type="spellStart"/>
+              <w:t>Boolean isHeld</w:t>
+            </w:r>
+          </w:p>
+          <w:p>
+            <w:pPr>
+              <w:spacing w:line="240" w:lineRule="auto"/>
+              <w:cnfStyle w:val="000000000000" w:firstRow="0" w:lastRow="0" w:firstColumn="0" w:lastColumn="0" w:oddVBand="0" w:evenVBand="0" w:oddHBand="0" w:evenHBand="0" w:firstRowFirstColumn="0" w:firstRowLastColumn="0" w:lastRowFirstColumn="0" w:lastRowLastColumn="0"/>
+            </w:pPr>
+          </w:p>
+          <w:p>
+            <w:pPr>
+              <w:spacing w:line="240" w:lineRule="auto"/>
+              <w:cnfStyle w:val="000000000000" w:firstRow="0" w:lastRow="0" w:firstColumn="0" w:lastColumn="0" w:oddVBand="0" w:evenVBand="0" w:oddHBand="0" w:evenHBand="0" w:firstRowFirstColumn="0" w:firstRowLastColumn="0" w:lastRowFirstColumn="0" w:lastRowLastColumn="0"/>
+            </w:pPr>
+            <w:r>
+              <w:t>Gameobject connectedObj</w:t>
+            </w:r>
+          </w:p>
+          <w:p>
+            <w:pPr>
+              <w:spacing w:line="240" w:lineRule="auto"/>
+              <w:cnfStyle w:val="000000000000" w:firstRow="0" w:lastRow="0" w:firstColumn="0" w:lastColumn="0" w:oddVBand="0" w:evenVBand="0" w:oddHBand="0" w:evenHBand="0" w:firstRowFirstColumn="0" w:firstRowLastColumn="0" w:lastRowFirstColumn="0" w:lastRowLastColumn="0"/>
+            </w:pPr>
+          </w:p>
+          <w:p>
+            <w:pPr>
+              <w:spacing w:line="240" w:lineRule="auto"/>
+              <w:cnfStyle w:val="000000000000" w:firstRow="0" w:lastRow="0" w:firstColumn="0" w:lastColumn="0" w:oddVBand="0" w:evenVBand="0" w:oddHBand="0" w:evenHBand="0" w:firstRowFirstColumn="0" w:firstRowLastColumn="0" w:lastRowFirstColumn="0" w:lastRowLastColumn="0"/>
+            </w:pPr>
+            <w:r>
+              <w:t>holdType type</w:t>
+            </w:r>
+          </w:p>
+          <w:p>
+            <w:pPr>
+              <w:spacing w:line="240" w:lineRule="auto"/>
+              <w:cnfStyle w:val="000000000000" w:firstRow="0" w:lastRow="0" w:firstColumn="0" w:lastColumn="0" w:oddVBand="0" w:evenVBand="0" w:oddHBand="0" w:evenHBand="0" w:firstRowFirstColumn="0" w:firstRowLastColumn="0" w:lastRowFirstColumn="0" w:lastRowLastColumn="0"/>
+            </w:pPr>
+          </w:p>
+          <w:p>
+            <w:pPr>
+              <w:spacing w:line="240" w:lineRule="auto"/>
+              <w:cnfStyle w:val="000000000000" w:firstRow="0" w:lastRow="0" w:firstColumn="0" w:lastColumn="0" w:oddVBand="0" w:evenVBand="0" w:oddHBand="0" w:evenHBand="0" w:firstRowFirstColumn="0" w:firstRowLastColumn="0" w:lastRowFirstColumn="0" w:lastRowLastColumn="0"/>
+            </w:pPr>
             <w:r>
               <w:lastRenderedPageBreak/>
-              <w:t>Gameobject</w:t>
-            </w:r>
-            <w:proofErr w:type="spellEnd"/>
-            <w:r>
-              <w:t xml:space="preserve"> </w:t>
-            </w:r>
-            <w:proofErr w:type="spellStart"/>
-            <w:r>
-              <w:t>currentHolder</w:t>
-            </w:r>
-            <w:proofErr w:type="spellEnd"/>
+              <w:t>Gameobject currentHolder</w:t>
+            </w:r>
+          </w:p>
+          <w:p>
+            <w:pPr>
+              <w:spacing w:line="240" w:lineRule="auto"/>
+              <w:cnfStyle w:val="000000000000" w:firstRow="0" w:lastRow="0" w:firstColumn="0" w:lastColumn="0" w:oddVBand="0" w:evenVBand="0" w:oddHBand="0" w:evenHBand="0" w:firstRowFirstColumn="0" w:firstRowLastColumn="0" w:lastRowFirstColumn="0" w:lastRowLastColumn="0"/>
+            </w:pPr>
+          </w:p>
+          <w:p>
+            <w:pPr>
+              <w:spacing w:line="240" w:lineRule="auto"/>
+              <w:cnfStyle w:val="000000000000" w:firstRow="0" w:lastRow="0" w:firstColumn="0" w:lastColumn="0" w:oddVBand="0" w:evenVBand="0" w:oddHBand="0" w:evenHBand="0" w:firstRowFirstColumn="0" w:firstRowLastColumn="0" w:lastRowFirstColumn="0" w:lastRowLastColumn="0"/>
+            </w:pPr>
+            <w:r>
+              <w:t>Transform anchorPos</w:t>
+            </w:r>
+          </w:p>
+          <w:p>
+            <w:pPr>
+              <w:spacing w:line="240" w:lineRule="auto"/>
+              <w:cnfStyle w:val="000000000000" w:firstRow="0" w:lastRow="0" w:firstColumn="0" w:lastColumn="0" w:oddVBand="0" w:evenVBand="0" w:oddHBand="0" w:evenHBand="0" w:firstRowFirstColumn="0" w:firstRowLastColumn="0" w:lastRowFirstColumn="0" w:lastRowLastColumn="0"/>
+            </w:pPr>
+            <w:r>
+              <w:t>Float anchorThreshold</w:t>
+            </w:r>
+          </w:p>
+          <w:p>
+            <w:pPr>
+              <w:spacing w:line="240" w:lineRule="auto"/>
+              <w:cnfStyle w:val="000000000000" w:firstRow="0" w:lastRow="0" w:firstColumn="0" w:lastColumn="0" w:oddVBand="0" w:evenVBand="0" w:oddHBand="0" w:evenHBand="0" w:firstRowFirstColumn="0" w:firstRowLastColumn="0" w:lastRowFirstColumn="0" w:lastRowLastColumn="0"/>
+            </w:pPr>
+            <w:r>
+              <w:t>Float stretchThreshold</w:t>
+            </w:r>
           </w:p>
         </w:tc>
       </w:tr>
@@ -2040,161 +1791,101 @@
               <w:spacing w:line="240" w:lineRule="auto"/>
               <w:cnfStyle w:val="000000000000" w:firstRow="0" w:lastRow="0" w:firstColumn="0" w:lastColumn="0" w:oddVBand="0" w:evenVBand="0" w:oddHBand="0" w:evenHBand="0" w:firstRowFirstColumn="0" w:firstRowLastColumn="0" w:lastRowFirstColumn="0" w:lastRowLastColumn="0"/>
             </w:pPr>
-            <w:proofErr w:type="spellStart"/>
-            <w:r>
-              <w:t>setObject</w:t>
-            </w:r>
-            <w:proofErr w:type="spellEnd"/>
-            <w:r>
-              <w:t>(bool)</w:t>
-            </w:r>
-          </w:p>
-          <w:p>
-            <w:pPr>
-              <w:spacing w:line="240" w:lineRule="auto"/>
-              <w:cnfStyle w:val="000000000000" w:firstRow="0" w:lastRow="0" w:firstColumn="0" w:lastColumn="0" w:oddVBand="0" w:evenVBand="0" w:oddHBand="0" w:evenHBand="0" w:firstRowFirstColumn="0" w:firstRowLastColumn="0" w:lastRowFirstColumn="0" w:lastRowLastColumn="0"/>
-            </w:pPr>
-            <w:proofErr w:type="spellStart"/>
-            <w:proofErr w:type="gramStart"/>
-            <w:r>
-              <w:t>setToOff</w:t>
-            </w:r>
-            <w:proofErr w:type="spellEnd"/>
-            <w:r>
-              <w:t>(</w:t>
-            </w:r>
-            <w:proofErr w:type="gramEnd"/>
+            <w:r>
+              <w:t>setObject(bool)</w:t>
+            </w:r>
+          </w:p>
+          <w:p>
+            <w:pPr>
+              <w:spacing w:line="240" w:lineRule="auto"/>
+              <w:cnfStyle w:val="000000000000" w:firstRow="0" w:lastRow="0" w:firstColumn="0" w:lastColumn="0" w:oddVBand="0" w:evenVBand="0" w:oddHBand="0" w:evenHBand="0" w:firstRowFirstColumn="0" w:firstRowLastColumn="0" w:lastRowFirstColumn="0" w:lastRowLastColumn="0"/>
+            </w:pPr>
+            <w:r>
+              <w:t>setToOff()</w:t>
+            </w:r>
+          </w:p>
+        </w:tc>
+        <w:tc>
+          <w:tcPr>
+            <w:tcW w:w="2682" w:type="dxa"/>
+            <w:tcBorders>
+              <w:top w:val="single" w:sz="4" w:space="0" w:color="999999" w:themeColor="text1" w:themeTint="66"/>
+              <w:left w:val="single" w:sz="4" w:space="0" w:color="999999" w:themeColor="text1" w:themeTint="66"/>
+              <w:bottom w:val="single" w:sz="4" w:space="0" w:color="999999" w:themeColor="text1" w:themeTint="66"/>
+              <w:right w:val="single" w:sz="4" w:space="0" w:color="999999" w:themeColor="text1" w:themeTint="66"/>
+            </w:tcBorders>
+            <w:hideMark/>
+          </w:tcPr>
+          <w:p>
+            <w:pPr>
+              <w:spacing w:line="240" w:lineRule="auto"/>
+              <w:cnfStyle w:val="000000000000" w:firstRow="0" w:lastRow="0" w:firstColumn="0" w:lastColumn="0" w:oddVBand="0" w:evenVBand="0" w:oddHBand="0" w:evenHBand="0" w:firstRowFirstColumn="0" w:firstRowLastColumn="0" w:lastRowFirstColumn="0" w:lastRowLastColumn="0"/>
+            </w:pPr>
+            <w:r>
+              <w:t>setObject(bool)</w:t>
+            </w:r>
+          </w:p>
+          <w:p>
+            <w:pPr>
+              <w:spacing w:line="240" w:lineRule="auto"/>
+              <w:cnfStyle w:val="000000000000" w:firstRow="0" w:lastRow="0" w:firstColumn="0" w:lastColumn="0" w:oddVBand="0" w:evenVBand="0" w:oddHBand="0" w:evenHBand="0" w:firstRowFirstColumn="0" w:firstRowLastColumn="0" w:lastRowFirstColumn="0" w:lastRowLastColumn="0"/>
+            </w:pPr>
+          </w:p>
+          <w:p>
+            <w:pPr>
+              <w:spacing w:line="240" w:lineRule="auto"/>
+              <w:cnfStyle w:val="000000000000" w:firstRow="0" w:lastRow="0" w:firstColumn="0" w:lastColumn="0" w:oddVBand="0" w:evenVBand="0" w:oddHBand="0" w:evenHBand="0" w:firstRowFirstColumn="0" w:firstRowLastColumn="0" w:lastRowFirstColumn="0" w:lastRowLastColumn="0"/>
+            </w:pPr>
+            <w:r>
+              <w:t>setManager(SystemManager)</w:t>
+            </w:r>
+          </w:p>
+          <w:p>
+            <w:pPr>
+              <w:spacing w:line="240" w:lineRule="auto"/>
+              <w:cnfStyle w:val="000000000000" w:firstRow="0" w:lastRow="0" w:firstColumn="0" w:lastColumn="0" w:oddVBand="0" w:evenVBand="0" w:oddHBand="0" w:evenHBand="0" w:firstRowFirstColumn="0" w:firstRowLastColumn="0" w:lastRowFirstColumn="0" w:lastRowLastColumn="0"/>
+            </w:pPr>
+          </w:p>
+        </w:tc>
+        <w:tc>
+          <w:tcPr>
+            <w:tcW w:w="2555" w:type="dxa"/>
+            <w:tcBorders>
+              <w:top w:val="single" w:sz="4" w:space="0" w:color="999999" w:themeColor="text1" w:themeTint="66"/>
+              <w:left w:val="single" w:sz="4" w:space="0" w:color="999999" w:themeColor="text1" w:themeTint="66"/>
+              <w:bottom w:val="single" w:sz="4" w:space="0" w:color="999999" w:themeColor="text1" w:themeTint="66"/>
+              <w:right w:val="single" w:sz="4" w:space="0" w:color="999999" w:themeColor="text1" w:themeTint="66"/>
+            </w:tcBorders>
+            <w:hideMark/>
+          </w:tcPr>
+          <w:p>
+            <w:pPr>
+              <w:spacing w:line="240" w:lineRule="auto"/>
+              <w:cnfStyle w:val="000000000000" w:firstRow="0" w:lastRow="0" w:firstColumn="0" w:lastColumn="0" w:oddVBand="0" w:evenVBand="0" w:oddHBand="0" w:evenHBand="0" w:firstRowFirstColumn="0" w:firstRowLastColumn="0" w:lastRowFirstColumn="0" w:lastRowLastColumn="0"/>
+            </w:pPr>
+            <w:r>
+              <w:t>setObject(</w:t>
+            </w:r>
+            <w:r>
+              <w:t>Vector3, Quaterion</w:t>
+            </w:r>
             <w:r>
               <w:t>)</w:t>
             </w:r>
           </w:p>
-        </w:tc>
-        <w:tc>
-          <w:tcPr>
-            <w:tcW w:w="2682" w:type="dxa"/>
-            <w:tcBorders>
-              <w:top w:val="single" w:sz="4" w:space="0" w:color="999999" w:themeColor="text1" w:themeTint="66"/>
-              <w:left w:val="single" w:sz="4" w:space="0" w:color="999999" w:themeColor="text1" w:themeTint="66"/>
-              <w:bottom w:val="single" w:sz="4" w:space="0" w:color="999999" w:themeColor="text1" w:themeTint="66"/>
-              <w:right w:val="single" w:sz="4" w:space="0" w:color="999999" w:themeColor="text1" w:themeTint="66"/>
-            </w:tcBorders>
-            <w:hideMark/>
-          </w:tcPr>
-          <w:p>
-            <w:pPr>
-              <w:spacing w:line="240" w:lineRule="auto"/>
-              <w:cnfStyle w:val="000000000000" w:firstRow="0" w:lastRow="0" w:firstColumn="0" w:lastColumn="0" w:oddVBand="0" w:evenVBand="0" w:oddHBand="0" w:evenHBand="0" w:firstRowFirstColumn="0" w:firstRowLastColumn="0" w:lastRowFirstColumn="0" w:lastRowLastColumn="0"/>
-            </w:pPr>
-            <w:proofErr w:type="spellStart"/>
-            <w:r>
-              <w:t>setObject</w:t>
-            </w:r>
-            <w:proofErr w:type="spellEnd"/>
-            <w:r>
-              <w:t>(bool)</w:t>
-            </w:r>
-          </w:p>
-          <w:p>
-            <w:pPr>
-              <w:spacing w:line="240" w:lineRule="auto"/>
-              <w:cnfStyle w:val="000000000000" w:firstRow="0" w:lastRow="0" w:firstColumn="0" w:lastColumn="0" w:oddVBand="0" w:evenVBand="0" w:oddHBand="0" w:evenHBand="0" w:firstRowFirstColumn="0" w:firstRowLastColumn="0" w:lastRowFirstColumn="0" w:lastRowLastColumn="0"/>
-            </w:pPr>
-          </w:p>
-          <w:p>
-            <w:pPr>
-              <w:spacing w:line="240" w:lineRule="auto"/>
-              <w:cnfStyle w:val="000000000000" w:firstRow="0" w:lastRow="0" w:firstColumn="0" w:lastColumn="0" w:oddVBand="0" w:evenVBand="0" w:oddHBand="0" w:evenHBand="0" w:firstRowFirstColumn="0" w:firstRowLastColumn="0" w:lastRowFirstColumn="0" w:lastRowLastColumn="0"/>
-            </w:pPr>
-            <w:proofErr w:type="spellStart"/>
-            <w:proofErr w:type="gramStart"/>
-            <w:r>
-              <w:t>setManager</w:t>
-            </w:r>
-            <w:proofErr w:type="spellEnd"/>
-            <w:r>
-              <w:t>(</w:t>
-            </w:r>
-            <w:proofErr w:type="spellStart"/>
-            <w:proofErr w:type="gramEnd"/>
-            <w:r>
-              <w:t>SystemManager</w:t>
-            </w:r>
-            <w:proofErr w:type="spellEnd"/>
-            <w:r>
-              <w:t>)</w:t>
-            </w:r>
-          </w:p>
-          <w:p>
-            <w:pPr>
-              <w:spacing w:line="240" w:lineRule="auto"/>
-              <w:cnfStyle w:val="000000000000" w:firstRow="0" w:lastRow="0" w:firstColumn="0" w:lastColumn="0" w:oddVBand="0" w:evenVBand="0" w:oddHBand="0" w:evenHBand="0" w:firstRowFirstColumn="0" w:firstRowLastColumn="0" w:lastRowFirstColumn="0" w:lastRowLastColumn="0"/>
-            </w:pPr>
-          </w:p>
-        </w:tc>
-        <w:tc>
-          <w:tcPr>
-            <w:tcW w:w="2555" w:type="dxa"/>
-            <w:tcBorders>
-              <w:top w:val="single" w:sz="4" w:space="0" w:color="999999" w:themeColor="text1" w:themeTint="66"/>
-              <w:left w:val="single" w:sz="4" w:space="0" w:color="999999" w:themeColor="text1" w:themeTint="66"/>
-              <w:bottom w:val="single" w:sz="4" w:space="0" w:color="999999" w:themeColor="text1" w:themeTint="66"/>
-              <w:right w:val="single" w:sz="4" w:space="0" w:color="999999" w:themeColor="text1" w:themeTint="66"/>
-            </w:tcBorders>
-            <w:hideMark/>
-          </w:tcPr>
-          <w:p>
-            <w:pPr>
-              <w:spacing w:line="240" w:lineRule="auto"/>
-              <w:cnfStyle w:val="000000000000" w:firstRow="0" w:lastRow="0" w:firstColumn="0" w:lastColumn="0" w:oddVBand="0" w:evenVBand="0" w:oddHBand="0" w:evenHBand="0" w:firstRowFirstColumn="0" w:firstRowLastColumn="0" w:lastRowFirstColumn="0" w:lastRowLastColumn="0"/>
-            </w:pPr>
-            <w:proofErr w:type="spellStart"/>
-            <w:proofErr w:type="gramStart"/>
-            <w:r>
-              <w:t>setObject</w:t>
-            </w:r>
-            <w:proofErr w:type="spellEnd"/>
-            <w:r>
-              <w:t>(</w:t>
-            </w:r>
-            <w:proofErr w:type="gramEnd"/>
-            <w:r>
-              <w:t xml:space="preserve">Vector3, </w:t>
-            </w:r>
-            <w:proofErr w:type="spellStart"/>
-            <w:r>
-              <w:t>Quaterion</w:t>
-            </w:r>
-            <w:proofErr w:type="spellEnd"/>
-            <w:r>
-              <w:t>)</w:t>
-            </w:r>
-          </w:p>
-          <w:p>
-            <w:pPr>
-              <w:spacing w:line="240" w:lineRule="auto"/>
-              <w:cnfStyle w:val="000000000000" w:firstRow="0" w:lastRow="0" w:firstColumn="0" w:lastColumn="0" w:oddVBand="0" w:evenVBand="0" w:oddHBand="0" w:evenHBand="0" w:firstRowFirstColumn="0" w:firstRowLastColumn="0" w:lastRowFirstColumn="0" w:lastRowLastColumn="0"/>
-            </w:pPr>
-          </w:p>
-          <w:p>
-            <w:pPr>
-              <w:spacing w:line="240" w:lineRule="auto"/>
-              <w:cnfStyle w:val="000000000000" w:firstRow="0" w:lastRow="0" w:firstColumn="0" w:lastColumn="0" w:oddVBand="0" w:evenVBand="0" w:oddHBand="0" w:evenHBand="0" w:firstRowFirstColumn="0" w:firstRowLastColumn="0" w:lastRowFirstColumn="0" w:lastRowLastColumn="0"/>
-            </w:pPr>
-            <w:proofErr w:type="spellStart"/>
-            <w:r>
-              <w:t>setSystem</w:t>
-            </w:r>
-            <w:proofErr w:type="spellEnd"/>
-            <w:r>
-              <w:t>(</w:t>
-            </w:r>
-            <w:proofErr w:type="spellStart"/>
-            <w:r>
-              <w:t>gameobject</w:t>
-            </w:r>
-            <w:proofErr w:type="spellEnd"/>
-            <w:r>
-              <w:t>)</w:t>
+          <w:p>
+            <w:pPr>
+              <w:spacing w:line="240" w:lineRule="auto"/>
+              <w:cnfStyle w:val="000000000000" w:firstRow="0" w:lastRow="0" w:firstColumn="0" w:lastColumn="0" w:oddVBand="0" w:evenVBand="0" w:oddHBand="0" w:evenHBand="0" w:firstRowFirstColumn="0" w:firstRowLastColumn="0" w:lastRowFirstColumn="0" w:lastRowLastColumn="0"/>
+            </w:pPr>
+          </w:p>
+          <w:p>
+            <w:pPr>
+              <w:spacing w:line="240" w:lineRule="auto"/>
+              <w:cnfStyle w:val="000000000000" w:firstRow="0" w:lastRow="0" w:firstColumn="0" w:lastColumn="0" w:oddVBand="0" w:evenVBand="0" w:oddHBand="0" w:evenHBand="0" w:firstRowFirstColumn="0" w:firstRowLastColumn="0" w:lastRowFirstColumn="0" w:lastRowLastColumn="0"/>
+            </w:pPr>
+            <w:r>
+              <w:t>setSystem(gameobject)</w:t>
             </w:r>
           </w:p>
         </w:tc>
@@ -2331,13 +2022,8 @@
               <w:spacing w:line="240" w:lineRule="auto"/>
               <w:cnfStyle w:val="100000000000" w:firstRow="1" w:lastRow="0" w:firstColumn="0" w:lastColumn="0" w:oddVBand="0" w:evenVBand="0" w:oddHBand="0" w:evenHBand="0" w:firstRowFirstColumn="0" w:firstRowLastColumn="0" w:lastRowFirstColumn="0" w:lastRowLastColumn="0"/>
             </w:pPr>
-            <w:proofErr w:type="spellStart"/>
-            <w:r>
-              <w:t>ItemPositionInteraction</w:t>
-            </w:r>
-            <w:proofErr w:type="spellEnd"/>
-            <w:r>
-              <w:t xml:space="preserve"> Class</w:t>
+            <w:r>
+              <w:t>ItemPositionInteraction Class</w:t>
             </w:r>
           </w:p>
         </w:tc>
@@ -2355,13 +2041,8 @@
               <w:spacing w:line="240" w:lineRule="auto"/>
               <w:cnfStyle w:val="100000000000" w:firstRow="1" w:lastRow="0" w:firstColumn="0" w:lastColumn="0" w:oddVBand="0" w:evenVBand="0" w:oddHBand="0" w:evenHBand="0" w:firstRowFirstColumn="0" w:firstRowLastColumn="0" w:lastRowFirstColumn="0" w:lastRowLastColumn="0"/>
             </w:pPr>
-            <w:proofErr w:type="spellStart"/>
-            <w:r>
-              <w:t>PlayerControlInteraction</w:t>
-            </w:r>
-            <w:proofErr w:type="spellEnd"/>
-            <w:r>
-              <w:t xml:space="preserve"> Class</w:t>
+            <w:r>
+              <w:t>PlayerControlInteraction Class</w:t>
             </w:r>
           </w:p>
         </w:tc>
@@ -2379,28 +2060,9 @@
               <w:spacing w:line="240" w:lineRule="auto"/>
               <w:cnfStyle w:val="100000000000" w:firstRow="1" w:lastRow="0" w:firstColumn="0" w:lastColumn="0" w:oddVBand="0" w:evenVBand="0" w:oddHBand="0" w:evenHBand="0" w:firstRowFirstColumn="0" w:firstRowLastColumn="0" w:lastRowFirstColumn="0" w:lastRowLastColumn="0"/>
             </w:pPr>
-            <w:proofErr w:type="spellStart"/>
-            <w:r>
-              <w:rPr>
-                <w:highlight w:val="yellow"/>
-              </w:rPr>
-              <w:t>InventoryControl</w:t>
-            </w:r>
-            <w:proofErr w:type="spellEnd"/>
-            <w:r>
-              <w:rPr>
-                <w:highlight w:val="yellow"/>
-              </w:rPr>
-              <w:t xml:space="preserve"> </w:t>
-            </w:r>
-            <w:proofErr w:type="spellStart"/>
-            <w:r>
-              <w:rPr>
-                <w:highlight w:val="yellow"/>
-              </w:rPr>
-              <w:t>InteractionClass</w:t>
-            </w:r>
-            <w:proofErr w:type="spellEnd"/>
+            <w:r>
+              <w:t>LockPositionInteraction Class</w:t>
+            </w:r>
           </w:p>
         </w:tc>
       </w:tr>
@@ -2442,11 +2104,9 @@
               <w:spacing w:line="240" w:lineRule="auto"/>
               <w:cnfStyle w:val="000000000000" w:firstRow="0" w:lastRow="0" w:firstColumn="0" w:lastColumn="0" w:oddVBand="0" w:evenVBand="0" w:oddHBand="0" w:evenHBand="0" w:firstRowFirstColumn="0" w:firstRowLastColumn="0" w:lastRowFirstColumn="0" w:lastRowLastColumn="0"/>
             </w:pPr>
-            <w:proofErr w:type="spellStart"/>
             <w:r>
               <w:t>InteractionClass</w:t>
             </w:r>
-            <w:proofErr w:type="spellEnd"/>
           </w:p>
         </w:tc>
         <w:tc>
@@ -2464,11 +2124,9 @@
               <w:spacing w:line="240" w:lineRule="auto"/>
               <w:cnfStyle w:val="000000000000" w:firstRow="0" w:lastRow="0" w:firstColumn="0" w:lastColumn="0" w:oddVBand="0" w:evenVBand="0" w:oddHBand="0" w:evenHBand="0" w:firstRowFirstColumn="0" w:firstRowLastColumn="0" w:lastRowFirstColumn="0" w:lastRowLastColumn="0"/>
             </w:pPr>
-            <w:proofErr w:type="spellStart"/>
             <w:r>
               <w:t>InteractionClass</w:t>
             </w:r>
-            <w:proofErr w:type="spellEnd"/>
           </w:p>
         </w:tc>
         <w:tc>
@@ -2486,11 +2144,12 @@
               <w:spacing w:line="240" w:lineRule="auto"/>
               <w:cnfStyle w:val="000000000000" w:firstRow="0" w:lastRow="0" w:firstColumn="0" w:lastColumn="0" w:oddVBand="0" w:evenVBand="0" w:oddHBand="0" w:evenHBand="0" w:firstRowFirstColumn="0" w:firstRowLastColumn="0" w:lastRowFirstColumn="0" w:lastRowLastColumn="0"/>
             </w:pPr>
-            <w:proofErr w:type="spellStart"/>
-            <w:r>
-              <w:t>InteractionClass</w:t>
-            </w:r>
-            <w:proofErr w:type="spellEnd"/>
+            <w:r>
+              <w:t xml:space="preserve">ItemPositionInteraction </w:t>
+            </w:r>
+            <w:r>
+              <w:t>Class</w:t>
+            </w:r>
           </w:p>
         </w:tc>
       </w:tr>
@@ -2568,38 +2227,22 @@
               <w:cnfStyle w:val="000000000000" w:firstRow="0" w:lastRow="0" w:firstColumn="0" w:lastColumn="0" w:oddVBand="0" w:evenVBand="0" w:oddHBand="0" w:evenHBand="0" w:firstRowFirstColumn="0" w:firstRowLastColumn="0" w:lastRowFirstColumn="0" w:lastRowLastColumn="0"/>
             </w:pPr>
             <w:r>
-              <w:t xml:space="preserve">For example, change camera, lock movement, lock rotation, activate keyboard mode, </w:t>
-            </w:r>
-            <w:proofErr w:type="spellStart"/>
-            <w:r>
-              <w:t>ect</w:t>
-            </w:r>
-            <w:proofErr w:type="spellEnd"/>
-            <w:r>
-              <w:t>.</w:t>
-            </w:r>
-          </w:p>
-          <w:p>
-            <w:pPr>
-              <w:spacing w:line="240" w:lineRule="auto"/>
-              <w:cnfStyle w:val="000000000000" w:firstRow="0" w:lastRow="0" w:firstColumn="0" w:lastColumn="0" w:oddVBand="0" w:evenVBand="0" w:oddHBand="0" w:evenHBand="0" w:firstRowFirstColumn="0" w:firstRowLastColumn="0" w:lastRowFirstColumn="0" w:lastRowLastColumn="0"/>
-            </w:pPr>
-          </w:p>
-          <w:p>
-            <w:pPr>
-              <w:spacing w:line="240" w:lineRule="auto"/>
-              <w:cnfStyle w:val="000000000000" w:firstRow="0" w:lastRow="0" w:firstColumn="0" w:lastColumn="0" w:oddVBand="0" w:evenVBand="0" w:oddHBand="0" w:evenHBand="0" w:firstRowFirstColumn="0" w:firstRowLastColumn="0" w:lastRowFirstColumn="0" w:lastRowLastColumn="0"/>
-            </w:pPr>
-            <w:r>
-              <w:t xml:space="preserve">Default is </w:t>
-            </w:r>
-            <w:proofErr w:type="gramStart"/>
-            <w:r>
-              <w:t>lock</w:t>
-            </w:r>
-            <w:proofErr w:type="gramEnd"/>
-            <w:r>
-              <w:t xml:space="preserve"> movement and change camera position.</w:t>
+              <w:t>For example, change camera, lock movement, lock rotation, activate keyboard mode, ect.</w:t>
+            </w:r>
+          </w:p>
+          <w:p>
+            <w:pPr>
+              <w:spacing w:line="240" w:lineRule="auto"/>
+              <w:cnfStyle w:val="000000000000" w:firstRow="0" w:lastRow="0" w:firstColumn="0" w:lastColumn="0" w:oddVBand="0" w:evenVBand="0" w:oddHBand="0" w:evenHBand="0" w:firstRowFirstColumn="0" w:firstRowLastColumn="0" w:lastRowFirstColumn="0" w:lastRowLastColumn="0"/>
+            </w:pPr>
+          </w:p>
+          <w:p>
+            <w:pPr>
+              <w:spacing w:line="240" w:lineRule="auto"/>
+              <w:cnfStyle w:val="000000000000" w:firstRow="0" w:lastRow="0" w:firstColumn="0" w:lastColumn="0" w:oddVBand="0" w:evenVBand="0" w:oddHBand="0" w:evenHBand="0" w:firstRowFirstColumn="0" w:firstRowLastColumn="0" w:lastRowFirstColumn="0" w:lastRowLastColumn="0"/>
+            </w:pPr>
+            <w:r>
+              <w:t>Default is lock movement and change camera position.</w:t>
             </w:r>
           </w:p>
         </w:tc>
@@ -2619,10 +2262,43 @@
               <w:cnfStyle w:val="000000000000" w:firstRow="0" w:lastRow="0" w:firstColumn="0" w:lastColumn="0" w:oddVBand="0" w:evenVBand="0" w:oddHBand="0" w:evenHBand="0" w:firstRowFirstColumn="0" w:firstRowLastColumn="0" w:lastRowFirstColumn="0" w:lastRowLastColumn="0"/>
             </w:pPr>
             <w:r>
-              <w:t xml:space="preserve">This is for objects that can be picked up and placed into the </w:t>
-            </w:r>
-            <w:r>
-              <w:t>inventory.</w:t>
+              <w:t xml:space="preserve">When </w:t>
+            </w:r>
+            <w:r>
+              <w:t>an object gets within</w:t>
+            </w:r>
+            <w:r>
+              <w:t xml:space="preserve"> trigger, it </w:t>
+            </w:r>
+            <w:r>
+              <w:t xml:space="preserve">would test to see if it is the connected </w:t>
+            </w:r>
+            <w:r>
+              <w:t>object</w:t>
+            </w:r>
+            <w:r>
+              <w:t xml:space="preserve">. </w:t>
+            </w:r>
+            <w:r>
+              <w:t>If so, it would lock in place</w:t>
+            </w:r>
+            <w:r>
+              <w:t xml:space="preserve">. </w:t>
+            </w:r>
+            <w:r>
+              <w:t>If</w:t>
+            </w:r>
+            <w:r>
+              <w:t xml:space="preserve"> this position is </w:t>
+            </w:r>
+            <w:r>
+              <w:t xml:space="preserve">touched, </w:t>
+            </w:r>
+            <w:r>
+              <w:t xml:space="preserve">it would decide whether the given object can be </w:t>
+            </w:r>
+            <w:r>
+              <w:t>released.</w:t>
             </w:r>
           </w:p>
         </w:tc>
@@ -2665,88 +2341,53 @@
               <w:cnfStyle w:val="000000000000" w:firstRow="0" w:lastRow="0" w:firstColumn="0" w:lastColumn="0" w:oddVBand="0" w:evenVBand="0" w:oddHBand="0" w:evenHBand="0" w:firstRowFirstColumn="0" w:firstRowLastColumn="0" w:lastRowFirstColumn="0" w:lastRowLastColumn="0"/>
             </w:pPr>
             <w:r>
-              <w:t xml:space="preserve">Transform </w:t>
-            </w:r>
-            <w:proofErr w:type="spellStart"/>
-            <w:r>
-              <w:t>targetPos</w:t>
-            </w:r>
-            <w:proofErr w:type="spellEnd"/>
-          </w:p>
-          <w:p>
-            <w:pPr>
-              <w:spacing w:line="240" w:lineRule="auto"/>
-              <w:cnfStyle w:val="000000000000" w:firstRow="0" w:lastRow="0" w:firstColumn="0" w:lastColumn="0" w:oddVBand="0" w:evenVBand="0" w:oddHBand="0" w:evenHBand="0" w:firstRowFirstColumn="0" w:firstRowLastColumn="0" w:lastRowFirstColumn="0" w:lastRowLastColumn="0"/>
-            </w:pPr>
-          </w:p>
-          <w:p>
-            <w:pPr>
-              <w:spacing w:line="240" w:lineRule="auto"/>
-              <w:cnfStyle w:val="000000000000" w:firstRow="0" w:lastRow="0" w:firstColumn="0" w:lastColumn="0" w:oddVBand="0" w:evenVBand="0" w:oddHBand="0" w:evenHBand="0" w:firstRowFirstColumn="0" w:firstRowLastColumn="0" w:lastRowFirstColumn="0" w:lastRowLastColumn="0"/>
-            </w:pPr>
-            <w:proofErr w:type="spellStart"/>
-            <w:r>
-              <w:t>gameObject</w:t>
-            </w:r>
-            <w:proofErr w:type="spellEnd"/>
-            <w:r>
-              <w:t xml:space="preserve"> </w:t>
-            </w:r>
-            <w:proofErr w:type="spellStart"/>
-            <w:r>
-              <w:t>currentHeldItem</w:t>
-            </w:r>
-            <w:proofErr w:type="spellEnd"/>
-          </w:p>
-          <w:p>
-            <w:pPr>
-              <w:spacing w:line="240" w:lineRule="auto"/>
-              <w:cnfStyle w:val="000000000000" w:firstRow="0" w:lastRow="0" w:firstColumn="0" w:lastColumn="0" w:oddVBand="0" w:evenVBand="0" w:oddHBand="0" w:evenHBand="0" w:firstRowFirstColumn="0" w:firstRowLastColumn="0" w:lastRowFirstColumn="0" w:lastRowLastColumn="0"/>
-            </w:pPr>
-          </w:p>
-          <w:p>
-            <w:pPr>
-              <w:spacing w:line="240" w:lineRule="auto"/>
-              <w:cnfStyle w:val="000000000000" w:firstRow="0" w:lastRow="0" w:firstColumn="0" w:lastColumn="0" w:oddVBand="0" w:evenVBand="0" w:oddHBand="0" w:evenHBand="0" w:firstRowFirstColumn="0" w:firstRowLastColumn="0" w:lastRowFirstColumn="0" w:lastRowLastColumn="0"/>
-            </w:pPr>
-            <w:proofErr w:type="spellStart"/>
-            <w:proofErr w:type="gramStart"/>
-            <w:r>
-              <w:t>holdType</w:t>
-            </w:r>
-            <w:proofErr w:type="spellEnd"/>
-            <w:r>
-              <w:t>[</w:t>
-            </w:r>
-            <w:proofErr w:type="gramEnd"/>
-            <w:r>
-              <w:t xml:space="preserve">] </w:t>
-            </w:r>
-            <w:proofErr w:type="spellStart"/>
-            <w:r>
-              <w:t>permittedTypes</w:t>
-            </w:r>
-            <w:proofErr w:type="spellEnd"/>
-          </w:p>
-          <w:p>
-            <w:pPr>
-              <w:spacing w:line="240" w:lineRule="auto"/>
-              <w:cnfStyle w:val="000000000000" w:firstRow="0" w:lastRow="0" w:firstColumn="0" w:lastColumn="0" w:oddVBand="0" w:evenVBand="0" w:oddHBand="0" w:evenHBand="0" w:firstRowFirstColumn="0" w:firstRowLastColumn="0" w:lastRowFirstColumn="0" w:lastRowLastColumn="0"/>
-            </w:pPr>
-          </w:p>
-          <w:p>
-            <w:pPr>
-              <w:spacing w:line="240" w:lineRule="auto"/>
-              <w:cnfStyle w:val="000000000000" w:firstRow="0" w:lastRow="0" w:firstColumn="0" w:lastColumn="0" w:oddVBand="0" w:evenVBand="0" w:oddHBand="0" w:evenHBand="0" w:firstRowFirstColumn="0" w:firstRowLastColumn="0" w:lastRowFirstColumn="0" w:lastRowLastColumn="0"/>
-            </w:pPr>
-            <w:r>
-              <w:t xml:space="preserve">string </w:t>
-            </w:r>
-            <w:proofErr w:type="spellStart"/>
-            <w:r>
-              <w:t>permissionOverride</w:t>
-            </w:r>
-            <w:proofErr w:type="spellEnd"/>
+              <w:t>Transform targetPos</w:t>
+            </w:r>
+          </w:p>
+          <w:p>
+            <w:pPr>
+              <w:spacing w:line="240" w:lineRule="auto"/>
+              <w:cnfStyle w:val="000000000000" w:firstRow="0" w:lastRow="0" w:firstColumn="0" w:lastColumn="0" w:oddVBand="0" w:evenVBand="0" w:oddHBand="0" w:evenHBand="0" w:firstRowFirstColumn="0" w:firstRowLastColumn="0" w:lastRowFirstColumn="0" w:lastRowLastColumn="0"/>
+            </w:pPr>
+          </w:p>
+          <w:p>
+            <w:pPr>
+              <w:spacing w:line="240" w:lineRule="auto"/>
+              <w:cnfStyle w:val="000000000000" w:firstRow="0" w:lastRow="0" w:firstColumn="0" w:lastColumn="0" w:oddVBand="0" w:evenVBand="0" w:oddHBand="0" w:evenHBand="0" w:firstRowFirstColumn="0" w:firstRowLastColumn="0" w:lastRowFirstColumn="0" w:lastRowLastColumn="0"/>
+            </w:pPr>
+            <w:r>
+              <w:t>gameObject currentHeldItem</w:t>
+            </w:r>
+          </w:p>
+          <w:p>
+            <w:pPr>
+              <w:spacing w:line="240" w:lineRule="auto"/>
+              <w:cnfStyle w:val="000000000000" w:firstRow="0" w:lastRow="0" w:firstColumn="0" w:lastColumn="0" w:oddVBand="0" w:evenVBand="0" w:oddHBand="0" w:evenHBand="0" w:firstRowFirstColumn="0" w:firstRowLastColumn="0" w:lastRowFirstColumn="0" w:lastRowLastColumn="0"/>
+            </w:pPr>
+          </w:p>
+          <w:p>
+            <w:pPr>
+              <w:spacing w:line="240" w:lineRule="auto"/>
+              <w:cnfStyle w:val="000000000000" w:firstRow="0" w:lastRow="0" w:firstColumn="0" w:lastColumn="0" w:oddVBand="0" w:evenVBand="0" w:oddHBand="0" w:evenHBand="0" w:firstRowFirstColumn="0" w:firstRowLastColumn="0" w:lastRowFirstColumn="0" w:lastRowLastColumn="0"/>
+            </w:pPr>
+            <w:r>
+              <w:t>holdType[] permittedTypes</w:t>
+            </w:r>
+          </w:p>
+          <w:p>
+            <w:pPr>
+              <w:spacing w:line="240" w:lineRule="auto"/>
+              <w:cnfStyle w:val="000000000000" w:firstRow="0" w:lastRow="0" w:firstColumn="0" w:lastColumn="0" w:oddVBand="0" w:evenVBand="0" w:oddHBand="0" w:evenHBand="0" w:firstRowFirstColumn="0" w:firstRowLastColumn="0" w:lastRowFirstColumn="0" w:lastRowLastColumn="0"/>
+            </w:pPr>
+          </w:p>
+          <w:p>
+            <w:pPr>
+              <w:spacing w:line="240" w:lineRule="auto"/>
+              <w:cnfStyle w:val="000000000000" w:firstRow="0" w:lastRow="0" w:firstColumn="0" w:lastColumn="0" w:oddVBand="0" w:evenVBand="0" w:oddHBand="0" w:evenHBand="0" w:firstRowFirstColumn="0" w:firstRowLastColumn="0" w:lastRowFirstColumn="0" w:lastRowLastColumn="0"/>
+            </w:pPr>
+            <w:r>
+              <w:t>string permissionOverride</w:t>
+            </w:r>
           </w:p>
         </w:tc>
         <w:tc>
@@ -2764,34 +2405,24 @@
               <w:spacing w:line="240" w:lineRule="auto"/>
               <w:cnfStyle w:val="000000000000" w:firstRow="0" w:lastRow="0" w:firstColumn="0" w:lastColumn="0" w:oddVBand="0" w:evenVBand="0" w:oddHBand="0" w:evenHBand="0" w:firstRowFirstColumn="0" w:firstRowLastColumn="0" w:lastRowFirstColumn="0" w:lastRowLastColumn="0"/>
             </w:pPr>
-            <w:proofErr w:type="spellStart"/>
-            <w:r>
-              <w:t>FPSController</w:t>
-            </w:r>
-            <w:proofErr w:type="spellEnd"/>
-            <w:r>
-              <w:t xml:space="preserve"> player_</w:t>
-            </w:r>
-          </w:p>
-          <w:p>
-            <w:pPr>
-              <w:spacing w:line="240" w:lineRule="auto"/>
-              <w:cnfStyle w:val="000000000000" w:firstRow="0" w:lastRow="0" w:firstColumn="0" w:lastColumn="0" w:oddVBand="0" w:evenVBand="0" w:oddHBand="0" w:evenHBand="0" w:firstRowFirstColumn="0" w:firstRowLastColumn="0" w:lastRowFirstColumn="0" w:lastRowLastColumn="0"/>
-            </w:pPr>
-          </w:p>
-          <w:p>
-            <w:pPr>
-              <w:spacing w:line="240" w:lineRule="auto"/>
-              <w:cnfStyle w:val="000000000000" w:firstRow="0" w:lastRow="0" w:firstColumn="0" w:lastColumn="0" w:oddVBand="0" w:evenVBand="0" w:oddHBand="0" w:evenHBand="0" w:firstRowFirstColumn="0" w:firstRowLastColumn="0" w:lastRowFirstColumn="0" w:lastRowLastColumn="0"/>
-            </w:pPr>
-            <w:r>
-              <w:t xml:space="preserve">Bool </w:t>
-            </w:r>
-            <w:proofErr w:type="spellStart"/>
-            <w:r>
-              <w:t>isOn</w:t>
-            </w:r>
-            <w:proofErr w:type="spellEnd"/>
+            <w:r>
+              <w:t>FPSController player_</w:t>
+            </w:r>
+          </w:p>
+          <w:p>
+            <w:pPr>
+              <w:spacing w:line="240" w:lineRule="auto"/>
+              <w:cnfStyle w:val="000000000000" w:firstRow="0" w:lastRow="0" w:firstColumn="0" w:lastColumn="0" w:oddVBand="0" w:evenVBand="0" w:oddHBand="0" w:evenHBand="0" w:firstRowFirstColumn="0" w:firstRowLastColumn="0" w:lastRowFirstColumn="0" w:lastRowLastColumn="0"/>
+            </w:pPr>
+          </w:p>
+          <w:p>
+            <w:pPr>
+              <w:spacing w:line="240" w:lineRule="auto"/>
+              <w:cnfStyle w:val="000000000000" w:firstRow="0" w:lastRow="0" w:firstColumn="0" w:lastColumn="0" w:oddVBand="0" w:evenVBand="0" w:oddHBand="0" w:evenHBand="0" w:firstRowFirstColumn="0" w:firstRowLastColumn="0" w:lastRowFirstColumn="0" w:lastRowLastColumn="0"/>
+            </w:pPr>
+            <w:r>
+              <w:t>Bool isOn</w:t>
+            </w:r>
           </w:p>
         </w:tc>
         <w:tc>
@@ -2809,13 +2440,8 @@
               <w:spacing w:line="240" w:lineRule="auto"/>
               <w:cnfStyle w:val="000000000000" w:firstRow="0" w:lastRow="0" w:firstColumn="0" w:lastColumn="0" w:oddVBand="0" w:evenVBand="0" w:oddHBand="0" w:evenHBand="0" w:firstRowFirstColumn="0" w:firstRowLastColumn="0" w:lastRowFirstColumn="0" w:lastRowLastColumn="0"/>
             </w:pPr>
-            <w:proofErr w:type="spellStart"/>
-            <w:r>
-              <w:t>InventoryItem</w:t>
-            </w:r>
-            <w:proofErr w:type="spellEnd"/>
-            <w:r>
-              <w:t xml:space="preserve"> item</w:t>
+            <w:r>
+              <w:t>Bool isLocked</w:t>
             </w:r>
           </w:p>
         </w:tc>
@@ -2932,71 +2558,38 @@
               <w:spacing w:line="240" w:lineRule="auto"/>
               <w:cnfStyle w:val="000000000000" w:firstRow="0" w:lastRow="0" w:firstColumn="0" w:lastColumn="0" w:oddVBand="0" w:evenVBand="0" w:oddHBand="0" w:evenHBand="0" w:firstRowFirstColumn="0" w:firstRowLastColumn="0" w:lastRowFirstColumn="0" w:lastRowLastColumn="0"/>
             </w:pPr>
-            <w:proofErr w:type="spellStart"/>
-            <w:proofErr w:type="gramStart"/>
-            <w:r>
-              <w:t>setObject</w:t>
-            </w:r>
-            <w:proofErr w:type="spellEnd"/>
-            <w:r>
-              <w:t>(</w:t>
-            </w:r>
-            <w:proofErr w:type="gramEnd"/>
-            <w:r>
-              <w:t xml:space="preserve">Vector3, </w:t>
-            </w:r>
-            <w:proofErr w:type="spellStart"/>
-            <w:r>
-              <w:t>Quaterion</w:t>
-            </w:r>
-            <w:proofErr w:type="spellEnd"/>
-            <w:r>
-              <w:t>)</w:t>
-            </w:r>
-          </w:p>
-          <w:p>
-            <w:pPr>
-              <w:spacing w:line="240" w:lineRule="auto"/>
-              <w:cnfStyle w:val="000000000000" w:firstRow="0" w:lastRow="0" w:firstColumn="0" w:lastColumn="0" w:oddVBand="0" w:evenVBand="0" w:oddHBand="0" w:evenHBand="0" w:firstRowFirstColumn="0" w:firstRowLastColumn="0" w:lastRowFirstColumn="0" w:lastRowLastColumn="0"/>
-            </w:pPr>
-          </w:p>
-          <w:p>
-            <w:pPr>
-              <w:spacing w:line="240" w:lineRule="auto"/>
-              <w:cnfStyle w:val="000000000000" w:firstRow="0" w:lastRow="0" w:firstColumn="0" w:lastColumn="0" w:oddVBand="0" w:evenVBand="0" w:oddHBand="0" w:evenHBand="0" w:firstRowFirstColumn="0" w:firstRowLastColumn="0" w:lastRowFirstColumn="0" w:lastRowLastColumn="0"/>
-            </w:pPr>
-            <w:proofErr w:type="spellStart"/>
-            <w:r>
-              <w:t>canHoldItem</w:t>
-            </w:r>
-            <w:proofErr w:type="spellEnd"/>
-            <w:r>
-              <w:t>(obj)</w:t>
-            </w:r>
-          </w:p>
-          <w:p>
-            <w:pPr>
-              <w:spacing w:line="240" w:lineRule="auto"/>
-              <w:cnfStyle w:val="000000000000" w:firstRow="0" w:lastRow="0" w:firstColumn="0" w:lastColumn="0" w:oddVBand="0" w:evenVBand="0" w:oddHBand="0" w:evenHBand="0" w:firstRowFirstColumn="0" w:firstRowLastColumn="0" w:lastRowFirstColumn="0" w:lastRowLastColumn="0"/>
-            </w:pPr>
-          </w:p>
-          <w:p>
-            <w:pPr>
-              <w:spacing w:line="240" w:lineRule="auto"/>
-              <w:cnfStyle w:val="000000000000" w:firstRow="0" w:lastRow="0" w:firstColumn="0" w:lastColumn="0" w:oddVBand="0" w:evenVBand="0" w:oddHBand="0" w:evenHBand="0" w:firstRowFirstColumn="0" w:firstRowLastColumn="0" w:lastRowFirstColumn="0" w:lastRowLastColumn="0"/>
-            </w:pPr>
-            <w:proofErr w:type="spellStart"/>
-            <w:proofErr w:type="gramStart"/>
-            <w:r>
-              <w:t>setCurrentHoldItem</w:t>
-            </w:r>
-            <w:proofErr w:type="spellEnd"/>
-            <w:r>
-              <w:t>(</w:t>
-            </w:r>
-            <w:proofErr w:type="gramEnd"/>
-            <w:r>
-              <w:t>)</w:t>
+            <w:r>
+              <w:t>setObject(Vector3, Quaterion)</w:t>
+            </w:r>
+          </w:p>
+          <w:p>
+            <w:pPr>
+              <w:spacing w:line="240" w:lineRule="auto"/>
+              <w:cnfStyle w:val="000000000000" w:firstRow="0" w:lastRow="0" w:firstColumn="0" w:lastColumn="0" w:oddVBand="0" w:evenVBand="0" w:oddHBand="0" w:evenHBand="0" w:firstRowFirstColumn="0" w:firstRowLastColumn="0" w:lastRowFirstColumn="0" w:lastRowLastColumn="0"/>
+            </w:pPr>
+          </w:p>
+          <w:p>
+            <w:pPr>
+              <w:spacing w:line="240" w:lineRule="auto"/>
+              <w:cnfStyle w:val="000000000000" w:firstRow="0" w:lastRow="0" w:firstColumn="0" w:lastColumn="0" w:oddVBand="0" w:evenVBand="0" w:oddHBand="0" w:evenHBand="0" w:firstRowFirstColumn="0" w:firstRowLastColumn="0" w:lastRowFirstColumn="0" w:lastRowLastColumn="0"/>
+            </w:pPr>
+            <w:r>
+              <w:t>canHoldItem(obj)</w:t>
+            </w:r>
+          </w:p>
+          <w:p>
+            <w:pPr>
+              <w:spacing w:line="240" w:lineRule="auto"/>
+              <w:cnfStyle w:val="000000000000" w:firstRow="0" w:lastRow="0" w:firstColumn="0" w:lastColumn="0" w:oddVBand="0" w:evenVBand="0" w:oddHBand="0" w:evenHBand="0" w:firstRowFirstColumn="0" w:firstRowLastColumn="0" w:lastRowFirstColumn="0" w:lastRowLastColumn="0"/>
+            </w:pPr>
+          </w:p>
+          <w:p>
+            <w:pPr>
+              <w:spacing w:line="240" w:lineRule="auto"/>
+              <w:cnfStyle w:val="000000000000" w:firstRow="0" w:lastRow="0" w:firstColumn="0" w:lastColumn="0" w:oddVBand="0" w:evenVBand="0" w:oddHBand="0" w:evenHBand="0" w:firstRowFirstColumn="0" w:firstRowLastColumn="0" w:lastRowFirstColumn="0" w:lastRowLastColumn="0"/>
+            </w:pPr>
+            <w:r>
+              <w:t>setCurrentHoldItem()</w:t>
             </w:r>
           </w:p>
         </w:tc>
@@ -3032,6 +2625,24 @@
               <w:spacing w:line="240" w:lineRule="auto"/>
               <w:cnfStyle w:val="000000000000" w:firstRow="0" w:lastRow="0" w:firstColumn="0" w:lastColumn="0" w:oddVBand="0" w:evenVBand="0" w:oddHBand="0" w:evenHBand="0" w:firstRowFirstColumn="0" w:firstRowLastColumn="0" w:lastRowFirstColumn="0" w:lastRowLastColumn="0"/>
             </w:pPr>
+            <w:r>
+              <w:t>onTriggerEnter()</w:t>
+            </w:r>
+          </w:p>
+          <w:p>
+            <w:pPr>
+              <w:spacing w:line="240" w:lineRule="auto"/>
+              <w:cnfStyle w:val="000000000000" w:firstRow="0" w:lastRow="0" w:firstColumn="0" w:lastColumn="0" w:oddVBand="0" w:evenVBand="0" w:oddHBand="0" w:evenHBand="0" w:firstRowFirstColumn="0" w:firstRowLastColumn="0" w:lastRowFirstColumn="0" w:lastRowLastColumn="0"/>
+            </w:pPr>
+          </w:p>
+          <w:p>
+            <w:pPr>
+              <w:spacing w:line="240" w:lineRule="auto"/>
+              <w:cnfStyle w:val="000000000000" w:firstRow="0" w:lastRow="0" w:firstColumn="0" w:lastColumn="0" w:oddVBand="0" w:evenVBand="0" w:oddHBand="0" w:evenHBand="0" w:firstRowFirstColumn="0" w:firstRowLastColumn="0" w:lastRowFirstColumn="0" w:lastRowLastColumn="0"/>
+            </w:pPr>
+            <w:r>
+              <w:t>setObject(Vector3, Quaterion)</w:t>
+            </w:r>
           </w:p>
         </w:tc>
       </w:tr>
@@ -3186,11 +2797,9 @@
               <w:spacing w:line="240" w:lineRule="auto"/>
               <w:cnfStyle w:val="100000000000" w:firstRow="1" w:lastRow="0" w:firstColumn="0" w:lastColumn="0" w:oddVBand="0" w:evenVBand="0" w:oddHBand="0" w:evenHBand="0" w:firstRowFirstColumn="0" w:firstRowLastColumn="0" w:lastRowFirstColumn="0" w:lastRowLastColumn="0"/>
             </w:pPr>
-            <w:proofErr w:type="spellStart"/>
             <w:r>
               <w:t>EnergyObject</w:t>
             </w:r>
-            <w:proofErr w:type="spellEnd"/>
           </w:p>
         </w:tc>
         <w:tc>
@@ -3208,11 +2817,9 @@
               <w:spacing w:line="240" w:lineRule="auto"/>
               <w:cnfStyle w:val="100000000000" w:firstRow="1" w:lastRow="0" w:firstColumn="0" w:lastColumn="0" w:oddVBand="0" w:evenVBand="0" w:oddHBand="0" w:evenHBand="0" w:firstRowFirstColumn="0" w:firstRowLastColumn="0" w:lastRowFirstColumn="0" w:lastRowLastColumn="0"/>
             </w:pPr>
-            <w:proofErr w:type="spellStart"/>
             <w:r>
               <w:t>ScreenClass</w:t>
             </w:r>
-            <w:proofErr w:type="spellEnd"/>
           </w:p>
         </w:tc>
         <w:tc>
@@ -3295,11 +2902,9 @@
               <w:spacing w:line="240" w:lineRule="auto"/>
               <w:cnfStyle w:val="000000000000" w:firstRow="0" w:lastRow="0" w:firstColumn="0" w:lastColumn="0" w:oddVBand="0" w:evenVBand="0" w:oddHBand="0" w:evenHBand="0" w:firstRowFirstColumn="0" w:firstRowLastColumn="0" w:lastRowFirstColumn="0" w:lastRowLastColumn="0"/>
             </w:pPr>
-            <w:proofErr w:type="spellStart"/>
             <w:r>
               <w:t>EnergyObject</w:t>
             </w:r>
-            <w:proofErr w:type="spellEnd"/>
           </w:p>
         </w:tc>
         <w:tc>
@@ -3397,15 +3002,7 @@
               <w:cnfStyle w:val="000000000000" w:firstRow="0" w:lastRow="0" w:firstColumn="0" w:lastColumn="0" w:oddVBand="0" w:evenVBand="0" w:oddHBand="0" w:evenHBand="0" w:firstRowFirstColumn="0" w:firstRowLastColumn="0" w:lastRowFirstColumn="0" w:lastRowLastColumn="0"/>
             </w:pPr>
             <w:r>
-              <w:t xml:space="preserve">This class shows an output and takes input from input interaction classes. If on, shows input, if off, shows error. Can also be used in </w:t>
-            </w:r>
-            <w:proofErr w:type="spellStart"/>
-            <w:r>
-              <w:t>energyInteraction</w:t>
-            </w:r>
-            <w:proofErr w:type="spellEnd"/>
-            <w:r>
-              <w:t xml:space="preserve"> classes as a locking mechanism.</w:t>
+              <w:t>This class shows an output and takes input from input interaction classes. If on, shows input, if off, shows error. Can also be used in energyInteraction classes as a locking mechanism.</w:t>
             </w:r>
           </w:p>
           <w:p>
@@ -3476,60 +3073,35 @@
               <w:cnfStyle w:val="000000000000" w:firstRow="0" w:lastRow="0" w:firstColumn="0" w:lastColumn="0" w:oddVBand="0" w:evenVBand="0" w:oddHBand="0" w:evenHBand="0" w:firstRowFirstColumn="0" w:firstRowLastColumn="0" w:lastRowFirstColumn="0" w:lastRowLastColumn="0"/>
             </w:pPr>
             <w:r>
-              <w:t xml:space="preserve">Int </w:t>
-            </w:r>
-            <w:proofErr w:type="spellStart"/>
-            <w:r>
-              <w:t>energyUsage</w:t>
-            </w:r>
-            <w:proofErr w:type="spellEnd"/>
-          </w:p>
-          <w:p>
-            <w:pPr>
-              <w:spacing w:line="240" w:lineRule="auto"/>
-              <w:cnfStyle w:val="000000000000" w:firstRow="0" w:lastRow="0" w:firstColumn="0" w:lastColumn="0" w:oddVBand="0" w:evenVBand="0" w:oddHBand="0" w:evenHBand="0" w:firstRowFirstColumn="0" w:firstRowLastColumn="0" w:lastRowFirstColumn="0" w:lastRowLastColumn="0"/>
-            </w:pPr>
-            <w:r>
-              <w:t xml:space="preserve">Bool </w:t>
-            </w:r>
-            <w:proofErr w:type="spellStart"/>
-            <w:r>
-              <w:t>isOn</w:t>
-            </w:r>
-            <w:proofErr w:type="spellEnd"/>
-          </w:p>
-          <w:p>
-            <w:pPr>
-              <w:spacing w:line="240" w:lineRule="auto"/>
-              <w:cnfStyle w:val="000000000000" w:firstRow="0" w:lastRow="0" w:firstColumn="0" w:lastColumn="0" w:oddVBand="0" w:evenVBand="0" w:oddHBand="0" w:evenHBand="0" w:firstRowFirstColumn="0" w:firstRowLastColumn="0" w:lastRowFirstColumn="0" w:lastRowLastColumn="0"/>
-            </w:pPr>
-            <w:r>
-              <w:t xml:space="preserve">Bool </w:t>
-            </w:r>
-            <w:proofErr w:type="spellStart"/>
-            <w:r>
-              <w:t>isPowered</w:t>
-            </w:r>
-            <w:proofErr w:type="spellEnd"/>
-          </w:p>
-          <w:p>
-            <w:pPr>
-              <w:spacing w:line="240" w:lineRule="auto"/>
-              <w:cnfStyle w:val="000000000000" w:firstRow="0" w:lastRow="0" w:firstColumn="0" w:lastColumn="0" w:oddVBand="0" w:evenVBand="0" w:oddHBand="0" w:evenHBand="0" w:firstRowFirstColumn="0" w:firstRowLastColumn="0" w:lastRowFirstColumn="0" w:lastRowLastColumn="0"/>
-            </w:pPr>
-            <w:proofErr w:type="spellStart"/>
-            <w:r>
-              <w:t>GridManager</w:t>
-            </w:r>
-            <w:proofErr w:type="spellEnd"/>
-            <w:r>
-              <w:t xml:space="preserve"> </w:t>
-            </w:r>
-            <w:proofErr w:type="spellStart"/>
-            <w:r>
-              <w:t>powerBox</w:t>
-            </w:r>
-            <w:proofErr w:type="spellEnd"/>
+              <w:t>Int energyUsage</w:t>
+            </w:r>
+          </w:p>
+          <w:p>
+            <w:pPr>
+              <w:spacing w:line="240" w:lineRule="auto"/>
+              <w:cnfStyle w:val="000000000000" w:firstRow="0" w:lastRow="0" w:firstColumn="0" w:lastColumn="0" w:oddVBand="0" w:evenVBand="0" w:oddHBand="0" w:evenHBand="0" w:firstRowFirstColumn="0" w:firstRowLastColumn="0" w:lastRowFirstColumn="0" w:lastRowLastColumn="0"/>
+            </w:pPr>
+            <w:r>
+              <w:t>Bool isOn</w:t>
+            </w:r>
+          </w:p>
+          <w:p>
+            <w:pPr>
+              <w:spacing w:line="240" w:lineRule="auto"/>
+              <w:cnfStyle w:val="000000000000" w:firstRow="0" w:lastRow="0" w:firstColumn="0" w:lastColumn="0" w:oddVBand="0" w:evenVBand="0" w:oddHBand="0" w:evenHBand="0" w:firstRowFirstColumn="0" w:firstRowLastColumn="0" w:lastRowFirstColumn="0" w:lastRowLastColumn="0"/>
+            </w:pPr>
+            <w:r>
+              <w:t>Bool isPowered</w:t>
+            </w:r>
+          </w:p>
+          <w:p>
+            <w:pPr>
+              <w:spacing w:line="240" w:lineRule="auto"/>
+              <w:cnfStyle w:val="000000000000" w:firstRow="0" w:lastRow="0" w:firstColumn="0" w:lastColumn="0" w:oddVBand="0" w:evenVBand="0" w:oddHBand="0" w:evenHBand="0" w:firstRowFirstColumn="0" w:firstRowLastColumn="0" w:lastRowFirstColumn="0" w:lastRowLastColumn="0"/>
+            </w:pPr>
+            <w:r>
+              <w:t>GridManager powerBox</w:t>
+            </w:r>
           </w:p>
         </w:tc>
         <w:tc>
@@ -3548,58 +3120,35 @@
               <w:cnfStyle w:val="000000000000" w:firstRow="0" w:lastRow="0" w:firstColumn="0" w:lastColumn="0" w:oddVBand="0" w:evenVBand="0" w:oddHBand="0" w:evenHBand="0" w:firstRowFirstColumn="0" w:firstRowLastColumn="0" w:lastRowFirstColumn="0" w:lastRowLastColumn="0"/>
             </w:pPr>
             <w:r>
-              <w:t xml:space="preserve">Text </w:t>
-            </w:r>
-            <w:proofErr w:type="spellStart"/>
-            <w:r>
-              <w:t>text</w:t>
-            </w:r>
-            <w:proofErr w:type="spellEnd"/>
-            <w:r>
-              <w:t>_</w:t>
-            </w:r>
-          </w:p>
-          <w:p>
-            <w:pPr>
-              <w:spacing w:line="240" w:lineRule="auto"/>
-              <w:cnfStyle w:val="000000000000" w:firstRow="0" w:lastRow="0" w:firstColumn="0" w:lastColumn="0" w:oddVBand="0" w:evenVBand="0" w:oddHBand="0" w:evenHBand="0" w:firstRowFirstColumn="0" w:firstRowLastColumn="0" w:lastRowFirstColumn="0" w:lastRowLastColumn="0"/>
-            </w:pPr>
-            <w:r>
-              <w:t xml:space="preserve">Int </w:t>
-            </w:r>
-            <w:proofErr w:type="spellStart"/>
-            <w:r>
-              <w:t>inputSize</w:t>
-            </w:r>
-            <w:proofErr w:type="spellEnd"/>
-          </w:p>
-          <w:p>
-            <w:pPr>
-              <w:spacing w:line="240" w:lineRule="auto"/>
-              <w:cnfStyle w:val="000000000000" w:firstRow="0" w:lastRow="0" w:firstColumn="0" w:lastColumn="0" w:oddVBand="0" w:evenVBand="0" w:oddHBand="0" w:evenHBand="0" w:firstRowFirstColumn="0" w:firstRowLastColumn="0" w:lastRowFirstColumn="0" w:lastRowLastColumn="0"/>
-            </w:pPr>
-            <w:r>
-              <w:t xml:space="preserve">String </w:t>
-            </w:r>
-            <w:proofErr w:type="spellStart"/>
-            <w:r>
-              <w:t>commandCode</w:t>
-            </w:r>
-            <w:proofErr w:type="spellEnd"/>
-          </w:p>
-          <w:p>
-            <w:pPr>
-              <w:spacing w:line="240" w:lineRule="auto"/>
-              <w:cnfStyle w:val="000000000000" w:firstRow="0" w:lastRow="0" w:firstColumn="0" w:lastColumn="0" w:oddVBand="0" w:evenVBand="0" w:oddHBand="0" w:evenHBand="0" w:firstRowFirstColumn="0" w:firstRowLastColumn="0" w:lastRowFirstColumn="0" w:lastRowLastColumn="0"/>
-            </w:pPr>
-            <w:r>
-              <w:t xml:space="preserve">String </w:t>
-            </w:r>
-            <w:proofErr w:type="spellStart"/>
-            <w:r>
-              <w:t>currentCode</w:t>
-            </w:r>
-            <w:proofErr w:type="spellEnd"/>
+              <w:t>Text text_</w:t>
+            </w:r>
+          </w:p>
+          <w:p>
+            <w:pPr>
+              <w:spacing w:line="240" w:lineRule="auto"/>
+              <w:cnfStyle w:val="000000000000" w:firstRow="0" w:lastRow="0" w:firstColumn="0" w:lastColumn="0" w:oddVBand="0" w:evenVBand="0" w:oddHBand="0" w:evenHBand="0" w:firstRowFirstColumn="0" w:firstRowLastColumn="0" w:lastRowFirstColumn="0" w:lastRowLastColumn="0"/>
+            </w:pPr>
+            <w:r>
+              <w:t>Int inputSize</w:t>
+            </w:r>
+          </w:p>
+          <w:p>
+            <w:pPr>
+              <w:spacing w:line="240" w:lineRule="auto"/>
+              <w:cnfStyle w:val="000000000000" w:firstRow="0" w:lastRow="0" w:firstColumn="0" w:lastColumn="0" w:oddVBand="0" w:evenVBand="0" w:oddHBand="0" w:evenHBand="0" w:firstRowFirstColumn="0" w:firstRowLastColumn="0" w:lastRowFirstColumn="0" w:lastRowLastColumn="0"/>
+            </w:pPr>
+            <w:r>
+              <w:t>String commandCode</w:t>
+            </w:r>
+          </w:p>
+          <w:p>
+            <w:pPr>
+              <w:spacing w:line="240" w:lineRule="auto"/>
+              <w:cnfStyle w:val="000000000000" w:firstRow="0" w:lastRow="0" w:firstColumn="0" w:lastColumn="0" w:oddVBand="0" w:evenVBand="0" w:oddHBand="0" w:evenHBand="0" w:firstRowFirstColumn="0" w:firstRowLastColumn="0" w:lastRowFirstColumn="0" w:lastRowLastColumn="0"/>
+            </w:pPr>
+            <w:r>
+              <w:t>String currentCode</w:t>
+            </w:r>
           </w:p>
           <w:p>
             <w:pPr>
@@ -3624,52 +3173,32 @@
               <w:spacing w:line="240" w:lineRule="auto"/>
               <w:cnfStyle w:val="000000000000" w:firstRow="0" w:lastRow="0" w:firstColumn="0" w:lastColumn="0" w:oddVBand="0" w:evenVBand="0" w:oddHBand="0" w:evenHBand="0" w:firstRowFirstColumn="0" w:firstRowLastColumn="0" w:lastRowFirstColumn="0" w:lastRowLastColumn="0"/>
             </w:pPr>
-            <w:proofErr w:type="gramStart"/>
-            <w:r>
-              <w:t>Material[</w:t>
-            </w:r>
-            <w:proofErr w:type="gramEnd"/>
-            <w:r>
-              <w:t xml:space="preserve">] </w:t>
-            </w:r>
-            <w:proofErr w:type="spellStart"/>
-            <w:r>
-              <w:t>switchMats</w:t>
-            </w:r>
-            <w:proofErr w:type="spellEnd"/>
-          </w:p>
-          <w:p>
-            <w:pPr>
-              <w:spacing w:line="240" w:lineRule="auto"/>
-              <w:cnfStyle w:val="000000000000" w:firstRow="0" w:lastRow="0" w:firstColumn="0" w:lastColumn="0" w:oddVBand="0" w:evenVBand="0" w:oddHBand="0" w:evenHBand="0" w:firstRowFirstColumn="0" w:firstRowLastColumn="0" w:lastRowFirstColumn="0" w:lastRowLastColumn="0"/>
-            </w:pPr>
-            <w:proofErr w:type="spellStart"/>
-            <w:r>
-              <w:t>GameObject</w:t>
-            </w:r>
-            <w:proofErr w:type="spellEnd"/>
-            <w:r>
-              <w:t xml:space="preserve"> light</w:t>
-            </w:r>
-          </w:p>
-          <w:p>
-            <w:pPr>
-              <w:spacing w:line="240" w:lineRule="auto"/>
-              <w:cnfStyle w:val="000000000000" w:firstRow="0" w:lastRow="0" w:firstColumn="0" w:lastColumn="0" w:oddVBand="0" w:evenVBand="0" w:oddHBand="0" w:evenHBand="0" w:firstRowFirstColumn="0" w:firstRowLastColumn="0" w:lastRowFirstColumn="0" w:lastRowLastColumn="0"/>
-            </w:pPr>
-          </w:p>
-          <w:p>
-            <w:pPr>
-              <w:spacing w:line="240" w:lineRule="auto"/>
-              <w:cnfStyle w:val="000000000000" w:firstRow="0" w:lastRow="0" w:firstColumn="0" w:lastColumn="0" w:oddVBand="0" w:evenVBand="0" w:oddHBand="0" w:evenHBand="0" w:firstRowFirstColumn="0" w:firstRowLastColumn="0" w:lastRowFirstColumn="0" w:lastRowLastColumn="0"/>
-            </w:pPr>
-            <w:proofErr w:type="spellStart"/>
-            <w:r>
-              <w:t>MeshRenderer</w:t>
-            </w:r>
-            <w:proofErr w:type="spellEnd"/>
-            <w:r>
-              <w:t xml:space="preserve"> rend_</w:t>
+            <w:r>
+              <w:t>Material[] switchMats</w:t>
+            </w:r>
+          </w:p>
+          <w:p>
+            <w:pPr>
+              <w:spacing w:line="240" w:lineRule="auto"/>
+              <w:cnfStyle w:val="000000000000" w:firstRow="0" w:lastRow="0" w:firstColumn="0" w:lastColumn="0" w:oddVBand="0" w:evenVBand="0" w:oddHBand="0" w:evenHBand="0" w:firstRowFirstColumn="0" w:firstRowLastColumn="0" w:lastRowFirstColumn="0" w:lastRowLastColumn="0"/>
+            </w:pPr>
+            <w:r>
+              <w:t>GameObject light</w:t>
+            </w:r>
+          </w:p>
+          <w:p>
+            <w:pPr>
+              <w:spacing w:line="240" w:lineRule="auto"/>
+              <w:cnfStyle w:val="000000000000" w:firstRow="0" w:lastRow="0" w:firstColumn="0" w:lastColumn="0" w:oddVBand="0" w:evenVBand="0" w:oddHBand="0" w:evenHBand="0" w:firstRowFirstColumn="0" w:firstRowLastColumn="0" w:lastRowFirstColumn="0" w:lastRowLastColumn="0"/>
+            </w:pPr>
+          </w:p>
+          <w:p>
+            <w:pPr>
+              <w:spacing w:line="240" w:lineRule="auto"/>
+              <w:cnfStyle w:val="000000000000" w:firstRow="0" w:lastRow="0" w:firstColumn="0" w:lastColumn="0" w:oddVBand="0" w:evenVBand="0" w:oddHBand="0" w:evenHBand="0" w:firstRowFirstColumn="0" w:firstRowLastColumn="0" w:lastRowFirstColumn="0" w:lastRowLastColumn="0"/>
+            </w:pPr>
+            <w:r>
+              <w:t>MeshRenderer rend_</w:t>
             </w:r>
           </w:p>
         </w:tc>
@@ -3712,71 +3241,38 @@
               <w:spacing w:line="240" w:lineRule="auto"/>
               <w:cnfStyle w:val="000000000000" w:firstRow="0" w:lastRow="0" w:firstColumn="0" w:lastColumn="0" w:oddVBand="0" w:evenVBand="0" w:oddHBand="0" w:evenHBand="0" w:firstRowFirstColumn="0" w:firstRowLastColumn="0" w:lastRowFirstColumn="0" w:lastRowLastColumn="0"/>
             </w:pPr>
-            <w:proofErr w:type="spellStart"/>
             <w:r>
               <w:t>set</w:t>
             </w:r>
             <w:r>
               <w:t>EnergyManager</w:t>
             </w:r>
-            <w:proofErr w:type="spellEnd"/>
-          </w:p>
-          <w:p>
-            <w:pPr>
-              <w:spacing w:line="240" w:lineRule="auto"/>
-              <w:cnfStyle w:val="000000000000" w:firstRow="0" w:lastRow="0" w:firstColumn="0" w:lastColumn="0" w:oddVBand="0" w:evenVBand="0" w:oddHBand="0" w:evenHBand="0" w:firstRowFirstColumn="0" w:firstRowLastColumn="0" w:lastRowFirstColumn="0" w:lastRowLastColumn="0"/>
-            </w:pPr>
-            <w:r>
-              <w:t>(</w:t>
-            </w:r>
-            <w:proofErr w:type="spellStart"/>
-            <w:r>
-              <w:t>GridManager</w:t>
-            </w:r>
-            <w:proofErr w:type="spellEnd"/>
-            <w:r>
-              <w:t>)</w:t>
-            </w:r>
-          </w:p>
-          <w:p>
-            <w:pPr>
-              <w:spacing w:line="240" w:lineRule="auto"/>
-              <w:cnfStyle w:val="000000000000" w:firstRow="0" w:lastRow="0" w:firstColumn="0" w:lastColumn="0" w:oddVBand="0" w:evenVBand="0" w:oddHBand="0" w:evenHBand="0" w:firstRowFirstColumn="0" w:firstRowLastColumn="0" w:lastRowFirstColumn="0" w:lastRowLastColumn="0"/>
-            </w:pPr>
-            <w:proofErr w:type="spellStart"/>
-            <w:proofErr w:type="gramStart"/>
-            <w:r>
-              <w:t>getEnergyAmount</w:t>
-            </w:r>
-            <w:proofErr w:type="spellEnd"/>
-            <w:r>
-              <w:t>(</w:t>
-            </w:r>
-            <w:proofErr w:type="gramEnd"/>
-            <w:r>
-              <w:t>)</w:t>
-            </w:r>
-          </w:p>
-          <w:p>
-            <w:pPr>
-              <w:spacing w:line="240" w:lineRule="auto"/>
-              <w:cnfStyle w:val="000000000000" w:firstRow="0" w:lastRow="0" w:firstColumn="0" w:lastColumn="0" w:oddVBand="0" w:evenVBand="0" w:oddHBand="0" w:evenHBand="0" w:firstRowFirstColumn="0" w:firstRowLastColumn="0" w:lastRowFirstColumn="0" w:lastRowLastColumn="0"/>
-            </w:pPr>
-            <w:r>
-              <w:t xml:space="preserve">bool </w:t>
-            </w:r>
-            <w:proofErr w:type="spellStart"/>
-            <w:proofErr w:type="gramStart"/>
-            <w:r>
-              <w:t>isObjectOn</w:t>
-            </w:r>
-            <w:proofErr w:type="spellEnd"/>
-            <w:r>
-              <w:t>(</w:t>
-            </w:r>
-            <w:proofErr w:type="gramEnd"/>
-            <w:r>
-              <w:t>)</w:t>
+          </w:p>
+          <w:p>
+            <w:pPr>
+              <w:spacing w:line="240" w:lineRule="auto"/>
+              <w:cnfStyle w:val="000000000000" w:firstRow="0" w:lastRow="0" w:firstColumn="0" w:lastColumn="0" w:oddVBand="0" w:evenVBand="0" w:oddHBand="0" w:evenHBand="0" w:firstRowFirstColumn="0" w:firstRowLastColumn="0" w:lastRowFirstColumn="0" w:lastRowLastColumn="0"/>
+            </w:pPr>
+            <w:r>
+              <w:t>(GridManager)</w:t>
+            </w:r>
+          </w:p>
+          <w:p>
+            <w:pPr>
+              <w:spacing w:line="240" w:lineRule="auto"/>
+              <w:cnfStyle w:val="000000000000" w:firstRow="0" w:lastRow="0" w:firstColumn="0" w:lastColumn="0" w:oddVBand="0" w:evenVBand="0" w:oddHBand="0" w:evenHBand="0" w:firstRowFirstColumn="0" w:firstRowLastColumn="0" w:lastRowFirstColumn="0" w:lastRowLastColumn="0"/>
+            </w:pPr>
+            <w:r>
+              <w:t>getEnergyAmount()</w:t>
+            </w:r>
+          </w:p>
+          <w:p>
+            <w:pPr>
+              <w:spacing w:line="240" w:lineRule="auto"/>
+              <w:cnfStyle w:val="000000000000" w:firstRow="0" w:lastRow="0" w:firstColumn="0" w:lastColumn="0" w:oddVBand="0" w:evenVBand="0" w:oddHBand="0" w:evenHBand="0" w:firstRowFirstColumn="0" w:firstRowLastColumn="0" w:lastRowFirstColumn="0" w:lastRowLastColumn="0"/>
+            </w:pPr>
+            <w:r>
+              <w:t>bool isObjectOn()</w:t>
             </w:r>
           </w:p>
         </w:tc>
@@ -3795,27 +3291,17 @@
               <w:spacing w:line="240" w:lineRule="auto"/>
               <w:cnfStyle w:val="000000000000" w:firstRow="0" w:lastRow="0" w:firstColumn="0" w:lastColumn="0" w:oddVBand="0" w:evenVBand="0" w:oddHBand="0" w:evenHBand="0" w:firstRowFirstColumn="0" w:firstRowLastColumn="0" w:lastRowFirstColumn="0" w:lastRowLastColumn="0"/>
             </w:pPr>
-            <w:proofErr w:type="spellStart"/>
             <w:r>
               <w:t>setEnergyManager</w:t>
             </w:r>
-            <w:proofErr w:type="spellEnd"/>
-          </w:p>
-          <w:p>
-            <w:pPr>
-              <w:spacing w:line="240" w:lineRule="auto"/>
-              <w:cnfStyle w:val="000000000000" w:firstRow="0" w:lastRow="0" w:firstColumn="0" w:lastColumn="0" w:oddVBand="0" w:evenVBand="0" w:oddHBand="0" w:evenHBand="0" w:firstRowFirstColumn="0" w:firstRowLastColumn="0" w:lastRowFirstColumn="0" w:lastRowLastColumn="0"/>
-            </w:pPr>
-            <w:r>
-              <w:t>(</w:t>
-            </w:r>
-            <w:proofErr w:type="spellStart"/>
-            <w:r>
-              <w:t>GridManager</w:t>
-            </w:r>
-            <w:proofErr w:type="spellEnd"/>
-            <w:r>
-              <w:t>)</w:t>
+          </w:p>
+          <w:p>
+            <w:pPr>
+              <w:spacing w:line="240" w:lineRule="auto"/>
+              <w:cnfStyle w:val="000000000000" w:firstRow="0" w:lastRow="0" w:firstColumn="0" w:lastColumn="0" w:oddVBand="0" w:evenVBand="0" w:oddHBand="0" w:evenHBand="0" w:firstRowFirstColumn="0" w:firstRowLastColumn="0" w:lastRowFirstColumn="0" w:lastRowLastColumn="0"/>
+            </w:pPr>
+            <w:r>
+              <w:t>(GridManager)</w:t>
             </w:r>
           </w:p>
           <w:p>
@@ -3881,32 +3367,17 @@
               <w:spacing w:line="240" w:lineRule="auto"/>
               <w:cnfStyle w:val="000000000000" w:firstRow="0" w:lastRow="0" w:firstColumn="0" w:lastColumn="0" w:oddVBand="0" w:evenVBand="0" w:oddHBand="0" w:evenHBand="0" w:firstRowFirstColumn="0" w:firstRowLastColumn="0" w:lastRowFirstColumn="0" w:lastRowLastColumn="0"/>
             </w:pPr>
-            <w:proofErr w:type="spellStart"/>
-            <w:r>
-              <w:t>powerObject</w:t>
-            </w:r>
-            <w:proofErr w:type="spellEnd"/>
-            <w:r>
-              <w:t>(bool)</w:t>
-            </w:r>
-          </w:p>
-          <w:p>
-            <w:pPr>
-              <w:spacing w:line="240" w:lineRule="auto"/>
-              <w:cnfStyle w:val="000000000000" w:firstRow="0" w:lastRow="0" w:firstColumn="0" w:lastColumn="0" w:oddVBand="0" w:evenVBand="0" w:oddHBand="0" w:evenHBand="0" w:firstRowFirstColumn="0" w:firstRowLastColumn="0" w:lastRowFirstColumn="0" w:lastRowLastColumn="0"/>
-            </w:pPr>
-            <w:proofErr w:type="spellStart"/>
-            <w:proofErr w:type="gramStart"/>
-            <w:r>
-              <w:t>useObject</w:t>
-            </w:r>
-            <w:proofErr w:type="spellEnd"/>
-            <w:r>
-              <w:t>(</w:t>
-            </w:r>
-            <w:proofErr w:type="gramEnd"/>
-            <w:r>
-              <w:t>)</w:t>
+            <w:r>
+              <w:t>powerObject(bool)</w:t>
+            </w:r>
+          </w:p>
+          <w:p>
+            <w:pPr>
+              <w:spacing w:line="240" w:lineRule="auto"/>
+              <w:cnfStyle w:val="000000000000" w:firstRow="0" w:lastRow="0" w:firstColumn="0" w:lastColumn="0" w:oddVBand="0" w:evenVBand="0" w:oddHBand="0" w:evenHBand="0" w:firstRowFirstColumn="0" w:firstRowLastColumn="0" w:lastRowFirstColumn="0" w:lastRowLastColumn="0"/>
+            </w:pPr>
+            <w:r>
+              <w:t>useObject()</w:t>
             </w:r>
           </w:p>
         </w:tc>
@@ -3925,88 +3396,50 @@
               <w:spacing w:line="240" w:lineRule="auto"/>
               <w:cnfStyle w:val="000000000000" w:firstRow="0" w:lastRow="0" w:firstColumn="0" w:lastColumn="0" w:oddVBand="0" w:evenVBand="0" w:oddHBand="0" w:evenHBand="0" w:firstRowFirstColumn="0" w:firstRowLastColumn="0" w:lastRowFirstColumn="0" w:lastRowLastColumn="0"/>
             </w:pPr>
-            <w:proofErr w:type="spellStart"/>
-            <w:r>
-              <w:t>addString</w:t>
-            </w:r>
-            <w:proofErr w:type="spellEnd"/>
-            <w:r>
-              <w:t>(string)</w:t>
-            </w:r>
-          </w:p>
-          <w:p>
-            <w:pPr>
-              <w:spacing w:line="240" w:lineRule="auto"/>
-              <w:cnfStyle w:val="000000000000" w:firstRow="0" w:lastRow="0" w:firstColumn="0" w:lastColumn="0" w:oddVBand="0" w:evenVBand="0" w:oddHBand="0" w:evenHBand="0" w:firstRowFirstColumn="0" w:firstRowLastColumn="0" w:lastRowFirstColumn="0" w:lastRowLastColumn="0"/>
-            </w:pPr>
-            <w:proofErr w:type="spellStart"/>
-            <w:proofErr w:type="gramStart"/>
-            <w:r>
-              <w:t>clearString</w:t>
-            </w:r>
-            <w:proofErr w:type="spellEnd"/>
-            <w:r>
-              <w:t>(</w:t>
-            </w:r>
-            <w:proofErr w:type="gramEnd"/>
-            <w:r>
-              <w:t>)</w:t>
-            </w:r>
-          </w:p>
-          <w:p>
-            <w:pPr>
-              <w:spacing w:line="240" w:lineRule="auto"/>
-              <w:cnfStyle w:val="000000000000" w:firstRow="0" w:lastRow="0" w:firstColumn="0" w:lastColumn="0" w:oddVBand="0" w:evenVBand="0" w:oddHBand="0" w:evenHBand="0" w:firstRowFirstColumn="0" w:firstRowLastColumn="0" w:lastRowFirstColumn="0" w:lastRowLastColumn="0"/>
-            </w:pPr>
-            <w:r>
-              <w:t xml:space="preserve">bool </w:t>
-            </w:r>
-            <w:proofErr w:type="spellStart"/>
-            <w:proofErr w:type="gramStart"/>
-            <w:r>
-              <w:t>isCurrentCode</w:t>
-            </w:r>
-            <w:proofErr w:type="spellEnd"/>
-            <w:r>
-              <w:t>(</w:t>
-            </w:r>
-            <w:proofErr w:type="gramEnd"/>
-            <w:r>
-              <w:t>)</w:t>
-            </w:r>
-          </w:p>
-          <w:p>
-            <w:pPr>
-              <w:spacing w:line="240" w:lineRule="auto"/>
-              <w:cnfStyle w:val="000000000000" w:firstRow="0" w:lastRow="0" w:firstColumn="0" w:lastColumn="0" w:oddVBand="0" w:evenVBand="0" w:oddHBand="0" w:evenHBand="0" w:firstRowFirstColumn="0" w:firstRowLastColumn="0" w:lastRowFirstColumn="0" w:lastRowLastColumn="0"/>
-            </w:pPr>
-            <w:proofErr w:type="spellStart"/>
-            <w:r>
-              <w:t>displayText</w:t>
-            </w:r>
-            <w:proofErr w:type="spellEnd"/>
-            <w:r>
-              <w:t>(string)</w:t>
-            </w:r>
-          </w:p>
-          <w:p>
-            <w:pPr>
-              <w:spacing w:line="240" w:lineRule="auto"/>
-              <w:cnfStyle w:val="000000000000" w:firstRow="0" w:lastRow="0" w:firstColumn="0" w:lastColumn="0" w:oddVBand="0" w:evenVBand="0" w:oddHBand="0" w:evenHBand="0" w:firstRowFirstColumn="0" w:firstRowLastColumn="0" w:lastRowFirstColumn="0" w:lastRowLastColumn="0"/>
-            </w:pPr>
-          </w:p>
-          <w:p>
-            <w:pPr>
-              <w:spacing w:line="240" w:lineRule="auto"/>
-              <w:cnfStyle w:val="000000000000" w:firstRow="0" w:lastRow="0" w:firstColumn="0" w:lastColumn="0" w:oddVBand="0" w:evenVBand="0" w:oddHBand="0" w:evenHBand="0" w:firstRowFirstColumn="0" w:firstRowLastColumn="0" w:lastRowFirstColumn="0" w:lastRowLastColumn="0"/>
-            </w:pPr>
-            <w:proofErr w:type="spellStart"/>
-            <w:r>
-              <w:t>powerObject</w:t>
-            </w:r>
-            <w:proofErr w:type="spellEnd"/>
-            <w:r>
-              <w:t>(bool)</w:t>
+            <w:r>
+              <w:t>addString(string)</w:t>
+            </w:r>
+          </w:p>
+          <w:p>
+            <w:pPr>
+              <w:spacing w:line="240" w:lineRule="auto"/>
+              <w:cnfStyle w:val="000000000000" w:firstRow="0" w:lastRow="0" w:firstColumn="0" w:lastColumn="0" w:oddVBand="0" w:evenVBand="0" w:oddHBand="0" w:evenHBand="0" w:firstRowFirstColumn="0" w:firstRowLastColumn="0" w:lastRowFirstColumn="0" w:lastRowLastColumn="0"/>
+            </w:pPr>
+            <w:r>
+              <w:t>clearString()</w:t>
+            </w:r>
+          </w:p>
+          <w:p>
+            <w:pPr>
+              <w:spacing w:line="240" w:lineRule="auto"/>
+              <w:cnfStyle w:val="000000000000" w:firstRow="0" w:lastRow="0" w:firstColumn="0" w:lastColumn="0" w:oddVBand="0" w:evenVBand="0" w:oddHBand="0" w:evenHBand="0" w:firstRowFirstColumn="0" w:firstRowLastColumn="0" w:lastRowFirstColumn="0" w:lastRowLastColumn="0"/>
+            </w:pPr>
+            <w:r>
+              <w:t>bool isCurrentCode()</w:t>
+            </w:r>
+          </w:p>
+          <w:p>
+            <w:pPr>
+              <w:spacing w:line="240" w:lineRule="auto"/>
+              <w:cnfStyle w:val="000000000000" w:firstRow="0" w:lastRow="0" w:firstColumn="0" w:lastColumn="0" w:oddVBand="0" w:evenVBand="0" w:oddHBand="0" w:evenHBand="0" w:firstRowFirstColumn="0" w:firstRowLastColumn="0" w:lastRowFirstColumn="0" w:lastRowLastColumn="0"/>
+            </w:pPr>
+            <w:r>
+              <w:t>displayText(string)</w:t>
+            </w:r>
+          </w:p>
+          <w:p>
+            <w:pPr>
+              <w:spacing w:line="240" w:lineRule="auto"/>
+              <w:cnfStyle w:val="000000000000" w:firstRow="0" w:lastRow="0" w:firstColumn="0" w:lastColumn="0" w:oddVBand="0" w:evenVBand="0" w:oddHBand="0" w:evenHBand="0" w:firstRowFirstColumn="0" w:firstRowLastColumn="0" w:lastRowFirstColumn="0" w:lastRowLastColumn="0"/>
+            </w:pPr>
+          </w:p>
+          <w:p>
+            <w:pPr>
+              <w:spacing w:line="240" w:lineRule="auto"/>
+              <w:cnfStyle w:val="000000000000" w:firstRow="0" w:lastRow="0" w:firstColumn="0" w:lastColumn="0" w:oddVBand="0" w:evenVBand="0" w:oddHBand="0" w:evenHBand="0" w:firstRowFirstColumn="0" w:firstRowLastColumn="0" w:lastRowFirstColumn="0" w:lastRowLastColumn="0"/>
+            </w:pPr>
+            <w:r>
+              <w:t>powerObject(bool)</w:t>
             </w:r>
           </w:p>
         </w:tc>
@@ -4202,11 +3635,9 @@
               <w:spacing w:line="240" w:lineRule="auto"/>
               <w:cnfStyle w:val="000000000000" w:firstRow="0" w:lastRow="0" w:firstColumn="0" w:lastColumn="0" w:oddVBand="0" w:evenVBand="0" w:oddHBand="0" w:evenHBand="0" w:firstRowFirstColumn="0" w:firstRowLastColumn="0" w:lastRowFirstColumn="0" w:lastRowLastColumn="0"/>
             </w:pPr>
-            <w:proofErr w:type="spellStart"/>
             <w:r>
               <w:t>EnergyObject</w:t>
             </w:r>
-            <w:proofErr w:type="spellEnd"/>
           </w:p>
         </w:tc>
       </w:tr>
@@ -4293,19 +3724,15 @@
               <w:cnfStyle w:val="000000000000" w:firstRow="0" w:lastRow="0" w:firstColumn="0" w:lastColumn="0" w:oddVBand="0" w:evenVBand="0" w:oddHBand="0" w:evenHBand="0" w:firstRowFirstColumn="0" w:firstRowLastColumn="0" w:lastRowFirstColumn="0" w:lastRowLastColumn="0"/>
             </w:pPr>
             <w:r>
-              <w:t xml:space="preserve">Animator </w:t>
-            </w:r>
-            <w:proofErr w:type="spellStart"/>
-            <w:r>
-              <w:t>anim</w:t>
-            </w:r>
-            <w:proofErr w:type="spellEnd"/>
+              <w:t>Animator anim</w:t>
+            </w:r>
           </w:p>
         </w:tc>
       </w:tr>
       <w:tr>
         <w:tc>
           <w:tcPr>
+            <w:cnfStyle w:val="001000000000" w:firstRow="0" w:lastRow="0" w:firstColumn="1" w:lastColumn="0" w:oddVBand="0" w:evenVBand="0" w:oddHBand="0" w:evenHBand="0" w:firstRowFirstColumn="0" w:firstRowLastColumn="0" w:lastRowFirstColumn="0" w:lastRowLastColumn="0"/>
             <w:tcW w:w="1413" w:type="dxa"/>
             <w:tcBorders>
               <w:top w:val="single" w:sz="4" w:space="0" w:color="999999" w:themeColor="text1" w:themeTint="66"/>
@@ -4318,7 +3745,6 @@
           <w:p>
             <w:pPr>
               <w:spacing w:line="240" w:lineRule="auto"/>
-              <w:cnfStyle w:val="001000000000" w:firstRow="0" w:lastRow="0" w:firstColumn="1" w:lastColumn="0" w:oddVBand="0" w:evenVBand="0" w:oddHBand="0" w:evenHBand="0" w:firstRowFirstColumn="0" w:firstRowLastColumn="0" w:lastRowFirstColumn="0" w:lastRowLastColumn="0"/>
             </w:pPr>
             <w:r>
               <w:t>Constructors</w:t>
@@ -4339,6 +3765,7 @@
           <w:p>
             <w:pPr>
               <w:spacing w:line="240" w:lineRule="auto"/>
+              <w:cnfStyle w:val="000000000000" w:firstRow="0" w:lastRow="0" w:firstColumn="0" w:lastColumn="0" w:oddVBand="0" w:evenVBand="0" w:oddHBand="0" w:evenHBand="0" w:firstRowFirstColumn="0" w:firstRowLastColumn="0" w:lastRowFirstColumn="0" w:lastRowLastColumn="0"/>
             </w:pPr>
           </w:p>
         </w:tc>
@@ -4493,11 +3920,9 @@
               <w:spacing w:line="240" w:lineRule="auto"/>
               <w:cnfStyle w:val="100000000000" w:firstRow="1" w:lastRow="0" w:firstColumn="0" w:lastColumn="0" w:oddVBand="0" w:evenVBand="0" w:oddHBand="0" w:evenHBand="0" w:firstRowFirstColumn="0" w:firstRowLastColumn="0" w:lastRowFirstColumn="0" w:lastRowLastColumn="0"/>
             </w:pPr>
-            <w:proofErr w:type="spellStart"/>
             <w:r>
               <w:t>CameraManager</w:t>
             </w:r>
-            <w:proofErr w:type="spellEnd"/>
           </w:p>
         </w:tc>
       </w:tr>
@@ -4628,25 +4053,7 @@
               <w:cnfStyle w:val="000000000000" w:firstRow="0" w:lastRow="0" w:firstColumn="0" w:lastColumn="0" w:oddVBand="0" w:evenVBand="0" w:oddHBand="0" w:evenHBand="0" w:firstRowFirstColumn="0" w:firstRowLastColumn="0" w:lastRowFirstColumn="0" w:lastRowLastColumn="0"/>
             </w:pPr>
             <w:r>
-              <w:t xml:space="preserve">This also turns off all switches if too much power is routed through it. WARNING: This will look for all </w:t>
-            </w:r>
-            <w:proofErr w:type="spellStart"/>
-            <w:r>
-              <w:t>energyInteraction</w:t>
-            </w:r>
-            <w:proofErr w:type="spellEnd"/>
-            <w:r>
-              <w:t xml:space="preserve"> classes currently under </w:t>
-            </w:r>
-            <w:proofErr w:type="spellStart"/>
-            <w:proofErr w:type="gramStart"/>
-            <w:r>
-              <w:t>it’s</w:t>
-            </w:r>
-            <w:proofErr w:type="spellEnd"/>
-            <w:proofErr w:type="gramEnd"/>
-            <w:r>
-              <w:t xml:space="preserve"> system. No others. Need system for generator as well.</w:t>
+              <w:t>This also turns off all switches if too much power is routed through it. WARNING: This will look for all energyInteraction classes currently under it’s system. No others. Need system for generator as well.</w:t>
             </w:r>
           </w:p>
         </w:tc>
@@ -4667,51 +4074,25 @@
               <w:cnfStyle w:val="000000000000" w:firstRow="0" w:lastRow="0" w:firstColumn="0" w:lastColumn="0" w:oddVBand="0" w:evenVBand="0" w:oddHBand="0" w:evenHBand="0" w:firstRowFirstColumn="0" w:firstRowLastColumn="0" w:lastRowFirstColumn="0" w:lastRowLastColumn="0"/>
             </w:pPr>
             <w:r>
-              <w:t xml:space="preserve">This will manage several grids, turning them on or off. Each system will function on </w:t>
-            </w:r>
-            <w:proofErr w:type="spellStart"/>
-            <w:proofErr w:type="gramStart"/>
-            <w:r>
-              <w:t>it’s</w:t>
-            </w:r>
-            <w:proofErr w:type="spellEnd"/>
-            <w:proofErr w:type="gramEnd"/>
-            <w:r>
-              <w:t xml:space="preserve"> own. </w:t>
-            </w:r>
-            <w:r>
-              <w:t xml:space="preserve">A system manager can also be linked to a generator position. It </w:t>
-            </w:r>
-            <w:proofErr w:type="gramStart"/>
-            <w:r>
-              <w:t>doesn’t</w:t>
-            </w:r>
-            <w:proofErr w:type="gramEnd"/>
-            <w:r>
-              <w:t xml:space="preserve"> know of this connection, but plugging in, turning on and off a generator will turn the systems on and off without tripping the switches.</w:t>
-            </w:r>
-          </w:p>
-          <w:p>
-            <w:pPr>
-              <w:spacing w:line="240" w:lineRule="auto"/>
-              <w:cnfStyle w:val="000000000000" w:firstRow="0" w:lastRow="0" w:firstColumn="0" w:lastColumn="0" w:oddVBand="0" w:evenVBand="0" w:oddHBand="0" w:evenHBand="0" w:firstRowFirstColumn="0" w:firstRowLastColumn="0" w:lastRowFirstColumn="0" w:lastRowLastColumn="0"/>
-            </w:pPr>
-          </w:p>
-          <w:p>
-            <w:pPr>
-              <w:spacing w:line="240" w:lineRule="auto"/>
-              <w:cnfStyle w:val="000000000000" w:firstRow="0" w:lastRow="0" w:firstColumn="0" w:lastColumn="0" w:oddVBand="0" w:evenVBand="0" w:oddHBand="0" w:evenHBand="0" w:firstRowFirstColumn="0" w:firstRowLastColumn="0" w:lastRowFirstColumn="0" w:lastRowLastColumn="0"/>
-            </w:pPr>
-            <w:r>
-              <w:t xml:space="preserve">This is usually figure out if </w:t>
-            </w:r>
-            <w:proofErr w:type="spellStart"/>
-            <w:r>
-              <w:t>generatorPower</w:t>
-            </w:r>
-            <w:proofErr w:type="spellEnd"/>
-            <w:r>
-              <w:t xml:space="preserve"> starts at 0 or not. Any internally powered system manager cannot be changes as it has no connected position.</w:t>
+              <w:t xml:space="preserve">This will manage several grids, turning them on or off. Each system will function on it’s own. </w:t>
+            </w:r>
+            <w:r>
+              <w:t>A system manager can also be linked to a generator position. It doesn’t know of this connection, but plugging in, turning on and off a generator will turn the systems on and off without tripping the switches.</w:t>
+            </w:r>
+          </w:p>
+          <w:p>
+            <w:pPr>
+              <w:spacing w:line="240" w:lineRule="auto"/>
+              <w:cnfStyle w:val="000000000000" w:firstRow="0" w:lastRow="0" w:firstColumn="0" w:lastColumn="0" w:oddVBand="0" w:evenVBand="0" w:oddHBand="0" w:evenHBand="0" w:firstRowFirstColumn="0" w:firstRowLastColumn="0" w:lastRowFirstColumn="0" w:lastRowLastColumn="0"/>
+            </w:pPr>
+          </w:p>
+          <w:p>
+            <w:pPr>
+              <w:spacing w:line="240" w:lineRule="auto"/>
+              <w:cnfStyle w:val="000000000000" w:firstRow="0" w:lastRow="0" w:firstColumn="0" w:lastColumn="0" w:oddVBand="0" w:evenVBand="0" w:oddHBand="0" w:evenHBand="0" w:firstRowFirstColumn="0" w:firstRowLastColumn="0" w:lastRowFirstColumn="0" w:lastRowLastColumn="0"/>
+            </w:pPr>
+            <w:r>
+              <w:t>This is usually figure out if generatorPower starts at 0 or not. Any internally powered system manager cannot be changes as it has no connected position.</w:t>
             </w:r>
           </w:p>
         </w:tc>
@@ -4801,43 +4182,77 @@
               <w:spacing w:line="240" w:lineRule="auto"/>
               <w:cnfStyle w:val="000000000000" w:firstRow="0" w:lastRow="0" w:firstColumn="0" w:lastColumn="0" w:oddVBand="0" w:evenVBand="0" w:oddHBand="0" w:evenHBand="0" w:firstRowFirstColumn="0" w:firstRowLastColumn="0" w:lastRowFirstColumn="0" w:lastRowLastColumn="0"/>
             </w:pPr>
-            <w:proofErr w:type="spellStart"/>
-            <w:proofErr w:type="gramStart"/>
-            <w:r>
-              <w:t>EnergyObjects</w:t>
-            </w:r>
-            <w:proofErr w:type="spellEnd"/>
-            <w:r>
-              <w:t>[</w:t>
-            </w:r>
-            <w:proofErr w:type="gramEnd"/>
-            <w:r>
-              <w:t xml:space="preserve">] </w:t>
-            </w:r>
-            <w:proofErr w:type="spellStart"/>
-            <w:r>
-              <w:t>objs</w:t>
-            </w:r>
-            <w:proofErr w:type="spellEnd"/>
-          </w:p>
-          <w:p>
-            <w:pPr>
-              <w:spacing w:line="240" w:lineRule="auto"/>
-              <w:cnfStyle w:val="000000000000" w:firstRow="0" w:lastRow="0" w:firstColumn="0" w:lastColumn="0" w:oddVBand="0" w:evenVBand="0" w:oddHBand="0" w:evenHBand="0" w:firstRowFirstColumn="0" w:firstRowLastColumn="0" w:lastRowFirstColumn="0" w:lastRowLastColumn="0"/>
-            </w:pPr>
-            <w:proofErr w:type="gramStart"/>
-            <w:r>
-              <w:t>Bool[</w:t>
-            </w:r>
-            <w:proofErr w:type="gramEnd"/>
-            <w:r>
-              <w:t xml:space="preserve">] </w:t>
-            </w:r>
-            <w:proofErr w:type="spellStart"/>
-            <w:r>
-              <w:t>objectOn</w:t>
-            </w:r>
-            <w:proofErr w:type="spellEnd"/>
+            <w:r>
+              <w:t>EnergyObjects[] objs</w:t>
+            </w:r>
+          </w:p>
+          <w:p>
+            <w:pPr>
+              <w:spacing w:line="240" w:lineRule="auto"/>
+              <w:cnfStyle w:val="000000000000" w:firstRow="0" w:lastRow="0" w:firstColumn="0" w:lastColumn="0" w:oddVBand="0" w:evenVBand="0" w:oddHBand="0" w:evenHBand="0" w:firstRowFirstColumn="0" w:firstRowLastColumn="0" w:lastRowFirstColumn="0" w:lastRowLastColumn="0"/>
+            </w:pPr>
+            <w:r>
+              <w:t>Bool[] objectOn</w:t>
+            </w:r>
+          </w:p>
+          <w:p>
+            <w:pPr>
+              <w:spacing w:line="240" w:lineRule="auto"/>
+              <w:cnfStyle w:val="000000000000" w:firstRow="0" w:lastRow="0" w:firstColumn="0" w:lastColumn="0" w:oddVBand="0" w:evenVBand="0" w:oddHBand="0" w:evenHBand="0" w:firstRowFirstColumn="0" w:firstRowLastColumn="0" w:lastRowFirstColumn="0" w:lastRowLastColumn="0"/>
+            </w:pPr>
+            <w:r>
+              <w:t>Bool gridPowered</w:t>
+            </w:r>
+          </w:p>
+          <w:p>
+            <w:pPr>
+              <w:spacing w:line="240" w:lineRule="auto"/>
+              <w:cnfStyle w:val="000000000000" w:firstRow="0" w:lastRow="0" w:firstColumn="0" w:lastColumn="0" w:oddVBand="0" w:evenVBand="0" w:oddHBand="0" w:evenHBand="0" w:firstRowFirstColumn="0" w:firstRowLastColumn="0" w:lastRowFirstColumn="0" w:lastRowLastColumn="0"/>
+            </w:pPr>
+            <w:r>
+              <w:t>Bool systemPowered</w:t>
+            </w:r>
+          </w:p>
+          <w:p>
+            <w:pPr>
+              <w:spacing w:line="240" w:lineRule="auto"/>
+              <w:cnfStyle w:val="000000000000" w:firstRow="0" w:lastRow="0" w:firstColumn="0" w:lastColumn="0" w:oddVBand="0" w:evenVBand="0" w:oddHBand="0" w:evenHBand="0" w:firstRowFirstColumn="0" w:firstRowLastColumn="0" w:lastRowFirstColumn="0" w:lastRowLastColumn="0"/>
+            </w:pPr>
+          </w:p>
+          <w:p>
+            <w:pPr>
+              <w:spacing w:line="240" w:lineRule="auto"/>
+              <w:cnfStyle w:val="000000000000" w:firstRow="0" w:lastRow="0" w:firstColumn="0" w:lastColumn="0" w:oddVBand="0" w:evenVBand="0" w:oddHBand="0" w:evenHBand="0" w:firstRowFirstColumn="0" w:firstRowLastColumn="0" w:lastRowFirstColumn="0" w:lastRowLastColumn="0"/>
+            </w:pPr>
+            <w:r>
+              <w:t>SystemManager manager_</w:t>
+            </w:r>
+          </w:p>
+        </w:tc>
+        <w:tc>
+          <w:tcPr>
+            <w:tcW w:w="2370" w:type="dxa"/>
+            <w:tcBorders>
+              <w:top w:val="single" w:sz="4" w:space="0" w:color="999999" w:themeColor="text1" w:themeTint="66"/>
+              <w:left w:val="single" w:sz="4" w:space="0" w:color="999999" w:themeColor="text1" w:themeTint="66"/>
+              <w:bottom w:val="single" w:sz="4" w:space="0" w:color="999999" w:themeColor="text1" w:themeTint="66"/>
+              <w:right w:val="single" w:sz="4" w:space="0" w:color="999999" w:themeColor="text1" w:themeTint="66"/>
+            </w:tcBorders>
+          </w:tcPr>
+          <w:p>
+            <w:pPr>
+              <w:spacing w:line="240" w:lineRule="auto"/>
+              <w:cnfStyle w:val="000000000000" w:firstRow="0" w:lastRow="0" w:firstColumn="0" w:lastColumn="0" w:oddVBand="0" w:evenVBand="0" w:oddHBand="0" w:evenHBand="0" w:firstRowFirstColumn="0" w:firstRowLastColumn="0" w:lastRowFirstColumn="0" w:lastRowLastColumn="0"/>
+            </w:pPr>
+            <w:r>
+              <w:t>GridManager[] objs</w:t>
+            </w:r>
+          </w:p>
+          <w:p>
+            <w:pPr>
+              <w:spacing w:line="240" w:lineRule="auto"/>
+              <w:cnfStyle w:val="000000000000" w:firstRow="0" w:lastRow="0" w:firstColumn="0" w:lastColumn="0" w:oddVBand="0" w:evenVBand="0" w:oddHBand="0" w:evenHBand="0" w:firstRowFirstColumn="0" w:firstRowLastColumn="0" w:lastRowFirstColumn="0" w:lastRowLastColumn="0"/>
+            </w:pPr>
           </w:p>
           <w:p>
             <w:pPr>
@@ -4847,134 +4262,33 @@
             <w:r>
               <w:t xml:space="preserve">Bool </w:t>
             </w:r>
-            <w:proofErr w:type="spellStart"/>
-            <w:r>
-              <w:t>gridPowered</w:t>
-            </w:r>
-            <w:proofErr w:type="spellEnd"/>
-          </w:p>
-          <w:p>
-            <w:pPr>
-              <w:spacing w:line="240" w:lineRule="auto"/>
-              <w:cnfStyle w:val="000000000000" w:firstRow="0" w:lastRow="0" w:firstColumn="0" w:lastColumn="0" w:oddVBand="0" w:evenVBand="0" w:oddHBand="0" w:evenHBand="0" w:firstRowFirstColumn="0" w:firstRowLastColumn="0" w:lastRowFirstColumn="0" w:lastRowLastColumn="0"/>
-            </w:pPr>
-            <w:r>
-              <w:t xml:space="preserve">Bool </w:t>
-            </w:r>
-            <w:proofErr w:type="spellStart"/>
-            <w:r>
-              <w:t>systemPowered</w:t>
-            </w:r>
-            <w:proofErr w:type="spellEnd"/>
-          </w:p>
-          <w:p>
-            <w:pPr>
-              <w:spacing w:line="240" w:lineRule="auto"/>
-              <w:cnfStyle w:val="000000000000" w:firstRow="0" w:lastRow="0" w:firstColumn="0" w:lastColumn="0" w:oddVBand="0" w:evenVBand="0" w:oddHBand="0" w:evenHBand="0" w:firstRowFirstColumn="0" w:firstRowLastColumn="0" w:lastRowFirstColumn="0" w:lastRowLastColumn="0"/>
-            </w:pPr>
-          </w:p>
-          <w:p>
-            <w:pPr>
-              <w:spacing w:line="240" w:lineRule="auto"/>
-              <w:cnfStyle w:val="000000000000" w:firstRow="0" w:lastRow="0" w:firstColumn="0" w:lastColumn="0" w:oddVBand="0" w:evenVBand="0" w:oddHBand="0" w:evenHBand="0" w:firstRowFirstColumn="0" w:firstRowLastColumn="0" w:lastRowFirstColumn="0" w:lastRowLastColumn="0"/>
-            </w:pPr>
-            <w:proofErr w:type="spellStart"/>
-            <w:r>
-              <w:t>SystemManager</w:t>
-            </w:r>
-            <w:proofErr w:type="spellEnd"/>
-            <w:r>
-              <w:t xml:space="preserve"> manager_</w:t>
-            </w:r>
-          </w:p>
-        </w:tc>
-        <w:tc>
-          <w:tcPr>
-            <w:tcW w:w="2370" w:type="dxa"/>
-            <w:tcBorders>
-              <w:top w:val="single" w:sz="4" w:space="0" w:color="999999" w:themeColor="text1" w:themeTint="66"/>
-              <w:left w:val="single" w:sz="4" w:space="0" w:color="999999" w:themeColor="text1" w:themeTint="66"/>
-              <w:bottom w:val="single" w:sz="4" w:space="0" w:color="999999" w:themeColor="text1" w:themeTint="66"/>
-              <w:right w:val="single" w:sz="4" w:space="0" w:color="999999" w:themeColor="text1" w:themeTint="66"/>
-            </w:tcBorders>
-          </w:tcPr>
-          <w:p>
-            <w:pPr>
-              <w:spacing w:line="240" w:lineRule="auto"/>
-              <w:cnfStyle w:val="000000000000" w:firstRow="0" w:lastRow="0" w:firstColumn="0" w:lastColumn="0" w:oddVBand="0" w:evenVBand="0" w:oddHBand="0" w:evenHBand="0" w:firstRowFirstColumn="0" w:firstRowLastColumn="0" w:lastRowFirstColumn="0" w:lastRowLastColumn="0"/>
-            </w:pPr>
-            <w:proofErr w:type="spellStart"/>
-            <w:proofErr w:type="gramStart"/>
-            <w:r>
-              <w:t>GridManager</w:t>
-            </w:r>
-            <w:proofErr w:type="spellEnd"/>
-            <w:r>
-              <w:t>[</w:t>
-            </w:r>
-            <w:proofErr w:type="gramEnd"/>
-            <w:r>
-              <w:t xml:space="preserve">] </w:t>
-            </w:r>
-            <w:proofErr w:type="spellStart"/>
-            <w:r>
-              <w:t>objs</w:t>
-            </w:r>
-            <w:proofErr w:type="spellEnd"/>
-          </w:p>
-          <w:p>
-            <w:pPr>
-              <w:spacing w:line="240" w:lineRule="auto"/>
-              <w:cnfStyle w:val="000000000000" w:firstRow="0" w:lastRow="0" w:firstColumn="0" w:lastColumn="0" w:oddVBand="0" w:evenVBand="0" w:oddHBand="0" w:evenHBand="0" w:firstRowFirstColumn="0" w:firstRowLastColumn="0" w:lastRowFirstColumn="0" w:lastRowLastColumn="0"/>
-            </w:pPr>
-          </w:p>
-          <w:p>
-            <w:pPr>
-              <w:spacing w:line="240" w:lineRule="auto"/>
-              <w:cnfStyle w:val="000000000000" w:firstRow="0" w:lastRow="0" w:firstColumn="0" w:lastColumn="0" w:oddVBand="0" w:evenVBand="0" w:oddHBand="0" w:evenHBand="0" w:firstRowFirstColumn="0" w:firstRowLastColumn="0" w:lastRowFirstColumn="0" w:lastRowLastColumn="0"/>
-            </w:pPr>
-            <w:r>
-              <w:t xml:space="preserve">Bool </w:t>
-            </w:r>
-            <w:proofErr w:type="spellStart"/>
             <w:r>
               <w:t>generatorPowered</w:t>
             </w:r>
-            <w:proofErr w:type="spellEnd"/>
-          </w:p>
-          <w:p>
-            <w:pPr>
-              <w:spacing w:line="240" w:lineRule="auto"/>
-              <w:cnfStyle w:val="000000000000" w:firstRow="0" w:lastRow="0" w:firstColumn="0" w:lastColumn="0" w:oddVBand="0" w:evenVBand="0" w:oddHBand="0" w:evenHBand="0" w:firstRowFirstColumn="0" w:firstRowLastColumn="0" w:lastRowFirstColumn="0" w:lastRowLastColumn="0"/>
-            </w:pPr>
-          </w:p>
-          <w:p>
-            <w:pPr>
-              <w:spacing w:line="240" w:lineRule="auto"/>
-              <w:cnfStyle w:val="000000000000" w:firstRow="0" w:lastRow="0" w:firstColumn="0" w:lastColumn="0" w:oddVBand="0" w:evenVBand="0" w:oddHBand="0" w:evenHBand="0" w:firstRowFirstColumn="0" w:firstRowLastColumn="0" w:lastRowFirstColumn="0" w:lastRowLastColumn="0"/>
-            </w:pPr>
-            <w:r>
-              <w:t xml:space="preserve">Float </w:t>
-            </w:r>
-            <w:proofErr w:type="spellStart"/>
-            <w:r>
-              <w:t>generatorPower</w:t>
-            </w:r>
-            <w:proofErr w:type="spellEnd"/>
-          </w:p>
-          <w:p>
-            <w:pPr>
-              <w:spacing w:line="240" w:lineRule="auto"/>
-              <w:cnfStyle w:val="000000000000" w:firstRow="0" w:lastRow="0" w:firstColumn="0" w:lastColumn="0" w:oddVBand="0" w:evenVBand="0" w:oddHBand="0" w:evenHBand="0" w:firstRowFirstColumn="0" w:firstRowLastColumn="0" w:lastRowFirstColumn="0" w:lastRowLastColumn="0"/>
-            </w:pPr>
-            <w:r>
-              <w:t xml:space="preserve">Float </w:t>
-            </w:r>
-            <w:proofErr w:type="spellStart"/>
-            <w:r>
-              <w:t>currentPower</w:t>
-            </w:r>
-            <w:proofErr w:type="spellEnd"/>
+          </w:p>
+          <w:p>
+            <w:pPr>
+              <w:spacing w:line="240" w:lineRule="auto"/>
+              <w:cnfStyle w:val="000000000000" w:firstRow="0" w:lastRow="0" w:firstColumn="0" w:lastColumn="0" w:oddVBand="0" w:evenVBand="0" w:oddHBand="0" w:evenHBand="0" w:firstRowFirstColumn="0" w:firstRowLastColumn="0" w:lastRowFirstColumn="0" w:lastRowLastColumn="0"/>
+            </w:pPr>
+          </w:p>
+          <w:p>
+            <w:pPr>
+              <w:spacing w:line="240" w:lineRule="auto"/>
+              <w:cnfStyle w:val="000000000000" w:firstRow="0" w:lastRow="0" w:firstColumn="0" w:lastColumn="0" w:oddVBand="0" w:evenVBand="0" w:oddHBand="0" w:evenHBand="0" w:firstRowFirstColumn="0" w:firstRowLastColumn="0" w:lastRowFirstColumn="0" w:lastRowLastColumn="0"/>
+            </w:pPr>
+            <w:r>
+              <w:t>Float generatorPower</w:t>
+            </w:r>
+          </w:p>
+          <w:p>
+            <w:pPr>
+              <w:spacing w:line="240" w:lineRule="auto"/>
+              <w:cnfStyle w:val="000000000000" w:firstRow="0" w:lastRow="0" w:firstColumn="0" w:lastColumn="0" w:oddVBand="0" w:evenVBand="0" w:oddHBand="0" w:evenHBand="0" w:firstRowFirstColumn="0" w:firstRowLastColumn="0" w:lastRowFirstColumn="0" w:lastRowLastColumn="0"/>
+            </w:pPr>
+            <w:r>
+              <w:t>Float currentPower</w:t>
+            </w:r>
           </w:p>
           <w:p>
             <w:pPr>
@@ -5008,43 +4322,22 @@
               <w:cnfStyle w:val="000000000000" w:firstRow="0" w:lastRow="0" w:firstColumn="0" w:lastColumn="0" w:oddVBand="0" w:evenVBand="0" w:oddHBand="0" w:evenHBand="0" w:firstRowFirstColumn="0" w:firstRowLastColumn="0" w:lastRowFirstColumn="0" w:lastRowLastColumn="0"/>
             </w:pPr>
             <w:r>
-              <w:t xml:space="preserve">    </w:t>
-            </w:r>
-            <w:proofErr w:type="spellStart"/>
-            <w:proofErr w:type="gramStart"/>
-            <w:r>
-              <w:t>CinemachineVirtualCamera</w:t>
-            </w:r>
-            <w:proofErr w:type="spellEnd"/>
-            <w:r>
-              <w:t>[</w:t>
-            </w:r>
-            <w:proofErr w:type="gramEnd"/>
-            <w:r>
-              <w:t>] cams_;</w:t>
-            </w:r>
-          </w:p>
-          <w:p>
-            <w:pPr>
-              <w:spacing w:line="240" w:lineRule="auto"/>
-              <w:cnfStyle w:val="000000000000" w:firstRow="0" w:lastRow="0" w:firstColumn="0" w:lastColumn="0" w:oddVBand="0" w:evenVBand="0" w:oddHBand="0" w:evenHBand="0" w:firstRowFirstColumn="0" w:firstRowLastColumn="0" w:lastRowFirstColumn="0" w:lastRowLastColumn="0"/>
-            </w:pPr>
-          </w:p>
-          <w:p>
-            <w:pPr>
-              <w:spacing w:line="240" w:lineRule="auto"/>
-              <w:cnfStyle w:val="000000000000" w:firstRow="0" w:lastRow="0" w:firstColumn="0" w:lastColumn="0" w:oddVBand="0" w:evenVBand="0" w:oddHBand="0" w:evenHBand="0" w:firstRowFirstColumn="0" w:firstRowLastColumn="0" w:lastRowFirstColumn="0" w:lastRowLastColumn="0"/>
-            </w:pPr>
-            <w:r>
-              <w:t xml:space="preserve">int </w:t>
-            </w:r>
-            <w:proofErr w:type="spellStart"/>
-            <w:r>
-              <w:t>curCam</w:t>
-            </w:r>
-            <w:proofErr w:type="spellEnd"/>
-            <w:r>
-              <w:t>;</w:t>
+              <w:t xml:space="preserve">    CinemachineVirtualCamera[] cams_;</w:t>
+            </w:r>
+          </w:p>
+          <w:p>
+            <w:pPr>
+              <w:spacing w:line="240" w:lineRule="auto"/>
+              <w:cnfStyle w:val="000000000000" w:firstRow="0" w:lastRow="0" w:firstColumn="0" w:lastColumn="0" w:oddVBand="0" w:evenVBand="0" w:oddHBand="0" w:evenHBand="0" w:firstRowFirstColumn="0" w:firstRowLastColumn="0" w:lastRowFirstColumn="0" w:lastRowLastColumn="0"/>
+            </w:pPr>
+          </w:p>
+          <w:p>
+            <w:pPr>
+              <w:spacing w:line="240" w:lineRule="auto"/>
+              <w:cnfStyle w:val="000000000000" w:firstRow="0" w:lastRow="0" w:firstColumn="0" w:lastColumn="0" w:oddVBand="0" w:evenVBand="0" w:oddHBand="0" w:evenHBand="0" w:firstRowFirstColumn="0" w:firstRowLastColumn="0" w:lastRowFirstColumn="0" w:lastRowLastColumn="0"/>
+            </w:pPr>
+            <w:r>
+              <w:t>int curCam;</w:t>
             </w:r>
           </w:p>
         </w:tc>
@@ -5086,21 +4379,54 @@
               <w:spacing w:line="240" w:lineRule="auto"/>
               <w:cnfStyle w:val="000000000000" w:firstRow="0" w:lastRow="0" w:firstColumn="0" w:lastColumn="0" w:oddVBand="0" w:evenVBand="0" w:oddHBand="0" w:evenHBand="0" w:firstRowFirstColumn="0" w:firstRowLastColumn="0" w:lastRowFirstColumn="0" w:lastRowLastColumn="0"/>
             </w:pPr>
-            <w:proofErr w:type="spellStart"/>
-            <w:proofErr w:type="gramStart"/>
-            <w:r>
-              <w:t>setManager</w:t>
-            </w:r>
-            <w:proofErr w:type="spellEnd"/>
+            <w:r>
+              <w:t>setManager(SystemManager)</w:t>
+            </w:r>
+          </w:p>
+          <w:p>
+            <w:pPr>
+              <w:spacing w:line="240" w:lineRule="auto"/>
+              <w:cnfStyle w:val="000000000000" w:firstRow="0" w:lastRow="0" w:firstColumn="0" w:lastColumn="0" w:oddVBand="0" w:evenVBand="0" w:oddHBand="0" w:evenHBand="0" w:firstRowFirstColumn="0" w:firstRowLastColumn="0" w:lastRowFirstColumn="0" w:lastRowLastColumn="0"/>
+            </w:pPr>
+          </w:p>
+          <w:p>
+            <w:pPr>
+              <w:spacing w:line="240" w:lineRule="auto"/>
+              <w:cnfStyle w:val="000000000000" w:firstRow="0" w:lastRow="0" w:firstColumn="0" w:lastColumn="0" w:oddVBand="0" w:evenVBand="0" w:oddHBand="0" w:evenHBand="0" w:firstRowFirstColumn="0" w:firstRowLastColumn="0" w:lastRowFirstColumn="0" w:lastRowLastColumn="0"/>
+            </w:pPr>
+            <w:r>
+              <w:t>getPowerUsed()</w:t>
+            </w:r>
+          </w:p>
+        </w:tc>
+        <w:tc>
+          <w:tcPr>
+            <w:tcW w:w="2370" w:type="dxa"/>
+            <w:tcBorders>
+              <w:top w:val="single" w:sz="4" w:space="0" w:color="999999" w:themeColor="text1" w:themeTint="66"/>
+              <w:left w:val="single" w:sz="4" w:space="0" w:color="999999" w:themeColor="text1" w:themeTint="66"/>
+              <w:bottom w:val="single" w:sz="4" w:space="0" w:color="999999" w:themeColor="text1" w:themeTint="66"/>
+              <w:right w:val="single" w:sz="4" w:space="0" w:color="999999" w:themeColor="text1" w:themeTint="66"/>
+            </w:tcBorders>
+            <w:hideMark/>
+          </w:tcPr>
+          <w:p>
+            <w:pPr>
+              <w:spacing w:line="240" w:lineRule="auto"/>
+              <w:cnfStyle w:val="000000000000" w:firstRow="0" w:lastRow="0" w:firstColumn="0" w:lastColumn="0" w:oddVBand="0" w:evenVBand="0" w:oddHBand="0" w:evenHBand="0" w:firstRowFirstColumn="0" w:firstRowLastColumn="0" w:lastRowFirstColumn="0" w:lastRowLastColumn="0"/>
+            </w:pPr>
+            <w:r>
+              <w:t>setGen</w:t>
+            </w:r>
+            <w:r>
+              <w:t>eratorPower</w:t>
+            </w:r>
             <w:r>
               <w:t>(</w:t>
             </w:r>
-            <w:proofErr w:type="spellStart"/>
-            <w:proofErr w:type="gramEnd"/>
-            <w:r>
-              <w:t>SystemManager</w:t>
-            </w:r>
-            <w:proofErr w:type="spellEnd"/>
+            <w:r>
+              <w:t>float</w:t>
+            </w:r>
             <w:r>
               <w:t>)</w:t>
             </w:r>
@@ -5110,92 +4436,17 @@
               <w:spacing w:line="240" w:lineRule="auto"/>
               <w:cnfStyle w:val="000000000000" w:firstRow="0" w:lastRow="0" w:firstColumn="0" w:lastColumn="0" w:oddVBand="0" w:evenVBand="0" w:oddHBand="0" w:evenHBand="0" w:firstRowFirstColumn="0" w:firstRowLastColumn="0" w:lastRowFirstColumn="0" w:lastRowLastColumn="0"/>
             </w:pPr>
-          </w:p>
-          <w:p>
-            <w:pPr>
-              <w:spacing w:line="240" w:lineRule="auto"/>
-              <w:cnfStyle w:val="000000000000" w:firstRow="0" w:lastRow="0" w:firstColumn="0" w:lastColumn="0" w:oddVBand="0" w:evenVBand="0" w:oddHBand="0" w:evenHBand="0" w:firstRowFirstColumn="0" w:firstRowLastColumn="0" w:lastRowFirstColumn="0" w:lastRowLastColumn="0"/>
-            </w:pPr>
-            <w:proofErr w:type="spellStart"/>
-            <w:proofErr w:type="gramStart"/>
-            <w:r>
-              <w:t>getPowerUsed</w:t>
-            </w:r>
-            <w:proofErr w:type="spellEnd"/>
-            <w:r>
-              <w:t>(</w:t>
-            </w:r>
-            <w:proofErr w:type="gramEnd"/>
-            <w:r>
-              <w:t>)</w:t>
-            </w:r>
-          </w:p>
-        </w:tc>
-        <w:tc>
-          <w:tcPr>
-            <w:tcW w:w="2370" w:type="dxa"/>
-            <w:tcBorders>
-              <w:top w:val="single" w:sz="4" w:space="0" w:color="999999" w:themeColor="text1" w:themeTint="66"/>
-              <w:left w:val="single" w:sz="4" w:space="0" w:color="999999" w:themeColor="text1" w:themeTint="66"/>
-              <w:bottom w:val="single" w:sz="4" w:space="0" w:color="999999" w:themeColor="text1" w:themeTint="66"/>
-              <w:right w:val="single" w:sz="4" w:space="0" w:color="999999" w:themeColor="text1" w:themeTint="66"/>
-            </w:tcBorders>
-            <w:hideMark/>
-          </w:tcPr>
-          <w:p>
-            <w:pPr>
-              <w:spacing w:line="240" w:lineRule="auto"/>
-              <w:cnfStyle w:val="000000000000" w:firstRow="0" w:lastRow="0" w:firstColumn="0" w:lastColumn="0" w:oddVBand="0" w:evenVBand="0" w:oddHBand="0" w:evenHBand="0" w:firstRowFirstColumn="0" w:firstRowLastColumn="0" w:lastRowFirstColumn="0" w:lastRowLastColumn="0"/>
-            </w:pPr>
-            <w:proofErr w:type="spellStart"/>
-            <w:r>
-              <w:t>setGen</w:t>
-            </w:r>
-            <w:r>
-              <w:t>eratorPower</w:t>
-            </w:r>
-            <w:proofErr w:type="spellEnd"/>
-            <w:r>
-              <w:t>(</w:t>
-            </w:r>
-            <w:r>
-              <w:t>float</w:t>
-            </w:r>
-            <w:r>
-              <w:t>)</w:t>
-            </w:r>
-          </w:p>
-          <w:p>
-            <w:pPr>
-              <w:spacing w:line="240" w:lineRule="auto"/>
-              <w:cnfStyle w:val="000000000000" w:firstRow="0" w:lastRow="0" w:firstColumn="0" w:lastColumn="0" w:oddVBand="0" w:evenVBand="0" w:oddHBand="0" w:evenHBand="0" w:firstRowFirstColumn="0" w:firstRowLastColumn="0" w:lastRowFirstColumn="0" w:lastRowLastColumn="0"/>
-            </w:pPr>
-            <w:proofErr w:type="spellStart"/>
-            <w:r>
-              <w:t>setGenerator</w:t>
-            </w:r>
-            <w:proofErr w:type="spellEnd"/>
-            <w:r>
-              <w:t>(bool)</w:t>
-            </w:r>
-          </w:p>
-          <w:p>
-            <w:pPr>
-              <w:spacing w:line="240" w:lineRule="auto"/>
-              <w:cnfStyle w:val="000000000000" w:firstRow="0" w:lastRow="0" w:firstColumn="0" w:lastColumn="0" w:oddVBand="0" w:evenVBand="0" w:oddHBand="0" w:evenHBand="0" w:firstRowFirstColumn="0" w:firstRowLastColumn="0" w:lastRowFirstColumn="0" w:lastRowLastColumn="0"/>
-            </w:pPr>
-            <w:proofErr w:type="spellStart"/>
-            <w:proofErr w:type="gramStart"/>
-            <w:r>
-              <w:t>getSystems</w:t>
-            </w:r>
-            <w:proofErr w:type="spellEnd"/>
-            <w:r>
-              <w:t>(</w:t>
-            </w:r>
-            <w:proofErr w:type="gramEnd"/>
-            <w:r>
-              <w:t>)</w:t>
+            <w:r>
+              <w:t>setGenerator(bool)</w:t>
+            </w:r>
+          </w:p>
+          <w:p>
+            <w:pPr>
+              <w:spacing w:line="240" w:lineRule="auto"/>
+              <w:cnfStyle w:val="000000000000" w:firstRow="0" w:lastRow="0" w:firstColumn="0" w:lastColumn="0" w:oddVBand="0" w:evenVBand="0" w:oddHBand="0" w:evenHBand="0" w:firstRowFirstColumn="0" w:firstRowLastColumn="0" w:lastRowFirstColumn="0" w:lastRowLastColumn="0"/>
+            </w:pPr>
+            <w:r>
+              <w:t>getSystems()</w:t>
             </w:r>
           </w:p>
         </w:tc>
@@ -5257,167 +4508,105 @@
               <w:spacing w:line="240" w:lineRule="auto"/>
               <w:cnfStyle w:val="000000000000" w:firstRow="0" w:lastRow="0" w:firstColumn="0" w:lastColumn="0" w:oddVBand="0" w:evenVBand="0" w:oddHBand="0" w:evenHBand="0" w:firstRowFirstColumn="0" w:firstRowLastColumn="0" w:lastRowFirstColumn="0" w:lastRowLastColumn="0"/>
             </w:pPr>
-            <w:proofErr w:type="spellStart"/>
-            <w:proofErr w:type="gramStart"/>
-            <w:r>
-              <w:t>turnOnObject</w:t>
-            </w:r>
-            <w:proofErr w:type="spellEnd"/>
-            <w:r>
-              <w:t>(</w:t>
-            </w:r>
-            <w:proofErr w:type="spellStart"/>
-            <w:proofErr w:type="gramEnd"/>
-            <w:r>
-              <w:t>EnergyObject</w:t>
-            </w:r>
-            <w:proofErr w:type="spellEnd"/>
-            <w:r>
-              <w:t>)</w:t>
-            </w:r>
-          </w:p>
-          <w:p>
-            <w:pPr>
-              <w:spacing w:line="240" w:lineRule="auto"/>
-              <w:cnfStyle w:val="000000000000" w:firstRow="0" w:lastRow="0" w:firstColumn="0" w:lastColumn="0" w:oddVBand="0" w:evenVBand="0" w:oddHBand="0" w:evenHBand="0" w:firstRowFirstColumn="0" w:firstRowLastColumn="0" w:lastRowFirstColumn="0" w:lastRowLastColumn="0"/>
-            </w:pPr>
-          </w:p>
-          <w:p>
-            <w:pPr>
-              <w:spacing w:line="240" w:lineRule="auto"/>
-              <w:cnfStyle w:val="000000000000" w:firstRow="0" w:lastRow="0" w:firstColumn="0" w:lastColumn="0" w:oddVBand="0" w:evenVBand="0" w:oddHBand="0" w:evenHBand="0" w:firstRowFirstColumn="0" w:firstRowLastColumn="0" w:lastRowFirstColumn="0" w:lastRowLastColumn="0"/>
-            </w:pPr>
-            <w:proofErr w:type="spellStart"/>
-            <w:r>
-              <w:t>setGrid</w:t>
-            </w:r>
-            <w:proofErr w:type="spellEnd"/>
-            <w:r>
-              <w:t>(bool)</w:t>
-            </w:r>
-          </w:p>
-          <w:p>
-            <w:pPr>
-              <w:spacing w:line="240" w:lineRule="auto"/>
-              <w:cnfStyle w:val="000000000000" w:firstRow="0" w:lastRow="0" w:firstColumn="0" w:lastColumn="0" w:oddVBand="0" w:evenVBand="0" w:oddHBand="0" w:evenHBand="0" w:firstRowFirstColumn="0" w:firstRowLastColumn="0" w:lastRowFirstColumn="0" w:lastRowLastColumn="0"/>
-            </w:pPr>
-          </w:p>
-          <w:p>
-            <w:pPr>
-              <w:spacing w:line="240" w:lineRule="auto"/>
-              <w:cnfStyle w:val="000000000000" w:firstRow="0" w:lastRow="0" w:firstColumn="0" w:lastColumn="0" w:oddVBand="0" w:evenVBand="0" w:oddHBand="0" w:evenHBand="0" w:firstRowFirstColumn="0" w:firstRowLastColumn="0" w:lastRowFirstColumn="0" w:lastRowLastColumn="0"/>
-            </w:pPr>
-            <w:proofErr w:type="spellStart"/>
-            <w:proofErr w:type="gramStart"/>
-            <w:r>
-              <w:t>updatePower</w:t>
-            </w:r>
-            <w:proofErr w:type="spellEnd"/>
-            <w:r>
-              <w:t>(</w:t>
-            </w:r>
-            <w:proofErr w:type="gramEnd"/>
-            <w:r>
-              <w:t>)</w:t>
-            </w:r>
-          </w:p>
-          <w:p>
-            <w:pPr>
-              <w:spacing w:line="240" w:lineRule="auto"/>
-              <w:cnfStyle w:val="000000000000" w:firstRow="0" w:lastRow="0" w:firstColumn="0" w:lastColumn="0" w:oddVBand="0" w:evenVBand="0" w:oddHBand="0" w:evenHBand="0" w:firstRowFirstColumn="0" w:firstRowLastColumn="0" w:lastRowFirstColumn="0" w:lastRowLastColumn="0"/>
-            </w:pPr>
-          </w:p>
-          <w:p>
-            <w:pPr>
-              <w:spacing w:line="240" w:lineRule="auto"/>
-              <w:cnfStyle w:val="000000000000" w:firstRow="0" w:lastRow="0" w:firstColumn="0" w:lastColumn="0" w:oddVBand="0" w:evenVBand="0" w:oddHBand="0" w:evenHBand="0" w:firstRowFirstColumn="0" w:firstRowLastColumn="0" w:lastRowFirstColumn="0" w:lastRowLastColumn="0"/>
-            </w:pPr>
-            <w:proofErr w:type="spellStart"/>
-            <w:proofErr w:type="gramStart"/>
-            <w:r>
-              <w:t>getIsOn</w:t>
-            </w:r>
-            <w:proofErr w:type="spellEnd"/>
-            <w:r>
-              <w:t>(</w:t>
-            </w:r>
-            <w:proofErr w:type="gramEnd"/>
-            <w:r>
-              <w:t>)</w:t>
-            </w:r>
-          </w:p>
-          <w:p>
-            <w:pPr>
-              <w:spacing w:line="240" w:lineRule="auto"/>
-              <w:cnfStyle w:val="000000000000" w:firstRow="0" w:lastRow="0" w:firstColumn="0" w:lastColumn="0" w:oddVBand="0" w:evenVBand="0" w:oddHBand="0" w:evenHBand="0" w:firstRowFirstColumn="0" w:firstRowLastColumn="0" w:lastRowFirstColumn="0" w:lastRowLastColumn="0"/>
-            </w:pPr>
-          </w:p>
-          <w:p>
-            <w:pPr>
-              <w:spacing w:line="240" w:lineRule="auto"/>
-              <w:cnfStyle w:val="000000000000" w:firstRow="0" w:lastRow="0" w:firstColumn="0" w:lastColumn="0" w:oddVBand="0" w:evenVBand="0" w:oddHBand="0" w:evenHBand="0" w:firstRowFirstColumn="0" w:firstRowLastColumn="0" w:lastRowFirstColumn="0" w:lastRowLastColumn="0"/>
-            </w:pPr>
-            <w:proofErr w:type="spellStart"/>
-            <w:proofErr w:type="gramStart"/>
+            <w:r>
+              <w:t>turnOnObject(EnergyObject)</w:t>
+            </w:r>
+          </w:p>
+          <w:p>
+            <w:pPr>
+              <w:spacing w:line="240" w:lineRule="auto"/>
+              <w:cnfStyle w:val="000000000000" w:firstRow="0" w:lastRow="0" w:firstColumn="0" w:lastColumn="0" w:oddVBand="0" w:evenVBand="0" w:oddHBand="0" w:evenHBand="0" w:firstRowFirstColumn="0" w:firstRowLastColumn="0" w:lastRowFirstColumn="0" w:lastRowLastColumn="0"/>
+            </w:pPr>
+          </w:p>
+          <w:p>
+            <w:pPr>
+              <w:spacing w:line="240" w:lineRule="auto"/>
+              <w:cnfStyle w:val="000000000000" w:firstRow="0" w:lastRow="0" w:firstColumn="0" w:lastColumn="0" w:oddVBand="0" w:evenVBand="0" w:oddHBand="0" w:evenHBand="0" w:firstRowFirstColumn="0" w:firstRowLastColumn="0" w:lastRowFirstColumn="0" w:lastRowLastColumn="0"/>
+            </w:pPr>
+            <w:r>
+              <w:t>setGrid(bool)</w:t>
+            </w:r>
+          </w:p>
+          <w:p>
+            <w:pPr>
+              <w:spacing w:line="240" w:lineRule="auto"/>
+              <w:cnfStyle w:val="000000000000" w:firstRow="0" w:lastRow="0" w:firstColumn="0" w:lastColumn="0" w:oddVBand="0" w:evenVBand="0" w:oddHBand="0" w:evenHBand="0" w:firstRowFirstColumn="0" w:firstRowLastColumn="0" w:lastRowFirstColumn="0" w:lastRowLastColumn="0"/>
+            </w:pPr>
+          </w:p>
+          <w:p>
+            <w:pPr>
+              <w:spacing w:line="240" w:lineRule="auto"/>
+              <w:cnfStyle w:val="000000000000" w:firstRow="0" w:lastRow="0" w:firstColumn="0" w:lastColumn="0" w:oddVBand="0" w:evenVBand="0" w:oddHBand="0" w:evenHBand="0" w:firstRowFirstColumn="0" w:firstRowLastColumn="0" w:lastRowFirstColumn="0" w:lastRowLastColumn="0"/>
+            </w:pPr>
+            <w:r>
+              <w:t>updatePower()</w:t>
+            </w:r>
+          </w:p>
+          <w:p>
+            <w:pPr>
+              <w:spacing w:line="240" w:lineRule="auto"/>
+              <w:cnfStyle w:val="000000000000" w:firstRow="0" w:lastRow="0" w:firstColumn="0" w:lastColumn="0" w:oddVBand="0" w:evenVBand="0" w:oddHBand="0" w:evenHBand="0" w:firstRowFirstColumn="0" w:firstRowLastColumn="0" w:lastRowFirstColumn="0" w:lastRowLastColumn="0"/>
+            </w:pPr>
+          </w:p>
+          <w:p>
+            <w:pPr>
+              <w:spacing w:line="240" w:lineRule="auto"/>
+              <w:cnfStyle w:val="000000000000" w:firstRow="0" w:lastRow="0" w:firstColumn="0" w:lastColumn="0" w:oddVBand="0" w:evenVBand="0" w:oddHBand="0" w:evenHBand="0" w:firstRowFirstColumn="0" w:firstRowLastColumn="0" w:lastRowFirstColumn="0" w:lastRowLastColumn="0"/>
+            </w:pPr>
+            <w:r>
+              <w:t>getIsOn()</w:t>
+            </w:r>
+          </w:p>
+          <w:p>
+            <w:pPr>
+              <w:spacing w:line="240" w:lineRule="auto"/>
+              <w:cnfStyle w:val="000000000000" w:firstRow="0" w:lastRow="0" w:firstColumn="0" w:lastColumn="0" w:oddVBand="0" w:evenVBand="0" w:oddHBand="0" w:evenHBand="0" w:firstRowFirstColumn="0" w:firstRowLastColumn="0" w:lastRowFirstColumn="0" w:lastRowLastColumn="0"/>
+            </w:pPr>
+          </w:p>
+          <w:p>
+            <w:pPr>
+              <w:spacing w:line="240" w:lineRule="auto"/>
+              <w:cnfStyle w:val="000000000000" w:firstRow="0" w:lastRow="0" w:firstColumn="0" w:lastColumn="0" w:oddVBand="0" w:evenVBand="0" w:oddHBand="0" w:evenHBand="0" w:firstRowFirstColumn="0" w:firstRowLastColumn="0" w:lastRowFirstColumn="0" w:lastRowLastColumn="0"/>
+            </w:pPr>
             <w:r>
               <w:t>updateGrid</w:t>
             </w:r>
             <w:r>
               <w:t>s</w:t>
             </w:r>
-            <w:proofErr w:type="spellEnd"/>
-            <w:r>
-              <w:t>(</w:t>
-            </w:r>
-            <w:proofErr w:type="gramEnd"/>
-            <w:r>
-              <w:t>)</w:t>
-            </w:r>
-          </w:p>
-          <w:p>
-            <w:pPr>
-              <w:spacing w:line="240" w:lineRule="auto"/>
-              <w:cnfStyle w:val="000000000000" w:firstRow="0" w:lastRow="0" w:firstColumn="0" w:lastColumn="0" w:oddVBand="0" w:evenVBand="0" w:oddHBand="0" w:evenHBand="0" w:firstRowFirstColumn="0" w:firstRowLastColumn="0" w:lastRowFirstColumn="0" w:lastRowLastColumn="0"/>
-            </w:pPr>
-          </w:p>
-          <w:p>
-            <w:pPr>
-              <w:spacing w:line="240" w:lineRule="auto"/>
-              <w:cnfStyle w:val="000000000000" w:firstRow="0" w:lastRow="0" w:firstColumn="0" w:lastColumn="0" w:oddVBand="0" w:evenVBand="0" w:oddHBand="0" w:evenHBand="0" w:firstRowFirstColumn="0" w:firstRowLastColumn="0" w:lastRowFirstColumn="0" w:lastRowLastColumn="0"/>
-            </w:pPr>
-            <w:proofErr w:type="spellStart"/>
-            <w:proofErr w:type="gramStart"/>
+            <w:r>
+              <w:t>()</w:t>
+            </w:r>
+          </w:p>
+          <w:p>
+            <w:pPr>
+              <w:spacing w:line="240" w:lineRule="auto"/>
+              <w:cnfStyle w:val="000000000000" w:firstRow="0" w:lastRow="0" w:firstColumn="0" w:lastColumn="0" w:oddVBand="0" w:evenVBand="0" w:oddHBand="0" w:evenHBand="0" w:firstRowFirstColumn="0" w:firstRowLastColumn="0" w:lastRowFirstColumn="0" w:lastRowLastColumn="0"/>
+            </w:pPr>
+          </w:p>
+          <w:p>
+            <w:pPr>
+              <w:spacing w:line="240" w:lineRule="auto"/>
+              <w:cnfStyle w:val="000000000000" w:firstRow="0" w:lastRow="0" w:firstColumn="0" w:lastColumn="0" w:oddVBand="0" w:evenVBand="0" w:oddHBand="0" w:evenHBand="0" w:firstRowFirstColumn="0" w:firstRowLastColumn="0" w:lastRowFirstColumn="0" w:lastRowLastColumn="0"/>
+            </w:pPr>
             <w:r>
               <w:lastRenderedPageBreak/>
-              <w:t>updateTheGrid</w:t>
-            </w:r>
-            <w:proofErr w:type="spellEnd"/>
-            <w:r>
-              <w:t>(</w:t>
-            </w:r>
-            <w:proofErr w:type="gramEnd"/>
-            <w:r>
-              <w:t>);</w:t>
-            </w:r>
-          </w:p>
-          <w:p>
-            <w:pPr>
-              <w:spacing w:line="240" w:lineRule="auto"/>
-              <w:cnfStyle w:val="000000000000" w:firstRow="0" w:lastRow="0" w:firstColumn="0" w:lastColumn="0" w:oddVBand="0" w:evenVBand="0" w:oddHBand="0" w:evenHBand="0" w:firstRowFirstColumn="0" w:firstRowLastColumn="0" w:lastRowFirstColumn="0" w:lastRowLastColumn="0"/>
-            </w:pPr>
-          </w:p>
-          <w:p>
-            <w:pPr>
-              <w:spacing w:line="240" w:lineRule="auto"/>
-              <w:cnfStyle w:val="000000000000" w:firstRow="0" w:lastRow="0" w:firstColumn="0" w:lastColumn="0" w:oddVBand="0" w:evenVBand="0" w:oddHBand="0" w:evenHBand="0" w:firstRowFirstColumn="0" w:firstRowLastColumn="0" w:lastRowFirstColumn="0" w:lastRowLastColumn="0"/>
-            </w:pPr>
-            <w:proofErr w:type="spellStart"/>
-            <w:r>
-              <w:t>setSystem</w:t>
-            </w:r>
-            <w:proofErr w:type="spellEnd"/>
-            <w:r>
-              <w:t>(bool)</w:t>
+              <w:t>updateTheGrid();</w:t>
+            </w:r>
+          </w:p>
+          <w:p>
+            <w:pPr>
+              <w:spacing w:line="240" w:lineRule="auto"/>
+              <w:cnfStyle w:val="000000000000" w:firstRow="0" w:lastRow="0" w:firstColumn="0" w:lastColumn="0" w:oddVBand="0" w:evenVBand="0" w:oddHBand="0" w:evenHBand="0" w:firstRowFirstColumn="0" w:firstRowLastColumn="0" w:lastRowFirstColumn="0" w:lastRowLastColumn="0"/>
+            </w:pPr>
+          </w:p>
+          <w:p>
+            <w:pPr>
+              <w:spacing w:line="240" w:lineRule="auto"/>
+              <w:cnfStyle w:val="000000000000" w:firstRow="0" w:lastRow="0" w:firstColumn="0" w:lastColumn="0" w:oddVBand="0" w:evenVBand="0" w:oddHBand="0" w:evenHBand="0" w:firstRowFirstColumn="0" w:firstRowLastColumn="0" w:lastRowFirstColumn="0" w:lastRowLastColumn="0"/>
+            </w:pPr>
+            <w:r>
+              <w:t>setSystem(bool)</w:t>
             </w:r>
           </w:p>
         </w:tc>
@@ -5436,44 +4625,24 @@
               <w:spacing w:line="240" w:lineRule="auto"/>
               <w:cnfStyle w:val="000000000000" w:firstRow="0" w:lastRow="0" w:firstColumn="0" w:lastColumn="0" w:oddVBand="0" w:evenVBand="0" w:oddHBand="0" w:evenHBand="0" w:firstRowFirstColumn="0" w:firstRowLastColumn="0" w:lastRowFirstColumn="0" w:lastRowLastColumn="0"/>
             </w:pPr>
-            <w:proofErr w:type="spellStart"/>
-            <w:proofErr w:type="gramStart"/>
             <w:r>
               <w:lastRenderedPageBreak/>
-              <w:t>depowerGrid</w:t>
-            </w:r>
-            <w:proofErr w:type="spellEnd"/>
-            <w:r>
-              <w:t>(</w:t>
-            </w:r>
-            <w:proofErr w:type="gramEnd"/>
-            <w:r>
-              <w:t>)</w:t>
-            </w:r>
-          </w:p>
-          <w:p>
-            <w:pPr>
-              <w:spacing w:line="240" w:lineRule="auto"/>
-              <w:cnfStyle w:val="000000000000" w:firstRow="0" w:lastRow="0" w:firstColumn="0" w:lastColumn="0" w:oddVBand="0" w:evenVBand="0" w:oddHBand="0" w:evenHBand="0" w:firstRowFirstColumn="0" w:firstRowLastColumn="0" w:lastRowFirstColumn="0" w:lastRowLastColumn="0"/>
-            </w:pPr>
-          </w:p>
-          <w:p>
-            <w:pPr>
-              <w:spacing w:line="240" w:lineRule="auto"/>
-              <w:cnfStyle w:val="000000000000" w:firstRow="0" w:lastRow="0" w:firstColumn="0" w:lastColumn="0" w:oddVBand="0" w:evenVBand="0" w:oddHBand="0" w:evenHBand="0" w:firstRowFirstColumn="0" w:firstRowLastColumn="0" w:lastRowFirstColumn="0" w:lastRowLastColumn="0"/>
-            </w:pPr>
-            <w:proofErr w:type="spellStart"/>
-            <w:proofErr w:type="gramStart"/>
-            <w:r>
-              <w:t>updateThePower</w:t>
-            </w:r>
-            <w:proofErr w:type="spellEnd"/>
-            <w:r>
-              <w:t>(</w:t>
-            </w:r>
-            <w:proofErr w:type="gramEnd"/>
-            <w:r>
-              <w:t>)</w:t>
+              <w:t>depowerGrid()</w:t>
+            </w:r>
+          </w:p>
+          <w:p>
+            <w:pPr>
+              <w:spacing w:line="240" w:lineRule="auto"/>
+              <w:cnfStyle w:val="000000000000" w:firstRow="0" w:lastRow="0" w:firstColumn="0" w:lastColumn="0" w:oddVBand="0" w:evenVBand="0" w:oddHBand="0" w:evenHBand="0" w:firstRowFirstColumn="0" w:firstRowLastColumn="0" w:lastRowFirstColumn="0" w:lastRowLastColumn="0"/>
+            </w:pPr>
+          </w:p>
+          <w:p>
+            <w:pPr>
+              <w:spacing w:line="240" w:lineRule="auto"/>
+              <w:cnfStyle w:val="000000000000" w:firstRow="0" w:lastRow="0" w:firstColumn="0" w:lastColumn="0" w:oddVBand="0" w:evenVBand="0" w:oddHBand="0" w:evenHBand="0" w:firstRowFirstColumn="0" w:firstRowLastColumn="0" w:lastRowFirstColumn="0" w:lastRowLastColumn="0"/>
+            </w:pPr>
+            <w:r>
+              <w:t>updateThePower()</w:t>
             </w:r>
           </w:p>
         </w:tc>
@@ -5492,63 +4661,38 @@
               <w:spacing w:line="240" w:lineRule="auto"/>
               <w:cnfStyle w:val="000000000000" w:firstRow="0" w:lastRow="0" w:firstColumn="0" w:lastColumn="0" w:oddVBand="0" w:evenVBand="0" w:oddHBand="0" w:evenHBand="0" w:firstRowFirstColumn="0" w:firstRowLastColumn="0" w:lastRowFirstColumn="0" w:lastRowLastColumn="0"/>
             </w:pPr>
-            <w:proofErr w:type="spellStart"/>
-            <w:r>
-              <w:t>updateCamera</w:t>
-            </w:r>
-            <w:proofErr w:type="spellEnd"/>
-            <w:r>
-              <w:t>(int)</w:t>
-            </w:r>
-          </w:p>
-          <w:p>
-            <w:pPr>
-              <w:spacing w:line="240" w:lineRule="auto"/>
-              <w:cnfStyle w:val="000000000000" w:firstRow="0" w:lastRow="0" w:firstColumn="0" w:lastColumn="0" w:oddVBand="0" w:evenVBand="0" w:oddHBand="0" w:evenHBand="0" w:firstRowFirstColumn="0" w:firstRowLastColumn="0" w:lastRowFirstColumn="0" w:lastRowLastColumn="0"/>
-            </w:pPr>
-          </w:p>
-          <w:p>
-            <w:pPr>
-              <w:spacing w:line="240" w:lineRule="auto"/>
-              <w:cnfStyle w:val="000000000000" w:firstRow="0" w:lastRow="0" w:firstColumn="0" w:lastColumn="0" w:oddVBand="0" w:evenVBand="0" w:oddHBand="0" w:evenHBand="0" w:firstRowFirstColumn="0" w:firstRowLastColumn="0" w:lastRowFirstColumn="0" w:lastRowLastColumn="0"/>
-            </w:pPr>
-            <w:proofErr w:type="spellStart"/>
-            <w:proofErr w:type="gramStart"/>
-            <w:r>
-              <w:t>findCamera</w:t>
-            </w:r>
-            <w:proofErr w:type="spellEnd"/>
-            <w:r>
-              <w:t>(</w:t>
-            </w:r>
-            <w:proofErr w:type="spellStart"/>
-            <w:proofErr w:type="gramEnd"/>
-            <w:r>
-              <w:t>VirtualCam</w:t>
-            </w:r>
-            <w:proofErr w:type="spellEnd"/>
-            <w:r>
-              <w:t>)</w:t>
-            </w:r>
-          </w:p>
-          <w:p>
-            <w:pPr>
-              <w:spacing w:line="240" w:lineRule="auto"/>
-              <w:cnfStyle w:val="000000000000" w:firstRow="0" w:lastRow="0" w:firstColumn="0" w:lastColumn="0" w:oddVBand="0" w:evenVBand="0" w:oddHBand="0" w:evenHBand="0" w:firstRowFirstColumn="0" w:firstRowLastColumn="0" w:lastRowFirstColumn="0" w:lastRowLastColumn="0"/>
-            </w:pPr>
-          </w:p>
-          <w:p>
-            <w:pPr>
-              <w:spacing w:line="240" w:lineRule="auto"/>
-              <w:cnfStyle w:val="000000000000" w:firstRow="0" w:lastRow="0" w:firstColumn="0" w:lastColumn="0" w:oddVBand="0" w:evenVBand="0" w:oddHBand="0" w:evenHBand="0" w:firstRowFirstColumn="0" w:firstRowLastColumn="0" w:lastRowFirstColumn="0" w:lastRowLastColumn="0"/>
-            </w:pPr>
-            <w:proofErr w:type="spellStart"/>
-            <w:r>
-              <w:t>setCamera</w:t>
-            </w:r>
-            <w:proofErr w:type="spellEnd"/>
-            <w:r>
-              <w:t>(int)</w:t>
+            <w:r>
+              <w:t>updateCamera(int)</w:t>
+            </w:r>
+          </w:p>
+          <w:p>
+            <w:pPr>
+              <w:spacing w:line="240" w:lineRule="auto"/>
+              <w:cnfStyle w:val="000000000000" w:firstRow="0" w:lastRow="0" w:firstColumn="0" w:lastColumn="0" w:oddVBand="0" w:evenVBand="0" w:oddHBand="0" w:evenHBand="0" w:firstRowFirstColumn="0" w:firstRowLastColumn="0" w:lastRowFirstColumn="0" w:lastRowLastColumn="0"/>
+            </w:pPr>
+          </w:p>
+          <w:p>
+            <w:pPr>
+              <w:spacing w:line="240" w:lineRule="auto"/>
+              <w:cnfStyle w:val="000000000000" w:firstRow="0" w:lastRow="0" w:firstColumn="0" w:lastColumn="0" w:oddVBand="0" w:evenVBand="0" w:oddHBand="0" w:evenHBand="0" w:firstRowFirstColumn="0" w:firstRowLastColumn="0" w:lastRowFirstColumn="0" w:lastRowLastColumn="0"/>
+            </w:pPr>
+            <w:r>
+              <w:t>findCamera(VirtualCam)</w:t>
+            </w:r>
+          </w:p>
+          <w:p>
+            <w:pPr>
+              <w:spacing w:line="240" w:lineRule="auto"/>
+              <w:cnfStyle w:val="000000000000" w:firstRow="0" w:lastRow="0" w:firstColumn="0" w:lastColumn="0" w:oddVBand="0" w:evenVBand="0" w:oddHBand="0" w:evenHBand="0" w:firstRowFirstColumn="0" w:firstRowLastColumn="0" w:lastRowFirstColumn="0" w:lastRowLastColumn="0"/>
+            </w:pPr>
+          </w:p>
+          <w:p>
+            <w:pPr>
+              <w:spacing w:line="240" w:lineRule="auto"/>
+              <w:cnfStyle w:val="000000000000" w:firstRow="0" w:lastRow="0" w:firstColumn="0" w:lastColumn="0" w:oddVBand="0" w:evenVBand="0" w:oddHBand="0" w:evenHBand="0" w:firstRowFirstColumn="0" w:firstRowLastColumn="0" w:lastRowFirstColumn="0" w:lastRowLastColumn="0"/>
+            </w:pPr>
+            <w:r>
+              <w:t>setCamera(int)</w:t>
             </w:r>
           </w:p>
         </w:tc>
@@ -5816,54 +4960,24 @@
               <w:spacing w:line="240" w:lineRule="auto"/>
               <w:cnfStyle w:val="000000000000" w:firstRow="0" w:lastRow="0" w:firstColumn="0" w:lastColumn="0" w:oddVBand="0" w:evenVBand="0" w:oddHBand="0" w:evenHBand="0" w:firstRowFirstColumn="0" w:firstRowLastColumn="0" w:lastRowFirstColumn="0" w:lastRowLastColumn="0"/>
             </w:pPr>
-            <w:proofErr w:type="spellStart"/>
-            <w:proofErr w:type="gramStart"/>
-            <w:r>
-              <w:t>GameObject</w:t>
-            </w:r>
-            <w:proofErr w:type="spellEnd"/>
-            <w:r>
-              <w:t>[</w:t>
-            </w:r>
-            <w:proofErr w:type="gramEnd"/>
-            <w:r>
-              <w:t xml:space="preserve">] </w:t>
-            </w:r>
-            <w:proofErr w:type="spellStart"/>
-            <w:r>
-              <w:t>theItems</w:t>
-            </w:r>
-            <w:proofErr w:type="spellEnd"/>
-          </w:p>
-          <w:p>
-            <w:pPr>
-              <w:spacing w:line="240" w:lineRule="auto"/>
-              <w:cnfStyle w:val="000000000000" w:firstRow="0" w:lastRow="0" w:firstColumn="0" w:lastColumn="0" w:oddVBand="0" w:evenVBand="0" w:oddHBand="0" w:evenHBand="0" w:firstRowFirstColumn="0" w:firstRowLastColumn="0" w:lastRowFirstColumn="0" w:lastRowLastColumn="0"/>
-            </w:pPr>
-          </w:p>
-          <w:p>
-            <w:pPr>
-              <w:spacing w:line="240" w:lineRule="auto"/>
-              <w:cnfStyle w:val="000000000000" w:firstRow="0" w:lastRow="0" w:firstColumn="0" w:lastColumn="0" w:oddVBand="0" w:evenVBand="0" w:oddHBand="0" w:evenHBand="0" w:firstRowFirstColumn="0" w:firstRowLastColumn="0" w:lastRowFirstColumn="0" w:lastRowLastColumn="0"/>
-            </w:pPr>
-            <w:proofErr w:type="spellStart"/>
-            <w:proofErr w:type="gramStart"/>
-            <w:r>
-              <w:t>InventItem</w:t>
-            </w:r>
-            <w:proofErr w:type="spellEnd"/>
-            <w:r>
-              <w:t>[</w:t>
-            </w:r>
-            <w:proofErr w:type="gramEnd"/>
-            <w:r>
-              <w:t xml:space="preserve">] </w:t>
-            </w:r>
-            <w:proofErr w:type="spellStart"/>
-            <w:r>
-              <w:t>inventoryItems</w:t>
-            </w:r>
-            <w:proofErr w:type="spellEnd"/>
+            <w:r>
+              <w:t>GameObject[] theItems</w:t>
+            </w:r>
+          </w:p>
+          <w:p>
+            <w:pPr>
+              <w:spacing w:line="240" w:lineRule="auto"/>
+              <w:cnfStyle w:val="000000000000" w:firstRow="0" w:lastRow="0" w:firstColumn="0" w:lastColumn="0" w:oddVBand="0" w:evenVBand="0" w:oddHBand="0" w:evenHBand="0" w:firstRowFirstColumn="0" w:firstRowLastColumn="0" w:lastRowFirstColumn="0" w:lastRowLastColumn="0"/>
+            </w:pPr>
+          </w:p>
+          <w:p>
+            <w:pPr>
+              <w:spacing w:line="240" w:lineRule="auto"/>
+              <w:cnfStyle w:val="000000000000" w:firstRow="0" w:lastRow="0" w:firstColumn="0" w:lastColumn="0" w:oddVBand="0" w:evenVBand="0" w:oddHBand="0" w:evenHBand="0" w:firstRowFirstColumn="0" w:firstRowLastColumn="0" w:lastRowFirstColumn="0" w:lastRowLastColumn="0"/>
+            </w:pPr>
+            <w:r>
+              <w:t>InventItem[] inventoryItems</w:t>
+            </w:r>
           </w:p>
           <w:p>
             <w:pPr>
@@ -5916,48 +5030,23 @@
               <w:spacing w:line="240" w:lineRule="auto"/>
               <w:cnfStyle w:val="000000000000" w:firstRow="0" w:lastRow="0" w:firstColumn="0" w:lastColumn="0" w:oddVBand="0" w:evenVBand="0" w:oddHBand="0" w:evenHBand="0" w:firstRowFirstColumn="0" w:firstRowLastColumn="0" w:lastRowFirstColumn="0" w:lastRowLastColumn="0"/>
             </w:pPr>
-            <w:proofErr w:type="spellStart"/>
-            <w:proofErr w:type="gramStart"/>
-            <w:r>
-              <w:t>setManager</w:t>
-            </w:r>
-            <w:proofErr w:type="spellEnd"/>
-            <w:r>
-              <w:t>(</w:t>
-            </w:r>
-            <w:proofErr w:type="spellStart"/>
-            <w:proofErr w:type="gramEnd"/>
-            <w:r>
-              <w:t>SystemManager</w:t>
-            </w:r>
-            <w:proofErr w:type="spellEnd"/>
-            <w:r>
-              <w:t>)</w:t>
-            </w:r>
-          </w:p>
-          <w:p>
-            <w:pPr>
-              <w:spacing w:line="240" w:lineRule="auto"/>
-              <w:cnfStyle w:val="000000000000" w:firstRow="0" w:lastRow="0" w:firstColumn="0" w:lastColumn="0" w:oddVBand="0" w:evenVBand="0" w:oddHBand="0" w:evenHBand="0" w:firstRowFirstColumn="0" w:firstRowLastColumn="0" w:lastRowFirstColumn="0" w:lastRowLastColumn="0"/>
-            </w:pPr>
-          </w:p>
-          <w:p>
-            <w:pPr>
-              <w:spacing w:line="240" w:lineRule="auto"/>
-              <w:cnfStyle w:val="000000000000" w:firstRow="0" w:lastRow="0" w:firstColumn="0" w:lastColumn="0" w:oddVBand="0" w:evenVBand="0" w:oddHBand="0" w:evenHBand="0" w:firstRowFirstColumn="0" w:firstRowLastColumn="0" w:lastRowFirstColumn="0" w:lastRowLastColumn="0"/>
-            </w:pPr>
-            <w:proofErr w:type="spellStart"/>
-            <w:proofErr w:type="gramStart"/>
-            <w:r>
-              <w:t>getPowerUsed</w:t>
-            </w:r>
-            <w:proofErr w:type="spellEnd"/>
-            <w:r>
-              <w:t>(</w:t>
-            </w:r>
-            <w:proofErr w:type="gramEnd"/>
-            <w:r>
-              <w:t>)</w:t>
+            <w:r>
+              <w:t>setManager(SystemManager)</w:t>
+            </w:r>
+          </w:p>
+          <w:p>
+            <w:pPr>
+              <w:spacing w:line="240" w:lineRule="auto"/>
+              <w:cnfStyle w:val="000000000000" w:firstRow="0" w:lastRow="0" w:firstColumn="0" w:lastColumn="0" w:oddVBand="0" w:evenVBand="0" w:oddHBand="0" w:evenHBand="0" w:firstRowFirstColumn="0" w:firstRowLastColumn="0" w:lastRowFirstColumn="0" w:lastRowLastColumn="0"/>
+            </w:pPr>
+          </w:p>
+          <w:p>
+            <w:pPr>
+              <w:spacing w:line="240" w:lineRule="auto"/>
+              <w:cnfStyle w:val="000000000000" w:firstRow="0" w:lastRow="0" w:firstColumn="0" w:lastColumn="0" w:oddVBand="0" w:evenVBand="0" w:oddHBand="0" w:evenHBand="0" w:firstRowFirstColumn="0" w:firstRowLastColumn="0" w:lastRowFirstColumn="0" w:lastRowLastColumn="0"/>
+            </w:pPr>
+            <w:r>
+              <w:t>getPowerUsed()</w:t>
             </w:r>
           </w:p>
         </w:tc>
@@ -6002,163 +5091,98 @@
               <w:spacing w:line="240" w:lineRule="auto"/>
               <w:cnfStyle w:val="000000000000" w:firstRow="0" w:lastRow="0" w:firstColumn="0" w:lastColumn="0" w:oddVBand="0" w:evenVBand="0" w:oddHBand="0" w:evenHBand="0" w:firstRowFirstColumn="0" w:firstRowLastColumn="0" w:lastRowFirstColumn="0" w:lastRowLastColumn="0"/>
             </w:pPr>
-            <w:proofErr w:type="spellStart"/>
-            <w:proofErr w:type="gramStart"/>
-            <w:r>
-              <w:t>turnOnObject</w:t>
-            </w:r>
-            <w:proofErr w:type="spellEnd"/>
-            <w:r>
-              <w:t>(</w:t>
-            </w:r>
-            <w:proofErr w:type="spellStart"/>
-            <w:proofErr w:type="gramEnd"/>
-            <w:r>
-              <w:t>EnergyObject</w:t>
-            </w:r>
-            <w:proofErr w:type="spellEnd"/>
-            <w:r>
-              <w:t>)</w:t>
-            </w:r>
-          </w:p>
-          <w:p>
-            <w:pPr>
-              <w:spacing w:line="240" w:lineRule="auto"/>
-              <w:cnfStyle w:val="000000000000" w:firstRow="0" w:lastRow="0" w:firstColumn="0" w:lastColumn="0" w:oddVBand="0" w:evenVBand="0" w:oddHBand="0" w:evenHBand="0" w:firstRowFirstColumn="0" w:firstRowLastColumn="0" w:lastRowFirstColumn="0" w:lastRowLastColumn="0"/>
-            </w:pPr>
-          </w:p>
-          <w:p>
-            <w:pPr>
-              <w:spacing w:line="240" w:lineRule="auto"/>
-              <w:cnfStyle w:val="000000000000" w:firstRow="0" w:lastRow="0" w:firstColumn="0" w:lastColumn="0" w:oddVBand="0" w:evenVBand="0" w:oddHBand="0" w:evenHBand="0" w:firstRowFirstColumn="0" w:firstRowLastColumn="0" w:lastRowFirstColumn="0" w:lastRowLastColumn="0"/>
-            </w:pPr>
-            <w:proofErr w:type="spellStart"/>
-            <w:r>
-              <w:t>setGrid</w:t>
-            </w:r>
-            <w:proofErr w:type="spellEnd"/>
-            <w:r>
-              <w:t>(bool)</w:t>
-            </w:r>
-          </w:p>
-          <w:p>
-            <w:pPr>
-              <w:spacing w:line="240" w:lineRule="auto"/>
-              <w:cnfStyle w:val="000000000000" w:firstRow="0" w:lastRow="0" w:firstColumn="0" w:lastColumn="0" w:oddVBand="0" w:evenVBand="0" w:oddHBand="0" w:evenHBand="0" w:firstRowFirstColumn="0" w:firstRowLastColumn="0" w:lastRowFirstColumn="0" w:lastRowLastColumn="0"/>
-            </w:pPr>
-          </w:p>
-          <w:p>
-            <w:pPr>
-              <w:spacing w:line="240" w:lineRule="auto"/>
-              <w:cnfStyle w:val="000000000000" w:firstRow="0" w:lastRow="0" w:firstColumn="0" w:lastColumn="0" w:oddVBand="0" w:evenVBand="0" w:oddHBand="0" w:evenHBand="0" w:firstRowFirstColumn="0" w:firstRowLastColumn="0" w:lastRowFirstColumn="0" w:lastRowLastColumn="0"/>
-            </w:pPr>
-            <w:proofErr w:type="spellStart"/>
-            <w:proofErr w:type="gramStart"/>
-            <w:r>
-              <w:t>updatePower</w:t>
-            </w:r>
-            <w:proofErr w:type="spellEnd"/>
-            <w:r>
-              <w:t>(</w:t>
-            </w:r>
-            <w:proofErr w:type="gramEnd"/>
-            <w:r>
-              <w:t>)</w:t>
-            </w:r>
-          </w:p>
-          <w:p>
-            <w:pPr>
-              <w:spacing w:line="240" w:lineRule="auto"/>
-              <w:cnfStyle w:val="000000000000" w:firstRow="0" w:lastRow="0" w:firstColumn="0" w:lastColumn="0" w:oddVBand="0" w:evenVBand="0" w:oddHBand="0" w:evenHBand="0" w:firstRowFirstColumn="0" w:firstRowLastColumn="0" w:lastRowFirstColumn="0" w:lastRowLastColumn="0"/>
-            </w:pPr>
-          </w:p>
-          <w:p>
-            <w:pPr>
-              <w:spacing w:line="240" w:lineRule="auto"/>
-              <w:cnfStyle w:val="000000000000" w:firstRow="0" w:lastRow="0" w:firstColumn="0" w:lastColumn="0" w:oddVBand="0" w:evenVBand="0" w:oddHBand="0" w:evenHBand="0" w:firstRowFirstColumn="0" w:firstRowLastColumn="0" w:lastRowFirstColumn="0" w:lastRowLastColumn="0"/>
-            </w:pPr>
-            <w:proofErr w:type="spellStart"/>
-            <w:proofErr w:type="gramStart"/>
-            <w:r>
-              <w:t>getIsOn</w:t>
-            </w:r>
-            <w:proofErr w:type="spellEnd"/>
-            <w:r>
-              <w:t>(</w:t>
-            </w:r>
-            <w:proofErr w:type="gramEnd"/>
-            <w:r>
-              <w:t>)</w:t>
-            </w:r>
-          </w:p>
-          <w:p>
-            <w:pPr>
-              <w:spacing w:line="240" w:lineRule="auto"/>
-              <w:cnfStyle w:val="000000000000" w:firstRow="0" w:lastRow="0" w:firstColumn="0" w:lastColumn="0" w:oddVBand="0" w:evenVBand="0" w:oddHBand="0" w:evenHBand="0" w:firstRowFirstColumn="0" w:firstRowLastColumn="0" w:lastRowFirstColumn="0" w:lastRowLastColumn="0"/>
-            </w:pPr>
-          </w:p>
-          <w:p>
-            <w:pPr>
-              <w:spacing w:line="240" w:lineRule="auto"/>
-              <w:cnfStyle w:val="000000000000" w:firstRow="0" w:lastRow="0" w:firstColumn="0" w:lastColumn="0" w:oddVBand="0" w:evenVBand="0" w:oddHBand="0" w:evenHBand="0" w:firstRowFirstColumn="0" w:firstRowLastColumn="0" w:lastRowFirstColumn="0" w:lastRowLastColumn="0"/>
-            </w:pPr>
-            <w:proofErr w:type="spellStart"/>
-            <w:proofErr w:type="gramStart"/>
-            <w:r>
-              <w:t>updateGrids</w:t>
-            </w:r>
-            <w:proofErr w:type="spellEnd"/>
-            <w:r>
-              <w:t>(</w:t>
-            </w:r>
-            <w:proofErr w:type="gramEnd"/>
-            <w:r>
-              <w:t>)</w:t>
-            </w:r>
-          </w:p>
-          <w:p>
-            <w:pPr>
-              <w:spacing w:line="240" w:lineRule="auto"/>
-              <w:cnfStyle w:val="000000000000" w:firstRow="0" w:lastRow="0" w:firstColumn="0" w:lastColumn="0" w:oddVBand="0" w:evenVBand="0" w:oddHBand="0" w:evenHBand="0" w:firstRowFirstColumn="0" w:firstRowLastColumn="0" w:lastRowFirstColumn="0" w:lastRowLastColumn="0"/>
-            </w:pPr>
-          </w:p>
-          <w:p>
-            <w:pPr>
-              <w:spacing w:line="240" w:lineRule="auto"/>
-              <w:cnfStyle w:val="000000000000" w:firstRow="0" w:lastRow="0" w:firstColumn="0" w:lastColumn="0" w:oddVBand="0" w:evenVBand="0" w:oddHBand="0" w:evenHBand="0" w:firstRowFirstColumn="0" w:firstRowLastColumn="0" w:lastRowFirstColumn="0" w:lastRowLastColumn="0"/>
-            </w:pPr>
-            <w:proofErr w:type="spellStart"/>
-            <w:proofErr w:type="gramStart"/>
-            <w:r>
-              <w:t>updateTheGrid</w:t>
-            </w:r>
-            <w:proofErr w:type="spellEnd"/>
-            <w:r>
-              <w:t>(</w:t>
-            </w:r>
-            <w:proofErr w:type="gramEnd"/>
-            <w:r>
-              <w:t>);</w:t>
-            </w:r>
-          </w:p>
-          <w:p>
-            <w:pPr>
-              <w:spacing w:line="240" w:lineRule="auto"/>
-              <w:cnfStyle w:val="000000000000" w:firstRow="0" w:lastRow="0" w:firstColumn="0" w:lastColumn="0" w:oddVBand="0" w:evenVBand="0" w:oddHBand="0" w:evenHBand="0" w:firstRowFirstColumn="0" w:firstRowLastColumn="0" w:lastRowFirstColumn="0" w:lastRowLastColumn="0"/>
-            </w:pPr>
-          </w:p>
-          <w:p>
-            <w:pPr>
-              <w:spacing w:line="240" w:lineRule="auto"/>
-              <w:cnfStyle w:val="000000000000" w:firstRow="0" w:lastRow="0" w:firstColumn="0" w:lastColumn="0" w:oddVBand="0" w:evenVBand="0" w:oddHBand="0" w:evenHBand="0" w:firstRowFirstColumn="0" w:firstRowLastColumn="0" w:lastRowFirstColumn="0" w:lastRowLastColumn="0"/>
-            </w:pPr>
-            <w:proofErr w:type="spellStart"/>
-            <w:r>
-              <w:t>setSystem</w:t>
-            </w:r>
-            <w:proofErr w:type="spellEnd"/>
-            <w:r>
-              <w:t>(bool)</w:t>
+            <w:r>
+              <w:t>turnOnObject(EnergyObject)</w:t>
+            </w:r>
+          </w:p>
+          <w:p>
+            <w:pPr>
+              <w:spacing w:line="240" w:lineRule="auto"/>
+              <w:cnfStyle w:val="000000000000" w:firstRow="0" w:lastRow="0" w:firstColumn="0" w:lastColumn="0" w:oddVBand="0" w:evenVBand="0" w:oddHBand="0" w:evenHBand="0" w:firstRowFirstColumn="0" w:firstRowLastColumn="0" w:lastRowFirstColumn="0" w:lastRowLastColumn="0"/>
+            </w:pPr>
+          </w:p>
+          <w:p>
+            <w:pPr>
+              <w:spacing w:line="240" w:lineRule="auto"/>
+              <w:cnfStyle w:val="000000000000" w:firstRow="0" w:lastRow="0" w:firstColumn="0" w:lastColumn="0" w:oddVBand="0" w:evenVBand="0" w:oddHBand="0" w:evenHBand="0" w:firstRowFirstColumn="0" w:firstRowLastColumn="0" w:lastRowFirstColumn="0" w:lastRowLastColumn="0"/>
+            </w:pPr>
+            <w:r>
+              <w:t>setGrid(bool)</w:t>
+            </w:r>
+          </w:p>
+          <w:p>
+            <w:pPr>
+              <w:spacing w:line="240" w:lineRule="auto"/>
+              <w:cnfStyle w:val="000000000000" w:firstRow="0" w:lastRow="0" w:firstColumn="0" w:lastColumn="0" w:oddVBand="0" w:evenVBand="0" w:oddHBand="0" w:evenHBand="0" w:firstRowFirstColumn="0" w:firstRowLastColumn="0" w:lastRowFirstColumn="0" w:lastRowLastColumn="0"/>
+            </w:pPr>
+          </w:p>
+          <w:p>
+            <w:pPr>
+              <w:spacing w:line="240" w:lineRule="auto"/>
+              <w:cnfStyle w:val="000000000000" w:firstRow="0" w:lastRow="0" w:firstColumn="0" w:lastColumn="0" w:oddVBand="0" w:evenVBand="0" w:oddHBand="0" w:evenHBand="0" w:firstRowFirstColumn="0" w:firstRowLastColumn="0" w:lastRowFirstColumn="0" w:lastRowLastColumn="0"/>
+            </w:pPr>
+            <w:r>
+              <w:t>updatePower()</w:t>
+            </w:r>
+          </w:p>
+          <w:p>
+            <w:pPr>
+              <w:spacing w:line="240" w:lineRule="auto"/>
+              <w:cnfStyle w:val="000000000000" w:firstRow="0" w:lastRow="0" w:firstColumn="0" w:lastColumn="0" w:oddVBand="0" w:evenVBand="0" w:oddHBand="0" w:evenHBand="0" w:firstRowFirstColumn="0" w:firstRowLastColumn="0" w:lastRowFirstColumn="0" w:lastRowLastColumn="0"/>
+            </w:pPr>
+          </w:p>
+          <w:p>
+            <w:pPr>
+              <w:spacing w:line="240" w:lineRule="auto"/>
+              <w:cnfStyle w:val="000000000000" w:firstRow="0" w:lastRow="0" w:firstColumn="0" w:lastColumn="0" w:oddVBand="0" w:evenVBand="0" w:oddHBand="0" w:evenHBand="0" w:firstRowFirstColumn="0" w:firstRowLastColumn="0" w:lastRowFirstColumn="0" w:lastRowLastColumn="0"/>
+            </w:pPr>
+            <w:r>
+              <w:t>getIsOn()</w:t>
+            </w:r>
+          </w:p>
+          <w:p>
+            <w:pPr>
+              <w:spacing w:line="240" w:lineRule="auto"/>
+              <w:cnfStyle w:val="000000000000" w:firstRow="0" w:lastRow="0" w:firstColumn="0" w:lastColumn="0" w:oddVBand="0" w:evenVBand="0" w:oddHBand="0" w:evenHBand="0" w:firstRowFirstColumn="0" w:firstRowLastColumn="0" w:lastRowFirstColumn="0" w:lastRowLastColumn="0"/>
+            </w:pPr>
+          </w:p>
+          <w:p>
+            <w:pPr>
+              <w:spacing w:line="240" w:lineRule="auto"/>
+              <w:cnfStyle w:val="000000000000" w:firstRow="0" w:lastRow="0" w:firstColumn="0" w:lastColumn="0" w:oddVBand="0" w:evenVBand="0" w:oddHBand="0" w:evenHBand="0" w:firstRowFirstColumn="0" w:firstRowLastColumn="0" w:lastRowFirstColumn="0" w:lastRowLastColumn="0"/>
+            </w:pPr>
+            <w:r>
+              <w:t>updateGrids()</w:t>
+            </w:r>
+          </w:p>
+          <w:p>
+            <w:pPr>
+              <w:spacing w:line="240" w:lineRule="auto"/>
+              <w:cnfStyle w:val="000000000000" w:firstRow="0" w:lastRow="0" w:firstColumn="0" w:lastColumn="0" w:oddVBand="0" w:evenVBand="0" w:oddHBand="0" w:evenHBand="0" w:firstRowFirstColumn="0" w:firstRowLastColumn="0" w:lastRowFirstColumn="0" w:lastRowLastColumn="0"/>
+            </w:pPr>
+          </w:p>
+          <w:p>
+            <w:pPr>
+              <w:spacing w:line="240" w:lineRule="auto"/>
+              <w:cnfStyle w:val="000000000000" w:firstRow="0" w:lastRow="0" w:firstColumn="0" w:lastColumn="0" w:oddVBand="0" w:evenVBand="0" w:oddHBand="0" w:evenHBand="0" w:firstRowFirstColumn="0" w:firstRowLastColumn="0" w:lastRowFirstColumn="0" w:lastRowLastColumn="0"/>
+            </w:pPr>
+            <w:r>
+              <w:t>updateTheGrid();</w:t>
+            </w:r>
+          </w:p>
+          <w:p>
+            <w:pPr>
+              <w:spacing w:line="240" w:lineRule="auto"/>
+              <w:cnfStyle w:val="000000000000" w:firstRow="0" w:lastRow="0" w:firstColumn="0" w:lastColumn="0" w:oddVBand="0" w:evenVBand="0" w:oddHBand="0" w:evenHBand="0" w:firstRowFirstColumn="0" w:firstRowLastColumn="0" w:lastRowFirstColumn="0" w:lastRowLastColumn="0"/>
+            </w:pPr>
+          </w:p>
+          <w:p>
+            <w:pPr>
+              <w:spacing w:line="240" w:lineRule="auto"/>
+              <w:cnfStyle w:val="000000000000" w:firstRow="0" w:lastRow="0" w:firstColumn="0" w:lastColumn="0" w:oddVBand="0" w:evenVBand="0" w:oddHBand="0" w:evenHBand="0" w:firstRowFirstColumn="0" w:firstRowLastColumn="0" w:lastRowFirstColumn="0" w:lastRowLastColumn="0"/>
+            </w:pPr>
+            <w:r>
+              <w:t>setSystem(bool)</w:t>
             </w:r>
           </w:p>
         </w:tc>
@@ -6270,14 +5294,12 @@
               <w:spacing w:line="240" w:lineRule="auto"/>
               <w:cnfStyle w:val="100000000000" w:firstRow="1" w:lastRow="0" w:firstColumn="0" w:lastColumn="0" w:oddVBand="0" w:evenVBand="0" w:oddHBand="0" w:evenHBand="0" w:firstRowFirstColumn="0" w:firstRowLastColumn="0" w:lastRowFirstColumn="0" w:lastRowLastColumn="0"/>
             </w:pPr>
-            <w:proofErr w:type="spellStart"/>
             <w:r>
               <w:rPr>
                 <w:highlight w:val="yellow"/>
               </w:rPr>
               <w:t>InventItem</w:t>
             </w:r>
-            <w:proofErr w:type="spellEnd"/>
           </w:p>
         </w:tc>
       </w:tr>
@@ -6362,43 +5384,22 @@
               <w:cnfStyle w:val="000000000000" w:firstRow="0" w:lastRow="0" w:firstColumn="0" w:lastColumn="0" w:oddVBand="0" w:evenVBand="0" w:oddHBand="0" w:evenHBand="0" w:firstRowFirstColumn="0" w:firstRowLastColumn="0" w:lastRowFirstColumn="0" w:lastRowLastColumn="0"/>
             </w:pPr>
             <w:r>
-              <w:t xml:space="preserve">A class that would keep all the different types of </w:t>
-            </w:r>
-            <w:proofErr w:type="gramStart"/>
-            <w:r>
-              <w:t>inventory</w:t>
-            </w:r>
-            <w:proofErr w:type="gramEnd"/>
-            <w:r>
-              <w:t xml:space="preserve"> and the common fields for them.</w:t>
-            </w:r>
-          </w:p>
-          <w:p>
-            <w:pPr>
-              <w:spacing w:line="240" w:lineRule="auto"/>
-              <w:cnfStyle w:val="000000000000" w:firstRow="0" w:lastRow="0" w:firstColumn="0" w:lastColumn="0" w:oddVBand="0" w:evenVBand="0" w:oddHBand="0" w:evenHBand="0" w:firstRowFirstColumn="0" w:firstRowLastColumn="0" w:lastRowFirstColumn="0" w:lastRowLastColumn="0"/>
-            </w:pPr>
-          </w:p>
-          <w:p>
-            <w:pPr>
-              <w:spacing w:line="240" w:lineRule="auto"/>
-              <w:cnfStyle w:val="000000000000" w:firstRow="0" w:lastRow="0" w:firstColumn="0" w:lastColumn="0" w:oddVBand="0" w:evenVBand="0" w:oddHBand="0" w:evenHBand="0" w:firstRowFirstColumn="0" w:firstRowLastColumn="0" w:lastRowFirstColumn="0" w:lastRowLastColumn="0"/>
-            </w:pPr>
-            <w:r>
-              <w:t xml:space="preserve">Unsure what items would need </w:t>
-            </w:r>
-            <w:proofErr w:type="spellStart"/>
-            <w:proofErr w:type="gramStart"/>
-            <w:r>
-              <w:t>there</w:t>
-            </w:r>
-            <w:proofErr w:type="gramEnd"/>
-            <w:r>
-              <w:t xml:space="preserve"> own</w:t>
-            </w:r>
-            <w:proofErr w:type="spellEnd"/>
-            <w:r>
-              <w:t xml:space="preserve"> child class, but will find out. This basic will be set up for items that can be used based on their own id, like keys.</w:t>
+              <w:t>A class that would keep all the different types of inventory and the common fields for them.</w:t>
+            </w:r>
+          </w:p>
+          <w:p>
+            <w:pPr>
+              <w:spacing w:line="240" w:lineRule="auto"/>
+              <w:cnfStyle w:val="000000000000" w:firstRow="0" w:lastRow="0" w:firstColumn="0" w:lastColumn="0" w:oddVBand="0" w:evenVBand="0" w:oddHBand="0" w:evenHBand="0" w:firstRowFirstColumn="0" w:firstRowLastColumn="0" w:lastRowFirstColumn="0" w:lastRowLastColumn="0"/>
+            </w:pPr>
+          </w:p>
+          <w:p>
+            <w:pPr>
+              <w:spacing w:line="240" w:lineRule="auto"/>
+              <w:cnfStyle w:val="000000000000" w:firstRow="0" w:lastRow="0" w:firstColumn="0" w:lastColumn="0" w:oddVBand="0" w:evenVBand="0" w:oddHBand="0" w:evenHBand="0" w:firstRowFirstColumn="0" w:firstRowLastColumn="0" w:lastRowFirstColumn="0" w:lastRowLastColumn="0"/>
+            </w:pPr>
+            <w:r>
+              <w:t>Unsure what items would need there own child class, but will find out. This basic will be set up for items that can be used based on their own id, like keys.</w:t>
             </w:r>
           </w:p>
         </w:tc>
@@ -6441,13 +5442,8 @@
               <w:cnfStyle w:val="000000000000" w:firstRow="0" w:lastRow="0" w:firstColumn="0" w:lastColumn="0" w:oddVBand="0" w:evenVBand="0" w:oddHBand="0" w:evenHBand="0" w:firstRowFirstColumn="0" w:firstRowLastColumn="0" w:lastRowFirstColumn="0" w:lastRowLastColumn="0"/>
             </w:pPr>
             <w:r>
-              <w:t xml:space="preserve">String </w:t>
-            </w:r>
-            <w:proofErr w:type="spellStart"/>
-            <w:r>
-              <w:t>nameID</w:t>
-            </w:r>
-            <w:proofErr w:type="spellEnd"/>
+              <w:t>String nameID</w:t>
+            </w:r>
           </w:p>
         </w:tc>
       </w:tr>
@@ -6531,43 +5527,23 @@
               <w:spacing w:line="240" w:lineRule="auto"/>
               <w:cnfStyle w:val="000000000000" w:firstRow="0" w:lastRow="0" w:firstColumn="0" w:lastColumn="0" w:oddVBand="0" w:evenVBand="0" w:oddHBand="0" w:evenHBand="0" w:firstRowFirstColumn="0" w:firstRowLastColumn="0" w:lastRowFirstColumn="0" w:lastRowLastColumn="0"/>
             </w:pPr>
-            <w:proofErr w:type="spellStart"/>
-            <w:proofErr w:type="gramStart"/>
-            <w:r>
-              <w:t>addToInventory</w:t>
-            </w:r>
-            <w:proofErr w:type="spellEnd"/>
-            <w:r>
-              <w:t>(</w:t>
-            </w:r>
-            <w:proofErr w:type="gramEnd"/>
-            <w:r>
-              <w:t>)</w:t>
-            </w:r>
-          </w:p>
-          <w:p>
-            <w:pPr>
-              <w:spacing w:line="240" w:lineRule="auto"/>
-              <w:cnfStyle w:val="000000000000" w:firstRow="0" w:lastRow="0" w:firstColumn="0" w:lastColumn="0" w:oddVBand="0" w:evenVBand="0" w:oddHBand="0" w:evenHBand="0" w:firstRowFirstColumn="0" w:firstRowLastColumn="0" w:lastRowFirstColumn="0" w:lastRowLastColumn="0"/>
-            </w:pPr>
-          </w:p>
-          <w:p>
-            <w:pPr>
-              <w:spacing w:line="240" w:lineRule="auto"/>
-              <w:cnfStyle w:val="000000000000" w:firstRow="0" w:lastRow="0" w:firstColumn="0" w:lastColumn="0" w:oddVBand="0" w:evenVBand="0" w:oddHBand="0" w:evenHBand="0" w:firstRowFirstColumn="0" w:firstRowLastColumn="0" w:lastRowFirstColumn="0" w:lastRowLastColumn="0"/>
-            </w:pPr>
-            <w:proofErr w:type="spellStart"/>
-            <w:proofErr w:type="gramStart"/>
-            <w:r>
-              <w:t>removeFromInventory</w:t>
-            </w:r>
-            <w:proofErr w:type="spellEnd"/>
-            <w:r>
-              <w:t>(</w:t>
-            </w:r>
-            <w:proofErr w:type="gramEnd"/>
-            <w:r>
-              <w:t>)</w:t>
+            <w:r>
+              <w:t>addToInventory()</w:t>
+            </w:r>
+          </w:p>
+          <w:p>
+            <w:pPr>
+              <w:spacing w:line="240" w:lineRule="auto"/>
+              <w:cnfStyle w:val="000000000000" w:firstRow="0" w:lastRow="0" w:firstColumn="0" w:lastColumn="0" w:oddVBand="0" w:evenVBand="0" w:oddHBand="0" w:evenHBand="0" w:firstRowFirstColumn="0" w:firstRowLastColumn="0" w:lastRowFirstColumn="0" w:lastRowLastColumn="0"/>
+            </w:pPr>
+          </w:p>
+          <w:p>
+            <w:pPr>
+              <w:spacing w:line="240" w:lineRule="auto"/>
+              <w:cnfStyle w:val="000000000000" w:firstRow="0" w:lastRow="0" w:firstColumn="0" w:lastColumn="0" w:oddVBand="0" w:evenVBand="0" w:oddHBand="0" w:evenHBand="0" w:firstRowFirstColumn="0" w:firstRowLastColumn="0" w:lastRowFirstColumn="0" w:lastRowLastColumn="0"/>
+            </w:pPr>
+            <w:r>
+              <w:t>removeFromInventory()</w:t>
             </w:r>
           </w:p>
         </w:tc>

</xml_diff>

<commit_message>
Added multi key interactions
+ A class that can take several interactions for the isOn system.
</commit_message>
<xml_diff>
--- a/Classes.docx
+++ b/Classes.docx
@@ -17,11 +17,12 @@
     <w:tbl>
       <w:tblPr>
         <w:tblStyle w:val="GridTable1Light"/>
-        <w:tblW w:w="0" w:type="auto"/>
+        <w:tblW w:w="6728" w:type="dxa"/>
         <w:tblLook w:val="04A0" w:firstRow="1" w:lastRow="0" w:firstColumn="1" w:lastColumn="0" w:noHBand="0" w:noVBand="1"/>
       </w:tblPr>
       <w:tblGrid>
         <w:gridCol w:w="1404"/>
+        <w:gridCol w:w="2662"/>
         <w:gridCol w:w="2662"/>
       </w:tblGrid>
       <w:tr>
@@ -63,8 +64,34 @@
               <w:spacing w:line="240" w:lineRule="auto"/>
               <w:cnfStyle w:val="100000000000" w:firstRow="1" w:lastRow="0" w:firstColumn="0" w:lastColumn="0" w:oddVBand="0" w:evenVBand="0" w:oddHBand="0" w:evenHBand="0" w:firstRowFirstColumn="0" w:firstRowLastColumn="0" w:lastRowFirstColumn="0" w:lastRowLastColumn="0"/>
             </w:pPr>
+            <w:proofErr w:type="spellStart"/>
             <w:r>
               <w:t>InteractionControlClass</w:t>
+            </w:r>
+            <w:proofErr w:type="spellEnd"/>
+          </w:p>
+        </w:tc>
+        <w:tc>
+          <w:tcPr>
+            <w:tcW w:w="2662" w:type="dxa"/>
+            <w:tcBorders>
+              <w:top w:val="single" w:sz="4" w:space="0" w:color="999999" w:themeColor="text1" w:themeTint="66"/>
+              <w:left w:val="single" w:sz="4" w:space="0" w:color="999999" w:themeColor="text1" w:themeTint="66"/>
+              <w:right w:val="single" w:sz="4" w:space="0" w:color="999999" w:themeColor="text1" w:themeTint="66"/>
+            </w:tcBorders>
+          </w:tcPr>
+          <w:p>
+            <w:pPr>
+              <w:spacing w:line="240" w:lineRule="auto"/>
+              <w:cnfStyle w:val="100000000000" w:firstRow="1" w:lastRow="0" w:firstColumn="0" w:lastColumn="0" w:oddVBand="0" w:evenVBand="0" w:oddHBand="0" w:evenHBand="0" w:firstRowFirstColumn="0" w:firstRowLastColumn="0" w:lastRowFirstColumn="0" w:lastRowLastColumn="0"/>
+            </w:pPr>
+            <w:proofErr w:type="spellStart"/>
+            <w:r>
+              <w:t>MultiInteraction</w:t>
+            </w:r>
+            <w:proofErr w:type="spellEnd"/>
+            <w:r>
+              <w:t xml:space="preserve"> Class</w:t>
             </w:r>
           </w:p>
         </w:tc>
@@ -112,6 +139,23 @@
             </w:r>
           </w:p>
         </w:tc>
+        <w:tc>
+          <w:tcPr>
+            <w:tcW w:w="2662" w:type="dxa"/>
+            <w:tcBorders>
+              <w:top w:val="single" w:sz="4" w:space="0" w:color="999999" w:themeColor="text1" w:themeTint="66"/>
+              <w:left w:val="single" w:sz="4" w:space="0" w:color="999999" w:themeColor="text1" w:themeTint="66"/>
+              <w:bottom w:val="single" w:sz="4" w:space="0" w:color="999999" w:themeColor="text1" w:themeTint="66"/>
+              <w:right w:val="single" w:sz="4" w:space="0" w:color="999999" w:themeColor="text1" w:themeTint="66"/>
+            </w:tcBorders>
+          </w:tcPr>
+          <w:p>
+            <w:pPr>
+              <w:spacing w:line="240" w:lineRule="auto"/>
+              <w:cnfStyle w:val="000000000000" w:firstRow="0" w:lastRow="0" w:firstColumn="0" w:lastColumn="0" w:oddVBand="0" w:evenVBand="0" w:oddHBand="0" w:evenHBand="0" w:firstRowFirstColumn="0" w:firstRowLastColumn="0" w:lastRowFirstColumn="0" w:lastRowLastColumn="0"/>
+            </w:pPr>
+          </w:p>
+        </w:tc>
       </w:tr>
       <w:tr>
         <w:tc>
@@ -156,6 +200,34 @@
             </w:r>
           </w:p>
         </w:tc>
+        <w:tc>
+          <w:tcPr>
+            <w:tcW w:w="2662" w:type="dxa"/>
+            <w:tcBorders>
+              <w:top w:val="single" w:sz="4" w:space="0" w:color="999999" w:themeColor="text1" w:themeTint="66"/>
+              <w:left w:val="single" w:sz="4" w:space="0" w:color="999999" w:themeColor="text1" w:themeTint="66"/>
+              <w:bottom w:val="single" w:sz="4" w:space="0" w:color="999999" w:themeColor="text1" w:themeTint="66"/>
+              <w:right w:val="single" w:sz="4" w:space="0" w:color="999999" w:themeColor="text1" w:themeTint="66"/>
+            </w:tcBorders>
+          </w:tcPr>
+          <w:p>
+            <w:pPr>
+              <w:spacing w:line="240" w:lineRule="auto"/>
+              <w:cnfStyle w:val="000000000000" w:firstRow="0" w:lastRow="0" w:firstColumn="0" w:lastColumn="0" w:oddVBand="0" w:evenVBand="0" w:oddHBand="0" w:evenHBand="0" w:firstRowFirstColumn="0" w:firstRowLastColumn="0" w:lastRowFirstColumn="0" w:lastRowLastColumn="0"/>
+            </w:pPr>
+            <w:r>
+              <w:t>This class will take into account multiple cases of ‘</w:t>
+            </w:r>
+            <w:proofErr w:type="spellStart"/>
+            <w:r>
+              <w:t>isOn</w:t>
+            </w:r>
+            <w:proofErr w:type="spellEnd"/>
+            <w:r>
+              <w:t>’. If all on, then it will turn on a connected energy object.</w:t>
+            </w:r>
+          </w:p>
+        </w:tc>
       </w:tr>
       <w:tr>
         <w:tc>
@@ -196,17 +268,96 @@
               <w:cnfStyle w:val="000000000000" w:firstRow="0" w:lastRow="0" w:firstColumn="0" w:lastColumn="0" w:oddVBand="0" w:evenVBand="0" w:oddHBand="0" w:evenHBand="0" w:firstRowFirstColumn="0" w:firstRowLastColumn="0" w:lastRowFirstColumn="0" w:lastRowLastColumn="0"/>
             </w:pPr>
             <w:r>
-              <w:t>Animator anim</w:t>
-            </w:r>
-          </w:p>
-          <w:p>
-            <w:pPr>
-              <w:spacing w:line="240" w:lineRule="auto"/>
-              <w:cnfStyle w:val="000000000000" w:firstRow="0" w:lastRow="0" w:firstColumn="0" w:lastColumn="0" w:oddVBand="0" w:evenVBand="0" w:oddHBand="0" w:evenHBand="0" w:firstRowFirstColumn="0" w:firstRowLastColumn="0" w:lastRowFirstColumn="0" w:lastRowLastColumn="0"/>
-            </w:pPr>
-            <w:r>
-              <w:t>IndicatorClass indicator</w:t>
-            </w:r>
+              <w:t xml:space="preserve">Animator </w:t>
+            </w:r>
+            <w:proofErr w:type="spellStart"/>
+            <w:r>
+              <w:t>anim</w:t>
+            </w:r>
+            <w:proofErr w:type="spellEnd"/>
+          </w:p>
+          <w:p>
+            <w:pPr>
+              <w:spacing w:line="240" w:lineRule="auto"/>
+              <w:cnfStyle w:val="000000000000" w:firstRow="0" w:lastRow="0" w:firstColumn="0" w:lastColumn="0" w:oddVBand="0" w:evenVBand="0" w:oddHBand="0" w:evenHBand="0" w:firstRowFirstColumn="0" w:firstRowLastColumn="0" w:lastRowFirstColumn="0" w:lastRowLastColumn="0"/>
+            </w:pPr>
+            <w:proofErr w:type="spellStart"/>
+            <w:r>
+              <w:t>IndicatorClass</w:t>
+            </w:r>
+            <w:proofErr w:type="spellEnd"/>
+            <w:r>
+              <w:t xml:space="preserve"> indicator</w:t>
+            </w:r>
+          </w:p>
+        </w:tc>
+        <w:tc>
+          <w:tcPr>
+            <w:tcW w:w="2662" w:type="dxa"/>
+            <w:tcBorders>
+              <w:top w:val="single" w:sz="4" w:space="0" w:color="999999" w:themeColor="text1" w:themeTint="66"/>
+              <w:left w:val="single" w:sz="4" w:space="0" w:color="999999" w:themeColor="text1" w:themeTint="66"/>
+              <w:bottom w:val="single" w:sz="4" w:space="0" w:color="999999" w:themeColor="text1" w:themeTint="66"/>
+              <w:right w:val="single" w:sz="4" w:space="0" w:color="999999" w:themeColor="text1" w:themeTint="66"/>
+            </w:tcBorders>
+          </w:tcPr>
+          <w:p>
+            <w:pPr>
+              <w:spacing w:line="240" w:lineRule="auto"/>
+              <w:cnfStyle w:val="000000000000" w:firstRow="0" w:lastRow="0" w:firstColumn="0" w:lastColumn="0" w:oddVBand="0" w:evenVBand="0" w:oddHBand="0" w:evenHBand="0" w:firstRowFirstColumn="0" w:firstRowLastColumn="0" w:lastRowFirstColumn="0" w:lastRowLastColumn="0"/>
+            </w:pPr>
+            <w:r>
+              <w:t xml:space="preserve">Int </w:t>
+            </w:r>
+            <w:proofErr w:type="spellStart"/>
+            <w:r>
+              <w:t>amountOn</w:t>
+            </w:r>
+            <w:proofErr w:type="spellEnd"/>
+          </w:p>
+          <w:p>
+            <w:pPr>
+              <w:spacing w:line="240" w:lineRule="auto"/>
+              <w:cnfStyle w:val="000000000000" w:firstRow="0" w:lastRow="0" w:firstColumn="0" w:lastColumn="0" w:oddVBand="0" w:evenVBand="0" w:oddHBand="0" w:evenHBand="0" w:firstRowFirstColumn="0" w:firstRowLastColumn="0" w:lastRowFirstColumn="0" w:lastRowLastColumn="0"/>
+            </w:pPr>
+            <w:r>
+              <w:t xml:space="preserve">Int </w:t>
+            </w:r>
+            <w:proofErr w:type="spellStart"/>
+            <w:r>
+              <w:t>amountNeeded</w:t>
+            </w:r>
+            <w:proofErr w:type="spellEnd"/>
+          </w:p>
+          <w:p>
+            <w:pPr>
+              <w:spacing w:line="240" w:lineRule="auto"/>
+              <w:cnfStyle w:val="000000000000" w:firstRow="0" w:lastRow="0" w:firstColumn="0" w:lastColumn="0" w:oddVBand="0" w:evenVBand="0" w:oddHBand="0" w:evenHBand="0" w:firstRowFirstColumn="0" w:firstRowLastColumn="0" w:lastRowFirstColumn="0" w:lastRowLastColumn="0"/>
+            </w:pPr>
+          </w:p>
+          <w:p>
+            <w:pPr>
+              <w:spacing w:line="240" w:lineRule="auto"/>
+              <w:cnfStyle w:val="000000000000" w:firstRow="0" w:lastRow="0" w:firstColumn="0" w:lastColumn="0" w:oddVBand="0" w:evenVBand="0" w:oddHBand="0" w:evenHBand="0" w:firstRowFirstColumn="0" w:firstRowLastColumn="0" w:lastRowFirstColumn="0" w:lastRowLastColumn="0"/>
+            </w:pPr>
+            <w:proofErr w:type="spellStart"/>
+            <w:proofErr w:type="gramStart"/>
+            <w:r>
+              <w:t>EnergyObject</w:t>
+            </w:r>
+            <w:proofErr w:type="spellEnd"/>
+            <w:r>
+              <w:t>[</w:t>
+            </w:r>
+            <w:proofErr w:type="gramEnd"/>
+            <w:r>
+              <w:t xml:space="preserve">] </w:t>
+            </w:r>
+            <w:proofErr w:type="spellStart"/>
+            <w:r>
+              <w:t>connectedObjs</w:t>
+            </w:r>
+            <w:proofErr w:type="spellEnd"/>
           </w:p>
         </w:tc>
       </w:tr>
@@ -249,6 +400,23 @@
             </w:pPr>
           </w:p>
         </w:tc>
+        <w:tc>
+          <w:tcPr>
+            <w:tcW w:w="2662" w:type="dxa"/>
+            <w:tcBorders>
+              <w:top w:val="single" w:sz="4" w:space="0" w:color="999999" w:themeColor="text1" w:themeTint="66"/>
+              <w:left w:val="single" w:sz="4" w:space="0" w:color="999999" w:themeColor="text1" w:themeTint="66"/>
+              <w:bottom w:val="single" w:sz="4" w:space="0" w:color="999999" w:themeColor="text1" w:themeTint="66"/>
+              <w:right w:val="single" w:sz="4" w:space="0" w:color="999999" w:themeColor="text1" w:themeTint="66"/>
+            </w:tcBorders>
+          </w:tcPr>
+          <w:p>
+            <w:pPr>
+              <w:spacing w:line="240" w:lineRule="auto"/>
+              <w:cnfStyle w:val="000000000000" w:firstRow="0" w:lastRow="0" w:firstColumn="0" w:lastColumn="0" w:oddVBand="0" w:evenVBand="0" w:oddHBand="0" w:evenHBand="0" w:firstRowFirstColumn="0" w:firstRowLastColumn="0" w:lastRowFirstColumn="0" w:lastRowLastColumn="0"/>
+            </w:pPr>
+          </w:p>
+        </w:tc>
       </w:tr>
       <w:tr>
         <w:tc>
@@ -288,62 +456,142 @@
               <w:spacing w:line="240" w:lineRule="auto"/>
               <w:cnfStyle w:val="000000000000" w:firstRow="0" w:lastRow="0" w:firstColumn="0" w:lastColumn="0" w:oddVBand="0" w:evenVBand="0" w:oddHBand="0" w:evenHBand="0" w:firstRowFirstColumn="0" w:firstRowLastColumn="0" w:lastRowFirstColumn="0" w:lastRowLastColumn="0"/>
             </w:pPr>
-            <w:r>
-              <w:t>setPosition(transform)</w:t>
-            </w:r>
-          </w:p>
-          <w:p>
-            <w:pPr>
-              <w:spacing w:line="240" w:lineRule="auto"/>
-              <w:cnfStyle w:val="000000000000" w:firstRow="0" w:lastRow="0" w:firstColumn="0" w:lastColumn="0" w:oddVBand="0" w:evenVBand="0" w:oddHBand="0" w:evenHBand="0" w:firstRowFirstColumn="0" w:firstRowLastColumn="0" w:lastRowFirstColumn="0" w:lastRowLastColumn="0"/>
-            </w:pPr>
-            <w:r>
-              <w:t>setAnimation(string, bool)</w:t>
-            </w:r>
-          </w:p>
-          <w:p>
-            <w:pPr>
-              <w:spacing w:line="240" w:lineRule="auto"/>
-              <w:cnfStyle w:val="000000000000" w:firstRow="0" w:lastRow="0" w:firstColumn="0" w:lastColumn="0" w:oddVBand="0" w:evenVBand="0" w:oddHBand="0" w:evenHBand="0" w:firstRowFirstColumn="0" w:firstRowLastColumn="0" w:lastRowFirstColumn="0" w:lastRowLastColumn="0"/>
-            </w:pPr>
-            <w:r>
-              <w:t>setAnimationTrigger(string)</w:t>
-            </w:r>
-          </w:p>
-          <w:p>
-            <w:pPr>
-              <w:spacing w:line="240" w:lineRule="auto"/>
-              <w:cnfStyle w:val="000000000000" w:firstRow="0" w:lastRow="0" w:firstColumn="0" w:lastColumn="0" w:oddVBand="0" w:evenVBand="0" w:oddHBand="0" w:evenHBand="0" w:firstRowFirstColumn="0" w:firstRowLastColumn="0" w:lastRowFirstColumn="0" w:lastRowLastColumn="0"/>
-            </w:pPr>
-            <w:r>
-              <w:t>setIndicator(bool)</w:t>
-            </w:r>
-          </w:p>
-          <w:p>
-            <w:pPr>
-              <w:spacing w:line="240" w:lineRule="auto"/>
-              <w:cnfStyle w:val="000000000000" w:firstRow="0" w:lastRow="0" w:firstColumn="0" w:lastColumn="0" w:oddVBand="0" w:evenVBand="0" w:oddHBand="0" w:evenHBand="0" w:firstRowFirstColumn="0" w:firstRowLastColumn="0" w:lastRowFirstColumn="0" w:lastRowLastColumn="0"/>
-            </w:pPr>
-            <w:r>
-              <w:t>updateThisInteraction()</w:t>
-            </w:r>
-          </w:p>
-          <w:p>
-            <w:pPr>
-              <w:spacing w:line="240" w:lineRule="auto"/>
-              <w:cnfStyle w:val="000000000000" w:firstRow="0" w:lastRow="0" w:firstColumn="0" w:lastColumn="0" w:oddVBand="0" w:evenVBand="0" w:oddHBand="0" w:evenHBand="0" w:firstRowFirstColumn="0" w:firstRowLastColumn="0" w:lastRowFirstColumn="0" w:lastRowLastColumn="0"/>
-            </w:pPr>
-            <w:r>
-              <w:t>setAngle(vector3)</w:t>
-            </w:r>
-          </w:p>
-          <w:p>
-            <w:pPr>
-              <w:spacing w:line="240" w:lineRule="auto"/>
-              <w:cnfStyle w:val="000000000000" w:firstRow="0" w:lastRow="0" w:firstColumn="0" w:lastColumn="0" w:oddVBand="0" w:evenVBand="0" w:oddHBand="0" w:evenHBand="0" w:firstRowFirstColumn="0" w:firstRowLastColumn="0" w:lastRowFirstColumn="0" w:lastRowLastColumn="0"/>
-            </w:pPr>
-            <w:r>
-              <w:t>unsetAngle()</w:t>
+            <w:proofErr w:type="spellStart"/>
+            <w:r>
+              <w:t>setPosition</w:t>
+            </w:r>
+            <w:proofErr w:type="spellEnd"/>
+            <w:r>
+              <w:t>(transform)</w:t>
+            </w:r>
+          </w:p>
+          <w:p>
+            <w:pPr>
+              <w:spacing w:line="240" w:lineRule="auto"/>
+              <w:cnfStyle w:val="000000000000" w:firstRow="0" w:lastRow="0" w:firstColumn="0" w:lastColumn="0" w:oddVBand="0" w:evenVBand="0" w:oddHBand="0" w:evenHBand="0" w:firstRowFirstColumn="0" w:firstRowLastColumn="0" w:lastRowFirstColumn="0" w:lastRowLastColumn="0"/>
+            </w:pPr>
+            <w:proofErr w:type="spellStart"/>
+            <w:proofErr w:type="gramStart"/>
+            <w:r>
+              <w:t>setAnimation</w:t>
+            </w:r>
+            <w:proofErr w:type="spellEnd"/>
+            <w:r>
+              <w:t>(</w:t>
+            </w:r>
+            <w:proofErr w:type="gramEnd"/>
+            <w:r>
+              <w:t>string, bool)</w:t>
+            </w:r>
+          </w:p>
+          <w:p>
+            <w:pPr>
+              <w:spacing w:line="240" w:lineRule="auto"/>
+              <w:cnfStyle w:val="000000000000" w:firstRow="0" w:lastRow="0" w:firstColumn="0" w:lastColumn="0" w:oddVBand="0" w:evenVBand="0" w:oddHBand="0" w:evenHBand="0" w:firstRowFirstColumn="0" w:firstRowLastColumn="0" w:lastRowFirstColumn="0" w:lastRowLastColumn="0"/>
+            </w:pPr>
+            <w:proofErr w:type="spellStart"/>
+            <w:r>
+              <w:t>setAnimationTrigger</w:t>
+            </w:r>
+            <w:proofErr w:type="spellEnd"/>
+            <w:r>
+              <w:t>(string)</w:t>
+            </w:r>
+          </w:p>
+          <w:p>
+            <w:pPr>
+              <w:spacing w:line="240" w:lineRule="auto"/>
+              <w:cnfStyle w:val="000000000000" w:firstRow="0" w:lastRow="0" w:firstColumn="0" w:lastColumn="0" w:oddVBand="0" w:evenVBand="0" w:oddHBand="0" w:evenHBand="0" w:firstRowFirstColumn="0" w:firstRowLastColumn="0" w:lastRowFirstColumn="0" w:lastRowLastColumn="0"/>
+            </w:pPr>
+            <w:proofErr w:type="spellStart"/>
+            <w:r>
+              <w:t>setIndicator</w:t>
+            </w:r>
+            <w:proofErr w:type="spellEnd"/>
+            <w:r>
+              <w:t>(bool)</w:t>
+            </w:r>
+          </w:p>
+          <w:p>
+            <w:pPr>
+              <w:spacing w:line="240" w:lineRule="auto"/>
+              <w:cnfStyle w:val="000000000000" w:firstRow="0" w:lastRow="0" w:firstColumn="0" w:lastColumn="0" w:oddVBand="0" w:evenVBand="0" w:oddHBand="0" w:evenHBand="0" w:firstRowFirstColumn="0" w:firstRowLastColumn="0" w:lastRowFirstColumn="0" w:lastRowLastColumn="0"/>
+            </w:pPr>
+            <w:proofErr w:type="spellStart"/>
+            <w:proofErr w:type="gramStart"/>
+            <w:r>
+              <w:t>updateThisInteraction</w:t>
+            </w:r>
+            <w:proofErr w:type="spellEnd"/>
+            <w:r>
+              <w:t>(</w:t>
+            </w:r>
+            <w:proofErr w:type="gramEnd"/>
+            <w:r>
+              <w:t>)</w:t>
+            </w:r>
+          </w:p>
+          <w:p>
+            <w:pPr>
+              <w:spacing w:line="240" w:lineRule="auto"/>
+              <w:cnfStyle w:val="000000000000" w:firstRow="0" w:lastRow="0" w:firstColumn="0" w:lastColumn="0" w:oddVBand="0" w:evenVBand="0" w:oddHBand="0" w:evenHBand="0" w:firstRowFirstColumn="0" w:firstRowLastColumn="0" w:lastRowFirstColumn="0" w:lastRowLastColumn="0"/>
+            </w:pPr>
+            <w:proofErr w:type="spellStart"/>
+            <w:r>
+              <w:t>setAngle</w:t>
+            </w:r>
+            <w:proofErr w:type="spellEnd"/>
+            <w:r>
+              <w:t>(vector3)</w:t>
+            </w:r>
+          </w:p>
+          <w:p>
+            <w:pPr>
+              <w:spacing w:line="240" w:lineRule="auto"/>
+              <w:cnfStyle w:val="000000000000" w:firstRow="0" w:lastRow="0" w:firstColumn="0" w:lastColumn="0" w:oddVBand="0" w:evenVBand="0" w:oddHBand="0" w:evenHBand="0" w:firstRowFirstColumn="0" w:firstRowLastColumn="0" w:lastRowFirstColumn="0" w:lastRowLastColumn="0"/>
+            </w:pPr>
+            <w:proofErr w:type="spellStart"/>
+            <w:proofErr w:type="gramStart"/>
+            <w:r>
+              <w:t>unsetAngle</w:t>
+            </w:r>
+            <w:proofErr w:type="spellEnd"/>
+            <w:r>
+              <w:t>(</w:t>
+            </w:r>
+            <w:proofErr w:type="gramEnd"/>
+            <w:r>
+              <w:t>)</w:t>
+            </w:r>
+          </w:p>
+        </w:tc>
+        <w:tc>
+          <w:tcPr>
+            <w:tcW w:w="2662" w:type="dxa"/>
+            <w:tcBorders>
+              <w:top w:val="single" w:sz="4" w:space="0" w:color="999999" w:themeColor="text1" w:themeTint="66"/>
+              <w:left w:val="single" w:sz="4" w:space="0" w:color="999999" w:themeColor="text1" w:themeTint="66"/>
+              <w:bottom w:val="single" w:sz="4" w:space="0" w:color="999999" w:themeColor="text1" w:themeTint="66"/>
+              <w:right w:val="single" w:sz="4" w:space="0" w:color="999999" w:themeColor="text1" w:themeTint="66"/>
+            </w:tcBorders>
+          </w:tcPr>
+          <w:p>
+            <w:pPr>
+              <w:spacing w:line="240" w:lineRule="auto"/>
+              <w:cnfStyle w:val="000000000000" w:firstRow="0" w:lastRow="0" w:firstColumn="0" w:lastColumn="0" w:oddVBand="0" w:evenVBand="0" w:oddHBand="0" w:evenHBand="0" w:firstRowFirstColumn="0" w:firstRowLastColumn="0" w:lastRowFirstColumn="0" w:lastRowLastColumn="0"/>
+            </w:pPr>
+            <w:proofErr w:type="spellStart"/>
+            <w:proofErr w:type="gramStart"/>
+            <w:r>
+              <w:t>setIsOn</w:t>
+            </w:r>
+            <w:proofErr w:type="spellEnd"/>
+            <w:r>
+              <w:t>(</w:t>
+            </w:r>
+            <w:proofErr w:type="gramEnd"/>
+            <w:r>
+              <w:t>)</w:t>
             </w:r>
           </w:p>
         </w:tc>
@@ -387,6 +635,23 @@
             <w:r>
               <w:t>D</w:t>
             </w:r>
+          </w:p>
+        </w:tc>
+        <w:tc>
+          <w:tcPr>
+            <w:tcW w:w="2662" w:type="dxa"/>
+            <w:tcBorders>
+              <w:top w:val="single" w:sz="4" w:space="0" w:color="999999" w:themeColor="text1" w:themeTint="66"/>
+              <w:left w:val="single" w:sz="4" w:space="0" w:color="999999" w:themeColor="text1" w:themeTint="66"/>
+              <w:bottom w:val="single" w:sz="4" w:space="0" w:color="999999" w:themeColor="text1" w:themeTint="66"/>
+              <w:right w:val="single" w:sz="4" w:space="0" w:color="999999" w:themeColor="text1" w:themeTint="66"/>
+            </w:tcBorders>
+          </w:tcPr>
+          <w:p>
+            <w:pPr>
+              <w:spacing w:line="240" w:lineRule="auto"/>
+              <w:cnfStyle w:val="000000000000" w:firstRow="0" w:lastRow="0" w:firstColumn="0" w:lastColumn="0" w:oddVBand="0" w:evenVBand="0" w:oddHBand="0" w:evenHBand="0" w:firstRowFirstColumn="0" w:firstRowLastColumn="0" w:lastRowFirstColumn="0" w:lastRowLastColumn="0"/>
+            </w:pPr>
           </w:p>
         </w:tc>
       </w:tr>
@@ -466,9 +731,11 @@
               <w:spacing w:line="240" w:lineRule="auto"/>
               <w:cnfStyle w:val="100000000000" w:firstRow="1" w:lastRow="0" w:firstColumn="0" w:lastColumn="0" w:oddVBand="0" w:evenVBand="0" w:oddHBand="0" w:evenHBand="0" w:firstRowFirstColumn="0" w:firstRowLastColumn="0" w:lastRowFirstColumn="0" w:lastRowLastColumn="0"/>
             </w:pPr>
+            <w:proofErr w:type="spellStart"/>
             <w:r>
               <w:t>InteractionClass</w:t>
             </w:r>
+            <w:proofErr w:type="spellEnd"/>
           </w:p>
         </w:tc>
         <w:tc>
@@ -486,9 +753,11 @@
               <w:spacing w:line="240" w:lineRule="auto"/>
               <w:cnfStyle w:val="100000000000" w:firstRow="1" w:lastRow="0" w:firstColumn="0" w:lastColumn="0" w:oddVBand="0" w:evenVBand="0" w:oddHBand="0" w:evenHBand="0" w:firstRowFirstColumn="0" w:firstRowLastColumn="0" w:lastRowFirstColumn="0" w:lastRowLastColumn="0"/>
             </w:pPr>
+            <w:proofErr w:type="spellStart"/>
             <w:r>
               <w:t>EnergyInteractionClass</w:t>
             </w:r>
+            <w:proofErr w:type="spellEnd"/>
           </w:p>
         </w:tc>
         <w:tc>
@@ -506,9 +775,11 @@
               <w:spacing w:line="240" w:lineRule="auto"/>
               <w:cnfStyle w:val="100000000000" w:firstRow="1" w:lastRow="0" w:firstColumn="0" w:lastColumn="0" w:oddVBand="0" w:evenVBand="0" w:oddHBand="0" w:evenHBand="0" w:firstRowFirstColumn="0" w:firstRowLastColumn="0" w:lastRowFirstColumn="0" w:lastRowLastColumn="0"/>
             </w:pPr>
+            <w:proofErr w:type="spellStart"/>
             <w:r>
               <w:t>InputInteractionClass</w:t>
             </w:r>
+            <w:proofErr w:type="spellEnd"/>
           </w:p>
         </w:tc>
       </w:tr>
@@ -571,9 +842,11 @@
               <w:spacing w:line="240" w:lineRule="auto"/>
               <w:cnfStyle w:val="000000000000" w:firstRow="0" w:lastRow="0" w:firstColumn="0" w:lastColumn="0" w:oddVBand="0" w:evenVBand="0" w:oddHBand="0" w:evenHBand="0" w:firstRowFirstColumn="0" w:firstRowLastColumn="0" w:lastRowFirstColumn="0" w:lastRowLastColumn="0"/>
             </w:pPr>
+            <w:proofErr w:type="spellStart"/>
             <w:r>
               <w:t>InteractionClass</w:t>
             </w:r>
+            <w:proofErr w:type="spellEnd"/>
           </w:p>
         </w:tc>
         <w:tc>
@@ -592,9 +865,11 @@
               <w:spacing w:line="240" w:lineRule="auto"/>
               <w:cnfStyle w:val="000000000000" w:firstRow="0" w:lastRow="0" w:firstColumn="0" w:lastColumn="0" w:oddVBand="0" w:evenVBand="0" w:oddHBand="0" w:evenHBand="0" w:firstRowFirstColumn="0" w:firstRowLastColumn="0" w:lastRowFirstColumn="0" w:lastRowLastColumn="0"/>
             </w:pPr>
+            <w:proofErr w:type="spellStart"/>
             <w:r>
               <w:t>InteractionClass</w:t>
             </w:r>
+            <w:proofErr w:type="spellEnd"/>
           </w:p>
         </w:tc>
       </w:tr>
@@ -749,23 +1024,43 @@
               <w:spacing w:line="240" w:lineRule="auto"/>
               <w:cnfStyle w:val="000000000000" w:firstRow="0" w:lastRow="0" w:firstColumn="0" w:lastColumn="0" w:oddVBand="0" w:evenVBand="0" w:oddHBand="0" w:evenHBand="0" w:firstRowFirstColumn="0" w:firstRowLastColumn="0" w:lastRowFirstColumn="0" w:lastRowLastColumn="0"/>
             </w:pPr>
-            <w:r>
-              <w:t>interactType[] permittedInteractions</w:t>
-            </w:r>
-          </w:p>
-          <w:p>
-            <w:pPr>
-              <w:spacing w:line="240" w:lineRule="auto"/>
-              <w:cnfStyle w:val="000000000000" w:firstRow="0" w:lastRow="0" w:firstColumn="0" w:lastColumn="0" w:oddVBand="0" w:evenVBand="0" w:oddHBand="0" w:evenHBand="0" w:firstRowFirstColumn="0" w:firstRowLastColumn="0" w:lastRowFirstColumn="0" w:lastRowLastColumn="0"/>
-            </w:pPr>
-          </w:p>
-          <w:p>
-            <w:pPr>
-              <w:spacing w:line="240" w:lineRule="auto"/>
-              <w:cnfStyle w:val="000000000000" w:firstRow="0" w:lastRow="0" w:firstColumn="0" w:lastColumn="0" w:oddVBand="0" w:evenVBand="0" w:oddHBand="0" w:evenHBand="0" w:firstRowFirstColumn="0" w:firstRowLastColumn="0" w:lastRowFirstColumn="0" w:lastRowLastColumn="0"/>
-            </w:pPr>
-            <w:r>
-              <w:t>InteractionControlClass controller</w:t>
+            <w:proofErr w:type="spellStart"/>
+            <w:proofErr w:type="gramStart"/>
+            <w:r>
+              <w:t>interactType</w:t>
+            </w:r>
+            <w:proofErr w:type="spellEnd"/>
+            <w:r>
+              <w:t>[</w:t>
+            </w:r>
+            <w:proofErr w:type="gramEnd"/>
+            <w:r>
+              <w:t xml:space="preserve">] </w:t>
+            </w:r>
+            <w:proofErr w:type="spellStart"/>
+            <w:r>
+              <w:t>permittedInteractions</w:t>
+            </w:r>
+            <w:proofErr w:type="spellEnd"/>
+          </w:p>
+          <w:p>
+            <w:pPr>
+              <w:spacing w:line="240" w:lineRule="auto"/>
+              <w:cnfStyle w:val="000000000000" w:firstRow="0" w:lastRow="0" w:firstColumn="0" w:lastColumn="0" w:oddVBand="0" w:evenVBand="0" w:oddHBand="0" w:evenHBand="0" w:firstRowFirstColumn="0" w:firstRowLastColumn="0" w:lastRowFirstColumn="0" w:lastRowLastColumn="0"/>
+            </w:pPr>
+          </w:p>
+          <w:p>
+            <w:pPr>
+              <w:spacing w:line="240" w:lineRule="auto"/>
+              <w:cnfStyle w:val="000000000000" w:firstRow="0" w:lastRow="0" w:firstColumn="0" w:lastColumn="0" w:oddVBand="0" w:evenVBand="0" w:oddHBand="0" w:evenHBand="0" w:firstRowFirstColumn="0" w:firstRowLastColumn="0" w:lastRowFirstColumn="0" w:lastRowLastColumn="0"/>
+            </w:pPr>
+            <w:proofErr w:type="spellStart"/>
+            <w:r>
+              <w:t>InteractionControlClass</w:t>
+            </w:r>
+            <w:proofErr w:type="spellEnd"/>
+            <w:r>
+              <w:t xml:space="preserve"> controller</w:t>
             </w:r>
           </w:p>
         </w:tc>
@@ -784,63 +1079,98 @@
               <w:spacing w:line="240" w:lineRule="auto"/>
               <w:cnfStyle w:val="000000000000" w:firstRow="0" w:lastRow="0" w:firstColumn="0" w:lastColumn="0" w:oddVBand="0" w:evenVBand="0" w:oddHBand="0" w:evenHBand="0" w:firstRowFirstColumn="0" w:firstRowLastColumn="0" w:lastRowFirstColumn="0" w:lastRowLastColumn="0"/>
             </w:pPr>
-            <w:r>
-              <w:t>gridManager powerBox</w:t>
-            </w:r>
-          </w:p>
-          <w:p>
-            <w:pPr>
-              <w:spacing w:line="240" w:lineRule="auto"/>
-              <w:cnfStyle w:val="000000000000" w:firstRow="0" w:lastRow="0" w:firstColumn="0" w:lastColumn="0" w:oddVBand="0" w:evenVBand="0" w:oddHBand="0" w:evenHBand="0" w:firstRowFirstColumn="0" w:firstRowLastColumn="0" w:lastRowFirstColumn="0" w:lastRowLastColumn="0"/>
-            </w:pPr>
-          </w:p>
-          <w:p>
-            <w:pPr>
-              <w:spacing w:line="240" w:lineRule="auto"/>
-              <w:cnfStyle w:val="000000000000" w:firstRow="0" w:lastRow="0" w:firstColumn="0" w:lastColumn="0" w:oddVBand="0" w:evenVBand="0" w:oddHBand="0" w:evenHBand="0" w:firstRowFirstColumn="0" w:firstRowLastColumn="0" w:lastRowFirstColumn="0" w:lastRowLastColumn="0"/>
-            </w:pPr>
-            <w:r>
-              <w:t>energyObj obj</w:t>
-            </w:r>
-          </w:p>
-          <w:p>
-            <w:pPr>
-              <w:spacing w:line="240" w:lineRule="auto"/>
-              <w:cnfStyle w:val="000000000000" w:firstRow="0" w:lastRow="0" w:firstColumn="0" w:lastColumn="0" w:oddVBand="0" w:evenVBand="0" w:oddHBand="0" w:evenHBand="0" w:firstRowFirstColumn="0" w:firstRowLastColumn="0" w:lastRowFirstColumn="0" w:lastRowLastColumn="0"/>
-            </w:pPr>
-          </w:p>
-          <w:p>
-            <w:pPr>
-              <w:spacing w:line="240" w:lineRule="auto"/>
-              <w:cnfStyle w:val="000000000000" w:firstRow="0" w:lastRow="0" w:firstColumn="0" w:lastColumn="0" w:oddVBand="0" w:evenVBand="0" w:oddHBand="0" w:evenHBand="0" w:firstRowFirstColumn="0" w:firstRowLastColumn="0" w:lastRowFirstColumn="0" w:lastRowLastColumn="0"/>
-            </w:pPr>
-            <w:r>
-              <w:t>ScreenClass lockObj</w:t>
-            </w:r>
-          </w:p>
-          <w:p>
-            <w:pPr>
-              <w:spacing w:line="240" w:lineRule="auto"/>
-              <w:cnfStyle w:val="000000000000" w:firstRow="0" w:lastRow="0" w:firstColumn="0" w:lastColumn="0" w:oddVBand="0" w:evenVBand="0" w:oddHBand="0" w:evenHBand="0" w:firstRowFirstColumn="0" w:firstRowLastColumn="0" w:lastRowFirstColumn="0" w:lastRowLastColumn="0"/>
-            </w:pPr>
-          </w:p>
-          <w:p>
-            <w:pPr>
-              <w:spacing w:line="240" w:lineRule="auto"/>
-              <w:cnfStyle w:val="000000000000" w:firstRow="0" w:lastRow="0" w:firstColumn="0" w:lastColumn="0" w:oddVBand="0" w:evenVBand="0" w:oddHBand="0" w:evenHBand="0" w:firstRowFirstColumn="0" w:firstRowLastColumn="0" w:lastRowFirstColumn="0" w:lastRowLastColumn="0"/>
-            </w:pPr>
-            <w:r>
-              <w:t>Boolean isOn</w:t>
-            </w:r>
-          </w:p>
-          <w:p>
-            <w:pPr>
-              <w:spacing w:line="240" w:lineRule="auto"/>
-              <w:cnfStyle w:val="000000000000" w:firstRow="0" w:lastRow="0" w:firstColumn="0" w:lastColumn="0" w:oddVBand="0" w:evenVBand="0" w:oddHBand="0" w:evenHBand="0" w:firstRowFirstColumn="0" w:firstRowLastColumn="0" w:lastRowFirstColumn="0" w:lastRowLastColumn="0"/>
-            </w:pPr>
-            <w:r>
-              <w:t>Boolean isPowered</w:t>
-            </w:r>
+            <w:proofErr w:type="spellStart"/>
+            <w:r>
+              <w:t>gridManager</w:t>
+            </w:r>
+            <w:proofErr w:type="spellEnd"/>
+            <w:r>
+              <w:t xml:space="preserve"> </w:t>
+            </w:r>
+            <w:proofErr w:type="spellStart"/>
+            <w:r>
+              <w:t>powerBox</w:t>
+            </w:r>
+            <w:proofErr w:type="spellEnd"/>
+          </w:p>
+          <w:p>
+            <w:pPr>
+              <w:spacing w:line="240" w:lineRule="auto"/>
+              <w:cnfStyle w:val="000000000000" w:firstRow="0" w:lastRow="0" w:firstColumn="0" w:lastColumn="0" w:oddVBand="0" w:evenVBand="0" w:oddHBand="0" w:evenHBand="0" w:firstRowFirstColumn="0" w:firstRowLastColumn="0" w:lastRowFirstColumn="0" w:lastRowLastColumn="0"/>
+            </w:pPr>
+          </w:p>
+          <w:p>
+            <w:pPr>
+              <w:spacing w:line="240" w:lineRule="auto"/>
+              <w:cnfStyle w:val="000000000000" w:firstRow="0" w:lastRow="0" w:firstColumn="0" w:lastColumn="0" w:oddVBand="0" w:evenVBand="0" w:oddHBand="0" w:evenHBand="0" w:firstRowFirstColumn="0" w:firstRowLastColumn="0" w:lastRowFirstColumn="0" w:lastRowLastColumn="0"/>
+            </w:pPr>
+            <w:proofErr w:type="spellStart"/>
+            <w:r>
+              <w:t>energyObj</w:t>
+            </w:r>
+            <w:proofErr w:type="spellEnd"/>
+            <w:r>
+              <w:t xml:space="preserve"> obj</w:t>
+            </w:r>
+          </w:p>
+          <w:p>
+            <w:pPr>
+              <w:spacing w:line="240" w:lineRule="auto"/>
+              <w:cnfStyle w:val="000000000000" w:firstRow="0" w:lastRow="0" w:firstColumn="0" w:lastColumn="0" w:oddVBand="0" w:evenVBand="0" w:oddHBand="0" w:evenHBand="0" w:firstRowFirstColumn="0" w:firstRowLastColumn="0" w:lastRowFirstColumn="0" w:lastRowLastColumn="0"/>
+            </w:pPr>
+          </w:p>
+          <w:p>
+            <w:pPr>
+              <w:spacing w:line="240" w:lineRule="auto"/>
+              <w:cnfStyle w:val="000000000000" w:firstRow="0" w:lastRow="0" w:firstColumn="0" w:lastColumn="0" w:oddVBand="0" w:evenVBand="0" w:oddHBand="0" w:evenHBand="0" w:firstRowFirstColumn="0" w:firstRowLastColumn="0" w:lastRowFirstColumn="0" w:lastRowLastColumn="0"/>
+            </w:pPr>
+            <w:proofErr w:type="spellStart"/>
+            <w:r>
+              <w:t>ScreenClass</w:t>
+            </w:r>
+            <w:proofErr w:type="spellEnd"/>
+            <w:r>
+              <w:t xml:space="preserve"> </w:t>
+            </w:r>
+            <w:proofErr w:type="spellStart"/>
+            <w:r>
+              <w:t>lockObj</w:t>
+            </w:r>
+            <w:proofErr w:type="spellEnd"/>
+          </w:p>
+          <w:p>
+            <w:pPr>
+              <w:spacing w:line="240" w:lineRule="auto"/>
+              <w:cnfStyle w:val="000000000000" w:firstRow="0" w:lastRow="0" w:firstColumn="0" w:lastColumn="0" w:oddVBand="0" w:evenVBand="0" w:oddHBand="0" w:evenHBand="0" w:firstRowFirstColumn="0" w:firstRowLastColumn="0" w:lastRowFirstColumn="0" w:lastRowLastColumn="0"/>
+            </w:pPr>
+          </w:p>
+          <w:p>
+            <w:pPr>
+              <w:spacing w:line="240" w:lineRule="auto"/>
+              <w:cnfStyle w:val="000000000000" w:firstRow="0" w:lastRow="0" w:firstColumn="0" w:lastColumn="0" w:oddVBand="0" w:evenVBand="0" w:oddHBand="0" w:evenHBand="0" w:firstRowFirstColumn="0" w:firstRowLastColumn="0" w:lastRowFirstColumn="0" w:lastRowLastColumn="0"/>
+            </w:pPr>
+            <w:r>
+              <w:t xml:space="preserve">Boolean </w:t>
+            </w:r>
+            <w:proofErr w:type="spellStart"/>
+            <w:r>
+              <w:t>isOn</w:t>
+            </w:r>
+            <w:proofErr w:type="spellEnd"/>
+          </w:p>
+          <w:p>
+            <w:pPr>
+              <w:spacing w:line="240" w:lineRule="auto"/>
+              <w:cnfStyle w:val="000000000000" w:firstRow="0" w:lastRow="0" w:firstColumn="0" w:lastColumn="0" w:oddVBand="0" w:evenVBand="0" w:oddHBand="0" w:evenHBand="0" w:firstRowFirstColumn="0" w:firstRowLastColumn="0" w:lastRowFirstColumn="0" w:lastRowLastColumn="0"/>
+            </w:pPr>
+            <w:r>
+              <w:t xml:space="preserve">Boolean </w:t>
+            </w:r>
+            <w:proofErr w:type="spellStart"/>
+            <w:r>
+              <w:t>isPowered</w:t>
+            </w:r>
+            <w:proofErr w:type="spellEnd"/>
           </w:p>
         </w:tc>
         <w:tc>
@@ -873,8 +1203,13 @@
               <w:spacing w:line="240" w:lineRule="auto"/>
               <w:cnfStyle w:val="000000000000" w:firstRow="0" w:lastRow="0" w:firstColumn="0" w:lastColumn="0" w:oddVBand="0" w:evenVBand="0" w:oddHBand="0" w:evenHBand="0" w:firstRowFirstColumn="0" w:firstRowLastColumn="0" w:lastRowFirstColumn="0" w:lastRowLastColumn="0"/>
             </w:pPr>
-            <w:r>
-              <w:t>ScreenClass obj</w:t>
+            <w:proofErr w:type="spellStart"/>
+            <w:r>
+              <w:t>ScreenClass</w:t>
+            </w:r>
+            <w:proofErr w:type="spellEnd"/>
+            <w:r>
+              <w:t xml:space="preserve"> obj</w:t>
             </w:r>
           </w:p>
         </w:tc>
@@ -934,17 +1269,37 @@
               <w:spacing w:line="240" w:lineRule="auto"/>
               <w:cnfStyle w:val="000000000000" w:firstRow="0" w:lastRow="0" w:firstColumn="0" w:lastColumn="0" w:oddVBand="0" w:evenVBand="0" w:oddHBand="0" w:evenHBand="0" w:firstRowFirstColumn="0" w:firstRowLastColumn="0" w:lastRowFirstColumn="0" w:lastRowLastColumn="0"/>
             </w:pPr>
-            <w:r>
-              <w:t>setPowerManager(Energy)</w:t>
-            </w:r>
-          </w:p>
-          <w:p>
-            <w:pPr>
-              <w:spacing w:line="240" w:lineRule="auto"/>
-              <w:cnfStyle w:val="000000000000" w:firstRow="0" w:lastRow="0" w:firstColumn="0" w:lastColumn="0" w:oddVBand="0" w:evenVBand="0" w:oddHBand="0" w:evenHBand="0" w:firstRowFirstColumn="0" w:firstRowLastColumn="0" w:lastRowFirstColumn="0" w:lastRowLastColumn="0"/>
-            </w:pPr>
-            <w:r>
-              <w:t>getIsOn()</w:t>
+            <w:proofErr w:type="spellStart"/>
+            <w:proofErr w:type="gramStart"/>
+            <w:r>
+              <w:t>setPowerManager</w:t>
+            </w:r>
+            <w:proofErr w:type="spellEnd"/>
+            <w:r>
+              <w:t>(</w:t>
+            </w:r>
+            <w:proofErr w:type="gramEnd"/>
+            <w:r>
+              <w:t>Energy)</w:t>
+            </w:r>
+          </w:p>
+          <w:p>
+            <w:pPr>
+              <w:spacing w:line="240" w:lineRule="auto"/>
+              <w:cnfStyle w:val="000000000000" w:firstRow="0" w:lastRow="0" w:firstColumn="0" w:lastColumn="0" w:oddVBand="0" w:evenVBand="0" w:oddHBand="0" w:evenHBand="0" w:firstRowFirstColumn="0" w:firstRowLastColumn="0" w:lastRowFirstColumn="0" w:lastRowLastColumn="0"/>
+            </w:pPr>
+            <w:proofErr w:type="spellStart"/>
+            <w:proofErr w:type="gramStart"/>
+            <w:r>
+              <w:t>getIsOn</w:t>
+            </w:r>
+            <w:proofErr w:type="spellEnd"/>
+            <w:r>
+              <w:t>(</w:t>
+            </w:r>
+            <w:proofErr w:type="gramEnd"/>
+            <w:r>
+              <w:t>)</w:t>
             </w:r>
           </w:p>
         </w:tc>
@@ -1004,9 +1359,11 @@
               <w:spacing w:line="240" w:lineRule="auto"/>
               <w:cnfStyle w:val="000000000000" w:firstRow="0" w:lastRow="0" w:firstColumn="0" w:lastColumn="0" w:oddVBand="0" w:evenVBand="0" w:oddHBand="0" w:evenHBand="0" w:firstRowFirstColumn="0" w:firstRowLastColumn="0" w:lastRowFirstColumn="0" w:lastRowLastColumn="0"/>
             </w:pPr>
+            <w:proofErr w:type="gramStart"/>
             <w:r>
               <w:t>Interact(</w:t>
             </w:r>
+            <w:proofErr w:type="gramEnd"/>
             <w:r>
               <w:t>transform, transform</w:t>
             </w:r>
@@ -1019,35 +1376,78 @@
               <w:spacing w:line="240" w:lineRule="auto"/>
               <w:cnfStyle w:val="000000000000" w:firstRow="0" w:lastRow="0" w:firstColumn="0" w:lastColumn="0" w:oddVBand="0" w:evenVBand="0" w:oddHBand="0" w:evenHBand="0" w:firstRowFirstColumn="0" w:firstRowLastColumn="0" w:lastRowFirstColumn="0" w:lastRowLastColumn="0"/>
             </w:pPr>
-            <w:r>
-              <w:t>Interact(Vector3, Quaterion)</w:t>
-            </w:r>
-          </w:p>
-          <w:p>
-            <w:pPr>
-              <w:spacing w:line="240" w:lineRule="auto"/>
-              <w:cnfStyle w:val="000000000000" w:firstRow="0" w:lastRow="0" w:firstColumn="0" w:lastColumn="0" w:oddVBand="0" w:evenVBand="0" w:oddHBand="0" w:evenHBand="0" w:firstRowFirstColumn="0" w:firstRowLastColumn="0" w:lastRowFirstColumn="0" w:lastRowLastColumn="0"/>
-            </w:pPr>
-            <w:r>
-              <w:t>Interact(Gameobject)</w:t>
-            </w:r>
-          </w:p>
-          <w:p>
-            <w:pPr>
-              <w:spacing w:line="240" w:lineRule="auto"/>
-              <w:cnfStyle w:val="000000000000" w:firstRow="0" w:lastRow="0" w:firstColumn="0" w:lastColumn="0" w:oddVBand="0" w:evenVBand="0" w:oddHBand="0" w:evenHBand="0" w:firstRowFirstColumn="0" w:firstRowLastColumn="0" w:lastRowFirstColumn="0" w:lastRowLastColumn="0"/>
-            </w:pPr>
-            <w:r>
-              <w:t>isInteractionType()</w:t>
-            </w:r>
-          </w:p>
-          <w:p>
-            <w:pPr>
-              <w:spacing w:line="240" w:lineRule="auto"/>
-              <w:cnfStyle w:val="000000000000" w:firstRow="0" w:lastRow="0" w:firstColumn="0" w:lastColumn="0" w:oddVBand="0" w:evenVBand="0" w:oddHBand="0" w:evenHBand="0" w:firstRowFirstColumn="0" w:firstRowLastColumn="0" w:lastRowFirstColumn="0" w:lastRowLastColumn="0"/>
-            </w:pPr>
-            <w:r>
-              <w:t>setController()</w:t>
+            <w:proofErr w:type="gramStart"/>
+            <w:r>
+              <w:t>Interact(</w:t>
+            </w:r>
+            <w:proofErr w:type="gramEnd"/>
+            <w:r>
+              <w:t xml:space="preserve">Vector3, </w:t>
+            </w:r>
+            <w:proofErr w:type="spellStart"/>
+            <w:r>
+              <w:t>Quaterion</w:t>
+            </w:r>
+            <w:proofErr w:type="spellEnd"/>
+            <w:r>
+              <w:t>)</w:t>
+            </w:r>
+          </w:p>
+          <w:p>
+            <w:pPr>
+              <w:spacing w:line="240" w:lineRule="auto"/>
+              <w:cnfStyle w:val="000000000000" w:firstRow="0" w:lastRow="0" w:firstColumn="0" w:lastColumn="0" w:oddVBand="0" w:evenVBand="0" w:oddHBand="0" w:evenHBand="0" w:firstRowFirstColumn="0" w:firstRowLastColumn="0" w:lastRowFirstColumn="0" w:lastRowLastColumn="0"/>
+            </w:pPr>
+            <w:proofErr w:type="gramStart"/>
+            <w:r>
+              <w:t>Interact(</w:t>
+            </w:r>
+            <w:proofErr w:type="spellStart"/>
+            <w:proofErr w:type="gramEnd"/>
+            <w:r>
+              <w:t>Gameobject</w:t>
+            </w:r>
+            <w:proofErr w:type="spellEnd"/>
+            <w:r>
+              <w:t>)</w:t>
+            </w:r>
+          </w:p>
+          <w:p>
+            <w:pPr>
+              <w:spacing w:line="240" w:lineRule="auto"/>
+              <w:cnfStyle w:val="000000000000" w:firstRow="0" w:lastRow="0" w:firstColumn="0" w:lastColumn="0" w:oddVBand="0" w:evenVBand="0" w:oddHBand="0" w:evenHBand="0" w:firstRowFirstColumn="0" w:firstRowLastColumn="0" w:lastRowFirstColumn="0" w:lastRowLastColumn="0"/>
+            </w:pPr>
+            <w:proofErr w:type="spellStart"/>
+            <w:proofErr w:type="gramStart"/>
+            <w:r>
+              <w:t>isInteractionType</w:t>
+            </w:r>
+            <w:proofErr w:type="spellEnd"/>
+            <w:r>
+              <w:t>(</w:t>
+            </w:r>
+            <w:proofErr w:type="gramEnd"/>
+            <w:r>
+              <w:t>)</w:t>
+            </w:r>
+          </w:p>
+          <w:p>
+            <w:pPr>
+              <w:spacing w:line="240" w:lineRule="auto"/>
+              <w:cnfStyle w:val="000000000000" w:firstRow="0" w:lastRow="0" w:firstColumn="0" w:lastColumn="0" w:oddVBand="0" w:evenVBand="0" w:oddHBand="0" w:evenHBand="0" w:firstRowFirstColumn="0" w:firstRowLastColumn="0" w:lastRowFirstColumn="0" w:lastRowLastColumn="0"/>
+            </w:pPr>
+            <w:proofErr w:type="spellStart"/>
+            <w:proofErr w:type="gramStart"/>
+            <w:r>
+              <w:t>setController</w:t>
+            </w:r>
+            <w:proofErr w:type="spellEnd"/>
+            <w:r>
+              <w:t>(</w:t>
+            </w:r>
+            <w:proofErr w:type="gramEnd"/>
+            <w:r>
+              <w:t>)</w:t>
             </w:r>
           </w:p>
         </w:tc>
@@ -1066,17 +1466,37 @@
               <w:spacing w:line="240" w:lineRule="auto"/>
               <w:cnfStyle w:val="000000000000" w:firstRow="0" w:lastRow="0" w:firstColumn="0" w:lastColumn="0" w:oddVBand="0" w:evenVBand="0" w:oddHBand="0" w:evenHBand="0" w:firstRowFirstColumn="0" w:firstRowLastColumn="0" w:lastRowFirstColumn="0" w:lastRowLastColumn="0"/>
             </w:pPr>
-            <w:r>
-              <w:t>setObject()</w:t>
-            </w:r>
-          </w:p>
-          <w:p>
-            <w:pPr>
-              <w:spacing w:line="240" w:lineRule="auto"/>
-              <w:cnfStyle w:val="000000000000" w:firstRow="0" w:lastRow="0" w:firstColumn="0" w:lastColumn="0" w:oddVBand="0" w:evenVBand="0" w:oddHBand="0" w:evenHBand="0" w:firstRowFirstColumn="0" w:firstRowLastColumn="0" w:lastRowFirstColumn="0" w:lastRowLastColumn="0"/>
-            </w:pPr>
-            <w:r>
-              <w:t>turnoffObject()</w:t>
+            <w:proofErr w:type="spellStart"/>
+            <w:proofErr w:type="gramStart"/>
+            <w:r>
+              <w:t>setObject</w:t>
+            </w:r>
+            <w:proofErr w:type="spellEnd"/>
+            <w:r>
+              <w:t>(</w:t>
+            </w:r>
+            <w:proofErr w:type="gramEnd"/>
+            <w:r>
+              <w:t>)</w:t>
+            </w:r>
+          </w:p>
+          <w:p>
+            <w:pPr>
+              <w:spacing w:line="240" w:lineRule="auto"/>
+              <w:cnfStyle w:val="000000000000" w:firstRow="0" w:lastRow="0" w:firstColumn="0" w:lastColumn="0" w:oddVBand="0" w:evenVBand="0" w:oddHBand="0" w:evenHBand="0" w:firstRowFirstColumn="0" w:firstRowLastColumn="0" w:lastRowFirstColumn="0" w:lastRowLastColumn="0"/>
+            </w:pPr>
+            <w:proofErr w:type="spellStart"/>
+            <w:proofErr w:type="gramStart"/>
+            <w:r>
+              <w:t>turnoffObject</w:t>
+            </w:r>
+            <w:proofErr w:type="spellEnd"/>
+            <w:r>
+              <w:t>(</w:t>
+            </w:r>
+            <w:proofErr w:type="gramEnd"/>
+            <w:r>
+              <w:t>)</w:t>
             </w:r>
           </w:p>
           <w:p>
@@ -1108,8 +1528,13 @@
               <w:spacing w:line="240" w:lineRule="auto"/>
               <w:cnfStyle w:val="000000000000" w:firstRow="0" w:lastRow="0" w:firstColumn="0" w:lastColumn="0" w:oddVBand="0" w:evenVBand="0" w:oddHBand="0" w:evenHBand="0" w:firstRowFirstColumn="0" w:firstRowLastColumn="0" w:lastRowFirstColumn="0" w:lastRowLastColumn="0"/>
             </w:pPr>
-            <w:r>
-              <w:t>setInput(input)</w:t>
+            <w:proofErr w:type="spellStart"/>
+            <w:r>
+              <w:t>setInput</w:t>
+            </w:r>
+            <w:proofErr w:type="spellEnd"/>
+            <w:r>
+              <w:t>(input)</w:t>
             </w:r>
           </w:p>
         </w:tc>
@@ -1246,9 +1671,11 @@
               <w:spacing w:line="240" w:lineRule="auto"/>
               <w:cnfStyle w:val="100000000000" w:firstRow="1" w:lastRow="0" w:firstColumn="0" w:lastColumn="0" w:oddVBand="0" w:evenVBand="0" w:oddHBand="0" w:evenHBand="0" w:firstRowFirstColumn="0" w:firstRowLastColumn="0" w:lastRowFirstColumn="0" w:lastRowLastColumn="0"/>
             </w:pPr>
+            <w:proofErr w:type="spellStart"/>
             <w:r>
               <w:t>GridInteractionClass</w:t>
             </w:r>
+            <w:proofErr w:type="spellEnd"/>
           </w:p>
         </w:tc>
         <w:tc>
@@ -1266,9 +1693,11 @@
               <w:spacing w:line="240" w:lineRule="auto"/>
               <w:cnfStyle w:val="100000000000" w:firstRow="1" w:lastRow="0" w:firstColumn="0" w:lastColumn="0" w:oddVBand="0" w:evenVBand="0" w:oddHBand="0" w:evenHBand="0" w:firstRowFirstColumn="0" w:firstRowLastColumn="0" w:lastRowFirstColumn="0" w:lastRowLastColumn="0"/>
             </w:pPr>
+            <w:proofErr w:type="spellStart"/>
             <w:r>
               <w:t>GeneratorInteractionClass</w:t>
             </w:r>
+            <w:proofErr w:type="spellEnd"/>
           </w:p>
         </w:tc>
         <w:tc>
@@ -1286,9 +1715,11 @@
               <w:spacing w:line="240" w:lineRule="auto"/>
               <w:cnfStyle w:val="100000000000" w:firstRow="1" w:lastRow="0" w:firstColumn="0" w:lastColumn="0" w:oddVBand="0" w:evenVBand="0" w:oddHBand="0" w:evenHBand="0" w:firstRowFirstColumn="0" w:firstRowLastColumn="0" w:lastRowFirstColumn="0" w:lastRowLastColumn="0"/>
             </w:pPr>
+            <w:proofErr w:type="spellStart"/>
             <w:r>
               <w:t>HoldItemInteractionClass</w:t>
             </w:r>
+            <w:proofErr w:type="spellEnd"/>
           </w:p>
         </w:tc>
       </w:tr>
@@ -1330,9 +1761,11 @@
               <w:spacing w:line="240" w:lineRule="auto"/>
               <w:cnfStyle w:val="000000000000" w:firstRow="0" w:lastRow="0" w:firstColumn="0" w:lastColumn="0" w:oddVBand="0" w:evenVBand="0" w:oddHBand="0" w:evenHBand="0" w:firstRowFirstColumn="0" w:firstRowLastColumn="0" w:lastRowFirstColumn="0" w:lastRowLastColumn="0"/>
             </w:pPr>
+            <w:proofErr w:type="spellStart"/>
             <w:r>
               <w:t>InteractionClass</w:t>
             </w:r>
+            <w:proofErr w:type="spellEnd"/>
           </w:p>
         </w:tc>
         <w:tc>
@@ -1351,9 +1784,11 @@
               <w:spacing w:line="240" w:lineRule="auto"/>
               <w:cnfStyle w:val="000000000000" w:firstRow="0" w:lastRow="0" w:firstColumn="0" w:lastColumn="0" w:oddVBand="0" w:evenVBand="0" w:oddHBand="0" w:evenHBand="0" w:firstRowFirstColumn="0" w:firstRowLastColumn="0" w:lastRowFirstColumn="0" w:lastRowLastColumn="0"/>
             </w:pPr>
+            <w:proofErr w:type="spellStart"/>
             <w:r>
               <w:t>InteractionClass</w:t>
             </w:r>
+            <w:proofErr w:type="spellEnd"/>
           </w:p>
         </w:tc>
         <w:tc>
@@ -1372,9 +1807,11 @@
               <w:spacing w:line="240" w:lineRule="auto"/>
               <w:cnfStyle w:val="000000000000" w:firstRow="0" w:lastRow="0" w:firstColumn="0" w:lastColumn="0" w:oddVBand="0" w:evenVBand="0" w:oddHBand="0" w:evenHBand="0" w:firstRowFirstColumn="0" w:firstRowLastColumn="0" w:lastRowFirstColumn="0" w:lastRowLastColumn="0"/>
             </w:pPr>
+            <w:proofErr w:type="spellStart"/>
             <w:r>
               <w:t>InteractionClass</w:t>
             </w:r>
+            <w:proofErr w:type="spellEnd"/>
           </w:p>
         </w:tc>
       </w:tr>
@@ -1474,7 +1911,15 @@
               <w:cnfStyle w:val="000000000000" w:firstRow="0" w:lastRow="0" w:firstColumn="0" w:lastColumn="0" w:oddVBand="0" w:evenVBand="0" w:oddHBand="0" w:evenHBand="0" w:firstRowFirstColumn="0" w:firstRowLastColumn="0" w:lastRowFirstColumn="0" w:lastRowLastColumn="0"/>
             </w:pPr>
             <w:r>
-              <w:t>This uses the position based Interaction.</w:t>
+              <w:t xml:space="preserve">This uses the </w:t>
+            </w:r>
+            <w:proofErr w:type="gramStart"/>
+            <w:r>
+              <w:t>position based</w:t>
+            </w:r>
+            <w:proofErr w:type="gramEnd"/>
+            <w:r>
+              <w:t xml:space="preserve"> Interaction.</w:t>
             </w:r>
           </w:p>
         </w:tc>
@@ -1516,27 +1961,42 @@
               <w:spacing w:line="240" w:lineRule="auto"/>
               <w:cnfStyle w:val="000000000000" w:firstRow="0" w:lastRow="0" w:firstColumn="0" w:lastColumn="0" w:oddVBand="0" w:evenVBand="0" w:oddHBand="0" w:evenHBand="0" w:firstRowFirstColumn="0" w:firstRowLastColumn="0" w:lastRowFirstColumn="0" w:lastRowLastColumn="0"/>
             </w:pPr>
+            <w:proofErr w:type="spellStart"/>
             <w:r>
               <w:t>System</w:t>
             </w:r>
             <w:r>
-              <w:t>Manager powerBox</w:t>
-            </w:r>
-          </w:p>
-          <w:p>
-            <w:pPr>
-              <w:spacing w:line="240" w:lineRule="auto"/>
-              <w:cnfStyle w:val="000000000000" w:firstRow="0" w:lastRow="0" w:firstColumn="0" w:lastColumn="0" w:oddVBand="0" w:evenVBand="0" w:oddHBand="0" w:evenHBand="0" w:firstRowFirstColumn="0" w:firstRowLastColumn="0" w:lastRowFirstColumn="0" w:lastRowLastColumn="0"/>
-            </w:pPr>
-          </w:p>
-          <w:p>
-            <w:pPr>
-              <w:spacing w:line="240" w:lineRule="auto"/>
-              <w:cnfStyle w:val="000000000000" w:firstRow="0" w:lastRow="0" w:firstColumn="0" w:lastColumn="0" w:oddVBand="0" w:evenVBand="0" w:oddHBand="0" w:evenHBand="0" w:firstRowFirstColumn="0" w:firstRowLastColumn="0" w:lastRowFirstColumn="0" w:lastRowLastColumn="0"/>
-            </w:pPr>
-            <w:r>
-              <w:t>Boolean isOn</w:t>
-            </w:r>
+              <w:t>Manager</w:t>
+            </w:r>
+            <w:proofErr w:type="spellEnd"/>
+            <w:r>
+              <w:t xml:space="preserve"> </w:t>
+            </w:r>
+            <w:proofErr w:type="spellStart"/>
+            <w:r>
+              <w:t>powerBox</w:t>
+            </w:r>
+            <w:proofErr w:type="spellEnd"/>
+          </w:p>
+          <w:p>
+            <w:pPr>
+              <w:spacing w:line="240" w:lineRule="auto"/>
+              <w:cnfStyle w:val="000000000000" w:firstRow="0" w:lastRow="0" w:firstColumn="0" w:lastColumn="0" w:oddVBand="0" w:evenVBand="0" w:oddHBand="0" w:evenHBand="0" w:firstRowFirstColumn="0" w:firstRowLastColumn="0" w:lastRowFirstColumn="0" w:lastRowLastColumn="0"/>
+            </w:pPr>
+          </w:p>
+          <w:p>
+            <w:pPr>
+              <w:spacing w:line="240" w:lineRule="auto"/>
+              <w:cnfStyle w:val="000000000000" w:firstRow="0" w:lastRow="0" w:firstColumn="0" w:lastColumn="0" w:oddVBand="0" w:evenVBand="0" w:oddHBand="0" w:evenHBand="0" w:firstRowFirstColumn="0" w:firstRowLastColumn="0" w:lastRowFirstColumn="0" w:lastRowLastColumn="0"/>
+            </w:pPr>
+            <w:r>
+              <w:t xml:space="preserve">Boolean </w:t>
+            </w:r>
+            <w:proofErr w:type="spellStart"/>
+            <w:r>
+              <w:t>isOn</w:t>
+            </w:r>
+            <w:proofErr w:type="spellEnd"/>
           </w:p>
         </w:tc>
         <w:tc>
@@ -1555,27 +2015,47 @@
               <w:spacing w:line="240" w:lineRule="auto"/>
               <w:cnfStyle w:val="000000000000" w:firstRow="0" w:lastRow="0" w:firstColumn="0" w:lastColumn="0" w:oddVBand="0" w:evenVBand="0" w:oddHBand="0" w:evenHBand="0" w:firstRowFirstColumn="0" w:firstRowLastColumn="0" w:lastRowFirstColumn="0" w:lastRowLastColumn="0"/>
             </w:pPr>
-            <w:r>
-              <w:t>SystemManager powerBox</w:t>
-            </w:r>
-          </w:p>
-          <w:p>
-            <w:pPr>
-              <w:spacing w:line="240" w:lineRule="auto"/>
-              <w:cnfStyle w:val="000000000000" w:firstRow="0" w:lastRow="0" w:firstColumn="0" w:lastColumn="0" w:oddVBand="0" w:evenVBand="0" w:oddHBand="0" w:evenHBand="0" w:firstRowFirstColumn="0" w:firstRowLastColumn="0" w:lastRowFirstColumn="0" w:lastRowLastColumn="0"/>
-            </w:pPr>
-            <w:r>
-              <w:t>Boolean isOn</w:t>
-            </w:r>
-          </w:p>
-          <w:p>
-            <w:pPr>
-              <w:spacing w:line="240" w:lineRule="auto"/>
-              <w:cnfStyle w:val="000000000000" w:firstRow="0" w:lastRow="0" w:firstColumn="0" w:lastColumn="0" w:oddVBand="0" w:evenVBand="0" w:oddHBand="0" w:evenHBand="0" w:firstRowFirstColumn="0" w:firstRowLastColumn="0" w:lastRowFirstColumn="0" w:lastRowLastColumn="0"/>
-            </w:pPr>
-            <w:r>
-              <w:t>Float maxPower</w:t>
-            </w:r>
+            <w:proofErr w:type="spellStart"/>
+            <w:r>
+              <w:t>SystemManager</w:t>
+            </w:r>
+            <w:proofErr w:type="spellEnd"/>
+            <w:r>
+              <w:t xml:space="preserve"> </w:t>
+            </w:r>
+            <w:proofErr w:type="spellStart"/>
+            <w:r>
+              <w:t>powerBox</w:t>
+            </w:r>
+            <w:proofErr w:type="spellEnd"/>
+          </w:p>
+          <w:p>
+            <w:pPr>
+              <w:spacing w:line="240" w:lineRule="auto"/>
+              <w:cnfStyle w:val="000000000000" w:firstRow="0" w:lastRow="0" w:firstColumn="0" w:lastColumn="0" w:oddVBand="0" w:evenVBand="0" w:oddHBand="0" w:evenHBand="0" w:firstRowFirstColumn="0" w:firstRowLastColumn="0" w:lastRowFirstColumn="0" w:lastRowLastColumn="0"/>
+            </w:pPr>
+            <w:r>
+              <w:t xml:space="preserve">Boolean </w:t>
+            </w:r>
+            <w:proofErr w:type="spellStart"/>
+            <w:r>
+              <w:t>isOn</w:t>
+            </w:r>
+            <w:proofErr w:type="spellEnd"/>
+          </w:p>
+          <w:p>
+            <w:pPr>
+              <w:spacing w:line="240" w:lineRule="auto"/>
+              <w:cnfStyle w:val="000000000000" w:firstRow="0" w:lastRow="0" w:firstColumn="0" w:lastColumn="0" w:oddVBand="0" w:evenVBand="0" w:oddHBand="0" w:evenHBand="0" w:firstRowFirstColumn="0" w:firstRowLastColumn="0" w:lastRowFirstColumn="0" w:lastRowLastColumn="0"/>
+            </w:pPr>
+            <w:r>
+              <w:t xml:space="preserve">Float </w:t>
+            </w:r>
+            <w:proofErr w:type="spellStart"/>
+            <w:r>
+              <w:t>maxPower</w:t>
+            </w:r>
+            <w:proofErr w:type="spellEnd"/>
           </w:p>
         </w:tc>
         <w:tc>
@@ -1594,87 +2074,132 @@
               <w:cnfStyle w:val="000000000000" w:firstRow="0" w:lastRow="0" w:firstColumn="0" w:lastColumn="0" w:oddVBand="0" w:evenVBand="0" w:oddHBand="0" w:evenHBand="0" w:firstRowFirstColumn="0" w:firstRowLastColumn="0" w:lastRowFirstColumn="0" w:lastRowLastColumn="0"/>
             </w:pPr>
             <w:r>
-              <w:t>Boolean isHeld</w:t>
-            </w:r>
-          </w:p>
-          <w:p>
-            <w:pPr>
-              <w:spacing w:line="240" w:lineRule="auto"/>
-              <w:cnfStyle w:val="000000000000" w:firstRow="0" w:lastRow="0" w:firstColumn="0" w:lastColumn="0" w:oddVBand="0" w:evenVBand="0" w:oddHBand="0" w:evenHBand="0" w:firstRowFirstColumn="0" w:firstRowLastColumn="0" w:lastRowFirstColumn="0" w:lastRowLastColumn="0"/>
-            </w:pPr>
-          </w:p>
-          <w:p>
-            <w:pPr>
-              <w:spacing w:line="240" w:lineRule="auto"/>
-              <w:cnfStyle w:val="000000000000" w:firstRow="0" w:lastRow="0" w:firstColumn="0" w:lastColumn="0" w:oddVBand="0" w:evenVBand="0" w:oddHBand="0" w:evenHBand="0" w:firstRowFirstColumn="0" w:firstRowLastColumn="0" w:lastRowFirstColumn="0" w:lastRowLastColumn="0"/>
-            </w:pPr>
-            <w:r>
-              <w:t>Gameobject connectedObj</w:t>
-            </w:r>
-          </w:p>
-          <w:p>
-            <w:pPr>
-              <w:spacing w:line="240" w:lineRule="auto"/>
-              <w:cnfStyle w:val="000000000000" w:firstRow="0" w:lastRow="0" w:firstColumn="0" w:lastColumn="0" w:oddVBand="0" w:evenVBand="0" w:oddHBand="0" w:evenHBand="0" w:firstRowFirstColumn="0" w:firstRowLastColumn="0" w:lastRowFirstColumn="0" w:lastRowLastColumn="0"/>
-            </w:pPr>
-          </w:p>
-          <w:p>
-            <w:pPr>
-              <w:spacing w:line="240" w:lineRule="auto"/>
-              <w:cnfStyle w:val="000000000000" w:firstRow="0" w:lastRow="0" w:firstColumn="0" w:lastColumn="0" w:oddVBand="0" w:evenVBand="0" w:oddHBand="0" w:evenHBand="0" w:firstRowFirstColumn="0" w:firstRowLastColumn="0" w:lastRowFirstColumn="0" w:lastRowLastColumn="0"/>
-            </w:pPr>
-            <w:r>
-              <w:t>holdType type</w:t>
-            </w:r>
-          </w:p>
-          <w:p>
-            <w:pPr>
-              <w:spacing w:line="240" w:lineRule="auto"/>
-              <w:cnfStyle w:val="000000000000" w:firstRow="0" w:lastRow="0" w:firstColumn="0" w:lastColumn="0" w:oddVBand="0" w:evenVBand="0" w:oddHBand="0" w:evenHBand="0" w:firstRowFirstColumn="0" w:firstRowLastColumn="0" w:lastRowFirstColumn="0" w:lastRowLastColumn="0"/>
-            </w:pPr>
-          </w:p>
-          <w:p>
-            <w:pPr>
-              <w:spacing w:line="240" w:lineRule="auto"/>
-              <w:cnfStyle w:val="000000000000" w:firstRow="0" w:lastRow="0" w:firstColumn="0" w:lastColumn="0" w:oddVBand="0" w:evenVBand="0" w:oddHBand="0" w:evenHBand="0" w:firstRowFirstColumn="0" w:firstRowLastColumn="0" w:lastRowFirstColumn="0" w:lastRowLastColumn="0"/>
-            </w:pPr>
+              <w:t xml:space="preserve">Boolean </w:t>
+            </w:r>
+            <w:proofErr w:type="spellStart"/>
+            <w:r>
+              <w:t>isHeld</w:t>
+            </w:r>
+            <w:proofErr w:type="spellEnd"/>
+          </w:p>
+          <w:p>
+            <w:pPr>
+              <w:spacing w:line="240" w:lineRule="auto"/>
+              <w:cnfStyle w:val="000000000000" w:firstRow="0" w:lastRow="0" w:firstColumn="0" w:lastColumn="0" w:oddVBand="0" w:evenVBand="0" w:oddHBand="0" w:evenHBand="0" w:firstRowFirstColumn="0" w:firstRowLastColumn="0" w:lastRowFirstColumn="0" w:lastRowLastColumn="0"/>
+            </w:pPr>
+          </w:p>
+          <w:p>
+            <w:pPr>
+              <w:spacing w:line="240" w:lineRule="auto"/>
+              <w:cnfStyle w:val="000000000000" w:firstRow="0" w:lastRow="0" w:firstColumn="0" w:lastColumn="0" w:oddVBand="0" w:evenVBand="0" w:oddHBand="0" w:evenHBand="0" w:firstRowFirstColumn="0" w:firstRowLastColumn="0" w:lastRowFirstColumn="0" w:lastRowLastColumn="0"/>
+            </w:pPr>
+            <w:proofErr w:type="spellStart"/>
+            <w:r>
+              <w:t>Gameobject</w:t>
+            </w:r>
+            <w:proofErr w:type="spellEnd"/>
+            <w:r>
+              <w:t xml:space="preserve"> </w:t>
+            </w:r>
+            <w:proofErr w:type="spellStart"/>
+            <w:r>
+              <w:t>connectedObj</w:t>
+            </w:r>
+            <w:proofErr w:type="spellEnd"/>
+          </w:p>
+          <w:p>
+            <w:pPr>
+              <w:spacing w:line="240" w:lineRule="auto"/>
+              <w:cnfStyle w:val="000000000000" w:firstRow="0" w:lastRow="0" w:firstColumn="0" w:lastColumn="0" w:oddVBand="0" w:evenVBand="0" w:oddHBand="0" w:evenHBand="0" w:firstRowFirstColumn="0" w:firstRowLastColumn="0" w:lastRowFirstColumn="0" w:lastRowLastColumn="0"/>
+            </w:pPr>
+          </w:p>
+          <w:p>
+            <w:pPr>
+              <w:spacing w:line="240" w:lineRule="auto"/>
+              <w:cnfStyle w:val="000000000000" w:firstRow="0" w:lastRow="0" w:firstColumn="0" w:lastColumn="0" w:oddVBand="0" w:evenVBand="0" w:oddHBand="0" w:evenHBand="0" w:firstRowFirstColumn="0" w:firstRowLastColumn="0" w:lastRowFirstColumn="0" w:lastRowLastColumn="0"/>
+            </w:pPr>
+            <w:proofErr w:type="spellStart"/>
+            <w:r>
+              <w:t>holdType</w:t>
+            </w:r>
+            <w:proofErr w:type="spellEnd"/>
+            <w:r>
+              <w:t xml:space="preserve"> type</w:t>
+            </w:r>
+          </w:p>
+          <w:p>
+            <w:pPr>
+              <w:spacing w:line="240" w:lineRule="auto"/>
+              <w:cnfStyle w:val="000000000000" w:firstRow="0" w:lastRow="0" w:firstColumn="0" w:lastColumn="0" w:oddVBand="0" w:evenVBand="0" w:oddHBand="0" w:evenHBand="0" w:firstRowFirstColumn="0" w:firstRowLastColumn="0" w:lastRowFirstColumn="0" w:lastRowLastColumn="0"/>
+            </w:pPr>
+          </w:p>
+          <w:p>
+            <w:pPr>
+              <w:spacing w:line="240" w:lineRule="auto"/>
+              <w:cnfStyle w:val="000000000000" w:firstRow="0" w:lastRow="0" w:firstColumn="0" w:lastColumn="0" w:oddVBand="0" w:evenVBand="0" w:oddHBand="0" w:evenHBand="0" w:firstRowFirstColumn="0" w:firstRowLastColumn="0" w:lastRowFirstColumn="0" w:lastRowLastColumn="0"/>
+            </w:pPr>
+            <w:proofErr w:type="spellStart"/>
             <w:r>
               <w:lastRenderedPageBreak/>
-              <w:t>Gameobject currentHolder</w:t>
-            </w:r>
-          </w:p>
-          <w:p>
-            <w:pPr>
-              <w:spacing w:line="240" w:lineRule="auto"/>
-              <w:cnfStyle w:val="000000000000" w:firstRow="0" w:lastRow="0" w:firstColumn="0" w:lastColumn="0" w:oddVBand="0" w:evenVBand="0" w:oddHBand="0" w:evenHBand="0" w:firstRowFirstColumn="0" w:firstRowLastColumn="0" w:lastRowFirstColumn="0" w:lastRowLastColumn="0"/>
-            </w:pPr>
-          </w:p>
-          <w:p>
-            <w:pPr>
-              <w:spacing w:line="240" w:lineRule="auto"/>
-              <w:cnfStyle w:val="000000000000" w:firstRow="0" w:lastRow="0" w:firstColumn="0" w:lastColumn="0" w:oddVBand="0" w:evenVBand="0" w:oddHBand="0" w:evenHBand="0" w:firstRowFirstColumn="0" w:firstRowLastColumn="0" w:lastRowFirstColumn="0" w:lastRowLastColumn="0"/>
-            </w:pPr>
-            <w:r>
-              <w:t>Transform anchorPos</w:t>
-            </w:r>
-          </w:p>
-          <w:p>
-            <w:pPr>
-              <w:spacing w:line="240" w:lineRule="auto"/>
-              <w:cnfStyle w:val="000000000000" w:firstRow="0" w:lastRow="0" w:firstColumn="0" w:lastColumn="0" w:oddVBand="0" w:evenVBand="0" w:oddHBand="0" w:evenHBand="0" w:firstRowFirstColumn="0" w:firstRowLastColumn="0" w:lastRowFirstColumn="0" w:lastRowLastColumn="0"/>
-            </w:pPr>
-            <w:r>
-              <w:t>Float anchorThreshold</w:t>
-            </w:r>
-          </w:p>
-          <w:p>
-            <w:pPr>
-              <w:spacing w:line="240" w:lineRule="auto"/>
-              <w:cnfStyle w:val="000000000000" w:firstRow="0" w:lastRow="0" w:firstColumn="0" w:lastColumn="0" w:oddVBand="0" w:evenVBand="0" w:oddHBand="0" w:evenHBand="0" w:firstRowFirstColumn="0" w:firstRowLastColumn="0" w:lastRowFirstColumn="0" w:lastRowLastColumn="0"/>
-            </w:pPr>
-            <w:r>
-              <w:t>Float stretchThreshold</w:t>
-            </w:r>
+              <w:t>Gameobject</w:t>
+            </w:r>
+            <w:proofErr w:type="spellEnd"/>
+            <w:r>
+              <w:t xml:space="preserve"> </w:t>
+            </w:r>
+            <w:proofErr w:type="spellStart"/>
+            <w:r>
+              <w:t>currentHolder</w:t>
+            </w:r>
+            <w:proofErr w:type="spellEnd"/>
+          </w:p>
+          <w:p>
+            <w:pPr>
+              <w:spacing w:line="240" w:lineRule="auto"/>
+              <w:cnfStyle w:val="000000000000" w:firstRow="0" w:lastRow="0" w:firstColumn="0" w:lastColumn="0" w:oddVBand="0" w:evenVBand="0" w:oddHBand="0" w:evenHBand="0" w:firstRowFirstColumn="0" w:firstRowLastColumn="0" w:lastRowFirstColumn="0" w:lastRowLastColumn="0"/>
+            </w:pPr>
+          </w:p>
+          <w:p>
+            <w:pPr>
+              <w:spacing w:line="240" w:lineRule="auto"/>
+              <w:cnfStyle w:val="000000000000" w:firstRow="0" w:lastRow="0" w:firstColumn="0" w:lastColumn="0" w:oddVBand="0" w:evenVBand="0" w:oddHBand="0" w:evenHBand="0" w:firstRowFirstColumn="0" w:firstRowLastColumn="0" w:lastRowFirstColumn="0" w:lastRowLastColumn="0"/>
+            </w:pPr>
+            <w:r>
+              <w:t xml:space="preserve">Transform </w:t>
+            </w:r>
+            <w:proofErr w:type="spellStart"/>
+            <w:r>
+              <w:t>anchorPos</w:t>
+            </w:r>
+            <w:proofErr w:type="spellEnd"/>
+          </w:p>
+          <w:p>
+            <w:pPr>
+              <w:spacing w:line="240" w:lineRule="auto"/>
+              <w:cnfStyle w:val="000000000000" w:firstRow="0" w:lastRow="0" w:firstColumn="0" w:lastColumn="0" w:oddVBand="0" w:evenVBand="0" w:oddHBand="0" w:evenHBand="0" w:firstRowFirstColumn="0" w:firstRowLastColumn="0" w:lastRowFirstColumn="0" w:lastRowLastColumn="0"/>
+            </w:pPr>
+            <w:r>
+              <w:t xml:space="preserve">Float </w:t>
+            </w:r>
+            <w:proofErr w:type="spellStart"/>
+            <w:r>
+              <w:t>anchorThreshold</w:t>
+            </w:r>
+            <w:proofErr w:type="spellEnd"/>
+          </w:p>
+          <w:p>
+            <w:pPr>
+              <w:spacing w:line="240" w:lineRule="auto"/>
+              <w:cnfStyle w:val="000000000000" w:firstRow="0" w:lastRow="0" w:firstColumn="0" w:lastColumn="0" w:oddVBand="0" w:evenVBand="0" w:oddHBand="0" w:evenHBand="0" w:firstRowFirstColumn="0" w:firstRowLastColumn="0" w:lastRowFirstColumn="0" w:lastRowLastColumn="0"/>
+            </w:pPr>
+            <w:r>
+              <w:t xml:space="preserve">Float </w:t>
+            </w:r>
+            <w:proofErr w:type="spellStart"/>
+            <w:r>
+              <w:t>stretchThreshold</w:t>
+            </w:r>
+            <w:proofErr w:type="spellEnd"/>
           </w:p>
         </w:tc>
       </w:tr>
@@ -1791,17 +2316,32 @@
               <w:spacing w:line="240" w:lineRule="auto"/>
               <w:cnfStyle w:val="000000000000" w:firstRow="0" w:lastRow="0" w:firstColumn="0" w:lastColumn="0" w:oddVBand="0" w:evenVBand="0" w:oddHBand="0" w:evenHBand="0" w:firstRowFirstColumn="0" w:firstRowLastColumn="0" w:lastRowFirstColumn="0" w:lastRowLastColumn="0"/>
             </w:pPr>
-            <w:r>
-              <w:t>setObject(bool)</w:t>
-            </w:r>
-          </w:p>
-          <w:p>
-            <w:pPr>
-              <w:spacing w:line="240" w:lineRule="auto"/>
-              <w:cnfStyle w:val="000000000000" w:firstRow="0" w:lastRow="0" w:firstColumn="0" w:lastColumn="0" w:oddVBand="0" w:evenVBand="0" w:oddHBand="0" w:evenHBand="0" w:firstRowFirstColumn="0" w:firstRowLastColumn="0" w:lastRowFirstColumn="0" w:lastRowLastColumn="0"/>
-            </w:pPr>
-            <w:r>
-              <w:t>setToOff()</w:t>
+            <w:proofErr w:type="spellStart"/>
+            <w:r>
+              <w:t>setObject</w:t>
+            </w:r>
+            <w:proofErr w:type="spellEnd"/>
+            <w:r>
+              <w:t>(bool)</w:t>
+            </w:r>
+          </w:p>
+          <w:p>
+            <w:pPr>
+              <w:spacing w:line="240" w:lineRule="auto"/>
+              <w:cnfStyle w:val="000000000000" w:firstRow="0" w:lastRow="0" w:firstColumn="0" w:lastColumn="0" w:oddVBand="0" w:evenVBand="0" w:oddHBand="0" w:evenHBand="0" w:firstRowFirstColumn="0" w:firstRowLastColumn="0" w:lastRowFirstColumn="0" w:lastRowLastColumn="0"/>
+            </w:pPr>
+            <w:proofErr w:type="spellStart"/>
+            <w:proofErr w:type="gramStart"/>
+            <w:r>
+              <w:t>setToOff</w:t>
+            </w:r>
+            <w:proofErr w:type="spellEnd"/>
+            <w:r>
+              <w:t>(</w:t>
+            </w:r>
+            <w:proofErr w:type="gramEnd"/>
+            <w:r>
+              <w:t>)</w:t>
             </w:r>
           </w:p>
         </w:tc>
@@ -1821,23 +2361,43 @@
               <w:spacing w:line="240" w:lineRule="auto"/>
               <w:cnfStyle w:val="000000000000" w:firstRow="0" w:lastRow="0" w:firstColumn="0" w:lastColumn="0" w:oddVBand="0" w:evenVBand="0" w:oddHBand="0" w:evenHBand="0" w:firstRowFirstColumn="0" w:firstRowLastColumn="0" w:lastRowFirstColumn="0" w:lastRowLastColumn="0"/>
             </w:pPr>
-            <w:r>
-              <w:t>setObject(bool)</w:t>
-            </w:r>
-          </w:p>
-          <w:p>
-            <w:pPr>
-              <w:spacing w:line="240" w:lineRule="auto"/>
-              <w:cnfStyle w:val="000000000000" w:firstRow="0" w:lastRow="0" w:firstColumn="0" w:lastColumn="0" w:oddVBand="0" w:evenVBand="0" w:oddHBand="0" w:evenHBand="0" w:firstRowFirstColumn="0" w:firstRowLastColumn="0" w:lastRowFirstColumn="0" w:lastRowLastColumn="0"/>
-            </w:pPr>
-          </w:p>
-          <w:p>
-            <w:pPr>
-              <w:spacing w:line="240" w:lineRule="auto"/>
-              <w:cnfStyle w:val="000000000000" w:firstRow="0" w:lastRow="0" w:firstColumn="0" w:lastColumn="0" w:oddVBand="0" w:evenVBand="0" w:oddHBand="0" w:evenHBand="0" w:firstRowFirstColumn="0" w:firstRowLastColumn="0" w:lastRowFirstColumn="0" w:lastRowLastColumn="0"/>
-            </w:pPr>
-            <w:r>
-              <w:t>setManager(SystemManager)</w:t>
+            <w:proofErr w:type="spellStart"/>
+            <w:r>
+              <w:t>setObject</w:t>
+            </w:r>
+            <w:proofErr w:type="spellEnd"/>
+            <w:r>
+              <w:t>(bool)</w:t>
+            </w:r>
+          </w:p>
+          <w:p>
+            <w:pPr>
+              <w:spacing w:line="240" w:lineRule="auto"/>
+              <w:cnfStyle w:val="000000000000" w:firstRow="0" w:lastRow="0" w:firstColumn="0" w:lastColumn="0" w:oddVBand="0" w:evenVBand="0" w:oddHBand="0" w:evenHBand="0" w:firstRowFirstColumn="0" w:firstRowLastColumn="0" w:lastRowFirstColumn="0" w:lastRowLastColumn="0"/>
+            </w:pPr>
+          </w:p>
+          <w:p>
+            <w:pPr>
+              <w:spacing w:line="240" w:lineRule="auto"/>
+              <w:cnfStyle w:val="000000000000" w:firstRow="0" w:lastRow="0" w:firstColumn="0" w:lastColumn="0" w:oddVBand="0" w:evenVBand="0" w:oddHBand="0" w:evenHBand="0" w:firstRowFirstColumn="0" w:firstRowLastColumn="0" w:lastRowFirstColumn="0" w:lastRowLastColumn="0"/>
+            </w:pPr>
+            <w:proofErr w:type="spellStart"/>
+            <w:proofErr w:type="gramStart"/>
+            <w:r>
+              <w:t>setManager</w:t>
+            </w:r>
+            <w:proofErr w:type="spellEnd"/>
+            <w:r>
+              <w:t>(</w:t>
+            </w:r>
+            <w:proofErr w:type="spellStart"/>
+            <w:proofErr w:type="gramEnd"/>
+            <w:r>
+              <w:t>SystemManager</w:t>
+            </w:r>
+            <w:proofErr w:type="spellEnd"/>
+            <w:r>
+              <w:t>)</w:t>
             </w:r>
           </w:p>
           <w:p>
@@ -1863,12 +2423,24 @@
               <w:spacing w:line="240" w:lineRule="auto"/>
               <w:cnfStyle w:val="000000000000" w:firstRow="0" w:lastRow="0" w:firstColumn="0" w:lastColumn="0" w:oddVBand="0" w:evenVBand="0" w:oddHBand="0" w:evenHBand="0" w:firstRowFirstColumn="0" w:firstRowLastColumn="0" w:lastRowFirstColumn="0" w:lastRowLastColumn="0"/>
             </w:pPr>
-            <w:r>
-              <w:t>setObject(</w:t>
-            </w:r>
-            <w:r>
-              <w:t>Vector3, Quaterion</w:t>
-            </w:r>
+            <w:proofErr w:type="spellStart"/>
+            <w:proofErr w:type="gramStart"/>
+            <w:r>
+              <w:t>setObject</w:t>
+            </w:r>
+            <w:proofErr w:type="spellEnd"/>
+            <w:r>
+              <w:t>(</w:t>
+            </w:r>
+            <w:proofErr w:type="gramEnd"/>
+            <w:r>
+              <w:t xml:space="preserve">Vector3, </w:t>
+            </w:r>
+            <w:proofErr w:type="spellStart"/>
+            <w:r>
+              <w:t>Quaterion</w:t>
+            </w:r>
+            <w:proofErr w:type="spellEnd"/>
             <w:r>
               <w:t>)</w:t>
             </w:r>
@@ -1884,8 +2456,21 @@
               <w:spacing w:line="240" w:lineRule="auto"/>
               <w:cnfStyle w:val="000000000000" w:firstRow="0" w:lastRow="0" w:firstColumn="0" w:lastColumn="0" w:oddVBand="0" w:evenVBand="0" w:oddHBand="0" w:evenHBand="0" w:firstRowFirstColumn="0" w:firstRowLastColumn="0" w:lastRowFirstColumn="0" w:lastRowLastColumn="0"/>
             </w:pPr>
-            <w:r>
-              <w:t>setSystem(gameobject)</w:t>
+            <w:proofErr w:type="spellStart"/>
+            <w:r>
+              <w:t>setSystem</w:t>
+            </w:r>
+            <w:proofErr w:type="spellEnd"/>
+            <w:r>
+              <w:t>(</w:t>
+            </w:r>
+            <w:proofErr w:type="spellStart"/>
+            <w:r>
+              <w:t>gameobject</w:t>
+            </w:r>
+            <w:proofErr w:type="spellEnd"/>
+            <w:r>
+              <w:t>)</w:t>
             </w:r>
           </w:p>
         </w:tc>
@@ -2021,8 +2606,13 @@
               <w:spacing w:line="240" w:lineRule="auto"/>
               <w:cnfStyle w:val="100000000000" w:firstRow="1" w:lastRow="0" w:firstColumn="0" w:lastColumn="0" w:oddVBand="0" w:evenVBand="0" w:oddHBand="0" w:evenHBand="0" w:firstRowFirstColumn="0" w:firstRowLastColumn="0" w:lastRowFirstColumn="0" w:lastRowLastColumn="0"/>
             </w:pPr>
-            <w:r>
-              <w:t>ItemPositionInteraction Class</w:t>
+            <w:proofErr w:type="spellStart"/>
+            <w:r>
+              <w:t>ItemPositionInteraction</w:t>
+            </w:r>
+            <w:proofErr w:type="spellEnd"/>
+            <w:r>
+              <w:t xml:space="preserve"> Class</w:t>
             </w:r>
           </w:p>
         </w:tc>
@@ -2040,8 +2630,13 @@
               <w:spacing w:line="240" w:lineRule="auto"/>
               <w:cnfStyle w:val="100000000000" w:firstRow="1" w:lastRow="0" w:firstColumn="0" w:lastColumn="0" w:oddVBand="0" w:evenVBand="0" w:oddHBand="0" w:evenHBand="0" w:firstRowFirstColumn="0" w:firstRowLastColumn="0" w:lastRowFirstColumn="0" w:lastRowLastColumn="0"/>
             </w:pPr>
-            <w:r>
-              <w:t>PlayerControlInteraction Class</w:t>
+            <w:proofErr w:type="spellStart"/>
+            <w:r>
+              <w:t>PlayerControlInteraction</w:t>
+            </w:r>
+            <w:proofErr w:type="spellEnd"/>
+            <w:r>
+              <w:t xml:space="preserve"> Class</w:t>
             </w:r>
           </w:p>
         </w:tc>
@@ -2084,9 +2679,11 @@
               <w:spacing w:line="240" w:lineRule="auto"/>
               <w:cnfStyle w:val="000000000000" w:firstRow="0" w:lastRow="0" w:firstColumn="0" w:lastColumn="0" w:oddVBand="0" w:evenVBand="0" w:oddHBand="0" w:evenHBand="0" w:firstRowFirstColumn="0" w:firstRowLastColumn="0" w:lastRowFirstColumn="0" w:lastRowLastColumn="0"/>
             </w:pPr>
+            <w:proofErr w:type="spellStart"/>
             <w:r>
               <w:t>InteractionClass</w:t>
             </w:r>
+            <w:proofErr w:type="spellEnd"/>
           </w:p>
         </w:tc>
         <w:tc>
@@ -2104,9 +2701,11 @@
               <w:spacing w:line="240" w:lineRule="auto"/>
               <w:cnfStyle w:val="000000000000" w:firstRow="0" w:lastRow="0" w:firstColumn="0" w:lastColumn="0" w:oddVBand="0" w:evenVBand="0" w:oddHBand="0" w:evenHBand="0" w:firstRowFirstColumn="0" w:firstRowLastColumn="0" w:lastRowFirstColumn="0" w:lastRowLastColumn="0"/>
             </w:pPr>
+            <w:proofErr w:type="spellStart"/>
             <w:r>
               <w:t>InteractionClass</w:t>
             </w:r>
+            <w:proofErr w:type="spellEnd"/>
           </w:p>
         </w:tc>
       </w:tr>
@@ -2184,22 +2783,38 @@
               <w:cnfStyle w:val="000000000000" w:firstRow="0" w:lastRow="0" w:firstColumn="0" w:lastColumn="0" w:oddVBand="0" w:evenVBand="0" w:oddHBand="0" w:evenHBand="0" w:firstRowFirstColumn="0" w:firstRowLastColumn="0" w:lastRowFirstColumn="0" w:lastRowLastColumn="0"/>
             </w:pPr>
             <w:r>
-              <w:t>For example, change camera, lock movement, lock rotation, activate keyboard mode, ect.</w:t>
-            </w:r>
-          </w:p>
-          <w:p>
-            <w:pPr>
-              <w:spacing w:line="240" w:lineRule="auto"/>
-              <w:cnfStyle w:val="000000000000" w:firstRow="0" w:lastRow="0" w:firstColumn="0" w:lastColumn="0" w:oddVBand="0" w:evenVBand="0" w:oddHBand="0" w:evenHBand="0" w:firstRowFirstColumn="0" w:firstRowLastColumn="0" w:lastRowFirstColumn="0" w:lastRowLastColumn="0"/>
-            </w:pPr>
-          </w:p>
-          <w:p>
-            <w:pPr>
-              <w:spacing w:line="240" w:lineRule="auto"/>
-              <w:cnfStyle w:val="000000000000" w:firstRow="0" w:lastRow="0" w:firstColumn="0" w:lastColumn="0" w:oddVBand="0" w:evenVBand="0" w:oddHBand="0" w:evenHBand="0" w:firstRowFirstColumn="0" w:firstRowLastColumn="0" w:lastRowFirstColumn="0" w:lastRowLastColumn="0"/>
-            </w:pPr>
-            <w:r>
-              <w:t>Default is lock movement and change camera position.</w:t>
+              <w:t xml:space="preserve">For example, change camera, lock movement, lock rotation, activate keyboard mode, </w:t>
+            </w:r>
+            <w:proofErr w:type="spellStart"/>
+            <w:r>
+              <w:t>ect</w:t>
+            </w:r>
+            <w:proofErr w:type="spellEnd"/>
+            <w:r>
+              <w:t>.</w:t>
+            </w:r>
+          </w:p>
+          <w:p>
+            <w:pPr>
+              <w:spacing w:line="240" w:lineRule="auto"/>
+              <w:cnfStyle w:val="000000000000" w:firstRow="0" w:lastRow="0" w:firstColumn="0" w:lastColumn="0" w:oddVBand="0" w:evenVBand="0" w:oddHBand="0" w:evenHBand="0" w:firstRowFirstColumn="0" w:firstRowLastColumn="0" w:lastRowFirstColumn="0" w:lastRowLastColumn="0"/>
+            </w:pPr>
+          </w:p>
+          <w:p>
+            <w:pPr>
+              <w:spacing w:line="240" w:lineRule="auto"/>
+              <w:cnfStyle w:val="000000000000" w:firstRow="0" w:lastRow="0" w:firstColumn="0" w:lastColumn="0" w:oddVBand="0" w:evenVBand="0" w:oddHBand="0" w:evenHBand="0" w:firstRowFirstColumn="0" w:firstRowLastColumn="0" w:lastRowFirstColumn="0" w:lastRowLastColumn="0"/>
+            </w:pPr>
+            <w:r>
+              <w:t xml:space="preserve">Default is </w:t>
+            </w:r>
+            <w:proofErr w:type="gramStart"/>
+            <w:r>
+              <w:t>lock</w:t>
+            </w:r>
+            <w:proofErr w:type="gramEnd"/>
+            <w:r>
+              <w:t xml:space="preserve"> movement and change camera position.</w:t>
             </w:r>
           </w:p>
         </w:tc>
@@ -2242,68 +2857,113 @@
               <w:cnfStyle w:val="000000000000" w:firstRow="0" w:lastRow="0" w:firstColumn="0" w:lastColumn="0" w:oddVBand="0" w:evenVBand="0" w:oddHBand="0" w:evenHBand="0" w:firstRowFirstColumn="0" w:firstRowLastColumn="0" w:lastRowFirstColumn="0" w:lastRowLastColumn="0"/>
             </w:pPr>
             <w:r>
-              <w:t>Transform targetPos</w:t>
-            </w:r>
-          </w:p>
-          <w:p>
-            <w:pPr>
-              <w:spacing w:line="240" w:lineRule="auto"/>
-              <w:cnfStyle w:val="000000000000" w:firstRow="0" w:lastRow="0" w:firstColumn="0" w:lastColumn="0" w:oddVBand="0" w:evenVBand="0" w:oddHBand="0" w:evenHBand="0" w:firstRowFirstColumn="0" w:firstRowLastColumn="0" w:lastRowFirstColumn="0" w:lastRowLastColumn="0"/>
-            </w:pPr>
-          </w:p>
-          <w:p>
-            <w:pPr>
-              <w:spacing w:line="240" w:lineRule="auto"/>
-              <w:cnfStyle w:val="000000000000" w:firstRow="0" w:lastRow="0" w:firstColumn="0" w:lastColumn="0" w:oddVBand="0" w:evenVBand="0" w:oddHBand="0" w:evenHBand="0" w:firstRowFirstColumn="0" w:firstRowLastColumn="0" w:lastRowFirstColumn="0" w:lastRowLastColumn="0"/>
-            </w:pPr>
-            <w:r>
-              <w:t>gameObject currentHeldItem</w:t>
-            </w:r>
-          </w:p>
-          <w:p>
-            <w:pPr>
-              <w:spacing w:line="240" w:lineRule="auto"/>
-              <w:cnfStyle w:val="000000000000" w:firstRow="0" w:lastRow="0" w:firstColumn="0" w:lastColumn="0" w:oddVBand="0" w:evenVBand="0" w:oddHBand="0" w:evenHBand="0" w:firstRowFirstColumn="0" w:firstRowLastColumn="0" w:lastRowFirstColumn="0" w:lastRowLastColumn="0"/>
-            </w:pPr>
-          </w:p>
-          <w:p>
-            <w:pPr>
-              <w:spacing w:line="240" w:lineRule="auto"/>
-              <w:cnfStyle w:val="000000000000" w:firstRow="0" w:lastRow="0" w:firstColumn="0" w:lastColumn="0" w:oddVBand="0" w:evenVBand="0" w:oddHBand="0" w:evenHBand="0" w:firstRowFirstColumn="0" w:firstRowLastColumn="0" w:lastRowFirstColumn="0" w:lastRowLastColumn="0"/>
-            </w:pPr>
-            <w:r>
-              <w:t>holdType[] permittedTypes</w:t>
-            </w:r>
-          </w:p>
-          <w:p>
-            <w:pPr>
-              <w:spacing w:line="240" w:lineRule="auto"/>
-              <w:cnfStyle w:val="000000000000" w:firstRow="0" w:lastRow="0" w:firstColumn="0" w:lastColumn="0" w:oddVBand="0" w:evenVBand="0" w:oddHBand="0" w:evenHBand="0" w:firstRowFirstColumn="0" w:firstRowLastColumn="0" w:lastRowFirstColumn="0" w:lastRowLastColumn="0"/>
-            </w:pPr>
-          </w:p>
-          <w:p>
-            <w:pPr>
-              <w:spacing w:line="240" w:lineRule="auto"/>
-              <w:cnfStyle w:val="000000000000" w:firstRow="0" w:lastRow="0" w:firstColumn="0" w:lastColumn="0" w:oddVBand="0" w:evenVBand="0" w:oddHBand="0" w:evenHBand="0" w:firstRowFirstColumn="0" w:firstRowLastColumn="0" w:lastRowFirstColumn="0" w:lastRowLastColumn="0"/>
-            </w:pPr>
-            <w:r>
-              <w:t>string permissionOverride</w:t>
-            </w:r>
-          </w:p>
-          <w:p>
-            <w:pPr>
-              <w:spacing w:line="240" w:lineRule="auto"/>
-              <w:cnfStyle w:val="000000000000" w:firstRow="0" w:lastRow="0" w:firstColumn="0" w:lastColumn="0" w:oddVBand="0" w:evenVBand="0" w:oddHBand="0" w:evenHBand="0" w:firstRowFirstColumn="0" w:firstRowLastColumn="0" w:lastRowFirstColumn="0" w:lastRowLastColumn="0"/>
-            </w:pPr>
-          </w:p>
-          <w:p>
-            <w:pPr>
-              <w:spacing w:line="240" w:lineRule="auto"/>
-              <w:cnfStyle w:val="000000000000" w:firstRow="0" w:lastRow="0" w:firstColumn="0" w:lastColumn="0" w:oddVBand="0" w:evenVBand="0" w:oddHBand="0" w:evenHBand="0" w:firstRowFirstColumn="0" w:firstRowLastColumn="0" w:lastRowFirstColumn="0" w:lastRowLastColumn="0"/>
-            </w:pPr>
-            <w:r>
-              <w:t>gameObject connectedObj</w:t>
-            </w:r>
+              <w:t xml:space="preserve">Transform </w:t>
+            </w:r>
+            <w:proofErr w:type="spellStart"/>
+            <w:r>
+              <w:t>targetPos</w:t>
+            </w:r>
+            <w:proofErr w:type="spellEnd"/>
+          </w:p>
+          <w:p>
+            <w:pPr>
+              <w:spacing w:line="240" w:lineRule="auto"/>
+              <w:cnfStyle w:val="000000000000" w:firstRow="0" w:lastRow="0" w:firstColumn="0" w:lastColumn="0" w:oddVBand="0" w:evenVBand="0" w:oddHBand="0" w:evenHBand="0" w:firstRowFirstColumn="0" w:firstRowLastColumn="0" w:lastRowFirstColumn="0" w:lastRowLastColumn="0"/>
+            </w:pPr>
+          </w:p>
+          <w:p>
+            <w:pPr>
+              <w:spacing w:line="240" w:lineRule="auto"/>
+              <w:cnfStyle w:val="000000000000" w:firstRow="0" w:lastRow="0" w:firstColumn="0" w:lastColumn="0" w:oddVBand="0" w:evenVBand="0" w:oddHBand="0" w:evenHBand="0" w:firstRowFirstColumn="0" w:firstRowLastColumn="0" w:lastRowFirstColumn="0" w:lastRowLastColumn="0"/>
+            </w:pPr>
+            <w:proofErr w:type="spellStart"/>
+            <w:r>
+              <w:t>gameObject</w:t>
+            </w:r>
+            <w:proofErr w:type="spellEnd"/>
+            <w:r>
+              <w:t xml:space="preserve"> </w:t>
+            </w:r>
+            <w:proofErr w:type="spellStart"/>
+            <w:r>
+              <w:t>currentHeldItem</w:t>
+            </w:r>
+            <w:proofErr w:type="spellEnd"/>
+          </w:p>
+          <w:p>
+            <w:pPr>
+              <w:spacing w:line="240" w:lineRule="auto"/>
+              <w:cnfStyle w:val="000000000000" w:firstRow="0" w:lastRow="0" w:firstColumn="0" w:lastColumn="0" w:oddVBand="0" w:evenVBand="0" w:oddHBand="0" w:evenHBand="0" w:firstRowFirstColumn="0" w:firstRowLastColumn="0" w:lastRowFirstColumn="0" w:lastRowLastColumn="0"/>
+            </w:pPr>
+          </w:p>
+          <w:p>
+            <w:pPr>
+              <w:spacing w:line="240" w:lineRule="auto"/>
+              <w:cnfStyle w:val="000000000000" w:firstRow="0" w:lastRow="0" w:firstColumn="0" w:lastColumn="0" w:oddVBand="0" w:evenVBand="0" w:oddHBand="0" w:evenHBand="0" w:firstRowFirstColumn="0" w:firstRowLastColumn="0" w:lastRowFirstColumn="0" w:lastRowLastColumn="0"/>
+            </w:pPr>
+            <w:proofErr w:type="spellStart"/>
+            <w:proofErr w:type="gramStart"/>
+            <w:r>
+              <w:t>holdType</w:t>
+            </w:r>
+            <w:proofErr w:type="spellEnd"/>
+            <w:r>
+              <w:t>[</w:t>
+            </w:r>
+            <w:proofErr w:type="gramEnd"/>
+            <w:r>
+              <w:t xml:space="preserve">] </w:t>
+            </w:r>
+            <w:proofErr w:type="spellStart"/>
+            <w:r>
+              <w:t>permittedTypes</w:t>
+            </w:r>
+            <w:proofErr w:type="spellEnd"/>
+          </w:p>
+          <w:p>
+            <w:pPr>
+              <w:spacing w:line="240" w:lineRule="auto"/>
+              <w:cnfStyle w:val="000000000000" w:firstRow="0" w:lastRow="0" w:firstColumn="0" w:lastColumn="0" w:oddVBand="0" w:evenVBand="0" w:oddHBand="0" w:evenHBand="0" w:firstRowFirstColumn="0" w:firstRowLastColumn="0" w:lastRowFirstColumn="0" w:lastRowLastColumn="0"/>
+            </w:pPr>
+          </w:p>
+          <w:p>
+            <w:pPr>
+              <w:spacing w:line="240" w:lineRule="auto"/>
+              <w:cnfStyle w:val="000000000000" w:firstRow="0" w:lastRow="0" w:firstColumn="0" w:lastColumn="0" w:oddVBand="0" w:evenVBand="0" w:oddHBand="0" w:evenHBand="0" w:firstRowFirstColumn="0" w:firstRowLastColumn="0" w:lastRowFirstColumn="0" w:lastRowLastColumn="0"/>
+            </w:pPr>
+            <w:r>
+              <w:t xml:space="preserve">string </w:t>
+            </w:r>
+            <w:proofErr w:type="spellStart"/>
+            <w:r>
+              <w:t>permissionOverride</w:t>
+            </w:r>
+            <w:proofErr w:type="spellEnd"/>
+          </w:p>
+          <w:p>
+            <w:pPr>
+              <w:spacing w:line="240" w:lineRule="auto"/>
+              <w:cnfStyle w:val="000000000000" w:firstRow="0" w:lastRow="0" w:firstColumn="0" w:lastColumn="0" w:oddVBand="0" w:evenVBand="0" w:oddHBand="0" w:evenHBand="0" w:firstRowFirstColumn="0" w:firstRowLastColumn="0" w:lastRowFirstColumn="0" w:lastRowLastColumn="0"/>
+            </w:pPr>
+          </w:p>
+          <w:p>
+            <w:pPr>
+              <w:spacing w:line="240" w:lineRule="auto"/>
+              <w:cnfStyle w:val="000000000000" w:firstRow="0" w:lastRow="0" w:firstColumn="0" w:lastColumn="0" w:oddVBand="0" w:evenVBand="0" w:oddHBand="0" w:evenHBand="0" w:firstRowFirstColumn="0" w:firstRowLastColumn="0" w:lastRowFirstColumn="0" w:lastRowLastColumn="0"/>
+            </w:pPr>
+            <w:proofErr w:type="spellStart"/>
+            <w:r>
+              <w:t>gameObject</w:t>
+            </w:r>
+            <w:proofErr w:type="spellEnd"/>
+            <w:r>
+              <w:t xml:space="preserve"> </w:t>
+            </w:r>
+            <w:proofErr w:type="spellStart"/>
+            <w:r>
+              <w:t>connectedObj</w:t>
+            </w:r>
+            <w:proofErr w:type="spellEnd"/>
           </w:p>
         </w:tc>
         <w:tc>
@@ -2321,24 +2981,34 @@
               <w:spacing w:line="240" w:lineRule="auto"/>
               <w:cnfStyle w:val="000000000000" w:firstRow="0" w:lastRow="0" w:firstColumn="0" w:lastColumn="0" w:oddVBand="0" w:evenVBand="0" w:oddHBand="0" w:evenHBand="0" w:firstRowFirstColumn="0" w:firstRowLastColumn="0" w:lastRowFirstColumn="0" w:lastRowLastColumn="0"/>
             </w:pPr>
-            <w:r>
-              <w:t>FPSController player_</w:t>
-            </w:r>
-          </w:p>
-          <w:p>
-            <w:pPr>
-              <w:spacing w:line="240" w:lineRule="auto"/>
-              <w:cnfStyle w:val="000000000000" w:firstRow="0" w:lastRow="0" w:firstColumn="0" w:lastColumn="0" w:oddVBand="0" w:evenVBand="0" w:oddHBand="0" w:evenHBand="0" w:firstRowFirstColumn="0" w:firstRowLastColumn="0" w:lastRowFirstColumn="0" w:lastRowLastColumn="0"/>
-            </w:pPr>
-          </w:p>
-          <w:p>
-            <w:pPr>
-              <w:spacing w:line="240" w:lineRule="auto"/>
-              <w:cnfStyle w:val="000000000000" w:firstRow="0" w:lastRow="0" w:firstColumn="0" w:lastColumn="0" w:oddVBand="0" w:evenVBand="0" w:oddHBand="0" w:evenHBand="0" w:firstRowFirstColumn="0" w:firstRowLastColumn="0" w:lastRowFirstColumn="0" w:lastRowLastColumn="0"/>
-            </w:pPr>
-            <w:r>
-              <w:t>Bool isOn</w:t>
-            </w:r>
+            <w:proofErr w:type="spellStart"/>
+            <w:r>
+              <w:t>FPSController</w:t>
+            </w:r>
+            <w:proofErr w:type="spellEnd"/>
+            <w:r>
+              <w:t xml:space="preserve"> player_</w:t>
+            </w:r>
+          </w:p>
+          <w:p>
+            <w:pPr>
+              <w:spacing w:line="240" w:lineRule="auto"/>
+              <w:cnfStyle w:val="000000000000" w:firstRow="0" w:lastRow="0" w:firstColumn="0" w:lastColumn="0" w:oddVBand="0" w:evenVBand="0" w:oddHBand="0" w:evenHBand="0" w:firstRowFirstColumn="0" w:firstRowLastColumn="0" w:lastRowFirstColumn="0" w:lastRowLastColumn="0"/>
+            </w:pPr>
+          </w:p>
+          <w:p>
+            <w:pPr>
+              <w:spacing w:line="240" w:lineRule="auto"/>
+              <w:cnfStyle w:val="000000000000" w:firstRow="0" w:lastRow="0" w:firstColumn="0" w:lastColumn="0" w:oddVBand="0" w:evenVBand="0" w:oddHBand="0" w:evenHBand="0" w:firstRowFirstColumn="0" w:firstRowLastColumn="0" w:lastRowFirstColumn="0" w:lastRowLastColumn="0"/>
+            </w:pPr>
+            <w:r>
+              <w:t xml:space="preserve">Bool </w:t>
+            </w:r>
+            <w:proofErr w:type="spellStart"/>
+            <w:r>
+              <w:t>isOn</w:t>
+            </w:r>
+            <w:proofErr w:type="spellEnd"/>
           </w:p>
         </w:tc>
       </w:tr>
@@ -2437,68 +3107,126 @@
               <w:spacing w:line="240" w:lineRule="auto"/>
               <w:cnfStyle w:val="000000000000" w:firstRow="0" w:lastRow="0" w:firstColumn="0" w:lastColumn="0" w:oddVBand="0" w:evenVBand="0" w:oddHBand="0" w:evenHBand="0" w:firstRowFirstColumn="0" w:firstRowLastColumn="0" w:lastRowFirstColumn="0" w:lastRowLastColumn="0"/>
             </w:pPr>
-            <w:r>
-              <w:t>setObject(Vector3, Quaterion)</w:t>
-            </w:r>
-          </w:p>
-          <w:p>
-            <w:pPr>
-              <w:spacing w:line="240" w:lineRule="auto"/>
-              <w:cnfStyle w:val="000000000000" w:firstRow="0" w:lastRow="0" w:firstColumn="0" w:lastColumn="0" w:oddVBand="0" w:evenVBand="0" w:oddHBand="0" w:evenHBand="0" w:firstRowFirstColumn="0" w:firstRowLastColumn="0" w:lastRowFirstColumn="0" w:lastRowLastColumn="0"/>
-            </w:pPr>
-          </w:p>
-          <w:p>
-            <w:pPr>
-              <w:spacing w:line="240" w:lineRule="auto"/>
-              <w:cnfStyle w:val="000000000000" w:firstRow="0" w:lastRow="0" w:firstColumn="0" w:lastColumn="0" w:oddVBand="0" w:evenVBand="0" w:oddHBand="0" w:evenHBand="0" w:firstRowFirstColumn="0" w:firstRowLastColumn="0" w:lastRowFirstColumn="0" w:lastRowLastColumn="0"/>
-            </w:pPr>
-            <w:r>
-              <w:t>canHoldItem(obj)</w:t>
-            </w:r>
-          </w:p>
-          <w:p>
-            <w:pPr>
-              <w:spacing w:line="240" w:lineRule="auto"/>
-              <w:cnfStyle w:val="000000000000" w:firstRow="0" w:lastRow="0" w:firstColumn="0" w:lastColumn="0" w:oddVBand="0" w:evenVBand="0" w:oddHBand="0" w:evenHBand="0" w:firstRowFirstColumn="0" w:firstRowLastColumn="0" w:lastRowFirstColumn="0" w:lastRowLastColumn="0"/>
-            </w:pPr>
-          </w:p>
-          <w:p>
-            <w:pPr>
-              <w:spacing w:line="240" w:lineRule="auto"/>
-              <w:cnfStyle w:val="000000000000" w:firstRow="0" w:lastRow="0" w:firstColumn="0" w:lastColumn="0" w:oddVBand="0" w:evenVBand="0" w:oddHBand="0" w:evenHBand="0" w:firstRowFirstColumn="0" w:firstRowLastColumn="0" w:lastRowFirstColumn="0" w:lastRowLastColumn="0"/>
-            </w:pPr>
-            <w:r>
-              <w:t>setCurrentHoldItem()</w:t>
-            </w:r>
-          </w:p>
-          <w:p>
-            <w:pPr>
-              <w:spacing w:line="240" w:lineRule="auto"/>
-              <w:cnfStyle w:val="000000000000" w:firstRow="0" w:lastRow="0" w:firstColumn="0" w:lastColumn="0" w:oddVBand="0" w:evenVBand="0" w:oddHBand="0" w:evenHBand="0" w:firstRowFirstColumn="0" w:firstRowLastColumn="0" w:lastRowFirstColumn="0" w:lastRowLastColumn="0"/>
-            </w:pPr>
-          </w:p>
-          <w:p>
-            <w:pPr>
-              <w:spacing w:line="240" w:lineRule="auto"/>
-              <w:cnfStyle w:val="000000000000" w:firstRow="0" w:lastRow="0" w:firstColumn="0" w:lastColumn="0" w:oddVBand="0" w:evenVBand="0" w:oddHBand="0" w:evenHBand="0" w:firstRowFirstColumn="0" w:firstRowLastColumn="0" w:lastRowFirstColumn="0" w:lastRowLastColumn="0"/>
-            </w:pPr>
-            <w:r>
-              <w:t>hasPermission( interactionType)</w:t>
-            </w:r>
-          </w:p>
-          <w:p>
-            <w:pPr>
-              <w:spacing w:line="240" w:lineRule="auto"/>
-              <w:cnfStyle w:val="000000000000" w:firstRow="0" w:lastRow="0" w:firstColumn="0" w:lastColumn="0" w:oddVBand="0" w:evenVBand="0" w:oddHBand="0" w:evenHBand="0" w:firstRowFirstColumn="0" w:firstRowLastColumn="0" w:lastRowFirstColumn="0" w:lastRowLastColumn="0"/>
-            </w:pPr>
-          </w:p>
-          <w:p>
-            <w:pPr>
-              <w:spacing w:line="240" w:lineRule="auto"/>
-              <w:cnfStyle w:val="000000000000" w:firstRow="0" w:lastRow="0" w:firstColumn="0" w:lastColumn="0" w:oddVBand="0" w:evenVBand="0" w:oddHBand="0" w:evenHBand="0" w:firstRowFirstColumn="0" w:firstRowLastColumn="0" w:lastRowFirstColumn="0" w:lastRowLastColumn="0"/>
-            </w:pPr>
-            <w:r>
-              <w:t>OnTriggerStay()</w:t>
+            <w:proofErr w:type="spellStart"/>
+            <w:proofErr w:type="gramStart"/>
+            <w:r>
+              <w:t>setObject</w:t>
+            </w:r>
+            <w:proofErr w:type="spellEnd"/>
+            <w:r>
+              <w:t>(</w:t>
+            </w:r>
+            <w:proofErr w:type="gramEnd"/>
+            <w:r>
+              <w:t xml:space="preserve">Vector3, </w:t>
+            </w:r>
+            <w:proofErr w:type="spellStart"/>
+            <w:r>
+              <w:t>Quaterion</w:t>
+            </w:r>
+            <w:proofErr w:type="spellEnd"/>
+            <w:r>
+              <w:t>)</w:t>
+            </w:r>
+          </w:p>
+          <w:p>
+            <w:pPr>
+              <w:spacing w:line="240" w:lineRule="auto"/>
+              <w:cnfStyle w:val="000000000000" w:firstRow="0" w:lastRow="0" w:firstColumn="0" w:lastColumn="0" w:oddVBand="0" w:evenVBand="0" w:oddHBand="0" w:evenHBand="0" w:firstRowFirstColumn="0" w:firstRowLastColumn="0" w:lastRowFirstColumn="0" w:lastRowLastColumn="0"/>
+            </w:pPr>
+          </w:p>
+          <w:p>
+            <w:pPr>
+              <w:spacing w:line="240" w:lineRule="auto"/>
+              <w:cnfStyle w:val="000000000000" w:firstRow="0" w:lastRow="0" w:firstColumn="0" w:lastColumn="0" w:oddVBand="0" w:evenVBand="0" w:oddHBand="0" w:evenHBand="0" w:firstRowFirstColumn="0" w:firstRowLastColumn="0" w:lastRowFirstColumn="0" w:lastRowLastColumn="0"/>
+            </w:pPr>
+            <w:proofErr w:type="spellStart"/>
+            <w:r>
+              <w:t>canHoldItem</w:t>
+            </w:r>
+            <w:proofErr w:type="spellEnd"/>
+            <w:r>
+              <w:t>(obj)</w:t>
+            </w:r>
+          </w:p>
+          <w:p>
+            <w:pPr>
+              <w:spacing w:line="240" w:lineRule="auto"/>
+              <w:cnfStyle w:val="000000000000" w:firstRow="0" w:lastRow="0" w:firstColumn="0" w:lastColumn="0" w:oddVBand="0" w:evenVBand="0" w:oddHBand="0" w:evenHBand="0" w:firstRowFirstColumn="0" w:firstRowLastColumn="0" w:lastRowFirstColumn="0" w:lastRowLastColumn="0"/>
+            </w:pPr>
+          </w:p>
+          <w:p>
+            <w:pPr>
+              <w:spacing w:line="240" w:lineRule="auto"/>
+              <w:cnfStyle w:val="000000000000" w:firstRow="0" w:lastRow="0" w:firstColumn="0" w:lastColumn="0" w:oddVBand="0" w:evenVBand="0" w:oddHBand="0" w:evenHBand="0" w:firstRowFirstColumn="0" w:firstRowLastColumn="0" w:lastRowFirstColumn="0" w:lastRowLastColumn="0"/>
+            </w:pPr>
+            <w:proofErr w:type="spellStart"/>
+            <w:proofErr w:type="gramStart"/>
+            <w:r>
+              <w:t>setCurrentHoldItem</w:t>
+            </w:r>
+            <w:proofErr w:type="spellEnd"/>
+            <w:r>
+              <w:t>(</w:t>
+            </w:r>
+            <w:proofErr w:type="gramEnd"/>
+            <w:r>
+              <w:t>)</w:t>
+            </w:r>
+          </w:p>
+          <w:p>
+            <w:pPr>
+              <w:spacing w:line="240" w:lineRule="auto"/>
+              <w:cnfStyle w:val="000000000000" w:firstRow="0" w:lastRow="0" w:firstColumn="0" w:lastColumn="0" w:oddVBand="0" w:evenVBand="0" w:oddHBand="0" w:evenHBand="0" w:firstRowFirstColumn="0" w:firstRowLastColumn="0" w:lastRowFirstColumn="0" w:lastRowLastColumn="0"/>
+            </w:pPr>
+          </w:p>
+          <w:p>
+            <w:pPr>
+              <w:spacing w:line="240" w:lineRule="auto"/>
+              <w:cnfStyle w:val="000000000000" w:firstRow="0" w:lastRow="0" w:firstColumn="0" w:lastColumn="0" w:oddVBand="0" w:evenVBand="0" w:oddHBand="0" w:evenHBand="0" w:firstRowFirstColumn="0" w:firstRowLastColumn="0" w:lastRowFirstColumn="0" w:lastRowLastColumn="0"/>
+            </w:pPr>
+            <w:proofErr w:type="spellStart"/>
+            <w:proofErr w:type="gramStart"/>
+            <w:r>
+              <w:t>hasPermission</w:t>
+            </w:r>
+            <w:proofErr w:type="spellEnd"/>
+            <w:r>
+              <w:t xml:space="preserve">( </w:t>
+            </w:r>
+            <w:proofErr w:type="spellStart"/>
+            <w:r>
+              <w:t>interactionType</w:t>
+            </w:r>
+            <w:proofErr w:type="spellEnd"/>
+            <w:proofErr w:type="gramEnd"/>
+            <w:r>
+              <w:t>)</w:t>
+            </w:r>
+          </w:p>
+          <w:p>
+            <w:pPr>
+              <w:spacing w:line="240" w:lineRule="auto"/>
+              <w:cnfStyle w:val="000000000000" w:firstRow="0" w:lastRow="0" w:firstColumn="0" w:lastColumn="0" w:oddVBand="0" w:evenVBand="0" w:oddHBand="0" w:evenHBand="0" w:firstRowFirstColumn="0" w:firstRowLastColumn="0" w:lastRowFirstColumn="0" w:lastRowLastColumn="0"/>
+            </w:pPr>
+          </w:p>
+          <w:p>
+            <w:pPr>
+              <w:spacing w:line="240" w:lineRule="auto"/>
+              <w:cnfStyle w:val="000000000000" w:firstRow="0" w:lastRow="0" w:firstColumn="0" w:lastColumn="0" w:oddVBand="0" w:evenVBand="0" w:oddHBand="0" w:evenHBand="0" w:firstRowFirstColumn="0" w:firstRowLastColumn="0" w:lastRowFirstColumn="0" w:lastRowLastColumn="0"/>
+            </w:pPr>
+            <w:proofErr w:type="spellStart"/>
+            <w:proofErr w:type="gramStart"/>
+            <w:r>
+              <w:t>OnTriggerStay</w:t>
+            </w:r>
+            <w:proofErr w:type="spellEnd"/>
+            <w:r>
+              <w:t>(</w:t>
+            </w:r>
+            <w:proofErr w:type="gramEnd"/>
+            <w:r>
+              <w:t>)</w:t>
             </w:r>
           </w:p>
         </w:tc>
@@ -2654,9 +3382,11 @@
               <w:spacing w:line="240" w:lineRule="auto"/>
               <w:cnfStyle w:val="100000000000" w:firstRow="1" w:lastRow="0" w:firstColumn="0" w:lastColumn="0" w:oddVBand="0" w:evenVBand="0" w:oddHBand="0" w:evenHBand="0" w:firstRowFirstColumn="0" w:firstRowLastColumn="0" w:lastRowFirstColumn="0" w:lastRowLastColumn="0"/>
             </w:pPr>
+            <w:proofErr w:type="spellStart"/>
             <w:r>
               <w:t>EnergyObject</w:t>
             </w:r>
+            <w:proofErr w:type="spellEnd"/>
           </w:p>
         </w:tc>
         <w:tc>
@@ -2674,9 +3404,11 @@
               <w:spacing w:line="240" w:lineRule="auto"/>
               <w:cnfStyle w:val="100000000000" w:firstRow="1" w:lastRow="0" w:firstColumn="0" w:lastColumn="0" w:oddVBand="0" w:evenVBand="0" w:oddHBand="0" w:evenHBand="0" w:firstRowFirstColumn="0" w:firstRowLastColumn="0" w:lastRowFirstColumn="0" w:lastRowLastColumn="0"/>
             </w:pPr>
+            <w:proofErr w:type="spellStart"/>
             <w:r>
               <w:t>ScreenClass</w:t>
             </w:r>
+            <w:proofErr w:type="spellEnd"/>
           </w:p>
         </w:tc>
         <w:tc>
@@ -2759,9 +3491,11 @@
               <w:spacing w:line="240" w:lineRule="auto"/>
               <w:cnfStyle w:val="000000000000" w:firstRow="0" w:lastRow="0" w:firstColumn="0" w:lastColumn="0" w:oddVBand="0" w:evenVBand="0" w:oddHBand="0" w:evenHBand="0" w:firstRowFirstColumn="0" w:firstRowLastColumn="0" w:lastRowFirstColumn="0" w:lastRowLastColumn="0"/>
             </w:pPr>
+            <w:proofErr w:type="spellStart"/>
             <w:r>
               <w:t>EnergyObject</w:t>
             </w:r>
+            <w:proofErr w:type="spellEnd"/>
           </w:p>
         </w:tc>
         <w:tc>
@@ -2859,7 +3593,15 @@
               <w:cnfStyle w:val="000000000000" w:firstRow="0" w:lastRow="0" w:firstColumn="0" w:lastColumn="0" w:oddVBand="0" w:evenVBand="0" w:oddHBand="0" w:evenHBand="0" w:firstRowFirstColumn="0" w:firstRowLastColumn="0" w:lastRowFirstColumn="0" w:lastRowLastColumn="0"/>
             </w:pPr>
             <w:r>
-              <w:t>This class shows an output and takes input from input interaction classes. If on, shows input, if off, shows error. Can also be used in energyInteraction classes as a locking mechanism.</w:t>
+              <w:t xml:space="preserve">This class shows an output and takes input from input interaction classes. If on, shows input, if off, shows error. Can also be used in </w:t>
+            </w:r>
+            <w:proofErr w:type="spellStart"/>
+            <w:r>
+              <w:t>energyInteraction</w:t>
+            </w:r>
+            <w:proofErr w:type="spellEnd"/>
+            <w:r>
+              <w:t xml:space="preserve"> classes as a locking mechanism.</w:t>
             </w:r>
           </w:p>
           <w:p>
@@ -2930,35 +3672,60 @@
               <w:cnfStyle w:val="000000000000" w:firstRow="0" w:lastRow="0" w:firstColumn="0" w:lastColumn="0" w:oddVBand="0" w:evenVBand="0" w:oddHBand="0" w:evenHBand="0" w:firstRowFirstColumn="0" w:firstRowLastColumn="0" w:lastRowFirstColumn="0" w:lastRowLastColumn="0"/>
             </w:pPr>
             <w:r>
-              <w:t>Int energyUsage</w:t>
-            </w:r>
-          </w:p>
-          <w:p>
-            <w:pPr>
-              <w:spacing w:line="240" w:lineRule="auto"/>
-              <w:cnfStyle w:val="000000000000" w:firstRow="0" w:lastRow="0" w:firstColumn="0" w:lastColumn="0" w:oddVBand="0" w:evenVBand="0" w:oddHBand="0" w:evenHBand="0" w:firstRowFirstColumn="0" w:firstRowLastColumn="0" w:lastRowFirstColumn="0" w:lastRowLastColumn="0"/>
-            </w:pPr>
-            <w:r>
-              <w:t>Bool isOn</w:t>
-            </w:r>
-          </w:p>
-          <w:p>
-            <w:pPr>
-              <w:spacing w:line="240" w:lineRule="auto"/>
-              <w:cnfStyle w:val="000000000000" w:firstRow="0" w:lastRow="0" w:firstColumn="0" w:lastColumn="0" w:oddVBand="0" w:evenVBand="0" w:oddHBand="0" w:evenHBand="0" w:firstRowFirstColumn="0" w:firstRowLastColumn="0" w:lastRowFirstColumn="0" w:lastRowLastColumn="0"/>
-            </w:pPr>
-            <w:r>
-              <w:t>Bool isPowered</w:t>
-            </w:r>
-          </w:p>
-          <w:p>
-            <w:pPr>
-              <w:spacing w:line="240" w:lineRule="auto"/>
-              <w:cnfStyle w:val="000000000000" w:firstRow="0" w:lastRow="0" w:firstColumn="0" w:lastColumn="0" w:oddVBand="0" w:evenVBand="0" w:oddHBand="0" w:evenHBand="0" w:firstRowFirstColumn="0" w:firstRowLastColumn="0" w:lastRowFirstColumn="0" w:lastRowLastColumn="0"/>
-            </w:pPr>
-            <w:r>
-              <w:t>GridManager powerBox</w:t>
-            </w:r>
+              <w:t xml:space="preserve">Int </w:t>
+            </w:r>
+            <w:proofErr w:type="spellStart"/>
+            <w:r>
+              <w:t>energyUsage</w:t>
+            </w:r>
+            <w:proofErr w:type="spellEnd"/>
+          </w:p>
+          <w:p>
+            <w:pPr>
+              <w:spacing w:line="240" w:lineRule="auto"/>
+              <w:cnfStyle w:val="000000000000" w:firstRow="0" w:lastRow="0" w:firstColumn="0" w:lastColumn="0" w:oddVBand="0" w:evenVBand="0" w:oddHBand="0" w:evenHBand="0" w:firstRowFirstColumn="0" w:firstRowLastColumn="0" w:lastRowFirstColumn="0" w:lastRowLastColumn="0"/>
+            </w:pPr>
+            <w:r>
+              <w:t xml:space="preserve">Bool </w:t>
+            </w:r>
+            <w:proofErr w:type="spellStart"/>
+            <w:r>
+              <w:t>isOn</w:t>
+            </w:r>
+            <w:proofErr w:type="spellEnd"/>
+          </w:p>
+          <w:p>
+            <w:pPr>
+              <w:spacing w:line="240" w:lineRule="auto"/>
+              <w:cnfStyle w:val="000000000000" w:firstRow="0" w:lastRow="0" w:firstColumn="0" w:lastColumn="0" w:oddVBand="0" w:evenVBand="0" w:oddHBand="0" w:evenHBand="0" w:firstRowFirstColumn="0" w:firstRowLastColumn="0" w:lastRowFirstColumn="0" w:lastRowLastColumn="0"/>
+            </w:pPr>
+            <w:r>
+              <w:t xml:space="preserve">Bool </w:t>
+            </w:r>
+            <w:proofErr w:type="spellStart"/>
+            <w:r>
+              <w:t>isPowered</w:t>
+            </w:r>
+            <w:proofErr w:type="spellEnd"/>
+          </w:p>
+          <w:p>
+            <w:pPr>
+              <w:spacing w:line="240" w:lineRule="auto"/>
+              <w:cnfStyle w:val="000000000000" w:firstRow="0" w:lastRow="0" w:firstColumn="0" w:lastColumn="0" w:oddVBand="0" w:evenVBand="0" w:oddHBand="0" w:evenHBand="0" w:firstRowFirstColumn="0" w:firstRowLastColumn="0" w:lastRowFirstColumn="0" w:lastRowLastColumn="0"/>
+            </w:pPr>
+            <w:proofErr w:type="spellStart"/>
+            <w:r>
+              <w:t>GridManager</w:t>
+            </w:r>
+            <w:proofErr w:type="spellEnd"/>
+            <w:r>
+              <w:t xml:space="preserve"> </w:t>
+            </w:r>
+            <w:proofErr w:type="spellStart"/>
+            <w:r>
+              <w:t>powerBox</w:t>
+            </w:r>
+            <w:proofErr w:type="spellEnd"/>
           </w:p>
         </w:tc>
         <w:tc>
@@ -2977,35 +3744,58 @@
               <w:cnfStyle w:val="000000000000" w:firstRow="0" w:lastRow="0" w:firstColumn="0" w:lastColumn="0" w:oddVBand="0" w:evenVBand="0" w:oddHBand="0" w:evenHBand="0" w:firstRowFirstColumn="0" w:firstRowLastColumn="0" w:lastRowFirstColumn="0" w:lastRowLastColumn="0"/>
             </w:pPr>
             <w:r>
-              <w:t>Text text_</w:t>
-            </w:r>
-          </w:p>
-          <w:p>
-            <w:pPr>
-              <w:spacing w:line="240" w:lineRule="auto"/>
-              <w:cnfStyle w:val="000000000000" w:firstRow="0" w:lastRow="0" w:firstColumn="0" w:lastColumn="0" w:oddVBand="0" w:evenVBand="0" w:oddHBand="0" w:evenHBand="0" w:firstRowFirstColumn="0" w:firstRowLastColumn="0" w:lastRowFirstColumn="0" w:lastRowLastColumn="0"/>
-            </w:pPr>
-            <w:r>
-              <w:t>Int inputSize</w:t>
-            </w:r>
-          </w:p>
-          <w:p>
-            <w:pPr>
-              <w:spacing w:line="240" w:lineRule="auto"/>
-              <w:cnfStyle w:val="000000000000" w:firstRow="0" w:lastRow="0" w:firstColumn="0" w:lastColumn="0" w:oddVBand="0" w:evenVBand="0" w:oddHBand="0" w:evenHBand="0" w:firstRowFirstColumn="0" w:firstRowLastColumn="0" w:lastRowFirstColumn="0" w:lastRowLastColumn="0"/>
-            </w:pPr>
-            <w:r>
-              <w:t>String commandCode</w:t>
-            </w:r>
-          </w:p>
-          <w:p>
-            <w:pPr>
-              <w:spacing w:line="240" w:lineRule="auto"/>
-              <w:cnfStyle w:val="000000000000" w:firstRow="0" w:lastRow="0" w:firstColumn="0" w:lastColumn="0" w:oddVBand="0" w:evenVBand="0" w:oddHBand="0" w:evenHBand="0" w:firstRowFirstColumn="0" w:firstRowLastColumn="0" w:lastRowFirstColumn="0" w:lastRowLastColumn="0"/>
-            </w:pPr>
-            <w:r>
-              <w:t>String currentCode</w:t>
-            </w:r>
+              <w:t xml:space="preserve">Text </w:t>
+            </w:r>
+            <w:proofErr w:type="spellStart"/>
+            <w:r>
+              <w:t>text</w:t>
+            </w:r>
+            <w:proofErr w:type="spellEnd"/>
+            <w:r>
+              <w:t>_</w:t>
+            </w:r>
+          </w:p>
+          <w:p>
+            <w:pPr>
+              <w:spacing w:line="240" w:lineRule="auto"/>
+              <w:cnfStyle w:val="000000000000" w:firstRow="0" w:lastRow="0" w:firstColumn="0" w:lastColumn="0" w:oddVBand="0" w:evenVBand="0" w:oddHBand="0" w:evenHBand="0" w:firstRowFirstColumn="0" w:firstRowLastColumn="0" w:lastRowFirstColumn="0" w:lastRowLastColumn="0"/>
+            </w:pPr>
+            <w:r>
+              <w:t xml:space="preserve">Int </w:t>
+            </w:r>
+            <w:proofErr w:type="spellStart"/>
+            <w:r>
+              <w:t>inputSize</w:t>
+            </w:r>
+            <w:proofErr w:type="spellEnd"/>
+          </w:p>
+          <w:p>
+            <w:pPr>
+              <w:spacing w:line="240" w:lineRule="auto"/>
+              <w:cnfStyle w:val="000000000000" w:firstRow="0" w:lastRow="0" w:firstColumn="0" w:lastColumn="0" w:oddVBand="0" w:evenVBand="0" w:oddHBand="0" w:evenHBand="0" w:firstRowFirstColumn="0" w:firstRowLastColumn="0" w:lastRowFirstColumn="0" w:lastRowLastColumn="0"/>
+            </w:pPr>
+            <w:r>
+              <w:t xml:space="preserve">String </w:t>
+            </w:r>
+            <w:proofErr w:type="spellStart"/>
+            <w:r>
+              <w:t>commandCode</w:t>
+            </w:r>
+            <w:proofErr w:type="spellEnd"/>
+          </w:p>
+          <w:p>
+            <w:pPr>
+              <w:spacing w:line="240" w:lineRule="auto"/>
+              <w:cnfStyle w:val="000000000000" w:firstRow="0" w:lastRow="0" w:firstColumn="0" w:lastColumn="0" w:oddVBand="0" w:evenVBand="0" w:oddHBand="0" w:evenHBand="0" w:firstRowFirstColumn="0" w:firstRowLastColumn="0" w:lastRowFirstColumn="0" w:lastRowLastColumn="0"/>
+            </w:pPr>
+            <w:r>
+              <w:t xml:space="preserve">String </w:t>
+            </w:r>
+            <w:proofErr w:type="spellStart"/>
+            <w:r>
+              <w:t>currentCode</w:t>
+            </w:r>
+            <w:proofErr w:type="spellEnd"/>
           </w:p>
           <w:p>
             <w:pPr>
@@ -3030,32 +3820,52 @@
               <w:spacing w:line="240" w:lineRule="auto"/>
               <w:cnfStyle w:val="000000000000" w:firstRow="0" w:lastRow="0" w:firstColumn="0" w:lastColumn="0" w:oddVBand="0" w:evenVBand="0" w:oddHBand="0" w:evenHBand="0" w:firstRowFirstColumn="0" w:firstRowLastColumn="0" w:lastRowFirstColumn="0" w:lastRowLastColumn="0"/>
             </w:pPr>
-            <w:r>
-              <w:t>Material[] switchMats</w:t>
-            </w:r>
-          </w:p>
-          <w:p>
-            <w:pPr>
-              <w:spacing w:line="240" w:lineRule="auto"/>
-              <w:cnfStyle w:val="000000000000" w:firstRow="0" w:lastRow="0" w:firstColumn="0" w:lastColumn="0" w:oddVBand="0" w:evenVBand="0" w:oddHBand="0" w:evenHBand="0" w:firstRowFirstColumn="0" w:firstRowLastColumn="0" w:lastRowFirstColumn="0" w:lastRowLastColumn="0"/>
-            </w:pPr>
-            <w:r>
-              <w:t>GameObject light</w:t>
-            </w:r>
-          </w:p>
-          <w:p>
-            <w:pPr>
-              <w:spacing w:line="240" w:lineRule="auto"/>
-              <w:cnfStyle w:val="000000000000" w:firstRow="0" w:lastRow="0" w:firstColumn="0" w:lastColumn="0" w:oddVBand="0" w:evenVBand="0" w:oddHBand="0" w:evenHBand="0" w:firstRowFirstColumn="0" w:firstRowLastColumn="0" w:lastRowFirstColumn="0" w:lastRowLastColumn="0"/>
-            </w:pPr>
-          </w:p>
-          <w:p>
-            <w:pPr>
-              <w:spacing w:line="240" w:lineRule="auto"/>
-              <w:cnfStyle w:val="000000000000" w:firstRow="0" w:lastRow="0" w:firstColumn="0" w:lastColumn="0" w:oddVBand="0" w:evenVBand="0" w:oddHBand="0" w:evenHBand="0" w:firstRowFirstColumn="0" w:firstRowLastColumn="0" w:lastRowFirstColumn="0" w:lastRowLastColumn="0"/>
-            </w:pPr>
-            <w:r>
-              <w:t>MeshRenderer rend_</w:t>
+            <w:proofErr w:type="gramStart"/>
+            <w:r>
+              <w:t>Material[</w:t>
+            </w:r>
+            <w:proofErr w:type="gramEnd"/>
+            <w:r>
+              <w:t xml:space="preserve">] </w:t>
+            </w:r>
+            <w:proofErr w:type="spellStart"/>
+            <w:r>
+              <w:t>switchMats</w:t>
+            </w:r>
+            <w:proofErr w:type="spellEnd"/>
+          </w:p>
+          <w:p>
+            <w:pPr>
+              <w:spacing w:line="240" w:lineRule="auto"/>
+              <w:cnfStyle w:val="000000000000" w:firstRow="0" w:lastRow="0" w:firstColumn="0" w:lastColumn="0" w:oddVBand="0" w:evenVBand="0" w:oddHBand="0" w:evenHBand="0" w:firstRowFirstColumn="0" w:firstRowLastColumn="0" w:lastRowFirstColumn="0" w:lastRowLastColumn="0"/>
+            </w:pPr>
+            <w:proofErr w:type="spellStart"/>
+            <w:r>
+              <w:t>GameObject</w:t>
+            </w:r>
+            <w:proofErr w:type="spellEnd"/>
+            <w:r>
+              <w:t xml:space="preserve"> light</w:t>
+            </w:r>
+          </w:p>
+          <w:p>
+            <w:pPr>
+              <w:spacing w:line="240" w:lineRule="auto"/>
+              <w:cnfStyle w:val="000000000000" w:firstRow="0" w:lastRow="0" w:firstColumn="0" w:lastColumn="0" w:oddVBand="0" w:evenVBand="0" w:oddHBand="0" w:evenHBand="0" w:firstRowFirstColumn="0" w:firstRowLastColumn="0" w:lastRowFirstColumn="0" w:lastRowLastColumn="0"/>
+            </w:pPr>
+          </w:p>
+          <w:p>
+            <w:pPr>
+              <w:spacing w:line="240" w:lineRule="auto"/>
+              <w:cnfStyle w:val="000000000000" w:firstRow="0" w:lastRow="0" w:firstColumn="0" w:lastColumn="0" w:oddVBand="0" w:evenVBand="0" w:oddHBand="0" w:evenHBand="0" w:firstRowFirstColumn="0" w:firstRowLastColumn="0" w:lastRowFirstColumn="0" w:lastRowLastColumn="0"/>
+            </w:pPr>
+            <w:proofErr w:type="spellStart"/>
+            <w:r>
+              <w:t>MeshRenderer</w:t>
+            </w:r>
+            <w:proofErr w:type="spellEnd"/>
+            <w:r>
+              <w:t xml:space="preserve"> rend_</w:t>
             </w:r>
           </w:p>
         </w:tc>
@@ -3098,38 +3908,71 @@
               <w:spacing w:line="240" w:lineRule="auto"/>
               <w:cnfStyle w:val="000000000000" w:firstRow="0" w:lastRow="0" w:firstColumn="0" w:lastColumn="0" w:oddVBand="0" w:evenVBand="0" w:oddHBand="0" w:evenHBand="0" w:firstRowFirstColumn="0" w:firstRowLastColumn="0" w:lastRowFirstColumn="0" w:lastRowLastColumn="0"/>
             </w:pPr>
+            <w:proofErr w:type="spellStart"/>
             <w:r>
               <w:t>set</w:t>
             </w:r>
             <w:r>
               <w:t>EnergyManager</w:t>
             </w:r>
-          </w:p>
-          <w:p>
-            <w:pPr>
-              <w:spacing w:line="240" w:lineRule="auto"/>
-              <w:cnfStyle w:val="000000000000" w:firstRow="0" w:lastRow="0" w:firstColumn="0" w:lastColumn="0" w:oddVBand="0" w:evenVBand="0" w:oddHBand="0" w:evenHBand="0" w:firstRowFirstColumn="0" w:firstRowLastColumn="0" w:lastRowFirstColumn="0" w:lastRowLastColumn="0"/>
-            </w:pPr>
-            <w:r>
-              <w:t>(GridManager)</w:t>
-            </w:r>
-          </w:p>
-          <w:p>
-            <w:pPr>
-              <w:spacing w:line="240" w:lineRule="auto"/>
-              <w:cnfStyle w:val="000000000000" w:firstRow="0" w:lastRow="0" w:firstColumn="0" w:lastColumn="0" w:oddVBand="0" w:evenVBand="0" w:oddHBand="0" w:evenHBand="0" w:firstRowFirstColumn="0" w:firstRowLastColumn="0" w:lastRowFirstColumn="0" w:lastRowLastColumn="0"/>
-            </w:pPr>
-            <w:r>
-              <w:t>getEnergyAmount()</w:t>
-            </w:r>
-          </w:p>
-          <w:p>
-            <w:pPr>
-              <w:spacing w:line="240" w:lineRule="auto"/>
-              <w:cnfStyle w:val="000000000000" w:firstRow="0" w:lastRow="0" w:firstColumn="0" w:lastColumn="0" w:oddVBand="0" w:evenVBand="0" w:oddHBand="0" w:evenHBand="0" w:firstRowFirstColumn="0" w:firstRowLastColumn="0" w:lastRowFirstColumn="0" w:lastRowLastColumn="0"/>
-            </w:pPr>
-            <w:r>
-              <w:t>bool isObjectOn()</w:t>
+            <w:proofErr w:type="spellEnd"/>
+          </w:p>
+          <w:p>
+            <w:pPr>
+              <w:spacing w:line="240" w:lineRule="auto"/>
+              <w:cnfStyle w:val="000000000000" w:firstRow="0" w:lastRow="0" w:firstColumn="0" w:lastColumn="0" w:oddVBand="0" w:evenVBand="0" w:oddHBand="0" w:evenHBand="0" w:firstRowFirstColumn="0" w:firstRowLastColumn="0" w:lastRowFirstColumn="0" w:lastRowLastColumn="0"/>
+            </w:pPr>
+            <w:r>
+              <w:t>(</w:t>
+            </w:r>
+            <w:proofErr w:type="spellStart"/>
+            <w:r>
+              <w:t>GridManager</w:t>
+            </w:r>
+            <w:proofErr w:type="spellEnd"/>
+            <w:r>
+              <w:t>)</w:t>
+            </w:r>
+          </w:p>
+          <w:p>
+            <w:pPr>
+              <w:spacing w:line="240" w:lineRule="auto"/>
+              <w:cnfStyle w:val="000000000000" w:firstRow="0" w:lastRow="0" w:firstColumn="0" w:lastColumn="0" w:oddVBand="0" w:evenVBand="0" w:oddHBand="0" w:evenHBand="0" w:firstRowFirstColumn="0" w:firstRowLastColumn="0" w:lastRowFirstColumn="0" w:lastRowLastColumn="0"/>
+            </w:pPr>
+            <w:proofErr w:type="spellStart"/>
+            <w:proofErr w:type="gramStart"/>
+            <w:r>
+              <w:t>getEnergyAmount</w:t>
+            </w:r>
+            <w:proofErr w:type="spellEnd"/>
+            <w:r>
+              <w:t>(</w:t>
+            </w:r>
+            <w:proofErr w:type="gramEnd"/>
+            <w:r>
+              <w:t>)</w:t>
+            </w:r>
+          </w:p>
+          <w:p>
+            <w:pPr>
+              <w:spacing w:line="240" w:lineRule="auto"/>
+              <w:cnfStyle w:val="000000000000" w:firstRow="0" w:lastRow="0" w:firstColumn="0" w:lastColumn="0" w:oddVBand="0" w:evenVBand="0" w:oddHBand="0" w:evenHBand="0" w:firstRowFirstColumn="0" w:firstRowLastColumn="0" w:lastRowFirstColumn="0" w:lastRowLastColumn="0"/>
+            </w:pPr>
+            <w:r>
+              <w:t xml:space="preserve">bool </w:t>
+            </w:r>
+            <w:proofErr w:type="spellStart"/>
+            <w:proofErr w:type="gramStart"/>
+            <w:r>
+              <w:t>isObjectOn</w:t>
+            </w:r>
+            <w:proofErr w:type="spellEnd"/>
+            <w:r>
+              <w:t>(</w:t>
+            </w:r>
+            <w:proofErr w:type="gramEnd"/>
+            <w:r>
+              <w:t>)</w:t>
             </w:r>
           </w:p>
         </w:tc>
@@ -3148,17 +3991,27 @@
               <w:spacing w:line="240" w:lineRule="auto"/>
               <w:cnfStyle w:val="000000000000" w:firstRow="0" w:lastRow="0" w:firstColumn="0" w:lastColumn="0" w:oddVBand="0" w:evenVBand="0" w:oddHBand="0" w:evenHBand="0" w:firstRowFirstColumn="0" w:firstRowLastColumn="0" w:lastRowFirstColumn="0" w:lastRowLastColumn="0"/>
             </w:pPr>
+            <w:proofErr w:type="spellStart"/>
             <w:r>
               <w:t>setEnergyManager</w:t>
             </w:r>
-          </w:p>
-          <w:p>
-            <w:pPr>
-              <w:spacing w:line="240" w:lineRule="auto"/>
-              <w:cnfStyle w:val="000000000000" w:firstRow="0" w:lastRow="0" w:firstColumn="0" w:lastColumn="0" w:oddVBand="0" w:evenVBand="0" w:oddHBand="0" w:evenHBand="0" w:firstRowFirstColumn="0" w:firstRowLastColumn="0" w:lastRowFirstColumn="0" w:lastRowLastColumn="0"/>
-            </w:pPr>
-            <w:r>
-              <w:t>(GridManager)</w:t>
+            <w:proofErr w:type="spellEnd"/>
+          </w:p>
+          <w:p>
+            <w:pPr>
+              <w:spacing w:line="240" w:lineRule="auto"/>
+              <w:cnfStyle w:val="000000000000" w:firstRow="0" w:lastRow="0" w:firstColumn="0" w:lastColumn="0" w:oddVBand="0" w:evenVBand="0" w:oddHBand="0" w:evenHBand="0" w:firstRowFirstColumn="0" w:firstRowLastColumn="0" w:lastRowFirstColumn="0" w:lastRowLastColumn="0"/>
+            </w:pPr>
+            <w:r>
+              <w:t>(</w:t>
+            </w:r>
+            <w:proofErr w:type="spellStart"/>
+            <w:r>
+              <w:t>GridManager</w:t>
+            </w:r>
+            <w:proofErr w:type="spellEnd"/>
+            <w:r>
+              <w:t>)</w:t>
             </w:r>
           </w:p>
           <w:p>
@@ -3224,17 +4077,32 @@
               <w:spacing w:line="240" w:lineRule="auto"/>
               <w:cnfStyle w:val="000000000000" w:firstRow="0" w:lastRow="0" w:firstColumn="0" w:lastColumn="0" w:oddVBand="0" w:evenVBand="0" w:oddHBand="0" w:evenHBand="0" w:firstRowFirstColumn="0" w:firstRowLastColumn="0" w:lastRowFirstColumn="0" w:lastRowLastColumn="0"/>
             </w:pPr>
-            <w:r>
-              <w:t>powerObject(bool)</w:t>
-            </w:r>
-          </w:p>
-          <w:p>
-            <w:pPr>
-              <w:spacing w:line="240" w:lineRule="auto"/>
-              <w:cnfStyle w:val="000000000000" w:firstRow="0" w:lastRow="0" w:firstColumn="0" w:lastColumn="0" w:oddVBand="0" w:evenVBand="0" w:oddHBand="0" w:evenHBand="0" w:firstRowFirstColumn="0" w:firstRowLastColumn="0" w:lastRowFirstColumn="0" w:lastRowLastColumn="0"/>
-            </w:pPr>
-            <w:r>
-              <w:t>useObject()</w:t>
+            <w:proofErr w:type="spellStart"/>
+            <w:r>
+              <w:t>powerObject</w:t>
+            </w:r>
+            <w:proofErr w:type="spellEnd"/>
+            <w:r>
+              <w:t>(bool)</w:t>
+            </w:r>
+          </w:p>
+          <w:p>
+            <w:pPr>
+              <w:spacing w:line="240" w:lineRule="auto"/>
+              <w:cnfStyle w:val="000000000000" w:firstRow="0" w:lastRow="0" w:firstColumn="0" w:lastColumn="0" w:oddVBand="0" w:evenVBand="0" w:oddHBand="0" w:evenHBand="0" w:firstRowFirstColumn="0" w:firstRowLastColumn="0" w:lastRowFirstColumn="0" w:lastRowLastColumn="0"/>
+            </w:pPr>
+            <w:proofErr w:type="spellStart"/>
+            <w:proofErr w:type="gramStart"/>
+            <w:r>
+              <w:t>useObject</w:t>
+            </w:r>
+            <w:proofErr w:type="spellEnd"/>
+            <w:r>
+              <w:t>(</w:t>
+            </w:r>
+            <w:proofErr w:type="gramEnd"/>
+            <w:r>
+              <w:t>)</w:t>
             </w:r>
           </w:p>
         </w:tc>
@@ -3253,50 +4121,88 @@
               <w:spacing w:line="240" w:lineRule="auto"/>
               <w:cnfStyle w:val="000000000000" w:firstRow="0" w:lastRow="0" w:firstColumn="0" w:lastColumn="0" w:oddVBand="0" w:evenVBand="0" w:oddHBand="0" w:evenHBand="0" w:firstRowFirstColumn="0" w:firstRowLastColumn="0" w:lastRowFirstColumn="0" w:lastRowLastColumn="0"/>
             </w:pPr>
-            <w:r>
-              <w:t>addString(string)</w:t>
-            </w:r>
-          </w:p>
-          <w:p>
-            <w:pPr>
-              <w:spacing w:line="240" w:lineRule="auto"/>
-              <w:cnfStyle w:val="000000000000" w:firstRow="0" w:lastRow="0" w:firstColumn="0" w:lastColumn="0" w:oddVBand="0" w:evenVBand="0" w:oddHBand="0" w:evenHBand="0" w:firstRowFirstColumn="0" w:firstRowLastColumn="0" w:lastRowFirstColumn="0" w:lastRowLastColumn="0"/>
-            </w:pPr>
-            <w:r>
-              <w:t>clearString()</w:t>
-            </w:r>
-          </w:p>
-          <w:p>
-            <w:pPr>
-              <w:spacing w:line="240" w:lineRule="auto"/>
-              <w:cnfStyle w:val="000000000000" w:firstRow="0" w:lastRow="0" w:firstColumn="0" w:lastColumn="0" w:oddVBand="0" w:evenVBand="0" w:oddHBand="0" w:evenHBand="0" w:firstRowFirstColumn="0" w:firstRowLastColumn="0" w:lastRowFirstColumn="0" w:lastRowLastColumn="0"/>
-            </w:pPr>
-            <w:r>
-              <w:t>bool isCurrentCode()</w:t>
-            </w:r>
-          </w:p>
-          <w:p>
-            <w:pPr>
-              <w:spacing w:line="240" w:lineRule="auto"/>
-              <w:cnfStyle w:val="000000000000" w:firstRow="0" w:lastRow="0" w:firstColumn="0" w:lastColumn="0" w:oddVBand="0" w:evenVBand="0" w:oddHBand="0" w:evenHBand="0" w:firstRowFirstColumn="0" w:firstRowLastColumn="0" w:lastRowFirstColumn="0" w:lastRowLastColumn="0"/>
-            </w:pPr>
-            <w:r>
-              <w:t>displayText(string)</w:t>
-            </w:r>
-          </w:p>
-          <w:p>
-            <w:pPr>
-              <w:spacing w:line="240" w:lineRule="auto"/>
-              <w:cnfStyle w:val="000000000000" w:firstRow="0" w:lastRow="0" w:firstColumn="0" w:lastColumn="0" w:oddVBand="0" w:evenVBand="0" w:oddHBand="0" w:evenHBand="0" w:firstRowFirstColumn="0" w:firstRowLastColumn="0" w:lastRowFirstColumn="0" w:lastRowLastColumn="0"/>
-            </w:pPr>
-          </w:p>
-          <w:p>
-            <w:pPr>
-              <w:spacing w:line="240" w:lineRule="auto"/>
-              <w:cnfStyle w:val="000000000000" w:firstRow="0" w:lastRow="0" w:firstColumn="0" w:lastColumn="0" w:oddVBand="0" w:evenVBand="0" w:oddHBand="0" w:evenHBand="0" w:firstRowFirstColumn="0" w:firstRowLastColumn="0" w:lastRowFirstColumn="0" w:lastRowLastColumn="0"/>
-            </w:pPr>
-            <w:r>
-              <w:t>powerObject(bool)</w:t>
+            <w:proofErr w:type="spellStart"/>
+            <w:r>
+              <w:t>addString</w:t>
+            </w:r>
+            <w:proofErr w:type="spellEnd"/>
+            <w:r>
+              <w:t>(string)</w:t>
+            </w:r>
+          </w:p>
+          <w:p>
+            <w:pPr>
+              <w:spacing w:line="240" w:lineRule="auto"/>
+              <w:cnfStyle w:val="000000000000" w:firstRow="0" w:lastRow="0" w:firstColumn="0" w:lastColumn="0" w:oddVBand="0" w:evenVBand="0" w:oddHBand="0" w:evenHBand="0" w:firstRowFirstColumn="0" w:firstRowLastColumn="0" w:lastRowFirstColumn="0" w:lastRowLastColumn="0"/>
+            </w:pPr>
+            <w:proofErr w:type="spellStart"/>
+            <w:proofErr w:type="gramStart"/>
+            <w:r>
+              <w:t>clearString</w:t>
+            </w:r>
+            <w:proofErr w:type="spellEnd"/>
+            <w:r>
+              <w:t>(</w:t>
+            </w:r>
+            <w:proofErr w:type="gramEnd"/>
+            <w:r>
+              <w:t>)</w:t>
+            </w:r>
+          </w:p>
+          <w:p>
+            <w:pPr>
+              <w:spacing w:line="240" w:lineRule="auto"/>
+              <w:cnfStyle w:val="000000000000" w:firstRow="0" w:lastRow="0" w:firstColumn="0" w:lastColumn="0" w:oddVBand="0" w:evenVBand="0" w:oddHBand="0" w:evenHBand="0" w:firstRowFirstColumn="0" w:firstRowLastColumn="0" w:lastRowFirstColumn="0" w:lastRowLastColumn="0"/>
+            </w:pPr>
+            <w:r>
+              <w:t xml:space="preserve">bool </w:t>
+            </w:r>
+            <w:proofErr w:type="spellStart"/>
+            <w:proofErr w:type="gramStart"/>
+            <w:r>
+              <w:t>isCurrentCode</w:t>
+            </w:r>
+            <w:proofErr w:type="spellEnd"/>
+            <w:r>
+              <w:t>(</w:t>
+            </w:r>
+            <w:proofErr w:type="gramEnd"/>
+            <w:r>
+              <w:t>)</w:t>
+            </w:r>
+          </w:p>
+          <w:p>
+            <w:pPr>
+              <w:spacing w:line="240" w:lineRule="auto"/>
+              <w:cnfStyle w:val="000000000000" w:firstRow="0" w:lastRow="0" w:firstColumn="0" w:lastColumn="0" w:oddVBand="0" w:evenVBand="0" w:oddHBand="0" w:evenHBand="0" w:firstRowFirstColumn="0" w:firstRowLastColumn="0" w:lastRowFirstColumn="0" w:lastRowLastColumn="0"/>
+            </w:pPr>
+            <w:proofErr w:type="spellStart"/>
+            <w:r>
+              <w:t>displayText</w:t>
+            </w:r>
+            <w:proofErr w:type="spellEnd"/>
+            <w:r>
+              <w:t>(string)</w:t>
+            </w:r>
+          </w:p>
+          <w:p>
+            <w:pPr>
+              <w:spacing w:line="240" w:lineRule="auto"/>
+              <w:cnfStyle w:val="000000000000" w:firstRow="0" w:lastRow="0" w:firstColumn="0" w:lastColumn="0" w:oddVBand="0" w:evenVBand="0" w:oddHBand="0" w:evenHBand="0" w:firstRowFirstColumn="0" w:firstRowLastColumn="0" w:lastRowFirstColumn="0" w:lastRowLastColumn="0"/>
+            </w:pPr>
+          </w:p>
+          <w:p>
+            <w:pPr>
+              <w:spacing w:line="240" w:lineRule="auto"/>
+              <w:cnfStyle w:val="000000000000" w:firstRow="0" w:lastRow="0" w:firstColumn="0" w:lastColumn="0" w:oddVBand="0" w:evenVBand="0" w:oddHBand="0" w:evenHBand="0" w:firstRowFirstColumn="0" w:firstRowLastColumn="0" w:lastRowFirstColumn="0" w:lastRowLastColumn="0"/>
+            </w:pPr>
+            <w:proofErr w:type="spellStart"/>
+            <w:r>
+              <w:t>powerObject</w:t>
+            </w:r>
+            <w:proofErr w:type="spellEnd"/>
+            <w:r>
+              <w:t>(bool)</w:t>
             </w:r>
           </w:p>
         </w:tc>
@@ -3406,9 +4312,9 @@
         <w:tblLook w:val="04A0" w:firstRow="1" w:lastRow="0" w:firstColumn="1" w:lastColumn="0" w:noHBand="0" w:noVBand="1"/>
       </w:tblPr>
       <w:tblGrid>
-        <w:gridCol w:w="1413"/>
-        <w:gridCol w:w="2693"/>
-        <w:gridCol w:w="2693"/>
+        <w:gridCol w:w="1409"/>
+        <w:gridCol w:w="2576"/>
+        <w:gridCol w:w="2564"/>
       </w:tblGrid>
       <w:tr>
         <w:trPr>
@@ -3417,7 +4323,7 @@
         <w:tc>
           <w:tcPr>
             <w:cnfStyle w:val="001000000000" w:firstRow="0" w:lastRow="0" w:firstColumn="1" w:lastColumn="0" w:oddVBand="0" w:evenVBand="0" w:oddHBand="0" w:evenHBand="0" w:firstRowFirstColumn="0" w:firstRowLastColumn="0" w:lastRowFirstColumn="0" w:lastRowLastColumn="0"/>
-            <w:tcW w:w="1413" w:type="dxa"/>
+            <w:tcW w:w="1409" w:type="dxa"/>
             <w:tcBorders>
               <w:top w:val="single" w:sz="4" w:space="0" w:color="999999" w:themeColor="text1" w:themeTint="66"/>
               <w:left w:val="single" w:sz="4" w:space="0" w:color="999999" w:themeColor="text1" w:themeTint="66"/>
@@ -3436,7 +4342,7 @@
         </w:tc>
         <w:tc>
           <w:tcPr>
-            <w:tcW w:w="2693" w:type="dxa"/>
+            <w:tcW w:w="2576" w:type="dxa"/>
             <w:tcBorders>
               <w:top w:val="single" w:sz="4" w:space="0" w:color="999999" w:themeColor="text1" w:themeTint="66"/>
               <w:left w:val="single" w:sz="4" w:space="0" w:color="999999" w:themeColor="text1" w:themeTint="66"/>
@@ -3456,7 +4362,7 @@
         </w:tc>
         <w:tc>
           <w:tcPr>
-            <w:tcW w:w="2693" w:type="dxa"/>
+            <w:tcW w:w="2564" w:type="dxa"/>
             <w:tcBorders>
               <w:top w:val="single" w:sz="4" w:space="0" w:color="999999" w:themeColor="text1" w:themeTint="66"/>
               <w:left w:val="single" w:sz="4" w:space="0" w:color="999999" w:themeColor="text1" w:themeTint="66"/>
@@ -3478,7 +4384,7 @@
         <w:tc>
           <w:tcPr>
             <w:cnfStyle w:val="001000000000" w:firstRow="0" w:lastRow="0" w:firstColumn="1" w:lastColumn="0" w:oddVBand="0" w:evenVBand="0" w:oddHBand="0" w:evenHBand="0" w:firstRowFirstColumn="0" w:firstRowLastColumn="0" w:lastRowFirstColumn="0" w:lastRowLastColumn="0"/>
-            <w:tcW w:w="1413" w:type="dxa"/>
+            <w:tcW w:w="1409" w:type="dxa"/>
             <w:tcBorders>
               <w:top w:val="single" w:sz="4" w:space="0" w:color="999999" w:themeColor="text1" w:themeTint="66"/>
               <w:left w:val="single" w:sz="4" w:space="0" w:color="999999" w:themeColor="text1" w:themeTint="66"/>
@@ -3498,28 +4404,30 @@
         </w:tc>
         <w:tc>
           <w:tcPr>
-            <w:tcW w:w="2693" w:type="dxa"/>
-            <w:tcBorders>
-              <w:top w:val="single" w:sz="4" w:space="0" w:color="999999" w:themeColor="text1" w:themeTint="66"/>
-              <w:left w:val="single" w:sz="4" w:space="0" w:color="999999" w:themeColor="text1" w:themeTint="66"/>
-              <w:bottom w:val="single" w:sz="4" w:space="0" w:color="999999" w:themeColor="text1" w:themeTint="66"/>
-              <w:right w:val="single" w:sz="4" w:space="0" w:color="999999" w:themeColor="text1" w:themeTint="66"/>
-            </w:tcBorders>
-            <w:hideMark/>
-          </w:tcPr>
-          <w:p>
-            <w:pPr>
-              <w:spacing w:line="240" w:lineRule="auto"/>
-              <w:cnfStyle w:val="000000000000" w:firstRow="0" w:lastRow="0" w:firstColumn="0" w:lastColumn="0" w:oddVBand="0" w:evenVBand="0" w:oddHBand="0" w:evenHBand="0" w:firstRowFirstColumn="0" w:firstRowLastColumn="0" w:lastRowFirstColumn="0" w:lastRowLastColumn="0"/>
-            </w:pPr>
+            <w:tcW w:w="2576" w:type="dxa"/>
+            <w:tcBorders>
+              <w:top w:val="single" w:sz="4" w:space="0" w:color="999999" w:themeColor="text1" w:themeTint="66"/>
+              <w:left w:val="single" w:sz="4" w:space="0" w:color="999999" w:themeColor="text1" w:themeTint="66"/>
+              <w:bottom w:val="single" w:sz="4" w:space="0" w:color="999999" w:themeColor="text1" w:themeTint="66"/>
+              <w:right w:val="single" w:sz="4" w:space="0" w:color="999999" w:themeColor="text1" w:themeTint="66"/>
+            </w:tcBorders>
+            <w:hideMark/>
+          </w:tcPr>
+          <w:p>
+            <w:pPr>
+              <w:spacing w:line="240" w:lineRule="auto"/>
+              <w:cnfStyle w:val="000000000000" w:firstRow="0" w:lastRow="0" w:firstColumn="0" w:lastColumn="0" w:oddVBand="0" w:evenVBand="0" w:oddHBand="0" w:evenHBand="0" w:firstRowFirstColumn="0" w:firstRowLastColumn="0" w:lastRowFirstColumn="0" w:lastRowLastColumn="0"/>
+            </w:pPr>
+            <w:proofErr w:type="spellStart"/>
             <w:r>
               <w:t>EnergyObject</w:t>
             </w:r>
-          </w:p>
-        </w:tc>
-        <w:tc>
-          <w:tcPr>
-            <w:tcW w:w="2693" w:type="dxa"/>
+            <w:proofErr w:type="spellEnd"/>
+          </w:p>
+        </w:tc>
+        <w:tc>
+          <w:tcPr>
+            <w:tcW w:w="2564" w:type="dxa"/>
             <w:tcBorders>
               <w:top w:val="single" w:sz="4" w:space="0" w:color="999999" w:themeColor="text1" w:themeTint="66"/>
               <w:left w:val="single" w:sz="4" w:space="0" w:color="999999" w:themeColor="text1" w:themeTint="66"/>
@@ -3542,7 +4450,7 @@
         <w:tc>
           <w:tcPr>
             <w:cnfStyle w:val="001000000000" w:firstRow="0" w:lastRow="0" w:firstColumn="1" w:lastColumn="0" w:oddVBand="0" w:evenVBand="0" w:oddHBand="0" w:evenHBand="0" w:firstRowFirstColumn="0" w:firstRowLastColumn="0" w:lastRowFirstColumn="0" w:lastRowLastColumn="0"/>
-            <w:tcW w:w="1413" w:type="dxa"/>
+            <w:tcW w:w="1409" w:type="dxa"/>
             <w:tcBorders>
               <w:top w:val="single" w:sz="4" w:space="0" w:color="999999" w:themeColor="text1" w:themeTint="66"/>
               <w:left w:val="single" w:sz="4" w:space="0" w:color="999999" w:themeColor="text1" w:themeTint="66"/>
@@ -3562,7 +4470,7 @@
         </w:tc>
         <w:tc>
           <w:tcPr>
-            <w:tcW w:w="2693" w:type="dxa"/>
+            <w:tcW w:w="2576" w:type="dxa"/>
             <w:tcBorders>
               <w:top w:val="single" w:sz="4" w:space="0" w:color="999999" w:themeColor="text1" w:themeTint="66"/>
               <w:left w:val="single" w:sz="4" w:space="0" w:color="999999" w:themeColor="text1" w:themeTint="66"/>
@@ -3583,24 +4491,21 @@
         </w:tc>
         <w:tc>
           <w:tcPr>
-            <w:tcW w:w="2693" w:type="dxa"/>
-            <w:tcBorders>
-              <w:top w:val="single" w:sz="4" w:space="0" w:color="999999" w:themeColor="text1" w:themeTint="66"/>
-              <w:left w:val="single" w:sz="4" w:space="0" w:color="999999" w:themeColor="text1" w:themeTint="66"/>
-              <w:bottom w:val="single" w:sz="4" w:space="0" w:color="999999" w:themeColor="text1" w:themeTint="66"/>
-              <w:right w:val="single" w:sz="4" w:space="0" w:color="999999" w:themeColor="text1" w:themeTint="66"/>
-            </w:tcBorders>
-          </w:tcPr>
-          <w:p>
-            <w:pPr>
-              <w:spacing w:line="240" w:lineRule="auto"/>
-              <w:cnfStyle w:val="000000000000" w:firstRow="0" w:lastRow="0" w:firstColumn="0" w:lastColumn="0" w:oddVBand="0" w:evenVBand="0" w:oddHBand="0" w:evenHBand="0" w:firstRowFirstColumn="0" w:firstRowLastColumn="0" w:lastRowFirstColumn="0" w:lastRowLastColumn="0"/>
-            </w:pPr>
-            <w:r>
-              <w:t xml:space="preserve">When activated, this object would change the </w:t>
-            </w:r>
-            <w:r>
-              <w:t>permissions of a specific interaction to stop the player from using it until it is unlocked again.</w:t>
+            <w:tcW w:w="2564" w:type="dxa"/>
+            <w:tcBorders>
+              <w:top w:val="single" w:sz="4" w:space="0" w:color="999999" w:themeColor="text1" w:themeTint="66"/>
+              <w:left w:val="single" w:sz="4" w:space="0" w:color="999999" w:themeColor="text1" w:themeTint="66"/>
+              <w:bottom w:val="single" w:sz="4" w:space="0" w:color="999999" w:themeColor="text1" w:themeTint="66"/>
+              <w:right w:val="single" w:sz="4" w:space="0" w:color="999999" w:themeColor="text1" w:themeTint="66"/>
+            </w:tcBorders>
+          </w:tcPr>
+          <w:p>
+            <w:pPr>
+              <w:spacing w:line="240" w:lineRule="auto"/>
+              <w:cnfStyle w:val="000000000000" w:firstRow="0" w:lastRow="0" w:firstColumn="0" w:lastColumn="0" w:oddVBand="0" w:evenVBand="0" w:oddHBand="0" w:evenHBand="0" w:firstRowFirstColumn="0" w:firstRowLastColumn="0" w:lastRowFirstColumn="0" w:lastRowLastColumn="0"/>
+            </w:pPr>
+            <w:r>
+              <w:t>When activated, this object would change the permissions of a specific interaction to stop the player from using it until it is unlocked again.</w:t>
             </w:r>
           </w:p>
         </w:tc>
@@ -3609,7 +4514,7 @@
         <w:tc>
           <w:tcPr>
             <w:cnfStyle w:val="001000000000" w:firstRow="0" w:lastRow="0" w:firstColumn="1" w:lastColumn="0" w:oddVBand="0" w:evenVBand="0" w:oddHBand="0" w:evenHBand="0" w:firstRowFirstColumn="0" w:firstRowLastColumn="0" w:lastRowFirstColumn="0" w:lastRowLastColumn="0"/>
-            <w:tcW w:w="1413" w:type="dxa"/>
+            <w:tcW w:w="1409" w:type="dxa"/>
             <w:tcBorders>
               <w:top w:val="single" w:sz="4" w:space="0" w:color="999999" w:themeColor="text1" w:themeTint="66"/>
               <w:left w:val="single" w:sz="4" w:space="0" w:color="999999" w:themeColor="text1" w:themeTint="66"/>
@@ -3629,28 +4534,33 @@
         </w:tc>
         <w:tc>
           <w:tcPr>
-            <w:tcW w:w="2693" w:type="dxa"/>
-            <w:tcBorders>
-              <w:top w:val="single" w:sz="4" w:space="0" w:color="999999" w:themeColor="text1" w:themeTint="66"/>
-              <w:left w:val="single" w:sz="4" w:space="0" w:color="999999" w:themeColor="text1" w:themeTint="66"/>
-              <w:bottom w:val="single" w:sz="4" w:space="0" w:color="999999" w:themeColor="text1" w:themeTint="66"/>
-              <w:right w:val="single" w:sz="4" w:space="0" w:color="999999" w:themeColor="text1" w:themeTint="66"/>
-            </w:tcBorders>
-            <w:hideMark/>
-          </w:tcPr>
-          <w:p>
-            <w:pPr>
-              <w:spacing w:line="240" w:lineRule="auto"/>
-              <w:cnfStyle w:val="000000000000" w:firstRow="0" w:lastRow="0" w:firstColumn="0" w:lastColumn="0" w:oddVBand="0" w:evenVBand="0" w:oddHBand="0" w:evenHBand="0" w:firstRowFirstColumn="0" w:firstRowLastColumn="0" w:lastRowFirstColumn="0" w:lastRowLastColumn="0"/>
-            </w:pPr>
-            <w:r>
-              <w:t>Animator anim</w:t>
-            </w:r>
-          </w:p>
-        </w:tc>
-        <w:tc>
-          <w:tcPr>
-            <w:tcW w:w="2693" w:type="dxa"/>
+            <w:tcW w:w="2576" w:type="dxa"/>
+            <w:tcBorders>
+              <w:top w:val="single" w:sz="4" w:space="0" w:color="999999" w:themeColor="text1" w:themeTint="66"/>
+              <w:left w:val="single" w:sz="4" w:space="0" w:color="999999" w:themeColor="text1" w:themeTint="66"/>
+              <w:bottom w:val="single" w:sz="4" w:space="0" w:color="999999" w:themeColor="text1" w:themeTint="66"/>
+              <w:right w:val="single" w:sz="4" w:space="0" w:color="999999" w:themeColor="text1" w:themeTint="66"/>
+            </w:tcBorders>
+            <w:hideMark/>
+          </w:tcPr>
+          <w:p>
+            <w:pPr>
+              <w:spacing w:line="240" w:lineRule="auto"/>
+              <w:cnfStyle w:val="000000000000" w:firstRow="0" w:lastRow="0" w:firstColumn="0" w:lastColumn="0" w:oddVBand="0" w:evenVBand="0" w:oddHBand="0" w:evenHBand="0" w:firstRowFirstColumn="0" w:firstRowLastColumn="0" w:lastRowFirstColumn="0" w:lastRowLastColumn="0"/>
+            </w:pPr>
+            <w:r>
+              <w:t xml:space="preserve">Animator </w:t>
+            </w:r>
+            <w:proofErr w:type="spellStart"/>
+            <w:r>
+              <w:t>anim</w:t>
+            </w:r>
+            <w:proofErr w:type="spellEnd"/>
+          </w:p>
+        </w:tc>
+        <w:tc>
+          <w:tcPr>
+            <w:tcW w:w="2564" w:type="dxa"/>
             <w:tcBorders>
               <w:top w:val="single" w:sz="4" w:space="0" w:color="999999" w:themeColor="text1" w:themeTint="66"/>
               <w:left w:val="single" w:sz="4" w:space="0" w:color="999999" w:themeColor="text1" w:themeTint="66"/>
@@ -3670,7 +4580,7 @@
         <w:tc>
           <w:tcPr>
             <w:cnfStyle w:val="001000000000" w:firstRow="0" w:lastRow="0" w:firstColumn="1" w:lastColumn="0" w:oddVBand="0" w:evenVBand="0" w:oddHBand="0" w:evenHBand="0" w:firstRowFirstColumn="0" w:firstRowLastColumn="0" w:lastRowFirstColumn="0" w:lastRowLastColumn="0"/>
-            <w:tcW w:w="1413" w:type="dxa"/>
+            <w:tcW w:w="1409" w:type="dxa"/>
             <w:tcBorders>
               <w:top w:val="single" w:sz="4" w:space="0" w:color="999999" w:themeColor="text1" w:themeTint="66"/>
               <w:left w:val="single" w:sz="4" w:space="0" w:color="999999" w:themeColor="text1" w:themeTint="66"/>
@@ -3690,25 +4600,25 @@
         </w:tc>
         <w:tc>
           <w:tcPr>
-            <w:tcW w:w="2693" w:type="dxa"/>
-            <w:tcBorders>
-              <w:top w:val="single" w:sz="4" w:space="0" w:color="999999" w:themeColor="text1" w:themeTint="66"/>
-              <w:left w:val="single" w:sz="4" w:space="0" w:color="999999" w:themeColor="text1" w:themeTint="66"/>
-              <w:bottom w:val="single" w:sz="4" w:space="0" w:color="999999" w:themeColor="text1" w:themeTint="66"/>
-              <w:right w:val="single" w:sz="4" w:space="0" w:color="999999" w:themeColor="text1" w:themeTint="66"/>
-            </w:tcBorders>
-            <w:hideMark/>
-          </w:tcPr>
-          <w:p>
-            <w:pPr>
-              <w:spacing w:line="240" w:lineRule="auto"/>
-              <w:cnfStyle w:val="000000000000" w:firstRow="0" w:lastRow="0" w:firstColumn="0" w:lastColumn="0" w:oddVBand="0" w:evenVBand="0" w:oddHBand="0" w:evenHBand="0" w:firstRowFirstColumn="0" w:firstRowLastColumn="0" w:lastRowFirstColumn="0" w:lastRowLastColumn="0"/>
-            </w:pPr>
-          </w:p>
-        </w:tc>
-        <w:tc>
-          <w:tcPr>
-            <w:tcW w:w="2693" w:type="dxa"/>
+            <w:tcW w:w="2576" w:type="dxa"/>
+            <w:tcBorders>
+              <w:top w:val="single" w:sz="4" w:space="0" w:color="999999" w:themeColor="text1" w:themeTint="66"/>
+              <w:left w:val="single" w:sz="4" w:space="0" w:color="999999" w:themeColor="text1" w:themeTint="66"/>
+              <w:bottom w:val="single" w:sz="4" w:space="0" w:color="999999" w:themeColor="text1" w:themeTint="66"/>
+              <w:right w:val="single" w:sz="4" w:space="0" w:color="999999" w:themeColor="text1" w:themeTint="66"/>
+            </w:tcBorders>
+            <w:hideMark/>
+          </w:tcPr>
+          <w:p>
+            <w:pPr>
+              <w:spacing w:line="240" w:lineRule="auto"/>
+              <w:cnfStyle w:val="000000000000" w:firstRow="0" w:lastRow="0" w:firstColumn="0" w:lastColumn="0" w:oddVBand="0" w:evenVBand="0" w:oddHBand="0" w:evenHBand="0" w:firstRowFirstColumn="0" w:firstRowLastColumn="0" w:lastRowFirstColumn="0" w:lastRowLastColumn="0"/>
+            </w:pPr>
+          </w:p>
+        </w:tc>
+        <w:tc>
+          <w:tcPr>
+            <w:tcW w:w="2564" w:type="dxa"/>
             <w:tcBorders>
               <w:top w:val="single" w:sz="4" w:space="0" w:color="999999" w:themeColor="text1" w:themeTint="66"/>
               <w:left w:val="single" w:sz="4" w:space="0" w:color="999999" w:themeColor="text1" w:themeTint="66"/>
@@ -3728,7 +4638,7 @@
         <w:tc>
           <w:tcPr>
             <w:cnfStyle w:val="001000000000" w:firstRow="0" w:lastRow="0" w:firstColumn="1" w:lastColumn="0" w:oddVBand="0" w:evenVBand="0" w:oddHBand="0" w:evenHBand="0" w:firstRowFirstColumn="0" w:firstRowLastColumn="0" w:lastRowFirstColumn="0" w:lastRowLastColumn="0"/>
-            <w:tcW w:w="1413" w:type="dxa"/>
+            <w:tcW w:w="1409" w:type="dxa"/>
             <w:tcBorders>
               <w:top w:val="single" w:sz="4" w:space="0" w:color="999999" w:themeColor="text1" w:themeTint="66"/>
               <w:left w:val="single" w:sz="4" w:space="0" w:color="999999" w:themeColor="text1" w:themeTint="66"/>
@@ -3748,24 +4658,24 @@
         </w:tc>
         <w:tc>
           <w:tcPr>
-            <w:tcW w:w="2693" w:type="dxa"/>
-            <w:tcBorders>
-              <w:top w:val="single" w:sz="4" w:space="0" w:color="999999" w:themeColor="text1" w:themeTint="66"/>
-              <w:left w:val="single" w:sz="4" w:space="0" w:color="999999" w:themeColor="text1" w:themeTint="66"/>
-              <w:bottom w:val="single" w:sz="4" w:space="0" w:color="999999" w:themeColor="text1" w:themeTint="66"/>
-              <w:right w:val="single" w:sz="4" w:space="0" w:color="999999" w:themeColor="text1" w:themeTint="66"/>
-            </w:tcBorders>
-          </w:tcPr>
-          <w:p>
-            <w:pPr>
-              <w:spacing w:line="240" w:lineRule="auto"/>
-              <w:cnfStyle w:val="000000000000" w:firstRow="0" w:lastRow="0" w:firstColumn="0" w:lastColumn="0" w:oddVBand="0" w:evenVBand="0" w:oddHBand="0" w:evenHBand="0" w:firstRowFirstColumn="0" w:firstRowLastColumn="0" w:lastRowFirstColumn="0" w:lastRowLastColumn="0"/>
-            </w:pPr>
-          </w:p>
-        </w:tc>
-        <w:tc>
-          <w:tcPr>
-            <w:tcW w:w="2693" w:type="dxa"/>
+            <w:tcW w:w="2576" w:type="dxa"/>
+            <w:tcBorders>
+              <w:top w:val="single" w:sz="4" w:space="0" w:color="999999" w:themeColor="text1" w:themeTint="66"/>
+              <w:left w:val="single" w:sz="4" w:space="0" w:color="999999" w:themeColor="text1" w:themeTint="66"/>
+              <w:bottom w:val="single" w:sz="4" w:space="0" w:color="999999" w:themeColor="text1" w:themeTint="66"/>
+              <w:right w:val="single" w:sz="4" w:space="0" w:color="999999" w:themeColor="text1" w:themeTint="66"/>
+            </w:tcBorders>
+          </w:tcPr>
+          <w:p>
+            <w:pPr>
+              <w:spacing w:line="240" w:lineRule="auto"/>
+              <w:cnfStyle w:val="000000000000" w:firstRow="0" w:lastRow="0" w:firstColumn="0" w:lastColumn="0" w:oddVBand="0" w:evenVBand="0" w:oddHBand="0" w:evenHBand="0" w:firstRowFirstColumn="0" w:firstRowLastColumn="0" w:lastRowFirstColumn="0" w:lastRowLastColumn="0"/>
+            </w:pPr>
+          </w:p>
+        </w:tc>
+        <w:tc>
+          <w:tcPr>
+            <w:tcW w:w="2564" w:type="dxa"/>
             <w:tcBorders>
               <w:top w:val="single" w:sz="4" w:space="0" w:color="999999" w:themeColor="text1" w:themeTint="66"/>
               <w:left w:val="single" w:sz="4" w:space="0" w:color="999999" w:themeColor="text1" w:themeTint="66"/>
@@ -3891,9 +4801,11 @@
               <w:spacing w:line="240" w:lineRule="auto"/>
               <w:cnfStyle w:val="100000000000" w:firstRow="1" w:lastRow="0" w:firstColumn="0" w:lastColumn="0" w:oddVBand="0" w:evenVBand="0" w:oddHBand="0" w:evenHBand="0" w:firstRowFirstColumn="0" w:firstRowLastColumn="0" w:lastRowFirstColumn="0" w:lastRowLastColumn="0"/>
             </w:pPr>
+            <w:proofErr w:type="spellStart"/>
             <w:r>
               <w:t>CameraManager</w:t>
             </w:r>
+            <w:proofErr w:type="spellEnd"/>
           </w:p>
         </w:tc>
       </w:tr>
@@ -4024,7 +4936,25 @@
               <w:cnfStyle w:val="000000000000" w:firstRow="0" w:lastRow="0" w:firstColumn="0" w:lastColumn="0" w:oddVBand="0" w:evenVBand="0" w:oddHBand="0" w:evenHBand="0" w:firstRowFirstColumn="0" w:firstRowLastColumn="0" w:lastRowFirstColumn="0" w:lastRowLastColumn="0"/>
             </w:pPr>
             <w:r>
-              <w:t>This also turns off all switches if too much power is routed through it. WARNING: This will look for all energyInteraction classes currently under it’s system. No others. Need system for generator as well.</w:t>
+              <w:t xml:space="preserve">This also turns off all switches if too much power is routed through it. WARNING: This will look for all </w:t>
+            </w:r>
+            <w:proofErr w:type="spellStart"/>
+            <w:r>
+              <w:t>energyInteraction</w:t>
+            </w:r>
+            <w:proofErr w:type="spellEnd"/>
+            <w:r>
+              <w:t xml:space="preserve"> classes currently under </w:t>
+            </w:r>
+            <w:proofErr w:type="spellStart"/>
+            <w:proofErr w:type="gramStart"/>
+            <w:r>
+              <w:t>it’s</w:t>
+            </w:r>
+            <w:proofErr w:type="spellEnd"/>
+            <w:proofErr w:type="gramEnd"/>
+            <w:r>
+              <w:t xml:space="preserve"> system. No others. Need system for generator as well.</w:t>
             </w:r>
           </w:p>
         </w:tc>
@@ -4045,7 +4975,17 @@
               <w:cnfStyle w:val="000000000000" w:firstRow="0" w:lastRow="0" w:firstColumn="0" w:lastColumn="0" w:oddVBand="0" w:evenVBand="0" w:oddHBand="0" w:evenHBand="0" w:firstRowFirstColumn="0" w:firstRowLastColumn="0" w:lastRowFirstColumn="0" w:lastRowLastColumn="0"/>
             </w:pPr>
             <w:r>
-              <w:t xml:space="preserve">This will manage several grids, turning them on or off. Each system will function on it’s own. </w:t>
+              <w:t xml:space="preserve">This will manage several grids, turning them on or off. Each system will function on </w:t>
+            </w:r>
+            <w:proofErr w:type="spellStart"/>
+            <w:proofErr w:type="gramStart"/>
+            <w:r>
+              <w:t>it’s</w:t>
+            </w:r>
+            <w:proofErr w:type="spellEnd"/>
+            <w:proofErr w:type="gramEnd"/>
+            <w:r>
+              <w:t xml:space="preserve"> own. </w:t>
             </w:r>
             <w:r>
               <w:t>A system manager can also be linked to a generator position. It doesn’t know of this connection, but plugging in, turning on and off a generator will turn the systems on and off without tripping the switches.</w:t>
@@ -4063,7 +5003,15 @@
               <w:cnfStyle w:val="000000000000" w:firstRow="0" w:lastRow="0" w:firstColumn="0" w:lastColumn="0" w:oddVBand="0" w:evenVBand="0" w:oddHBand="0" w:evenHBand="0" w:firstRowFirstColumn="0" w:firstRowLastColumn="0" w:lastRowFirstColumn="0" w:lastRowLastColumn="0"/>
             </w:pPr>
             <w:r>
-              <w:t>This is usually figure out if generatorPower starts at 0 or not. Any internally powered system manager cannot be changes as it has no connected position.</w:t>
+              <w:t xml:space="preserve">This is usually figure out if </w:t>
+            </w:r>
+            <w:proofErr w:type="spellStart"/>
+            <w:r>
+              <w:t>generatorPower</w:t>
+            </w:r>
+            <w:proofErr w:type="spellEnd"/>
+            <w:r>
+              <w:t xml:space="preserve"> starts at 0 or not. Any internally powered system manager cannot be changes as it has no connected position.</w:t>
             </w:r>
           </w:p>
         </w:tc>
@@ -4153,50 +5101,90 @@
               <w:spacing w:line="240" w:lineRule="auto"/>
               <w:cnfStyle w:val="000000000000" w:firstRow="0" w:lastRow="0" w:firstColumn="0" w:lastColumn="0" w:oddVBand="0" w:evenVBand="0" w:oddHBand="0" w:evenHBand="0" w:firstRowFirstColumn="0" w:firstRowLastColumn="0" w:lastRowFirstColumn="0" w:lastRowLastColumn="0"/>
             </w:pPr>
-            <w:r>
-              <w:t>EnergyObjects[] objs</w:t>
-            </w:r>
-          </w:p>
-          <w:p>
-            <w:pPr>
-              <w:spacing w:line="240" w:lineRule="auto"/>
-              <w:cnfStyle w:val="000000000000" w:firstRow="0" w:lastRow="0" w:firstColumn="0" w:lastColumn="0" w:oddVBand="0" w:evenVBand="0" w:oddHBand="0" w:evenHBand="0" w:firstRowFirstColumn="0" w:firstRowLastColumn="0" w:lastRowFirstColumn="0" w:lastRowLastColumn="0"/>
-            </w:pPr>
-            <w:r>
-              <w:t>Bool[] objectOn</w:t>
-            </w:r>
-          </w:p>
-          <w:p>
-            <w:pPr>
-              <w:spacing w:line="240" w:lineRule="auto"/>
-              <w:cnfStyle w:val="000000000000" w:firstRow="0" w:lastRow="0" w:firstColumn="0" w:lastColumn="0" w:oddVBand="0" w:evenVBand="0" w:oddHBand="0" w:evenHBand="0" w:firstRowFirstColumn="0" w:firstRowLastColumn="0" w:lastRowFirstColumn="0" w:lastRowLastColumn="0"/>
-            </w:pPr>
-            <w:r>
-              <w:t>Bool gridPowered</w:t>
-            </w:r>
-          </w:p>
-          <w:p>
-            <w:pPr>
-              <w:spacing w:line="240" w:lineRule="auto"/>
-              <w:cnfStyle w:val="000000000000" w:firstRow="0" w:lastRow="0" w:firstColumn="0" w:lastColumn="0" w:oddVBand="0" w:evenVBand="0" w:oddHBand="0" w:evenHBand="0" w:firstRowFirstColumn="0" w:firstRowLastColumn="0" w:lastRowFirstColumn="0" w:lastRowLastColumn="0"/>
-            </w:pPr>
-            <w:r>
-              <w:t>Bool systemPowered</w:t>
-            </w:r>
-          </w:p>
-          <w:p>
-            <w:pPr>
-              <w:spacing w:line="240" w:lineRule="auto"/>
-              <w:cnfStyle w:val="000000000000" w:firstRow="0" w:lastRow="0" w:firstColumn="0" w:lastColumn="0" w:oddVBand="0" w:evenVBand="0" w:oddHBand="0" w:evenHBand="0" w:firstRowFirstColumn="0" w:firstRowLastColumn="0" w:lastRowFirstColumn="0" w:lastRowLastColumn="0"/>
-            </w:pPr>
-          </w:p>
-          <w:p>
-            <w:pPr>
-              <w:spacing w:line="240" w:lineRule="auto"/>
-              <w:cnfStyle w:val="000000000000" w:firstRow="0" w:lastRow="0" w:firstColumn="0" w:lastColumn="0" w:oddVBand="0" w:evenVBand="0" w:oddHBand="0" w:evenHBand="0" w:firstRowFirstColumn="0" w:firstRowLastColumn="0" w:lastRowFirstColumn="0" w:lastRowLastColumn="0"/>
-            </w:pPr>
-            <w:r>
-              <w:t>SystemManager manager_</w:t>
+            <w:proofErr w:type="spellStart"/>
+            <w:proofErr w:type="gramStart"/>
+            <w:r>
+              <w:t>EnergyObjects</w:t>
+            </w:r>
+            <w:proofErr w:type="spellEnd"/>
+            <w:r>
+              <w:t>[</w:t>
+            </w:r>
+            <w:proofErr w:type="gramEnd"/>
+            <w:r>
+              <w:t xml:space="preserve">] </w:t>
+            </w:r>
+            <w:proofErr w:type="spellStart"/>
+            <w:r>
+              <w:t>objs</w:t>
+            </w:r>
+            <w:proofErr w:type="spellEnd"/>
+          </w:p>
+          <w:p>
+            <w:pPr>
+              <w:spacing w:line="240" w:lineRule="auto"/>
+              <w:cnfStyle w:val="000000000000" w:firstRow="0" w:lastRow="0" w:firstColumn="0" w:lastColumn="0" w:oddVBand="0" w:evenVBand="0" w:oddHBand="0" w:evenHBand="0" w:firstRowFirstColumn="0" w:firstRowLastColumn="0" w:lastRowFirstColumn="0" w:lastRowLastColumn="0"/>
+            </w:pPr>
+            <w:proofErr w:type="gramStart"/>
+            <w:r>
+              <w:t>Bool[</w:t>
+            </w:r>
+            <w:proofErr w:type="gramEnd"/>
+            <w:r>
+              <w:t xml:space="preserve">] </w:t>
+            </w:r>
+            <w:proofErr w:type="spellStart"/>
+            <w:r>
+              <w:t>objectOn</w:t>
+            </w:r>
+            <w:proofErr w:type="spellEnd"/>
+          </w:p>
+          <w:p>
+            <w:pPr>
+              <w:spacing w:line="240" w:lineRule="auto"/>
+              <w:cnfStyle w:val="000000000000" w:firstRow="0" w:lastRow="0" w:firstColumn="0" w:lastColumn="0" w:oddVBand="0" w:evenVBand="0" w:oddHBand="0" w:evenHBand="0" w:firstRowFirstColumn="0" w:firstRowLastColumn="0" w:lastRowFirstColumn="0" w:lastRowLastColumn="0"/>
+            </w:pPr>
+            <w:r>
+              <w:t xml:space="preserve">Bool </w:t>
+            </w:r>
+            <w:proofErr w:type="spellStart"/>
+            <w:r>
+              <w:t>gridPowered</w:t>
+            </w:r>
+            <w:proofErr w:type="spellEnd"/>
+          </w:p>
+          <w:p>
+            <w:pPr>
+              <w:spacing w:line="240" w:lineRule="auto"/>
+              <w:cnfStyle w:val="000000000000" w:firstRow="0" w:lastRow="0" w:firstColumn="0" w:lastColumn="0" w:oddVBand="0" w:evenVBand="0" w:oddHBand="0" w:evenHBand="0" w:firstRowFirstColumn="0" w:firstRowLastColumn="0" w:lastRowFirstColumn="0" w:lastRowLastColumn="0"/>
+            </w:pPr>
+            <w:r>
+              <w:t xml:space="preserve">Bool </w:t>
+            </w:r>
+            <w:proofErr w:type="spellStart"/>
+            <w:r>
+              <w:t>systemPowered</w:t>
+            </w:r>
+            <w:proofErr w:type="spellEnd"/>
+          </w:p>
+          <w:p>
+            <w:pPr>
+              <w:spacing w:line="240" w:lineRule="auto"/>
+              <w:cnfStyle w:val="000000000000" w:firstRow="0" w:lastRow="0" w:firstColumn="0" w:lastColumn="0" w:oddVBand="0" w:evenVBand="0" w:oddHBand="0" w:evenHBand="0" w:firstRowFirstColumn="0" w:firstRowLastColumn="0" w:lastRowFirstColumn="0" w:lastRowLastColumn="0"/>
+            </w:pPr>
+          </w:p>
+          <w:p>
+            <w:pPr>
+              <w:spacing w:line="240" w:lineRule="auto"/>
+              <w:cnfStyle w:val="000000000000" w:firstRow="0" w:lastRow="0" w:firstColumn="0" w:lastColumn="0" w:oddVBand="0" w:evenVBand="0" w:oddHBand="0" w:evenHBand="0" w:firstRowFirstColumn="0" w:firstRowLastColumn="0" w:lastRowFirstColumn="0" w:lastRowLastColumn="0"/>
+            </w:pPr>
+            <w:proofErr w:type="spellStart"/>
+            <w:r>
+              <w:t>SystemManager</w:t>
+            </w:r>
+            <w:proofErr w:type="spellEnd"/>
+            <w:r>
+              <w:t xml:space="preserve"> manager_</w:t>
             </w:r>
           </w:p>
         </w:tc>
@@ -4215,9 +5203,24 @@
               <w:spacing w:line="240" w:lineRule="auto"/>
               <w:cnfStyle w:val="000000000000" w:firstRow="0" w:lastRow="0" w:firstColumn="0" w:lastColumn="0" w:oddVBand="0" w:evenVBand="0" w:oddHBand="0" w:evenHBand="0" w:firstRowFirstColumn="0" w:firstRowLastColumn="0" w:lastRowFirstColumn="0" w:lastRowLastColumn="0"/>
             </w:pPr>
-            <w:r>
-              <w:t>GridManager[] objs</w:t>
-            </w:r>
+            <w:proofErr w:type="spellStart"/>
+            <w:proofErr w:type="gramStart"/>
+            <w:r>
+              <w:t>GridManager</w:t>
+            </w:r>
+            <w:proofErr w:type="spellEnd"/>
+            <w:r>
+              <w:t>[</w:t>
+            </w:r>
+            <w:proofErr w:type="gramEnd"/>
+            <w:r>
+              <w:t xml:space="preserve">] </w:t>
+            </w:r>
+            <w:proofErr w:type="spellStart"/>
+            <w:r>
+              <w:t>objs</w:t>
+            </w:r>
+            <w:proofErr w:type="spellEnd"/>
           </w:p>
           <w:p>
             <w:pPr>
@@ -4233,33 +5236,45 @@
             <w:r>
               <w:t xml:space="preserve">Bool </w:t>
             </w:r>
+            <w:proofErr w:type="spellStart"/>
             <w:r>
               <w:t>generatorPowered</w:t>
             </w:r>
-          </w:p>
-          <w:p>
-            <w:pPr>
-              <w:spacing w:line="240" w:lineRule="auto"/>
-              <w:cnfStyle w:val="000000000000" w:firstRow="0" w:lastRow="0" w:firstColumn="0" w:lastColumn="0" w:oddVBand="0" w:evenVBand="0" w:oddHBand="0" w:evenHBand="0" w:firstRowFirstColumn="0" w:firstRowLastColumn="0" w:lastRowFirstColumn="0" w:lastRowLastColumn="0"/>
-            </w:pPr>
-          </w:p>
-          <w:p>
-            <w:pPr>
-              <w:spacing w:line="240" w:lineRule="auto"/>
-              <w:cnfStyle w:val="000000000000" w:firstRow="0" w:lastRow="0" w:firstColumn="0" w:lastColumn="0" w:oddVBand="0" w:evenVBand="0" w:oddHBand="0" w:evenHBand="0" w:firstRowFirstColumn="0" w:firstRowLastColumn="0" w:lastRowFirstColumn="0" w:lastRowLastColumn="0"/>
-            </w:pPr>
-            <w:r>
-              <w:t>Float generatorPower</w:t>
-            </w:r>
-          </w:p>
-          <w:p>
-            <w:pPr>
-              <w:spacing w:line="240" w:lineRule="auto"/>
-              <w:cnfStyle w:val="000000000000" w:firstRow="0" w:lastRow="0" w:firstColumn="0" w:lastColumn="0" w:oddVBand="0" w:evenVBand="0" w:oddHBand="0" w:evenHBand="0" w:firstRowFirstColumn="0" w:firstRowLastColumn="0" w:lastRowFirstColumn="0" w:lastRowLastColumn="0"/>
-            </w:pPr>
-            <w:r>
-              <w:t>Float currentPower</w:t>
-            </w:r>
+            <w:proofErr w:type="spellEnd"/>
+          </w:p>
+          <w:p>
+            <w:pPr>
+              <w:spacing w:line="240" w:lineRule="auto"/>
+              <w:cnfStyle w:val="000000000000" w:firstRow="0" w:lastRow="0" w:firstColumn="0" w:lastColumn="0" w:oddVBand="0" w:evenVBand="0" w:oddHBand="0" w:evenHBand="0" w:firstRowFirstColumn="0" w:firstRowLastColumn="0" w:lastRowFirstColumn="0" w:lastRowLastColumn="0"/>
+            </w:pPr>
+          </w:p>
+          <w:p>
+            <w:pPr>
+              <w:spacing w:line="240" w:lineRule="auto"/>
+              <w:cnfStyle w:val="000000000000" w:firstRow="0" w:lastRow="0" w:firstColumn="0" w:lastColumn="0" w:oddVBand="0" w:evenVBand="0" w:oddHBand="0" w:evenHBand="0" w:firstRowFirstColumn="0" w:firstRowLastColumn="0" w:lastRowFirstColumn="0" w:lastRowLastColumn="0"/>
+            </w:pPr>
+            <w:r>
+              <w:t xml:space="preserve">Float </w:t>
+            </w:r>
+            <w:proofErr w:type="spellStart"/>
+            <w:r>
+              <w:t>generatorPower</w:t>
+            </w:r>
+            <w:proofErr w:type="spellEnd"/>
+          </w:p>
+          <w:p>
+            <w:pPr>
+              <w:spacing w:line="240" w:lineRule="auto"/>
+              <w:cnfStyle w:val="000000000000" w:firstRow="0" w:lastRow="0" w:firstColumn="0" w:lastColumn="0" w:oddVBand="0" w:evenVBand="0" w:oddHBand="0" w:evenHBand="0" w:firstRowFirstColumn="0" w:firstRowLastColumn="0" w:lastRowFirstColumn="0" w:lastRowLastColumn="0"/>
+            </w:pPr>
+            <w:r>
+              <w:t xml:space="preserve">Float </w:t>
+            </w:r>
+            <w:proofErr w:type="spellStart"/>
+            <w:r>
+              <w:t>currentPower</w:t>
+            </w:r>
+            <w:proofErr w:type="spellEnd"/>
           </w:p>
           <w:p>
             <w:pPr>
@@ -4293,22 +5308,43 @@
               <w:cnfStyle w:val="000000000000" w:firstRow="0" w:lastRow="0" w:firstColumn="0" w:lastColumn="0" w:oddVBand="0" w:evenVBand="0" w:oddHBand="0" w:evenHBand="0" w:firstRowFirstColumn="0" w:firstRowLastColumn="0" w:lastRowFirstColumn="0" w:lastRowLastColumn="0"/>
             </w:pPr>
             <w:r>
-              <w:t xml:space="preserve">    CinemachineVirtualCamera[] cams_;</w:t>
-            </w:r>
-          </w:p>
-          <w:p>
-            <w:pPr>
-              <w:spacing w:line="240" w:lineRule="auto"/>
-              <w:cnfStyle w:val="000000000000" w:firstRow="0" w:lastRow="0" w:firstColumn="0" w:lastColumn="0" w:oddVBand="0" w:evenVBand="0" w:oddHBand="0" w:evenHBand="0" w:firstRowFirstColumn="0" w:firstRowLastColumn="0" w:lastRowFirstColumn="0" w:lastRowLastColumn="0"/>
-            </w:pPr>
-          </w:p>
-          <w:p>
-            <w:pPr>
-              <w:spacing w:line="240" w:lineRule="auto"/>
-              <w:cnfStyle w:val="000000000000" w:firstRow="0" w:lastRow="0" w:firstColumn="0" w:lastColumn="0" w:oddVBand="0" w:evenVBand="0" w:oddHBand="0" w:evenHBand="0" w:firstRowFirstColumn="0" w:firstRowLastColumn="0" w:lastRowFirstColumn="0" w:lastRowLastColumn="0"/>
-            </w:pPr>
-            <w:r>
-              <w:t>int curCam;</w:t>
+              <w:t xml:space="preserve">    </w:t>
+            </w:r>
+            <w:proofErr w:type="spellStart"/>
+            <w:proofErr w:type="gramStart"/>
+            <w:r>
+              <w:t>CinemachineVirtualCamera</w:t>
+            </w:r>
+            <w:proofErr w:type="spellEnd"/>
+            <w:r>
+              <w:t>[</w:t>
+            </w:r>
+            <w:proofErr w:type="gramEnd"/>
+            <w:r>
+              <w:t>] cams_;</w:t>
+            </w:r>
+          </w:p>
+          <w:p>
+            <w:pPr>
+              <w:spacing w:line="240" w:lineRule="auto"/>
+              <w:cnfStyle w:val="000000000000" w:firstRow="0" w:lastRow="0" w:firstColumn="0" w:lastColumn="0" w:oddVBand="0" w:evenVBand="0" w:oddHBand="0" w:evenHBand="0" w:firstRowFirstColumn="0" w:firstRowLastColumn="0" w:lastRowFirstColumn="0" w:lastRowLastColumn="0"/>
+            </w:pPr>
+          </w:p>
+          <w:p>
+            <w:pPr>
+              <w:spacing w:line="240" w:lineRule="auto"/>
+              <w:cnfStyle w:val="000000000000" w:firstRow="0" w:lastRow="0" w:firstColumn="0" w:lastColumn="0" w:oddVBand="0" w:evenVBand="0" w:oddHBand="0" w:evenHBand="0" w:firstRowFirstColumn="0" w:firstRowLastColumn="0" w:lastRowFirstColumn="0" w:lastRowLastColumn="0"/>
+            </w:pPr>
+            <w:r>
+              <w:t xml:space="preserve">int </w:t>
+            </w:r>
+            <w:proofErr w:type="spellStart"/>
+            <w:r>
+              <w:t>curCam</w:t>
+            </w:r>
+            <w:proofErr w:type="spellEnd"/>
+            <w:r>
+              <w:t>;</w:t>
             </w:r>
           </w:p>
         </w:tc>
@@ -4350,23 +5386,48 @@
               <w:spacing w:line="240" w:lineRule="auto"/>
               <w:cnfStyle w:val="000000000000" w:firstRow="0" w:lastRow="0" w:firstColumn="0" w:lastColumn="0" w:oddVBand="0" w:evenVBand="0" w:oddHBand="0" w:evenHBand="0" w:firstRowFirstColumn="0" w:firstRowLastColumn="0" w:lastRowFirstColumn="0" w:lastRowLastColumn="0"/>
             </w:pPr>
-            <w:r>
-              <w:t>setManager(SystemManager)</w:t>
-            </w:r>
-          </w:p>
-          <w:p>
-            <w:pPr>
-              <w:spacing w:line="240" w:lineRule="auto"/>
-              <w:cnfStyle w:val="000000000000" w:firstRow="0" w:lastRow="0" w:firstColumn="0" w:lastColumn="0" w:oddVBand="0" w:evenVBand="0" w:oddHBand="0" w:evenHBand="0" w:firstRowFirstColumn="0" w:firstRowLastColumn="0" w:lastRowFirstColumn="0" w:lastRowLastColumn="0"/>
-            </w:pPr>
-          </w:p>
-          <w:p>
-            <w:pPr>
-              <w:spacing w:line="240" w:lineRule="auto"/>
-              <w:cnfStyle w:val="000000000000" w:firstRow="0" w:lastRow="0" w:firstColumn="0" w:lastColumn="0" w:oddVBand="0" w:evenVBand="0" w:oddHBand="0" w:evenHBand="0" w:firstRowFirstColumn="0" w:firstRowLastColumn="0" w:lastRowFirstColumn="0" w:lastRowLastColumn="0"/>
-            </w:pPr>
-            <w:r>
-              <w:t>getPowerUsed()</w:t>
+            <w:proofErr w:type="spellStart"/>
+            <w:proofErr w:type="gramStart"/>
+            <w:r>
+              <w:t>setManager</w:t>
+            </w:r>
+            <w:proofErr w:type="spellEnd"/>
+            <w:r>
+              <w:t>(</w:t>
+            </w:r>
+            <w:proofErr w:type="spellStart"/>
+            <w:proofErr w:type="gramEnd"/>
+            <w:r>
+              <w:t>SystemManager</w:t>
+            </w:r>
+            <w:proofErr w:type="spellEnd"/>
+            <w:r>
+              <w:t>)</w:t>
+            </w:r>
+          </w:p>
+          <w:p>
+            <w:pPr>
+              <w:spacing w:line="240" w:lineRule="auto"/>
+              <w:cnfStyle w:val="000000000000" w:firstRow="0" w:lastRow="0" w:firstColumn="0" w:lastColumn="0" w:oddVBand="0" w:evenVBand="0" w:oddHBand="0" w:evenHBand="0" w:firstRowFirstColumn="0" w:firstRowLastColumn="0" w:lastRowFirstColumn="0" w:lastRowLastColumn="0"/>
+            </w:pPr>
+          </w:p>
+          <w:p>
+            <w:pPr>
+              <w:spacing w:line="240" w:lineRule="auto"/>
+              <w:cnfStyle w:val="000000000000" w:firstRow="0" w:lastRow="0" w:firstColumn="0" w:lastColumn="0" w:oddVBand="0" w:evenVBand="0" w:oddHBand="0" w:evenHBand="0" w:firstRowFirstColumn="0" w:firstRowLastColumn="0" w:lastRowFirstColumn="0" w:lastRowLastColumn="0"/>
+            </w:pPr>
+            <w:proofErr w:type="spellStart"/>
+            <w:proofErr w:type="gramStart"/>
+            <w:r>
+              <w:t>getPowerUsed</w:t>
+            </w:r>
+            <w:proofErr w:type="spellEnd"/>
+            <w:r>
+              <w:t>(</w:t>
+            </w:r>
+            <w:proofErr w:type="gramEnd"/>
+            <w:r>
+              <w:t>)</w:t>
             </w:r>
           </w:p>
         </w:tc>
@@ -4386,12 +5447,14 @@
               <w:spacing w:line="240" w:lineRule="auto"/>
               <w:cnfStyle w:val="000000000000" w:firstRow="0" w:lastRow="0" w:firstColumn="0" w:lastColumn="0" w:oddVBand="0" w:evenVBand="0" w:oddHBand="0" w:evenHBand="0" w:firstRowFirstColumn="0" w:firstRowLastColumn="0" w:lastRowFirstColumn="0" w:lastRowLastColumn="0"/>
             </w:pPr>
+            <w:proofErr w:type="spellStart"/>
             <w:r>
               <w:t>setGen</w:t>
             </w:r>
             <w:r>
               <w:t>eratorPower</w:t>
             </w:r>
+            <w:proofErr w:type="spellEnd"/>
             <w:r>
               <w:t>(</w:t>
             </w:r>
@@ -4407,17 +5470,32 @@
               <w:spacing w:line="240" w:lineRule="auto"/>
               <w:cnfStyle w:val="000000000000" w:firstRow="0" w:lastRow="0" w:firstColumn="0" w:lastColumn="0" w:oddVBand="0" w:evenVBand="0" w:oddHBand="0" w:evenHBand="0" w:firstRowFirstColumn="0" w:firstRowLastColumn="0" w:lastRowFirstColumn="0" w:lastRowLastColumn="0"/>
             </w:pPr>
-            <w:r>
-              <w:t>setGenerator(bool)</w:t>
-            </w:r>
-          </w:p>
-          <w:p>
-            <w:pPr>
-              <w:spacing w:line="240" w:lineRule="auto"/>
-              <w:cnfStyle w:val="000000000000" w:firstRow="0" w:lastRow="0" w:firstColumn="0" w:lastColumn="0" w:oddVBand="0" w:evenVBand="0" w:oddHBand="0" w:evenHBand="0" w:firstRowFirstColumn="0" w:firstRowLastColumn="0" w:lastRowFirstColumn="0" w:lastRowLastColumn="0"/>
-            </w:pPr>
-            <w:r>
-              <w:t>getSystems()</w:t>
+            <w:proofErr w:type="spellStart"/>
+            <w:r>
+              <w:t>setGenerator</w:t>
+            </w:r>
+            <w:proofErr w:type="spellEnd"/>
+            <w:r>
+              <w:t>(bool)</w:t>
+            </w:r>
+          </w:p>
+          <w:p>
+            <w:pPr>
+              <w:spacing w:line="240" w:lineRule="auto"/>
+              <w:cnfStyle w:val="000000000000" w:firstRow="0" w:lastRow="0" w:firstColumn="0" w:lastColumn="0" w:oddVBand="0" w:evenVBand="0" w:oddHBand="0" w:evenHBand="0" w:firstRowFirstColumn="0" w:firstRowLastColumn="0" w:lastRowFirstColumn="0" w:lastRowLastColumn="0"/>
+            </w:pPr>
+            <w:proofErr w:type="spellStart"/>
+            <w:proofErr w:type="gramStart"/>
+            <w:r>
+              <w:t>getSystems</w:t>
+            </w:r>
+            <w:proofErr w:type="spellEnd"/>
+            <w:r>
+              <w:t>(</w:t>
+            </w:r>
+            <w:proofErr w:type="gramEnd"/>
+            <w:r>
+              <w:t>)</w:t>
             </w:r>
           </w:p>
         </w:tc>
@@ -4479,105 +5557,167 @@
               <w:spacing w:line="240" w:lineRule="auto"/>
               <w:cnfStyle w:val="000000000000" w:firstRow="0" w:lastRow="0" w:firstColumn="0" w:lastColumn="0" w:oddVBand="0" w:evenVBand="0" w:oddHBand="0" w:evenHBand="0" w:firstRowFirstColumn="0" w:firstRowLastColumn="0" w:lastRowFirstColumn="0" w:lastRowLastColumn="0"/>
             </w:pPr>
-            <w:r>
-              <w:t>turnOnObject(EnergyObject)</w:t>
-            </w:r>
-          </w:p>
-          <w:p>
-            <w:pPr>
-              <w:spacing w:line="240" w:lineRule="auto"/>
-              <w:cnfStyle w:val="000000000000" w:firstRow="0" w:lastRow="0" w:firstColumn="0" w:lastColumn="0" w:oddVBand="0" w:evenVBand="0" w:oddHBand="0" w:evenHBand="0" w:firstRowFirstColumn="0" w:firstRowLastColumn="0" w:lastRowFirstColumn="0" w:lastRowLastColumn="0"/>
-            </w:pPr>
-          </w:p>
-          <w:p>
-            <w:pPr>
-              <w:spacing w:line="240" w:lineRule="auto"/>
-              <w:cnfStyle w:val="000000000000" w:firstRow="0" w:lastRow="0" w:firstColumn="0" w:lastColumn="0" w:oddVBand="0" w:evenVBand="0" w:oddHBand="0" w:evenHBand="0" w:firstRowFirstColumn="0" w:firstRowLastColumn="0" w:lastRowFirstColumn="0" w:lastRowLastColumn="0"/>
-            </w:pPr>
-            <w:r>
-              <w:t>setGrid(bool)</w:t>
-            </w:r>
-          </w:p>
-          <w:p>
-            <w:pPr>
-              <w:spacing w:line="240" w:lineRule="auto"/>
-              <w:cnfStyle w:val="000000000000" w:firstRow="0" w:lastRow="0" w:firstColumn="0" w:lastColumn="0" w:oddVBand="0" w:evenVBand="0" w:oddHBand="0" w:evenHBand="0" w:firstRowFirstColumn="0" w:firstRowLastColumn="0" w:lastRowFirstColumn="0" w:lastRowLastColumn="0"/>
-            </w:pPr>
-          </w:p>
-          <w:p>
-            <w:pPr>
-              <w:spacing w:line="240" w:lineRule="auto"/>
-              <w:cnfStyle w:val="000000000000" w:firstRow="0" w:lastRow="0" w:firstColumn="0" w:lastColumn="0" w:oddVBand="0" w:evenVBand="0" w:oddHBand="0" w:evenHBand="0" w:firstRowFirstColumn="0" w:firstRowLastColumn="0" w:lastRowFirstColumn="0" w:lastRowLastColumn="0"/>
-            </w:pPr>
-            <w:r>
-              <w:t>updatePower()</w:t>
-            </w:r>
-          </w:p>
-          <w:p>
-            <w:pPr>
-              <w:spacing w:line="240" w:lineRule="auto"/>
-              <w:cnfStyle w:val="000000000000" w:firstRow="0" w:lastRow="0" w:firstColumn="0" w:lastColumn="0" w:oddVBand="0" w:evenVBand="0" w:oddHBand="0" w:evenHBand="0" w:firstRowFirstColumn="0" w:firstRowLastColumn="0" w:lastRowFirstColumn="0" w:lastRowLastColumn="0"/>
-            </w:pPr>
-          </w:p>
-          <w:p>
-            <w:pPr>
-              <w:spacing w:line="240" w:lineRule="auto"/>
-              <w:cnfStyle w:val="000000000000" w:firstRow="0" w:lastRow="0" w:firstColumn="0" w:lastColumn="0" w:oddVBand="0" w:evenVBand="0" w:oddHBand="0" w:evenHBand="0" w:firstRowFirstColumn="0" w:firstRowLastColumn="0" w:lastRowFirstColumn="0" w:lastRowLastColumn="0"/>
-            </w:pPr>
-            <w:r>
-              <w:t>getIsOn()</w:t>
-            </w:r>
-          </w:p>
-          <w:p>
-            <w:pPr>
-              <w:spacing w:line="240" w:lineRule="auto"/>
-              <w:cnfStyle w:val="000000000000" w:firstRow="0" w:lastRow="0" w:firstColumn="0" w:lastColumn="0" w:oddVBand="0" w:evenVBand="0" w:oddHBand="0" w:evenHBand="0" w:firstRowFirstColumn="0" w:firstRowLastColumn="0" w:lastRowFirstColumn="0" w:lastRowLastColumn="0"/>
-            </w:pPr>
-          </w:p>
-          <w:p>
-            <w:pPr>
-              <w:spacing w:line="240" w:lineRule="auto"/>
-              <w:cnfStyle w:val="000000000000" w:firstRow="0" w:lastRow="0" w:firstColumn="0" w:lastColumn="0" w:oddVBand="0" w:evenVBand="0" w:oddHBand="0" w:evenHBand="0" w:firstRowFirstColumn="0" w:firstRowLastColumn="0" w:lastRowFirstColumn="0" w:lastRowLastColumn="0"/>
-            </w:pPr>
+            <w:proofErr w:type="spellStart"/>
+            <w:proofErr w:type="gramStart"/>
+            <w:r>
+              <w:t>turnOnObject</w:t>
+            </w:r>
+            <w:proofErr w:type="spellEnd"/>
+            <w:r>
+              <w:t>(</w:t>
+            </w:r>
+            <w:proofErr w:type="spellStart"/>
+            <w:proofErr w:type="gramEnd"/>
+            <w:r>
+              <w:t>EnergyObject</w:t>
+            </w:r>
+            <w:proofErr w:type="spellEnd"/>
+            <w:r>
+              <w:t>)</w:t>
+            </w:r>
+          </w:p>
+          <w:p>
+            <w:pPr>
+              <w:spacing w:line="240" w:lineRule="auto"/>
+              <w:cnfStyle w:val="000000000000" w:firstRow="0" w:lastRow="0" w:firstColumn="0" w:lastColumn="0" w:oddVBand="0" w:evenVBand="0" w:oddHBand="0" w:evenHBand="0" w:firstRowFirstColumn="0" w:firstRowLastColumn="0" w:lastRowFirstColumn="0" w:lastRowLastColumn="0"/>
+            </w:pPr>
+          </w:p>
+          <w:p>
+            <w:pPr>
+              <w:spacing w:line="240" w:lineRule="auto"/>
+              <w:cnfStyle w:val="000000000000" w:firstRow="0" w:lastRow="0" w:firstColumn="0" w:lastColumn="0" w:oddVBand="0" w:evenVBand="0" w:oddHBand="0" w:evenHBand="0" w:firstRowFirstColumn="0" w:firstRowLastColumn="0" w:lastRowFirstColumn="0" w:lastRowLastColumn="0"/>
+            </w:pPr>
+            <w:proofErr w:type="spellStart"/>
+            <w:r>
+              <w:t>setGrid</w:t>
+            </w:r>
+            <w:proofErr w:type="spellEnd"/>
+            <w:r>
+              <w:t>(bool)</w:t>
+            </w:r>
+          </w:p>
+          <w:p>
+            <w:pPr>
+              <w:spacing w:line="240" w:lineRule="auto"/>
+              <w:cnfStyle w:val="000000000000" w:firstRow="0" w:lastRow="0" w:firstColumn="0" w:lastColumn="0" w:oddVBand="0" w:evenVBand="0" w:oddHBand="0" w:evenHBand="0" w:firstRowFirstColumn="0" w:firstRowLastColumn="0" w:lastRowFirstColumn="0" w:lastRowLastColumn="0"/>
+            </w:pPr>
+          </w:p>
+          <w:p>
+            <w:pPr>
+              <w:spacing w:line="240" w:lineRule="auto"/>
+              <w:cnfStyle w:val="000000000000" w:firstRow="0" w:lastRow="0" w:firstColumn="0" w:lastColumn="0" w:oddVBand="0" w:evenVBand="0" w:oddHBand="0" w:evenHBand="0" w:firstRowFirstColumn="0" w:firstRowLastColumn="0" w:lastRowFirstColumn="0" w:lastRowLastColumn="0"/>
+            </w:pPr>
+            <w:proofErr w:type="spellStart"/>
+            <w:proofErr w:type="gramStart"/>
+            <w:r>
+              <w:t>updatePower</w:t>
+            </w:r>
+            <w:proofErr w:type="spellEnd"/>
+            <w:r>
+              <w:t>(</w:t>
+            </w:r>
+            <w:proofErr w:type="gramEnd"/>
+            <w:r>
+              <w:t>)</w:t>
+            </w:r>
+          </w:p>
+          <w:p>
+            <w:pPr>
+              <w:spacing w:line="240" w:lineRule="auto"/>
+              <w:cnfStyle w:val="000000000000" w:firstRow="0" w:lastRow="0" w:firstColumn="0" w:lastColumn="0" w:oddVBand="0" w:evenVBand="0" w:oddHBand="0" w:evenHBand="0" w:firstRowFirstColumn="0" w:firstRowLastColumn="0" w:lastRowFirstColumn="0" w:lastRowLastColumn="0"/>
+            </w:pPr>
+          </w:p>
+          <w:p>
+            <w:pPr>
+              <w:spacing w:line="240" w:lineRule="auto"/>
+              <w:cnfStyle w:val="000000000000" w:firstRow="0" w:lastRow="0" w:firstColumn="0" w:lastColumn="0" w:oddVBand="0" w:evenVBand="0" w:oddHBand="0" w:evenHBand="0" w:firstRowFirstColumn="0" w:firstRowLastColumn="0" w:lastRowFirstColumn="0" w:lastRowLastColumn="0"/>
+            </w:pPr>
+            <w:proofErr w:type="spellStart"/>
+            <w:proofErr w:type="gramStart"/>
+            <w:r>
+              <w:t>getIsOn</w:t>
+            </w:r>
+            <w:proofErr w:type="spellEnd"/>
+            <w:r>
+              <w:t>(</w:t>
+            </w:r>
+            <w:proofErr w:type="gramEnd"/>
+            <w:r>
+              <w:t>)</w:t>
+            </w:r>
+          </w:p>
+          <w:p>
+            <w:pPr>
+              <w:spacing w:line="240" w:lineRule="auto"/>
+              <w:cnfStyle w:val="000000000000" w:firstRow="0" w:lastRow="0" w:firstColumn="0" w:lastColumn="0" w:oddVBand="0" w:evenVBand="0" w:oddHBand="0" w:evenHBand="0" w:firstRowFirstColumn="0" w:firstRowLastColumn="0" w:lastRowFirstColumn="0" w:lastRowLastColumn="0"/>
+            </w:pPr>
+          </w:p>
+          <w:p>
+            <w:pPr>
+              <w:spacing w:line="240" w:lineRule="auto"/>
+              <w:cnfStyle w:val="000000000000" w:firstRow="0" w:lastRow="0" w:firstColumn="0" w:lastColumn="0" w:oddVBand="0" w:evenVBand="0" w:oddHBand="0" w:evenHBand="0" w:firstRowFirstColumn="0" w:firstRowLastColumn="0" w:lastRowFirstColumn="0" w:lastRowLastColumn="0"/>
+            </w:pPr>
+            <w:proofErr w:type="spellStart"/>
+            <w:proofErr w:type="gramStart"/>
             <w:r>
               <w:t>updateGrid</w:t>
             </w:r>
             <w:r>
               <w:t>s</w:t>
             </w:r>
-            <w:r>
-              <w:t>()</w:t>
-            </w:r>
-          </w:p>
-          <w:p>
-            <w:pPr>
-              <w:spacing w:line="240" w:lineRule="auto"/>
-              <w:cnfStyle w:val="000000000000" w:firstRow="0" w:lastRow="0" w:firstColumn="0" w:lastColumn="0" w:oddVBand="0" w:evenVBand="0" w:oddHBand="0" w:evenHBand="0" w:firstRowFirstColumn="0" w:firstRowLastColumn="0" w:lastRowFirstColumn="0" w:lastRowLastColumn="0"/>
-            </w:pPr>
-          </w:p>
-          <w:p>
-            <w:pPr>
-              <w:spacing w:line="240" w:lineRule="auto"/>
-              <w:cnfStyle w:val="000000000000" w:firstRow="0" w:lastRow="0" w:firstColumn="0" w:lastColumn="0" w:oddVBand="0" w:evenVBand="0" w:oddHBand="0" w:evenHBand="0" w:firstRowFirstColumn="0" w:firstRowLastColumn="0" w:lastRowFirstColumn="0" w:lastRowLastColumn="0"/>
-            </w:pPr>
+            <w:proofErr w:type="spellEnd"/>
+            <w:r>
+              <w:t>(</w:t>
+            </w:r>
+            <w:proofErr w:type="gramEnd"/>
+            <w:r>
+              <w:t>)</w:t>
+            </w:r>
+          </w:p>
+          <w:p>
+            <w:pPr>
+              <w:spacing w:line="240" w:lineRule="auto"/>
+              <w:cnfStyle w:val="000000000000" w:firstRow="0" w:lastRow="0" w:firstColumn="0" w:lastColumn="0" w:oddVBand="0" w:evenVBand="0" w:oddHBand="0" w:evenHBand="0" w:firstRowFirstColumn="0" w:firstRowLastColumn="0" w:lastRowFirstColumn="0" w:lastRowLastColumn="0"/>
+            </w:pPr>
+          </w:p>
+          <w:p>
+            <w:pPr>
+              <w:spacing w:line="240" w:lineRule="auto"/>
+              <w:cnfStyle w:val="000000000000" w:firstRow="0" w:lastRow="0" w:firstColumn="0" w:lastColumn="0" w:oddVBand="0" w:evenVBand="0" w:oddHBand="0" w:evenHBand="0" w:firstRowFirstColumn="0" w:firstRowLastColumn="0" w:lastRowFirstColumn="0" w:lastRowLastColumn="0"/>
+            </w:pPr>
+            <w:proofErr w:type="spellStart"/>
+            <w:proofErr w:type="gramStart"/>
             <w:r>
               <w:lastRenderedPageBreak/>
-              <w:t>updateTheGrid();</w:t>
-            </w:r>
-          </w:p>
-          <w:p>
-            <w:pPr>
-              <w:spacing w:line="240" w:lineRule="auto"/>
-              <w:cnfStyle w:val="000000000000" w:firstRow="0" w:lastRow="0" w:firstColumn="0" w:lastColumn="0" w:oddVBand="0" w:evenVBand="0" w:oddHBand="0" w:evenHBand="0" w:firstRowFirstColumn="0" w:firstRowLastColumn="0" w:lastRowFirstColumn="0" w:lastRowLastColumn="0"/>
-            </w:pPr>
-          </w:p>
-          <w:p>
-            <w:pPr>
-              <w:spacing w:line="240" w:lineRule="auto"/>
-              <w:cnfStyle w:val="000000000000" w:firstRow="0" w:lastRow="0" w:firstColumn="0" w:lastColumn="0" w:oddVBand="0" w:evenVBand="0" w:oddHBand="0" w:evenHBand="0" w:firstRowFirstColumn="0" w:firstRowLastColumn="0" w:lastRowFirstColumn="0" w:lastRowLastColumn="0"/>
-            </w:pPr>
-            <w:r>
-              <w:t>setSystem(bool)</w:t>
+              <w:t>updateTheGrid</w:t>
+            </w:r>
+            <w:proofErr w:type="spellEnd"/>
+            <w:r>
+              <w:t>(</w:t>
+            </w:r>
+            <w:proofErr w:type="gramEnd"/>
+            <w:r>
+              <w:t>);</w:t>
+            </w:r>
+          </w:p>
+          <w:p>
+            <w:pPr>
+              <w:spacing w:line="240" w:lineRule="auto"/>
+              <w:cnfStyle w:val="000000000000" w:firstRow="0" w:lastRow="0" w:firstColumn="0" w:lastColumn="0" w:oddVBand="0" w:evenVBand="0" w:oddHBand="0" w:evenHBand="0" w:firstRowFirstColumn="0" w:firstRowLastColumn="0" w:lastRowFirstColumn="0" w:lastRowLastColumn="0"/>
+            </w:pPr>
+          </w:p>
+          <w:p>
+            <w:pPr>
+              <w:spacing w:line="240" w:lineRule="auto"/>
+              <w:cnfStyle w:val="000000000000" w:firstRow="0" w:lastRow="0" w:firstColumn="0" w:lastColumn="0" w:oddVBand="0" w:evenVBand="0" w:oddHBand="0" w:evenHBand="0" w:firstRowFirstColumn="0" w:firstRowLastColumn="0" w:lastRowFirstColumn="0" w:lastRowLastColumn="0"/>
+            </w:pPr>
+            <w:proofErr w:type="spellStart"/>
+            <w:r>
+              <w:t>setSystem</w:t>
+            </w:r>
+            <w:proofErr w:type="spellEnd"/>
+            <w:r>
+              <w:t>(bool)</w:t>
             </w:r>
           </w:p>
         </w:tc>
@@ -4596,24 +5736,44 @@
               <w:spacing w:line="240" w:lineRule="auto"/>
               <w:cnfStyle w:val="000000000000" w:firstRow="0" w:lastRow="0" w:firstColumn="0" w:lastColumn="0" w:oddVBand="0" w:evenVBand="0" w:oddHBand="0" w:evenHBand="0" w:firstRowFirstColumn="0" w:firstRowLastColumn="0" w:lastRowFirstColumn="0" w:lastRowLastColumn="0"/>
             </w:pPr>
+            <w:proofErr w:type="spellStart"/>
+            <w:proofErr w:type="gramStart"/>
             <w:r>
               <w:lastRenderedPageBreak/>
-              <w:t>depowerGrid()</w:t>
-            </w:r>
-          </w:p>
-          <w:p>
-            <w:pPr>
-              <w:spacing w:line="240" w:lineRule="auto"/>
-              <w:cnfStyle w:val="000000000000" w:firstRow="0" w:lastRow="0" w:firstColumn="0" w:lastColumn="0" w:oddVBand="0" w:evenVBand="0" w:oddHBand="0" w:evenHBand="0" w:firstRowFirstColumn="0" w:firstRowLastColumn="0" w:lastRowFirstColumn="0" w:lastRowLastColumn="0"/>
-            </w:pPr>
-          </w:p>
-          <w:p>
-            <w:pPr>
-              <w:spacing w:line="240" w:lineRule="auto"/>
-              <w:cnfStyle w:val="000000000000" w:firstRow="0" w:lastRow="0" w:firstColumn="0" w:lastColumn="0" w:oddVBand="0" w:evenVBand="0" w:oddHBand="0" w:evenHBand="0" w:firstRowFirstColumn="0" w:firstRowLastColumn="0" w:lastRowFirstColumn="0" w:lastRowLastColumn="0"/>
-            </w:pPr>
-            <w:r>
-              <w:t>updateThePower()</w:t>
+              <w:t>depowerGrid</w:t>
+            </w:r>
+            <w:proofErr w:type="spellEnd"/>
+            <w:r>
+              <w:t>(</w:t>
+            </w:r>
+            <w:proofErr w:type="gramEnd"/>
+            <w:r>
+              <w:t>)</w:t>
+            </w:r>
+          </w:p>
+          <w:p>
+            <w:pPr>
+              <w:spacing w:line="240" w:lineRule="auto"/>
+              <w:cnfStyle w:val="000000000000" w:firstRow="0" w:lastRow="0" w:firstColumn="0" w:lastColumn="0" w:oddVBand="0" w:evenVBand="0" w:oddHBand="0" w:evenHBand="0" w:firstRowFirstColumn="0" w:firstRowLastColumn="0" w:lastRowFirstColumn="0" w:lastRowLastColumn="0"/>
+            </w:pPr>
+          </w:p>
+          <w:p>
+            <w:pPr>
+              <w:spacing w:line="240" w:lineRule="auto"/>
+              <w:cnfStyle w:val="000000000000" w:firstRow="0" w:lastRow="0" w:firstColumn="0" w:lastColumn="0" w:oddVBand="0" w:evenVBand="0" w:oddHBand="0" w:evenHBand="0" w:firstRowFirstColumn="0" w:firstRowLastColumn="0" w:lastRowFirstColumn="0" w:lastRowLastColumn="0"/>
+            </w:pPr>
+            <w:proofErr w:type="spellStart"/>
+            <w:proofErr w:type="gramStart"/>
+            <w:r>
+              <w:t>updateThePower</w:t>
+            </w:r>
+            <w:proofErr w:type="spellEnd"/>
+            <w:r>
+              <w:t>(</w:t>
+            </w:r>
+            <w:proofErr w:type="gramEnd"/>
+            <w:r>
+              <w:t>)</w:t>
             </w:r>
           </w:p>
         </w:tc>
@@ -4632,38 +5792,63 @@
               <w:spacing w:line="240" w:lineRule="auto"/>
               <w:cnfStyle w:val="000000000000" w:firstRow="0" w:lastRow="0" w:firstColumn="0" w:lastColumn="0" w:oddVBand="0" w:evenVBand="0" w:oddHBand="0" w:evenHBand="0" w:firstRowFirstColumn="0" w:firstRowLastColumn="0" w:lastRowFirstColumn="0" w:lastRowLastColumn="0"/>
             </w:pPr>
-            <w:r>
-              <w:t>updateCamera(int)</w:t>
-            </w:r>
-          </w:p>
-          <w:p>
-            <w:pPr>
-              <w:spacing w:line="240" w:lineRule="auto"/>
-              <w:cnfStyle w:val="000000000000" w:firstRow="0" w:lastRow="0" w:firstColumn="0" w:lastColumn="0" w:oddVBand="0" w:evenVBand="0" w:oddHBand="0" w:evenHBand="0" w:firstRowFirstColumn="0" w:firstRowLastColumn="0" w:lastRowFirstColumn="0" w:lastRowLastColumn="0"/>
-            </w:pPr>
-          </w:p>
-          <w:p>
-            <w:pPr>
-              <w:spacing w:line="240" w:lineRule="auto"/>
-              <w:cnfStyle w:val="000000000000" w:firstRow="0" w:lastRow="0" w:firstColumn="0" w:lastColumn="0" w:oddVBand="0" w:evenVBand="0" w:oddHBand="0" w:evenHBand="0" w:firstRowFirstColumn="0" w:firstRowLastColumn="0" w:lastRowFirstColumn="0" w:lastRowLastColumn="0"/>
-            </w:pPr>
-            <w:r>
-              <w:t>findCamera(VirtualCam)</w:t>
-            </w:r>
-          </w:p>
-          <w:p>
-            <w:pPr>
-              <w:spacing w:line="240" w:lineRule="auto"/>
-              <w:cnfStyle w:val="000000000000" w:firstRow="0" w:lastRow="0" w:firstColumn="0" w:lastColumn="0" w:oddVBand="0" w:evenVBand="0" w:oddHBand="0" w:evenHBand="0" w:firstRowFirstColumn="0" w:firstRowLastColumn="0" w:lastRowFirstColumn="0" w:lastRowLastColumn="0"/>
-            </w:pPr>
-          </w:p>
-          <w:p>
-            <w:pPr>
-              <w:spacing w:line="240" w:lineRule="auto"/>
-              <w:cnfStyle w:val="000000000000" w:firstRow="0" w:lastRow="0" w:firstColumn="0" w:lastColumn="0" w:oddVBand="0" w:evenVBand="0" w:oddHBand="0" w:evenHBand="0" w:firstRowFirstColumn="0" w:firstRowLastColumn="0" w:lastRowFirstColumn="0" w:lastRowLastColumn="0"/>
-            </w:pPr>
-            <w:r>
-              <w:t>setCamera(int)</w:t>
+            <w:proofErr w:type="spellStart"/>
+            <w:r>
+              <w:t>updateCamera</w:t>
+            </w:r>
+            <w:proofErr w:type="spellEnd"/>
+            <w:r>
+              <w:t>(int)</w:t>
+            </w:r>
+          </w:p>
+          <w:p>
+            <w:pPr>
+              <w:spacing w:line="240" w:lineRule="auto"/>
+              <w:cnfStyle w:val="000000000000" w:firstRow="0" w:lastRow="0" w:firstColumn="0" w:lastColumn="0" w:oddVBand="0" w:evenVBand="0" w:oddHBand="0" w:evenHBand="0" w:firstRowFirstColumn="0" w:firstRowLastColumn="0" w:lastRowFirstColumn="0" w:lastRowLastColumn="0"/>
+            </w:pPr>
+          </w:p>
+          <w:p>
+            <w:pPr>
+              <w:spacing w:line="240" w:lineRule="auto"/>
+              <w:cnfStyle w:val="000000000000" w:firstRow="0" w:lastRow="0" w:firstColumn="0" w:lastColumn="0" w:oddVBand="0" w:evenVBand="0" w:oddHBand="0" w:evenHBand="0" w:firstRowFirstColumn="0" w:firstRowLastColumn="0" w:lastRowFirstColumn="0" w:lastRowLastColumn="0"/>
+            </w:pPr>
+            <w:proofErr w:type="spellStart"/>
+            <w:proofErr w:type="gramStart"/>
+            <w:r>
+              <w:t>findCamera</w:t>
+            </w:r>
+            <w:proofErr w:type="spellEnd"/>
+            <w:r>
+              <w:t>(</w:t>
+            </w:r>
+            <w:proofErr w:type="spellStart"/>
+            <w:proofErr w:type="gramEnd"/>
+            <w:r>
+              <w:t>VirtualCam</w:t>
+            </w:r>
+            <w:proofErr w:type="spellEnd"/>
+            <w:r>
+              <w:t>)</w:t>
+            </w:r>
+          </w:p>
+          <w:p>
+            <w:pPr>
+              <w:spacing w:line="240" w:lineRule="auto"/>
+              <w:cnfStyle w:val="000000000000" w:firstRow="0" w:lastRow="0" w:firstColumn="0" w:lastColumn="0" w:oddVBand="0" w:evenVBand="0" w:oddHBand="0" w:evenHBand="0" w:firstRowFirstColumn="0" w:firstRowLastColumn="0" w:lastRowFirstColumn="0" w:lastRowLastColumn="0"/>
+            </w:pPr>
+          </w:p>
+          <w:p>
+            <w:pPr>
+              <w:spacing w:line="240" w:lineRule="auto"/>
+              <w:cnfStyle w:val="000000000000" w:firstRow="0" w:lastRow="0" w:firstColumn="0" w:lastColumn="0" w:oddVBand="0" w:evenVBand="0" w:oddHBand="0" w:evenHBand="0" w:firstRowFirstColumn="0" w:firstRowLastColumn="0" w:lastRowFirstColumn="0" w:lastRowLastColumn="0"/>
+            </w:pPr>
+            <w:proofErr w:type="spellStart"/>
+            <w:r>
+              <w:t>setCamera</w:t>
+            </w:r>
+            <w:proofErr w:type="spellEnd"/>
+            <w:r>
+              <w:t>(int)</w:t>
             </w:r>
           </w:p>
         </w:tc>
@@ -4931,24 +6116,54 @@
               <w:spacing w:line="240" w:lineRule="auto"/>
               <w:cnfStyle w:val="000000000000" w:firstRow="0" w:lastRow="0" w:firstColumn="0" w:lastColumn="0" w:oddVBand="0" w:evenVBand="0" w:oddHBand="0" w:evenHBand="0" w:firstRowFirstColumn="0" w:firstRowLastColumn="0" w:lastRowFirstColumn="0" w:lastRowLastColumn="0"/>
             </w:pPr>
-            <w:r>
-              <w:t>GameObject[] theItems</w:t>
-            </w:r>
-          </w:p>
-          <w:p>
-            <w:pPr>
-              <w:spacing w:line="240" w:lineRule="auto"/>
-              <w:cnfStyle w:val="000000000000" w:firstRow="0" w:lastRow="0" w:firstColumn="0" w:lastColumn="0" w:oddVBand="0" w:evenVBand="0" w:oddHBand="0" w:evenHBand="0" w:firstRowFirstColumn="0" w:firstRowLastColumn="0" w:lastRowFirstColumn="0" w:lastRowLastColumn="0"/>
-            </w:pPr>
-          </w:p>
-          <w:p>
-            <w:pPr>
-              <w:spacing w:line="240" w:lineRule="auto"/>
-              <w:cnfStyle w:val="000000000000" w:firstRow="0" w:lastRow="0" w:firstColumn="0" w:lastColumn="0" w:oddVBand="0" w:evenVBand="0" w:oddHBand="0" w:evenHBand="0" w:firstRowFirstColumn="0" w:firstRowLastColumn="0" w:lastRowFirstColumn="0" w:lastRowLastColumn="0"/>
-            </w:pPr>
-            <w:r>
-              <w:t>InventItem[] inventoryItems</w:t>
-            </w:r>
+            <w:proofErr w:type="spellStart"/>
+            <w:proofErr w:type="gramStart"/>
+            <w:r>
+              <w:t>GameObject</w:t>
+            </w:r>
+            <w:proofErr w:type="spellEnd"/>
+            <w:r>
+              <w:t>[</w:t>
+            </w:r>
+            <w:proofErr w:type="gramEnd"/>
+            <w:r>
+              <w:t xml:space="preserve">] </w:t>
+            </w:r>
+            <w:proofErr w:type="spellStart"/>
+            <w:r>
+              <w:t>theItems</w:t>
+            </w:r>
+            <w:proofErr w:type="spellEnd"/>
+          </w:p>
+          <w:p>
+            <w:pPr>
+              <w:spacing w:line="240" w:lineRule="auto"/>
+              <w:cnfStyle w:val="000000000000" w:firstRow="0" w:lastRow="0" w:firstColumn="0" w:lastColumn="0" w:oddVBand="0" w:evenVBand="0" w:oddHBand="0" w:evenHBand="0" w:firstRowFirstColumn="0" w:firstRowLastColumn="0" w:lastRowFirstColumn="0" w:lastRowLastColumn="0"/>
+            </w:pPr>
+          </w:p>
+          <w:p>
+            <w:pPr>
+              <w:spacing w:line="240" w:lineRule="auto"/>
+              <w:cnfStyle w:val="000000000000" w:firstRow="0" w:lastRow="0" w:firstColumn="0" w:lastColumn="0" w:oddVBand="0" w:evenVBand="0" w:oddHBand="0" w:evenHBand="0" w:firstRowFirstColumn="0" w:firstRowLastColumn="0" w:lastRowFirstColumn="0" w:lastRowLastColumn="0"/>
+            </w:pPr>
+            <w:proofErr w:type="spellStart"/>
+            <w:proofErr w:type="gramStart"/>
+            <w:r>
+              <w:t>InventItem</w:t>
+            </w:r>
+            <w:proofErr w:type="spellEnd"/>
+            <w:r>
+              <w:t>[</w:t>
+            </w:r>
+            <w:proofErr w:type="gramEnd"/>
+            <w:r>
+              <w:t xml:space="preserve">] </w:t>
+            </w:r>
+            <w:proofErr w:type="spellStart"/>
+            <w:r>
+              <w:t>inventoryItems</w:t>
+            </w:r>
+            <w:proofErr w:type="spellEnd"/>
           </w:p>
           <w:p>
             <w:pPr>
@@ -5001,23 +6216,48 @@
               <w:spacing w:line="240" w:lineRule="auto"/>
               <w:cnfStyle w:val="000000000000" w:firstRow="0" w:lastRow="0" w:firstColumn="0" w:lastColumn="0" w:oddVBand="0" w:evenVBand="0" w:oddHBand="0" w:evenHBand="0" w:firstRowFirstColumn="0" w:firstRowLastColumn="0" w:lastRowFirstColumn="0" w:lastRowLastColumn="0"/>
             </w:pPr>
-            <w:r>
-              <w:t>setManager(SystemManager)</w:t>
-            </w:r>
-          </w:p>
-          <w:p>
-            <w:pPr>
-              <w:spacing w:line="240" w:lineRule="auto"/>
-              <w:cnfStyle w:val="000000000000" w:firstRow="0" w:lastRow="0" w:firstColumn="0" w:lastColumn="0" w:oddVBand="0" w:evenVBand="0" w:oddHBand="0" w:evenHBand="0" w:firstRowFirstColumn="0" w:firstRowLastColumn="0" w:lastRowFirstColumn="0" w:lastRowLastColumn="0"/>
-            </w:pPr>
-          </w:p>
-          <w:p>
-            <w:pPr>
-              <w:spacing w:line="240" w:lineRule="auto"/>
-              <w:cnfStyle w:val="000000000000" w:firstRow="0" w:lastRow="0" w:firstColumn="0" w:lastColumn="0" w:oddVBand="0" w:evenVBand="0" w:oddHBand="0" w:evenHBand="0" w:firstRowFirstColumn="0" w:firstRowLastColumn="0" w:lastRowFirstColumn="0" w:lastRowLastColumn="0"/>
-            </w:pPr>
-            <w:r>
-              <w:t>getPowerUsed()</w:t>
+            <w:proofErr w:type="spellStart"/>
+            <w:proofErr w:type="gramStart"/>
+            <w:r>
+              <w:t>setManager</w:t>
+            </w:r>
+            <w:proofErr w:type="spellEnd"/>
+            <w:r>
+              <w:t>(</w:t>
+            </w:r>
+            <w:proofErr w:type="spellStart"/>
+            <w:proofErr w:type="gramEnd"/>
+            <w:r>
+              <w:t>SystemManager</w:t>
+            </w:r>
+            <w:proofErr w:type="spellEnd"/>
+            <w:r>
+              <w:t>)</w:t>
+            </w:r>
+          </w:p>
+          <w:p>
+            <w:pPr>
+              <w:spacing w:line="240" w:lineRule="auto"/>
+              <w:cnfStyle w:val="000000000000" w:firstRow="0" w:lastRow="0" w:firstColumn="0" w:lastColumn="0" w:oddVBand="0" w:evenVBand="0" w:oddHBand="0" w:evenHBand="0" w:firstRowFirstColumn="0" w:firstRowLastColumn="0" w:lastRowFirstColumn="0" w:lastRowLastColumn="0"/>
+            </w:pPr>
+          </w:p>
+          <w:p>
+            <w:pPr>
+              <w:spacing w:line="240" w:lineRule="auto"/>
+              <w:cnfStyle w:val="000000000000" w:firstRow="0" w:lastRow="0" w:firstColumn="0" w:lastColumn="0" w:oddVBand="0" w:evenVBand="0" w:oddHBand="0" w:evenHBand="0" w:firstRowFirstColumn="0" w:firstRowLastColumn="0" w:lastRowFirstColumn="0" w:lastRowLastColumn="0"/>
+            </w:pPr>
+            <w:proofErr w:type="spellStart"/>
+            <w:proofErr w:type="gramStart"/>
+            <w:r>
+              <w:t>getPowerUsed</w:t>
+            </w:r>
+            <w:proofErr w:type="spellEnd"/>
+            <w:r>
+              <w:t>(</w:t>
+            </w:r>
+            <w:proofErr w:type="gramEnd"/>
+            <w:r>
+              <w:t>)</w:t>
             </w:r>
           </w:p>
         </w:tc>
@@ -5062,98 +6302,163 @@
               <w:spacing w:line="240" w:lineRule="auto"/>
               <w:cnfStyle w:val="000000000000" w:firstRow="0" w:lastRow="0" w:firstColumn="0" w:lastColumn="0" w:oddVBand="0" w:evenVBand="0" w:oddHBand="0" w:evenHBand="0" w:firstRowFirstColumn="0" w:firstRowLastColumn="0" w:lastRowFirstColumn="0" w:lastRowLastColumn="0"/>
             </w:pPr>
-            <w:r>
-              <w:t>turnOnObject(EnergyObject)</w:t>
-            </w:r>
-          </w:p>
-          <w:p>
-            <w:pPr>
-              <w:spacing w:line="240" w:lineRule="auto"/>
-              <w:cnfStyle w:val="000000000000" w:firstRow="0" w:lastRow="0" w:firstColumn="0" w:lastColumn="0" w:oddVBand="0" w:evenVBand="0" w:oddHBand="0" w:evenHBand="0" w:firstRowFirstColumn="0" w:firstRowLastColumn="0" w:lastRowFirstColumn="0" w:lastRowLastColumn="0"/>
-            </w:pPr>
-          </w:p>
-          <w:p>
-            <w:pPr>
-              <w:spacing w:line="240" w:lineRule="auto"/>
-              <w:cnfStyle w:val="000000000000" w:firstRow="0" w:lastRow="0" w:firstColumn="0" w:lastColumn="0" w:oddVBand="0" w:evenVBand="0" w:oddHBand="0" w:evenHBand="0" w:firstRowFirstColumn="0" w:firstRowLastColumn="0" w:lastRowFirstColumn="0" w:lastRowLastColumn="0"/>
-            </w:pPr>
-            <w:r>
-              <w:t>setGrid(bool)</w:t>
-            </w:r>
-          </w:p>
-          <w:p>
-            <w:pPr>
-              <w:spacing w:line="240" w:lineRule="auto"/>
-              <w:cnfStyle w:val="000000000000" w:firstRow="0" w:lastRow="0" w:firstColumn="0" w:lastColumn="0" w:oddVBand="0" w:evenVBand="0" w:oddHBand="0" w:evenHBand="0" w:firstRowFirstColumn="0" w:firstRowLastColumn="0" w:lastRowFirstColumn="0" w:lastRowLastColumn="0"/>
-            </w:pPr>
-          </w:p>
-          <w:p>
-            <w:pPr>
-              <w:spacing w:line="240" w:lineRule="auto"/>
-              <w:cnfStyle w:val="000000000000" w:firstRow="0" w:lastRow="0" w:firstColumn="0" w:lastColumn="0" w:oddVBand="0" w:evenVBand="0" w:oddHBand="0" w:evenHBand="0" w:firstRowFirstColumn="0" w:firstRowLastColumn="0" w:lastRowFirstColumn="0" w:lastRowLastColumn="0"/>
-            </w:pPr>
-            <w:r>
-              <w:t>updatePower()</w:t>
-            </w:r>
-          </w:p>
-          <w:p>
-            <w:pPr>
-              <w:spacing w:line="240" w:lineRule="auto"/>
-              <w:cnfStyle w:val="000000000000" w:firstRow="0" w:lastRow="0" w:firstColumn="0" w:lastColumn="0" w:oddVBand="0" w:evenVBand="0" w:oddHBand="0" w:evenHBand="0" w:firstRowFirstColumn="0" w:firstRowLastColumn="0" w:lastRowFirstColumn="0" w:lastRowLastColumn="0"/>
-            </w:pPr>
-          </w:p>
-          <w:p>
-            <w:pPr>
-              <w:spacing w:line="240" w:lineRule="auto"/>
-              <w:cnfStyle w:val="000000000000" w:firstRow="0" w:lastRow="0" w:firstColumn="0" w:lastColumn="0" w:oddVBand="0" w:evenVBand="0" w:oddHBand="0" w:evenHBand="0" w:firstRowFirstColumn="0" w:firstRowLastColumn="0" w:lastRowFirstColumn="0" w:lastRowLastColumn="0"/>
-            </w:pPr>
-            <w:r>
-              <w:t>getIsOn()</w:t>
-            </w:r>
-          </w:p>
-          <w:p>
-            <w:pPr>
-              <w:spacing w:line="240" w:lineRule="auto"/>
-              <w:cnfStyle w:val="000000000000" w:firstRow="0" w:lastRow="0" w:firstColumn="0" w:lastColumn="0" w:oddVBand="0" w:evenVBand="0" w:oddHBand="0" w:evenHBand="0" w:firstRowFirstColumn="0" w:firstRowLastColumn="0" w:lastRowFirstColumn="0" w:lastRowLastColumn="0"/>
-            </w:pPr>
-          </w:p>
-          <w:p>
-            <w:pPr>
-              <w:spacing w:line="240" w:lineRule="auto"/>
-              <w:cnfStyle w:val="000000000000" w:firstRow="0" w:lastRow="0" w:firstColumn="0" w:lastColumn="0" w:oddVBand="0" w:evenVBand="0" w:oddHBand="0" w:evenHBand="0" w:firstRowFirstColumn="0" w:firstRowLastColumn="0" w:lastRowFirstColumn="0" w:lastRowLastColumn="0"/>
-            </w:pPr>
-            <w:r>
-              <w:t>updateGrids()</w:t>
-            </w:r>
-          </w:p>
-          <w:p>
-            <w:pPr>
-              <w:spacing w:line="240" w:lineRule="auto"/>
-              <w:cnfStyle w:val="000000000000" w:firstRow="0" w:lastRow="0" w:firstColumn="0" w:lastColumn="0" w:oddVBand="0" w:evenVBand="0" w:oddHBand="0" w:evenHBand="0" w:firstRowFirstColumn="0" w:firstRowLastColumn="0" w:lastRowFirstColumn="0" w:lastRowLastColumn="0"/>
-            </w:pPr>
-          </w:p>
-          <w:p>
-            <w:pPr>
-              <w:spacing w:line="240" w:lineRule="auto"/>
-              <w:cnfStyle w:val="000000000000" w:firstRow="0" w:lastRow="0" w:firstColumn="0" w:lastColumn="0" w:oddVBand="0" w:evenVBand="0" w:oddHBand="0" w:evenHBand="0" w:firstRowFirstColumn="0" w:firstRowLastColumn="0" w:lastRowFirstColumn="0" w:lastRowLastColumn="0"/>
-            </w:pPr>
-            <w:r>
-              <w:t>updateTheGrid();</w:t>
-            </w:r>
-          </w:p>
-          <w:p>
-            <w:pPr>
-              <w:spacing w:line="240" w:lineRule="auto"/>
-              <w:cnfStyle w:val="000000000000" w:firstRow="0" w:lastRow="0" w:firstColumn="0" w:lastColumn="0" w:oddVBand="0" w:evenVBand="0" w:oddHBand="0" w:evenHBand="0" w:firstRowFirstColumn="0" w:firstRowLastColumn="0" w:lastRowFirstColumn="0" w:lastRowLastColumn="0"/>
-            </w:pPr>
-          </w:p>
-          <w:p>
-            <w:pPr>
-              <w:spacing w:line="240" w:lineRule="auto"/>
-              <w:cnfStyle w:val="000000000000" w:firstRow="0" w:lastRow="0" w:firstColumn="0" w:lastColumn="0" w:oddVBand="0" w:evenVBand="0" w:oddHBand="0" w:evenHBand="0" w:firstRowFirstColumn="0" w:firstRowLastColumn="0" w:lastRowFirstColumn="0" w:lastRowLastColumn="0"/>
-            </w:pPr>
-            <w:r>
-              <w:t>setSystem(bool)</w:t>
+            <w:proofErr w:type="spellStart"/>
+            <w:proofErr w:type="gramStart"/>
+            <w:r>
+              <w:t>turnOnObject</w:t>
+            </w:r>
+            <w:proofErr w:type="spellEnd"/>
+            <w:r>
+              <w:t>(</w:t>
+            </w:r>
+            <w:proofErr w:type="spellStart"/>
+            <w:proofErr w:type="gramEnd"/>
+            <w:r>
+              <w:t>EnergyObject</w:t>
+            </w:r>
+            <w:proofErr w:type="spellEnd"/>
+            <w:r>
+              <w:t>)</w:t>
+            </w:r>
+          </w:p>
+          <w:p>
+            <w:pPr>
+              <w:spacing w:line="240" w:lineRule="auto"/>
+              <w:cnfStyle w:val="000000000000" w:firstRow="0" w:lastRow="0" w:firstColumn="0" w:lastColumn="0" w:oddVBand="0" w:evenVBand="0" w:oddHBand="0" w:evenHBand="0" w:firstRowFirstColumn="0" w:firstRowLastColumn="0" w:lastRowFirstColumn="0" w:lastRowLastColumn="0"/>
+            </w:pPr>
+          </w:p>
+          <w:p>
+            <w:pPr>
+              <w:spacing w:line="240" w:lineRule="auto"/>
+              <w:cnfStyle w:val="000000000000" w:firstRow="0" w:lastRow="0" w:firstColumn="0" w:lastColumn="0" w:oddVBand="0" w:evenVBand="0" w:oddHBand="0" w:evenHBand="0" w:firstRowFirstColumn="0" w:firstRowLastColumn="0" w:lastRowFirstColumn="0" w:lastRowLastColumn="0"/>
+            </w:pPr>
+            <w:proofErr w:type="spellStart"/>
+            <w:r>
+              <w:t>setGrid</w:t>
+            </w:r>
+            <w:proofErr w:type="spellEnd"/>
+            <w:r>
+              <w:t>(bool)</w:t>
+            </w:r>
+          </w:p>
+          <w:p>
+            <w:pPr>
+              <w:spacing w:line="240" w:lineRule="auto"/>
+              <w:cnfStyle w:val="000000000000" w:firstRow="0" w:lastRow="0" w:firstColumn="0" w:lastColumn="0" w:oddVBand="0" w:evenVBand="0" w:oddHBand="0" w:evenHBand="0" w:firstRowFirstColumn="0" w:firstRowLastColumn="0" w:lastRowFirstColumn="0" w:lastRowLastColumn="0"/>
+            </w:pPr>
+          </w:p>
+          <w:p>
+            <w:pPr>
+              <w:spacing w:line="240" w:lineRule="auto"/>
+              <w:cnfStyle w:val="000000000000" w:firstRow="0" w:lastRow="0" w:firstColumn="0" w:lastColumn="0" w:oddVBand="0" w:evenVBand="0" w:oddHBand="0" w:evenHBand="0" w:firstRowFirstColumn="0" w:firstRowLastColumn="0" w:lastRowFirstColumn="0" w:lastRowLastColumn="0"/>
+            </w:pPr>
+            <w:proofErr w:type="spellStart"/>
+            <w:proofErr w:type="gramStart"/>
+            <w:r>
+              <w:t>updatePower</w:t>
+            </w:r>
+            <w:proofErr w:type="spellEnd"/>
+            <w:r>
+              <w:t>(</w:t>
+            </w:r>
+            <w:proofErr w:type="gramEnd"/>
+            <w:r>
+              <w:t>)</w:t>
+            </w:r>
+          </w:p>
+          <w:p>
+            <w:pPr>
+              <w:spacing w:line="240" w:lineRule="auto"/>
+              <w:cnfStyle w:val="000000000000" w:firstRow="0" w:lastRow="0" w:firstColumn="0" w:lastColumn="0" w:oddVBand="0" w:evenVBand="0" w:oddHBand="0" w:evenHBand="0" w:firstRowFirstColumn="0" w:firstRowLastColumn="0" w:lastRowFirstColumn="0" w:lastRowLastColumn="0"/>
+            </w:pPr>
+          </w:p>
+          <w:p>
+            <w:pPr>
+              <w:spacing w:line="240" w:lineRule="auto"/>
+              <w:cnfStyle w:val="000000000000" w:firstRow="0" w:lastRow="0" w:firstColumn="0" w:lastColumn="0" w:oddVBand="0" w:evenVBand="0" w:oddHBand="0" w:evenHBand="0" w:firstRowFirstColumn="0" w:firstRowLastColumn="0" w:lastRowFirstColumn="0" w:lastRowLastColumn="0"/>
+            </w:pPr>
+            <w:proofErr w:type="spellStart"/>
+            <w:proofErr w:type="gramStart"/>
+            <w:r>
+              <w:t>getIsOn</w:t>
+            </w:r>
+            <w:proofErr w:type="spellEnd"/>
+            <w:r>
+              <w:t>(</w:t>
+            </w:r>
+            <w:proofErr w:type="gramEnd"/>
+            <w:r>
+              <w:t>)</w:t>
+            </w:r>
+          </w:p>
+          <w:p>
+            <w:pPr>
+              <w:spacing w:line="240" w:lineRule="auto"/>
+              <w:cnfStyle w:val="000000000000" w:firstRow="0" w:lastRow="0" w:firstColumn="0" w:lastColumn="0" w:oddVBand="0" w:evenVBand="0" w:oddHBand="0" w:evenHBand="0" w:firstRowFirstColumn="0" w:firstRowLastColumn="0" w:lastRowFirstColumn="0" w:lastRowLastColumn="0"/>
+            </w:pPr>
+          </w:p>
+          <w:p>
+            <w:pPr>
+              <w:spacing w:line="240" w:lineRule="auto"/>
+              <w:cnfStyle w:val="000000000000" w:firstRow="0" w:lastRow="0" w:firstColumn="0" w:lastColumn="0" w:oddVBand="0" w:evenVBand="0" w:oddHBand="0" w:evenHBand="0" w:firstRowFirstColumn="0" w:firstRowLastColumn="0" w:lastRowFirstColumn="0" w:lastRowLastColumn="0"/>
+            </w:pPr>
+            <w:proofErr w:type="spellStart"/>
+            <w:proofErr w:type="gramStart"/>
+            <w:r>
+              <w:t>updateGrids</w:t>
+            </w:r>
+            <w:proofErr w:type="spellEnd"/>
+            <w:r>
+              <w:t>(</w:t>
+            </w:r>
+            <w:proofErr w:type="gramEnd"/>
+            <w:r>
+              <w:t>)</w:t>
+            </w:r>
+          </w:p>
+          <w:p>
+            <w:pPr>
+              <w:spacing w:line="240" w:lineRule="auto"/>
+              <w:cnfStyle w:val="000000000000" w:firstRow="0" w:lastRow="0" w:firstColumn="0" w:lastColumn="0" w:oddVBand="0" w:evenVBand="0" w:oddHBand="0" w:evenHBand="0" w:firstRowFirstColumn="0" w:firstRowLastColumn="0" w:lastRowFirstColumn="0" w:lastRowLastColumn="0"/>
+            </w:pPr>
+          </w:p>
+          <w:p>
+            <w:pPr>
+              <w:spacing w:line="240" w:lineRule="auto"/>
+              <w:cnfStyle w:val="000000000000" w:firstRow="0" w:lastRow="0" w:firstColumn="0" w:lastColumn="0" w:oddVBand="0" w:evenVBand="0" w:oddHBand="0" w:evenHBand="0" w:firstRowFirstColumn="0" w:firstRowLastColumn="0" w:lastRowFirstColumn="0" w:lastRowLastColumn="0"/>
+            </w:pPr>
+            <w:proofErr w:type="spellStart"/>
+            <w:proofErr w:type="gramStart"/>
+            <w:r>
+              <w:t>updateTheGrid</w:t>
+            </w:r>
+            <w:proofErr w:type="spellEnd"/>
+            <w:r>
+              <w:t>(</w:t>
+            </w:r>
+            <w:proofErr w:type="gramEnd"/>
+            <w:r>
+              <w:t>);</w:t>
+            </w:r>
+          </w:p>
+          <w:p>
+            <w:pPr>
+              <w:spacing w:line="240" w:lineRule="auto"/>
+              <w:cnfStyle w:val="000000000000" w:firstRow="0" w:lastRow="0" w:firstColumn="0" w:lastColumn="0" w:oddVBand="0" w:evenVBand="0" w:oddHBand="0" w:evenHBand="0" w:firstRowFirstColumn="0" w:firstRowLastColumn="0" w:lastRowFirstColumn="0" w:lastRowLastColumn="0"/>
+            </w:pPr>
+          </w:p>
+          <w:p>
+            <w:pPr>
+              <w:spacing w:line="240" w:lineRule="auto"/>
+              <w:cnfStyle w:val="000000000000" w:firstRow="0" w:lastRow="0" w:firstColumn="0" w:lastColumn="0" w:oddVBand="0" w:evenVBand="0" w:oddHBand="0" w:evenHBand="0" w:firstRowFirstColumn="0" w:firstRowLastColumn="0" w:lastRowFirstColumn="0" w:lastRowLastColumn="0"/>
+            </w:pPr>
+            <w:proofErr w:type="spellStart"/>
+            <w:r>
+              <w:t>setSystem</w:t>
+            </w:r>
+            <w:proofErr w:type="spellEnd"/>
+            <w:r>
+              <w:t>(bool)</w:t>
             </w:r>
           </w:p>
         </w:tc>
@@ -5265,12 +6570,14 @@
               <w:spacing w:line="240" w:lineRule="auto"/>
               <w:cnfStyle w:val="100000000000" w:firstRow="1" w:lastRow="0" w:firstColumn="0" w:lastColumn="0" w:oddVBand="0" w:evenVBand="0" w:oddHBand="0" w:evenHBand="0" w:firstRowFirstColumn="0" w:firstRowLastColumn="0" w:lastRowFirstColumn="0" w:lastRowLastColumn="0"/>
             </w:pPr>
+            <w:proofErr w:type="spellStart"/>
             <w:r>
               <w:rPr>
                 <w:highlight w:val="yellow"/>
               </w:rPr>
               <w:t>InventItem</w:t>
             </w:r>
+            <w:proofErr w:type="spellEnd"/>
           </w:p>
         </w:tc>
       </w:tr>
@@ -5355,22 +6662,43 @@
               <w:cnfStyle w:val="000000000000" w:firstRow="0" w:lastRow="0" w:firstColumn="0" w:lastColumn="0" w:oddVBand="0" w:evenVBand="0" w:oddHBand="0" w:evenHBand="0" w:firstRowFirstColumn="0" w:firstRowLastColumn="0" w:lastRowFirstColumn="0" w:lastRowLastColumn="0"/>
             </w:pPr>
             <w:r>
-              <w:t>A class that would keep all the different types of inventory and the common fields for them.</w:t>
-            </w:r>
-          </w:p>
-          <w:p>
-            <w:pPr>
-              <w:spacing w:line="240" w:lineRule="auto"/>
-              <w:cnfStyle w:val="000000000000" w:firstRow="0" w:lastRow="0" w:firstColumn="0" w:lastColumn="0" w:oddVBand="0" w:evenVBand="0" w:oddHBand="0" w:evenHBand="0" w:firstRowFirstColumn="0" w:firstRowLastColumn="0" w:lastRowFirstColumn="0" w:lastRowLastColumn="0"/>
-            </w:pPr>
-          </w:p>
-          <w:p>
-            <w:pPr>
-              <w:spacing w:line="240" w:lineRule="auto"/>
-              <w:cnfStyle w:val="000000000000" w:firstRow="0" w:lastRow="0" w:firstColumn="0" w:lastColumn="0" w:oddVBand="0" w:evenVBand="0" w:oddHBand="0" w:evenHBand="0" w:firstRowFirstColumn="0" w:firstRowLastColumn="0" w:lastRowFirstColumn="0" w:lastRowLastColumn="0"/>
-            </w:pPr>
-            <w:r>
-              <w:t>Unsure what items would need there own child class, but will find out. This basic will be set up for items that can be used based on their own id, like keys.</w:t>
+              <w:t xml:space="preserve">A class that would keep all the different types of </w:t>
+            </w:r>
+            <w:proofErr w:type="gramStart"/>
+            <w:r>
+              <w:t>inventory</w:t>
+            </w:r>
+            <w:proofErr w:type="gramEnd"/>
+            <w:r>
+              <w:t xml:space="preserve"> and the common fields for them.</w:t>
+            </w:r>
+          </w:p>
+          <w:p>
+            <w:pPr>
+              <w:spacing w:line="240" w:lineRule="auto"/>
+              <w:cnfStyle w:val="000000000000" w:firstRow="0" w:lastRow="0" w:firstColumn="0" w:lastColumn="0" w:oddVBand="0" w:evenVBand="0" w:oddHBand="0" w:evenHBand="0" w:firstRowFirstColumn="0" w:firstRowLastColumn="0" w:lastRowFirstColumn="0" w:lastRowLastColumn="0"/>
+            </w:pPr>
+          </w:p>
+          <w:p>
+            <w:pPr>
+              <w:spacing w:line="240" w:lineRule="auto"/>
+              <w:cnfStyle w:val="000000000000" w:firstRow="0" w:lastRow="0" w:firstColumn="0" w:lastColumn="0" w:oddVBand="0" w:evenVBand="0" w:oddHBand="0" w:evenHBand="0" w:firstRowFirstColumn="0" w:firstRowLastColumn="0" w:lastRowFirstColumn="0" w:lastRowLastColumn="0"/>
+            </w:pPr>
+            <w:r>
+              <w:t xml:space="preserve">Unsure what items would need </w:t>
+            </w:r>
+            <w:proofErr w:type="spellStart"/>
+            <w:proofErr w:type="gramStart"/>
+            <w:r>
+              <w:t>there</w:t>
+            </w:r>
+            <w:proofErr w:type="gramEnd"/>
+            <w:r>
+              <w:t xml:space="preserve"> own</w:t>
+            </w:r>
+            <w:proofErr w:type="spellEnd"/>
+            <w:r>
+              <w:t xml:space="preserve"> child class, but will find out. This basic will be set up for items that can be used based on their own id, like keys.</w:t>
             </w:r>
           </w:p>
         </w:tc>
@@ -5413,8 +6741,13 @@
               <w:cnfStyle w:val="000000000000" w:firstRow="0" w:lastRow="0" w:firstColumn="0" w:lastColumn="0" w:oddVBand="0" w:evenVBand="0" w:oddHBand="0" w:evenHBand="0" w:firstRowFirstColumn="0" w:firstRowLastColumn="0" w:lastRowFirstColumn="0" w:lastRowLastColumn="0"/>
             </w:pPr>
             <w:r>
-              <w:t>String nameID</w:t>
-            </w:r>
+              <w:t xml:space="preserve">String </w:t>
+            </w:r>
+            <w:proofErr w:type="spellStart"/>
+            <w:r>
+              <w:t>nameID</w:t>
+            </w:r>
+            <w:proofErr w:type="spellEnd"/>
           </w:p>
         </w:tc>
       </w:tr>
@@ -5498,23 +6831,43 @@
               <w:spacing w:line="240" w:lineRule="auto"/>
               <w:cnfStyle w:val="000000000000" w:firstRow="0" w:lastRow="0" w:firstColumn="0" w:lastColumn="0" w:oddVBand="0" w:evenVBand="0" w:oddHBand="0" w:evenHBand="0" w:firstRowFirstColumn="0" w:firstRowLastColumn="0" w:lastRowFirstColumn="0" w:lastRowLastColumn="0"/>
             </w:pPr>
-            <w:r>
-              <w:t>addToInventory()</w:t>
-            </w:r>
-          </w:p>
-          <w:p>
-            <w:pPr>
-              <w:spacing w:line="240" w:lineRule="auto"/>
-              <w:cnfStyle w:val="000000000000" w:firstRow="0" w:lastRow="0" w:firstColumn="0" w:lastColumn="0" w:oddVBand="0" w:evenVBand="0" w:oddHBand="0" w:evenHBand="0" w:firstRowFirstColumn="0" w:firstRowLastColumn="0" w:lastRowFirstColumn="0" w:lastRowLastColumn="0"/>
-            </w:pPr>
-          </w:p>
-          <w:p>
-            <w:pPr>
-              <w:spacing w:line="240" w:lineRule="auto"/>
-              <w:cnfStyle w:val="000000000000" w:firstRow="0" w:lastRow="0" w:firstColumn="0" w:lastColumn="0" w:oddVBand="0" w:evenVBand="0" w:oddHBand="0" w:evenHBand="0" w:firstRowFirstColumn="0" w:firstRowLastColumn="0" w:lastRowFirstColumn="0" w:lastRowLastColumn="0"/>
-            </w:pPr>
-            <w:r>
-              <w:t>removeFromInventory()</w:t>
+            <w:proofErr w:type="spellStart"/>
+            <w:proofErr w:type="gramStart"/>
+            <w:r>
+              <w:t>addToInventory</w:t>
+            </w:r>
+            <w:proofErr w:type="spellEnd"/>
+            <w:r>
+              <w:t>(</w:t>
+            </w:r>
+            <w:proofErr w:type="gramEnd"/>
+            <w:r>
+              <w:t>)</w:t>
+            </w:r>
+          </w:p>
+          <w:p>
+            <w:pPr>
+              <w:spacing w:line="240" w:lineRule="auto"/>
+              <w:cnfStyle w:val="000000000000" w:firstRow="0" w:lastRow="0" w:firstColumn="0" w:lastColumn="0" w:oddVBand="0" w:evenVBand="0" w:oddHBand="0" w:evenHBand="0" w:firstRowFirstColumn="0" w:firstRowLastColumn="0" w:lastRowFirstColumn="0" w:lastRowLastColumn="0"/>
+            </w:pPr>
+          </w:p>
+          <w:p>
+            <w:pPr>
+              <w:spacing w:line="240" w:lineRule="auto"/>
+              <w:cnfStyle w:val="000000000000" w:firstRow="0" w:lastRow="0" w:firstColumn="0" w:lastColumn="0" w:oddVBand="0" w:evenVBand="0" w:oddHBand="0" w:evenHBand="0" w:firstRowFirstColumn="0" w:firstRowLastColumn="0" w:lastRowFirstColumn="0" w:lastRowLastColumn="0"/>
+            </w:pPr>
+            <w:proofErr w:type="spellStart"/>
+            <w:proofErr w:type="gramStart"/>
+            <w:r>
+              <w:t>removeFromInventory</w:t>
+            </w:r>
+            <w:proofErr w:type="spellEnd"/>
+            <w:r>
+              <w:t>(</w:t>
+            </w:r>
+            <w:proofErr w:type="gramEnd"/>
+            <w:r>
+              <w:t>)</w:t>
             </w:r>
           </w:p>
         </w:tc>

</xml_diff>

<commit_message>
Worked with combination Lock
+Finished making a combination lock, with delayed movement and bilateral movement.
+Added a LOD for the lock.
=Fixed a bug on which tripping the system would make a system go back. Using a force function to turn amount to 0 instead of down 1.
</commit_message>
<xml_diff>
--- a/Classes.docx
+++ b/Classes.docx
@@ -17,12 +17,11 @@
     <w:tbl>
       <w:tblPr>
         <w:tblStyle w:val="GridTable1Light"/>
-        <w:tblW w:w="6728" w:type="dxa"/>
+        <w:tblW w:w="4066" w:type="dxa"/>
         <w:tblLook w:val="04A0" w:firstRow="1" w:lastRow="0" w:firstColumn="1" w:lastColumn="0" w:noHBand="0" w:noVBand="1"/>
       </w:tblPr>
       <w:tblGrid>
         <w:gridCol w:w="1404"/>
-        <w:gridCol w:w="2662"/>
         <w:gridCol w:w="2662"/>
       </w:tblGrid>
       <w:tr>
@@ -64,34 +63,8 @@
               <w:spacing w:line="240" w:lineRule="auto"/>
               <w:cnfStyle w:val="100000000000" w:firstRow="1" w:lastRow="0" w:firstColumn="0" w:lastColumn="0" w:oddVBand="0" w:evenVBand="0" w:oddHBand="0" w:evenHBand="0" w:firstRowFirstColumn="0" w:firstRowLastColumn="0" w:lastRowFirstColumn="0" w:lastRowLastColumn="0"/>
             </w:pPr>
-            <w:proofErr w:type="spellStart"/>
             <w:r>
               <w:t>InteractionControlClass</w:t>
-            </w:r>
-            <w:proofErr w:type="spellEnd"/>
-          </w:p>
-        </w:tc>
-        <w:tc>
-          <w:tcPr>
-            <w:tcW w:w="2662" w:type="dxa"/>
-            <w:tcBorders>
-              <w:top w:val="single" w:sz="4" w:space="0" w:color="999999" w:themeColor="text1" w:themeTint="66"/>
-              <w:left w:val="single" w:sz="4" w:space="0" w:color="999999" w:themeColor="text1" w:themeTint="66"/>
-              <w:right w:val="single" w:sz="4" w:space="0" w:color="999999" w:themeColor="text1" w:themeTint="66"/>
-            </w:tcBorders>
-          </w:tcPr>
-          <w:p>
-            <w:pPr>
-              <w:spacing w:line="240" w:lineRule="auto"/>
-              <w:cnfStyle w:val="100000000000" w:firstRow="1" w:lastRow="0" w:firstColumn="0" w:lastColumn="0" w:oddVBand="0" w:evenVBand="0" w:oddHBand="0" w:evenHBand="0" w:firstRowFirstColumn="0" w:firstRowLastColumn="0" w:lastRowFirstColumn="0" w:lastRowLastColumn="0"/>
-            </w:pPr>
-            <w:proofErr w:type="spellStart"/>
-            <w:r>
-              <w:t>MultiInteraction</w:t>
-            </w:r>
-            <w:proofErr w:type="spellEnd"/>
-            <w:r>
-              <w:t xml:space="preserve"> Class</w:t>
             </w:r>
           </w:p>
         </w:tc>
@@ -139,23 +112,6 @@
             </w:r>
           </w:p>
         </w:tc>
-        <w:tc>
-          <w:tcPr>
-            <w:tcW w:w="2662" w:type="dxa"/>
-            <w:tcBorders>
-              <w:top w:val="single" w:sz="4" w:space="0" w:color="999999" w:themeColor="text1" w:themeTint="66"/>
-              <w:left w:val="single" w:sz="4" w:space="0" w:color="999999" w:themeColor="text1" w:themeTint="66"/>
-              <w:bottom w:val="single" w:sz="4" w:space="0" w:color="999999" w:themeColor="text1" w:themeTint="66"/>
-              <w:right w:val="single" w:sz="4" w:space="0" w:color="999999" w:themeColor="text1" w:themeTint="66"/>
-            </w:tcBorders>
-          </w:tcPr>
-          <w:p>
-            <w:pPr>
-              <w:spacing w:line="240" w:lineRule="auto"/>
-              <w:cnfStyle w:val="000000000000" w:firstRow="0" w:lastRow="0" w:firstColumn="0" w:lastColumn="0" w:oddVBand="0" w:evenVBand="0" w:oddHBand="0" w:evenHBand="0" w:firstRowFirstColumn="0" w:firstRowLastColumn="0" w:lastRowFirstColumn="0" w:lastRowLastColumn="0"/>
-            </w:pPr>
-          </w:p>
-        </w:tc>
       </w:tr>
       <w:tr>
         <w:tc>
@@ -200,34 +156,6 @@
             </w:r>
           </w:p>
         </w:tc>
-        <w:tc>
-          <w:tcPr>
-            <w:tcW w:w="2662" w:type="dxa"/>
-            <w:tcBorders>
-              <w:top w:val="single" w:sz="4" w:space="0" w:color="999999" w:themeColor="text1" w:themeTint="66"/>
-              <w:left w:val="single" w:sz="4" w:space="0" w:color="999999" w:themeColor="text1" w:themeTint="66"/>
-              <w:bottom w:val="single" w:sz="4" w:space="0" w:color="999999" w:themeColor="text1" w:themeTint="66"/>
-              <w:right w:val="single" w:sz="4" w:space="0" w:color="999999" w:themeColor="text1" w:themeTint="66"/>
-            </w:tcBorders>
-          </w:tcPr>
-          <w:p>
-            <w:pPr>
-              <w:spacing w:line="240" w:lineRule="auto"/>
-              <w:cnfStyle w:val="000000000000" w:firstRow="0" w:lastRow="0" w:firstColumn="0" w:lastColumn="0" w:oddVBand="0" w:evenVBand="0" w:oddHBand="0" w:evenHBand="0" w:firstRowFirstColumn="0" w:firstRowLastColumn="0" w:lastRowFirstColumn="0" w:lastRowLastColumn="0"/>
-            </w:pPr>
-            <w:r>
-              <w:t>This class will take into account multiple cases of ‘</w:t>
-            </w:r>
-            <w:proofErr w:type="spellStart"/>
-            <w:r>
-              <w:t>isOn</w:t>
-            </w:r>
-            <w:proofErr w:type="spellEnd"/>
-            <w:r>
-              <w:t>’. If all on, then it will turn on a connected energy object.</w:t>
-            </w:r>
-          </w:p>
-        </w:tc>
       </w:tr>
       <w:tr>
         <w:tc>
@@ -268,96 +196,17 @@
               <w:cnfStyle w:val="000000000000" w:firstRow="0" w:lastRow="0" w:firstColumn="0" w:lastColumn="0" w:oddVBand="0" w:evenVBand="0" w:oddHBand="0" w:evenHBand="0" w:firstRowFirstColumn="0" w:firstRowLastColumn="0" w:lastRowFirstColumn="0" w:lastRowLastColumn="0"/>
             </w:pPr>
             <w:r>
-              <w:t xml:space="preserve">Animator </w:t>
-            </w:r>
-            <w:proofErr w:type="spellStart"/>
-            <w:r>
-              <w:t>anim</w:t>
-            </w:r>
-            <w:proofErr w:type="spellEnd"/>
-          </w:p>
-          <w:p>
-            <w:pPr>
-              <w:spacing w:line="240" w:lineRule="auto"/>
-              <w:cnfStyle w:val="000000000000" w:firstRow="0" w:lastRow="0" w:firstColumn="0" w:lastColumn="0" w:oddVBand="0" w:evenVBand="0" w:oddHBand="0" w:evenHBand="0" w:firstRowFirstColumn="0" w:firstRowLastColumn="0" w:lastRowFirstColumn="0" w:lastRowLastColumn="0"/>
-            </w:pPr>
-            <w:proofErr w:type="spellStart"/>
-            <w:r>
-              <w:t>IndicatorClass</w:t>
-            </w:r>
-            <w:proofErr w:type="spellEnd"/>
-            <w:r>
-              <w:t xml:space="preserve"> indicator</w:t>
-            </w:r>
-          </w:p>
-        </w:tc>
-        <w:tc>
-          <w:tcPr>
-            <w:tcW w:w="2662" w:type="dxa"/>
-            <w:tcBorders>
-              <w:top w:val="single" w:sz="4" w:space="0" w:color="999999" w:themeColor="text1" w:themeTint="66"/>
-              <w:left w:val="single" w:sz="4" w:space="0" w:color="999999" w:themeColor="text1" w:themeTint="66"/>
-              <w:bottom w:val="single" w:sz="4" w:space="0" w:color="999999" w:themeColor="text1" w:themeTint="66"/>
-              <w:right w:val="single" w:sz="4" w:space="0" w:color="999999" w:themeColor="text1" w:themeTint="66"/>
-            </w:tcBorders>
-          </w:tcPr>
-          <w:p>
-            <w:pPr>
-              <w:spacing w:line="240" w:lineRule="auto"/>
-              <w:cnfStyle w:val="000000000000" w:firstRow="0" w:lastRow="0" w:firstColumn="0" w:lastColumn="0" w:oddVBand="0" w:evenVBand="0" w:oddHBand="0" w:evenHBand="0" w:firstRowFirstColumn="0" w:firstRowLastColumn="0" w:lastRowFirstColumn="0" w:lastRowLastColumn="0"/>
-            </w:pPr>
-            <w:r>
-              <w:t xml:space="preserve">Int </w:t>
-            </w:r>
-            <w:proofErr w:type="spellStart"/>
-            <w:r>
-              <w:t>amountOn</w:t>
-            </w:r>
-            <w:proofErr w:type="spellEnd"/>
-          </w:p>
-          <w:p>
-            <w:pPr>
-              <w:spacing w:line="240" w:lineRule="auto"/>
-              <w:cnfStyle w:val="000000000000" w:firstRow="0" w:lastRow="0" w:firstColumn="0" w:lastColumn="0" w:oddVBand="0" w:evenVBand="0" w:oddHBand="0" w:evenHBand="0" w:firstRowFirstColumn="0" w:firstRowLastColumn="0" w:lastRowFirstColumn="0" w:lastRowLastColumn="0"/>
-            </w:pPr>
-            <w:r>
-              <w:t xml:space="preserve">Int </w:t>
-            </w:r>
-            <w:proofErr w:type="spellStart"/>
-            <w:r>
-              <w:t>amountNeeded</w:t>
-            </w:r>
-            <w:proofErr w:type="spellEnd"/>
-          </w:p>
-          <w:p>
-            <w:pPr>
-              <w:spacing w:line="240" w:lineRule="auto"/>
-              <w:cnfStyle w:val="000000000000" w:firstRow="0" w:lastRow="0" w:firstColumn="0" w:lastColumn="0" w:oddVBand="0" w:evenVBand="0" w:oddHBand="0" w:evenHBand="0" w:firstRowFirstColumn="0" w:firstRowLastColumn="0" w:lastRowFirstColumn="0" w:lastRowLastColumn="0"/>
-            </w:pPr>
-          </w:p>
-          <w:p>
-            <w:pPr>
-              <w:spacing w:line="240" w:lineRule="auto"/>
-              <w:cnfStyle w:val="000000000000" w:firstRow="0" w:lastRow="0" w:firstColumn="0" w:lastColumn="0" w:oddVBand="0" w:evenVBand="0" w:oddHBand="0" w:evenHBand="0" w:firstRowFirstColumn="0" w:firstRowLastColumn="0" w:lastRowFirstColumn="0" w:lastRowLastColumn="0"/>
-            </w:pPr>
-            <w:proofErr w:type="spellStart"/>
-            <w:proofErr w:type="gramStart"/>
-            <w:r>
-              <w:t>EnergyObject</w:t>
-            </w:r>
-            <w:proofErr w:type="spellEnd"/>
-            <w:r>
-              <w:t>[</w:t>
-            </w:r>
-            <w:proofErr w:type="gramEnd"/>
-            <w:r>
-              <w:t xml:space="preserve">] </w:t>
-            </w:r>
-            <w:proofErr w:type="spellStart"/>
-            <w:r>
-              <w:t>connectedObjs</w:t>
-            </w:r>
-            <w:proofErr w:type="spellEnd"/>
+              <w:t>Animator anim</w:t>
+            </w:r>
+          </w:p>
+          <w:p>
+            <w:pPr>
+              <w:spacing w:line="240" w:lineRule="auto"/>
+              <w:cnfStyle w:val="000000000000" w:firstRow="0" w:lastRow="0" w:firstColumn="0" w:lastColumn="0" w:oddVBand="0" w:evenVBand="0" w:oddHBand="0" w:evenHBand="0" w:firstRowFirstColumn="0" w:firstRowLastColumn="0" w:lastRowFirstColumn="0" w:lastRowLastColumn="0"/>
+            </w:pPr>
+            <w:r>
+              <w:t>IndicatorClass indicator</w:t>
+            </w:r>
           </w:p>
         </w:tc>
       </w:tr>
@@ -400,23 +249,6 @@
             </w:pPr>
           </w:p>
         </w:tc>
-        <w:tc>
-          <w:tcPr>
-            <w:tcW w:w="2662" w:type="dxa"/>
-            <w:tcBorders>
-              <w:top w:val="single" w:sz="4" w:space="0" w:color="999999" w:themeColor="text1" w:themeTint="66"/>
-              <w:left w:val="single" w:sz="4" w:space="0" w:color="999999" w:themeColor="text1" w:themeTint="66"/>
-              <w:bottom w:val="single" w:sz="4" w:space="0" w:color="999999" w:themeColor="text1" w:themeTint="66"/>
-              <w:right w:val="single" w:sz="4" w:space="0" w:color="999999" w:themeColor="text1" w:themeTint="66"/>
-            </w:tcBorders>
-          </w:tcPr>
-          <w:p>
-            <w:pPr>
-              <w:spacing w:line="240" w:lineRule="auto"/>
-              <w:cnfStyle w:val="000000000000" w:firstRow="0" w:lastRow="0" w:firstColumn="0" w:lastColumn="0" w:oddVBand="0" w:evenVBand="0" w:oddHBand="0" w:evenHBand="0" w:firstRowFirstColumn="0" w:firstRowLastColumn="0" w:lastRowFirstColumn="0" w:lastRowLastColumn="0"/>
-            </w:pPr>
-          </w:p>
-        </w:tc>
       </w:tr>
       <w:tr>
         <w:tc>
@@ -456,142 +288,62 @@
               <w:spacing w:line="240" w:lineRule="auto"/>
               <w:cnfStyle w:val="000000000000" w:firstRow="0" w:lastRow="0" w:firstColumn="0" w:lastColumn="0" w:oddVBand="0" w:evenVBand="0" w:oddHBand="0" w:evenHBand="0" w:firstRowFirstColumn="0" w:firstRowLastColumn="0" w:lastRowFirstColumn="0" w:lastRowLastColumn="0"/>
             </w:pPr>
-            <w:proofErr w:type="spellStart"/>
-            <w:r>
-              <w:t>setPosition</w:t>
-            </w:r>
-            <w:proofErr w:type="spellEnd"/>
-            <w:r>
-              <w:t>(transform)</w:t>
-            </w:r>
-          </w:p>
-          <w:p>
-            <w:pPr>
-              <w:spacing w:line="240" w:lineRule="auto"/>
-              <w:cnfStyle w:val="000000000000" w:firstRow="0" w:lastRow="0" w:firstColumn="0" w:lastColumn="0" w:oddVBand="0" w:evenVBand="0" w:oddHBand="0" w:evenHBand="0" w:firstRowFirstColumn="0" w:firstRowLastColumn="0" w:lastRowFirstColumn="0" w:lastRowLastColumn="0"/>
-            </w:pPr>
-            <w:proofErr w:type="spellStart"/>
-            <w:proofErr w:type="gramStart"/>
-            <w:r>
-              <w:t>setAnimation</w:t>
-            </w:r>
-            <w:proofErr w:type="spellEnd"/>
-            <w:r>
-              <w:t>(</w:t>
-            </w:r>
-            <w:proofErr w:type="gramEnd"/>
-            <w:r>
-              <w:t>string, bool)</w:t>
-            </w:r>
-          </w:p>
-          <w:p>
-            <w:pPr>
-              <w:spacing w:line="240" w:lineRule="auto"/>
-              <w:cnfStyle w:val="000000000000" w:firstRow="0" w:lastRow="0" w:firstColumn="0" w:lastColumn="0" w:oddVBand="0" w:evenVBand="0" w:oddHBand="0" w:evenHBand="0" w:firstRowFirstColumn="0" w:firstRowLastColumn="0" w:lastRowFirstColumn="0" w:lastRowLastColumn="0"/>
-            </w:pPr>
-            <w:proofErr w:type="spellStart"/>
-            <w:r>
-              <w:t>setAnimationTrigger</w:t>
-            </w:r>
-            <w:proofErr w:type="spellEnd"/>
-            <w:r>
-              <w:t>(string)</w:t>
-            </w:r>
-          </w:p>
-          <w:p>
-            <w:pPr>
-              <w:spacing w:line="240" w:lineRule="auto"/>
-              <w:cnfStyle w:val="000000000000" w:firstRow="0" w:lastRow="0" w:firstColumn="0" w:lastColumn="0" w:oddVBand="0" w:evenVBand="0" w:oddHBand="0" w:evenHBand="0" w:firstRowFirstColumn="0" w:firstRowLastColumn="0" w:lastRowFirstColumn="0" w:lastRowLastColumn="0"/>
-            </w:pPr>
-            <w:proofErr w:type="spellStart"/>
-            <w:r>
-              <w:t>setIndicator</w:t>
-            </w:r>
-            <w:proofErr w:type="spellEnd"/>
-            <w:r>
-              <w:t>(bool)</w:t>
-            </w:r>
-          </w:p>
-          <w:p>
-            <w:pPr>
-              <w:spacing w:line="240" w:lineRule="auto"/>
-              <w:cnfStyle w:val="000000000000" w:firstRow="0" w:lastRow="0" w:firstColumn="0" w:lastColumn="0" w:oddVBand="0" w:evenVBand="0" w:oddHBand="0" w:evenHBand="0" w:firstRowFirstColumn="0" w:firstRowLastColumn="0" w:lastRowFirstColumn="0" w:lastRowLastColumn="0"/>
-            </w:pPr>
-            <w:proofErr w:type="spellStart"/>
-            <w:proofErr w:type="gramStart"/>
-            <w:r>
-              <w:t>updateThisInteraction</w:t>
-            </w:r>
-            <w:proofErr w:type="spellEnd"/>
-            <w:r>
-              <w:t>(</w:t>
-            </w:r>
-            <w:proofErr w:type="gramEnd"/>
-            <w:r>
-              <w:t>)</w:t>
-            </w:r>
-          </w:p>
-          <w:p>
-            <w:pPr>
-              <w:spacing w:line="240" w:lineRule="auto"/>
-              <w:cnfStyle w:val="000000000000" w:firstRow="0" w:lastRow="0" w:firstColumn="0" w:lastColumn="0" w:oddVBand="0" w:evenVBand="0" w:oddHBand="0" w:evenHBand="0" w:firstRowFirstColumn="0" w:firstRowLastColumn="0" w:lastRowFirstColumn="0" w:lastRowLastColumn="0"/>
-            </w:pPr>
-            <w:proofErr w:type="spellStart"/>
-            <w:r>
-              <w:t>setAngle</w:t>
-            </w:r>
-            <w:proofErr w:type="spellEnd"/>
-            <w:r>
-              <w:t>(vector3)</w:t>
-            </w:r>
-          </w:p>
-          <w:p>
-            <w:pPr>
-              <w:spacing w:line="240" w:lineRule="auto"/>
-              <w:cnfStyle w:val="000000000000" w:firstRow="0" w:lastRow="0" w:firstColumn="0" w:lastColumn="0" w:oddVBand="0" w:evenVBand="0" w:oddHBand="0" w:evenHBand="0" w:firstRowFirstColumn="0" w:firstRowLastColumn="0" w:lastRowFirstColumn="0" w:lastRowLastColumn="0"/>
-            </w:pPr>
-            <w:proofErr w:type="spellStart"/>
-            <w:proofErr w:type="gramStart"/>
-            <w:r>
-              <w:t>unsetAngle</w:t>
-            </w:r>
-            <w:proofErr w:type="spellEnd"/>
-            <w:r>
-              <w:t>(</w:t>
-            </w:r>
-            <w:proofErr w:type="gramEnd"/>
-            <w:r>
-              <w:t>)</w:t>
-            </w:r>
-          </w:p>
-        </w:tc>
-        <w:tc>
-          <w:tcPr>
-            <w:tcW w:w="2662" w:type="dxa"/>
-            <w:tcBorders>
-              <w:top w:val="single" w:sz="4" w:space="0" w:color="999999" w:themeColor="text1" w:themeTint="66"/>
-              <w:left w:val="single" w:sz="4" w:space="0" w:color="999999" w:themeColor="text1" w:themeTint="66"/>
-              <w:bottom w:val="single" w:sz="4" w:space="0" w:color="999999" w:themeColor="text1" w:themeTint="66"/>
-              <w:right w:val="single" w:sz="4" w:space="0" w:color="999999" w:themeColor="text1" w:themeTint="66"/>
-            </w:tcBorders>
-          </w:tcPr>
-          <w:p>
-            <w:pPr>
-              <w:spacing w:line="240" w:lineRule="auto"/>
-              <w:cnfStyle w:val="000000000000" w:firstRow="0" w:lastRow="0" w:firstColumn="0" w:lastColumn="0" w:oddVBand="0" w:evenVBand="0" w:oddHBand="0" w:evenHBand="0" w:firstRowFirstColumn="0" w:firstRowLastColumn="0" w:lastRowFirstColumn="0" w:lastRowLastColumn="0"/>
-            </w:pPr>
-            <w:proofErr w:type="spellStart"/>
-            <w:proofErr w:type="gramStart"/>
-            <w:r>
-              <w:t>setIsOn</w:t>
-            </w:r>
-            <w:proofErr w:type="spellEnd"/>
-            <w:r>
-              <w:t>(</w:t>
-            </w:r>
-            <w:proofErr w:type="gramEnd"/>
-            <w:r>
-              <w:t>)</w:t>
+            <w:r>
+              <w:t>setPosition(transform)</w:t>
+            </w:r>
+          </w:p>
+          <w:p>
+            <w:pPr>
+              <w:spacing w:line="240" w:lineRule="auto"/>
+              <w:cnfStyle w:val="000000000000" w:firstRow="0" w:lastRow="0" w:firstColumn="0" w:lastColumn="0" w:oddVBand="0" w:evenVBand="0" w:oddHBand="0" w:evenHBand="0" w:firstRowFirstColumn="0" w:firstRowLastColumn="0" w:lastRowFirstColumn="0" w:lastRowLastColumn="0"/>
+            </w:pPr>
+            <w:r>
+              <w:t>setAnimation(string, bool)</w:t>
+            </w:r>
+          </w:p>
+          <w:p>
+            <w:pPr>
+              <w:spacing w:line="240" w:lineRule="auto"/>
+              <w:cnfStyle w:val="000000000000" w:firstRow="0" w:lastRow="0" w:firstColumn="0" w:lastColumn="0" w:oddVBand="0" w:evenVBand="0" w:oddHBand="0" w:evenHBand="0" w:firstRowFirstColumn="0" w:firstRowLastColumn="0" w:lastRowFirstColumn="0" w:lastRowLastColumn="0"/>
+            </w:pPr>
+            <w:r>
+              <w:t>setAnimationTrigger(string)</w:t>
+            </w:r>
+          </w:p>
+          <w:p>
+            <w:pPr>
+              <w:spacing w:line="240" w:lineRule="auto"/>
+              <w:cnfStyle w:val="000000000000" w:firstRow="0" w:lastRow="0" w:firstColumn="0" w:lastColumn="0" w:oddVBand="0" w:evenVBand="0" w:oddHBand="0" w:evenHBand="0" w:firstRowFirstColumn="0" w:firstRowLastColumn="0" w:lastRowFirstColumn="0" w:lastRowLastColumn="0"/>
+            </w:pPr>
+            <w:r>
+              <w:t>setIndicator(bool)</w:t>
+            </w:r>
+          </w:p>
+          <w:p>
+            <w:pPr>
+              <w:spacing w:line="240" w:lineRule="auto"/>
+              <w:cnfStyle w:val="000000000000" w:firstRow="0" w:lastRow="0" w:firstColumn="0" w:lastColumn="0" w:oddVBand="0" w:evenVBand="0" w:oddHBand="0" w:evenHBand="0" w:firstRowFirstColumn="0" w:firstRowLastColumn="0" w:lastRowFirstColumn="0" w:lastRowLastColumn="0"/>
+            </w:pPr>
+            <w:r>
+              <w:t>updateThisInteraction()</w:t>
+            </w:r>
+          </w:p>
+          <w:p>
+            <w:pPr>
+              <w:spacing w:line="240" w:lineRule="auto"/>
+              <w:cnfStyle w:val="000000000000" w:firstRow="0" w:lastRow="0" w:firstColumn="0" w:lastColumn="0" w:oddVBand="0" w:evenVBand="0" w:oddHBand="0" w:evenHBand="0" w:firstRowFirstColumn="0" w:firstRowLastColumn="0" w:lastRowFirstColumn="0" w:lastRowLastColumn="0"/>
+            </w:pPr>
+            <w:r>
+              <w:t>setAngle(vector3)</w:t>
+            </w:r>
+          </w:p>
+          <w:p>
+            <w:pPr>
+              <w:spacing w:line="240" w:lineRule="auto"/>
+              <w:cnfStyle w:val="000000000000" w:firstRow="0" w:lastRow="0" w:firstColumn="0" w:lastColumn="0" w:oddVBand="0" w:evenVBand="0" w:oddHBand="0" w:evenHBand="0" w:firstRowFirstColumn="0" w:firstRowLastColumn="0" w:lastRowFirstColumn="0" w:lastRowLastColumn="0"/>
+            </w:pPr>
+            <w:r>
+              <w:t>unsetAngle()</w:t>
             </w:r>
           </w:p>
         </w:tc>
@@ -635,23 +387,6 @@
             <w:r>
               <w:t>D</w:t>
             </w:r>
-          </w:p>
-        </w:tc>
-        <w:tc>
-          <w:tcPr>
-            <w:tcW w:w="2662" w:type="dxa"/>
-            <w:tcBorders>
-              <w:top w:val="single" w:sz="4" w:space="0" w:color="999999" w:themeColor="text1" w:themeTint="66"/>
-              <w:left w:val="single" w:sz="4" w:space="0" w:color="999999" w:themeColor="text1" w:themeTint="66"/>
-              <w:bottom w:val="single" w:sz="4" w:space="0" w:color="999999" w:themeColor="text1" w:themeTint="66"/>
-              <w:right w:val="single" w:sz="4" w:space="0" w:color="999999" w:themeColor="text1" w:themeTint="66"/>
-            </w:tcBorders>
-          </w:tcPr>
-          <w:p>
-            <w:pPr>
-              <w:spacing w:line="240" w:lineRule="auto"/>
-              <w:cnfStyle w:val="000000000000" w:firstRow="0" w:lastRow="0" w:firstColumn="0" w:lastColumn="0" w:oddVBand="0" w:evenVBand="0" w:oddHBand="0" w:evenHBand="0" w:firstRowFirstColumn="0" w:firstRowLastColumn="0" w:lastRowFirstColumn="0" w:lastRowLastColumn="0"/>
-            </w:pPr>
           </w:p>
         </w:tc>
       </w:tr>
@@ -731,11 +466,9 @@
               <w:spacing w:line="240" w:lineRule="auto"/>
               <w:cnfStyle w:val="100000000000" w:firstRow="1" w:lastRow="0" w:firstColumn="0" w:lastColumn="0" w:oddVBand="0" w:evenVBand="0" w:oddHBand="0" w:evenHBand="0" w:firstRowFirstColumn="0" w:firstRowLastColumn="0" w:lastRowFirstColumn="0" w:lastRowLastColumn="0"/>
             </w:pPr>
-            <w:proofErr w:type="spellStart"/>
             <w:r>
               <w:t>InteractionClass</w:t>
             </w:r>
-            <w:proofErr w:type="spellEnd"/>
           </w:p>
         </w:tc>
         <w:tc>
@@ -753,11 +486,9 @@
               <w:spacing w:line="240" w:lineRule="auto"/>
               <w:cnfStyle w:val="100000000000" w:firstRow="1" w:lastRow="0" w:firstColumn="0" w:lastColumn="0" w:oddVBand="0" w:evenVBand="0" w:oddHBand="0" w:evenHBand="0" w:firstRowFirstColumn="0" w:firstRowLastColumn="0" w:lastRowFirstColumn="0" w:lastRowLastColumn="0"/>
             </w:pPr>
-            <w:proofErr w:type="spellStart"/>
             <w:r>
               <w:t>EnergyInteractionClass</w:t>
             </w:r>
-            <w:proofErr w:type="spellEnd"/>
           </w:p>
         </w:tc>
         <w:tc>
@@ -775,11 +506,9 @@
               <w:spacing w:line="240" w:lineRule="auto"/>
               <w:cnfStyle w:val="100000000000" w:firstRow="1" w:lastRow="0" w:firstColumn="0" w:lastColumn="0" w:oddVBand="0" w:evenVBand="0" w:oddHBand="0" w:evenHBand="0" w:firstRowFirstColumn="0" w:firstRowLastColumn="0" w:lastRowFirstColumn="0" w:lastRowLastColumn="0"/>
             </w:pPr>
-            <w:proofErr w:type="spellStart"/>
             <w:r>
               <w:t>InputInteractionClass</w:t>
             </w:r>
-            <w:proofErr w:type="spellEnd"/>
           </w:p>
         </w:tc>
       </w:tr>
@@ -842,11 +571,9 @@
               <w:spacing w:line="240" w:lineRule="auto"/>
               <w:cnfStyle w:val="000000000000" w:firstRow="0" w:lastRow="0" w:firstColumn="0" w:lastColumn="0" w:oddVBand="0" w:evenVBand="0" w:oddHBand="0" w:evenHBand="0" w:firstRowFirstColumn="0" w:firstRowLastColumn="0" w:lastRowFirstColumn="0" w:lastRowLastColumn="0"/>
             </w:pPr>
-            <w:proofErr w:type="spellStart"/>
             <w:r>
               <w:t>InteractionClass</w:t>
             </w:r>
-            <w:proofErr w:type="spellEnd"/>
           </w:p>
         </w:tc>
         <w:tc>
@@ -865,11 +592,9 @@
               <w:spacing w:line="240" w:lineRule="auto"/>
               <w:cnfStyle w:val="000000000000" w:firstRow="0" w:lastRow="0" w:firstColumn="0" w:lastColumn="0" w:oddVBand="0" w:evenVBand="0" w:oddHBand="0" w:evenHBand="0" w:firstRowFirstColumn="0" w:firstRowLastColumn="0" w:lastRowFirstColumn="0" w:lastRowLastColumn="0"/>
             </w:pPr>
-            <w:proofErr w:type="spellStart"/>
             <w:r>
               <w:t>InteractionClass</w:t>
             </w:r>
-            <w:proofErr w:type="spellEnd"/>
           </w:p>
         </w:tc>
       </w:tr>
@@ -1024,43 +749,23 @@
               <w:spacing w:line="240" w:lineRule="auto"/>
               <w:cnfStyle w:val="000000000000" w:firstRow="0" w:lastRow="0" w:firstColumn="0" w:lastColumn="0" w:oddVBand="0" w:evenVBand="0" w:oddHBand="0" w:evenHBand="0" w:firstRowFirstColumn="0" w:firstRowLastColumn="0" w:lastRowFirstColumn="0" w:lastRowLastColumn="0"/>
             </w:pPr>
-            <w:proofErr w:type="spellStart"/>
-            <w:proofErr w:type="gramStart"/>
-            <w:r>
-              <w:t>interactType</w:t>
-            </w:r>
-            <w:proofErr w:type="spellEnd"/>
-            <w:r>
-              <w:t>[</w:t>
-            </w:r>
-            <w:proofErr w:type="gramEnd"/>
-            <w:r>
-              <w:t xml:space="preserve">] </w:t>
-            </w:r>
-            <w:proofErr w:type="spellStart"/>
-            <w:r>
-              <w:t>permittedInteractions</w:t>
-            </w:r>
-            <w:proofErr w:type="spellEnd"/>
-          </w:p>
-          <w:p>
-            <w:pPr>
-              <w:spacing w:line="240" w:lineRule="auto"/>
-              <w:cnfStyle w:val="000000000000" w:firstRow="0" w:lastRow="0" w:firstColumn="0" w:lastColumn="0" w:oddVBand="0" w:evenVBand="0" w:oddHBand="0" w:evenHBand="0" w:firstRowFirstColumn="0" w:firstRowLastColumn="0" w:lastRowFirstColumn="0" w:lastRowLastColumn="0"/>
-            </w:pPr>
-          </w:p>
-          <w:p>
-            <w:pPr>
-              <w:spacing w:line="240" w:lineRule="auto"/>
-              <w:cnfStyle w:val="000000000000" w:firstRow="0" w:lastRow="0" w:firstColumn="0" w:lastColumn="0" w:oddVBand="0" w:evenVBand="0" w:oddHBand="0" w:evenHBand="0" w:firstRowFirstColumn="0" w:firstRowLastColumn="0" w:lastRowFirstColumn="0" w:lastRowLastColumn="0"/>
-            </w:pPr>
-            <w:proofErr w:type="spellStart"/>
-            <w:r>
-              <w:t>InteractionControlClass</w:t>
-            </w:r>
-            <w:proofErr w:type="spellEnd"/>
-            <w:r>
-              <w:t xml:space="preserve"> controller</w:t>
+            <w:r>
+              <w:t>interactType[] permittedInteractions</w:t>
+            </w:r>
+          </w:p>
+          <w:p>
+            <w:pPr>
+              <w:spacing w:line="240" w:lineRule="auto"/>
+              <w:cnfStyle w:val="000000000000" w:firstRow="0" w:lastRow="0" w:firstColumn="0" w:lastColumn="0" w:oddVBand="0" w:evenVBand="0" w:oddHBand="0" w:evenHBand="0" w:firstRowFirstColumn="0" w:firstRowLastColumn="0" w:lastRowFirstColumn="0" w:lastRowLastColumn="0"/>
+            </w:pPr>
+          </w:p>
+          <w:p>
+            <w:pPr>
+              <w:spacing w:line="240" w:lineRule="auto"/>
+              <w:cnfStyle w:val="000000000000" w:firstRow="0" w:lastRow="0" w:firstColumn="0" w:lastColumn="0" w:oddVBand="0" w:evenVBand="0" w:oddHBand="0" w:evenHBand="0" w:firstRowFirstColumn="0" w:firstRowLastColumn="0" w:lastRowFirstColumn="0" w:lastRowLastColumn="0"/>
+            </w:pPr>
+            <w:r>
+              <w:t>InteractionControlClass controller</w:t>
             </w:r>
           </w:p>
         </w:tc>
@@ -1079,98 +784,63 @@
               <w:spacing w:line="240" w:lineRule="auto"/>
               <w:cnfStyle w:val="000000000000" w:firstRow="0" w:lastRow="0" w:firstColumn="0" w:lastColumn="0" w:oddVBand="0" w:evenVBand="0" w:oddHBand="0" w:evenHBand="0" w:firstRowFirstColumn="0" w:firstRowLastColumn="0" w:lastRowFirstColumn="0" w:lastRowLastColumn="0"/>
             </w:pPr>
-            <w:proofErr w:type="spellStart"/>
-            <w:r>
-              <w:t>gridManager</w:t>
-            </w:r>
-            <w:proofErr w:type="spellEnd"/>
-            <w:r>
-              <w:t xml:space="preserve"> </w:t>
-            </w:r>
-            <w:proofErr w:type="spellStart"/>
-            <w:r>
-              <w:t>powerBox</w:t>
-            </w:r>
-            <w:proofErr w:type="spellEnd"/>
-          </w:p>
-          <w:p>
-            <w:pPr>
-              <w:spacing w:line="240" w:lineRule="auto"/>
-              <w:cnfStyle w:val="000000000000" w:firstRow="0" w:lastRow="0" w:firstColumn="0" w:lastColumn="0" w:oddVBand="0" w:evenVBand="0" w:oddHBand="0" w:evenHBand="0" w:firstRowFirstColumn="0" w:firstRowLastColumn="0" w:lastRowFirstColumn="0" w:lastRowLastColumn="0"/>
-            </w:pPr>
-          </w:p>
-          <w:p>
-            <w:pPr>
-              <w:spacing w:line="240" w:lineRule="auto"/>
-              <w:cnfStyle w:val="000000000000" w:firstRow="0" w:lastRow="0" w:firstColumn="0" w:lastColumn="0" w:oddVBand="0" w:evenVBand="0" w:oddHBand="0" w:evenHBand="0" w:firstRowFirstColumn="0" w:firstRowLastColumn="0" w:lastRowFirstColumn="0" w:lastRowLastColumn="0"/>
-            </w:pPr>
-            <w:proofErr w:type="spellStart"/>
-            <w:r>
-              <w:t>energyObj</w:t>
-            </w:r>
-            <w:proofErr w:type="spellEnd"/>
-            <w:r>
-              <w:t xml:space="preserve"> obj</w:t>
-            </w:r>
-          </w:p>
-          <w:p>
-            <w:pPr>
-              <w:spacing w:line="240" w:lineRule="auto"/>
-              <w:cnfStyle w:val="000000000000" w:firstRow="0" w:lastRow="0" w:firstColumn="0" w:lastColumn="0" w:oddVBand="0" w:evenVBand="0" w:oddHBand="0" w:evenHBand="0" w:firstRowFirstColumn="0" w:firstRowLastColumn="0" w:lastRowFirstColumn="0" w:lastRowLastColumn="0"/>
-            </w:pPr>
-          </w:p>
-          <w:p>
-            <w:pPr>
-              <w:spacing w:line="240" w:lineRule="auto"/>
-              <w:cnfStyle w:val="000000000000" w:firstRow="0" w:lastRow="0" w:firstColumn="0" w:lastColumn="0" w:oddVBand="0" w:evenVBand="0" w:oddHBand="0" w:evenHBand="0" w:firstRowFirstColumn="0" w:firstRowLastColumn="0" w:lastRowFirstColumn="0" w:lastRowLastColumn="0"/>
-            </w:pPr>
-            <w:proofErr w:type="spellStart"/>
-            <w:r>
-              <w:t>ScreenClass</w:t>
-            </w:r>
-            <w:proofErr w:type="spellEnd"/>
-            <w:r>
-              <w:t xml:space="preserve"> </w:t>
-            </w:r>
-            <w:proofErr w:type="spellStart"/>
-            <w:r>
-              <w:t>lockObj</w:t>
-            </w:r>
-            <w:proofErr w:type="spellEnd"/>
-          </w:p>
-          <w:p>
-            <w:pPr>
-              <w:spacing w:line="240" w:lineRule="auto"/>
-              <w:cnfStyle w:val="000000000000" w:firstRow="0" w:lastRow="0" w:firstColumn="0" w:lastColumn="0" w:oddVBand="0" w:evenVBand="0" w:oddHBand="0" w:evenHBand="0" w:firstRowFirstColumn="0" w:firstRowLastColumn="0" w:lastRowFirstColumn="0" w:lastRowLastColumn="0"/>
-            </w:pPr>
-          </w:p>
-          <w:p>
-            <w:pPr>
-              <w:spacing w:line="240" w:lineRule="auto"/>
-              <w:cnfStyle w:val="000000000000" w:firstRow="0" w:lastRow="0" w:firstColumn="0" w:lastColumn="0" w:oddVBand="0" w:evenVBand="0" w:oddHBand="0" w:evenHBand="0" w:firstRowFirstColumn="0" w:firstRowLastColumn="0" w:lastRowFirstColumn="0" w:lastRowLastColumn="0"/>
-            </w:pPr>
-            <w:r>
-              <w:t xml:space="preserve">Boolean </w:t>
-            </w:r>
-            <w:proofErr w:type="spellStart"/>
-            <w:r>
-              <w:t>isOn</w:t>
-            </w:r>
-            <w:proofErr w:type="spellEnd"/>
-          </w:p>
-          <w:p>
-            <w:pPr>
-              <w:spacing w:line="240" w:lineRule="auto"/>
-              <w:cnfStyle w:val="000000000000" w:firstRow="0" w:lastRow="0" w:firstColumn="0" w:lastColumn="0" w:oddVBand="0" w:evenVBand="0" w:oddHBand="0" w:evenHBand="0" w:firstRowFirstColumn="0" w:firstRowLastColumn="0" w:lastRowFirstColumn="0" w:lastRowLastColumn="0"/>
-            </w:pPr>
-            <w:r>
-              <w:t xml:space="preserve">Boolean </w:t>
-            </w:r>
-            <w:proofErr w:type="spellStart"/>
-            <w:r>
-              <w:t>isPowered</w:t>
-            </w:r>
-            <w:proofErr w:type="spellEnd"/>
+            <w:r>
+              <w:t>gridManager powerBox</w:t>
+            </w:r>
+          </w:p>
+          <w:p>
+            <w:pPr>
+              <w:spacing w:line="240" w:lineRule="auto"/>
+              <w:cnfStyle w:val="000000000000" w:firstRow="0" w:lastRow="0" w:firstColumn="0" w:lastColumn="0" w:oddVBand="0" w:evenVBand="0" w:oddHBand="0" w:evenHBand="0" w:firstRowFirstColumn="0" w:firstRowLastColumn="0" w:lastRowFirstColumn="0" w:lastRowLastColumn="0"/>
+            </w:pPr>
+          </w:p>
+          <w:p>
+            <w:pPr>
+              <w:spacing w:line="240" w:lineRule="auto"/>
+              <w:cnfStyle w:val="000000000000" w:firstRow="0" w:lastRow="0" w:firstColumn="0" w:lastColumn="0" w:oddVBand="0" w:evenVBand="0" w:oddHBand="0" w:evenHBand="0" w:firstRowFirstColumn="0" w:firstRowLastColumn="0" w:lastRowFirstColumn="0" w:lastRowLastColumn="0"/>
+            </w:pPr>
+            <w:r>
+              <w:t>energyObj obj</w:t>
+            </w:r>
+          </w:p>
+          <w:p>
+            <w:pPr>
+              <w:spacing w:line="240" w:lineRule="auto"/>
+              <w:cnfStyle w:val="000000000000" w:firstRow="0" w:lastRow="0" w:firstColumn="0" w:lastColumn="0" w:oddVBand="0" w:evenVBand="0" w:oddHBand="0" w:evenHBand="0" w:firstRowFirstColumn="0" w:firstRowLastColumn="0" w:lastRowFirstColumn="0" w:lastRowLastColumn="0"/>
+            </w:pPr>
+          </w:p>
+          <w:p>
+            <w:pPr>
+              <w:spacing w:line="240" w:lineRule="auto"/>
+              <w:cnfStyle w:val="000000000000" w:firstRow="0" w:lastRow="0" w:firstColumn="0" w:lastColumn="0" w:oddVBand="0" w:evenVBand="0" w:oddHBand="0" w:evenHBand="0" w:firstRowFirstColumn="0" w:firstRowLastColumn="0" w:lastRowFirstColumn="0" w:lastRowLastColumn="0"/>
+            </w:pPr>
+            <w:r>
+              <w:t>ScreenClass lockObj</w:t>
+            </w:r>
+          </w:p>
+          <w:p>
+            <w:pPr>
+              <w:spacing w:line="240" w:lineRule="auto"/>
+              <w:cnfStyle w:val="000000000000" w:firstRow="0" w:lastRow="0" w:firstColumn="0" w:lastColumn="0" w:oddVBand="0" w:evenVBand="0" w:oddHBand="0" w:evenHBand="0" w:firstRowFirstColumn="0" w:firstRowLastColumn="0" w:lastRowFirstColumn="0" w:lastRowLastColumn="0"/>
+            </w:pPr>
+          </w:p>
+          <w:p>
+            <w:pPr>
+              <w:spacing w:line="240" w:lineRule="auto"/>
+              <w:cnfStyle w:val="000000000000" w:firstRow="0" w:lastRow="0" w:firstColumn="0" w:lastColumn="0" w:oddVBand="0" w:evenVBand="0" w:oddHBand="0" w:evenHBand="0" w:firstRowFirstColumn="0" w:firstRowLastColumn="0" w:lastRowFirstColumn="0" w:lastRowLastColumn="0"/>
+            </w:pPr>
+            <w:r>
+              <w:t>Boolean isOn</w:t>
+            </w:r>
+          </w:p>
+          <w:p>
+            <w:pPr>
+              <w:spacing w:line="240" w:lineRule="auto"/>
+              <w:cnfStyle w:val="000000000000" w:firstRow="0" w:lastRow="0" w:firstColumn="0" w:lastColumn="0" w:oddVBand="0" w:evenVBand="0" w:oddHBand="0" w:evenHBand="0" w:firstRowFirstColumn="0" w:firstRowLastColumn="0" w:lastRowFirstColumn="0" w:lastRowLastColumn="0"/>
+            </w:pPr>
+            <w:r>
+              <w:t>Boolean isPowered</w:t>
+            </w:r>
           </w:p>
         </w:tc>
         <w:tc>
@@ -1203,13 +873,8 @@
               <w:spacing w:line="240" w:lineRule="auto"/>
               <w:cnfStyle w:val="000000000000" w:firstRow="0" w:lastRow="0" w:firstColumn="0" w:lastColumn="0" w:oddVBand="0" w:evenVBand="0" w:oddHBand="0" w:evenHBand="0" w:firstRowFirstColumn="0" w:firstRowLastColumn="0" w:lastRowFirstColumn="0" w:lastRowLastColumn="0"/>
             </w:pPr>
-            <w:proofErr w:type="spellStart"/>
-            <w:r>
-              <w:t>ScreenClass</w:t>
-            </w:r>
-            <w:proofErr w:type="spellEnd"/>
-            <w:r>
-              <w:t xml:space="preserve"> obj</w:t>
+            <w:r>
+              <w:t>ScreenClass obj</w:t>
             </w:r>
           </w:p>
         </w:tc>
@@ -1269,37 +934,17 @@
               <w:spacing w:line="240" w:lineRule="auto"/>
               <w:cnfStyle w:val="000000000000" w:firstRow="0" w:lastRow="0" w:firstColumn="0" w:lastColumn="0" w:oddVBand="0" w:evenVBand="0" w:oddHBand="0" w:evenHBand="0" w:firstRowFirstColumn="0" w:firstRowLastColumn="0" w:lastRowFirstColumn="0" w:lastRowLastColumn="0"/>
             </w:pPr>
-            <w:proofErr w:type="spellStart"/>
-            <w:proofErr w:type="gramStart"/>
-            <w:r>
-              <w:t>setPowerManager</w:t>
-            </w:r>
-            <w:proofErr w:type="spellEnd"/>
-            <w:r>
-              <w:t>(</w:t>
-            </w:r>
-            <w:proofErr w:type="gramEnd"/>
-            <w:r>
-              <w:t>Energy)</w:t>
-            </w:r>
-          </w:p>
-          <w:p>
-            <w:pPr>
-              <w:spacing w:line="240" w:lineRule="auto"/>
-              <w:cnfStyle w:val="000000000000" w:firstRow="0" w:lastRow="0" w:firstColumn="0" w:lastColumn="0" w:oddVBand="0" w:evenVBand="0" w:oddHBand="0" w:evenHBand="0" w:firstRowFirstColumn="0" w:firstRowLastColumn="0" w:lastRowFirstColumn="0" w:lastRowLastColumn="0"/>
-            </w:pPr>
-            <w:proofErr w:type="spellStart"/>
-            <w:proofErr w:type="gramStart"/>
-            <w:r>
-              <w:t>getIsOn</w:t>
-            </w:r>
-            <w:proofErr w:type="spellEnd"/>
-            <w:r>
-              <w:t>(</w:t>
-            </w:r>
-            <w:proofErr w:type="gramEnd"/>
-            <w:r>
-              <w:t>)</w:t>
+            <w:r>
+              <w:t>setPowerManager(Energy)</w:t>
+            </w:r>
+          </w:p>
+          <w:p>
+            <w:pPr>
+              <w:spacing w:line="240" w:lineRule="auto"/>
+              <w:cnfStyle w:val="000000000000" w:firstRow="0" w:lastRow="0" w:firstColumn="0" w:lastColumn="0" w:oddVBand="0" w:evenVBand="0" w:oddHBand="0" w:evenHBand="0" w:firstRowFirstColumn="0" w:firstRowLastColumn="0" w:lastRowFirstColumn="0" w:lastRowLastColumn="0"/>
+            </w:pPr>
+            <w:r>
+              <w:t>getIsOn()</w:t>
             </w:r>
           </w:p>
         </w:tc>
@@ -1359,11 +1004,9 @@
               <w:spacing w:line="240" w:lineRule="auto"/>
               <w:cnfStyle w:val="000000000000" w:firstRow="0" w:lastRow="0" w:firstColumn="0" w:lastColumn="0" w:oddVBand="0" w:evenVBand="0" w:oddHBand="0" w:evenHBand="0" w:firstRowFirstColumn="0" w:firstRowLastColumn="0" w:lastRowFirstColumn="0" w:lastRowLastColumn="0"/>
             </w:pPr>
-            <w:proofErr w:type="gramStart"/>
             <w:r>
               <w:t>Interact(</w:t>
             </w:r>
-            <w:proofErr w:type="gramEnd"/>
             <w:r>
               <w:t>transform, transform</w:t>
             </w:r>
@@ -1376,78 +1019,35 @@
               <w:spacing w:line="240" w:lineRule="auto"/>
               <w:cnfStyle w:val="000000000000" w:firstRow="0" w:lastRow="0" w:firstColumn="0" w:lastColumn="0" w:oddVBand="0" w:evenVBand="0" w:oddHBand="0" w:evenHBand="0" w:firstRowFirstColumn="0" w:firstRowLastColumn="0" w:lastRowFirstColumn="0" w:lastRowLastColumn="0"/>
             </w:pPr>
-            <w:proofErr w:type="gramStart"/>
-            <w:r>
-              <w:t>Interact(</w:t>
-            </w:r>
-            <w:proofErr w:type="gramEnd"/>
-            <w:r>
-              <w:t xml:space="preserve">Vector3, </w:t>
-            </w:r>
-            <w:proofErr w:type="spellStart"/>
-            <w:r>
-              <w:t>Quaterion</w:t>
-            </w:r>
-            <w:proofErr w:type="spellEnd"/>
-            <w:r>
-              <w:t>)</w:t>
-            </w:r>
-          </w:p>
-          <w:p>
-            <w:pPr>
-              <w:spacing w:line="240" w:lineRule="auto"/>
-              <w:cnfStyle w:val="000000000000" w:firstRow="0" w:lastRow="0" w:firstColumn="0" w:lastColumn="0" w:oddVBand="0" w:evenVBand="0" w:oddHBand="0" w:evenHBand="0" w:firstRowFirstColumn="0" w:firstRowLastColumn="0" w:lastRowFirstColumn="0" w:lastRowLastColumn="0"/>
-            </w:pPr>
-            <w:proofErr w:type="gramStart"/>
-            <w:r>
-              <w:t>Interact(</w:t>
-            </w:r>
-            <w:proofErr w:type="spellStart"/>
-            <w:proofErr w:type="gramEnd"/>
-            <w:r>
-              <w:t>Gameobject</w:t>
-            </w:r>
-            <w:proofErr w:type="spellEnd"/>
-            <w:r>
-              <w:t>)</w:t>
-            </w:r>
-          </w:p>
-          <w:p>
-            <w:pPr>
-              <w:spacing w:line="240" w:lineRule="auto"/>
-              <w:cnfStyle w:val="000000000000" w:firstRow="0" w:lastRow="0" w:firstColumn="0" w:lastColumn="0" w:oddVBand="0" w:evenVBand="0" w:oddHBand="0" w:evenHBand="0" w:firstRowFirstColumn="0" w:firstRowLastColumn="0" w:lastRowFirstColumn="0" w:lastRowLastColumn="0"/>
-            </w:pPr>
-            <w:proofErr w:type="spellStart"/>
-            <w:proofErr w:type="gramStart"/>
-            <w:r>
-              <w:t>isInteractionType</w:t>
-            </w:r>
-            <w:proofErr w:type="spellEnd"/>
-            <w:r>
-              <w:t>(</w:t>
-            </w:r>
-            <w:proofErr w:type="gramEnd"/>
-            <w:r>
-              <w:t>)</w:t>
-            </w:r>
-          </w:p>
-          <w:p>
-            <w:pPr>
-              <w:spacing w:line="240" w:lineRule="auto"/>
-              <w:cnfStyle w:val="000000000000" w:firstRow="0" w:lastRow="0" w:firstColumn="0" w:lastColumn="0" w:oddVBand="0" w:evenVBand="0" w:oddHBand="0" w:evenHBand="0" w:firstRowFirstColumn="0" w:firstRowLastColumn="0" w:lastRowFirstColumn="0" w:lastRowLastColumn="0"/>
-            </w:pPr>
-            <w:proofErr w:type="spellStart"/>
-            <w:proofErr w:type="gramStart"/>
-            <w:r>
-              <w:t>setController</w:t>
-            </w:r>
-            <w:proofErr w:type="spellEnd"/>
-            <w:r>
-              <w:t>(</w:t>
-            </w:r>
-            <w:proofErr w:type="gramEnd"/>
-            <w:r>
-              <w:t>)</w:t>
+            <w:r>
+              <w:t>Interact(Vector3, Quaterion)</w:t>
+            </w:r>
+          </w:p>
+          <w:p>
+            <w:pPr>
+              <w:spacing w:line="240" w:lineRule="auto"/>
+              <w:cnfStyle w:val="000000000000" w:firstRow="0" w:lastRow="0" w:firstColumn="0" w:lastColumn="0" w:oddVBand="0" w:evenVBand="0" w:oddHBand="0" w:evenHBand="0" w:firstRowFirstColumn="0" w:firstRowLastColumn="0" w:lastRowFirstColumn="0" w:lastRowLastColumn="0"/>
+            </w:pPr>
+            <w:r>
+              <w:t>Interact(Gameobject)</w:t>
+            </w:r>
+          </w:p>
+          <w:p>
+            <w:pPr>
+              <w:spacing w:line="240" w:lineRule="auto"/>
+              <w:cnfStyle w:val="000000000000" w:firstRow="0" w:lastRow="0" w:firstColumn="0" w:lastColumn="0" w:oddVBand="0" w:evenVBand="0" w:oddHBand="0" w:evenHBand="0" w:firstRowFirstColumn="0" w:firstRowLastColumn="0" w:lastRowFirstColumn="0" w:lastRowLastColumn="0"/>
+            </w:pPr>
+            <w:r>
+              <w:t>isInteractionType()</w:t>
+            </w:r>
+          </w:p>
+          <w:p>
+            <w:pPr>
+              <w:spacing w:line="240" w:lineRule="auto"/>
+              <w:cnfStyle w:val="000000000000" w:firstRow="0" w:lastRow="0" w:firstColumn="0" w:lastColumn="0" w:oddVBand="0" w:evenVBand="0" w:oddHBand="0" w:evenHBand="0" w:firstRowFirstColumn="0" w:firstRowLastColumn="0" w:lastRowFirstColumn="0" w:lastRowLastColumn="0"/>
+            </w:pPr>
+            <w:r>
+              <w:t>setController()</w:t>
             </w:r>
           </w:p>
         </w:tc>
@@ -1466,37 +1066,17 @@
               <w:spacing w:line="240" w:lineRule="auto"/>
               <w:cnfStyle w:val="000000000000" w:firstRow="0" w:lastRow="0" w:firstColumn="0" w:lastColumn="0" w:oddVBand="0" w:evenVBand="0" w:oddHBand="0" w:evenHBand="0" w:firstRowFirstColumn="0" w:firstRowLastColumn="0" w:lastRowFirstColumn="0" w:lastRowLastColumn="0"/>
             </w:pPr>
-            <w:proofErr w:type="spellStart"/>
-            <w:proofErr w:type="gramStart"/>
-            <w:r>
-              <w:t>setObject</w:t>
-            </w:r>
-            <w:proofErr w:type="spellEnd"/>
-            <w:r>
-              <w:t>(</w:t>
-            </w:r>
-            <w:proofErr w:type="gramEnd"/>
-            <w:r>
-              <w:t>)</w:t>
-            </w:r>
-          </w:p>
-          <w:p>
-            <w:pPr>
-              <w:spacing w:line="240" w:lineRule="auto"/>
-              <w:cnfStyle w:val="000000000000" w:firstRow="0" w:lastRow="0" w:firstColumn="0" w:lastColumn="0" w:oddVBand="0" w:evenVBand="0" w:oddHBand="0" w:evenHBand="0" w:firstRowFirstColumn="0" w:firstRowLastColumn="0" w:lastRowFirstColumn="0" w:lastRowLastColumn="0"/>
-            </w:pPr>
-            <w:proofErr w:type="spellStart"/>
-            <w:proofErr w:type="gramStart"/>
-            <w:r>
-              <w:t>turnoffObject</w:t>
-            </w:r>
-            <w:proofErr w:type="spellEnd"/>
-            <w:r>
-              <w:t>(</w:t>
-            </w:r>
-            <w:proofErr w:type="gramEnd"/>
-            <w:r>
-              <w:t>)</w:t>
+            <w:r>
+              <w:t>setObject()</w:t>
+            </w:r>
+          </w:p>
+          <w:p>
+            <w:pPr>
+              <w:spacing w:line="240" w:lineRule="auto"/>
+              <w:cnfStyle w:val="000000000000" w:firstRow="0" w:lastRow="0" w:firstColumn="0" w:lastColumn="0" w:oddVBand="0" w:evenVBand="0" w:oddHBand="0" w:evenHBand="0" w:firstRowFirstColumn="0" w:firstRowLastColumn="0" w:lastRowFirstColumn="0" w:lastRowLastColumn="0"/>
+            </w:pPr>
+            <w:r>
+              <w:t>turnoffObject()</w:t>
             </w:r>
           </w:p>
           <w:p>
@@ -1528,13 +1108,8 @@
               <w:spacing w:line="240" w:lineRule="auto"/>
               <w:cnfStyle w:val="000000000000" w:firstRow="0" w:lastRow="0" w:firstColumn="0" w:lastColumn="0" w:oddVBand="0" w:evenVBand="0" w:oddHBand="0" w:evenHBand="0" w:firstRowFirstColumn="0" w:firstRowLastColumn="0" w:lastRowFirstColumn="0" w:lastRowLastColumn="0"/>
             </w:pPr>
-            <w:proofErr w:type="spellStart"/>
-            <w:r>
-              <w:t>setInput</w:t>
-            </w:r>
-            <w:proofErr w:type="spellEnd"/>
-            <w:r>
-              <w:t>(input)</w:t>
+            <w:r>
+              <w:t>setInput(input)</w:t>
             </w:r>
           </w:p>
         </w:tc>
@@ -1671,11 +1246,9 @@
               <w:spacing w:line="240" w:lineRule="auto"/>
               <w:cnfStyle w:val="100000000000" w:firstRow="1" w:lastRow="0" w:firstColumn="0" w:lastColumn="0" w:oddVBand="0" w:evenVBand="0" w:oddHBand="0" w:evenHBand="0" w:firstRowFirstColumn="0" w:firstRowLastColumn="0" w:lastRowFirstColumn="0" w:lastRowLastColumn="0"/>
             </w:pPr>
-            <w:proofErr w:type="spellStart"/>
             <w:r>
               <w:t>GridInteractionClass</w:t>
             </w:r>
-            <w:proofErr w:type="spellEnd"/>
           </w:p>
         </w:tc>
         <w:tc>
@@ -1693,11 +1266,9 @@
               <w:spacing w:line="240" w:lineRule="auto"/>
               <w:cnfStyle w:val="100000000000" w:firstRow="1" w:lastRow="0" w:firstColumn="0" w:lastColumn="0" w:oddVBand="0" w:evenVBand="0" w:oddHBand="0" w:evenHBand="0" w:firstRowFirstColumn="0" w:firstRowLastColumn="0" w:lastRowFirstColumn="0" w:lastRowLastColumn="0"/>
             </w:pPr>
-            <w:proofErr w:type="spellStart"/>
             <w:r>
               <w:t>GeneratorInteractionClass</w:t>
             </w:r>
-            <w:proofErr w:type="spellEnd"/>
           </w:p>
         </w:tc>
         <w:tc>
@@ -1715,11 +1286,9 @@
               <w:spacing w:line="240" w:lineRule="auto"/>
               <w:cnfStyle w:val="100000000000" w:firstRow="1" w:lastRow="0" w:firstColumn="0" w:lastColumn="0" w:oddVBand="0" w:evenVBand="0" w:oddHBand="0" w:evenHBand="0" w:firstRowFirstColumn="0" w:firstRowLastColumn="0" w:lastRowFirstColumn="0" w:lastRowLastColumn="0"/>
             </w:pPr>
-            <w:proofErr w:type="spellStart"/>
             <w:r>
               <w:t>HoldItemInteractionClass</w:t>
             </w:r>
-            <w:proofErr w:type="spellEnd"/>
           </w:p>
         </w:tc>
       </w:tr>
@@ -1761,11 +1330,9 @@
               <w:spacing w:line="240" w:lineRule="auto"/>
               <w:cnfStyle w:val="000000000000" w:firstRow="0" w:lastRow="0" w:firstColumn="0" w:lastColumn="0" w:oddVBand="0" w:evenVBand="0" w:oddHBand="0" w:evenHBand="0" w:firstRowFirstColumn="0" w:firstRowLastColumn="0" w:lastRowFirstColumn="0" w:lastRowLastColumn="0"/>
             </w:pPr>
-            <w:proofErr w:type="spellStart"/>
             <w:r>
               <w:t>InteractionClass</w:t>
             </w:r>
-            <w:proofErr w:type="spellEnd"/>
           </w:p>
         </w:tc>
         <w:tc>
@@ -1784,11 +1351,9 @@
               <w:spacing w:line="240" w:lineRule="auto"/>
               <w:cnfStyle w:val="000000000000" w:firstRow="0" w:lastRow="0" w:firstColumn="0" w:lastColumn="0" w:oddVBand="0" w:evenVBand="0" w:oddHBand="0" w:evenHBand="0" w:firstRowFirstColumn="0" w:firstRowLastColumn="0" w:lastRowFirstColumn="0" w:lastRowLastColumn="0"/>
             </w:pPr>
-            <w:proofErr w:type="spellStart"/>
             <w:r>
               <w:t>InteractionClass</w:t>
             </w:r>
-            <w:proofErr w:type="spellEnd"/>
           </w:p>
         </w:tc>
         <w:tc>
@@ -1807,11 +1372,9 @@
               <w:spacing w:line="240" w:lineRule="auto"/>
               <w:cnfStyle w:val="000000000000" w:firstRow="0" w:lastRow="0" w:firstColumn="0" w:lastColumn="0" w:oddVBand="0" w:evenVBand="0" w:oddHBand="0" w:evenHBand="0" w:firstRowFirstColumn="0" w:firstRowLastColumn="0" w:lastRowFirstColumn="0" w:lastRowLastColumn="0"/>
             </w:pPr>
-            <w:proofErr w:type="spellStart"/>
             <w:r>
               <w:t>InteractionClass</w:t>
             </w:r>
-            <w:proofErr w:type="spellEnd"/>
           </w:p>
         </w:tc>
       </w:tr>
@@ -1911,15 +1474,7 @@
               <w:cnfStyle w:val="000000000000" w:firstRow="0" w:lastRow="0" w:firstColumn="0" w:lastColumn="0" w:oddVBand="0" w:evenVBand="0" w:oddHBand="0" w:evenHBand="0" w:firstRowFirstColumn="0" w:firstRowLastColumn="0" w:lastRowFirstColumn="0" w:lastRowLastColumn="0"/>
             </w:pPr>
             <w:r>
-              <w:t xml:space="preserve">This uses the </w:t>
-            </w:r>
-            <w:proofErr w:type="gramStart"/>
-            <w:r>
-              <w:t>position based</w:t>
-            </w:r>
-            <w:proofErr w:type="gramEnd"/>
-            <w:r>
-              <w:t xml:space="preserve"> Interaction.</w:t>
+              <w:t>This uses the position based Interaction.</w:t>
             </w:r>
           </w:p>
         </w:tc>
@@ -1961,42 +1516,27 @@
               <w:spacing w:line="240" w:lineRule="auto"/>
               <w:cnfStyle w:val="000000000000" w:firstRow="0" w:lastRow="0" w:firstColumn="0" w:lastColumn="0" w:oddVBand="0" w:evenVBand="0" w:oddHBand="0" w:evenHBand="0" w:firstRowFirstColumn="0" w:firstRowLastColumn="0" w:lastRowFirstColumn="0" w:lastRowLastColumn="0"/>
             </w:pPr>
-            <w:proofErr w:type="spellStart"/>
             <w:r>
               <w:t>System</w:t>
             </w:r>
             <w:r>
-              <w:t>Manager</w:t>
-            </w:r>
-            <w:proofErr w:type="spellEnd"/>
-            <w:r>
-              <w:t xml:space="preserve"> </w:t>
-            </w:r>
-            <w:proofErr w:type="spellStart"/>
-            <w:r>
-              <w:t>powerBox</w:t>
-            </w:r>
-            <w:proofErr w:type="spellEnd"/>
-          </w:p>
-          <w:p>
-            <w:pPr>
-              <w:spacing w:line="240" w:lineRule="auto"/>
-              <w:cnfStyle w:val="000000000000" w:firstRow="0" w:lastRow="0" w:firstColumn="0" w:lastColumn="0" w:oddVBand="0" w:evenVBand="0" w:oddHBand="0" w:evenHBand="0" w:firstRowFirstColumn="0" w:firstRowLastColumn="0" w:lastRowFirstColumn="0" w:lastRowLastColumn="0"/>
-            </w:pPr>
-          </w:p>
-          <w:p>
-            <w:pPr>
-              <w:spacing w:line="240" w:lineRule="auto"/>
-              <w:cnfStyle w:val="000000000000" w:firstRow="0" w:lastRow="0" w:firstColumn="0" w:lastColumn="0" w:oddVBand="0" w:evenVBand="0" w:oddHBand="0" w:evenHBand="0" w:firstRowFirstColumn="0" w:firstRowLastColumn="0" w:lastRowFirstColumn="0" w:lastRowLastColumn="0"/>
-            </w:pPr>
-            <w:r>
-              <w:t xml:space="preserve">Boolean </w:t>
-            </w:r>
-            <w:proofErr w:type="spellStart"/>
-            <w:r>
-              <w:t>isOn</w:t>
-            </w:r>
-            <w:proofErr w:type="spellEnd"/>
+              <w:t>Manager powerBox</w:t>
+            </w:r>
+          </w:p>
+          <w:p>
+            <w:pPr>
+              <w:spacing w:line="240" w:lineRule="auto"/>
+              <w:cnfStyle w:val="000000000000" w:firstRow="0" w:lastRow="0" w:firstColumn="0" w:lastColumn="0" w:oddVBand="0" w:evenVBand="0" w:oddHBand="0" w:evenHBand="0" w:firstRowFirstColumn="0" w:firstRowLastColumn="0" w:lastRowFirstColumn="0" w:lastRowLastColumn="0"/>
+            </w:pPr>
+          </w:p>
+          <w:p>
+            <w:pPr>
+              <w:spacing w:line="240" w:lineRule="auto"/>
+              <w:cnfStyle w:val="000000000000" w:firstRow="0" w:lastRow="0" w:firstColumn="0" w:lastColumn="0" w:oddVBand="0" w:evenVBand="0" w:oddHBand="0" w:evenHBand="0" w:firstRowFirstColumn="0" w:firstRowLastColumn="0" w:lastRowFirstColumn="0" w:lastRowLastColumn="0"/>
+            </w:pPr>
+            <w:r>
+              <w:t>Boolean isOn</w:t>
+            </w:r>
           </w:p>
         </w:tc>
         <w:tc>
@@ -2015,47 +1555,27 @@
               <w:spacing w:line="240" w:lineRule="auto"/>
               <w:cnfStyle w:val="000000000000" w:firstRow="0" w:lastRow="0" w:firstColumn="0" w:lastColumn="0" w:oddVBand="0" w:evenVBand="0" w:oddHBand="0" w:evenHBand="0" w:firstRowFirstColumn="0" w:firstRowLastColumn="0" w:lastRowFirstColumn="0" w:lastRowLastColumn="0"/>
             </w:pPr>
-            <w:proofErr w:type="spellStart"/>
-            <w:r>
-              <w:t>SystemManager</w:t>
-            </w:r>
-            <w:proofErr w:type="spellEnd"/>
-            <w:r>
-              <w:t xml:space="preserve"> </w:t>
-            </w:r>
-            <w:proofErr w:type="spellStart"/>
-            <w:r>
-              <w:t>powerBox</w:t>
-            </w:r>
-            <w:proofErr w:type="spellEnd"/>
-          </w:p>
-          <w:p>
-            <w:pPr>
-              <w:spacing w:line="240" w:lineRule="auto"/>
-              <w:cnfStyle w:val="000000000000" w:firstRow="0" w:lastRow="0" w:firstColumn="0" w:lastColumn="0" w:oddVBand="0" w:evenVBand="0" w:oddHBand="0" w:evenHBand="0" w:firstRowFirstColumn="0" w:firstRowLastColumn="0" w:lastRowFirstColumn="0" w:lastRowLastColumn="0"/>
-            </w:pPr>
-            <w:r>
-              <w:t xml:space="preserve">Boolean </w:t>
-            </w:r>
-            <w:proofErr w:type="spellStart"/>
-            <w:r>
-              <w:t>isOn</w:t>
-            </w:r>
-            <w:proofErr w:type="spellEnd"/>
-          </w:p>
-          <w:p>
-            <w:pPr>
-              <w:spacing w:line="240" w:lineRule="auto"/>
-              <w:cnfStyle w:val="000000000000" w:firstRow="0" w:lastRow="0" w:firstColumn="0" w:lastColumn="0" w:oddVBand="0" w:evenVBand="0" w:oddHBand="0" w:evenHBand="0" w:firstRowFirstColumn="0" w:firstRowLastColumn="0" w:lastRowFirstColumn="0" w:lastRowLastColumn="0"/>
-            </w:pPr>
-            <w:r>
-              <w:t xml:space="preserve">Float </w:t>
-            </w:r>
-            <w:proofErr w:type="spellStart"/>
-            <w:r>
-              <w:t>maxPower</w:t>
-            </w:r>
-            <w:proofErr w:type="spellEnd"/>
+            <w:r>
+              <w:t>SystemManager powerBox</w:t>
+            </w:r>
+          </w:p>
+          <w:p>
+            <w:pPr>
+              <w:spacing w:line="240" w:lineRule="auto"/>
+              <w:cnfStyle w:val="000000000000" w:firstRow="0" w:lastRow="0" w:firstColumn="0" w:lastColumn="0" w:oddVBand="0" w:evenVBand="0" w:oddHBand="0" w:evenHBand="0" w:firstRowFirstColumn="0" w:firstRowLastColumn="0" w:lastRowFirstColumn="0" w:lastRowLastColumn="0"/>
+            </w:pPr>
+            <w:r>
+              <w:t>Boolean isOn</w:t>
+            </w:r>
+          </w:p>
+          <w:p>
+            <w:pPr>
+              <w:spacing w:line="240" w:lineRule="auto"/>
+              <w:cnfStyle w:val="000000000000" w:firstRow="0" w:lastRow="0" w:firstColumn="0" w:lastColumn="0" w:oddVBand="0" w:evenVBand="0" w:oddHBand="0" w:evenHBand="0" w:firstRowFirstColumn="0" w:firstRowLastColumn="0" w:lastRowFirstColumn="0" w:lastRowLastColumn="0"/>
+            </w:pPr>
+            <w:r>
+              <w:t>Float maxPower</w:t>
+            </w:r>
           </w:p>
         </w:tc>
         <w:tc>
@@ -2074,132 +1594,87 @@
               <w:cnfStyle w:val="000000000000" w:firstRow="0" w:lastRow="0" w:firstColumn="0" w:lastColumn="0" w:oddVBand="0" w:evenVBand="0" w:oddHBand="0" w:evenHBand="0" w:firstRowFirstColumn="0" w:firstRowLastColumn="0" w:lastRowFirstColumn="0" w:lastRowLastColumn="0"/>
             </w:pPr>
             <w:r>
-              <w:t xml:space="preserve">Boolean </w:t>
-            </w:r>
-            <w:proofErr w:type="spellStart"/>
-            <w:r>
-              <w:t>isHeld</w:t>
-            </w:r>
-            <w:proofErr w:type="spellEnd"/>
-          </w:p>
-          <w:p>
-            <w:pPr>
-              <w:spacing w:line="240" w:lineRule="auto"/>
-              <w:cnfStyle w:val="000000000000" w:firstRow="0" w:lastRow="0" w:firstColumn="0" w:lastColumn="0" w:oddVBand="0" w:evenVBand="0" w:oddHBand="0" w:evenHBand="0" w:firstRowFirstColumn="0" w:firstRowLastColumn="0" w:lastRowFirstColumn="0" w:lastRowLastColumn="0"/>
-            </w:pPr>
-          </w:p>
-          <w:p>
-            <w:pPr>
-              <w:spacing w:line="240" w:lineRule="auto"/>
-              <w:cnfStyle w:val="000000000000" w:firstRow="0" w:lastRow="0" w:firstColumn="0" w:lastColumn="0" w:oddVBand="0" w:evenVBand="0" w:oddHBand="0" w:evenHBand="0" w:firstRowFirstColumn="0" w:firstRowLastColumn="0" w:lastRowFirstColumn="0" w:lastRowLastColumn="0"/>
-            </w:pPr>
-            <w:proofErr w:type="spellStart"/>
-            <w:r>
-              <w:t>Gameobject</w:t>
-            </w:r>
-            <w:proofErr w:type="spellEnd"/>
-            <w:r>
-              <w:t xml:space="preserve"> </w:t>
-            </w:r>
-            <w:proofErr w:type="spellStart"/>
-            <w:r>
-              <w:t>connectedObj</w:t>
-            </w:r>
-            <w:proofErr w:type="spellEnd"/>
-          </w:p>
-          <w:p>
-            <w:pPr>
-              <w:spacing w:line="240" w:lineRule="auto"/>
-              <w:cnfStyle w:val="000000000000" w:firstRow="0" w:lastRow="0" w:firstColumn="0" w:lastColumn="0" w:oddVBand="0" w:evenVBand="0" w:oddHBand="0" w:evenHBand="0" w:firstRowFirstColumn="0" w:firstRowLastColumn="0" w:lastRowFirstColumn="0" w:lastRowLastColumn="0"/>
-            </w:pPr>
-          </w:p>
-          <w:p>
-            <w:pPr>
-              <w:spacing w:line="240" w:lineRule="auto"/>
-              <w:cnfStyle w:val="000000000000" w:firstRow="0" w:lastRow="0" w:firstColumn="0" w:lastColumn="0" w:oddVBand="0" w:evenVBand="0" w:oddHBand="0" w:evenHBand="0" w:firstRowFirstColumn="0" w:firstRowLastColumn="0" w:lastRowFirstColumn="0" w:lastRowLastColumn="0"/>
-            </w:pPr>
-            <w:proofErr w:type="spellStart"/>
-            <w:r>
-              <w:t>holdType</w:t>
-            </w:r>
-            <w:proofErr w:type="spellEnd"/>
-            <w:r>
-              <w:t xml:space="preserve"> type</w:t>
-            </w:r>
-          </w:p>
-          <w:p>
-            <w:pPr>
-              <w:spacing w:line="240" w:lineRule="auto"/>
-              <w:cnfStyle w:val="000000000000" w:firstRow="0" w:lastRow="0" w:firstColumn="0" w:lastColumn="0" w:oddVBand="0" w:evenVBand="0" w:oddHBand="0" w:evenHBand="0" w:firstRowFirstColumn="0" w:firstRowLastColumn="0" w:lastRowFirstColumn="0" w:lastRowLastColumn="0"/>
-            </w:pPr>
-          </w:p>
-          <w:p>
-            <w:pPr>
-              <w:spacing w:line="240" w:lineRule="auto"/>
-              <w:cnfStyle w:val="000000000000" w:firstRow="0" w:lastRow="0" w:firstColumn="0" w:lastColumn="0" w:oddVBand="0" w:evenVBand="0" w:oddHBand="0" w:evenHBand="0" w:firstRowFirstColumn="0" w:firstRowLastColumn="0" w:lastRowFirstColumn="0" w:lastRowLastColumn="0"/>
-            </w:pPr>
-            <w:proofErr w:type="spellStart"/>
+              <w:t>Boolean isHeld</w:t>
+            </w:r>
+          </w:p>
+          <w:p>
+            <w:pPr>
+              <w:spacing w:line="240" w:lineRule="auto"/>
+              <w:cnfStyle w:val="000000000000" w:firstRow="0" w:lastRow="0" w:firstColumn="0" w:lastColumn="0" w:oddVBand="0" w:evenVBand="0" w:oddHBand="0" w:evenHBand="0" w:firstRowFirstColumn="0" w:firstRowLastColumn="0" w:lastRowFirstColumn="0" w:lastRowLastColumn="0"/>
+            </w:pPr>
+          </w:p>
+          <w:p>
+            <w:pPr>
+              <w:spacing w:line="240" w:lineRule="auto"/>
+              <w:cnfStyle w:val="000000000000" w:firstRow="0" w:lastRow="0" w:firstColumn="0" w:lastColumn="0" w:oddVBand="0" w:evenVBand="0" w:oddHBand="0" w:evenHBand="0" w:firstRowFirstColumn="0" w:firstRowLastColumn="0" w:lastRowFirstColumn="0" w:lastRowLastColumn="0"/>
+            </w:pPr>
+            <w:r>
+              <w:t>Gameobject connectedObj</w:t>
+            </w:r>
+          </w:p>
+          <w:p>
+            <w:pPr>
+              <w:spacing w:line="240" w:lineRule="auto"/>
+              <w:cnfStyle w:val="000000000000" w:firstRow="0" w:lastRow="0" w:firstColumn="0" w:lastColumn="0" w:oddVBand="0" w:evenVBand="0" w:oddHBand="0" w:evenHBand="0" w:firstRowFirstColumn="0" w:firstRowLastColumn="0" w:lastRowFirstColumn="0" w:lastRowLastColumn="0"/>
+            </w:pPr>
+          </w:p>
+          <w:p>
+            <w:pPr>
+              <w:spacing w:line="240" w:lineRule="auto"/>
+              <w:cnfStyle w:val="000000000000" w:firstRow="0" w:lastRow="0" w:firstColumn="0" w:lastColumn="0" w:oddVBand="0" w:evenVBand="0" w:oddHBand="0" w:evenHBand="0" w:firstRowFirstColumn="0" w:firstRowLastColumn="0" w:lastRowFirstColumn="0" w:lastRowLastColumn="0"/>
+            </w:pPr>
+            <w:r>
+              <w:t>holdType type</w:t>
+            </w:r>
+          </w:p>
+          <w:p>
+            <w:pPr>
+              <w:spacing w:line="240" w:lineRule="auto"/>
+              <w:cnfStyle w:val="000000000000" w:firstRow="0" w:lastRow="0" w:firstColumn="0" w:lastColumn="0" w:oddVBand="0" w:evenVBand="0" w:oddHBand="0" w:evenHBand="0" w:firstRowFirstColumn="0" w:firstRowLastColumn="0" w:lastRowFirstColumn="0" w:lastRowLastColumn="0"/>
+            </w:pPr>
+          </w:p>
+          <w:p>
+            <w:pPr>
+              <w:spacing w:line="240" w:lineRule="auto"/>
+              <w:cnfStyle w:val="000000000000" w:firstRow="0" w:lastRow="0" w:firstColumn="0" w:lastColumn="0" w:oddVBand="0" w:evenVBand="0" w:oddHBand="0" w:evenHBand="0" w:firstRowFirstColumn="0" w:firstRowLastColumn="0" w:lastRowFirstColumn="0" w:lastRowLastColumn="0"/>
+            </w:pPr>
             <w:r>
               <w:lastRenderedPageBreak/>
-              <w:t>Gameobject</w:t>
-            </w:r>
-            <w:proofErr w:type="spellEnd"/>
-            <w:r>
-              <w:t xml:space="preserve"> </w:t>
-            </w:r>
-            <w:proofErr w:type="spellStart"/>
-            <w:r>
-              <w:t>currentHolder</w:t>
-            </w:r>
-            <w:proofErr w:type="spellEnd"/>
-          </w:p>
-          <w:p>
-            <w:pPr>
-              <w:spacing w:line="240" w:lineRule="auto"/>
-              <w:cnfStyle w:val="000000000000" w:firstRow="0" w:lastRow="0" w:firstColumn="0" w:lastColumn="0" w:oddVBand="0" w:evenVBand="0" w:oddHBand="0" w:evenHBand="0" w:firstRowFirstColumn="0" w:firstRowLastColumn="0" w:lastRowFirstColumn="0" w:lastRowLastColumn="0"/>
-            </w:pPr>
-          </w:p>
-          <w:p>
-            <w:pPr>
-              <w:spacing w:line="240" w:lineRule="auto"/>
-              <w:cnfStyle w:val="000000000000" w:firstRow="0" w:lastRow="0" w:firstColumn="0" w:lastColumn="0" w:oddVBand="0" w:evenVBand="0" w:oddHBand="0" w:evenHBand="0" w:firstRowFirstColumn="0" w:firstRowLastColumn="0" w:lastRowFirstColumn="0" w:lastRowLastColumn="0"/>
-            </w:pPr>
-            <w:r>
-              <w:t xml:space="preserve">Transform </w:t>
-            </w:r>
-            <w:proofErr w:type="spellStart"/>
-            <w:r>
-              <w:t>anchorPos</w:t>
-            </w:r>
-            <w:proofErr w:type="spellEnd"/>
-          </w:p>
-          <w:p>
-            <w:pPr>
-              <w:spacing w:line="240" w:lineRule="auto"/>
-              <w:cnfStyle w:val="000000000000" w:firstRow="0" w:lastRow="0" w:firstColumn="0" w:lastColumn="0" w:oddVBand="0" w:evenVBand="0" w:oddHBand="0" w:evenHBand="0" w:firstRowFirstColumn="0" w:firstRowLastColumn="0" w:lastRowFirstColumn="0" w:lastRowLastColumn="0"/>
-            </w:pPr>
-            <w:r>
-              <w:t xml:space="preserve">Float </w:t>
-            </w:r>
-            <w:proofErr w:type="spellStart"/>
-            <w:r>
-              <w:t>anchorThreshold</w:t>
-            </w:r>
-            <w:proofErr w:type="spellEnd"/>
-          </w:p>
-          <w:p>
-            <w:pPr>
-              <w:spacing w:line="240" w:lineRule="auto"/>
-              <w:cnfStyle w:val="000000000000" w:firstRow="0" w:lastRow="0" w:firstColumn="0" w:lastColumn="0" w:oddVBand="0" w:evenVBand="0" w:oddHBand="0" w:evenHBand="0" w:firstRowFirstColumn="0" w:firstRowLastColumn="0" w:lastRowFirstColumn="0" w:lastRowLastColumn="0"/>
-            </w:pPr>
-            <w:r>
-              <w:t xml:space="preserve">Float </w:t>
-            </w:r>
-            <w:proofErr w:type="spellStart"/>
-            <w:r>
-              <w:t>stretchThreshold</w:t>
-            </w:r>
-            <w:proofErr w:type="spellEnd"/>
+              <w:t>Gameobject currentHolder</w:t>
+            </w:r>
+          </w:p>
+          <w:p>
+            <w:pPr>
+              <w:spacing w:line="240" w:lineRule="auto"/>
+              <w:cnfStyle w:val="000000000000" w:firstRow="0" w:lastRow="0" w:firstColumn="0" w:lastColumn="0" w:oddVBand="0" w:evenVBand="0" w:oddHBand="0" w:evenHBand="0" w:firstRowFirstColumn="0" w:firstRowLastColumn="0" w:lastRowFirstColumn="0" w:lastRowLastColumn="0"/>
+            </w:pPr>
+          </w:p>
+          <w:p>
+            <w:pPr>
+              <w:spacing w:line="240" w:lineRule="auto"/>
+              <w:cnfStyle w:val="000000000000" w:firstRow="0" w:lastRow="0" w:firstColumn="0" w:lastColumn="0" w:oddVBand="0" w:evenVBand="0" w:oddHBand="0" w:evenHBand="0" w:firstRowFirstColumn="0" w:firstRowLastColumn="0" w:lastRowFirstColumn="0" w:lastRowLastColumn="0"/>
+            </w:pPr>
+            <w:r>
+              <w:t>Transform anchorPos</w:t>
+            </w:r>
+          </w:p>
+          <w:p>
+            <w:pPr>
+              <w:spacing w:line="240" w:lineRule="auto"/>
+              <w:cnfStyle w:val="000000000000" w:firstRow="0" w:lastRow="0" w:firstColumn="0" w:lastColumn="0" w:oddVBand="0" w:evenVBand="0" w:oddHBand="0" w:evenHBand="0" w:firstRowFirstColumn="0" w:firstRowLastColumn="0" w:lastRowFirstColumn="0" w:lastRowLastColumn="0"/>
+            </w:pPr>
+            <w:r>
+              <w:t>Float anchorThreshold</w:t>
+            </w:r>
+          </w:p>
+          <w:p>
+            <w:pPr>
+              <w:spacing w:line="240" w:lineRule="auto"/>
+              <w:cnfStyle w:val="000000000000" w:firstRow="0" w:lastRow="0" w:firstColumn="0" w:lastColumn="0" w:oddVBand="0" w:evenVBand="0" w:oddHBand="0" w:evenHBand="0" w:firstRowFirstColumn="0" w:firstRowLastColumn="0" w:lastRowFirstColumn="0" w:lastRowLastColumn="0"/>
+            </w:pPr>
+            <w:r>
+              <w:t>Float stretchThreshold</w:t>
+            </w:r>
           </w:p>
         </w:tc>
       </w:tr>
@@ -2316,161 +1791,101 @@
               <w:spacing w:line="240" w:lineRule="auto"/>
               <w:cnfStyle w:val="000000000000" w:firstRow="0" w:lastRow="0" w:firstColumn="0" w:lastColumn="0" w:oddVBand="0" w:evenVBand="0" w:oddHBand="0" w:evenHBand="0" w:firstRowFirstColumn="0" w:firstRowLastColumn="0" w:lastRowFirstColumn="0" w:lastRowLastColumn="0"/>
             </w:pPr>
-            <w:proofErr w:type="spellStart"/>
-            <w:r>
-              <w:t>setObject</w:t>
-            </w:r>
-            <w:proofErr w:type="spellEnd"/>
-            <w:r>
-              <w:t>(bool)</w:t>
-            </w:r>
-          </w:p>
-          <w:p>
-            <w:pPr>
-              <w:spacing w:line="240" w:lineRule="auto"/>
-              <w:cnfStyle w:val="000000000000" w:firstRow="0" w:lastRow="0" w:firstColumn="0" w:lastColumn="0" w:oddVBand="0" w:evenVBand="0" w:oddHBand="0" w:evenHBand="0" w:firstRowFirstColumn="0" w:firstRowLastColumn="0" w:lastRowFirstColumn="0" w:lastRowLastColumn="0"/>
-            </w:pPr>
-            <w:proofErr w:type="spellStart"/>
-            <w:proofErr w:type="gramStart"/>
-            <w:r>
-              <w:t>setToOff</w:t>
-            </w:r>
-            <w:proofErr w:type="spellEnd"/>
-            <w:r>
-              <w:t>(</w:t>
-            </w:r>
-            <w:proofErr w:type="gramEnd"/>
+            <w:r>
+              <w:t>setObject(bool)</w:t>
+            </w:r>
+          </w:p>
+          <w:p>
+            <w:pPr>
+              <w:spacing w:line="240" w:lineRule="auto"/>
+              <w:cnfStyle w:val="000000000000" w:firstRow="0" w:lastRow="0" w:firstColumn="0" w:lastColumn="0" w:oddVBand="0" w:evenVBand="0" w:oddHBand="0" w:evenHBand="0" w:firstRowFirstColumn="0" w:firstRowLastColumn="0" w:lastRowFirstColumn="0" w:lastRowLastColumn="0"/>
+            </w:pPr>
+            <w:r>
+              <w:t>setToOff()</w:t>
+            </w:r>
+          </w:p>
+        </w:tc>
+        <w:tc>
+          <w:tcPr>
+            <w:tcW w:w="2682" w:type="dxa"/>
+            <w:tcBorders>
+              <w:top w:val="single" w:sz="4" w:space="0" w:color="999999" w:themeColor="text1" w:themeTint="66"/>
+              <w:left w:val="single" w:sz="4" w:space="0" w:color="999999" w:themeColor="text1" w:themeTint="66"/>
+              <w:bottom w:val="single" w:sz="4" w:space="0" w:color="999999" w:themeColor="text1" w:themeTint="66"/>
+              <w:right w:val="single" w:sz="4" w:space="0" w:color="999999" w:themeColor="text1" w:themeTint="66"/>
+            </w:tcBorders>
+            <w:hideMark/>
+          </w:tcPr>
+          <w:p>
+            <w:pPr>
+              <w:spacing w:line="240" w:lineRule="auto"/>
+              <w:cnfStyle w:val="000000000000" w:firstRow="0" w:lastRow="0" w:firstColumn="0" w:lastColumn="0" w:oddVBand="0" w:evenVBand="0" w:oddHBand="0" w:evenHBand="0" w:firstRowFirstColumn="0" w:firstRowLastColumn="0" w:lastRowFirstColumn="0" w:lastRowLastColumn="0"/>
+            </w:pPr>
+            <w:r>
+              <w:t>setObject(bool)</w:t>
+            </w:r>
+          </w:p>
+          <w:p>
+            <w:pPr>
+              <w:spacing w:line="240" w:lineRule="auto"/>
+              <w:cnfStyle w:val="000000000000" w:firstRow="0" w:lastRow="0" w:firstColumn="0" w:lastColumn="0" w:oddVBand="0" w:evenVBand="0" w:oddHBand="0" w:evenHBand="0" w:firstRowFirstColumn="0" w:firstRowLastColumn="0" w:lastRowFirstColumn="0" w:lastRowLastColumn="0"/>
+            </w:pPr>
+          </w:p>
+          <w:p>
+            <w:pPr>
+              <w:spacing w:line="240" w:lineRule="auto"/>
+              <w:cnfStyle w:val="000000000000" w:firstRow="0" w:lastRow="0" w:firstColumn="0" w:lastColumn="0" w:oddVBand="0" w:evenVBand="0" w:oddHBand="0" w:evenHBand="0" w:firstRowFirstColumn="0" w:firstRowLastColumn="0" w:lastRowFirstColumn="0" w:lastRowLastColumn="0"/>
+            </w:pPr>
+            <w:r>
+              <w:t>setManager(SystemManager)</w:t>
+            </w:r>
+          </w:p>
+          <w:p>
+            <w:pPr>
+              <w:spacing w:line="240" w:lineRule="auto"/>
+              <w:cnfStyle w:val="000000000000" w:firstRow="0" w:lastRow="0" w:firstColumn="0" w:lastColumn="0" w:oddVBand="0" w:evenVBand="0" w:oddHBand="0" w:evenHBand="0" w:firstRowFirstColumn="0" w:firstRowLastColumn="0" w:lastRowFirstColumn="0" w:lastRowLastColumn="0"/>
+            </w:pPr>
+          </w:p>
+        </w:tc>
+        <w:tc>
+          <w:tcPr>
+            <w:tcW w:w="2555" w:type="dxa"/>
+            <w:tcBorders>
+              <w:top w:val="single" w:sz="4" w:space="0" w:color="999999" w:themeColor="text1" w:themeTint="66"/>
+              <w:left w:val="single" w:sz="4" w:space="0" w:color="999999" w:themeColor="text1" w:themeTint="66"/>
+              <w:bottom w:val="single" w:sz="4" w:space="0" w:color="999999" w:themeColor="text1" w:themeTint="66"/>
+              <w:right w:val="single" w:sz="4" w:space="0" w:color="999999" w:themeColor="text1" w:themeTint="66"/>
+            </w:tcBorders>
+            <w:hideMark/>
+          </w:tcPr>
+          <w:p>
+            <w:pPr>
+              <w:spacing w:line="240" w:lineRule="auto"/>
+              <w:cnfStyle w:val="000000000000" w:firstRow="0" w:lastRow="0" w:firstColumn="0" w:lastColumn="0" w:oddVBand="0" w:evenVBand="0" w:oddHBand="0" w:evenHBand="0" w:firstRowFirstColumn="0" w:firstRowLastColumn="0" w:lastRowFirstColumn="0" w:lastRowLastColumn="0"/>
+            </w:pPr>
+            <w:r>
+              <w:t>setObject(</w:t>
+            </w:r>
+            <w:r>
+              <w:t>Vector3, Quaterion</w:t>
+            </w:r>
             <w:r>
               <w:t>)</w:t>
             </w:r>
           </w:p>
-        </w:tc>
-        <w:tc>
-          <w:tcPr>
-            <w:tcW w:w="2682" w:type="dxa"/>
-            <w:tcBorders>
-              <w:top w:val="single" w:sz="4" w:space="0" w:color="999999" w:themeColor="text1" w:themeTint="66"/>
-              <w:left w:val="single" w:sz="4" w:space="0" w:color="999999" w:themeColor="text1" w:themeTint="66"/>
-              <w:bottom w:val="single" w:sz="4" w:space="0" w:color="999999" w:themeColor="text1" w:themeTint="66"/>
-              <w:right w:val="single" w:sz="4" w:space="0" w:color="999999" w:themeColor="text1" w:themeTint="66"/>
-            </w:tcBorders>
-            <w:hideMark/>
-          </w:tcPr>
-          <w:p>
-            <w:pPr>
-              <w:spacing w:line="240" w:lineRule="auto"/>
-              <w:cnfStyle w:val="000000000000" w:firstRow="0" w:lastRow="0" w:firstColumn="0" w:lastColumn="0" w:oddVBand="0" w:evenVBand="0" w:oddHBand="0" w:evenHBand="0" w:firstRowFirstColumn="0" w:firstRowLastColumn="0" w:lastRowFirstColumn="0" w:lastRowLastColumn="0"/>
-            </w:pPr>
-            <w:proofErr w:type="spellStart"/>
-            <w:r>
-              <w:t>setObject</w:t>
-            </w:r>
-            <w:proofErr w:type="spellEnd"/>
-            <w:r>
-              <w:t>(bool)</w:t>
-            </w:r>
-          </w:p>
-          <w:p>
-            <w:pPr>
-              <w:spacing w:line="240" w:lineRule="auto"/>
-              <w:cnfStyle w:val="000000000000" w:firstRow="0" w:lastRow="0" w:firstColumn="0" w:lastColumn="0" w:oddVBand="0" w:evenVBand="0" w:oddHBand="0" w:evenHBand="0" w:firstRowFirstColumn="0" w:firstRowLastColumn="0" w:lastRowFirstColumn="0" w:lastRowLastColumn="0"/>
-            </w:pPr>
-          </w:p>
-          <w:p>
-            <w:pPr>
-              <w:spacing w:line="240" w:lineRule="auto"/>
-              <w:cnfStyle w:val="000000000000" w:firstRow="0" w:lastRow="0" w:firstColumn="0" w:lastColumn="0" w:oddVBand="0" w:evenVBand="0" w:oddHBand="0" w:evenHBand="0" w:firstRowFirstColumn="0" w:firstRowLastColumn="0" w:lastRowFirstColumn="0" w:lastRowLastColumn="0"/>
-            </w:pPr>
-            <w:proofErr w:type="spellStart"/>
-            <w:proofErr w:type="gramStart"/>
-            <w:r>
-              <w:t>setManager</w:t>
-            </w:r>
-            <w:proofErr w:type="spellEnd"/>
-            <w:r>
-              <w:t>(</w:t>
-            </w:r>
-            <w:proofErr w:type="spellStart"/>
-            <w:proofErr w:type="gramEnd"/>
-            <w:r>
-              <w:t>SystemManager</w:t>
-            </w:r>
-            <w:proofErr w:type="spellEnd"/>
-            <w:r>
-              <w:t>)</w:t>
-            </w:r>
-          </w:p>
-          <w:p>
-            <w:pPr>
-              <w:spacing w:line="240" w:lineRule="auto"/>
-              <w:cnfStyle w:val="000000000000" w:firstRow="0" w:lastRow="0" w:firstColumn="0" w:lastColumn="0" w:oddVBand="0" w:evenVBand="0" w:oddHBand="0" w:evenHBand="0" w:firstRowFirstColumn="0" w:firstRowLastColumn="0" w:lastRowFirstColumn="0" w:lastRowLastColumn="0"/>
-            </w:pPr>
-          </w:p>
-        </w:tc>
-        <w:tc>
-          <w:tcPr>
-            <w:tcW w:w="2555" w:type="dxa"/>
-            <w:tcBorders>
-              <w:top w:val="single" w:sz="4" w:space="0" w:color="999999" w:themeColor="text1" w:themeTint="66"/>
-              <w:left w:val="single" w:sz="4" w:space="0" w:color="999999" w:themeColor="text1" w:themeTint="66"/>
-              <w:bottom w:val="single" w:sz="4" w:space="0" w:color="999999" w:themeColor="text1" w:themeTint="66"/>
-              <w:right w:val="single" w:sz="4" w:space="0" w:color="999999" w:themeColor="text1" w:themeTint="66"/>
-            </w:tcBorders>
-            <w:hideMark/>
-          </w:tcPr>
-          <w:p>
-            <w:pPr>
-              <w:spacing w:line="240" w:lineRule="auto"/>
-              <w:cnfStyle w:val="000000000000" w:firstRow="0" w:lastRow="0" w:firstColumn="0" w:lastColumn="0" w:oddVBand="0" w:evenVBand="0" w:oddHBand="0" w:evenHBand="0" w:firstRowFirstColumn="0" w:firstRowLastColumn="0" w:lastRowFirstColumn="0" w:lastRowLastColumn="0"/>
-            </w:pPr>
-            <w:proofErr w:type="spellStart"/>
-            <w:proofErr w:type="gramStart"/>
-            <w:r>
-              <w:t>setObject</w:t>
-            </w:r>
-            <w:proofErr w:type="spellEnd"/>
-            <w:r>
-              <w:t>(</w:t>
-            </w:r>
-            <w:proofErr w:type="gramEnd"/>
-            <w:r>
-              <w:t xml:space="preserve">Vector3, </w:t>
-            </w:r>
-            <w:proofErr w:type="spellStart"/>
-            <w:r>
-              <w:t>Quaterion</w:t>
-            </w:r>
-            <w:proofErr w:type="spellEnd"/>
-            <w:r>
-              <w:t>)</w:t>
-            </w:r>
-          </w:p>
-          <w:p>
-            <w:pPr>
-              <w:spacing w:line="240" w:lineRule="auto"/>
-              <w:cnfStyle w:val="000000000000" w:firstRow="0" w:lastRow="0" w:firstColumn="0" w:lastColumn="0" w:oddVBand="0" w:evenVBand="0" w:oddHBand="0" w:evenHBand="0" w:firstRowFirstColumn="0" w:firstRowLastColumn="0" w:lastRowFirstColumn="0" w:lastRowLastColumn="0"/>
-            </w:pPr>
-          </w:p>
-          <w:p>
-            <w:pPr>
-              <w:spacing w:line="240" w:lineRule="auto"/>
-              <w:cnfStyle w:val="000000000000" w:firstRow="0" w:lastRow="0" w:firstColumn="0" w:lastColumn="0" w:oddVBand="0" w:evenVBand="0" w:oddHBand="0" w:evenHBand="0" w:firstRowFirstColumn="0" w:firstRowLastColumn="0" w:lastRowFirstColumn="0" w:lastRowLastColumn="0"/>
-            </w:pPr>
-            <w:proofErr w:type="spellStart"/>
-            <w:r>
-              <w:t>setSystem</w:t>
-            </w:r>
-            <w:proofErr w:type="spellEnd"/>
-            <w:r>
-              <w:t>(</w:t>
-            </w:r>
-            <w:proofErr w:type="spellStart"/>
-            <w:r>
-              <w:t>gameobject</w:t>
-            </w:r>
-            <w:proofErr w:type="spellEnd"/>
-            <w:r>
-              <w:t>)</w:t>
+          <w:p>
+            <w:pPr>
+              <w:spacing w:line="240" w:lineRule="auto"/>
+              <w:cnfStyle w:val="000000000000" w:firstRow="0" w:lastRow="0" w:firstColumn="0" w:lastColumn="0" w:oddVBand="0" w:evenVBand="0" w:oddHBand="0" w:evenHBand="0" w:firstRowFirstColumn="0" w:firstRowLastColumn="0" w:lastRowFirstColumn="0" w:lastRowLastColumn="0"/>
+            </w:pPr>
+          </w:p>
+          <w:p>
+            <w:pPr>
+              <w:spacing w:line="240" w:lineRule="auto"/>
+              <w:cnfStyle w:val="000000000000" w:firstRow="0" w:lastRow="0" w:firstColumn="0" w:lastColumn="0" w:oddVBand="0" w:evenVBand="0" w:oddHBand="0" w:evenHBand="0" w:firstRowFirstColumn="0" w:firstRowLastColumn="0" w:lastRowFirstColumn="0" w:lastRowLastColumn="0"/>
+            </w:pPr>
+            <w:r>
+              <w:t>setSystem(gameobject)</w:t>
             </w:r>
           </w:p>
         </w:tc>
@@ -2563,9 +1978,10 @@
         <w:tblLook w:val="04A0" w:firstRow="1" w:lastRow="0" w:firstColumn="1" w:lastColumn="0" w:noHBand="0" w:noVBand="1"/>
       </w:tblPr>
       <w:tblGrid>
-        <w:gridCol w:w="1402"/>
+        <w:gridCol w:w="1400"/>
         <w:gridCol w:w="2375"/>
-        <w:gridCol w:w="2713"/>
+        <w:gridCol w:w="2696"/>
+        <w:gridCol w:w="2545"/>
       </w:tblGrid>
       <w:tr>
         <w:trPr>
@@ -2574,7 +1990,7 @@
         <w:tc>
           <w:tcPr>
             <w:cnfStyle w:val="001000000000" w:firstRow="0" w:lastRow="0" w:firstColumn="1" w:lastColumn="0" w:oddVBand="0" w:evenVBand="0" w:oddHBand="0" w:evenHBand="0" w:firstRowFirstColumn="0" w:firstRowLastColumn="0" w:lastRowFirstColumn="0" w:lastRowLastColumn="0"/>
-            <w:tcW w:w="1402" w:type="dxa"/>
+            <w:tcW w:w="1400" w:type="dxa"/>
             <w:tcBorders>
               <w:top w:val="single" w:sz="4" w:space="0" w:color="999999" w:themeColor="text1" w:themeTint="66"/>
               <w:left w:val="single" w:sz="4" w:space="0" w:color="999999" w:themeColor="text1" w:themeTint="66"/>
@@ -2606,19 +2022,14 @@
               <w:spacing w:line="240" w:lineRule="auto"/>
               <w:cnfStyle w:val="100000000000" w:firstRow="1" w:lastRow="0" w:firstColumn="0" w:lastColumn="0" w:oddVBand="0" w:evenVBand="0" w:oddHBand="0" w:evenHBand="0" w:firstRowFirstColumn="0" w:firstRowLastColumn="0" w:lastRowFirstColumn="0" w:lastRowLastColumn="0"/>
             </w:pPr>
-            <w:proofErr w:type="spellStart"/>
-            <w:r>
-              <w:t>ItemPositionInteraction</w:t>
-            </w:r>
-            <w:proofErr w:type="spellEnd"/>
-            <w:r>
-              <w:t xml:space="preserve"> Class</w:t>
-            </w:r>
-          </w:p>
-        </w:tc>
-        <w:tc>
-          <w:tcPr>
-            <w:tcW w:w="2713" w:type="dxa"/>
+            <w:r>
+              <w:t>ItemPositionInteraction Class</w:t>
+            </w:r>
+          </w:p>
+        </w:tc>
+        <w:tc>
+          <w:tcPr>
+            <w:tcW w:w="2696" w:type="dxa"/>
             <w:tcBorders>
               <w:top w:val="single" w:sz="4" w:space="0" w:color="999999" w:themeColor="text1" w:themeTint="66"/>
               <w:left w:val="single" w:sz="4" w:space="0" w:color="999999" w:themeColor="text1" w:themeTint="66"/>
@@ -2630,13 +2041,27 @@
               <w:spacing w:line="240" w:lineRule="auto"/>
               <w:cnfStyle w:val="100000000000" w:firstRow="1" w:lastRow="0" w:firstColumn="0" w:lastColumn="0" w:oddVBand="0" w:evenVBand="0" w:oddHBand="0" w:evenHBand="0" w:firstRowFirstColumn="0" w:firstRowLastColumn="0" w:lastRowFirstColumn="0" w:lastRowLastColumn="0"/>
             </w:pPr>
-            <w:proofErr w:type="spellStart"/>
-            <w:r>
-              <w:t>PlayerControlInteraction</w:t>
-            </w:r>
-            <w:proofErr w:type="spellEnd"/>
-            <w:r>
-              <w:t xml:space="preserve"> Class</w:t>
+            <w:r>
+              <w:t>PlayerControlInteraction Class</w:t>
+            </w:r>
+          </w:p>
+        </w:tc>
+        <w:tc>
+          <w:tcPr>
+            <w:tcW w:w="2545" w:type="dxa"/>
+            <w:tcBorders>
+              <w:top w:val="single" w:sz="4" w:space="0" w:color="999999" w:themeColor="text1" w:themeTint="66"/>
+              <w:left w:val="single" w:sz="4" w:space="0" w:color="999999" w:themeColor="text1" w:themeTint="66"/>
+              <w:right w:val="single" w:sz="4" w:space="0" w:color="999999" w:themeColor="text1" w:themeTint="66"/>
+            </w:tcBorders>
+          </w:tcPr>
+          <w:p>
+            <w:pPr>
+              <w:spacing w:line="240" w:lineRule="auto"/>
+              <w:cnfStyle w:val="100000000000" w:firstRow="1" w:lastRow="0" w:firstColumn="0" w:lastColumn="0" w:oddVBand="0" w:evenVBand="0" w:oddHBand="0" w:evenHBand="0" w:firstRowFirstColumn="0" w:firstRowLastColumn="0" w:lastRowFirstColumn="0" w:lastRowLastColumn="0"/>
+            </w:pPr>
+            <w:r>
+              <w:t>CombinationLock Class</w:t>
             </w:r>
           </w:p>
         </w:tc>
@@ -2645,7 +2070,7 @@
         <w:tc>
           <w:tcPr>
             <w:cnfStyle w:val="001000000000" w:firstRow="0" w:lastRow="0" w:firstColumn="1" w:lastColumn="0" w:oddVBand="0" w:evenVBand="0" w:oddHBand="0" w:evenHBand="0" w:firstRowFirstColumn="0" w:firstRowLastColumn="0" w:lastRowFirstColumn="0" w:lastRowLastColumn="0"/>
-            <w:tcW w:w="1402" w:type="dxa"/>
+            <w:tcW w:w="1400" w:type="dxa"/>
             <w:tcBorders>
               <w:top w:val="single" w:sz="4" w:space="0" w:color="999999" w:themeColor="text1" w:themeTint="66"/>
               <w:left w:val="single" w:sz="4" w:space="0" w:color="999999" w:themeColor="text1" w:themeTint="66"/>
@@ -2679,33 +2104,49 @@
               <w:spacing w:line="240" w:lineRule="auto"/>
               <w:cnfStyle w:val="000000000000" w:firstRow="0" w:lastRow="0" w:firstColumn="0" w:lastColumn="0" w:oddVBand="0" w:evenVBand="0" w:oddHBand="0" w:evenHBand="0" w:firstRowFirstColumn="0" w:firstRowLastColumn="0" w:lastRowFirstColumn="0" w:lastRowLastColumn="0"/>
             </w:pPr>
-            <w:proofErr w:type="spellStart"/>
             <w:r>
               <w:t>InteractionClass</w:t>
             </w:r>
-            <w:proofErr w:type="spellEnd"/>
-          </w:p>
-        </w:tc>
-        <w:tc>
-          <w:tcPr>
-            <w:tcW w:w="2713" w:type="dxa"/>
-            <w:tcBorders>
-              <w:top w:val="single" w:sz="4" w:space="0" w:color="999999" w:themeColor="text1" w:themeTint="66"/>
-              <w:left w:val="single" w:sz="4" w:space="0" w:color="999999" w:themeColor="text1" w:themeTint="66"/>
-              <w:bottom w:val="single" w:sz="4" w:space="0" w:color="999999" w:themeColor="text1" w:themeTint="66"/>
-              <w:right w:val="single" w:sz="4" w:space="0" w:color="999999" w:themeColor="text1" w:themeTint="66"/>
-            </w:tcBorders>
-          </w:tcPr>
-          <w:p>
-            <w:pPr>
-              <w:spacing w:line="240" w:lineRule="auto"/>
-              <w:cnfStyle w:val="000000000000" w:firstRow="0" w:lastRow="0" w:firstColumn="0" w:lastColumn="0" w:oddVBand="0" w:evenVBand="0" w:oddHBand="0" w:evenHBand="0" w:firstRowFirstColumn="0" w:firstRowLastColumn="0" w:lastRowFirstColumn="0" w:lastRowLastColumn="0"/>
-            </w:pPr>
-            <w:proofErr w:type="spellStart"/>
+          </w:p>
+        </w:tc>
+        <w:tc>
+          <w:tcPr>
+            <w:tcW w:w="2696" w:type="dxa"/>
+            <w:tcBorders>
+              <w:top w:val="single" w:sz="4" w:space="0" w:color="999999" w:themeColor="text1" w:themeTint="66"/>
+              <w:left w:val="single" w:sz="4" w:space="0" w:color="999999" w:themeColor="text1" w:themeTint="66"/>
+              <w:bottom w:val="single" w:sz="4" w:space="0" w:color="999999" w:themeColor="text1" w:themeTint="66"/>
+              <w:right w:val="single" w:sz="4" w:space="0" w:color="999999" w:themeColor="text1" w:themeTint="66"/>
+            </w:tcBorders>
+          </w:tcPr>
+          <w:p>
+            <w:pPr>
+              <w:spacing w:line="240" w:lineRule="auto"/>
+              <w:cnfStyle w:val="000000000000" w:firstRow="0" w:lastRow="0" w:firstColumn="0" w:lastColumn="0" w:oddVBand="0" w:evenVBand="0" w:oddHBand="0" w:evenHBand="0" w:firstRowFirstColumn="0" w:firstRowLastColumn="0" w:lastRowFirstColumn="0" w:lastRowLastColumn="0"/>
+            </w:pPr>
             <w:r>
               <w:t>InteractionClass</w:t>
             </w:r>
-            <w:proofErr w:type="spellEnd"/>
+          </w:p>
+        </w:tc>
+        <w:tc>
+          <w:tcPr>
+            <w:tcW w:w="2545" w:type="dxa"/>
+            <w:tcBorders>
+              <w:top w:val="single" w:sz="4" w:space="0" w:color="999999" w:themeColor="text1" w:themeTint="66"/>
+              <w:left w:val="single" w:sz="4" w:space="0" w:color="999999" w:themeColor="text1" w:themeTint="66"/>
+              <w:bottom w:val="single" w:sz="4" w:space="0" w:color="999999" w:themeColor="text1" w:themeTint="66"/>
+              <w:right w:val="single" w:sz="4" w:space="0" w:color="999999" w:themeColor="text1" w:themeTint="66"/>
+            </w:tcBorders>
+          </w:tcPr>
+          <w:p>
+            <w:pPr>
+              <w:spacing w:line="240" w:lineRule="auto"/>
+              <w:cnfStyle w:val="000000000000" w:firstRow="0" w:lastRow="0" w:firstColumn="0" w:lastColumn="0" w:oddVBand="0" w:evenVBand="0" w:oddHBand="0" w:evenHBand="0" w:firstRowFirstColumn="0" w:firstRowLastColumn="0" w:lastRowFirstColumn="0" w:lastRowLastColumn="0"/>
+            </w:pPr>
+            <w:r>
+              <w:t>Interaction Class</w:t>
+            </w:r>
           </w:p>
         </w:tc>
       </w:tr>
@@ -2713,7 +2154,7 @@
         <w:tc>
           <w:tcPr>
             <w:cnfStyle w:val="001000000000" w:firstRow="0" w:lastRow="0" w:firstColumn="1" w:lastColumn="0" w:oddVBand="0" w:evenVBand="0" w:oddHBand="0" w:evenHBand="0" w:firstRowFirstColumn="0" w:firstRowLastColumn="0" w:lastRowFirstColumn="0" w:lastRowLastColumn="0"/>
-            <w:tcW w:w="1402" w:type="dxa"/>
+            <w:tcW w:w="1400" w:type="dxa"/>
             <w:tcBorders>
               <w:top w:val="single" w:sz="4" w:space="0" w:color="999999" w:themeColor="text1" w:themeTint="66"/>
               <w:left w:val="single" w:sz="4" w:space="0" w:color="999999" w:themeColor="text1" w:themeTint="66"/>
@@ -2754,7 +2195,7 @@
         </w:tc>
         <w:tc>
           <w:tcPr>
-            <w:tcW w:w="2713" w:type="dxa"/>
+            <w:tcW w:w="2696" w:type="dxa"/>
             <w:tcBorders>
               <w:top w:val="single" w:sz="4" w:space="0" w:color="999999" w:themeColor="text1" w:themeTint="66"/>
               <w:left w:val="single" w:sz="4" w:space="0" w:color="999999" w:themeColor="text1" w:themeTint="66"/>
@@ -2783,38 +2224,45 @@
               <w:cnfStyle w:val="000000000000" w:firstRow="0" w:lastRow="0" w:firstColumn="0" w:lastColumn="0" w:oddVBand="0" w:evenVBand="0" w:oddHBand="0" w:evenHBand="0" w:firstRowFirstColumn="0" w:firstRowLastColumn="0" w:lastRowFirstColumn="0" w:lastRowLastColumn="0"/>
             </w:pPr>
             <w:r>
-              <w:t xml:space="preserve">For example, change camera, lock movement, lock rotation, activate keyboard mode, </w:t>
-            </w:r>
-            <w:proofErr w:type="spellStart"/>
-            <w:r>
-              <w:t>ect</w:t>
-            </w:r>
-            <w:proofErr w:type="spellEnd"/>
-            <w:r>
-              <w:t>.</w:t>
-            </w:r>
-          </w:p>
-          <w:p>
-            <w:pPr>
-              <w:spacing w:line="240" w:lineRule="auto"/>
-              <w:cnfStyle w:val="000000000000" w:firstRow="0" w:lastRow="0" w:firstColumn="0" w:lastColumn="0" w:oddVBand="0" w:evenVBand="0" w:oddHBand="0" w:evenHBand="0" w:firstRowFirstColumn="0" w:firstRowLastColumn="0" w:lastRowFirstColumn="0" w:lastRowLastColumn="0"/>
-            </w:pPr>
-          </w:p>
-          <w:p>
-            <w:pPr>
-              <w:spacing w:line="240" w:lineRule="auto"/>
-              <w:cnfStyle w:val="000000000000" w:firstRow="0" w:lastRow="0" w:firstColumn="0" w:lastColumn="0" w:oddVBand="0" w:evenVBand="0" w:oddHBand="0" w:evenHBand="0" w:firstRowFirstColumn="0" w:firstRowLastColumn="0" w:lastRowFirstColumn="0" w:lastRowLastColumn="0"/>
-            </w:pPr>
-            <w:r>
-              <w:t xml:space="preserve">Default is </w:t>
-            </w:r>
-            <w:proofErr w:type="gramStart"/>
-            <w:r>
-              <w:t>lock</w:t>
-            </w:r>
-            <w:proofErr w:type="gramEnd"/>
-            <w:r>
-              <w:t xml:space="preserve"> movement and change camera position.</w:t>
+              <w:t>For example, change camera, lock movement, lock rotation, activate keyboard mode, ect.</w:t>
+            </w:r>
+          </w:p>
+          <w:p>
+            <w:pPr>
+              <w:spacing w:line="240" w:lineRule="auto"/>
+              <w:cnfStyle w:val="000000000000" w:firstRow="0" w:lastRow="0" w:firstColumn="0" w:lastColumn="0" w:oddVBand="0" w:evenVBand="0" w:oddHBand="0" w:evenHBand="0" w:firstRowFirstColumn="0" w:firstRowLastColumn="0" w:lastRowFirstColumn="0" w:lastRowLastColumn="0"/>
+            </w:pPr>
+          </w:p>
+          <w:p>
+            <w:pPr>
+              <w:spacing w:line="240" w:lineRule="auto"/>
+              <w:cnfStyle w:val="000000000000" w:firstRow="0" w:lastRow="0" w:firstColumn="0" w:lastColumn="0" w:oddVBand="0" w:evenVBand="0" w:oddHBand="0" w:evenHBand="0" w:firstRowFirstColumn="0" w:firstRowLastColumn="0" w:lastRowFirstColumn="0" w:lastRowLastColumn="0"/>
+            </w:pPr>
+            <w:r>
+              <w:t>Default is lock movement and change camera position.</w:t>
+            </w:r>
+          </w:p>
+        </w:tc>
+        <w:tc>
+          <w:tcPr>
+            <w:tcW w:w="2545" w:type="dxa"/>
+            <w:tcBorders>
+              <w:top w:val="single" w:sz="4" w:space="0" w:color="999999" w:themeColor="text1" w:themeTint="66"/>
+              <w:left w:val="single" w:sz="4" w:space="0" w:color="999999" w:themeColor="text1" w:themeTint="66"/>
+              <w:bottom w:val="single" w:sz="4" w:space="0" w:color="999999" w:themeColor="text1" w:themeTint="66"/>
+              <w:right w:val="single" w:sz="4" w:space="0" w:color="999999" w:themeColor="text1" w:themeTint="66"/>
+            </w:tcBorders>
+          </w:tcPr>
+          <w:p>
+            <w:pPr>
+              <w:spacing w:line="240" w:lineRule="auto"/>
+              <w:cnfStyle w:val="000000000000" w:firstRow="0" w:lastRow="0" w:firstColumn="0" w:lastColumn="0" w:oddVBand="0" w:evenVBand="0" w:oddHBand="0" w:evenHBand="0" w:firstRowFirstColumn="0" w:firstRowLastColumn="0" w:lastRowFirstColumn="0" w:lastRowLastColumn="0"/>
+            </w:pPr>
+            <w:r>
+              <w:t>This is the combination interaction to rotate the combination. When it is set, it will set a connected energy</w:t>
+            </w:r>
+            <w:r>
+              <w:t xml:space="preserve"> or lock object.</w:t>
             </w:r>
           </w:p>
         </w:tc>
@@ -2823,7 +2271,7 @@
         <w:tc>
           <w:tcPr>
             <w:cnfStyle w:val="001000000000" w:firstRow="0" w:lastRow="0" w:firstColumn="1" w:lastColumn="0" w:oddVBand="0" w:evenVBand="0" w:oddHBand="0" w:evenHBand="0" w:firstRowFirstColumn="0" w:firstRowLastColumn="0" w:lastRowFirstColumn="0" w:lastRowLastColumn="0"/>
-            <w:tcW w:w="1402" w:type="dxa"/>
+            <w:tcW w:w="1400" w:type="dxa"/>
             <w:tcBorders>
               <w:top w:val="single" w:sz="4" w:space="0" w:color="999999" w:themeColor="text1" w:themeTint="66"/>
               <w:left w:val="single" w:sz="4" w:space="0" w:color="999999" w:themeColor="text1" w:themeTint="66"/>
@@ -2857,158 +2305,183 @@
               <w:cnfStyle w:val="000000000000" w:firstRow="0" w:lastRow="0" w:firstColumn="0" w:lastColumn="0" w:oddVBand="0" w:evenVBand="0" w:oddHBand="0" w:evenHBand="0" w:firstRowFirstColumn="0" w:firstRowLastColumn="0" w:lastRowFirstColumn="0" w:lastRowLastColumn="0"/>
             </w:pPr>
             <w:r>
-              <w:t xml:space="preserve">Transform </w:t>
-            </w:r>
-            <w:proofErr w:type="spellStart"/>
-            <w:r>
-              <w:t>targetPos</w:t>
-            </w:r>
-            <w:proofErr w:type="spellEnd"/>
-          </w:p>
-          <w:p>
-            <w:pPr>
-              <w:spacing w:line="240" w:lineRule="auto"/>
-              <w:cnfStyle w:val="000000000000" w:firstRow="0" w:lastRow="0" w:firstColumn="0" w:lastColumn="0" w:oddVBand="0" w:evenVBand="0" w:oddHBand="0" w:evenHBand="0" w:firstRowFirstColumn="0" w:firstRowLastColumn="0" w:lastRowFirstColumn="0" w:lastRowLastColumn="0"/>
-            </w:pPr>
-          </w:p>
-          <w:p>
-            <w:pPr>
-              <w:spacing w:line="240" w:lineRule="auto"/>
-              <w:cnfStyle w:val="000000000000" w:firstRow="0" w:lastRow="0" w:firstColumn="0" w:lastColumn="0" w:oddVBand="0" w:evenVBand="0" w:oddHBand="0" w:evenHBand="0" w:firstRowFirstColumn="0" w:firstRowLastColumn="0" w:lastRowFirstColumn="0" w:lastRowLastColumn="0"/>
-            </w:pPr>
-            <w:proofErr w:type="spellStart"/>
-            <w:r>
-              <w:t>gameObject</w:t>
-            </w:r>
-            <w:proofErr w:type="spellEnd"/>
-            <w:r>
-              <w:t xml:space="preserve"> </w:t>
-            </w:r>
-            <w:proofErr w:type="spellStart"/>
-            <w:r>
-              <w:t>currentHeldItem</w:t>
-            </w:r>
-            <w:proofErr w:type="spellEnd"/>
-          </w:p>
-          <w:p>
-            <w:pPr>
-              <w:spacing w:line="240" w:lineRule="auto"/>
-              <w:cnfStyle w:val="000000000000" w:firstRow="0" w:lastRow="0" w:firstColumn="0" w:lastColumn="0" w:oddVBand="0" w:evenVBand="0" w:oddHBand="0" w:evenHBand="0" w:firstRowFirstColumn="0" w:firstRowLastColumn="0" w:lastRowFirstColumn="0" w:lastRowLastColumn="0"/>
-            </w:pPr>
-          </w:p>
-          <w:p>
-            <w:pPr>
-              <w:spacing w:line="240" w:lineRule="auto"/>
-              <w:cnfStyle w:val="000000000000" w:firstRow="0" w:lastRow="0" w:firstColumn="0" w:lastColumn="0" w:oddVBand="0" w:evenVBand="0" w:oddHBand="0" w:evenHBand="0" w:firstRowFirstColumn="0" w:firstRowLastColumn="0" w:lastRowFirstColumn="0" w:lastRowLastColumn="0"/>
-            </w:pPr>
-            <w:proofErr w:type="spellStart"/>
-            <w:proofErr w:type="gramStart"/>
-            <w:r>
-              <w:t>holdType</w:t>
-            </w:r>
-            <w:proofErr w:type="spellEnd"/>
-            <w:r>
-              <w:t>[</w:t>
-            </w:r>
-            <w:proofErr w:type="gramEnd"/>
-            <w:r>
-              <w:t xml:space="preserve">] </w:t>
-            </w:r>
-            <w:proofErr w:type="spellStart"/>
-            <w:r>
-              <w:t>permittedTypes</w:t>
-            </w:r>
-            <w:proofErr w:type="spellEnd"/>
-          </w:p>
-          <w:p>
-            <w:pPr>
-              <w:spacing w:line="240" w:lineRule="auto"/>
-              <w:cnfStyle w:val="000000000000" w:firstRow="0" w:lastRow="0" w:firstColumn="0" w:lastColumn="0" w:oddVBand="0" w:evenVBand="0" w:oddHBand="0" w:evenHBand="0" w:firstRowFirstColumn="0" w:firstRowLastColumn="0" w:lastRowFirstColumn="0" w:lastRowLastColumn="0"/>
-            </w:pPr>
-          </w:p>
-          <w:p>
-            <w:pPr>
-              <w:spacing w:line="240" w:lineRule="auto"/>
-              <w:cnfStyle w:val="000000000000" w:firstRow="0" w:lastRow="0" w:firstColumn="0" w:lastColumn="0" w:oddVBand="0" w:evenVBand="0" w:oddHBand="0" w:evenHBand="0" w:firstRowFirstColumn="0" w:firstRowLastColumn="0" w:lastRowFirstColumn="0" w:lastRowLastColumn="0"/>
-            </w:pPr>
-            <w:r>
-              <w:t xml:space="preserve">string </w:t>
-            </w:r>
-            <w:proofErr w:type="spellStart"/>
-            <w:r>
-              <w:t>permissionOverride</w:t>
-            </w:r>
-            <w:proofErr w:type="spellEnd"/>
-          </w:p>
-          <w:p>
-            <w:pPr>
-              <w:spacing w:line="240" w:lineRule="auto"/>
-              <w:cnfStyle w:val="000000000000" w:firstRow="0" w:lastRow="0" w:firstColumn="0" w:lastColumn="0" w:oddVBand="0" w:evenVBand="0" w:oddHBand="0" w:evenHBand="0" w:firstRowFirstColumn="0" w:firstRowLastColumn="0" w:lastRowFirstColumn="0" w:lastRowLastColumn="0"/>
-            </w:pPr>
-          </w:p>
-          <w:p>
-            <w:pPr>
-              <w:spacing w:line="240" w:lineRule="auto"/>
-              <w:cnfStyle w:val="000000000000" w:firstRow="0" w:lastRow="0" w:firstColumn="0" w:lastColumn="0" w:oddVBand="0" w:evenVBand="0" w:oddHBand="0" w:evenHBand="0" w:firstRowFirstColumn="0" w:firstRowLastColumn="0" w:lastRowFirstColumn="0" w:lastRowLastColumn="0"/>
-            </w:pPr>
-            <w:proofErr w:type="spellStart"/>
-            <w:r>
-              <w:t>gameObject</w:t>
-            </w:r>
-            <w:proofErr w:type="spellEnd"/>
-            <w:r>
-              <w:t xml:space="preserve"> </w:t>
-            </w:r>
-            <w:proofErr w:type="spellStart"/>
-            <w:r>
-              <w:t>connectedObj</w:t>
-            </w:r>
-            <w:proofErr w:type="spellEnd"/>
-          </w:p>
-        </w:tc>
-        <w:tc>
-          <w:tcPr>
-            <w:tcW w:w="2713" w:type="dxa"/>
-            <w:tcBorders>
-              <w:top w:val="single" w:sz="4" w:space="0" w:color="999999" w:themeColor="text1" w:themeTint="66"/>
-              <w:left w:val="single" w:sz="4" w:space="0" w:color="999999" w:themeColor="text1" w:themeTint="66"/>
-              <w:bottom w:val="single" w:sz="4" w:space="0" w:color="999999" w:themeColor="text1" w:themeTint="66"/>
-              <w:right w:val="single" w:sz="4" w:space="0" w:color="999999" w:themeColor="text1" w:themeTint="66"/>
-            </w:tcBorders>
-          </w:tcPr>
-          <w:p>
-            <w:pPr>
-              <w:spacing w:line="240" w:lineRule="auto"/>
-              <w:cnfStyle w:val="000000000000" w:firstRow="0" w:lastRow="0" w:firstColumn="0" w:lastColumn="0" w:oddVBand="0" w:evenVBand="0" w:oddHBand="0" w:evenHBand="0" w:firstRowFirstColumn="0" w:firstRowLastColumn="0" w:lastRowFirstColumn="0" w:lastRowLastColumn="0"/>
-            </w:pPr>
-            <w:proofErr w:type="spellStart"/>
-            <w:r>
-              <w:t>FPSController</w:t>
-            </w:r>
-            <w:proofErr w:type="spellEnd"/>
-            <w:r>
-              <w:t xml:space="preserve"> player_</w:t>
-            </w:r>
-          </w:p>
-          <w:p>
-            <w:pPr>
-              <w:spacing w:line="240" w:lineRule="auto"/>
-              <w:cnfStyle w:val="000000000000" w:firstRow="0" w:lastRow="0" w:firstColumn="0" w:lastColumn="0" w:oddVBand="0" w:evenVBand="0" w:oddHBand="0" w:evenHBand="0" w:firstRowFirstColumn="0" w:firstRowLastColumn="0" w:lastRowFirstColumn="0" w:lastRowLastColumn="0"/>
-            </w:pPr>
-          </w:p>
-          <w:p>
-            <w:pPr>
-              <w:spacing w:line="240" w:lineRule="auto"/>
-              <w:cnfStyle w:val="000000000000" w:firstRow="0" w:lastRow="0" w:firstColumn="0" w:lastColumn="0" w:oddVBand="0" w:evenVBand="0" w:oddHBand="0" w:evenHBand="0" w:firstRowFirstColumn="0" w:firstRowLastColumn="0" w:lastRowFirstColumn="0" w:lastRowLastColumn="0"/>
-            </w:pPr>
-            <w:r>
-              <w:t xml:space="preserve">Bool </w:t>
-            </w:r>
-            <w:proofErr w:type="spellStart"/>
-            <w:r>
-              <w:t>isOn</w:t>
-            </w:r>
-            <w:proofErr w:type="spellEnd"/>
+              <w:t>Transform targetPos</w:t>
+            </w:r>
+          </w:p>
+          <w:p>
+            <w:pPr>
+              <w:spacing w:line="240" w:lineRule="auto"/>
+              <w:cnfStyle w:val="000000000000" w:firstRow="0" w:lastRow="0" w:firstColumn="0" w:lastColumn="0" w:oddVBand="0" w:evenVBand="0" w:oddHBand="0" w:evenHBand="0" w:firstRowFirstColumn="0" w:firstRowLastColumn="0" w:lastRowFirstColumn="0" w:lastRowLastColumn="0"/>
+            </w:pPr>
+          </w:p>
+          <w:p>
+            <w:pPr>
+              <w:spacing w:line="240" w:lineRule="auto"/>
+              <w:cnfStyle w:val="000000000000" w:firstRow="0" w:lastRow="0" w:firstColumn="0" w:lastColumn="0" w:oddVBand="0" w:evenVBand="0" w:oddHBand="0" w:evenHBand="0" w:firstRowFirstColumn="0" w:firstRowLastColumn="0" w:lastRowFirstColumn="0" w:lastRowLastColumn="0"/>
+            </w:pPr>
+            <w:r>
+              <w:t>gameObject currentHeldItem</w:t>
+            </w:r>
+          </w:p>
+          <w:p>
+            <w:pPr>
+              <w:spacing w:line="240" w:lineRule="auto"/>
+              <w:cnfStyle w:val="000000000000" w:firstRow="0" w:lastRow="0" w:firstColumn="0" w:lastColumn="0" w:oddVBand="0" w:evenVBand="0" w:oddHBand="0" w:evenHBand="0" w:firstRowFirstColumn="0" w:firstRowLastColumn="0" w:lastRowFirstColumn="0" w:lastRowLastColumn="0"/>
+            </w:pPr>
+          </w:p>
+          <w:p>
+            <w:pPr>
+              <w:spacing w:line="240" w:lineRule="auto"/>
+              <w:cnfStyle w:val="000000000000" w:firstRow="0" w:lastRow="0" w:firstColumn="0" w:lastColumn="0" w:oddVBand="0" w:evenVBand="0" w:oddHBand="0" w:evenHBand="0" w:firstRowFirstColumn="0" w:firstRowLastColumn="0" w:lastRowFirstColumn="0" w:lastRowLastColumn="0"/>
+            </w:pPr>
+            <w:r>
+              <w:t>holdType[] permittedTypes</w:t>
+            </w:r>
+          </w:p>
+          <w:p>
+            <w:pPr>
+              <w:spacing w:line="240" w:lineRule="auto"/>
+              <w:cnfStyle w:val="000000000000" w:firstRow="0" w:lastRow="0" w:firstColumn="0" w:lastColumn="0" w:oddVBand="0" w:evenVBand="0" w:oddHBand="0" w:evenHBand="0" w:firstRowFirstColumn="0" w:firstRowLastColumn="0" w:lastRowFirstColumn="0" w:lastRowLastColumn="0"/>
+            </w:pPr>
+          </w:p>
+          <w:p>
+            <w:pPr>
+              <w:spacing w:line="240" w:lineRule="auto"/>
+              <w:cnfStyle w:val="000000000000" w:firstRow="0" w:lastRow="0" w:firstColumn="0" w:lastColumn="0" w:oddVBand="0" w:evenVBand="0" w:oddHBand="0" w:evenHBand="0" w:firstRowFirstColumn="0" w:firstRowLastColumn="0" w:lastRowFirstColumn="0" w:lastRowLastColumn="0"/>
+            </w:pPr>
+            <w:r>
+              <w:t>string permissionOverride</w:t>
+            </w:r>
+          </w:p>
+          <w:p>
+            <w:pPr>
+              <w:spacing w:line="240" w:lineRule="auto"/>
+              <w:cnfStyle w:val="000000000000" w:firstRow="0" w:lastRow="0" w:firstColumn="0" w:lastColumn="0" w:oddVBand="0" w:evenVBand="0" w:oddHBand="0" w:evenHBand="0" w:firstRowFirstColumn="0" w:firstRowLastColumn="0" w:lastRowFirstColumn="0" w:lastRowLastColumn="0"/>
+            </w:pPr>
+          </w:p>
+          <w:p>
+            <w:pPr>
+              <w:spacing w:line="240" w:lineRule="auto"/>
+              <w:cnfStyle w:val="000000000000" w:firstRow="0" w:lastRow="0" w:firstColumn="0" w:lastColumn="0" w:oddVBand="0" w:evenVBand="0" w:oddHBand="0" w:evenHBand="0" w:firstRowFirstColumn="0" w:firstRowLastColumn="0" w:lastRowFirstColumn="0" w:lastRowLastColumn="0"/>
+            </w:pPr>
+            <w:r>
+              <w:t>gameObject connectedObj</w:t>
+            </w:r>
+          </w:p>
+        </w:tc>
+        <w:tc>
+          <w:tcPr>
+            <w:tcW w:w="2696" w:type="dxa"/>
+            <w:tcBorders>
+              <w:top w:val="single" w:sz="4" w:space="0" w:color="999999" w:themeColor="text1" w:themeTint="66"/>
+              <w:left w:val="single" w:sz="4" w:space="0" w:color="999999" w:themeColor="text1" w:themeTint="66"/>
+              <w:bottom w:val="single" w:sz="4" w:space="0" w:color="999999" w:themeColor="text1" w:themeTint="66"/>
+              <w:right w:val="single" w:sz="4" w:space="0" w:color="999999" w:themeColor="text1" w:themeTint="66"/>
+            </w:tcBorders>
+          </w:tcPr>
+          <w:p>
+            <w:pPr>
+              <w:spacing w:line="240" w:lineRule="auto"/>
+              <w:cnfStyle w:val="000000000000" w:firstRow="0" w:lastRow="0" w:firstColumn="0" w:lastColumn="0" w:oddVBand="0" w:evenVBand="0" w:oddHBand="0" w:evenHBand="0" w:firstRowFirstColumn="0" w:firstRowLastColumn="0" w:lastRowFirstColumn="0" w:lastRowLastColumn="0"/>
+            </w:pPr>
+            <w:r>
+              <w:t>FPSController player_</w:t>
+            </w:r>
+          </w:p>
+          <w:p>
+            <w:pPr>
+              <w:spacing w:line="240" w:lineRule="auto"/>
+              <w:cnfStyle w:val="000000000000" w:firstRow="0" w:lastRow="0" w:firstColumn="0" w:lastColumn="0" w:oddVBand="0" w:evenVBand="0" w:oddHBand="0" w:evenHBand="0" w:firstRowFirstColumn="0" w:firstRowLastColumn="0" w:lastRowFirstColumn="0" w:lastRowLastColumn="0"/>
+            </w:pPr>
+          </w:p>
+          <w:p>
+            <w:pPr>
+              <w:spacing w:line="240" w:lineRule="auto"/>
+              <w:cnfStyle w:val="000000000000" w:firstRow="0" w:lastRow="0" w:firstColumn="0" w:lastColumn="0" w:oddVBand="0" w:evenVBand="0" w:oddHBand="0" w:evenHBand="0" w:firstRowFirstColumn="0" w:firstRowLastColumn="0" w:lastRowFirstColumn="0" w:lastRowLastColumn="0"/>
+            </w:pPr>
+            <w:r>
+              <w:t>Bool isOn</w:t>
+            </w:r>
+          </w:p>
+        </w:tc>
+        <w:tc>
+          <w:tcPr>
+            <w:tcW w:w="2545" w:type="dxa"/>
+            <w:tcBorders>
+              <w:top w:val="single" w:sz="4" w:space="0" w:color="999999" w:themeColor="text1" w:themeTint="66"/>
+              <w:left w:val="single" w:sz="4" w:space="0" w:color="999999" w:themeColor="text1" w:themeTint="66"/>
+              <w:bottom w:val="single" w:sz="4" w:space="0" w:color="999999" w:themeColor="text1" w:themeTint="66"/>
+              <w:right w:val="single" w:sz="4" w:space="0" w:color="999999" w:themeColor="text1" w:themeTint="66"/>
+            </w:tcBorders>
+          </w:tcPr>
+          <w:p>
+            <w:pPr>
+              <w:spacing w:line="240" w:lineRule="auto"/>
+              <w:cnfStyle w:val="000000000000" w:firstRow="0" w:lastRow="0" w:firstColumn="0" w:lastColumn="0" w:oddVBand="0" w:evenVBand="0" w:oddHBand="0" w:evenHBand="0" w:firstRowFirstColumn="0" w:firstRowLastColumn="0" w:lastRowFirstColumn="0" w:lastRowLastColumn="0"/>
+            </w:pPr>
+            <w:r>
+              <w:t xml:space="preserve"> float rotationPositiveOffset;</w:t>
+            </w:r>
+          </w:p>
+          <w:p>
+            <w:pPr>
+              <w:spacing w:line="240" w:lineRule="auto"/>
+              <w:cnfStyle w:val="000000000000" w:firstRow="0" w:lastRow="0" w:firstColumn="0" w:lastColumn="0" w:oddVBand="0" w:evenVBand="0" w:oddHBand="0" w:evenHBand="0" w:firstRowFirstColumn="0" w:firstRowLastColumn="0" w:lastRowFirstColumn="0" w:lastRowLastColumn="0"/>
+            </w:pPr>
+          </w:p>
+          <w:p>
+            <w:pPr>
+              <w:spacing w:line="240" w:lineRule="auto"/>
+              <w:cnfStyle w:val="000000000000" w:firstRow="0" w:lastRow="0" w:firstColumn="0" w:lastColumn="0" w:oddVBand="0" w:evenVBand="0" w:oddHBand="0" w:evenHBand="0" w:firstRowFirstColumn="0" w:firstRowLastColumn="0" w:lastRowFirstColumn="0" w:lastRowLastColumn="0"/>
+            </w:pPr>
+            <w:r>
+              <w:t xml:space="preserve">    float rotationNegativeOffset;</w:t>
+            </w:r>
+          </w:p>
+          <w:p>
+            <w:pPr>
+              <w:spacing w:line="240" w:lineRule="auto"/>
+              <w:cnfStyle w:val="000000000000" w:firstRow="0" w:lastRow="0" w:firstColumn="0" w:lastColumn="0" w:oddVBand="0" w:evenVBand="0" w:oddHBand="0" w:evenHBand="0" w:firstRowFirstColumn="0" w:firstRowLastColumn="0" w:lastRowFirstColumn="0" w:lastRowLastColumn="0"/>
+            </w:pPr>
+          </w:p>
+          <w:p>
+            <w:pPr>
+              <w:spacing w:line="240" w:lineRule="auto"/>
+              <w:cnfStyle w:val="000000000000" w:firstRow="0" w:lastRow="0" w:firstColumn="0" w:lastColumn="0" w:oddVBand="0" w:evenVBand="0" w:oddHBand="0" w:evenHBand="0" w:firstRowFirstColumn="0" w:firstRowLastColumn="0" w:lastRowFirstColumn="0" w:lastRowLastColumn="0"/>
+            </w:pPr>
+            <w:r>
+              <w:t>bool isRotating;</w:t>
+            </w:r>
+          </w:p>
+          <w:p>
+            <w:pPr>
+              <w:spacing w:line="240" w:lineRule="auto"/>
+              <w:cnfStyle w:val="000000000000" w:firstRow="0" w:lastRow="0" w:firstColumn="0" w:lastColumn="0" w:oddVBand="0" w:evenVBand="0" w:oddHBand="0" w:evenHBand="0" w:firstRowFirstColumn="0" w:firstRowLastColumn="0" w:lastRowFirstColumn="0" w:lastRowLastColumn="0"/>
+            </w:pPr>
+          </w:p>
+          <w:p>
+            <w:pPr>
+              <w:spacing w:line="240" w:lineRule="auto"/>
+              <w:cnfStyle w:val="000000000000" w:firstRow="0" w:lastRow="0" w:firstColumn="0" w:lastColumn="0" w:oddVBand="0" w:evenVBand="0" w:oddHBand="0" w:evenHBand="0" w:firstRowFirstColumn="0" w:firstRowLastColumn="0" w:lastRowFirstColumn="0" w:lastRowLastColumn="0"/>
+            </w:pPr>
+            <w:r>
+              <w:t>Quaternion newRotation;</w:t>
+            </w:r>
+          </w:p>
+          <w:p>
+            <w:pPr>
+              <w:spacing w:line="240" w:lineRule="auto"/>
+              <w:cnfStyle w:val="000000000000" w:firstRow="0" w:lastRow="0" w:firstColumn="0" w:lastColumn="0" w:oddVBand="0" w:evenVBand="0" w:oddHBand="0" w:evenHBand="0" w:firstRowFirstColumn="0" w:firstRowLastColumn="0" w:lastRowFirstColumn="0" w:lastRowLastColumn="0"/>
+            </w:pPr>
+          </w:p>
+          <w:p>
+            <w:pPr>
+              <w:spacing w:line="240" w:lineRule="auto"/>
+              <w:cnfStyle w:val="000000000000" w:firstRow="0" w:lastRow="0" w:firstColumn="0" w:lastColumn="0" w:oddVBand="0" w:evenVBand="0" w:oddHBand="0" w:evenHBand="0" w:firstRowFirstColumn="0" w:firstRowLastColumn="0" w:lastRowFirstColumn="0" w:lastRowLastColumn="0"/>
+            </w:pPr>
+            <w:r>
+              <w:t>float timer = 0;</w:t>
+            </w:r>
           </w:p>
         </w:tc>
       </w:tr>
@@ -3016,7 +2489,7 @@
         <w:tc>
           <w:tcPr>
             <w:cnfStyle w:val="001000000000" w:firstRow="0" w:lastRow="0" w:firstColumn="1" w:lastColumn="0" w:oddVBand="0" w:evenVBand="0" w:oddHBand="0" w:evenHBand="0" w:firstRowFirstColumn="0" w:firstRowLastColumn="0" w:lastRowFirstColumn="0" w:lastRowLastColumn="0"/>
-            <w:tcW w:w="1402" w:type="dxa"/>
+            <w:tcW w:w="1400" w:type="dxa"/>
             <w:tcBorders>
               <w:top w:val="single" w:sz="4" w:space="0" w:color="999999" w:themeColor="text1" w:themeTint="66"/>
               <w:left w:val="single" w:sz="4" w:space="0" w:color="999999" w:themeColor="text1" w:themeTint="66"/>
@@ -3053,7 +2526,24 @@
         </w:tc>
         <w:tc>
           <w:tcPr>
-            <w:tcW w:w="2713" w:type="dxa"/>
+            <w:tcW w:w="2696" w:type="dxa"/>
+            <w:tcBorders>
+              <w:top w:val="single" w:sz="4" w:space="0" w:color="999999" w:themeColor="text1" w:themeTint="66"/>
+              <w:left w:val="single" w:sz="4" w:space="0" w:color="999999" w:themeColor="text1" w:themeTint="66"/>
+              <w:bottom w:val="single" w:sz="4" w:space="0" w:color="999999" w:themeColor="text1" w:themeTint="66"/>
+              <w:right w:val="single" w:sz="4" w:space="0" w:color="999999" w:themeColor="text1" w:themeTint="66"/>
+            </w:tcBorders>
+          </w:tcPr>
+          <w:p>
+            <w:pPr>
+              <w:spacing w:line="240" w:lineRule="auto"/>
+              <w:cnfStyle w:val="000000000000" w:firstRow="0" w:lastRow="0" w:firstColumn="0" w:lastColumn="0" w:oddVBand="0" w:evenVBand="0" w:oddHBand="0" w:evenHBand="0" w:firstRowFirstColumn="0" w:firstRowLastColumn="0" w:lastRowFirstColumn="0" w:lastRowLastColumn="0"/>
+            </w:pPr>
+          </w:p>
+        </w:tc>
+        <w:tc>
+          <w:tcPr>
+            <w:tcW w:w="2545" w:type="dxa"/>
             <w:tcBorders>
               <w:top w:val="single" w:sz="4" w:space="0" w:color="999999" w:themeColor="text1" w:themeTint="66"/>
               <w:left w:val="single" w:sz="4" w:space="0" w:color="999999" w:themeColor="text1" w:themeTint="66"/>
@@ -3073,7 +2563,7 @@
         <w:tc>
           <w:tcPr>
             <w:cnfStyle w:val="001000000000" w:firstRow="0" w:lastRow="0" w:firstColumn="1" w:lastColumn="0" w:oddVBand="0" w:evenVBand="0" w:oddHBand="0" w:evenHBand="0" w:firstRowFirstColumn="0" w:firstRowLastColumn="0" w:lastRowFirstColumn="0" w:lastRowLastColumn="0"/>
-            <w:tcW w:w="1402" w:type="dxa"/>
+            <w:tcW w:w="1400" w:type="dxa"/>
             <w:tcBorders>
               <w:top w:val="single" w:sz="4" w:space="0" w:color="999999" w:themeColor="text1" w:themeTint="66"/>
               <w:left w:val="single" w:sz="4" w:space="0" w:color="999999" w:themeColor="text1" w:themeTint="66"/>
@@ -3107,132 +2597,91 @@
               <w:spacing w:line="240" w:lineRule="auto"/>
               <w:cnfStyle w:val="000000000000" w:firstRow="0" w:lastRow="0" w:firstColumn="0" w:lastColumn="0" w:oddVBand="0" w:evenVBand="0" w:oddHBand="0" w:evenHBand="0" w:firstRowFirstColumn="0" w:firstRowLastColumn="0" w:lastRowFirstColumn="0" w:lastRowLastColumn="0"/>
             </w:pPr>
-            <w:proofErr w:type="spellStart"/>
-            <w:proofErr w:type="gramStart"/>
-            <w:r>
-              <w:t>setObject</w:t>
-            </w:r>
-            <w:proofErr w:type="spellEnd"/>
-            <w:r>
-              <w:t>(</w:t>
-            </w:r>
-            <w:proofErr w:type="gramEnd"/>
-            <w:r>
-              <w:t xml:space="preserve">Vector3, </w:t>
-            </w:r>
-            <w:proofErr w:type="spellStart"/>
-            <w:r>
-              <w:t>Quaterion</w:t>
-            </w:r>
-            <w:proofErr w:type="spellEnd"/>
-            <w:r>
-              <w:t>)</w:t>
-            </w:r>
-          </w:p>
-          <w:p>
-            <w:pPr>
-              <w:spacing w:line="240" w:lineRule="auto"/>
-              <w:cnfStyle w:val="000000000000" w:firstRow="0" w:lastRow="0" w:firstColumn="0" w:lastColumn="0" w:oddVBand="0" w:evenVBand="0" w:oddHBand="0" w:evenHBand="0" w:firstRowFirstColumn="0" w:firstRowLastColumn="0" w:lastRowFirstColumn="0" w:lastRowLastColumn="0"/>
-            </w:pPr>
-          </w:p>
-          <w:p>
-            <w:pPr>
-              <w:spacing w:line="240" w:lineRule="auto"/>
-              <w:cnfStyle w:val="000000000000" w:firstRow="0" w:lastRow="0" w:firstColumn="0" w:lastColumn="0" w:oddVBand="0" w:evenVBand="0" w:oddHBand="0" w:evenHBand="0" w:firstRowFirstColumn="0" w:firstRowLastColumn="0" w:lastRowFirstColumn="0" w:lastRowLastColumn="0"/>
-            </w:pPr>
-            <w:proofErr w:type="spellStart"/>
-            <w:r>
-              <w:t>canHoldItem</w:t>
-            </w:r>
-            <w:proofErr w:type="spellEnd"/>
-            <w:r>
-              <w:t>(obj)</w:t>
-            </w:r>
-          </w:p>
-          <w:p>
-            <w:pPr>
-              <w:spacing w:line="240" w:lineRule="auto"/>
-              <w:cnfStyle w:val="000000000000" w:firstRow="0" w:lastRow="0" w:firstColumn="0" w:lastColumn="0" w:oddVBand="0" w:evenVBand="0" w:oddHBand="0" w:evenHBand="0" w:firstRowFirstColumn="0" w:firstRowLastColumn="0" w:lastRowFirstColumn="0" w:lastRowLastColumn="0"/>
-            </w:pPr>
-          </w:p>
-          <w:p>
-            <w:pPr>
-              <w:spacing w:line="240" w:lineRule="auto"/>
-              <w:cnfStyle w:val="000000000000" w:firstRow="0" w:lastRow="0" w:firstColumn="0" w:lastColumn="0" w:oddVBand="0" w:evenVBand="0" w:oddHBand="0" w:evenHBand="0" w:firstRowFirstColumn="0" w:firstRowLastColumn="0" w:lastRowFirstColumn="0" w:lastRowLastColumn="0"/>
-            </w:pPr>
-            <w:proofErr w:type="spellStart"/>
-            <w:proofErr w:type="gramStart"/>
-            <w:r>
-              <w:t>setCurrentHoldItem</w:t>
-            </w:r>
-            <w:proofErr w:type="spellEnd"/>
-            <w:r>
-              <w:t>(</w:t>
-            </w:r>
-            <w:proofErr w:type="gramEnd"/>
-            <w:r>
-              <w:t>)</w:t>
-            </w:r>
-          </w:p>
-          <w:p>
-            <w:pPr>
-              <w:spacing w:line="240" w:lineRule="auto"/>
-              <w:cnfStyle w:val="000000000000" w:firstRow="0" w:lastRow="0" w:firstColumn="0" w:lastColumn="0" w:oddVBand="0" w:evenVBand="0" w:oddHBand="0" w:evenHBand="0" w:firstRowFirstColumn="0" w:firstRowLastColumn="0" w:lastRowFirstColumn="0" w:lastRowLastColumn="0"/>
-            </w:pPr>
-          </w:p>
-          <w:p>
-            <w:pPr>
-              <w:spacing w:line="240" w:lineRule="auto"/>
-              <w:cnfStyle w:val="000000000000" w:firstRow="0" w:lastRow="0" w:firstColumn="0" w:lastColumn="0" w:oddVBand="0" w:evenVBand="0" w:oddHBand="0" w:evenHBand="0" w:firstRowFirstColumn="0" w:firstRowLastColumn="0" w:lastRowFirstColumn="0" w:lastRowLastColumn="0"/>
-            </w:pPr>
-            <w:proofErr w:type="spellStart"/>
-            <w:proofErr w:type="gramStart"/>
-            <w:r>
-              <w:t>hasPermission</w:t>
-            </w:r>
-            <w:proofErr w:type="spellEnd"/>
-            <w:r>
-              <w:t xml:space="preserve">( </w:t>
-            </w:r>
-            <w:proofErr w:type="spellStart"/>
-            <w:r>
-              <w:t>interactionType</w:t>
-            </w:r>
-            <w:proofErr w:type="spellEnd"/>
-            <w:proofErr w:type="gramEnd"/>
-            <w:r>
-              <w:t>)</w:t>
-            </w:r>
-          </w:p>
-          <w:p>
-            <w:pPr>
-              <w:spacing w:line="240" w:lineRule="auto"/>
-              <w:cnfStyle w:val="000000000000" w:firstRow="0" w:lastRow="0" w:firstColumn="0" w:lastColumn="0" w:oddVBand="0" w:evenVBand="0" w:oddHBand="0" w:evenHBand="0" w:firstRowFirstColumn="0" w:firstRowLastColumn="0" w:lastRowFirstColumn="0" w:lastRowLastColumn="0"/>
-            </w:pPr>
-          </w:p>
-          <w:p>
-            <w:pPr>
-              <w:spacing w:line="240" w:lineRule="auto"/>
-              <w:cnfStyle w:val="000000000000" w:firstRow="0" w:lastRow="0" w:firstColumn="0" w:lastColumn="0" w:oddVBand="0" w:evenVBand="0" w:oddHBand="0" w:evenHBand="0" w:firstRowFirstColumn="0" w:firstRowLastColumn="0" w:lastRowFirstColumn="0" w:lastRowLastColumn="0"/>
-            </w:pPr>
-            <w:proofErr w:type="spellStart"/>
-            <w:proofErr w:type="gramStart"/>
-            <w:r>
-              <w:t>OnTriggerStay</w:t>
-            </w:r>
-            <w:proofErr w:type="spellEnd"/>
-            <w:r>
-              <w:t>(</w:t>
-            </w:r>
-            <w:proofErr w:type="gramEnd"/>
-            <w:r>
-              <w:t>)</w:t>
-            </w:r>
-          </w:p>
-        </w:tc>
-        <w:tc>
-          <w:tcPr>
-            <w:tcW w:w="2713" w:type="dxa"/>
+            <w:r>
+              <w:t>setObject(Vector3, Quaterion)</w:t>
+            </w:r>
+          </w:p>
+          <w:p>
+            <w:pPr>
+              <w:spacing w:line="240" w:lineRule="auto"/>
+              <w:cnfStyle w:val="000000000000" w:firstRow="0" w:lastRow="0" w:firstColumn="0" w:lastColumn="0" w:oddVBand="0" w:evenVBand="0" w:oddHBand="0" w:evenHBand="0" w:firstRowFirstColumn="0" w:firstRowLastColumn="0" w:lastRowFirstColumn="0" w:lastRowLastColumn="0"/>
+            </w:pPr>
+          </w:p>
+          <w:p>
+            <w:pPr>
+              <w:spacing w:line="240" w:lineRule="auto"/>
+              <w:cnfStyle w:val="000000000000" w:firstRow="0" w:lastRow="0" w:firstColumn="0" w:lastColumn="0" w:oddVBand="0" w:evenVBand="0" w:oddHBand="0" w:evenHBand="0" w:firstRowFirstColumn="0" w:firstRowLastColumn="0" w:lastRowFirstColumn="0" w:lastRowLastColumn="0"/>
+            </w:pPr>
+            <w:r>
+              <w:t>canHoldItem(obj)</w:t>
+            </w:r>
+          </w:p>
+          <w:p>
+            <w:pPr>
+              <w:spacing w:line="240" w:lineRule="auto"/>
+              <w:cnfStyle w:val="000000000000" w:firstRow="0" w:lastRow="0" w:firstColumn="0" w:lastColumn="0" w:oddVBand="0" w:evenVBand="0" w:oddHBand="0" w:evenHBand="0" w:firstRowFirstColumn="0" w:firstRowLastColumn="0" w:lastRowFirstColumn="0" w:lastRowLastColumn="0"/>
+            </w:pPr>
+          </w:p>
+          <w:p>
+            <w:pPr>
+              <w:spacing w:line="240" w:lineRule="auto"/>
+              <w:cnfStyle w:val="000000000000" w:firstRow="0" w:lastRow="0" w:firstColumn="0" w:lastColumn="0" w:oddVBand="0" w:evenVBand="0" w:oddHBand="0" w:evenHBand="0" w:firstRowFirstColumn="0" w:firstRowLastColumn="0" w:lastRowFirstColumn="0" w:lastRowLastColumn="0"/>
+            </w:pPr>
+            <w:r>
+              <w:t>setCurrentHoldItem()</w:t>
+            </w:r>
+          </w:p>
+          <w:p>
+            <w:pPr>
+              <w:spacing w:line="240" w:lineRule="auto"/>
+              <w:cnfStyle w:val="000000000000" w:firstRow="0" w:lastRow="0" w:firstColumn="0" w:lastColumn="0" w:oddVBand="0" w:evenVBand="0" w:oddHBand="0" w:evenHBand="0" w:firstRowFirstColumn="0" w:firstRowLastColumn="0" w:lastRowFirstColumn="0" w:lastRowLastColumn="0"/>
+            </w:pPr>
+          </w:p>
+          <w:p>
+            <w:pPr>
+              <w:spacing w:line="240" w:lineRule="auto"/>
+              <w:cnfStyle w:val="000000000000" w:firstRow="0" w:lastRow="0" w:firstColumn="0" w:lastColumn="0" w:oddVBand="0" w:evenVBand="0" w:oddHBand="0" w:evenHBand="0" w:firstRowFirstColumn="0" w:firstRowLastColumn="0" w:lastRowFirstColumn="0" w:lastRowLastColumn="0"/>
+            </w:pPr>
+            <w:r>
+              <w:t>hasPermission( interactionType)</w:t>
+            </w:r>
+          </w:p>
+          <w:p>
+            <w:pPr>
+              <w:spacing w:line="240" w:lineRule="auto"/>
+              <w:cnfStyle w:val="000000000000" w:firstRow="0" w:lastRow="0" w:firstColumn="0" w:lastColumn="0" w:oddVBand="0" w:evenVBand="0" w:oddHBand="0" w:evenHBand="0" w:firstRowFirstColumn="0" w:firstRowLastColumn="0" w:lastRowFirstColumn="0" w:lastRowLastColumn="0"/>
+            </w:pPr>
+          </w:p>
+          <w:p>
+            <w:pPr>
+              <w:spacing w:line="240" w:lineRule="auto"/>
+              <w:cnfStyle w:val="000000000000" w:firstRow="0" w:lastRow="0" w:firstColumn="0" w:lastColumn="0" w:oddVBand="0" w:evenVBand="0" w:oddHBand="0" w:evenHBand="0" w:firstRowFirstColumn="0" w:firstRowLastColumn="0" w:lastRowFirstColumn="0" w:lastRowLastColumn="0"/>
+            </w:pPr>
+            <w:r>
+              <w:t>OnTriggerStay()</w:t>
+            </w:r>
+          </w:p>
+        </w:tc>
+        <w:tc>
+          <w:tcPr>
+            <w:tcW w:w="2696" w:type="dxa"/>
+            <w:tcBorders>
+              <w:top w:val="single" w:sz="4" w:space="0" w:color="999999" w:themeColor="text1" w:themeTint="66"/>
+              <w:left w:val="single" w:sz="4" w:space="0" w:color="999999" w:themeColor="text1" w:themeTint="66"/>
+              <w:bottom w:val="single" w:sz="4" w:space="0" w:color="999999" w:themeColor="text1" w:themeTint="66"/>
+              <w:right w:val="single" w:sz="4" w:space="0" w:color="999999" w:themeColor="text1" w:themeTint="66"/>
+            </w:tcBorders>
+          </w:tcPr>
+          <w:p>
+            <w:pPr>
+              <w:spacing w:line="240" w:lineRule="auto"/>
+              <w:cnfStyle w:val="000000000000" w:firstRow="0" w:lastRow="0" w:firstColumn="0" w:lastColumn="0" w:oddVBand="0" w:evenVBand="0" w:oddHBand="0" w:evenHBand="0" w:firstRowFirstColumn="0" w:firstRowLastColumn="0" w:lastRowFirstColumn="0" w:lastRowLastColumn="0"/>
+            </w:pPr>
+          </w:p>
+        </w:tc>
+        <w:tc>
+          <w:tcPr>
+            <w:tcW w:w="2545" w:type="dxa"/>
             <w:tcBorders>
               <w:top w:val="single" w:sz="4" w:space="0" w:color="999999" w:themeColor="text1" w:themeTint="66"/>
               <w:left w:val="single" w:sz="4" w:space="0" w:color="999999" w:themeColor="text1" w:themeTint="66"/>
@@ -3252,7 +2701,7 @@
         <w:tc>
           <w:tcPr>
             <w:cnfStyle w:val="001000000000" w:firstRow="0" w:lastRow="0" w:firstColumn="1" w:lastColumn="0" w:oddVBand="0" w:evenVBand="0" w:oddHBand="0" w:evenHBand="0" w:firstRowFirstColumn="0" w:firstRowLastColumn="0" w:lastRowFirstColumn="0" w:lastRowLastColumn="0"/>
-            <w:tcW w:w="1402" w:type="dxa"/>
+            <w:tcW w:w="1400" w:type="dxa"/>
             <w:tcBorders>
               <w:top w:val="single" w:sz="4" w:space="0" w:color="999999" w:themeColor="text1" w:themeTint="66"/>
               <w:left w:val="single" w:sz="4" w:space="0" w:color="999999" w:themeColor="text1" w:themeTint="66"/>
@@ -3288,7 +2737,7 @@
         </w:tc>
         <w:tc>
           <w:tcPr>
-            <w:tcW w:w="2713" w:type="dxa"/>
+            <w:tcW w:w="2696" w:type="dxa"/>
             <w:tcBorders>
               <w:top w:val="single" w:sz="4" w:space="0" w:color="999999" w:themeColor="text1" w:themeTint="66"/>
               <w:left w:val="single" w:sz="4" w:space="0" w:color="999999" w:themeColor="text1" w:themeTint="66"/>
@@ -3304,6 +2753,23 @@
             <w:r>
               <w:t>D</w:t>
             </w:r>
+          </w:p>
+        </w:tc>
+        <w:tc>
+          <w:tcPr>
+            <w:tcW w:w="2545" w:type="dxa"/>
+            <w:tcBorders>
+              <w:top w:val="single" w:sz="4" w:space="0" w:color="999999" w:themeColor="text1" w:themeTint="66"/>
+              <w:left w:val="single" w:sz="4" w:space="0" w:color="999999" w:themeColor="text1" w:themeTint="66"/>
+              <w:bottom w:val="single" w:sz="4" w:space="0" w:color="999999" w:themeColor="text1" w:themeTint="66"/>
+              <w:right w:val="single" w:sz="4" w:space="0" w:color="999999" w:themeColor="text1" w:themeTint="66"/>
+            </w:tcBorders>
+          </w:tcPr>
+          <w:p>
+            <w:pPr>
+              <w:spacing w:line="240" w:lineRule="auto"/>
+              <w:cnfStyle w:val="000000000000" w:firstRow="0" w:lastRow="0" w:firstColumn="0" w:lastColumn="0" w:oddVBand="0" w:evenVBand="0" w:oddHBand="0" w:evenHBand="0" w:firstRowFirstColumn="0" w:firstRowLastColumn="0" w:lastRowFirstColumn="0" w:lastRowLastColumn="0"/>
+            </w:pPr>
           </w:p>
         </w:tc>
       </w:tr>
@@ -3382,11 +2848,9 @@
               <w:spacing w:line="240" w:lineRule="auto"/>
               <w:cnfStyle w:val="100000000000" w:firstRow="1" w:lastRow="0" w:firstColumn="0" w:lastColumn="0" w:oddVBand="0" w:evenVBand="0" w:oddHBand="0" w:evenHBand="0" w:firstRowFirstColumn="0" w:firstRowLastColumn="0" w:lastRowFirstColumn="0" w:lastRowLastColumn="0"/>
             </w:pPr>
-            <w:proofErr w:type="spellStart"/>
             <w:r>
               <w:t>EnergyObject</w:t>
             </w:r>
-            <w:proofErr w:type="spellEnd"/>
           </w:p>
         </w:tc>
         <w:tc>
@@ -3404,11 +2868,9 @@
               <w:spacing w:line="240" w:lineRule="auto"/>
               <w:cnfStyle w:val="100000000000" w:firstRow="1" w:lastRow="0" w:firstColumn="0" w:lastColumn="0" w:oddVBand="0" w:evenVBand="0" w:oddHBand="0" w:evenHBand="0" w:firstRowFirstColumn="0" w:firstRowLastColumn="0" w:lastRowFirstColumn="0" w:lastRowLastColumn="0"/>
             </w:pPr>
-            <w:proofErr w:type="spellStart"/>
             <w:r>
               <w:t>ScreenClass</w:t>
             </w:r>
-            <w:proofErr w:type="spellEnd"/>
           </w:p>
         </w:tc>
         <w:tc>
@@ -3491,11 +2953,9 @@
               <w:spacing w:line="240" w:lineRule="auto"/>
               <w:cnfStyle w:val="000000000000" w:firstRow="0" w:lastRow="0" w:firstColumn="0" w:lastColumn="0" w:oddVBand="0" w:evenVBand="0" w:oddHBand="0" w:evenHBand="0" w:firstRowFirstColumn="0" w:firstRowLastColumn="0" w:lastRowFirstColumn="0" w:lastRowLastColumn="0"/>
             </w:pPr>
-            <w:proofErr w:type="spellStart"/>
             <w:r>
               <w:t>EnergyObject</w:t>
             </w:r>
-            <w:proofErr w:type="spellEnd"/>
           </w:p>
         </w:tc>
         <w:tc>
@@ -3593,15 +3053,7 @@
               <w:cnfStyle w:val="000000000000" w:firstRow="0" w:lastRow="0" w:firstColumn="0" w:lastColumn="0" w:oddVBand="0" w:evenVBand="0" w:oddHBand="0" w:evenHBand="0" w:firstRowFirstColumn="0" w:firstRowLastColumn="0" w:lastRowFirstColumn="0" w:lastRowLastColumn="0"/>
             </w:pPr>
             <w:r>
-              <w:t xml:space="preserve">This class shows an output and takes input from input interaction classes. If on, shows input, if off, shows error. Can also be used in </w:t>
-            </w:r>
-            <w:proofErr w:type="spellStart"/>
-            <w:r>
-              <w:t>energyInteraction</w:t>
-            </w:r>
-            <w:proofErr w:type="spellEnd"/>
-            <w:r>
-              <w:t xml:space="preserve"> classes as a locking mechanism.</w:t>
+              <w:t>This class shows an output and takes input from input interaction classes. If on, shows input, if off, shows error. Can also be used in energyInteraction classes as a locking mechanism.</w:t>
             </w:r>
           </w:p>
           <w:p>
@@ -3672,60 +3124,35 @@
               <w:cnfStyle w:val="000000000000" w:firstRow="0" w:lastRow="0" w:firstColumn="0" w:lastColumn="0" w:oddVBand="0" w:evenVBand="0" w:oddHBand="0" w:evenHBand="0" w:firstRowFirstColumn="0" w:firstRowLastColumn="0" w:lastRowFirstColumn="0" w:lastRowLastColumn="0"/>
             </w:pPr>
             <w:r>
-              <w:t xml:space="preserve">Int </w:t>
-            </w:r>
-            <w:proofErr w:type="spellStart"/>
-            <w:r>
-              <w:t>energyUsage</w:t>
-            </w:r>
-            <w:proofErr w:type="spellEnd"/>
-          </w:p>
-          <w:p>
-            <w:pPr>
-              <w:spacing w:line="240" w:lineRule="auto"/>
-              <w:cnfStyle w:val="000000000000" w:firstRow="0" w:lastRow="0" w:firstColumn="0" w:lastColumn="0" w:oddVBand="0" w:evenVBand="0" w:oddHBand="0" w:evenHBand="0" w:firstRowFirstColumn="0" w:firstRowLastColumn="0" w:lastRowFirstColumn="0" w:lastRowLastColumn="0"/>
-            </w:pPr>
-            <w:r>
-              <w:t xml:space="preserve">Bool </w:t>
-            </w:r>
-            <w:proofErr w:type="spellStart"/>
-            <w:r>
-              <w:t>isOn</w:t>
-            </w:r>
-            <w:proofErr w:type="spellEnd"/>
-          </w:p>
-          <w:p>
-            <w:pPr>
-              <w:spacing w:line="240" w:lineRule="auto"/>
-              <w:cnfStyle w:val="000000000000" w:firstRow="0" w:lastRow="0" w:firstColumn="0" w:lastColumn="0" w:oddVBand="0" w:evenVBand="0" w:oddHBand="0" w:evenHBand="0" w:firstRowFirstColumn="0" w:firstRowLastColumn="0" w:lastRowFirstColumn="0" w:lastRowLastColumn="0"/>
-            </w:pPr>
-            <w:r>
-              <w:t xml:space="preserve">Bool </w:t>
-            </w:r>
-            <w:proofErr w:type="spellStart"/>
-            <w:r>
-              <w:t>isPowered</w:t>
-            </w:r>
-            <w:proofErr w:type="spellEnd"/>
-          </w:p>
-          <w:p>
-            <w:pPr>
-              <w:spacing w:line="240" w:lineRule="auto"/>
-              <w:cnfStyle w:val="000000000000" w:firstRow="0" w:lastRow="0" w:firstColumn="0" w:lastColumn="0" w:oddVBand="0" w:evenVBand="0" w:oddHBand="0" w:evenHBand="0" w:firstRowFirstColumn="0" w:firstRowLastColumn="0" w:lastRowFirstColumn="0" w:lastRowLastColumn="0"/>
-            </w:pPr>
-            <w:proofErr w:type="spellStart"/>
-            <w:r>
-              <w:t>GridManager</w:t>
-            </w:r>
-            <w:proofErr w:type="spellEnd"/>
-            <w:r>
-              <w:t xml:space="preserve"> </w:t>
-            </w:r>
-            <w:proofErr w:type="spellStart"/>
-            <w:r>
-              <w:t>powerBox</w:t>
-            </w:r>
-            <w:proofErr w:type="spellEnd"/>
+              <w:t>Int energyUsage</w:t>
+            </w:r>
+          </w:p>
+          <w:p>
+            <w:pPr>
+              <w:spacing w:line="240" w:lineRule="auto"/>
+              <w:cnfStyle w:val="000000000000" w:firstRow="0" w:lastRow="0" w:firstColumn="0" w:lastColumn="0" w:oddVBand="0" w:evenVBand="0" w:oddHBand="0" w:evenHBand="0" w:firstRowFirstColumn="0" w:firstRowLastColumn="0" w:lastRowFirstColumn="0" w:lastRowLastColumn="0"/>
+            </w:pPr>
+            <w:r>
+              <w:t>Bool isOn</w:t>
+            </w:r>
+          </w:p>
+          <w:p>
+            <w:pPr>
+              <w:spacing w:line="240" w:lineRule="auto"/>
+              <w:cnfStyle w:val="000000000000" w:firstRow="0" w:lastRow="0" w:firstColumn="0" w:lastColumn="0" w:oddVBand="0" w:evenVBand="0" w:oddHBand="0" w:evenHBand="0" w:firstRowFirstColumn="0" w:firstRowLastColumn="0" w:lastRowFirstColumn="0" w:lastRowLastColumn="0"/>
+            </w:pPr>
+            <w:r>
+              <w:t>Bool isPowered</w:t>
+            </w:r>
+          </w:p>
+          <w:p>
+            <w:pPr>
+              <w:spacing w:line="240" w:lineRule="auto"/>
+              <w:cnfStyle w:val="000000000000" w:firstRow="0" w:lastRow="0" w:firstColumn="0" w:lastColumn="0" w:oddVBand="0" w:evenVBand="0" w:oddHBand="0" w:evenHBand="0" w:firstRowFirstColumn="0" w:firstRowLastColumn="0" w:lastRowFirstColumn="0" w:lastRowLastColumn="0"/>
+            </w:pPr>
+            <w:r>
+              <w:t>GridManager powerBox</w:t>
+            </w:r>
           </w:p>
         </w:tc>
         <w:tc>
@@ -3744,58 +3171,35 @@
               <w:cnfStyle w:val="000000000000" w:firstRow="0" w:lastRow="0" w:firstColumn="0" w:lastColumn="0" w:oddVBand="0" w:evenVBand="0" w:oddHBand="0" w:evenHBand="0" w:firstRowFirstColumn="0" w:firstRowLastColumn="0" w:lastRowFirstColumn="0" w:lastRowLastColumn="0"/>
             </w:pPr>
             <w:r>
-              <w:t xml:space="preserve">Text </w:t>
-            </w:r>
-            <w:proofErr w:type="spellStart"/>
-            <w:r>
-              <w:t>text</w:t>
-            </w:r>
-            <w:proofErr w:type="spellEnd"/>
-            <w:r>
-              <w:t>_</w:t>
-            </w:r>
-          </w:p>
-          <w:p>
-            <w:pPr>
-              <w:spacing w:line="240" w:lineRule="auto"/>
-              <w:cnfStyle w:val="000000000000" w:firstRow="0" w:lastRow="0" w:firstColumn="0" w:lastColumn="0" w:oddVBand="0" w:evenVBand="0" w:oddHBand="0" w:evenHBand="0" w:firstRowFirstColumn="0" w:firstRowLastColumn="0" w:lastRowFirstColumn="0" w:lastRowLastColumn="0"/>
-            </w:pPr>
-            <w:r>
-              <w:t xml:space="preserve">Int </w:t>
-            </w:r>
-            <w:proofErr w:type="spellStart"/>
-            <w:r>
-              <w:t>inputSize</w:t>
-            </w:r>
-            <w:proofErr w:type="spellEnd"/>
-          </w:p>
-          <w:p>
-            <w:pPr>
-              <w:spacing w:line="240" w:lineRule="auto"/>
-              <w:cnfStyle w:val="000000000000" w:firstRow="0" w:lastRow="0" w:firstColumn="0" w:lastColumn="0" w:oddVBand="0" w:evenVBand="0" w:oddHBand="0" w:evenHBand="0" w:firstRowFirstColumn="0" w:firstRowLastColumn="0" w:lastRowFirstColumn="0" w:lastRowLastColumn="0"/>
-            </w:pPr>
-            <w:r>
-              <w:t xml:space="preserve">String </w:t>
-            </w:r>
-            <w:proofErr w:type="spellStart"/>
-            <w:r>
-              <w:t>commandCode</w:t>
-            </w:r>
-            <w:proofErr w:type="spellEnd"/>
-          </w:p>
-          <w:p>
-            <w:pPr>
-              <w:spacing w:line="240" w:lineRule="auto"/>
-              <w:cnfStyle w:val="000000000000" w:firstRow="0" w:lastRow="0" w:firstColumn="0" w:lastColumn="0" w:oddVBand="0" w:evenVBand="0" w:oddHBand="0" w:evenHBand="0" w:firstRowFirstColumn="0" w:firstRowLastColumn="0" w:lastRowFirstColumn="0" w:lastRowLastColumn="0"/>
-            </w:pPr>
-            <w:r>
-              <w:t xml:space="preserve">String </w:t>
-            </w:r>
-            <w:proofErr w:type="spellStart"/>
-            <w:r>
-              <w:t>currentCode</w:t>
-            </w:r>
-            <w:proofErr w:type="spellEnd"/>
+              <w:t>Text text_</w:t>
+            </w:r>
+          </w:p>
+          <w:p>
+            <w:pPr>
+              <w:spacing w:line="240" w:lineRule="auto"/>
+              <w:cnfStyle w:val="000000000000" w:firstRow="0" w:lastRow="0" w:firstColumn="0" w:lastColumn="0" w:oddVBand="0" w:evenVBand="0" w:oddHBand="0" w:evenHBand="0" w:firstRowFirstColumn="0" w:firstRowLastColumn="0" w:lastRowFirstColumn="0" w:lastRowLastColumn="0"/>
+            </w:pPr>
+            <w:r>
+              <w:t>Int inputSize</w:t>
+            </w:r>
+          </w:p>
+          <w:p>
+            <w:pPr>
+              <w:spacing w:line="240" w:lineRule="auto"/>
+              <w:cnfStyle w:val="000000000000" w:firstRow="0" w:lastRow="0" w:firstColumn="0" w:lastColumn="0" w:oddVBand="0" w:evenVBand="0" w:oddHBand="0" w:evenHBand="0" w:firstRowFirstColumn="0" w:firstRowLastColumn="0" w:lastRowFirstColumn="0" w:lastRowLastColumn="0"/>
+            </w:pPr>
+            <w:r>
+              <w:t>String commandCode</w:t>
+            </w:r>
+          </w:p>
+          <w:p>
+            <w:pPr>
+              <w:spacing w:line="240" w:lineRule="auto"/>
+              <w:cnfStyle w:val="000000000000" w:firstRow="0" w:lastRow="0" w:firstColumn="0" w:lastColumn="0" w:oddVBand="0" w:evenVBand="0" w:oddHBand="0" w:evenHBand="0" w:firstRowFirstColumn="0" w:firstRowLastColumn="0" w:lastRowFirstColumn="0" w:lastRowLastColumn="0"/>
+            </w:pPr>
+            <w:r>
+              <w:t>String currentCode</w:t>
+            </w:r>
           </w:p>
           <w:p>
             <w:pPr>
@@ -3820,52 +3224,32 @@
               <w:spacing w:line="240" w:lineRule="auto"/>
               <w:cnfStyle w:val="000000000000" w:firstRow="0" w:lastRow="0" w:firstColumn="0" w:lastColumn="0" w:oddVBand="0" w:evenVBand="0" w:oddHBand="0" w:evenHBand="0" w:firstRowFirstColumn="0" w:firstRowLastColumn="0" w:lastRowFirstColumn="0" w:lastRowLastColumn="0"/>
             </w:pPr>
-            <w:proofErr w:type="gramStart"/>
-            <w:r>
-              <w:t>Material[</w:t>
-            </w:r>
-            <w:proofErr w:type="gramEnd"/>
-            <w:r>
-              <w:t xml:space="preserve">] </w:t>
-            </w:r>
-            <w:proofErr w:type="spellStart"/>
-            <w:r>
-              <w:t>switchMats</w:t>
-            </w:r>
-            <w:proofErr w:type="spellEnd"/>
-          </w:p>
-          <w:p>
-            <w:pPr>
-              <w:spacing w:line="240" w:lineRule="auto"/>
-              <w:cnfStyle w:val="000000000000" w:firstRow="0" w:lastRow="0" w:firstColumn="0" w:lastColumn="0" w:oddVBand="0" w:evenVBand="0" w:oddHBand="0" w:evenHBand="0" w:firstRowFirstColumn="0" w:firstRowLastColumn="0" w:lastRowFirstColumn="0" w:lastRowLastColumn="0"/>
-            </w:pPr>
-            <w:proofErr w:type="spellStart"/>
-            <w:r>
-              <w:t>GameObject</w:t>
-            </w:r>
-            <w:proofErr w:type="spellEnd"/>
-            <w:r>
-              <w:t xml:space="preserve"> light</w:t>
-            </w:r>
-          </w:p>
-          <w:p>
-            <w:pPr>
-              <w:spacing w:line="240" w:lineRule="auto"/>
-              <w:cnfStyle w:val="000000000000" w:firstRow="0" w:lastRow="0" w:firstColumn="0" w:lastColumn="0" w:oddVBand="0" w:evenVBand="0" w:oddHBand="0" w:evenHBand="0" w:firstRowFirstColumn="0" w:firstRowLastColumn="0" w:lastRowFirstColumn="0" w:lastRowLastColumn="0"/>
-            </w:pPr>
-          </w:p>
-          <w:p>
-            <w:pPr>
-              <w:spacing w:line="240" w:lineRule="auto"/>
-              <w:cnfStyle w:val="000000000000" w:firstRow="0" w:lastRow="0" w:firstColumn="0" w:lastColumn="0" w:oddVBand="0" w:evenVBand="0" w:oddHBand="0" w:evenHBand="0" w:firstRowFirstColumn="0" w:firstRowLastColumn="0" w:lastRowFirstColumn="0" w:lastRowLastColumn="0"/>
-            </w:pPr>
-            <w:proofErr w:type="spellStart"/>
-            <w:r>
-              <w:t>MeshRenderer</w:t>
-            </w:r>
-            <w:proofErr w:type="spellEnd"/>
-            <w:r>
-              <w:t xml:space="preserve"> rend_</w:t>
+            <w:r>
+              <w:t>Material[] switchMats</w:t>
+            </w:r>
+          </w:p>
+          <w:p>
+            <w:pPr>
+              <w:spacing w:line="240" w:lineRule="auto"/>
+              <w:cnfStyle w:val="000000000000" w:firstRow="0" w:lastRow="0" w:firstColumn="0" w:lastColumn="0" w:oddVBand="0" w:evenVBand="0" w:oddHBand="0" w:evenHBand="0" w:firstRowFirstColumn="0" w:firstRowLastColumn="0" w:lastRowFirstColumn="0" w:lastRowLastColumn="0"/>
+            </w:pPr>
+            <w:r>
+              <w:t>GameObject light</w:t>
+            </w:r>
+          </w:p>
+          <w:p>
+            <w:pPr>
+              <w:spacing w:line="240" w:lineRule="auto"/>
+              <w:cnfStyle w:val="000000000000" w:firstRow="0" w:lastRow="0" w:firstColumn="0" w:lastColumn="0" w:oddVBand="0" w:evenVBand="0" w:oddHBand="0" w:evenHBand="0" w:firstRowFirstColumn="0" w:firstRowLastColumn="0" w:lastRowFirstColumn="0" w:lastRowLastColumn="0"/>
+            </w:pPr>
+          </w:p>
+          <w:p>
+            <w:pPr>
+              <w:spacing w:line="240" w:lineRule="auto"/>
+              <w:cnfStyle w:val="000000000000" w:firstRow="0" w:lastRow="0" w:firstColumn="0" w:lastColumn="0" w:oddVBand="0" w:evenVBand="0" w:oddHBand="0" w:evenHBand="0" w:firstRowFirstColumn="0" w:firstRowLastColumn="0" w:lastRowFirstColumn="0" w:lastRowLastColumn="0"/>
+            </w:pPr>
+            <w:r>
+              <w:t>MeshRenderer rend_</w:t>
             </w:r>
           </w:p>
         </w:tc>
@@ -3908,71 +3292,38 @@
               <w:spacing w:line="240" w:lineRule="auto"/>
               <w:cnfStyle w:val="000000000000" w:firstRow="0" w:lastRow="0" w:firstColumn="0" w:lastColumn="0" w:oddVBand="0" w:evenVBand="0" w:oddHBand="0" w:evenHBand="0" w:firstRowFirstColumn="0" w:firstRowLastColumn="0" w:lastRowFirstColumn="0" w:lastRowLastColumn="0"/>
             </w:pPr>
-            <w:proofErr w:type="spellStart"/>
             <w:r>
               <w:t>set</w:t>
             </w:r>
             <w:r>
               <w:t>EnergyManager</w:t>
             </w:r>
-            <w:proofErr w:type="spellEnd"/>
-          </w:p>
-          <w:p>
-            <w:pPr>
-              <w:spacing w:line="240" w:lineRule="auto"/>
-              <w:cnfStyle w:val="000000000000" w:firstRow="0" w:lastRow="0" w:firstColumn="0" w:lastColumn="0" w:oddVBand="0" w:evenVBand="0" w:oddHBand="0" w:evenHBand="0" w:firstRowFirstColumn="0" w:firstRowLastColumn="0" w:lastRowFirstColumn="0" w:lastRowLastColumn="0"/>
-            </w:pPr>
-            <w:r>
-              <w:t>(</w:t>
-            </w:r>
-            <w:proofErr w:type="spellStart"/>
-            <w:r>
-              <w:t>GridManager</w:t>
-            </w:r>
-            <w:proofErr w:type="spellEnd"/>
-            <w:r>
-              <w:t>)</w:t>
-            </w:r>
-          </w:p>
-          <w:p>
-            <w:pPr>
-              <w:spacing w:line="240" w:lineRule="auto"/>
-              <w:cnfStyle w:val="000000000000" w:firstRow="0" w:lastRow="0" w:firstColumn="0" w:lastColumn="0" w:oddVBand="0" w:evenVBand="0" w:oddHBand="0" w:evenHBand="0" w:firstRowFirstColumn="0" w:firstRowLastColumn="0" w:lastRowFirstColumn="0" w:lastRowLastColumn="0"/>
-            </w:pPr>
-            <w:proofErr w:type="spellStart"/>
-            <w:proofErr w:type="gramStart"/>
-            <w:r>
-              <w:t>getEnergyAmount</w:t>
-            </w:r>
-            <w:proofErr w:type="spellEnd"/>
-            <w:r>
-              <w:t>(</w:t>
-            </w:r>
-            <w:proofErr w:type="gramEnd"/>
-            <w:r>
-              <w:t>)</w:t>
-            </w:r>
-          </w:p>
-          <w:p>
-            <w:pPr>
-              <w:spacing w:line="240" w:lineRule="auto"/>
-              <w:cnfStyle w:val="000000000000" w:firstRow="0" w:lastRow="0" w:firstColumn="0" w:lastColumn="0" w:oddVBand="0" w:evenVBand="0" w:oddHBand="0" w:evenHBand="0" w:firstRowFirstColumn="0" w:firstRowLastColumn="0" w:lastRowFirstColumn="0" w:lastRowLastColumn="0"/>
-            </w:pPr>
-            <w:r>
-              <w:t xml:space="preserve">bool </w:t>
-            </w:r>
-            <w:proofErr w:type="spellStart"/>
-            <w:proofErr w:type="gramStart"/>
-            <w:r>
-              <w:t>isObjectOn</w:t>
-            </w:r>
-            <w:proofErr w:type="spellEnd"/>
-            <w:r>
-              <w:t>(</w:t>
-            </w:r>
-            <w:proofErr w:type="gramEnd"/>
-            <w:r>
-              <w:t>)</w:t>
+          </w:p>
+          <w:p>
+            <w:pPr>
+              <w:spacing w:line="240" w:lineRule="auto"/>
+              <w:cnfStyle w:val="000000000000" w:firstRow="0" w:lastRow="0" w:firstColumn="0" w:lastColumn="0" w:oddVBand="0" w:evenVBand="0" w:oddHBand="0" w:evenHBand="0" w:firstRowFirstColumn="0" w:firstRowLastColumn="0" w:lastRowFirstColumn="0" w:lastRowLastColumn="0"/>
+            </w:pPr>
+            <w:r>
+              <w:t>(GridManager)</w:t>
+            </w:r>
+          </w:p>
+          <w:p>
+            <w:pPr>
+              <w:spacing w:line="240" w:lineRule="auto"/>
+              <w:cnfStyle w:val="000000000000" w:firstRow="0" w:lastRow="0" w:firstColumn="0" w:lastColumn="0" w:oddVBand="0" w:evenVBand="0" w:oddHBand="0" w:evenHBand="0" w:firstRowFirstColumn="0" w:firstRowLastColumn="0" w:lastRowFirstColumn="0" w:lastRowLastColumn="0"/>
+            </w:pPr>
+            <w:r>
+              <w:t>getEnergyAmount()</w:t>
+            </w:r>
+          </w:p>
+          <w:p>
+            <w:pPr>
+              <w:spacing w:line="240" w:lineRule="auto"/>
+              <w:cnfStyle w:val="000000000000" w:firstRow="0" w:lastRow="0" w:firstColumn="0" w:lastColumn="0" w:oddVBand="0" w:evenVBand="0" w:oddHBand="0" w:evenHBand="0" w:firstRowFirstColumn="0" w:firstRowLastColumn="0" w:lastRowFirstColumn="0" w:lastRowLastColumn="0"/>
+            </w:pPr>
+            <w:r>
+              <w:t>bool isObjectOn()</w:t>
             </w:r>
           </w:p>
         </w:tc>
@@ -3991,27 +3342,17 @@
               <w:spacing w:line="240" w:lineRule="auto"/>
               <w:cnfStyle w:val="000000000000" w:firstRow="0" w:lastRow="0" w:firstColumn="0" w:lastColumn="0" w:oddVBand="0" w:evenVBand="0" w:oddHBand="0" w:evenHBand="0" w:firstRowFirstColumn="0" w:firstRowLastColumn="0" w:lastRowFirstColumn="0" w:lastRowLastColumn="0"/>
             </w:pPr>
-            <w:proofErr w:type="spellStart"/>
             <w:r>
               <w:t>setEnergyManager</w:t>
             </w:r>
-            <w:proofErr w:type="spellEnd"/>
-          </w:p>
-          <w:p>
-            <w:pPr>
-              <w:spacing w:line="240" w:lineRule="auto"/>
-              <w:cnfStyle w:val="000000000000" w:firstRow="0" w:lastRow="0" w:firstColumn="0" w:lastColumn="0" w:oddVBand="0" w:evenVBand="0" w:oddHBand="0" w:evenHBand="0" w:firstRowFirstColumn="0" w:firstRowLastColumn="0" w:lastRowFirstColumn="0" w:lastRowLastColumn="0"/>
-            </w:pPr>
-            <w:r>
-              <w:t>(</w:t>
-            </w:r>
-            <w:proofErr w:type="spellStart"/>
-            <w:r>
-              <w:t>GridManager</w:t>
-            </w:r>
-            <w:proofErr w:type="spellEnd"/>
-            <w:r>
-              <w:t>)</w:t>
+          </w:p>
+          <w:p>
+            <w:pPr>
+              <w:spacing w:line="240" w:lineRule="auto"/>
+              <w:cnfStyle w:val="000000000000" w:firstRow="0" w:lastRow="0" w:firstColumn="0" w:lastColumn="0" w:oddVBand="0" w:evenVBand="0" w:oddHBand="0" w:evenHBand="0" w:firstRowFirstColumn="0" w:firstRowLastColumn="0" w:lastRowFirstColumn="0" w:lastRowLastColumn="0"/>
+            </w:pPr>
+            <w:r>
+              <w:t>(GridManager)</w:t>
             </w:r>
           </w:p>
           <w:p>
@@ -4077,32 +3418,17 @@
               <w:spacing w:line="240" w:lineRule="auto"/>
               <w:cnfStyle w:val="000000000000" w:firstRow="0" w:lastRow="0" w:firstColumn="0" w:lastColumn="0" w:oddVBand="0" w:evenVBand="0" w:oddHBand="0" w:evenHBand="0" w:firstRowFirstColumn="0" w:firstRowLastColumn="0" w:lastRowFirstColumn="0" w:lastRowLastColumn="0"/>
             </w:pPr>
-            <w:proofErr w:type="spellStart"/>
-            <w:r>
-              <w:t>powerObject</w:t>
-            </w:r>
-            <w:proofErr w:type="spellEnd"/>
-            <w:r>
-              <w:t>(bool)</w:t>
-            </w:r>
-          </w:p>
-          <w:p>
-            <w:pPr>
-              <w:spacing w:line="240" w:lineRule="auto"/>
-              <w:cnfStyle w:val="000000000000" w:firstRow="0" w:lastRow="0" w:firstColumn="0" w:lastColumn="0" w:oddVBand="0" w:evenVBand="0" w:oddHBand="0" w:evenHBand="0" w:firstRowFirstColumn="0" w:firstRowLastColumn="0" w:lastRowFirstColumn="0" w:lastRowLastColumn="0"/>
-            </w:pPr>
-            <w:proofErr w:type="spellStart"/>
-            <w:proofErr w:type="gramStart"/>
-            <w:r>
-              <w:t>useObject</w:t>
-            </w:r>
-            <w:proofErr w:type="spellEnd"/>
-            <w:r>
-              <w:t>(</w:t>
-            </w:r>
-            <w:proofErr w:type="gramEnd"/>
-            <w:r>
-              <w:t>)</w:t>
+            <w:r>
+              <w:t>powerObject(bool)</w:t>
+            </w:r>
+          </w:p>
+          <w:p>
+            <w:pPr>
+              <w:spacing w:line="240" w:lineRule="auto"/>
+              <w:cnfStyle w:val="000000000000" w:firstRow="0" w:lastRow="0" w:firstColumn="0" w:lastColumn="0" w:oddVBand="0" w:evenVBand="0" w:oddHBand="0" w:evenHBand="0" w:firstRowFirstColumn="0" w:firstRowLastColumn="0" w:lastRowFirstColumn="0" w:lastRowLastColumn="0"/>
+            </w:pPr>
+            <w:r>
+              <w:t>useObject()</w:t>
             </w:r>
           </w:p>
         </w:tc>
@@ -4121,88 +3447,50 @@
               <w:spacing w:line="240" w:lineRule="auto"/>
               <w:cnfStyle w:val="000000000000" w:firstRow="0" w:lastRow="0" w:firstColumn="0" w:lastColumn="0" w:oddVBand="0" w:evenVBand="0" w:oddHBand="0" w:evenHBand="0" w:firstRowFirstColumn="0" w:firstRowLastColumn="0" w:lastRowFirstColumn="0" w:lastRowLastColumn="0"/>
             </w:pPr>
-            <w:proofErr w:type="spellStart"/>
-            <w:r>
-              <w:t>addString</w:t>
-            </w:r>
-            <w:proofErr w:type="spellEnd"/>
-            <w:r>
-              <w:t>(string)</w:t>
-            </w:r>
-          </w:p>
-          <w:p>
-            <w:pPr>
-              <w:spacing w:line="240" w:lineRule="auto"/>
-              <w:cnfStyle w:val="000000000000" w:firstRow="0" w:lastRow="0" w:firstColumn="0" w:lastColumn="0" w:oddVBand="0" w:evenVBand="0" w:oddHBand="0" w:evenHBand="0" w:firstRowFirstColumn="0" w:firstRowLastColumn="0" w:lastRowFirstColumn="0" w:lastRowLastColumn="0"/>
-            </w:pPr>
-            <w:proofErr w:type="spellStart"/>
-            <w:proofErr w:type="gramStart"/>
-            <w:r>
-              <w:t>clearString</w:t>
-            </w:r>
-            <w:proofErr w:type="spellEnd"/>
-            <w:r>
-              <w:t>(</w:t>
-            </w:r>
-            <w:proofErr w:type="gramEnd"/>
-            <w:r>
-              <w:t>)</w:t>
-            </w:r>
-          </w:p>
-          <w:p>
-            <w:pPr>
-              <w:spacing w:line="240" w:lineRule="auto"/>
-              <w:cnfStyle w:val="000000000000" w:firstRow="0" w:lastRow="0" w:firstColumn="0" w:lastColumn="0" w:oddVBand="0" w:evenVBand="0" w:oddHBand="0" w:evenHBand="0" w:firstRowFirstColumn="0" w:firstRowLastColumn="0" w:lastRowFirstColumn="0" w:lastRowLastColumn="0"/>
-            </w:pPr>
-            <w:r>
-              <w:t xml:space="preserve">bool </w:t>
-            </w:r>
-            <w:proofErr w:type="spellStart"/>
-            <w:proofErr w:type="gramStart"/>
-            <w:r>
-              <w:t>isCurrentCode</w:t>
-            </w:r>
-            <w:proofErr w:type="spellEnd"/>
-            <w:r>
-              <w:t>(</w:t>
-            </w:r>
-            <w:proofErr w:type="gramEnd"/>
-            <w:r>
-              <w:t>)</w:t>
-            </w:r>
-          </w:p>
-          <w:p>
-            <w:pPr>
-              <w:spacing w:line="240" w:lineRule="auto"/>
-              <w:cnfStyle w:val="000000000000" w:firstRow="0" w:lastRow="0" w:firstColumn="0" w:lastColumn="0" w:oddVBand="0" w:evenVBand="0" w:oddHBand="0" w:evenHBand="0" w:firstRowFirstColumn="0" w:firstRowLastColumn="0" w:lastRowFirstColumn="0" w:lastRowLastColumn="0"/>
-            </w:pPr>
-            <w:proofErr w:type="spellStart"/>
-            <w:r>
-              <w:t>displayText</w:t>
-            </w:r>
-            <w:proofErr w:type="spellEnd"/>
-            <w:r>
-              <w:t>(string)</w:t>
-            </w:r>
-          </w:p>
-          <w:p>
-            <w:pPr>
-              <w:spacing w:line="240" w:lineRule="auto"/>
-              <w:cnfStyle w:val="000000000000" w:firstRow="0" w:lastRow="0" w:firstColumn="0" w:lastColumn="0" w:oddVBand="0" w:evenVBand="0" w:oddHBand="0" w:evenHBand="0" w:firstRowFirstColumn="0" w:firstRowLastColumn="0" w:lastRowFirstColumn="0" w:lastRowLastColumn="0"/>
-            </w:pPr>
-          </w:p>
-          <w:p>
-            <w:pPr>
-              <w:spacing w:line="240" w:lineRule="auto"/>
-              <w:cnfStyle w:val="000000000000" w:firstRow="0" w:lastRow="0" w:firstColumn="0" w:lastColumn="0" w:oddVBand="0" w:evenVBand="0" w:oddHBand="0" w:evenHBand="0" w:firstRowFirstColumn="0" w:firstRowLastColumn="0" w:lastRowFirstColumn="0" w:lastRowLastColumn="0"/>
-            </w:pPr>
-            <w:proofErr w:type="spellStart"/>
-            <w:r>
-              <w:t>powerObject</w:t>
-            </w:r>
-            <w:proofErr w:type="spellEnd"/>
-            <w:r>
-              <w:t>(bool)</w:t>
+            <w:r>
+              <w:t>addString(string)</w:t>
+            </w:r>
+          </w:p>
+          <w:p>
+            <w:pPr>
+              <w:spacing w:line="240" w:lineRule="auto"/>
+              <w:cnfStyle w:val="000000000000" w:firstRow="0" w:lastRow="0" w:firstColumn="0" w:lastColumn="0" w:oddVBand="0" w:evenVBand="0" w:oddHBand="0" w:evenHBand="0" w:firstRowFirstColumn="0" w:firstRowLastColumn="0" w:lastRowFirstColumn="0" w:lastRowLastColumn="0"/>
+            </w:pPr>
+            <w:r>
+              <w:t>clearString()</w:t>
+            </w:r>
+          </w:p>
+          <w:p>
+            <w:pPr>
+              <w:spacing w:line="240" w:lineRule="auto"/>
+              <w:cnfStyle w:val="000000000000" w:firstRow="0" w:lastRow="0" w:firstColumn="0" w:lastColumn="0" w:oddVBand="0" w:evenVBand="0" w:oddHBand="0" w:evenHBand="0" w:firstRowFirstColumn="0" w:firstRowLastColumn="0" w:lastRowFirstColumn="0" w:lastRowLastColumn="0"/>
+            </w:pPr>
+            <w:r>
+              <w:t>bool isCurrentCode()</w:t>
+            </w:r>
+          </w:p>
+          <w:p>
+            <w:pPr>
+              <w:spacing w:line="240" w:lineRule="auto"/>
+              <w:cnfStyle w:val="000000000000" w:firstRow="0" w:lastRow="0" w:firstColumn="0" w:lastColumn="0" w:oddVBand="0" w:evenVBand="0" w:oddHBand="0" w:evenHBand="0" w:firstRowFirstColumn="0" w:firstRowLastColumn="0" w:lastRowFirstColumn="0" w:lastRowLastColumn="0"/>
+            </w:pPr>
+            <w:r>
+              <w:t>displayText(string)</w:t>
+            </w:r>
+          </w:p>
+          <w:p>
+            <w:pPr>
+              <w:spacing w:line="240" w:lineRule="auto"/>
+              <w:cnfStyle w:val="000000000000" w:firstRow="0" w:lastRow="0" w:firstColumn="0" w:lastColumn="0" w:oddVBand="0" w:evenVBand="0" w:oddHBand="0" w:evenHBand="0" w:firstRowFirstColumn="0" w:firstRowLastColumn="0" w:lastRowFirstColumn="0" w:lastRowLastColumn="0"/>
+            </w:pPr>
+          </w:p>
+          <w:p>
+            <w:pPr>
+              <w:spacing w:line="240" w:lineRule="auto"/>
+              <w:cnfStyle w:val="000000000000" w:firstRow="0" w:lastRow="0" w:firstColumn="0" w:lastColumn="0" w:oddVBand="0" w:evenVBand="0" w:oddHBand="0" w:evenHBand="0" w:firstRowFirstColumn="0" w:firstRowLastColumn="0" w:lastRowFirstColumn="0" w:lastRowLastColumn="0"/>
+            </w:pPr>
+            <w:r>
+              <w:t>powerObject(bool)</w:t>
             </w:r>
           </w:p>
         </w:tc>
@@ -4418,11 +3706,9 @@
               <w:spacing w:line="240" w:lineRule="auto"/>
               <w:cnfStyle w:val="000000000000" w:firstRow="0" w:lastRow="0" w:firstColumn="0" w:lastColumn="0" w:oddVBand="0" w:evenVBand="0" w:oddHBand="0" w:evenHBand="0" w:firstRowFirstColumn="0" w:firstRowLastColumn="0" w:lastRowFirstColumn="0" w:lastRowLastColumn="0"/>
             </w:pPr>
-            <w:proofErr w:type="spellStart"/>
             <w:r>
               <w:t>EnergyObject</w:t>
             </w:r>
-            <w:proofErr w:type="spellEnd"/>
           </w:p>
         </w:tc>
         <w:tc>
@@ -4549,13 +3835,8 @@
               <w:cnfStyle w:val="000000000000" w:firstRow="0" w:lastRow="0" w:firstColumn="0" w:lastColumn="0" w:oddVBand="0" w:evenVBand="0" w:oddHBand="0" w:evenHBand="0" w:firstRowFirstColumn="0" w:firstRowLastColumn="0" w:lastRowFirstColumn="0" w:lastRowLastColumn="0"/>
             </w:pPr>
             <w:r>
-              <w:t xml:space="preserve">Animator </w:t>
-            </w:r>
-            <w:proofErr w:type="spellStart"/>
-            <w:r>
-              <w:t>anim</w:t>
-            </w:r>
-            <w:proofErr w:type="spellEnd"/>
+              <w:t>Animator anim</w:t>
+            </w:r>
           </w:p>
         </w:tc>
         <w:tc>
@@ -4801,11 +4082,9 @@
               <w:spacing w:line="240" w:lineRule="auto"/>
               <w:cnfStyle w:val="100000000000" w:firstRow="1" w:lastRow="0" w:firstColumn="0" w:lastColumn="0" w:oddVBand="0" w:evenVBand="0" w:oddHBand="0" w:evenHBand="0" w:firstRowFirstColumn="0" w:firstRowLastColumn="0" w:lastRowFirstColumn="0" w:lastRowLastColumn="0"/>
             </w:pPr>
-            <w:proofErr w:type="spellStart"/>
             <w:r>
               <w:t>CameraManager</w:t>
             </w:r>
-            <w:proofErr w:type="spellEnd"/>
           </w:p>
         </w:tc>
       </w:tr>
@@ -4936,25 +4215,7 @@
               <w:cnfStyle w:val="000000000000" w:firstRow="0" w:lastRow="0" w:firstColumn="0" w:lastColumn="0" w:oddVBand="0" w:evenVBand="0" w:oddHBand="0" w:evenHBand="0" w:firstRowFirstColumn="0" w:firstRowLastColumn="0" w:lastRowFirstColumn="0" w:lastRowLastColumn="0"/>
             </w:pPr>
             <w:r>
-              <w:t xml:space="preserve">This also turns off all switches if too much power is routed through it. WARNING: This will look for all </w:t>
-            </w:r>
-            <w:proofErr w:type="spellStart"/>
-            <w:r>
-              <w:t>energyInteraction</w:t>
-            </w:r>
-            <w:proofErr w:type="spellEnd"/>
-            <w:r>
-              <w:t xml:space="preserve"> classes currently under </w:t>
-            </w:r>
-            <w:proofErr w:type="spellStart"/>
-            <w:proofErr w:type="gramStart"/>
-            <w:r>
-              <w:t>it’s</w:t>
-            </w:r>
-            <w:proofErr w:type="spellEnd"/>
-            <w:proofErr w:type="gramEnd"/>
-            <w:r>
-              <w:t xml:space="preserve"> system. No others. Need system for generator as well.</w:t>
+              <w:t>This also turns off all switches if too much power is routed through it. WARNING: This will look for all energyInteraction classes currently under it’s system. No others. Need system for generator as well.</w:t>
             </w:r>
           </w:p>
         </w:tc>
@@ -4975,17 +4236,7 @@
               <w:cnfStyle w:val="000000000000" w:firstRow="0" w:lastRow="0" w:firstColumn="0" w:lastColumn="0" w:oddVBand="0" w:evenVBand="0" w:oddHBand="0" w:evenHBand="0" w:firstRowFirstColumn="0" w:firstRowLastColumn="0" w:lastRowFirstColumn="0" w:lastRowLastColumn="0"/>
             </w:pPr>
             <w:r>
-              <w:t xml:space="preserve">This will manage several grids, turning them on or off. Each system will function on </w:t>
-            </w:r>
-            <w:proofErr w:type="spellStart"/>
-            <w:proofErr w:type="gramStart"/>
-            <w:r>
-              <w:t>it’s</w:t>
-            </w:r>
-            <w:proofErr w:type="spellEnd"/>
-            <w:proofErr w:type="gramEnd"/>
-            <w:r>
-              <w:t xml:space="preserve"> own. </w:t>
+              <w:t xml:space="preserve">This will manage several grids, turning them on or off. Each system will function on it’s own. </w:t>
             </w:r>
             <w:r>
               <w:t>A system manager can also be linked to a generator position. It doesn’t know of this connection, but plugging in, turning on and off a generator will turn the systems on and off without tripping the switches.</w:t>
@@ -5003,15 +4254,7 @@
               <w:cnfStyle w:val="000000000000" w:firstRow="0" w:lastRow="0" w:firstColumn="0" w:lastColumn="0" w:oddVBand="0" w:evenVBand="0" w:oddHBand="0" w:evenHBand="0" w:firstRowFirstColumn="0" w:firstRowLastColumn="0" w:lastRowFirstColumn="0" w:lastRowLastColumn="0"/>
             </w:pPr>
             <w:r>
-              <w:t xml:space="preserve">This is usually figure out if </w:t>
-            </w:r>
-            <w:proofErr w:type="spellStart"/>
-            <w:r>
-              <w:t>generatorPower</w:t>
-            </w:r>
-            <w:proofErr w:type="spellEnd"/>
-            <w:r>
-              <w:t xml:space="preserve"> starts at 0 or not. Any internally powered system manager cannot be changes as it has no connected position.</w:t>
+              <w:t>This is usually figure out if generatorPower starts at 0 or not. Any internally powered system manager cannot be changes as it has no connected position.</w:t>
             </w:r>
           </w:p>
         </w:tc>
@@ -5101,43 +4344,77 @@
               <w:spacing w:line="240" w:lineRule="auto"/>
               <w:cnfStyle w:val="000000000000" w:firstRow="0" w:lastRow="0" w:firstColumn="0" w:lastColumn="0" w:oddVBand="0" w:evenVBand="0" w:oddHBand="0" w:evenHBand="0" w:firstRowFirstColumn="0" w:firstRowLastColumn="0" w:lastRowFirstColumn="0" w:lastRowLastColumn="0"/>
             </w:pPr>
-            <w:proofErr w:type="spellStart"/>
-            <w:proofErr w:type="gramStart"/>
-            <w:r>
-              <w:t>EnergyObjects</w:t>
-            </w:r>
-            <w:proofErr w:type="spellEnd"/>
-            <w:r>
-              <w:t>[</w:t>
-            </w:r>
-            <w:proofErr w:type="gramEnd"/>
-            <w:r>
-              <w:t xml:space="preserve">] </w:t>
-            </w:r>
-            <w:proofErr w:type="spellStart"/>
-            <w:r>
-              <w:t>objs</w:t>
-            </w:r>
-            <w:proofErr w:type="spellEnd"/>
-          </w:p>
-          <w:p>
-            <w:pPr>
-              <w:spacing w:line="240" w:lineRule="auto"/>
-              <w:cnfStyle w:val="000000000000" w:firstRow="0" w:lastRow="0" w:firstColumn="0" w:lastColumn="0" w:oddVBand="0" w:evenVBand="0" w:oddHBand="0" w:evenHBand="0" w:firstRowFirstColumn="0" w:firstRowLastColumn="0" w:lastRowFirstColumn="0" w:lastRowLastColumn="0"/>
-            </w:pPr>
-            <w:proofErr w:type="gramStart"/>
-            <w:r>
-              <w:t>Bool[</w:t>
-            </w:r>
-            <w:proofErr w:type="gramEnd"/>
-            <w:r>
-              <w:t xml:space="preserve">] </w:t>
-            </w:r>
-            <w:proofErr w:type="spellStart"/>
-            <w:r>
-              <w:t>objectOn</w:t>
-            </w:r>
-            <w:proofErr w:type="spellEnd"/>
+            <w:r>
+              <w:t>EnergyObjects[] objs</w:t>
+            </w:r>
+          </w:p>
+          <w:p>
+            <w:pPr>
+              <w:spacing w:line="240" w:lineRule="auto"/>
+              <w:cnfStyle w:val="000000000000" w:firstRow="0" w:lastRow="0" w:firstColumn="0" w:lastColumn="0" w:oddVBand="0" w:evenVBand="0" w:oddHBand="0" w:evenHBand="0" w:firstRowFirstColumn="0" w:firstRowLastColumn="0" w:lastRowFirstColumn="0" w:lastRowLastColumn="0"/>
+            </w:pPr>
+            <w:r>
+              <w:t>Bool[] objectOn</w:t>
+            </w:r>
+          </w:p>
+          <w:p>
+            <w:pPr>
+              <w:spacing w:line="240" w:lineRule="auto"/>
+              <w:cnfStyle w:val="000000000000" w:firstRow="0" w:lastRow="0" w:firstColumn="0" w:lastColumn="0" w:oddVBand="0" w:evenVBand="0" w:oddHBand="0" w:evenHBand="0" w:firstRowFirstColumn="0" w:firstRowLastColumn="0" w:lastRowFirstColumn="0" w:lastRowLastColumn="0"/>
+            </w:pPr>
+            <w:r>
+              <w:t>Bool gridPowered</w:t>
+            </w:r>
+          </w:p>
+          <w:p>
+            <w:pPr>
+              <w:spacing w:line="240" w:lineRule="auto"/>
+              <w:cnfStyle w:val="000000000000" w:firstRow="0" w:lastRow="0" w:firstColumn="0" w:lastColumn="0" w:oddVBand="0" w:evenVBand="0" w:oddHBand="0" w:evenHBand="0" w:firstRowFirstColumn="0" w:firstRowLastColumn="0" w:lastRowFirstColumn="0" w:lastRowLastColumn="0"/>
+            </w:pPr>
+            <w:r>
+              <w:t>Bool systemPowered</w:t>
+            </w:r>
+          </w:p>
+          <w:p>
+            <w:pPr>
+              <w:spacing w:line="240" w:lineRule="auto"/>
+              <w:cnfStyle w:val="000000000000" w:firstRow="0" w:lastRow="0" w:firstColumn="0" w:lastColumn="0" w:oddVBand="0" w:evenVBand="0" w:oddHBand="0" w:evenHBand="0" w:firstRowFirstColumn="0" w:firstRowLastColumn="0" w:lastRowFirstColumn="0" w:lastRowLastColumn="0"/>
+            </w:pPr>
+          </w:p>
+          <w:p>
+            <w:pPr>
+              <w:spacing w:line="240" w:lineRule="auto"/>
+              <w:cnfStyle w:val="000000000000" w:firstRow="0" w:lastRow="0" w:firstColumn="0" w:lastColumn="0" w:oddVBand="0" w:evenVBand="0" w:oddHBand="0" w:evenHBand="0" w:firstRowFirstColumn="0" w:firstRowLastColumn="0" w:lastRowFirstColumn="0" w:lastRowLastColumn="0"/>
+            </w:pPr>
+            <w:r>
+              <w:t>SystemManager manager_</w:t>
+            </w:r>
+          </w:p>
+        </w:tc>
+        <w:tc>
+          <w:tcPr>
+            <w:tcW w:w="2370" w:type="dxa"/>
+            <w:tcBorders>
+              <w:top w:val="single" w:sz="4" w:space="0" w:color="999999" w:themeColor="text1" w:themeTint="66"/>
+              <w:left w:val="single" w:sz="4" w:space="0" w:color="999999" w:themeColor="text1" w:themeTint="66"/>
+              <w:bottom w:val="single" w:sz="4" w:space="0" w:color="999999" w:themeColor="text1" w:themeTint="66"/>
+              <w:right w:val="single" w:sz="4" w:space="0" w:color="999999" w:themeColor="text1" w:themeTint="66"/>
+            </w:tcBorders>
+          </w:tcPr>
+          <w:p>
+            <w:pPr>
+              <w:spacing w:line="240" w:lineRule="auto"/>
+              <w:cnfStyle w:val="000000000000" w:firstRow="0" w:lastRow="0" w:firstColumn="0" w:lastColumn="0" w:oddVBand="0" w:evenVBand="0" w:oddHBand="0" w:evenHBand="0" w:firstRowFirstColumn="0" w:firstRowLastColumn="0" w:lastRowFirstColumn="0" w:lastRowLastColumn="0"/>
+            </w:pPr>
+            <w:r>
+              <w:t>GridManager[] objs</w:t>
+            </w:r>
+          </w:p>
+          <w:p>
+            <w:pPr>
+              <w:spacing w:line="240" w:lineRule="auto"/>
+              <w:cnfStyle w:val="000000000000" w:firstRow="0" w:lastRow="0" w:firstColumn="0" w:lastColumn="0" w:oddVBand="0" w:evenVBand="0" w:oddHBand="0" w:evenHBand="0" w:firstRowFirstColumn="0" w:firstRowLastColumn="0" w:lastRowFirstColumn="0" w:lastRowLastColumn="0"/>
+            </w:pPr>
           </w:p>
           <w:p>
             <w:pPr>
@@ -5147,134 +4424,33 @@
             <w:r>
               <w:t xml:space="preserve">Bool </w:t>
             </w:r>
-            <w:proofErr w:type="spellStart"/>
-            <w:r>
-              <w:t>gridPowered</w:t>
-            </w:r>
-            <w:proofErr w:type="spellEnd"/>
-          </w:p>
-          <w:p>
-            <w:pPr>
-              <w:spacing w:line="240" w:lineRule="auto"/>
-              <w:cnfStyle w:val="000000000000" w:firstRow="0" w:lastRow="0" w:firstColumn="0" w:lastColumn="0" w:oddVBand="0" w:evenVBand="0" w:oddHBand="0" w:evenHBand="0" w:firstRowFirstColumn="0" w:firstRowLastColumn="0" w:lastRowFirstColumn="0" w:lastRowLastColumn="0"/>
-            </w:pPr>
-            <w:r>
-              <w:t xml:space="preserve">Bool </w:t>
-            </w:r>
-            <w:proofErr w:type="spellStart"/>
-            <w:r>
-              <w:t>systemPowered</w:t>
-            </w:r>
-            <w:proofErr w:type="spellEnd"/>
-          </w:p>
-          <w:p>
-            <w:pPr>
-              <w:spacing w:line="240" w:lineRule="auto"/>
-              <w:cnfStyle w:val="000000000000" w:firstRow="0" w:lastRow="0" w:firstColumn="0" w:lastColumn="0" w:oddVBand="0" w:evenVBand="0" w:oddHBand="0" w:evenHBand="0" w:firstRowFirstColumn="0" w:firstRowLastColumn="0" w:lastRowFirstColumn="0" w:lastRowLastColumn="0"/>
-            </w:pPr>
-          </w:p>
-          <w:p>
-            <w:pPr>
-              <w:spacing w:line="240" w:lineRule="auto"/>
-              <w:cnfStyle w:val="000000000000" w:firstRow="0" w:lastRow="0" w:firstColumn="0" w:lastColumn="0" w:oddVBand="0" w:evenVBand="0" w:oddHBand="0" w:evenHBand="0" w:firstRowFirstColumn="0" w:firstRowLastColumn="0" w:lastRowFirstColumn="0" w:lastRowLastColumn="0"/>
-            </w:pPr>
-            <w:proofErr w:type="spellStart"/>
-            <w:r>
-              <w:t>SystemManager</w:t>
-            </w:r>
-            <w:proofErr w:type="spellEnd"/>
-            <w:r>
-              <w:t xml:space="preserve"> manager_</w:t>
-            </w:r>
-          </w:p>
-        </w:tc>
-        <w:tc>
-          <w:tcPr>
-            <w:tcW w:w="2370" w:type="dxa"/>
-            <w:tcBorders>
-              <w:top w:val="single" w:sz="4" w:space="0" w:color="999999" w:themeColor="text1" w:themeTint="66"/>
-              <w:left w:val="single" w:sz="4" w:space="0" w:color="999999" w:themeColor="text1" w:themeTint="66"/>
-              <w:bottom w:val="single" w:sz="4" w:space="0" w:color="999999" w:themeColor="text1" w:themeTint="66"/>
-              <w:right w:val="single" w:sz="4" w:space="0" w:color="999999" w:themeColor="text1" w:themeTint="66"/>
-            </w:tcBorders>
-          </w:tcPr>
-          <w:p>
-            <w:pPr>
-              <w:spacing w:line="240" w:lineRule="auto"/>
-              <w:cnfStyle w:val="000000000000" w:firstRow="0" w:lastRow="0" w:firstColumn="0" w:lastColumn="0" w:oddVBand="0" w:evenVBand="0" w:oddHBand="0" w:evenHBand="0" w:firstRowFirstColumn="0" w:firstRowLastColumn="0" w:lastRowFirstColumn="0" w:lastRowLastColumn="0"/>
-            </w:pPr>
-            <w:proofErr w:type="spellStart"/>
-            <w:proofErr w:type="gramStart"/>
-            <w:r>
-              <w:t>GridManager</w:t>
-            </w:r>
-            <w:proofErr w:type="spellEnd"/>
-            <w:r>
-              <w:t>[</w:t>
-            </w:r>
-            <w:proofErr w:type="gramEnd"/>
-            <w:r>
-              <w:t xml:space="preserve">] </w:t>
-            </w:r>
-            <w:proofErr w:type="spellStart"/>
-            <w:r>
-              <w:t>objs</w:t>
-            </w:r>
-            <w:proofErr w:type="spellEnd"/>
-          </w:p>
-          <w:p>
-            <w:pPr>
-              <w:spacing w:line="240" w:lineRule="auto"/>
-              <w:cnfStyle w:val="000000000000" w:firstRow="0" w:lastRow="0" w:firstColumn="0" w:lastColumn="0" w:oddVBand="0" w:evenVBand="0" w:oddHBand="0" w:evenHBand="0" w:firstRowFirstColumn="0" w:firstRowLastColumn="0" w:lastRowFirstColumn="0" w:lastRowLastColumn="0"/>
-            </w:pPr>
-          </w:p>
-          <w:p>
-            <w:pPr>
-              <w:spacing w:line="240" w:lineRule="auto"/>
-              <w:cnfStyle w:val="000000000000" w:firstRow="0" w:lastRow="0" w:firstColumn="0" w:lastColumn="0" w:oddVBand="0" w:evenVBand="0" w:oddHBand="0" w:evenHBand="0" w:firstRowFirstColumn="0" w:firstRowLastColumn="0" w:lastRowFirstColumn="0" w:lastRowLastColumn="0"/>
-            </w:pPr>
-            <w:r>
-              <w:t xml:space="preserve">Bool </w:t>
-            </w:r>
-            <w:proofErr w:type="spellStart"/>
             <w:r>
               <w:t>generatorPowered</w:t>
             </w:r>
-            <w:proofErr w:type="spellEnd"/>
-          </w:p>
-          <w:p>
-            <w:pPr>
-              <w:spacing w:line="240" w:lineRule="auto"/>
-              <w:cnfStyle w:val="000000000000" w:firstRow="0" w:lastRow="0" w:firstColumn="0" w:lastColumn="0" w:oddVBand="0" w:evenVBand="0" w:oddHBand="0" w:evenHBand="0" w:firstRowFirstColumn="0" w:firstRowLastColumn="0" w:lastRowFirstColumn="0" w:lastRowLastColumn="0"/>
-            </w:pPr>
-          </w:p>
-          <w:p>
-            <w:pPr>
-              <w:spacing w:line="240" w:lineRule="auto"/>
-              <w:cnfStyle w:val="000000000000" w:firstRow="0" w:lastRow="0" w:firstColumn="0" w:lastColumn="0" w:oddVBand="0" w:evenVBand="0" w:oddHBand="0" w:evenHBand="0" w:firstRowFirstColumn="0" w:firstRowLastColumn="0" w:lastRowFirstColumn="0" w:lastRowLastColumn="0"/>
-            </w:pPr>
-            <w:r>
-              <w:t xml:space="preserve">Float </w:t>
-            </w:r>
-            <w:proofErr w:type="spellStart"/>
-            <w:r>
-              <w:t>generatorPower</w:t>
-            </w:r>
-            <w:proofErr w:type="spellEnd"/>
-          </w:p>
-          <w:p>
-            <w:pPr>
-              <w:spacing w:line="240" w:lineRule="auto"/>
-              <w:cnfStyle w:val="000000000000" w:firstRow="0" w:lastRow="0" w:firstColumn="0" w:lastColumn="0" w:oddVBand="0" w:evenVBand="0" w:oddHBand="0" w:evenHBand="0" w:firstRowFirstColumn="0" w:firstRowLastColumn="0" w:lastRowFirstColumn="0" w:lastRowLastColumn="0"/>
-            </w:pPr>
-            <w:r>
-              <w:t xml:space="preserve">Float </w:t>
-            </w:r>
-            <w:proofErr w:type="spellStart"/>
-            <w:r>
-              <w:t>currentPower</w:t>
-            </w:r>
-            <w:proofErr w:type="spellEnd"/>
+          </w:p>
+          <w:p>
+            <w:pPr>
+              <w:spacing w:line="240" w:lineRule="auto"/>
+              <w:cnfStyle w:val="000000000000" w:firstRow="0" w:lastRow="0" w:firstColumn="0" w:lastColumn="0" w:oddVBand="0" w:evenVBand="0" w:oddHBand="0" w:evenHBand="0" w:firstRowFirstColumn="0" w:firstRowLastColumn="0" w:lastRowFirstColumn="0" w:lastRowLastColumn="0"/>
+            </w:pPr>
+          </w:p>
+          <w:p>
+            <w:pPr>
+              <w:spacing w:line="240" w:lineRule="auto"/>
+              <w:cnfStyle w:val="000000000000" w:firstRow="0" w:lastRow="0" w:firstColumn="0" w:lastColumn="0" w:oddVBand="0" w:evenVBand="0" w:oddHBand="0" w:evenHBand="0" w:firstRowFirstColumn="0" w:firstRowLastColumn="0" w:lastRowFirstColumn="0" w:lastRowLastColumn="0"/>
+            </w:pPr>
+            <w:r>
+              <w:t>Float generatorPower</w:t>
+            </w:r>
+          </w:p>
+          <w:p>
+            <w:pPr>
+              <w:spacing w:line="240" w:lineRule="auto"/>
+              <w:cnfStyle w:val="000000000000" w:firstRow="0" w:lastRow="0" w:firstColumn="0" w:lastColumn="0" w:oddVBand="0" w:evenVBand="0" w:oddHBand="0" w:evenHBand="0" w:firstRowFirstColumn="0" w:firstRowLastColumn="0" w:lastRowFirstColumn="0" w:lastRowLastColumn="0"/>
+            </w:pPr>
+            <w:r>
+              <w:t>Float currentPower</w:t>
+            </w:r>
           </w:p>
           <w:p>
             <w:pPr>
@@ -5308,43 +4484,22 @@
               <w:cnfStyle w:val="000000000000" w:firstRow="0" w:lastRow="0" w:firstColumn="0" w:lastColumn="0" w:oddVBand="0" w:evenVBand="0" w:oddHBand="0" w:evenHBand="0" w:firstRowFirstColumn="0" w:firstRowLastColumn="0" w:lastRowFirstColumn="0" w:lastRowLastColumn="0"/>
             </w:pPr>
             <w:r>
-              <w:t xml:space="preserve">    </w:t>
-            </w:r>
-            <w:proofErr w:type="spellStart"/>
-            <w:proofErr w:type="gramStart"/>
-            <w:r>
-              <w:t>CinemachineVirtualCamera</w:t>
-            </w:r>
-            <w:proofErr w:type="spellEnd"/>
-            <w:r>
-              <w:t>[</w:t>
-            </w:r>
-            <w:proofErr w:type="gramEnd"/>
-            <w:r>
-              <w:t>] cams_;</w:t>
-            </w:r>
-          </w:p>
-          <w:p>
-            <w:pPr>
-              <w:spacing w:line="240" w:lineRule="auto"/>
-              <w:cnfStyle w:val="000000000000" w:firstRow="0" w:lastRow="0" w:firstColumn="0" w:lastColumn="0" w:oddVBand="0" w:evenVBand="0" w:oddHBand="0" w:evenHBand="0" w:firstRowFirstColumn="0" w:firstRowLastColumn="0" w:lastRowFirstColumn="0" w:lastRowLastColumn="0"/>
-            </w:pPr>
-          </w:p>
-          <w:p>
-            <w:pPr>
-              <w:spacing w:line="240" w:lineRule="auto"/>
-              <w:cnfStyle w:val="000000000000" w:firstRow="0" w:lastRow="0" w:firstColumn="0" w:lastColumn="0" w:oddVBand="0" w:evenVBand="0" w:oddHBand="0" w:evenHBand="0" w:firstRowFirstColumn="0" w:firstRowLastColumn="0" w:lastRowFirstColumn="0" w:lastRowLastColumn="0"/>
-            </w:pPr>
-            <w:r>
-              <w:t xml:space="preserve">int </w:t>
-            </w:r>
-            <w:proofErr w:type="spellStart"/>
-            <w:r>
-              <w:t>curCam</w:t>
-            </w:r>
-            <w:proofErr w:type="spellEnd"/>
-            <w:r>
-              <w:t>;</w:t>
+              <w:t xml:space="preserve">    CinemachineVirtualCamera[] cams_;</w:t>
+            </w:r>
+          </w:p>
+          <w:p>
+            <w:pPr>
+              <w:spacing w:line="240" w:lineRule="auto"/>
+              <w:cnfStyle w:val="000000000000" w:firstRow="0" w:lastRow="0" w:firstColumn="0" w:lastColumn="0" w:oddVBand="0" w:evenVBand="0" w:oddHBand="0" w:evenHBand="0" w:firstRowFirstColumn="0" w:firstRowLastColumn="0" w:lastRowFirstColumn="0" w:lastRowLastColumn="0"/>
+            </w:pPr>
+          </w:p>
+          <w:p>
+            <w:pPr>
+              <w:spacing w:line="240" w:lineRule="auto"/>
+              <w:cnfStyle w:val="000000000000" w:firstRow="0" w:lastRow="0" w:firstColumn="0" w:lastColumn="0" w:oddVBand="0" w:evenVBand="0" w:oddHBand="0" w:evenHBand="0" w:firstRowFirstColumn="0" w:firstRowLastColumn="0" w:lastRowFirstColumn="0" w:lastRowLastColumn="0"/>
+            </w:pPr>
+            <w:r>
+              <w:t>int curCam;</w:t>
             </w:r>
           </w:p>
         </w:tc>
@@ -5386,21 +4541,54 @@
               <w:spacing w:line="240" w:lineRule="auto"/>
               <w:cnfStyle w:val="000000000000" w:firstRow="0" w:lastRow="0" w:firstColumn="0" w:lastColumn="0" w:oddVBand="0" w:evenVBand="0" w:oddHBand="0" w:evenHBand="0" w:firstRowFirstColumn="0" w:firstRowLastColumn="0" w:lastRowFirstColumn="0" w:lastRowLastColumn="0"/>
             </w:pPr>
-            <w:proofErr w:type="spellStart"/>
-            <w:proofErr w:type="gramStart"/>
-            <w:r>
-              <w:t>setManager</w:t>
-            </w:r>
-            <w:proofErr w:type="spellEnd"/>
+            <w:r>
+              <w:t>setManager(SystemManager)</w:t>
+            </w:r>
+          </w:p>
+          <w:p>
+            <w:pPr>
+              <w:spacing w:line="240" w:lineRule="auto"/>
+              <w:cnfStyle w:val="000000000000" w:firstRow="0" w:lastRow="0" w:firstColumn="0" w:lastColumn="0" w:oddVBand="0" w:evenVBand="0" w:oddHBand="0" w:evenHBand="0" w:firstRowFirstColumn="0" w:firstRowLastColumn="0" w:lastRowFirstColumn="0" w:lastRowLastColumn="0"/>
+            </w:pPr>
+          </w:p>
+          <w:p>
+            <w:pPr>
+              <w:spacing w:line="240" w:lineRule="auto"/>
+              <w:cnfStyle w:val="000000000000" w:firstRow="0" w:lastRow="0" w:firstColumn="0" w:lastColumn="0" w:oddVBand="0" w:evenVBand="0" w:oddHBand="0" w:evenHBand="0" w:firstRowFirstColumn="0" w:firstRowLastColumn="0" w:lastRowFirstColumn="0" w:lastRowLastColumn="0"/>
+            </w:pPr>
+            <w:r>
+              <w:t>getPowerUsed()</w:t>
+            </w:r>
+          </w:p>
+        </w:tc>
+        <w:tc>
+          <w:tcPr>
+            <w:tcW w:w="2370" w:type="dxa"/>
+            <w:tcBorders>
+              <w:top w:val="single" w:sz="4" w:space="0" w:color="999999" w:themeColor="text1" w:themeTint="66"/>
+              <w:left w:val="single" w:sz="4" w:space="0" w:color="999999" w:themeColor="text1" w:themeTint="66"/>
+              <w:bottom w:val="single" w:sz="4" w:space="0" w:color="999999" w:themeColor="text1" w:themeTint="66"/>
+              <w:right w:val="single" w:sz="4" w:space="0" w:color="999999" w:themeColor="text1" w:themeTint="66"/>
+            </w:tcBorders>
+            <w:hideMark/>
+          </w:tcPr>
+          <w:p>
+            <w:pPr>
+              <w:spacing w:line="240" w:lineRule="auto"/>
+              <w:cnfStyle w:val="000000000000" w:firstRow="0" w:lastRow="0" w:firstColumn="0" w:lastColumn="0" w:oddVBand="0" w:evenVBand="0" w:oddHBand="0" w:evenHBand="0" w:firstRowFirstColumn="0" w:firstRowLastColumn="0" w:lastRowFirstColumn="0" w:lastRowLastColumn="0"/>
+            </w:pPr>
+            <w:r>
+              <w:t>setGen</w:t>
+            </w:r>
+            <w:r>
+              <w:t>eratorPower</w:t>
+            </w:r>
             <w:r>
               <w:t>(</w:t>
             </w:r>
-            <w:proofErr w:type="spellStart"/>
-            <w:proofErr w:type="gramEnd"/>
-            <w:r>
-              <w:t>SystemManager</w:t>
-            </w:r>
-            <w:proofErr w:type="spellEnd"/>
+            <w:r>
+              <w:t>float</w:t>
+            </w:r>
             <w:r>
               <w:t>)</w:t>
             </w:r>
@@ -5410,92 +4598,17 @@
               <w:spacing w:line="240" w:lineRule="auto"/>
               <w:cnfStyle w:val="000000000000" w:firstRow="0" w:lastRow="0" w:firstColumn="0" w:lastColumn="0" w:oddVBand="0" w:evenVBand="0" w:oddHBand="0" w:evenHBand="0" w:firstRowFirstColumn="0" w:firstRowLastColumn="0" w:lastRowFirstColumn="0" w:lastRowLastColumn="0"/>
             </w:pPr>
-          </w:p>
-          <w:p>
-            <w:pPr>
-              <w:spacing w:line="240" w:lineRule="auto"/>
-              <w:cnfStyle w:val="000000000000" w:firstRow="0" w:lastRow="0" w:firstColumn="0" w:lastColumn="0" w:oddVBand="0" w:evenVBand="0" w:oddHBand="0" w:evenHBand="0" w:firstRowFirstColumn="0" w:firstRowLastColumn="0" w:lastRowFirstColumn="0" w:lastRowLastColumn="0"/>
-            </w:pPr>
-            <w:proofErr w:type="spellStart"/>
-            <w:proofErr w:type="gramStart"/>
-            <w:r>
-              <w:t>getPowerUsed</w:t>
-            </w:r>
-            <w:proofErr w:type="spellEnd"/>
-            <w:r>
-              <w:t>(</w:t>
-            </w:r>
-            <w:proofErr w:type="gramEnd"/>
-            <w:r>
-              <w:t>)</w:t>
-            </w:r>
-          </w:p>
-        </w:tc>
-        <w:tc>
-          <w:tcPr>
-            <w:tcW w:w="2370" w:type="dxa"/>
-            <w:tcBorders>
-              <w:top w:val="single" w:sz="4" w:space="0" w:color="999999" w:themeColor="text1" w:themeTint="66"/>
-              <w:left w:val="single" w:sz="4" w:space="0" w:color="999999" w:themeColor="text1" w:themeTint="66"/>
-              <w:bottom w:val="single" w:sz="4" w:space="0" w:color="999999" w:themeColor="text1" w:themeTint="66"/>
-              <w:right w:val="single" w:sz="4" w:space="0" w:color="999999" w:themeColor="text1" w:themeTint="66"/>
-            </w:tcBorders>
-            <w:hideMark/>
-          </w:tcPr>
-          <w:p>
-            <w:pPr>
-              <w:spacing w:line="240" w:lineRule="auto"/>
-              <w:cnfStyle w:val="000000000000" w:firstRow="0" w:lastRow="0" w:firstColumn="0" w:lastColumn="0" w:oddVBand="0" w:evenVBand="0" w:oddHBand="0" w:evenHBand="0" w:firstRowFirstColumn="0" w:firstRowLastColumn="0" w:lastRowFirstColumn="0" w:lastRowLastColumn="0"/>
-            </w:pPr>
-            <w:proofErr w:type="spellStart"/>
-            <w:r>
-              <w:t>setGen</w:t>
-            </w:r>
-            <w:r>
-              <w:t>eratorPower</w:t>
-            </w:r>
-            <w:proofErr w:type="spellEnd"/>
-            <w:r>
-              <w:t>(</w:t>
-            </w:r>
-            <w:r>
-              <w:t>float</w:t>
-            </w:r>
-            <w:r>
-              <w:t>)</w:t>
-            </w:r>
-          </w:p>
-          <w:p>
-            <w:pPr>
-              <w:spacing w:line="240" w:lineRule="auto"/>
-              <w:cnfStyle w:val="000000000000" w:firstRow="0" w:lastRow="0" w:firstColumn="0" w:lastColumn="0" w:oddVBand="0" w:evenVBand="0" w:oddHBand="0" w:evenHBand="0" w:firstRowFirstColumn="0" w:firstRowLastColumn="0" w:lastRowFirstColumn="0" w:lastRowLastColumn="0"/>
-            </w:pPr>
-            <w:proofErr w:type="spellStart"/>
-            <w:r>
-              <w:t>setGenerator</w:t>
-            </w:r>
-            <w:proofErr w:type="spellEnd"/>
-            <w:r>
-              <w:t>(bool)</w:t>
-            </w:r>
-          </w:p>
-          <w:p>
-            <w:pPr>
-              <w:spacing w:line="240" w:lineRule="auto"/>
-              <w:cnfStyle w:val="000000000000" w:firstRow="0" w:lastRow="0" w:firstColumn="0" w:lastColumn="0" w:oddVBand="0" w:evenVBand="0" w:oddHBand="0" w:evenHBand="0" w:firstRowFirstColumn="0" w:firstRowLastColumn="0" w:lastRowFirstColumn="0" w:lastRowLastColumn="0"/>
-            </w:pPr>
-            <w:proofErr w:type="spellStart"/>
-            <w:proofErr w:type="gramStart"/>
-            <w:r>
-              <w:t>getSystems</w:t>
-            </w:r>
-            <w:proofErr w:type="spellEnd"/>
-            <w:r>
-              <w:t>(</w:t>
-            </w:r>
-            <w:proofErr w:type="gramEnd"/>
-            <w:r>
-              <w:t>)</w:t>
+            <w:r>
+              <w:t>setGenerator(bool)</w:t>
+            </w:r>
+          </w:p>
+          <w:p>
+            <w:pPr>
+              <w:spacing w:line="240" w:lineRule="auto"/>
+              <w:cnfStyle w:val="000000000000" w:firstRow="0" w:lastRow="0" w:firstColumn="0" w:lastColumn="0" w:oddVBand="0" w:evenVBand="0" w:oddHBand="0" w:evenHBand="0" w:firstRowFirstColumn="0" w:firstRowLastColumn="0" w:lastRowFirstColumn="0" w:lastRowLastColumn="0"/>
+            </w:pPr>
+            <w:r>
+              <w:t>getSystems()</w:t>
             </w:r>
           </w:p>
         </w:tc>
@@ -5557,167 +4670,105 @@
               <w:spacing w:line="240" w:lineRule="auto"/>
               <w:cnfStyle w:val="000000000000" w:firstRow="0" w:lastRow="0" w:firstColumn="0" w:lastColumn="0" w:oddVBand="0" w:evenVBand="0" w:oddHBand="0" w:evenHBand="0" w:firstRowFirstColumn="0" w:firstRowLastColumn="0" w:lastRowFirstColumn="0" w:lastRowLastColumn="0"/>
             </w:pPr>
-            <w:proofErr w:type="spellStart"/>
-            <w:proofErr w:type="gramStart"/>
-            <w:r>
-              <w:t>turnOnObject</w:t>
-            </w:r>
-            <w:proofErr w:type="spellEnd"/>
-            <w:r>
-              <w:t>(</w:t>
-            </w:r>
-            <w:proofErr w:type="spellStart"/>
-            <w:proofErr w:type="gramEnd"/>
-            <w:r>
-              <w:t>EnergyObject</w:t>
-            </w:r>
-            <w:proofErr w:type="spellEnd"/>
-            <w:r>
-              <w:t>)</w:t>
-            </w:r>
-          </w:p>
-          <w:p>
-            <w:pPr>
-              <w:spacing w:line="240" w:lineRule="auto"/>
-              <w:cnfStyle w:val="000000000000" w:firstRow="0" w:lastRow="0" w:firstColumn="0" w:lastColumn="0" w:oddVBand="0" w:evenVBand="0" w:oddHBand="0" w:evenHBand="0" w:firstRowFirstColumn="0" w:firstRowLastColumn="0" w:lastRowFirstColumn="0" w:lastRowLastColumn="0"/>
-            </w:pPr>
-          </w:p>
-          <w:p>
-            <w:pPr>
-              <w:spacing w:line="240" w:lineRule="auto"/>
-              <w:cnfStyle w:val="000000000000" w:firstRow="0" w:lastRow="0" w:firstColumn="0" w:lastColumn="0" w:oddVBand="0" w:evenVBand="0" w:oddHBand="0" w:evenHBand="0" w:firstRowFirstColumn="0" w:firstRowLastColumn="0" w:lastRowFirstColumn="0" w:lastRowLastColumn="0"/>
-            </w:pPr>
-            <w:proofErr w:type="spellStart"/>
-            <w:r>
-              <w:t>setGrid</w:t>
-            </w:r>
-            <w:proofErr w:type="spellEnd"/>
-            <w:r>
-              <w:t>(bool)</w:t>
-            </w:r>
-          </w:p>
-          <w:p>
-            <w:pPr>
-              <w:spacing w:line="240" w:lineRule="auto"/>
-              <w:cnfStyle w:val="000000000000" w:firstRow="0" w:lastRow="0" w:firstColumn="0" w:lastColumn="0" w:oddVBand="0" w:evenVBand="0" w:oddHBand="0" w:evenHBand="0" w:firstRowFirstColumn="0" w:firstRowLastColumn="0" w:lastRowFirstColumn="0" w:lastRowLastColumn="0"/>
-            </w:pPr>
-          </w:p>
-          <w:p>
-            <w:pPr>
-              <w:spacing w:line="240" w:lineRule="auto"/>
-              <w:cnfStyle w:val="000000000000" w:firstRow="0" w:lastRow="0" w:firstColumn="0" w:lastColumn="0" w:oddVBand="0" w:evenVBand="0" w:oddHBand="0" w:evenHBand="0" w:firstRowFirstColumn="0" w:firstRowLastColumn="0" w:lastRowFirstColumn="0" w:lastRowLastColumn="0"/>
-            </w:pPr>
-            <w:proofErr w:type="spellStart"/>
-            <w:proofErr w:type="gramStart"/>
-            <w:r>
-              <w:t>updatePower</w:t>
-            </w:r>
-            <w:proofErr w:type="spellEnd"/>
-            <w:r>
-              <w:t>(</w:t>
-            </w:r>
-            <w:proofErr w:type="gramEnd"/>
-            <w:r>
-              <w:t>)</w:t>
-            </w:r>
-          </w:p>
-          <w:p>
-            <w:pPr>
-              <w:spacing w:line="240" w:lineRule="auto"/>
-              <w:cnfStyle w:val="000000000000" w:firstRow="0" w:lastRow="0" w:firstColumn="0" w:lastColumn="0" w:oddVBand="0" w:evenVBand="0" w:oddHBand="0" w:evenHBand="0" w:firstRowFirstColumn="0" w:firstRowLastColumn="0" w:lastRowFirstColumn="0" w:lastRowLastColumn="0"/>
-            </w:pPr>
-          </w:p>
-          <w:p>
-            <w:pPr>
-              <w:spacing w:line="240" w:lineRule="auto"/>
-              <w:cnfStyle w:val="000000000000" w:firstRow="0" w:lastRow="0" w:firstColumn="0" w:lastColumn="0" w:oddVBand="0" w:evenVBand="0" w:oddHBand="0" w:evenHBand="0" w:firstRowFirstColumn="0" w:firstRowLastColumn="0" w:lastRowFirstColumn="0" w:lastRowLastColumn="0"/>
-            </w:pPr>
-            <w:proofErr w:type="spellStart"/>
-            <w:proofErr w:type="gramStart"/>
-            <w:r>
-              <w:t>getIsOn</w:t>
-            </w:r>
-            <w:proofErr w:type="spellEnd"/>
-            <w:r>
-              <w:t>(</w:t>
-            </w:r>
-            <w:proofErr w:type="gramEnd"/>
-            <w:r>
-              <w:t>)</w:t>
-            </w:r>
-          </w:p>
-          <w:p>
-            <w:pPr>
-              <w:spacing w:line="240" w:lineRule="auto"/>
-              <w:cnfStyle w:val="000000000000" w:firstRow="0" w:lastRow="0" w:firstColumn="0" w:lastColumn="0" w:oddVBand="0" w:evenVBand="0" w:oddHBand="0" w:evenHBand="0" w:firstRowFirstColumn="0" w:firstRowLastColumn="0" w:lastRowFirstColumn="0" w:lastRowLastColumn="0"/>
-            </w:pPr>
-          </w:p>
-          <w:p>
-            <w:pPr>
-              <w:spacing w:line="240" w:lineRule="auto"/>
-              <w:cnfStyle w:val="000000000000" w:firstRow="0" w:lastRow="0" w:firstColumn="0" w:lastColumn="0" w:oddVBand="0" w:evenVBand="0" w:oddHBand="0" w:evenHBand="0" w:firstRowFirstColumn="0" w:firstRowLastColumn="0" w:lastRowFirstColumn="0" w:lastRowLastColumn="0"/>
-            </w:pPr>
-            <w:proofErr w:type="spellStart"/>
-            <w:proofErr w:type="gramStart"/>
+            <w:r>
+              <w:t>turnOnObject(EnergyObject)</w:t>
+            </w:r>
+          </w:p>
+          <w:p>
+            <w:pPr>
+              <w:spacing w:line="240" w:lineRule="auto"/>
+              <w:cnfStyle w:val="000000000000" w:firstRow="0" w:lastRow="0" w:firstColumn="0" w:lastColumn="0" w:oddVBand="0" w:evenVBand="0" w:oddHBand="0" w:evenHBand="0" w:firstRowFirstColumn="0" w:firstRowLastColumn="0" w:lastRowFirstColumn="0" w:lastRowLastColumn="0"/>
+            </w:pPr>
+          </w:p>
+          <w:p>
+            <w:pPr>
+              <w:spacing w:line="240" w:lineRule="auto"/>
+              <w:cnfStyle w:val="000000000000" w:firstRow="0" w:lastRow="0" w:firstColumn="0" w:lastColumn="0" w:oddVBand="0" w:evenVBand="0" w:oddHBand="0" w:evenHBand="0" w:firstRowFirstColumn="0" w:firstRowLastColumn="0" w:lastRowFirstColumn="0" w:lastRowLastColumn="0"/>
+            </w:pPr>
+            <w:r>
+              <w:t>setGrid(bool)</w:t>
+            </w:r>
+          </w:p>
+          <w:p>
+            <w:pPr>
+              <w:spacing w:line="240" w:lineRule="auto"/>
+              <w:cnfStyle w:val="000000000000" w:firstRow="0" w:lastRow="0" w:firstColumn="0" w:lastColumn="0" w:oddVBand="0" w:evenVBand="0" w:oddHBand="0" w:evenHBand="0" w:firstRowFirstColumn="0" w:firstRowLastColumn="0" w:lastRowFirstColumn="0" w:lastRowLastColumn="0"/>
+            </w:pPr>
+          </w:p>
+          <w:p>
+            <w:pPr>
+              <w:spacing w:line="240" w:lineRule="auto"/>
+              <w:cnfStyle w:val="000000000000" w:firstRow="0" w:lastRow="0" w:firstColumn="0" w:lastColumn="0" w:oddVBand="0" w:evenVBand="0" w:oddHBand="0" w:evenHBand="0" w:firstRowFirstColumn="0" w:firstRowLastColumn="0" w:lastRowFirstColumn="0" w:lastRowLastColumn="0"/>
+            </w:pPr>
+            <w:r>
+              <w:t>updatePower()</w:t>
+            </w:r>
+          </w:p>
+          <w:p>
+            <w:pPr>
+              <w:spacing w:line="240" w:lineRule="auto"/>
+              <w:cnfStyle w:val="000000000000" w:firstRow="0" w:lastRow="0" w:firstColumn="0" w:lastColumn="0" w:oddVBand="0" w:evenVBand="0" w:oddHBand="0" w:evenHBand="0" w:firstRowFirstColumn="0" w:firstRowLastColumn="0" w:lastRowFirstColumn="0" w:lastRowLastColumn="0"/>
+            </w:pPr>
+          </w:p>
+          <w:p>
+            <w:pPr>
+              <w:spacing w:line="240" w:lineRule="auto"/>
+              <w:cnfStyle w:val="000000000000" w:firstRow="0" w:lastRow="0" w:firstColumn="0" w:lastColumn="0" w:oddVBand="0" w:evenVBand="0" w:oddHBand="0" w:evenHBand="0" w:firstRowFirstColumn="0" w:firstRowLastColumn="0" w:lastRowFirstColumn="0" w:lastRowLastColumn="0"/>
+            </w:pPr>
+            <w:r>
+              <w:t>getIsOn()</w:t>
+            </w:r>
+          </w:p>
+          <w:p>
+            <w:pPr>
+              <w:spacing w:line="240" w:lineRule="auto"/>
+              <w:cnfStyle w:val="000000000000" w:firstRow="0" w:lastRow="0" w:firstColumn="0" w:lastColumn="0" w:oddVBand="0" w:evenVBand="0" w:oddHBand="0" w:evenHBand="0" w:firstRowFirstColumn="0" w:firstRowLastColumn="0" w:lastRowFirstColumn="0" w:lastRowLastColumn="0"/>
+            </w:pPr>
+          </w:p>
+          <w:p>
+            <w:pPr>
+              <w:spacing w:line="240" w:lineRule="auto"/>
+              <w:cnfStyle w:val="000000000000" w:firstRow="0" w:lastRow="0" w:firstColumn="0" w:lastColumn="0" w:oddVBand="0" w:evenVBand="0" w:oddHBand="0" w:evenHBand="0" w:firstRowFirstColumn="0" w:firstRowLastColumn="0" w:lastRowFirstColumn="0" w:lastRowLastColumn="0"/>
+            </w:pPr>
             <w:r>
               <w:t>updateGrid</w:t>
             </w:r>
             <w:r>
               <w:t>s</w:t>
             </w:r>
-            <w:proofErr w:type="spellEnd"/>
-            <w:r>
-              <w:t>(</w:t>
-            </w:r>
-            <w:proofErr w:type="gramEnd"/>
-            <w:r>
-              <w:t>)</w:t>
-            </w:r>
-          </w:p>
-          <w:p>
-            <w:pPr>
-              <w:spacing w:line="240" w:lineRule="auto"/>
-              <w:cnfStyle w:val="000000000000" w:firstRow="0" w:lastRow="0" w:firstColumn="0" w:lastColumn="0" w:oddVBand="0" w:evenVBand="0" w:oddHBand="0" w:evenHBand="0" w:firstRowFirstColumn="0" w:firstRowLastColumn="0" w:lastRowFirstColumn="0" w:lastRowLastColumn="0"/>
-            </w:pPr>
-          </w:p>
-          <w:p>
-            <w:pPr>
-              <w:spacing w:line="240" w:lineRule="auto"/>
-              <w:cnfStyle w:val="000000000000" w:firstRow="0" w:lastRow="0" w:firstColumn="0" w:lastColumn="0" w:oddVBand="0" w:evenVBand="0" w:oddHBand="0" w:evenHBand="0" w:firstRowFirstColumn="0" w:firstRowLastColumn="0" w:lastRowFirstColumn="0" w:lastRowLastColumn="0"/>
-            </w:pPr>
-            <w:proofErr w:type="spellStart"/>
-            <w:proofErr w:type="gramStart"/>
+            <w:r>
+              <w:t>()</w:t>
+            </w:r>
+          </w:p>
+          <w:p>
+            <w:pPr>
+              <w:spacing w:line="240" w:lineRule="auto"/>
+              <w:cnfStyle w:val="000000000000" w:firstRow="0" w:lastRow="0" w:firstColumn="0" w:lastColumn="0" w:oddVBand="0" w:evenVBand="0" w:oddHBand="0" w:evenHBand="0" w:firstRowFirstColumn="0" w:firstRowLastColumn="0" w:lastRowFirstColumn="0" w:lastRowLastColumn="0"/>
+            </w:pPr>
+          </w:p>
+          <w:p>
+            <w:pPr>
+              <w:spacing w:line="240" w:lineRule="auto"/>
+              <w:cnfStyle w:val="000000000000" w:firstRow="0" w:lastRow="0" w:firstColumn="0" w:lastColumn="0" w:oddVBand="0" w:evenVBand="0" w:oddHBand="0" w:evenHBand="0" w:firstRowFirstColumn="0" w:firstRowLastColumn="0" w:lastRowFirstColumn="0" w:lastRowLastColumn="0"/>
+            </w:pPr>
             <w:r>
               <w:lastRenderedPageBreak/>
-              <w:t>updateTheGrid</w:t>
-            </w:r>
-            <w:proofErr w:type="spellEnd"/>
-            <w:r>
-              <w:t>(</w:t>
-            </w:r>
-            <w:proofErr w:type="gramEnd"/>
-            <w:r>
-              <w:t>);</w:t>
-            </w:r>
-          </w:p>
-          <w:p>
-            <w:pPr>
-              <w:spacing w:line="240" w:lineRule="auto"/>
-              <w:cnfStyle w:val="000000000000" w:firstRow="0" w:lastRow="0" w:firstColumn="0" w:lastColumn="0" w:oddVBand="0" w:evenVBand="0" w:oddHBand="0" w:evenHBand="0" w:firstRowFirstColumn="0" w:firstRowLastColumn="0" w:lastRowFirstColumn="0" w:lastRowLastColumn="0"/>
-            </w:pPr>
-          </w:p>
-          <w:p>
-            <w:pPr>
-              <w:spacing w:line="240" w:lineRule="auto"/>
-              <w:cnfStyle w:val="000000000000" w:firstRow="0" w:lastRow="0" w:firstColumn="0" w:lastColumn="0" w:oddVBand="0" w:evenVBand="0" w:oddHBand="0" w:evenHBand="0" w:firstRowFirstColumn="0" w:firstRowLastColumn="0" w:lastRowFirstColumn="0" w:lastRowLastColumn="0"/>
-            </w:pPr>
-            <w:proofErr w:type="spellStart"/>
-            <w:r>
-              <w:t>setSystem</w:t>
-            </w:r>
-            <w:proofErr w:type="spellEnd"/>
-            <w:r>
-              <w:t>(bool)</w:t>
+              <w:t>updateTheGrid();</w:t>
+            </w:r>
+          </w:p>
+          <w:p>
+            <w:pPr>
+              <w:spacing w:line="240" w:lineRule="auto"/>
+              <w:cnfStyle w:val="000000000000" w:firstRow="0" w:lastRow="0" w:firstColumn="0" w:lastColumn="0" w:oddVBand="0" w:evenVBand="0" w:oddHBand="0" w:evenHBand="0" w:firstRowFirstColumn="0" w:firstRowLastColumn="0" w:lastRowFirstColumn="0" w:lastRowLastColumn="0"/>
+            </w:pPr>
+          </w:p>
+          <w:p>
+            <w:pPr>
+              <w:spacing w:line="240" w:lineRule="auto"/>
+              <w:cnfStyle w:val="000000000000" w:firstRow="0" w:lastRow="0" w:firstColumn="0" w:lastColumn="0" w:oddVBand="0" w:evenVBand="0" w:oddHBand="0" w:evenHBand="0" w:firstRowFirstColumn="0" w:firstRowLastColumn="0" w:lastRowFirstColumn="0" w:lastRowLastColumn="0"/>
+            </w:pPr>
+            <w:r>
+              <w:t>setSystem(bool)</w:t>
             </w:r>
           </w:p>
         </w:tc>
@@ -5736,44 +4787,24 @@
               <w:spacing w:line="240" w:lineRule="auto"/>
               <w:cnfStyle w:val="000000000000" w:firstRow="0" w:lastRow="0" w:firstColumn="0" w:lastColumn="0" w:oddVBand="0" w:evenVBand="0" w:oddHBand="0" w:evenHBand="0" w:firstRowFirstColumn="0" w:firstRowLastColumn="0" w:lastRowFirstColumn="0" w:lastRowLastColumn="0"/>
             </w:pPr>
-            <w:proofErr w:type="spellStart"/>
-            <w:proofErr w:type="gramStart"/>
             <w:r>
               <w:lastRenderedPageBreak/>
-              <w:t>depowerGrid</w:t>
-            </w:r>
-            <w:proofErr w:type="spellEnd"/>
-            <w:r>
-              <w:t>(</w:t>
-            </w:r>
-            <w:proofErr w:type="gramEnd"/>
-            <w:r>
-              <w:t>)</w:t>
-            </w:r>
-          </w:p>
-          <w:p>
-            <w:pPr>
-              <w:spacing w:line="240" w:lineRule="auto"/>
-              <w:cnfStyle w:val="000000000000" w:firstRow="0" w:lastRow="0" w:firstColumn="0" w:lastColumn="0" w:oddVBand="0" w:evenVBand="0" w:oddHBand="0" w:evenHBand="0" w:firstRowFirstColumn="0" w:firstRowLastColumn="0" w:lastRowFirstColumn="0" w:lastRowLastColumn="0"/>
-            </w:pPr>
-          </w:p>
-          <w:p>
-            <w:pPr>
-              <w:spacing w:line="240" w:lineRule="auto"/>
-              <w:cnfStyle w:val="000000000000" w:firstRow="0" w:lastRow="0" w:firstColumn="0" w:lastColumn="0" w:oddVBand="0" w:evenVBand="0" w:oddHBand="0" w:evenHBand="0" w:firstRowFirstColumn="0" w:firstRowLastColumn="0" w:lastRowFirstColumn="0" w:lastRowLastColumn="0"/>
-            </w:pPr>
-            <w:proofErr w:type="spellStart"/>
-            <w:proofErr w:type="gramStart"/>
-            <w:r>
-              <w:t>updateThePower</w:t>
-            </w:r>
-            <w:proofErr w:type="spellEnd"/>
-            <w:r>
-              <w:t>(</w:t>
-            </w:r>
-            <w:proofErr w:type="gramEnd"/>
-            <w:r>
-              <w:t>)</w:t>
+              <w:t>depowerGrid()</w:t>
+            </w:r>
+          </w:p>
+          <w:p>
+            <w:pPr>
+              <w:spacing w:line="240" w:lineRule="auto"/>
+              <w:cnfStyle w:val="000000000000" w:firstRow="0" w:lastRow="0" w:firstColumn="0" w:lastColumn="0" w:oddVBand="0" w:evenVBand="0" w:oddHBand="0" w:evenHBand="0" w:firstRowFirstColumn="0" w:firstRowLastColumn="0" w:lastRowFirstColumn="0" w:lastRowLastColumn="0"/>
+            </w:pPr>
+          </w:p>
+          <w:p>
+            <w:pPr>
+              <w:spacing w:line="240" w:lineRule="auto"/>
+              <w:cnfStyle w:val="000000000000" w:firstRow="0" w:lastRow="0" w:firstColumn="0" w:lastColumn="0" w:oddVBand="0" w:evenVBand="0" w:oddHBand="0" w:evenHBand="0" w:firstRowFirstColumn="0" w:firstRowLastColumn="0" w:lastRowFirstColumn="0" w:lastRowLastColumn="0"/>
+            </w:pPr>
+            <w:r>
+              <w:t>updateThePower()</w:t>
             </w:r>
           </w:p>
         </w:tc>
@@ -5792,63 +4823,38 @@
               <w:spacing w:line="240" w:lineRule="auto"/>
               <w:cnfStyle w:val="000000000000" w:firstRow="0" w:lastRow="0" w:firstColumn="0" w:lastColumn="0" w:oddVBand="0" w:evenVBand="0" w:oddHBand="0" w:evenHBand="0" w:firstRowFirstColumn="0" w:firstRowLastColumn="0" w:lastRowFirstColumn="0" w:lastRowLastColumn="0"/>
             </w:pPr>
-            <w:proofErr w:type="spellStart"/>
-            <w:r>
-              <w:t>updateCamera</w:t>
-            </w:r>
-            <w:proofErr w:type="spellEnd"/>
-            <w:r>
-              <w:t>(int)</w:t>
-            </w:r>
-          </w:p>
-          <w:p>
-            <w:pPr>
-              <w:spacing w:line="240" w:lineRule="auto"/>
-              <w:cnfStyle w:val="000000000000" w:firstRow="0" w:lastRow="0" w:firstColumn="0" w:lastColumn="0" w:oddVBand="0" w:evenVBand="0" w:oddHBand="0" w:evenHBand="0" w:firstRowFirstColumn="0" w:firstRowLastColumn="0" w:lastRowFirstColumn="0" w:lastRowLastColumn="0"/>
-            </w:pPr>
-          </w:p>
-          <w:p>
-            <w:pPr>
-              <w:spacing w:line="240" w:lineRule="auto"/>
-              <w:cnfStyle w:val="000000000000" w:firstRow="0" w:lastRow="0" w:firstColumn="0" w:lastColumn="0" w:oddVBand="0" w:evenVBand="0" w:oddHBand="0" w:evenHBand="0" w:firstRowFirstColumn="0" w:firstRowLastColumn="0" w:lastRowFirstColumn="0" w:lastRowLastColumn="0"/>
-            </w:pPr>
-            <w:proofErr w:type="spellStart"/>
-            <w:proofErr w:type="gramStart"/>
-            <w:r>
-              <w:t>findCamera</w:t>
-            </w:r>
-            <w:proofErr w:type="spellEnd"/>
-            <w:r>
-              <w:t>(</w:t>
-            </w:r>
-            <w:proofErr w:type="spellStart"/>
-            <w:proofErr w:type="gramEnd"/>
-            <w:r>
-              <w:t>VirtualCam</w:t>
-            </w:r>
-            <w:proofErr w:type="spellEnd"/>
-            <w:r>
-              <w:t>)</w:t>
-            </w:r>
-          </w:p>
-          <w:p>
-            <w:pPr>
-              <w:spacing w:line="240" w:lineRule="auto"/>
-              <w:cnfStyle w:val="000000000000" w:firstRow="0" w:lastRow="0" w:firstColumn="0" w:lastColumn="0" w:oddVBand="0" w:evenVBand="0" w:oddHBand="0" w:evenHBand="0" w:firstRowFirstColumn="0" w:firstRowLastColumn="0" w:lastRowFirstColumn="0" w:lastRowLastColumn="0"/>
-            </w:pPr>
-          </w:p>
-          <w:p>
-            <w:pPr>
-              <w:spacing w:line="240" w:lineRule="auto"/>
-              <w:cnfStyle w:val="000000000000" w:firstRow="0" w:lastRow="0" w:firstColumn="0" w:lastColumn="0" w:oddVBand="0" w:evenVBand="0" w:oddHBand="0" w:evenHBand="0" w:firstRowFirstColumn="0" w:firstRowLastColumn="0" w:lastRowFirstColumn="0" w:lastRowLastColumn="0"/>
-            </w:pPr>
-            <w:proofErr w:type="spellStart"/>
-            <w:r>
-              <w:t>setCamera</w:t>
-            </w:r>
-            <w:proofErr w:type="spellEnd"/>
-            <w:r>
-              <w:t>(int)</w:t>
+            <w:r>
+              <w:t>updateCamera(int)</w:t>
+            </w:r>
+          </w:p>
+          <w:p>
+            <w:pPr>
+              <w:spacing w:line="240" w:lineRule="auto"/>
+              <w:cnfStyle w:val="000000000000" w:firstRow="0" w:lastRow="0" w:firstColumn="0" w:lastColumn="0" w:oddVBand="0" w:evenVBand="0" w:oddHBand="0" w:evenHBand="0" w:firstRowFirstColumn="0" w:firstRowLastColumn="0" w:lastRowFirstColumn="0" w:lastRowLastColumn="0"/>
+            </w:pPr>
+          </w:p>
+          <w:p>
+            <w:pPr>
+              <w:spacing w:line="240" w:lineRule="auto"/>
+              <w:cnfStyle w:val="000000000000" w:firstRow="0" w:lastRow="0" w:firstColumn="0" w:lastColumn="0" w:oddVBand="0" w:evenVBand="0" w:oddHBand="0" w:evenHBand="0" w:firstRowFirstColumn="0" w:firstRowLastColumn="0" w:lastRowFirstColumn="0" w:lastRowLastColumn="0"/>
+            </w:pPr>
+            <w:r>
+              <w:t>findCamera(VirtualCam)</w:t>
+            </w:r>
+          </w:p>
+          <w:p>
+            <w:pPr>
+              <w:spacing w:line="240" w:lineRule="auto"/>
+              <w:cnfStyle w:val="000000000000" w:firstRow="0" w:lastRow="0" w:firstColumn="0" w:lastColumn="0" w:oddVBand="0" w:evenVBand="0" w:oddHBand="0" w:evenHBand="0" w:firstRowFirstColumn="0" w:firstRowLastColumn="0" w:lastRowFirstColumn="0" w:lastRowLastColumn="0"/>
+            </w:pPr>
+          </w:p>
+          <w:p>
+            <w:pPr>
+              <w:spacing w:line="240" w:lineRule="auto"/>
+              <w:cnfStyle w:val="000000000000" w:firstRow="0" w:lastRow="0" w:firstColumn="0" w:lastColumn="0" w:oddVBand="0" w:evenVBand="0" w:oddHBand="0" w:evenHBand="0" w:firstRowFirstColumn="0" w:firstRowLastColumn="0" w:lastRowFirstColumn="0" w:lastRowLastColumn="0"/>
+            </w:pPr>
+            <w:r>
+              <w:t>setCamera(int)</w:t>
             </w:r>
           </w:p>
         </w:tc>
@@ -6116,54 +5122,24 @@
               <w:spacing w:line="240" w:lineRule="auto"/>
               <w:cnfStyle w:val="000000000000" w:firstRow="0" w:lastRow="0" w:firstColumn="0" w:lastColumn="0" w:oddVBand="0" w:evenVBand="0" w:oddHBand="0" w:evenHBand="0" w:firstRowFirstColumn="0" w:firstRowLastColumn="0" w:lastRowFirstColumn="0" w:lastRowLastColumn="0"/>
             </w:pPr>
-            <w:proofErr w:type="spellStart"/>
-            <w:proofErr w:type="gramStart"/>
-            <w:r>
-              <w:t>GameObject</w:t>
-            </w:r>
-            <w:proofErr w:type="spellEnd"/>
-            <w:r>
-              <w:t>[</w:t>
-            </w:r>
-            <w:proofErr w:type="gramEnd"/>
-            <w:r>
-              <w:t xml:space="preserve">] </w:t>
-            </w:r>
-            <w:proofErr w:type="spellStart"/>
-            <w:r>
-              <w:t>theItems</w:t>
-            </w:r>
-            <w:proofErr w:type="spellEnd"/>
-          </w:p>
-          <w:p>
-            <w:pPr>
-              <w:spacing w:line="240" w:lineRule="auto"/>
-              <w:cnfStyle w:val="000000000000" w:firstRow="0" w:lastRow="0" w:firstColumn="0" w:lastColumn="0" w:oddVBand="0" w:evenVBand="0" w:oddHBand="0" w:evenHBand="0" w:firstRowFirstColumn="0" w:firstRowLastColumn="0" w:lastRowFirstColumn="0" w:lastRowLastColumn="0"/>
-            </w:pPr>
-          </w:p>
-          <w:p>
-            <w:pPr>
-              <w:spacing w:line="240" w:lineRule="auto"/>
-              <w:cnfStyle w:val="000000000000" w:firstRow="0" w:lastRow="0" w:firstColumn="0" w:lastColumn="0" w:oddVBand="0" w:evenVBand="0" w:oddHBand="0" w:evenHBand="0" w:firstRowFirstColumn="0" w:firstRowLastColumn="0" w:lastRowFirstColumn="0" w:lastRowLastColumn="0"/>
-            </w:pPr>
-            <w:proofErr w:type="spellStart"/>
-            <w:proofErr w:type="gramStart"/>
-            <w:r>
-              <w:t>InventItem</w:t>
-            </w:r>
-            <w:proofErr w:type="spellEnd"/>
-            <w:r>
-              <w:t>[</w:t>
-            </w:r>
-            <w:proofErr w:type="gramEnd"/>
-            <w:r>
-              <w:t xml:space="preserve">] </w:t>
-            </w:r>
-            <w:proofErr w:type="spellStart"/>
-            <w:r>
-              <w:t>inventoryItems</w:t>
-            </w:r>
-            <w:proofErr w:type="spellEnd"/>
+            <w:r>
+              <w:t>GameObject[] theItems</w:t>
+            </w:r>
+          </w:p>
+          <w:p>
+            <w:pPr>
+              <w:spacing w:line="240" w:lineRule="auto"/>
+              <w:cnfStyle w:val="000000000000" w:firstRow="0" w:lastRow="0" w:firstColumn="0" w:lastColumn="0" w:oddVBand="0" w:evenVBand="0" w:oddHBand="0" w:evenHBand="0" w:firstRowFirstColumn="0" w:firstRowLastColumn="0" w:lastRowFirstColumn="0" w:lastRowLastColumn="0"/>
+            </w:pPr>
+          </w:p>
+          <w:p>
+            <w:pPr>
+              <w:spacing w:line="240" w:lineRule="auto"/>
+              <w:cnfStyle w:val="000000000000" w:firstRow="0" w:lastRow="0" w:firstColumn="0" w:lastColumn="0" w:oddVBand="0" w:evenVBand="0" w:oddHBand="0" w:evenHBand="0" w:firstRowFirstColumn="0" w:firstRowLastColumn="0" w:lastRowFirstColumn="0" w:lastRowLastColumn="0"/>
+            </w:pPr>
+            <w:r>
+              <w:t>InventItem[] inventoryItems</w:t>
+            </w:r>
           </w:p>
           <w:p>
             <w:pPr>
@@ -6216,48 +5192,23 @@
               <w:spacing w:line="240" w:lineRule="auto"/>
               <w:cnfStyle w:val="000000000000" w:firstRow="0" w:lastRow="0" w:firstColumn="0" w:lastColumn="0" w:oddVBand="0" w:evenVBand="0" w:oddHBand="0" w:evenHBand="0" w:firstRowFirstColumn="0" w:firstRowLastColumn="0" w:lastRowFirstColumn="0" w:lastRowLastColumn="0"/>
             </w:pPr>
-            <w:proofErr w:type="spellStart"/>
-            <w:proofErr w:type="gramStart"/>
-            <w:r>
-              <w:t>setManager</w:t>
-            </w:r>
-            <w:proofErr w:type="spellEnd"/>
-            <w:r>
-              <w:t>(</w:t>
-            </w:r>
-            <w:proofErr w:type="spellStart"/>
-            <w:proofErr w:type="gramEnd"/>
-            <w:r>
-              <w:t>SystemManager</w:t>
-            </w:r>
-            <w:proofErr w:type="spellEnd"/>
-            <w:r>
-              <w:t>)</w:t>
-            </w:r>
-          </w:p>
-          <w:p>
-            <w:pPr>
-              <w:spacing w:line="240" w:lineRule="auto"/>
-              <w:cnfStyle w:val="000000000000" w:firstRow="0" w:lastRow="0" w:firstColumn="0" w:lastColumn="0" w:oddVBand="0" w:evenVBand="0" w:oddHBand="0" w:evenHBand="0" w:firstRowFirstColumn="0" w:firstRowLastColumn="0" w:lastRowFirstColumn="0" w:lastRowLastColumn="0"/>
-            </w:pPr>
-          </w:p>
-          <w:p>
-            <w:pPr>
-              <w:spacing w:line="240" w:lineRule="auto"/>
-              <w:cnfStyle w:val="000000000000" w:firstRow="0" w:lastRow="0" w:firstColumn="0" w:lastColumn="0" w:oddVBand="0" w:evenVBand="0" w:oddHBand="0" w:evenHBand="0" w:firstRowFirstColumn="0" w:firstRowLastColumn="0" w:lastRowFirstColumn="0" w:lastRowLastColumn="0"/>
-            </w:pPr>
-            <w:proofErr w:type="spellStart"/>
-            <w:proofErr w:type="gramStart"/>
-            <w:r>
-              <w:t>getPowerUsed</w:t>
-            </w:r>
-            <w:proofErr w:type="spellEnd"/>
-            <w:r>
-              <w:t>(</w:t>
-            </w:r>
-            <w:proofErr w:type="gramEnd"/>
-            <w:r>
-              <w:t>)</w:t>
+            <w:r>
+              <w:t>setManager(SystemManager)</w:t>
+            </w:r>
+          </w:p>
+          <w:p>
+            <w:pPr>
+              <w:spacing w:line="240" w:lineRule="auto"/>
+              <w:cnfStyle w:val="000000000000" w:firstRow="0" w:lastRow="0" w:firstColumn="0" w:lastColumn="0" w:oddVBand="0" w:evenVBand="0" w:oddHBand="0" w:evenHBand="0" w:firstRowFirstColumn="0" w:firstRowLastColumn="0" w:lastRowFirstColumn="0" w:lastRowLastColumn="0"/>
+            </w:pPr>
+          </w:p>
+          <w:p>
+            <w:pPr>
+              <w:spacing w:line="240" w:lineRule="auto"/>
+              <w:cnfStyle w:val="000000000000" w:firstRow="0" w:lastRow="0" w:firstColumn="0" w:lastColumn="0" w:oddVBand="0" w:evenVBand="0" w:oddHBand="0" w:evenHBand="0" w:firstRowFirstColumn="0" w:firstRowLastColumn="0" w:lastRowFirstColumn="0" w:lastRowLastColumn="0"/>
+            </w:pPr>
+            <w:r>
+              <w:t>getPowerUsed()</w:t>
             </w:r>
           </w:p>
         </w:tc>
@@ -6302,163 +5253,98 @@
               <w:spacing w:line="240" w:lineRule="auto"/>
               <w:cnfStyle w:val="000000000000" w:firstRow="0" w:lastRow="0" w:firstColumn="0" w:lastColumn="0" w:oddVBand="0" w:evenVBand="0" w:oddHBand="0" w:evenHBand="0" w:firstRowFirstColumn="0" w:firstRowLastColumn="0" w:lastRowFirstColumn="0" w:lastRowLastColumn="0"/>
             </w:pPr>
-            <w:proofErr w:type="spellStart"/>
-            <w:proofErr w:type="gramStart"/>
-            <w:r>
-              <w:t>turnOnObject</w:t>
-            </w:r>
-            <w:proofErr w:type="spellEnd"/>
-            <w:r>
-              <w:t>(</w:t>
-            </w:r>
-            <w:proofErr w:type="spellStart"/>
-            <w:proofErr w:type="gramEnd"/>
-            <w:r>
-              <w:t>EnergyObject</w:t>
-            </w:r>
-            <w:proofErr w:type="spellEnd"/>
-            <w:r>
-              <w:t>)</w:t>
-            </w:r>
-          </w:p>
-          <w:p>
-            <w:pPr>
-              <w:spacing w:line="240" w:lineRule="auto"/>
-              <w:cnfStyle w:val="000000000000" w:firstRow="0" w:lastRow="0" w:firstColumn="0" w:lastColumn="0" w:oddVBand="0" w:evenVBand="0" w:oddHBand="0" w:evenHBand="0" w:firstRowFirstColumn="0" w:firstRowLastColumn="0" w:lastRowFirstColumn="0" w:lastRowLastColumn="0"/>
-            </w:pPr>
-          </w:p>
-          <w:p>
-            <w:pPr>
-              <w:spacing w:line="240" w:lineRule="auto"/>
-              <w:cnfStyle w:val="000000000000" w:firstRow="0" w:lastRow="0" w:firstColumn="0" w:lastColumn="0" w:oddVBand="0" w:evenVBand="0" w:oddHBand="0" w:evenHBand="0" w:firstRowFirstColumn="0" w:firstRowLastColumn="0" w:lastRowFirstColumn="0" w:lastRowLastColumn="0"/>
-            </w:pPr>
-            <w:proofErr w:type="spellStart"/>
-            <w:r>
-              <w:t>setGrid</w:t>
-            </w:r>
-            <w:proofErr w:type="spellEnd"/>
-            <w:r>
-              <w:t>(bool)</w:t>
-            </w:r>
-          </w:p>
-          <w:p>
-            <w:pPr>
-              <w:spacing w:line="240" w:lineRule="auto"/>
-              <w:cnfStyle w:val="000000000000" w:firstRow="0" w:lastRow="0" w:firstColumn="0" w:lastColumn="0" w:oddVBand="0" w:evenVBand="0" w:oddHBand="0" w:evenHBand="0" w:firstRowFirstColumn="0" w:firstRowLastColumn="0" w:lastRowFirstColumn="0" w:lastRowLastColumn="0"/>
-            </w:pPr>
-          </w:p>
-          <w:p>
-            <w:pPr>
-              <w:spacing w:line="240" w:lineRule="auto"/>
-              <w:cnfStyle w:val="000000000000" w:firstRow="0" w:lastRow="0" w:firstColumn="0" w:lastColumn="0" w:oddVBand="0" w:evenVBand="0" w:oddHBand="0" w:evenHBand="0" w:firstRowFirstColumn="0" w:firstRowLastColumn="0" w:lastRowFirstColumn="0" w:lastRowLastColumn="0"/>
-            </w:pPr>
-            <w:proofErr w:type="spellStart"/>
-            <w:proofErr w:type="gramStart"/>
-            <w:r>
-              <w:t>updatePower</w:t>
-            </w:r>
-            <w:proofErr w:type="spellEnd"/>
-            <w:r>
-              <w:t>(</w:t>
-            </w:r>
-            <w:proofErr w:type="gramEnd"/>
-            <w:r>
-              <w:t>)</w:t>
-            </w:r>
-          </w:p>
-          <w:p>
-            <w:pPr>
-              <w:spacing w:line="240" w:lineRule="auto"/>
-              <w:cnfStyle w:val="000000000000" w:firstRow="0" w:lastRow="0" w:firstColumn="0" w:lastColumn="0" w:oddVBand="0" w:evenVBand="0" w:oddHBand="0" w:evenHBand="0" w:firstRowFirstColumn="0" w:firstRowLastColumn="0" w:lastRowFirstColumn="0" w:lastRowLastColumn="0"/>
-            </w:pPr>
-          </w:p>
-          <w:p>
-            <w:pPr>
-              <w:spacing w:line="240" w:lineRule="auto"/>
-              <w:cnfStyle w:val="000000000000" w:firstRow="0" w:lastRow="0" w:firstColumn="0" w:lastColumn="0" w:oddVBand="0" w:evenVBand="0" w:oddHBand="0" w:evenHBand="0" w:firstRowFirstColumn="0" w:firstRowLastColumn="0" w:lastRowFirstColumn="0" w:lastRowLastColumn="0"/>
-            </w:pPr>
-            <w:proofErr w:type="spellStart"/>
-            <w:proofErr w:type="gramStart"/>
-            <w:r>
-              <w:t>getIsOn</w:t>
-            </w:r>
-            <w:proofErr w:type="spellEnd"/>
-            <w:r>
-              <w:t>(</w:t>
-            </w:r>
-            <w:proofErr w:type="gramEnd"/>
-            <w:r>
-              <w:t>)</w:t>
-            </w:r>
-          </w:p>
-          <w:p>
-            <w:pPr>
-              <w:spacing w:line="240" w:lineRule="auto"/>
-              <w:cnfStyle w:val="000000000000" w:firstRow="0" w:lastRow="0" w:firstColumn="0" w:lastColumn="0" w:oddVBand="0" w:evenVBand="0" w:oddHBand="0" w:evenHBand="0" w:firstRowFirstColumn="0" w:firstRowLastColumn="0" w:lastRowFirstColumn="0" w:lastRowLastColumn="0"/>
-            </w:pPr>
-          </w:p>
-          <w:p>
-            <w:pPr>
-              <w:spacing w:line="240" w:lineRule="auto"/>
-              <w:cnfStyle w:val="000000000000" w:firstRow="0" w:lastRow="0" w:firstColumn="0" w:lastColumn="0" w:oddVBand="0" w:evenVBand="0" w:oddHBand="0" w:evenHBand="0" w:firstRowFirstColumn="0" w:firstRowLastColumn="0" w:lastRowFirstColumn="0" w:lastRowLastColumn="0"/>
-            </w:pPr>
-            <w:proofErr w:type="spellStart"/>
-            <w:proofErr w:type="gramStart"/>
-            <w:r>
-              <w:t>updateGrids</w:t>
-            </w:r>
-            <w:proofErr w:type="spellEnd"/>
-            <w:r>
-              <w:t>(</w:t>
-            </w:r>
-            <w:proofErr w:type="gramEnd"/>
-            <w:r>
-              <w:t>)</w:t>
-            </w:r>
-          </w:p>
-          <w:p>
-            <w:pPr>
-              <w:spacing w:line="240" w:lineRule="auto"/>
-              <w:cnfStyle w:val="000000000000" w:firstRow="0" w:lastRow="0" w:firstColumn="0" w:lastColumn="0" w:oddVBand="0" w:evenVBand="0" w:oddHBand="0" w:evenHBand="0" w:firstRowFirstColumn="0" w:firstRowLastColumn="0" w:lastRowFirstColumn="0" w:lastRowLastColumn="0"/>
-            </w:pPr>
-          </w:p>
-          <w:p>
-            <w:pPr>
-              <w:spacing w:line="240" w:lineRule="auto"/>
-              <w:cnfStyle w:val="000000000000" w:firstRow="0" w:lastRow="0" w:firstColumn="0" w:lastColumn="0" w:oddVBand="0" w:evenVBand="0" w:oddHBand="0" w:evenHBand="0" w:firstRowFirstColumn="0" w:firstRowLastColumn="0" w:lastRowFirstColumn="0" w:lastRowLastColumn="0"/>
-            </w:pPr>
-            <w:proofErr w:type="spellStart"/>
-            <w:proofErr w:type="gramStart"/>
-            <w:r>
-              <w:t>updateTheGrid</w:t>
-            </w:r>
-            <w:proofErr w:type="spellEnd"/>
-            <w:r>
-              <w:t>(</w:t>
-            </w:r>
-            <w:proofErr w:type="gramEnd"/>
-            <w:r>
-              <w:t>);</w:t>
-            </w:r>
-          </w:p>
-          <w:p>
-            <w:pPr>
-              <w:spacing w:line="240" w:lineRule="auto"/>
-              <w:cnfStyle w:val="000000000000" w:firstRow="0" w:lastRow="0" w:firstColumn="0" w:lastColumn="0" w:oddVBand="0" w:evenVBand="0" w:oddHBand="0" w:evenHBand="0" w:firstRowFirstColumn="0" w:firstRowLastColumn="0" w:lastRowFirstColumn="0" w:lastRowLastColumn="0"/>
-            </w:pPr>
-          </w:p>
-          <w:p>
-            <w:pPr>
-              <w:spacing w:line="240" w:lineRule="auto"/>
-              <w:cnfStyle w:val="000000000000" w:firstRow="0" w:lastRow="0" w:firstColumn="0" w:lastColumn="0" w:oddVBand="0" w:evenVBand="0" w:oddHBand="0" w:evenHBand="0" w:firstRowFirstColumn="0" w:firstRowLastColumn="0" w:lastRowFirstColumn="0" w:lastRowLastColumn="0"/>
-            </w:pPr>
-            <w:proofErr w:type="spellStart"/>
-            <w:r>
-              <w:t>setSystem</w:t>
-            </w:r>
-            <w:proofErr w:type="spellEnd"/>
-            <w:r>
-              <w:t>(bool)</w:t>
+            <w:r>
+              <w:t>turnOnObject(EnergyObject)</w:t>
+            </w:r>
+          </w:p>
+          <w:p>
+            <w:pPr>
+              <w:spacing w:line="240" w:lineRule="auto"/>
+              <w:cnfStyle w:val="000000000000" w:firstRow="0" w:lastRow="0" w:firstColumn="0" w:lastColumn="0" w:oddVBand="0" w:evenVBand="0" w:oddHBand="0" w:evenHBand="0" w:firstRowFirstColumn="0" w:firstRowLastColumn="0" w:lastRowFirstColumn="0" w:lastRowLastColumn="0"/>
+            </w:pPr>
+          </w:p>
+          <w:p>
+            <w:pPr>
+              <w:spacing w:line="240" w:lineRule="auto"/>
+              <w:cnfStyle w:val="000000000000" w:firstRow="0" w:lastRow="0" w:firstColumn="0" w:lastColumn="0" w:oddVBand="0" w:evenVBand="0" w:oddHBand="0" w:evenHBand="0" w:firstRowFirstColumn="0" w:firstRowLastColumn="0" w:lastRowFirstColumn="0" w:lastRowLastColumn="0"/>
+            </w:pPr>
+            <w:r>
+              <w:t>setGrid(bool)</w:t>
+            </w:r>
+          </w:p>
+          <w:p>
+            <w:pPr>
+              <w:spacing w:line="240" w:lineRule="auto"/>
+              <w:cnfStyle w:val="000000000000" w:firstRow="0" w:lastRow="0" w:firstColumn="0" w:lastColumn="0" w:oddVBand="0" w:evenVBand="0" w:oddHBand="0" w:evenHBand="0" w:firstRowFirstColumn="0" w:firstRowLastColumn="0" w:lastRowFirstColumn="0" w:lastRowLastColumn="0"/>
+            </w:pPr>
+          </w:p>
+          <w:p>
+            <w:pPr>
+              <w:spacing w:line="240" w:lineRule="auto"/>
+              <w:cnfStyle w:val="000000000000" w:firstRow="0" w:lastRow="0" w:firstColumn="0" w:lastColumn="0" w:oddVBand="0" w:evenVBand="0" w:oddHBand="0" w:evenHBand="0" w:firstRowFirstColumn="0" w:firstRowLastColumn="0" w:lastRowFirstColumn="0" w:lastRowLastColumn="0"/>
+            </w:pPr>
+            <w:r>
+              <w:t>updatePower()</w:t>
+            </w:r>
+          </w:p>
+          <w:p>
+            <w:pPr>
+              <w:spacing w:line="240" w:lineRule="auto"/>
+              <w:cnfStyle w:val="000000000000" w:firstRow="0" w:lastRow="0" w:firstColumn="0" w:lastColumn="0" w:oddVBand="0" w:evenVBand="0" w:oddHBand="0" w:evenHBand="0" w:firstRowFirstColumn="0" w:firstRowLastColumn="0" w:lastRowFirstColumn="0" w:lastRowLastColumn="0"/>
+            </w:pPr>
+          </w:p>
+          <w:p>
+            <w:pPr>
+              <w:spacing w:line="240" w:lineRule="auto"/>
+              <w:cnfStyle w:val="000000000000" w:firstRow="0" w:lastRow="0" w:firstColumn="0" w:lastColumn="0" w:oddVBand="0" w:evenVBand="0" w:oddHBand="0" w:evenHBand="0" w:firstRowFirstColumn="0" w:firstRowLastColumn="0" w:lastRowFirstColumn="0" w:lastRowLastColumn="0"/>
+            </w:pPr>
+            <w:r>
+              <w:t>getIsOn()</w:t>
+            </w:r>
+          </w:p>
+          <w:p>
+            <w:pPr>
+              <w:spacing w:line="240" w:lineRule="auto"/>
+              <w:cnfStyle w:val="000000000000" w:firstRow="0" w:lastRow="0" w:firstColumn="0" w:lastColumn="0" w:oddVBand="0" w:evenVBand="0" w:oddHBand="0" w:evenHBand="0" w:firstRowFirstColumn="0" w:firstRowLastColumn="0" w:lastRowFirstColumn="0" w:lastRowLastColumn="0"/>
+            </w:pPr>
+          </w:p>
+          <w:p>
+            <w:pPr>
+              <w:spacing w:line="240" w:lineRule="auto"/>
+              <w:cnfStyle w:val="000000000000" w:firstRow="0" w:lastRow="0" w:firstColumn="0" w:lastColumn="0" w:oddVBand="0" w:evenVBand="0" w:oddHBand="0" w:evenHBand="0" w:firstRowFirstColumn="0" w:firstRowLastColumn="0" w:lastRowFirstColumn="0" w:lastRowLastColumn="0"/>
+            </w:pPr>
+            <w:r>
+              <w:t>updateGrids()</w:t>
+            </w:r>
+          </w:p>
+          <w:p>
+            <w:pPr>
+              <w:spacing w:line="240" w:lineRule="auto"/>
+              <w:cnfStyle w:val="000000000000" w:firstRow="0" w:lastRow="0" w:firstColumn="0" w:lastColumn="0" w:oddVBand="0" w:evenVBand="0" w:oddHBand="0" w:evenHBand="0" w:firstRowFirstColumn="0" w:firstRowLastColumn="0" w:lastRowFirstColumn="0" w:lastRowLastColumn="0"/>
+            </w:pPr>
+          </w:p>
+          <w:p>
+            <w:pPr>
+              <w:spacing w:line="240" w:lineRule="auto"/>
+              <w:cnfStyle w:val="000000000000" w:firstRow="0" w:lastRow="0" w:firstColumn="0" w:lastColumn="0" w:oddVBand="0" w:evenVBand="0" w:oddHBand="0" w:evenHBand="0" w:firstRowFirstColumn="0" w:firstRowLastColumn="0" w:lastRowFirstColumn="0" w:lastRowLastColumn="0"/>
+            </w:pPr>
+            <w:r>
+              <w:t>updateTheGrid();</w:t>
+            </w:r>
+          </w:p>
+          <w:p>
+            <w:pPr>
+              <w:spacing w:line="240" w:lineRule="auto"/>
+              <w:cnfStyle w:val="000000000000" w:firstRow="0" w:lastRow="0" w:firstColumn="0" w:lastColumn="0" w:oddVBand="0" w:evenVBand="0" w:oddHBand="0" w:evenHBand="0" w:firstRowFirstColumn="0" w:firstRowLastColumn="0" w:lastRowFirstColumn="0" w:lastRowLastColumn="0"/>
+            </w:pPr>
+          </w:p>
+          <w:p>
+            <w:pPr>
+              <w:spacing w:line="240" w:lineRule="auto"/>
+              <w:cnfStyle w:val="000000000000" w:firstRow="0" w:lastRow="0" w:firstColumn="0" w:lastColumn="0" w:oddVBand="0" w:evenVBand="0" w:oddHBand="0" w:evenHBand="0" w:firstRowFirstColumn="0" w:firstRowLastColumn="0" w:lastRowFirstColumn="0" w:lastRowLastColumn="0"/>
+            </w:pPr>
+            <w:r>
+              <w:t>setSystem(bool)</w:t>
             </w:r>
           </w:p>
         </w:tc>
@@ -6570,14 +5456,12 @@
               <w:spacing w:line="240" w:lineRule="auto"/>
               <w:cnfStyle w:val="100000000000" w:firstRow="1" w:lastRow="0" w:firstColumn="0" w:lastColumn="0" w:oddVBand="0" w:evenVBand="0" w:oddHBand="0" w:evenHBand="0" w:firstRowFirstColumn="0" w:firstRowLastColumn="0" w:lastRowFirstColumn="0" w:lastRowLastColumn="0"/>
             </w:pPr>
-            <w:proofErr w:type="spellStart"/>
             <w:r>
               <w:rPr>
                 <w:highlight w:val="yellow"/>
               </w:rPr>
               <w:t>InventItem</w:t>
             </w:r>
-            <w:proofErr w:type="spellEnd"/>
           </w:p>
         </w:tc>
       </w:tr>
@@ -6662,43 +5546,22 @@
               <w:cnfStyle w:val="000000000000" w:firstRow="0" w:lastRow="0" w:firstColumn="0" w:lastColumn="0" w:oddVBand="0" w:evenVBand="0" w:oddHBand="0" w:evenHBand="0" w:firstRowFirstColumn="0" w:firstRowLastColumn="0" w:lastRowFirstColumn="0" w:lastRowLastColumn="0"/>
             </w:pPr>
             <w:r>
-              <w:t xml:space="preserve">A class that would keep all the different types of </w:t>
-            </w:r>
-            <w:proofErr w:type="gramStart"/>
-            <w:r>
-              <w:t>inventory</w:t>
-            </w:r>
-            <w:proofErr w:type="gramEnd"/>
-            <w:r>
-              <w:t xml:space="preserve"> and the common fields for them.</w:t>
-            </w:r>
-          </w:p>
-          <w:p>
-            <w:pPr>
-              <w:spacing w:line="240" w:lineRule="auto"/>
-              <w:cnfStyle w:val="000000000000" w:firstRow="0" w:lastRow="0" w:firstColumn="0" w:lastColumn="0" w:oddVBand="0" w:evenVBand="0" w:oddHBand="0" w:evenHBand="0" w:firstRowFirstColumn="0" w:firstRowLastColumn="0" w:lastRowFirstColumn="0" w:lastRowLastColumn="0"/>
-            </w:pPr>
-          </w:p>
-          <w:p>
-            <w:pPr>
-              <w:spacing w:line="240" w:lineRule="auto"/>
-              <w:cnfStyle w:val="000000000000" w:firstRow="0" w:lastRow="0" w:firstColumn="0" w:lastColumn="0" w:oddVBand="0" w:evenVBand="0" w:oddHBand="0" w:evenHBand="0" w:firstRowFirstColumn="0" w:firstRowLastColumn="0" w:lastRowFirstColumn="0" w:lastRowLastColumn="0"/>
-            </w:pPr>
-            <w:r>
-              <w:t xml:space="preserve">Unsure what items would need </w:t>
-            </w:r>
-            <w:proofErr w:type="spellStart"/>
-            <w:proofErr w:type="gramStart"/>
-            <w:r>
-              <w:t>there</w:t>
-            </w:r>
-            <w:proofErr w:type="gramEnd"/>
-            <w:r>
-              <w:t xml:space="preserve"> own</w:t>
-            </w:r>
-            <w:proofErr w:type="spellEnd"/>
-            <w:r>
-              <w:t xml:space="preserve"> child class, but will find out. This basic will be set up for items that can be used based on their own id, like keys.</w:t>
+              <w:t>A class that would keep all the different types of inventory and the common fields for them.</w:t>
+            </w:r>
+          </w:p>
+          <w:p>
+            <w:pPr>
+              <w:spacing w:line="240" w:lineRule="auto"/>
+              <w:cnfStyle w:val="000000000000" w:firstRow="0" w:lastRow="0" w:firstColumn="0" w:lastColumn="0" w:oddVBand="0" w:evenVBand="0" w:oddHBand="0" w:evenHBand="0" w:firstRowFirstColumn="0" w:firstRowLastColumn="0" w:lastRowFirstColumn="0" w:lastRowLastColumn="0"/>
+            </w:pPr>
+          </w:p>
+          <w:p>
+            <w:pPr>
+              <w:spacing w:line="240" w:lineRule="auto"/>
+              <w:cnfStyle w:val="000000000000" w:firstRow="0" w:lastRow="0" w:firstColumn="0" w:lastColumn="0" w:oddVBand="0" w:evenVBand="0" w:oddHBand="0" w:evenHBand="0" w:firstRowFirstColumn="0" w:firstRowLastColumn="0" w:lastRowFirstColumn="0" w:lastRowLastColumn="0"/>
+            </w:pPr>
+            <w:r>
+              <w:t>Unsure what items would need there own child class, but will find out. This basic will be set up for items that can be used based on their own id, like keys.</w:t>
             </w:r>
           </w:p>
         </w:tc>
@@ -6741,13 +5604,8 @@
               <w:cnfStyle w:val="000000000000" w:firstRow="0" w:lastRow="0" w:firstColumn="0" w:lastColumn="0" w:oddVBand="0" w:evenVBand="0" w:oddHBand="0" w:evenHBand="0" w:firstRowFirstColumn="0" w:firstRowLastColumn="0" w:lastRowFirstColumn="0" w:lastRowLastColumn="0"/>
             </w:pPr>
             <w:r>
-              <w:t xml:space="preserve">String </w:t>
-            </w:r>
-            <w:proofErr w:type="spellStart"/>
-            <w:r>
-              <w:t>nameID</w:t>
-            </w:r>
-            <w:proofErr w:type="spellEnd"/>
+              <w:t>String nameID</w:t>
+            </w:r>
           </w:p>
         </w:tc>
       </w:tr>
@@ -6831,43 +5689,23 @@
               <w:spacing w:line="240" w:lineRule="auto"/>
               <w:cnfStyle w:val="000000000000" w:firstRow="0" w:lastRow="0" w:firstColumn="0" w:lastColumn="0" w:oddVBand="0" w:evenVBand="0" w:oddHBand="0" w:evenHBand="0" w:firstRowFirstColumn="0" w:firstRowLastColumn="0" w:lastRowFirstColumn="0" w:lastRowLastColumn="0"/>
             </w:pPr>
-            <w:proofErr w:type="spellStart"/>
-            <w:proofErr w:type="gramStart"/>
-            <w:r>
-              <w:t>addToInventory</w:t>
-            </w:r>
-            <w:proofErr w:type="spellEnd"/>
-            <w:r>
-              <w:t>(</w:t>
-            </w:r>
-            <w:proofErr w:type="gramEnd"/>
-            <w:r>
-              <w:t>)</w:t>
-            </w:r>
-          </w:p>
-          <w:p>
-            <w:pPr>
-              <w:spacing w:line="240" w:lineRule="auto"/>
-              <w:cnfStyle w:val="000000000000" w:firstRow="0" w:lastRow="0" w:firstColumn="0" w:lastColumn="0" w:oddVBand="0" w:evenVBand="0" w:oddHBand="0" w:evenHBand="0" w:firstRowFirstColumn="0" w:firstRowLastColumn="0" w:lastRowFirstColumn="0" w:lastRowLastColumn="0"/>
-            </w:pPr>
-          </w:p>
-          <w:p>
-            <w:pPr>
-              <w:spacing w:line="240" w:lineRule="auto"/>
-              <w:cnfStyle w:val="000000000000" w:firstRow="0" w:lastRow="0" w:firstColumn="0" w:lastColumn="0" w:oddVBand="0" w:evenVBand="0" w:oddHBand="0" w:evenHBand="0" w:firstRowFirstColumn="0" w:firstRowLastColumn="0" w:lastRowFirstColumn="0" w:lastRowLastColumn="0"/>
-            </w:pPr>
-            <w:proofErr w:type="spellStart"/>
-            <w:proofErr w:type="gramStart"/>
-            <w:r>
-              <w:t>removeFromInventory</w:t>
-            </w:r>
-            <w:proofErr w:type="spellEnd"/>
-            <w:r>
-              <w:t>(</w:t>
-            </w:r>
-            <w:proofErr w:type="gramEnd"/>
-            <w:r>
-              <w:t>)</w:t>
+            <w:r>
+              <w:t>addToInventory()</w:t>
+            </w:r>
+          </w:p>
+          <w:p>
+            <w:pPr>
+              <w:spacing w:line="240" w:lineRule="auto"/>
+              <w:cnfStyle w:val="000000000000" w:firstRow="0" w:lastRow="0" w:firstColumn="0" w:lastColumn="0" w:oddVBand="0" w:evenVBand="0" w:oddHBand="0" w:evenHBand="0" w:firstRowFirstColumn="0" w:firstRowLastColumn="0" w:lastRowFirstColumn="0" w:lastRowLastColumn="0"/>
+            </w:pPr>
+          </w:p>
+          <w:p>
+            <w:pPr>
+              <w:spacing w:line="240" w:lineRule="auto"/>
+              <w:cnfStyle w:val="000000000000" w:firstRow="0" w:lastRow="0" w:firstColumn="0" w:lastColumn="0" w:oddVBand="0" w:evenVBand="0" w:oddHBand="0" w:evenHBand="0" w:firstRowFirstColumn="0" w:firstRowLastColumn="0" w:lastRowFirstColumn="0" w:lastRowLastColumn="0"/>
+            </w:pPr>
+            <w:r>
+              <w:t>removeFromInventory()</w:t>
             </w:r>
           </w:p>
         </w:tc>
@@ -7375,7 +6213,6 @@
   <w:style w:type="character" w:default="1" w:styleId="DefaultParagraphFont">
     <w:name w:val="Default Paragraph Font"/>
     <w:uiPriority w:val="1"/>
-    <w:semiHidden/>
     <w:unhideWhenUsed/>
   </w:style>
   <w:style w:type="table" w:default="1" w:styleId="TableNormal">

</xml_diff>

<commit_message>
Menu use for computer
+Computer Object Class for taking in string input and making messages or different affected objects, including the menu
+Screen Class for a screen.
+Saving of menu activity, except for the player pause menu. Requires that it has the 'player' tag in the object.
</commit_message>
<xml_diff>
--- a/Classes.docx
+++ b/Classes.docx
@@ -874,7 +874,10 @@
               <w:cnfStyle w:val="000000000000" w:firstRow="0" w:lastRow="0" w:firstColumn="0" w:lastColumn="0" w:oddVBand="0" w:evenVBand="0" w:oddHBand="0" w:evenHBand="0" w:firstRowFirstColumn="0" w:firstRowLastColumn="0" w:lastRowFirstColumn="0" w:lastRowLastColumn="0"/>
             </w:pPr>
             <w:r>
-              <w:t>ScreenClass obj</w:t>
+              <w:t>ComputerClass</w:t>
+            </w:r>
+            <w:r>
+              <w:t xml:space="preserve"> computer</w:t>
             </w:r>
           </w:p>
         </w:tc>
@@ -2789,14 +2792,13 @@
     <w:tbl>
       <w:tblPr>
         <w:tblStyle w:val="GridTable1Light"/>
-        <w:tblW w:w="0" w:type="auto"/>
+        <w:tblW w:w="6440" w:type="dxa"/>
         <w:tblLook w:val="04A0" w:firstRow="1" w:lastRow="0" w:firstColumn="1" w:lastColumn="0" w:noHBand="0" w:noVBand="1"/>
       </w:tblPr>
       <w:tblGrid>
-        <w:gridCol w:w="1400"/>
+        <w:gridCol w:w="1375"/>
         <w:gridCol w:w="2520"/>
-        <w:gridCol w:w="2520"/>
-        <w:gridCol w:w="2520"/>
+        <w:gridCol w:w="2600"/>
       </w:tblGrid>
       <w:tr>
         <w:trPr>
@@ -2856,26 +2858,13 @@
               <w:cnfStyle w:val="100000000000" w:firstRow="1" w:lastRow="0" w:firstColumn="0" w:lastColumn="0" w:oddVBand="0" w:evenVBand="0" w:oddHBand="0" w:evenHBand="0" w:firstRowFirstColumn="0" w:firstRowLastColumn="0" w:lastRowFirstColumn="0" w:lastRowLastColumn="0"/>
             </w:pPr>
             <w:r>
-              <w:t>HoldingInteractionClass</w:t>
-            </w:r>
-          </w:p>
-        </w:tc>
-        <w:tc>
-          <w:tcPr>
-            <w:tcW w:w="2520" w:type="dxa"/>
-            <w:tcBorders>
-              <w:top w:val="single" w:sz="4" w:space="0" w:color="999999" w:themeColor="text1" w:themeTint="66"/>
-              <w:left w:val="single" w:sz="4" w:space="0" w:color="999999" w:themeColor="text1" w:themeTint="66"/>
-              <w:right w:val="single" w:sz="4" w:space="0" w:color="999999" w:themeColor="text1" w:themeTint="66"/>
-            </w:tcBorders>
-          </w:tcPr>
-          <w:p>
-            <w:pPr>
-              <w:spacing w:line="240" w:lineRule="auto"/>
-              <w:cnfStyle w:val="100000000000" w:firstRow="1" w:lastRow="0" w:firstColumn="0" w:lastColumn="0" w:oddVBand="0" w:evenVBand="0" w:oddHBand="0" w:evenHBand="0" w:firstRowFirstColumn="0" w:firstRowLastColumn="0" w:lastRowFirstColumn="0" w:lastRowLastColumn="0"/>
-            </w:pPr>
-            <w:r>
-              <w:t>ItemInteractionClass</w:t>
+              <w:t>Num</w:t>
+            </w:r>
+            <w:r>
+              <w:t>Input</w:t>
+            </w:r>
+            <w:r>
+              <w:t>InteractionClass</w:t>
             </w:r>
           </w:p>
         </w:tc>
@@ -2938,27 +2927,7 @@
               <w:cnfStyle w:val="000000000000" w:firstRow="0" w:lastRow="0" w:firstColumn="0" w:lastColumn="0" w:oddVBand="0" w:evenVBand="0" w:oddHBand="0" w:evenHBand="0" w:firstRowFirstColumn="0" w:firstRowLastColumn="0" w:lastRowFirstColumn="0" w:lastRowLastColumn="0"/>
             </w:pPr>
             <w:r>
-              <w:t>HoldItemInteraction Class</w:t>
-            </w:r>
-          </w:p>
-        </w:tc>
-        <w:tc>
-          <w:tcPr>
-            <w:tcW w:w="2520" w:type="dxa"/>
-            <w:tcBorders>
-              <w:top w:val="single" w:sz="4" w:space="0" w:color="999999" w:themeColor="text1" w:themeTint="66"/>
-              <w:left w:val="single" w:sz="4" w:space="0" w:color="999999" w:themeColor="text1" w:themeTint="66"/>
-              <w:bottom w:val="single" w:sz="4" w:space="0" w:color="999999" w:themeColor="text1" w:themeTint="66"/>
-              <w:right w:val="single" w:sz="4" w:space="0" w:color="999999" w:themeColor="text1" w:themeTint="66"/>
-            </w:tcBorders>
-          </w:tcPr>
-          <w:p>
-            <w:pPr>
-              <w:spacing w:line="240" w:lineRule="auto"/>
-              <w:cnfStyle w:val="000000000000" w:firstRow="0" w:lastRow="0" w:firstColumn="0" w:lastColumn="0" w:oddVBand="0" w:evenVBand="0" w:oddHBand="0" w:evenHBand="0" w:firstRowFirstColumn="0" w:firstRowLastColumn="0" w:lastRowFirstColumn="0" w:lastRowLastColumn="0"/>
-            </w:pPr>
-            <w:r>
-              <w:t>HoldItemInteraction Class</w:t>
+              <w:t>InteractionClass</w:t>
             </w:r>
           </w:p>
         </w:tc>
@@ -3036,46 +3005,14 @@
               <w:cnfStyle w:val="000000000000" w:firstRow="0" w:lastRow="0" w:firstColumn="0" w:lastColumn="0" w:oddVBand="0" w:evenVBand="0" w:oddHBand="0" w:evenHBand="0" w:firstRowFirstColumn="0" w:firstRowLastColumn="0" w:lastRowFirstColumn="0" w:lastRowLastColumn="0"/>
             </w:pPr>
             <w:r>
-              <w:t>This class will determine actions for objects on which the player must hold the button to hold.</w:t>
-            </w:r>
-          </w:p>
-          <w:p>
-            <w:pPr>
-              <w:spacing w:line="240" w:lineRule="auto"/>
-              <w:cnfStyle w:val="000000000000" w:firstRow="0" w:lastRow="0" w:firstColumn="0" w:lastColumn="0" w:oddVBand="0" w:evenVBand="0" w:oddHBand="0" w:evenHBand="0" w:firstRowFirstColumn="0" w:firstRowLastColumn="0" w:lastRowFirstColumn="0" w:lastRowLastColumn="0"/>
-            </w:pPr>
-          </w:p>
-          <w:p>
-            <w:pPr>
-              <w:spacing w:line="240" w:lineRule="auto"/>
-              <w:cnfStyle w:val="000000000000" w:firstRow="0" w:lastRow="0" w:firstColumn="0" w:lastColumn="0" w:oddVBand="0" w:evenVBand="0" w:oddHBand="0" w:evenHBand="0" w:firstRowFirstColumn="0" w:firstRowLastColumn="0" w:lastRowFirstColumn="0" w:lastRowLastColumn="0"/>
-            </w:pPr>
-            <w:r>
-              <w:t xml:space="preserve">This, so far only works </w:t>
-            </w:r>
-            <w:r>
-              <w:t>for hinged based items.</w:t>
-            </w:r>
-          </w:p>
-        </w:tc>
-        <w:tc>
-          <w:tcPr>
-            <w:tcW w:w="2520" w:type="dxa"/>
-            <w:tcBorders>
-              <w:top w:val="single" w:sz="4" w:space="0" w:color="999999" w:themeColor="text1" w:themeTint="66"/>
-              <w:left w:val="single" w:sz="4" w:space="0" w:color="999999" w:themeColor="text1" w:themeTint="66"/>
-              <w:bottom w:val="single" w:sz="4" w:space="0" w:color="999999" w:themeColor="text1" w:themeTint="66"/>
-              <w:right w:val="single" w:sz="4" w:space="0" w:color="999999" w:themeColor="text1" w:themeTint="66"/>
-            </w:tcBorders>
-          </w:tcPr>
-          <w:p>
-            <w:pPr>
-              <w:spacing w:line="240" w:lineRule="auto"/>
-              <w:cnfStyle w:val="000000000000" w:firstRow="0" w:lastRow="0" w:firstColumn="0" w:lastColumn="0" w:oddVBand="0" w:evenVBand="0" w:oddHBand="0" w:evenHBand="0" w:firstRowFirstColumn="0" w:firstRowLastColumn="0" w:lastRowFirstColumn="0" w:lastRowLastColumn="0"/>
-            </w:pPr>
-            <w:r>
-              <w:t>This class determines actions for all item interactions that can be held in a position or player’s hand.</w:t>
-            </w:r>
+              <w:t>This uses an interact to input a number</w:t>
+            </w:r>
+          </w:p>
+          <w:p>
+            <w:pPr>
+              <w:spacing w:line="240" w:lineRule="auto"/>
+              <w:cnfStyle w:val="000000000000" w:firstRow="0" w:lastRow="0" w:firstColumn="0" w:lastColumn="0" w:oddVBand="0" w:evenVBand="0" w:oddHBand="0" w:evenHBand="0" w:firstRowFirstColumn="0" w:firstRowLastColumn="0" w:lastRowFirstColumn="0" w:lastRowLastColumn="0"/>
+            </w:pPr>
           </w:p>
         </w:tc>
       </w:tr>
@@ -3214,23 +3151,27 @@
               <w:spacing w:line="240" w:lineRule="auto"/>
               <w:cnfStyle w:val="000000000000" w:firstRow="0" w:lastRow="0" w:firstColumn="0" w:lastColumn="0" w:oddVBand="0" w:evenVBand="0" w:oddHBand="0" w:evenHBand="0" w:firstRowFirstColumn="0" w:firstRowLastColumn="0" w:lastRowFirstColumn="0" w:lastRowLastColumn="0"/>
             </w:pPr>
-          </w:p>
-        </w:tc>
-        <w:tc>
-          <w:tcPr>
-            <w:tcW w:w="2520" w:type="dxa"/>
-            <w:tcBorders>
-              <w:top w:val="single" w:sz="4" w:space="0" w:color="999999" w:themeColor="text1" w:themeTint="66"/>
-              <w:left w:val="single" w:sz="4" w:space="0" w:color="999999" w:themeColor="text1" w:themeTint="66"/>
-              <w:bottom w:val="single" w:sz="4" w:space="0" w:color="999999" w:themeColor="text1" w:themeTint="66"/>
-              <w:right w:val="single" w:sz="4" w:space="0" w:color="999999" w:themeColor="text1" w:themeTint="66"/>
-            </w:tcBorders>
-          </w:tcPr>
-          <w:p>
-            <w:pPr>
-              <w:spacing w:line="240" w:lineRule="auto"/>
-              <w:cnfStyle w:val="000000000000" w:firstRow="0" w:lastRow="0" w:firstColumn="0" w:lastColumn="0" w:oddVBand="0" w:evenVBand="0" w:oddHBand="0" w:evenHBand="0" w:firstRowFirstColumn="0" w:firstRowLastColumn="0" w:lastRowFirstColumn="0" w:lastRowLastColumn="0"/>
-            </w:pPr>
+            <w:r>
+              <w:t>int</w:t>
+            </w:r>
+            <w:r>
+              <w:t xml:space="preserve"> input</w:t>
+            </w:r>
+          </w:p>
+          <w:p>
+            <w:pPr>
+              <w:spacing w:line="240" w:lineRule="auto"/>
+              <w:cnfStyle w:val="000000000000" w:firstRow="0" w:lastRow="0" w:firstColumn="0" w:lastColumn="0" w:oddVBand="0" w:evenVBand="0" w:oddHBand="0" w:evenHBand="0" w:firstRowFirstColumn="0" w:firstRowLastColumn="0" w:lastRowFirstColumn="0" w:lastRowLastColumn="0"/>
+            </w:pPr>
+          </w:p>
+          <w:p>
+            <w:pPr>
+              <w:spacing w:line="240" w:lineRule="auto"/>
+              <w:cnfStyle w:val="000000000000" w:firstRow="0" w:lastRow="0" w:firstColumn="0" w:lastColumn="0" w:oddVBand="0" w:evenVBand="0" w:oddHBand="0" w:evenHBand="0" w:firstRowFirstColumn="0" w:firstRowLastColumn="0" w:lastRowFirstColumn="0" w:lastRowLastColumn="0"/>
+            </w:pPr>
+            <w:r>
+              <w:t>ScreenClass obj</w:t>
+            </w:r>
           </w:p>
         </w:tc>
       </w:tr>
@@ -3290,23 +3231,6 @@
             </w:pPr>
           </w:p>
         </w:tc>
-        <w:tc>
-          <w:tcPr>
-            <w:tcW w:w="2520" w:type="dxa"/>
-            <w:tcBorders>
-              <w:top w:val="single" w:sz="4" w:space="0" w:color="999999" w:themeColor="text1" w:themeTint="66"/>
-              <w:left w:val="single" w:sz="4" w:space="0" w:color="999999" w:themeColor="text1" w:themeTint="66"/>
-              <w:bottom w:val="single" w:sz="4" w:space="0" w:color="999999" w:themeColor="text1" w:themeTint="66"/>
-              <w:right w:val="single" w:sz="4" w:space="0" w:color="999999" w:themeColor="text1" w:themeTint="66"/>
-            </w:tcBorders>
-          </w:tcPr>
-          <w:p>
-            <w:pPr>
-              <w:spacing w:line="240" w:lineRule="auto"/>
-              <w:cnfStyle w:val="000000000000" w:firstRow="0" w:lastRow="0" w:firstColumn="0" w:lastColumn="0" w:oddVBand="0" w:evenVBand="0" w:oddHBand="0" w:evenHBand="0" w:firstRowFirstColumn="0" w:firstRowLastColumn="0" w:lastRowFirstColumn="0" w:lastRowLastColumn="0"/>
-            </w:pPr>
-          </w:p>
-        </w:tc>
       </w:tr>
       <w:tr>
         <w:tc>
@@ -3380,23 +3304,9 @@
               <w:spacing w:line="240" w:lineRule="auto"/>
               <w:cnfStyle w:val="000000000000" w:firstRow="0" w:lastRow="0" w:firstColumn="0" w:lastColumn="0" w:oddVBand="0" w:evenVBand="0" w:oddHBand="0" w:evenHBand="0" w:firstRowFirstColumn="0" w:firstRowLastColumn="0" w:lastRowFirstColumn="0" w:lastRowLastColumn="0"/>
             </w:pPr>
-          </w:p>
-        </w:tc>
-        <w:tc>
-          <w:tcPr>
-            <w:tcW w:w="2520" w:type="dxa"/>
-            <w:tcBorders>
-              <w:top w:val="single" w:sz="4" w:space="0" w:color="999999" w:themeColor="text1" w:themeTint="66"/>
-              <w:left w:val="single" w:sz="4" w:space="0" w:color="999999" w:themeColor="text1" w:themeTint="66"/>
-              <w:bottom w:val="single" w:sz="4" w:space="0" w:color="999999" w:themeColor="text1" w:themeTint="66"/>
-              <w:right w:val="single" w:sz="4" w:space="0" w:color="999999" w:themeColor="text1" w:themeTint="66"/>
-            </w:tcBorders>
-          </w:tcPr>
-          <w:p>
-            <w:pPr>
-              <w:spacing w:line="240" w:lineRule="auto"/>
-              <w:cnfStyle w:val="000000000000" w:firstRow="0" w:lastRow="0" w:firstColumn="0" w:lastColumn="0" w:oddVBand="0" w:evenVBand="0" w:oddHBand="0" w:evenHBand="0" w:firstRowFirstColumn="0" w:firstRowLastColumn="0" w:lastRowFirstColumn="0" w:lastRowLastColumn="0"/>
-            </w:pPr>
+            <w:r>
+              <w:t>setInput(input)</w:t>
+            </w:r>
           </w:p>
         </w:tc>
       </w:tr>
@@ -3453,23 +3363,9 @@
               <w:spacing w:line="240" w:lineRule="auto"/>
               <w:cnfStyle w:val="000000000000" w:firstRow="0" w:lastRow="0" w:firstColumn="0" w:lastColumn="0" w:oddVBand="0" w:evenVBand="0" w:oddHBand="0" w:evenHBand="0" w:firstRowFirstColumn="0" w:firstRowLastColumn="0" w:lastRowFirstColumn="0" w:lastRowLastColumn="0"/>
             </w:pPr>
-          </w:p>
-        </w:tc>
-        <w:tc>
-          <w:tcPr>
-            <w:tcW w:w="2520" w:type="dxa"/>
-            <w:tcBorders>
-              <w:top w:val="single" w:sz="4" w:space="0" w:color="999999" w:themeColor="text1" w:themeTint="66"/>
-              <w:left w:val="single" w:sz="4" w:space="0" w:color="999999" w:themeColor="text1" w:themeTint="66"/>
-              <w:bottom w:val="single" w:sz="4" w:space="0" w:color="999999" w:themeColor="text1" w:themeTint="66"/>
-              <w:right w:val="single" w:sz="4" w:space="0" w:color="999999" w:themeColor="text1" w:themeTint="66"/>
-            </w:tcBorders>
-          </w:tcPr>
-          <w:p>
-            <w:pPr>
-              <w:spacing w:line="240" w:lineRule="auto"/>
-              <w:cnfStyle w:val="000000000000" w:firstRow="0" w:lastRow="0" w:firstColumn="0" w:lastColumn="0" w:oddVBand="0" w:evenVBand="0" w:oddHBand="0" w:evenHBand="0" w:firstRowFirstColumn="0" w:firstRowLastColumn="0" w:lastRowFirstColumn="0" w:lastRowLastColumn="0"/>
-            </w:pPr>
+            <w:r>
+              <w:t>D</w:t>
+            </w:r>
           </w:p>
         </w:tc>
       </w:tr>
@@ -3653,9 +3549,6 @@
               <w:spacing w:line="240" w:lineRule="auto"/>
               <w:cnfStyle w:val="000000000000" w:firstRow="0" w:lastRow="0" w:firstColumn="0" w:lastColumn="0" w:oddVBand="0" w:evenVBand="0" w:oddHBand="0" w:evenHBand="0" w:firstRowFirstColumn="0" w:firstRowLastColumn="0" w:lastRowFirstColumn="0" w:lastRowLastColumn="0"/>
             </w:pPr>
-            <w:r>
-              <w:t>EnergyObject</w:t>
-            </w:r>
           </w:p>
         </w:tc>
         <w:tc>
@@ -3874,39 +3767,6 @@
               <w:t>Text text_</w:t>
             </w:r>
           </w:p>
-          <w:p>
-            <w:pPr>
-              <w:spacing w:line="240" w:lineRule="auto"/>
-              <w:cnfStyle w:val="000000000000" w:firstRow="0" w:lastRow="0" w:firstColumn="0" w:lastColumn="0" w:oddVBand="0" w:evenVBand="0" w:oddHBand="0" w:evenHBand="0" w:firstRowFirstColumn="0" w:firstRowLastColumn="0" w:lastRowFirstColumn="0" w:lastRowLastColumn="0"/>
-            </w:pPr>
-            <w:r>
-              <w:t>Int inputSize</w:t>
-            </w:r>
-          </w:p>
-          <w:p>
-            <w:pPr>
-              <w:spacing w:line="240" w:lineRule="auto"/>
-              <w:cnfStyle w:val="000000000000" w:firstRow="0" w:lastRow="0" w:firstColumn="0" w:lastColumn="0" w:oddVBand="0" w:evenVBand="0" w:oddHBand="0" w:evenHBand="0" w:firstRowFirstColumn="0" w:firstRowLastColumn="0" w:lastRowFirstColumn="0" w:lastRowLastColumn="0"/>
-            </w:pPr>
-            <w:r>
-              <w:t>String commandCode</w:t>
-            </w:r>
-          </w:p>
-          <w:p>
-            <w:pPr>
-              <w:spacing w:line="240" w:lineRule="auto"/>
-              <w:cnfStyle w:val="000000000000" w:firstRow="0" w:lastRow="0" w:firstColumn="0" w:lastColumn="0" w:oddVBand="0" w:evenVBand="0" w:oddHBand="0" w:evenHBand="0" w:firstRowFirstColumn="0" w:firstRowLastColumn="0" w:lastRowFirstColumn="0" w:lastRowLastColumn="0"/>
-            </w:pPr>
-            <w:r>
-              <w:t>String currentCode</w:t>
-            </w:r>
-          </w:p>
-          <w:p>
-            <w:pPr>
-              <w:spacing w:line="240" w:lineRule="auto"/>
-              <w:cnfStyle w:val="000000000000" w:firstRow="0" w:lastRow="0" w:firstColumn="0" w:lastColumn="0" w:oddVBand="0" w:evenVBand="0" w:oddHBand="0" w:evenHBand="0" w:firstRowFirstColumn="0" w:firstRowLastColumn="0" w:lastRowFirstColumn="0" w:lastRowLastColumn="0"/>
-            </w:pPr>
-          </w:p>
         </w:tc>
         <w:tc>
           <w:tcPr>
@@ -4042,24 +3902,6 @@
               <w:spacing w:line="240" w:lineRule="auto"/>
               <w:cnfStyle w:val="000000000000" w:firstRow="0" w:lastRow="0" w:firstColumn="0" w:lastColumn="0" w:oddVBand="0" w:evenVBand="0" w:oddHBand="0" w:evenHBand="0" w:firstRowFirstColumn="0" w:firstRowLastColumn="0" w:lastRowFirstColumn="0" w:lastRowLastColumn="0"/>
             </w:pPr>
-            <w:r>
-              <w:t>setEnergyManager</w:t>
-            </w:r>
-          </w:p>
-          <w:p>
-            <w:pPr>
-              <w:spacing w:line="240" w:lineRule="auto"/>
-              <w:cnfStyle w:val="000000000000" w:firstRow="0" w:lastRow="0" w:firstColumn="0" w:lastColumn="0" w:oddVBand="0" w:evenVBand="0" w:oddHBand="0" w:evenHBand="0" w:firstRowFirstColumn="0" w:firstRowLastColumn="0" w:lastRowFirstColumn="0" w:lastRowLastColumn="0"/>
-            </w:pPr>
-            <w:r>
-              <w:t>(GridManager)</w:t>
-            </w:r>
-          </w:p>
-          <w:p>
-            <w:pPr>
-              <w:spacing w:line="240" w:lineRule="auto"/>
-              <w:cnfStyle w:val="000000000000" w:firstRow="0" w:lastRow="0" w:firstColumn="0" w:lastColumn="0" w:oddVBand="0" w:evenVBand="0" w:oddHBand="0" w:evenHBand="0" w:firstRowFirstColumn="0" w:firstRowLastColumn="0" w:lastRowFirstColumn="0" w:lastRowLastColumn="0"/>
-            </w:pPr>
           </w:p>
         </w:tc>
         <w:tc>
@@ -4148,49 +3990,7 @@
               <w:cnfStyle w:val="000000000000" w:firstRow="0" w:lastRow="0" w:firstColumn="0" w:lastColumn="0" w:oddVBand="0" w:evenVBand="0" w:oddHBand="0" w:evenHBand="0" w:firstRowFirstColumn="0" w:firstRowLastColumn="0" w:lastRowFirstColumn="0" w:lastRowLastColumn="0"/>
             </w:pPr>
             <w:r>
-              <w:t>addString(string)</w:t>
-            </w:r>
-          </w:p>
-          <w:p>
-            <w:pPr>
-              <w:spacing w:line="240" w:lineRule="auto"/>
-              <w:cnfStyle w:val="000000000000" w:firstRow="0" w:lastRow="0" w:firstColumn="0" w:lastColumn="0" w:oddVBand="0" w:evenVBand="0" w:oddHBand="0" w:evenHBand="0" w:firstRowFirstColumn="0" w:firstRowLastColumn="0" w:lastRowFirstColumn="0" w:lastRowLastColumn="0"/>
-            </w:pPr>
-            <w:r>
-              <w:t>clearString()</w:t>
-            </w:r>
-          </w:p>
-          <w:p>
-            <w:pPr>
-              <w:spacing w:line="240" w:lineRule="auto"/>
-              <w:cnfStyle w:val="000000000000" w:firstRow="0" w:lastRow="0" w:firstColumn="0" w:lastColumn="0" w:oddVBand="0" w:evenVBand="0" w:oddHBand="0" w:evenHBand="0" w:firstRowFirstColumn="0" w:firstRowLastColumn="0" w:lastRowFirstColumn="0" w:lastRowLastColumn="0"/>
-            </w:pPr>
-            <w:r>
-              <w:t>bool isCurrentCode()</w:t>
-            </w:r>
-          </w:p>
-          <w:p>
-            <w:pPr>
-              <w:spacing w:line="240" w:lineRule="auto"/>
-              <w:cnfStyle w:val="000000000000" w:firstRow="0" w:lastRow="0" w:firstColumn="0" w:lastColumn="0" w:oddVBand="0" w:evenVBand="0" w:oddHBand="0" w:evenHBand="0" w:firstRowFirstColumn="0" w:firstRowLastColumn="0" w:lastRowFirstColumn="0" w:lastRowLastColumn="0"/>
-            </w:pPr>
-            <w:r>
               <w:t>displayText(string)</w:t>
-            </w:r>
-          </w:p>
-          <w:p>
-            <w:pPr>
-              <w:spacing w:line="240" w:lineRule="auto"/>
-              <w:cnfStyle w:val="000000000000" w:firstRow="0" w:lastRow="0" w:firstColumn="0" w:lastColumn="0" w:oddVBand="0" w:evenVBand="0" w:oddHBand="0" w:evenHBand="0" w:firstRowFirstColumn="0" w:firstRowLastColumn="0" w:lastRowFirstColumn="0" w:lastRowLastColumn="0"/>
-            </w:pPr>
-          </w:p>
-          <w:p>
-            <w:pPr>
-              <w:spacing w:line="240" w:lineRule="auto"/>
-              <w:cnfStyle w:val="000000000000" w:firstRow="0" w:lastRow="0" w:firstColumn="0" w:lastColumn="0" w:oddVBand="0" w:evenVBand="0" w:oddHBand="0" w:evenHBand="0" w:firstRowFirstColumn="0" w:firstRowLastColumn="0" w:lastRowFirstColumn="0" w:lastRowLastColumn="0"/>
-            </w:pPr>
-            <w:r>
-              <w:t>powerObject(bool)</w:t>
             </w:r>
           </w:p>
         </w:tc>
@@ -4300,9 +4100,10 @@
         <w:tblLook w:val="04A0" w:firstRow="1" w:lastRow="0" w:firstColumn="1" w:lastColumn="0" w:noHBand="0" w:noVBand="1"/>
       </w:tblPr>
       <w:tblGrid>
-        <w:gridCol w:w="1409"/>
-        <w:gridCol w:w="2576"/>
-        <w:gridCol w:w="2564"/>
+        <w:gridCol w:w="1408"/>
+        <w:gridCol w:w="2553"/>
+        <w:gridCol w:w="2538"/>
+        <w:gridCol w:w="2517"/>
       </w:tblGrid>
       <w:tr>
         <w:trPr>
@@ -4311,7 +4112,7 @@
         <w:tc>
           <w:tcPr>
             <w:cnfStyle w:val="001000000000" w:firstRow="0" w:lastRow="0" w:firstColumn="1" w:lastColumn="0" w:oddVBand="0" w:evenVBand="0" w:oddHBand="0" w:evenHBand="0" w:firstRowFirstColumn="0" w:firstRowLastColumn="0" w:lastRowFirstColumn="0" w:lastRowLastColumn="0"/>
-            <w:tcW w:w="1409" w:type="dxa"/>
+            <w:tcW w:w="1408" w:type="dxa"/>
             <w:tcBorders>
               <w:top w:val="single" w:sz="4" w:space="0" w:color="999999" w:themeColor="text1" w:themeTint="66"/>
               <w:left w:val="single" w:sz="4" w:space="0" w:color="999999" w:themeColor="text1" w:themeTint="66"/>
@@ -4330,7 +4131,7 @@
         </w:tc>
         <w:tc>
           <w:tcPr>
-            <w:tcW w:w="2576" w:type="dxa"/>
+            <w:tcW w:w="2553" w:type="dxa"/>
             <w:tcBorders>
               <w:top w:val="single" w:sz="4" w:space="0" w:color="999999" w:themeColor="text1" w:themeTint="66"/>
               <w:left w:val="single" w:sz="4" w:space="0" w:color="999999" w:themeColor="text1" w:themeTint="66"/>
@@ -4350,7 +4151,7 @@
         </w:tc>
         <w:tc>
           <w:tcPr>
-            <w:tcW w:w="2564" w:type="dxa"/>
+            <w:tcW w:w="2538" w:type="dxa"/>
             <w:tcBorders>
               <w:top w:val="single" w:sz="4" w:space="0" w:color="999999" w:themeColor="text1" w:themeTint="66"/>
               <w:left w:val="single" w:sz="4" w:space="0" w:color="999999" w:themeColor="text1" w:themeTint="66"/>
@@ -4364,6 +4165,25 @@
             </w:pPr>
             <w:r>
               <w:t>Lock Class</w:t>
+            </w:r>
+          </w:p>
+        </w:tc>
+        <w:tc>
+          <w:tcPr>
+            <w:tcW w:w="2517" w:type="dxa"/>
+            <w:tcBorders>
+              <w:top w:val="single" w:sz="4" w:space="0" w:color="999999" w:themeColor="text1" w:themeTint="66"/>
+              <w:left w:val="single" w:sz="4" w:space="0" w:color="999999" w:themeColor="text1" w:themeTint="66"/>
+              <w:right w:val="single" w:sz="4" w:space="0" w:color="999999" w:themeColor="text1" w:themeTint="66"/>
+            </w:tcBorders>
+          </w:tcPr>
+          <w:p>
+            <w:pPr>
+              <w:spacing w:line="240" w:lineRule="auto"/>
+              <w:cnfStyle w:val="100000000000" w:firstRow="1" w:lastRow="0" w:firstColumn="0" w:lastColumn="0" w:oddVBand="0" w:evenVBand="0" w:oddHBand="0" w:evenHBand="0" w:firstRowFirstColumn="0" w:firstRowLastColumn="0" w:lastRowFirstColumn="0" w:lastRowLastColumn="0"/>
+            </w:pPr>
+            <w:r>
+              <w:t>Computer Class</w:t>
             </w:r>
           </w:p>
         </w:tc>
@@ -4372,7 +4192,7 @@
         <w:tc>
           <w:tcPr>
             <w:cnfStyle w:val="001000000000" w:firstRow="0" w:lastRow="0" w:firstColumn="1" w:lastColumn="0" w:oddVBand="0" w:evenVBand="0" w:oddHBand="0" w:evenHBand="0" w:firstRowFirstColumn="0" w:firstRowLastColumn="0" w:lastRowFirstColumn="0" w:lastRowLastColumn="0"/>
-            <w:tcW w:w="1409" w:type="dxa"/>
+            <w:tcW w:w="1408" w:type="dxa"/>
             <w:tcBorders>
               <w:top w:val="single" w:sz="4" w:space="0" w:color="999999" w:themeColor="text1" w:themeTint="66"/>
               <w:left w:val="single" w:sz="4" w:space="0" w:color="999999" w:themeColor="text1" w:themeTint="66"/>
@@ -4392,7 +4212,7 @@
         </w:tc>
         <w:tc>
           <w:tcPr>
-            <w:tcW w:w="2576" w:type="dxa"/>
+            <w:tcW w:w="2553" w:type="dxa"/>
             <w:tcBorders>
               <w:top w:val="single" w:sz="4" w:space="0" w:color="999999" w:themeColor="text1" w:themeTint="66"/>
               <w:left w:val="single" w:sz="4" w:space="0" w:color="999999" w:themeColor="text1" w:themeTint="66"/>
@@ -4413,7 +4233,7 @@
         </w:tc>
         <w:tc>
           <w:tcPr>
-            <w:tcW w:w="2564" w:type="dxa"/>
+            <w:tcW w:w="2538" w:type="dxa"/>
             <w:tcBorders>
               <w:top w:val="single" w:sz="4" w:space="0" w:color="999999" w:themeColor="text1" w:themeTint="66"/>
               <w:left w:val="single" w:sz="4" w:space="0" w:color="999999" w:themeColor="text1" w:themeTint="66"/>
@@ -4428,6 +4248,29 @@
             </w:pPr>
             <w:r>
               <w:t>Energy Object</w:t>
+            </w:r>
+          </w:p>
+        </w:tc>
+        <w:tc>
+          <w:tcPr>
+            <w:tcW w:w="2517" w:type="dxa"/>
+            <w:tcBorders>
+              <w:top w:val="single" w:sz="4" w:space="0" w:color="999999" w:themeColor="text1" w:themeTint="66"/>
+              <w:left w:val="single" w:sz="4" w:space="0" w:color="999999" w:themeColor="text1" w:themeTint="66"/>
+              <w:bottom w:val="single" w:sz="4" w:space="0" w:color="999999" w:themeColor="text1" w:themeTint="66"/>
+              <w:right w:val="single" w:sz="4" w:space="0" w:color="999999" w:themeColor="text1" w:themeTint="66"/>
+            </w:tcBorders>
+          </w:tcPr>
+          <w:p>
+            <w:pPr>
+              <w:spacing w:line="240" w:lineRule="auto"/>
+              <w:cnfStyle w:val="000000000000" w:firstRow="0" w:lastRow="0" w:firstColumn="0" w:lastColumn="0" w:oddVBand="0" w:evenVBand="0" w:oddHBand="0" w:evenHBand="0" w:firstRowFirstColumn="0" w:firstRowLastColumn="0" w:lastRowFirstColumn="0" w:lastRowLastColumn="0"/>
+            </w:pPr>
+            <w:r>
+              <w:t>Energy</w:t>
+            </w:r>
+            <w:r>
+              <w:t>Object</w:t>
             </w:r>
           </w:p>
         </w:tc>
@@ -4436,7 +4279,7 @@
         <w:tc>
           <w:tcPr>
             <w:cnfStyle w:val="001000000000" w:firstRow="0" w:lastRow="0" w:firstColumn="1" w:lastColumn="0" w:oddVBand="0" w:evenVBand="0" w:oddHBand="0" w:evenHBand="0" w:firstRowFirstColumn="0" w:firstRowLastColumn="0" w:lastRowFirstColumn="0" w:lastRowLastColumn="0"/>
-            <w:tcW w:w="1409" w:type="dxa"/>
+            <w:tcW w:w="1408" w:type="dxa"/>
             <w:tcBorders>
               <w:top w:val="single" w:sz="4" w:space="0" w:color="999999" w:themeColor="text1" w:themeTint="66"/>
               <w:left w:val="single" w:sz="4" w:space="0" w:color="999999" w:themeColor="text1" w:themeTint="66"/>
@@ -4456,7 +4299,7 @@
         </w:tc>
         <w:tc>
           <w:tcPr>
-            <w:tcW w:w="2576" w:type="dxa"/>
+            <w:tcW w:w="2553" w:type="dxa"/>
             <w:tcBorders>
               <w:top w:val="single" w:sz="4" w:space="0" w:color="999999" w:themeColor="text1" w:themeTint="66"/>
               <w:left w:val="single" w:sz="4" w:space="0" w:color="999999" w:themeColor="text1" w:themeTint="66"/>
@@ -4477,7 +4320,7 @@
         </w:tc>
         <w:tc>
           <w:tcPr>
-            <w:tcW w:w="2564" w:type="dxa"/>
+            <w:tcW w:w="2538" w:type="dxa"/>
             <w:tcBorders>
               <w:top w:val="single" w:sz="4" w:space="0" w:color="999999" w:themeColor="text1" w:themeTint="66"/>
               <w:left w:val="single" w:sz="4" w:space="0" w:color="999999" w:themeColor="text1" w:themeTint="66"/>
@@ -4492,6 +4335,47 @@
             </w:pPr>
             <w:r>
               <w:t>When activated, this object would change the permissions of a specific interaction to stop the player from using it until it is unlocked again.</w:t>
+            </w:r>
+          </w:p>
+        </w:tc>
+        <w:tc>
+          <w:tcPr>
+            <w:tcW w:w="2517" w:type="dxa"/>
+            <w:tcBorders>
+              <w:top w:val="single" w:sz="4" w:space="0" w:color="999999" w:themeColor="text1" w:themeTint="66"/>
+              <w:left w:val="single" w:sz="4" w:space="0" w:color="999999" w:themeColor="text1" w:themeTint="66"/>
+              <w:bottom w:val="single" w:sz="4" w:space="0" w:color="999999" w:themeColor="text1" w:themeTint="66"/>
+              <w:right w:val="single" w:sz="4" w:space="0" w:color="999999" w:themeColor="text1" w:themeTint="66"/>
+            </w:tcBorders>
+          </w:tcPr>
+          <w:p>
+            <w:pPr>
+              <w:spacing w:line="240" w:lineRule="auto"/>
+              <w:cnfStyle w:val="000000000000" w:firstRow="0" w:lastRow="0" w:firstColumn="0" w:lastColumn="0" w:oddVBand="0" w:evenVBand="0" w:oddHBand="0" w:evenHBand="0" w:firstRowFirstColumn="0" w:firstRowLastColumn="0" w:lastRowFirstColumn="0" w:lastRowLastColumn="0"/>
+            </w:pPr>
+            <w:r>
+              <w:t>This is the parent class for all the computer children. This will including managing text, validating inputs and such for different computer types.</w:t>
+            </w:r>
+          </w:p>
+          <w:p>
+            <w:pPr>
+              <w:spacing w:line="240" w:lineRule="auto"/>
+              <w:cnfStyle w:val="000000000000" w:firstRow="0" w:lastRow="0" w:firstColumn="0" w:lastColumn="0" w:oddVBand="0" w:evenVBand="0" w:oddHBand="0" w:evenHBand="0" w:firstRowFirstColumn="0" w:firstRowLastColumn="0" w:lastRowFirstColumn="0" w:lastRowLastColumn="0"/>
+            </w:pPr>
+            <w:r>
+              <w:t>This only validates for text</w:t>
+            </w:r>
+          </w:p>
+          <w:p>
+            <w:pPr>
+              <w:spacing w:line="240" w:lineRule="auto"/>
+              <w:cnfStyle w:val="000000000000" w:firstRow="0" w:lastRow="0" w:firstColumn="0" w:lastColumn="0" w:oddVBand="0" w:evenVBand="0" w:oddHBand="0" w:evenHBand="0" w:firstRowFirstColumn="0" w:firstRowLastColumn="0" w:lastRowFirstColumn="0" w:lastRowLastColumn="0"/>
+            </w:pPr>
+            <w:r>
+              <w:t>This includes the computer and keypad</w:t>
+            </w:r>
+            <w:r>
+              <w:t xml:space="preserve"> types.</w:t>
             </w:r>
           </w:p>
         </w:tc>
@@ -4500,7 +4384,7 @@
         <w:tc>
           <w:tcPr>
             <w:cnfStyle w:val="001000000000" w:firstRow="0" w:lastRow="0" w:firstColumn="1" w:lastColumn="0" w:oddVBand="0" w:evenVBand="0" w:oddHBand="0" w:evenHBand="0" w:firstRowFirstColumn="0" w:firstRowLastColumn="0" w:lastRowFirstColumn="0" w:lastRowLastColumn="0"/>
-            <w:tcW w:w="1409" w:type="dxa"/>
+            <w:tcW w:w="1408" w:type="dxa"/>
             <w:tcBorders>
               <w:top w:val="single" w:sz="4" w:space="0" w:color="999999" w:themeColor="text1" w:themeTint="66"/>
               <w:left w:val="single" w:sz="4" w:space="0" w:color="999999" w:themeColor="text1" w:themeTint="66"/>
@@ -4520,7 +4404,7 @@
         </w:tc>
         <w:tc>
           <w:tcPr>
-            <w:tcW w:w="2576" w:type="dxa"/>
+            <w:tcW w:w="2553" w:type="dxa"/>
             <w:tcBorders>
               <w:top w:val="single" w:sz="4" w:space="0" w:color="999999" w:themeColor="text1" w:themeTint="66"/>
               <w:left w:val="single" w:sz="4" w:space="0" w:color="999999" w:themeColor="text1" w:themeTint="66"/>
@@ -4541,19 +4425,109 @@
         </w:tc>
         <w:tc>
           <w:tcPr>
-            <w:tcW w:w="2564" w:type="dxa"/>
-            <w:tcBorders>
-              <w:top w:val="single" w:sz="4" w:space="0" w:color="999999" w:themeColor="text1" w:themeTint="66"/>
-              <w:left w:val="single" w:sz="4" w:space="0" w:color="999999" w:themeColor="text1" w:themeTint="66"/>
-              <w:bottom w:val="single" w:sz="4" w:space="0" w:color="999999" w:themeColor="text1" w:themeTint="66"/>
-              <w:right w:val="single" w:sz="4" w:space="0" w:color="999999" w:themeColor="text1" w:themeTint="66"/>
-            </w:tcBorders>
-          </w:tcPr>
-          <w:p>
-            <w:pPr>
-              <w:spacing w:line="240" w:lineRule="auto"/>
-              <w:cnfStyle w:val="000000000000" w:firstRow="0" w:lastRow="0" w:firstColumn="0" w:lastColumn="0" w:oddVBand="0" w:evenVBand="0" w:oddHBand="0" w:evenHBand="0" w:firstRowFirstColumn="0" w:firstRowLastColumn="0" w:lastRowFirstColumn="0" w:lastRowLastColumn="0"/>
-            </w:pPr>
+            <w:tcW w:w="2538" w:type="dxa"/>
+            <w:tcBorders>
+              <w:top w:val="single" w:sz="4" w:space="0" w:color="999999" w:themeColor="text1" w:themeTint="66"/>
+              <w:left w:val="single" w:sz="4" w:space="0" w:color="999999" w:themeColor="text1" w:themeTint="66"/>
+              <w:bottom w:val="single" w:sz="4" w:space="0" w:color="999999" w:themeColor="text1" w:themeTint="66"/>
+              <w:right w:val="single" w:sz="4" w:space="0" w:color="999999" w:themeColor="text1" w:themeTint="66"/>
+            </w:tcBorders>
+          </w:tcPr>
+          <w:p>
+            <w:pPr>
+              <w:spacing w:line="240" w:lineRule="auto"/>
+              <w:cnfStyle w:val="000000000000" w:firstRow="0" w:lastRow="0" w:firstColumn="0" w:lastColumn="0" w:oddVBand="0" w:evenVBand="0" w:oddHBand="0" w:evenHBand="0" w:firstRowFirstColumn="0" w:firstRowLastColumn="0" w:lastRowFirstColumn="0" w:lastRowLastColumn="0"/>
+            </w:pPr>
+          </w:p>
+        </w:tc>
+        <w:tc>
+          <w:tcPr>
+            <w:tcW w:w="2517" w:type="dxa"/>
+            <w:tcBorders>
+              <w:top w:val="single" w:sz="4" w:space="0" w:color="999999" w:themeColor="text1" w:themeTint="66"/>
+              <w:left w:val="single" w:sz="4" w:space="0" w:color="999999" w:themeColor="text1" w:themeTint="66"/>
+              <w:bottom w:val="single" w:sz="4" w:space="0" w:color="999999" w:themeColor="text1" w:themeTint="66"/>
+              <w:right w:val="single" w:sz="4" w:space="0" w:color="999999" w:themeColor="text1" w:themeTint="66"/>
+            </w:tcBorders>
+          </w:tcPr>
+          <w:p>
+            <w:pPr>
+              <w:spacing w:line="240" w:lineRule="auto"/>
+              <w:cnfStyle w:val="000000000000" w:firstRow="0" w:lastRow="0" w:firstColumn="0" w:lastColumn="0" w:oddVBand="0" w:evenVBand="0" w:oddHBand="0" w:evenHBand="0" w:firstRowFirstColumn="0" w:firstRowLastColumn="0" w:lastRowFirstColumn="0" w:lastRowLastColumn="0"/>
+            </w:pPr>
+            <w:r>
+              <w:t>ScreenObject screen</w:t>
+            </w:r>
+          </w:p>
+          <w:p>
+            <w:pPr>
+              <w:spacing w:line="240" w:lineRule="auto"/>
+              <w:cnfStyle w:val="000000000000" w:firstRow="0" w:lastRow="0" w:firstColumn="0" w:lastColumn="0" w:oddVBand="0" w:evenVBand="0" w:oddHBand="0" w:evenHBand="0" w:firstRowFirstColumn="0" w:firstRowLastColumn="0" w:lastRowFirstColumn="0" w:lastRowLastColumn="0"/>
+            </w:pPr>
+          </w:p>
+          <w:p>
+            <w:pPr>
+              <w:spacing w:line="240" w:lineRule="auto"/>
+              <w:cnfStyle w:val="000000000000" w:firstRow="0" w:lastRow="0" w:firstColumn="0" w:lastColumn="0" w:oddVBand="0" w:evenVBand="0" w:oddHBand="0" w:evenHBand="0" w:firstRowFirstColumn="0" w:firstRowLastColumn="0" w:lastRowFirstColumn="0" w:lastRowLastColumn="0"/>
+            </w:pPr>
+            <w:r>
+              <w:t>String[] msgs</w:t>
+            </w:r>
+          </w:p>
+          <w:p>
+            <w:pPr>
+              <w:spacing w:line="240" w:lineRule="auto"/>
+              <w:cnfStyle w:val="000000000000" w:firstRow="0" w:lastRow="0" w:firstColumn="0" w:lastColumn="0" w:oddVBand="0" w:evenVBand="0" w:oddHBand="0" w:evenHBand="0" w:firstRowFirstColumn="0" w:firstRowLastColumn="0" w:lastRowFirstColumn="0" w:lastRowLastColumn="0"/>
+            </w:pPr>
+            <w:r>
+              <w:t>String[] codes</w:t>
+            </w:r>
+          </w:p>
+          <w:p>
+            <w:pPr>
+              <w:spacing w:line="240" w:lineRule="auto"/>
+              <w:cnfStyle w:val="000000000000" w:firstRow="0" w:lastRow="0" w:firstColumn="0" w:lastColumn="0" w:oddVBand="0" w:evenVBand="0" w:oddHBand="0" w:evenHBand="0" w:firstRowFirstColumn="0" w:firstRowLastColumn="0" w:lastRowFirstColumn="0" w:lastRowLastColumn="0"/>
+            </w:pPr>
+          </w:p>
+          <w:p>
+            <w:pPr>
+              <w:spacing w:line="240" w:lineRule="auto"/>
+              <w:cnfStyle w:val="000000000000" w:firstRow="0" w:lastRow="0" w:firstColumn="0" w:lastColumn="0" w:oddVBand="0" w:evenVBand="0" w:oddHBand="0" w:evenHBand="0" w:firstRowFirstColumn="0" w:firstRowLastColumn="0" w:lastRowFirstColumn="0" w:lastRowLastColumn="0"/>
+            </w:pPr>
+            <w:r>
+              <w:t>String currentString</w:t>
+            </w:r>
+          </w:p>
+          <w:p>
+            <w:pPr>
+              <w:spacing w:line="240" w:lineRule="auto"/>
+              <w:cnfStyle w:val="000000000000" w:firstRow="0" w:lastRow="0" w:firstColumn="0" w:lastColumn="0" w:oddVBand="0" w:evenVBand="0" w:oddHBand="0" w:evenHBand="0" w:firstRowFirstColumn="0" w:firstRowLastColumn="0" w:lastRowFirstColumn="0" w:lastRowLastColumn="0"/>
+            </w:pPr>
+            <w:r>
+              <w:t>Int inputSize</w:t>
+            </w:r>
+          </w:p>
+          <w:p>
+            <w:pPr>
+              <w:spacing w:line="240" w:lineRule="auto"/>
+              <w:cnfStyle w:val="000000000000" w:firstRow="0" w:lastRow="0" w:firstColumn="0" w:lastColumn="0" w:oddVBand="0" w:evenVBand="0" w:oddHBand="0" w:evenHBand="0" w:firstRowFirstColumn="0" w:firstRowLastColumn="0" w:lastRowFirstColumn="0" w:lastRowLastColumn="0"/>
+            </w:pPr>
+          </w:p>
+          <w:p>
+            <w:pPr>
+              <w:spacing w:line="240" w:lineRule="auto"/>
+              <w:cnfStyle w:val="000000000000" w:firstRow="0" w:lastRow="0" w:firstColumn="0" w:lastColumn="0" w:oddVBand="0" w:evenVBand="0" w:oddHBand="0" w:evenHBand="0" w:firstRowFirstColumn="0" w:firstRowLastColumn="0" w:lastRowFirstColumn="0" w:lastRowLastColumn="0"/>
+            </w:pPr>
+          </w:p>
+          <w:p>
+            <w:pPr>
+              <w:spacing w:line="240" w:lineRule="auto"/>
+              <w:cnfStyle w:val="000000000000" w:firstRow="0" w:lastRow="0" w:firstColumn="0" w:lastColumn="0" w:oddVBand="0" w:evenVBand="0" w:oddHBand="0" w:evenHBand="0" w:firstRowFirstColumn="0" w:firstRowLastColumn="0" w:lastRowFirstColumn="0" w:lastRowLastColumn="0"/>
+            </w:pPr>
+            <w:r>
+              <w:lastRenderedPageBreak/>
+              <w:t>EnergyObjectClass AffectedObj</w:t>
+            </w:r>
           </w:p>
         </w:tc>
       </w:tr>
@@ -4561,57 +4535,105 @@
         <w:tc>
           <w:tcPr>
             <w:cnfStyle w:val="001000000000" w:firstRow="0" w:lastRow="0" w:firstColumn="1" w:lastColumn="0" w:oddVBand="0" w:evenVBand="0" w:oddHBand="0" w:evenHBand="0" w:firstRowFirstColumn="0" w:firstRowLastColumn="0" w:lastRowFirstColumn="0" w:lastRowLastColumn="0"/>
-            <w:tcW w:w="1409" w:type="dxa"/>
-            <w:tcBorders>
-              <w:top w:val="single" w:sz="4" w:space="0" w:color="999999" w:themeColor="text1" w:themeTint="66"/>
-              <w:left w:val="single" w:sz="4" w:space="0" w:color="999999" w:themeColor="text1" w:themeTint="66"/>
-              <w:bottom w:val="single" w:sz="4" w:space="0" w:color="999999" w:themeColor="text1" w:themeTint="66"/>
-              <w:right w:val="single" w:sz="4" w:space="0" w:color="999999" w:themeColor="text1" w:themeTint="66"/>
-            </w:tcBorders>
-            <w:hideMark/>
-          </w:tcPr>
-          <w:p>
-            <w:pPr>
-              <w:spacing w:line="240" w:lineRule="auto"/>
-            </w:pPr>
-            <w:r>
+            <w:tcW w:w="1408" w:type="dxa"/>
+            <w:tcBorders>
+              <w:top w:val="single" w:sz="4" w:space="0" w:color="999999" w:themeColor="text1" w:themeTint="66"/>
+              <w:left w:val="single" w:sz="4" w:space="0" w:color="999999" w:themeColor="text1" w:themeTint="66"/>
+              <w:bottom w:val="single" w:sz="4" w:space="0" w:color="999999" w:themeColor="text1" w:themeTint="66"/>
+              <w:right w:val="single" w:sz="4" w:space="0" w:color="999999" w:themeColor="text1" w:themeTint="66"/>
+            </w:tcBorders>
+            <w:hideMark/>
+          </w:tcPr>
+          <w:p>
+            <w:pPr>
+              <w:spacing w:line="240" w:lineRule="auto"/>
+            </w:pPr>
+            <w:r>
+              <w:lastRenderedPageBreak/>
               <w:t>Constructors</w:t>
             </w:r>
           </w:p>
         </w:tc>
         <w:tc>
           <w:tcPr>
-            <w:tcW w:w="2576" w:type="dxa"/>
-            <w:tcBorders>
-              <w:top w:val="single" w:sz="4" w:space="0" w:color="999999" w:themeColor="text1" w:themeTint="66"/>
-              <w:left w:val="single" w:sz="4" w:space="0" w:color="999999" w:themeColor="text1" w:themeTint="66"/>
-              <w:bottom w:val="single" w:sz="4" w:space="0" w:color="999999" w:themeColor="text1" w:themeTint="66"/>
-              <w:right w:val="single" w:sz="4" w:space="0" w:color="999999" w:themeColor="text1" w:themeTint="66"/>
-            </w:tcBorders>
-            <w:hideMark/>
-          </w:tcPr>
-          <w:p>
-            <w:pPr>
-              <w:spacing w:line="240" w:lineRule="auto"/>
-              <w:cnfStyle w:val="000000000000" w:firstRow="0" w:lastRow="0" w:firstColumn="0" w:lastColumn="0" w:oddVBand="0" w:evenVBand="0" w:oddHBand="0" w:evenHBand="0" w:firstRowFirstColumn="0" w:firstRowLastColumn="0" w:lastRowFirstColumn="0" w:lastRowLastColumn="0"/>
-            </w:pPr>
-          </w:p>
-        </w:tc>
-        <w:tc>
-          <w:tcPr>
-            <w:tcW w:w="2564" w:type="dxa"/>
-            <w:tcBorders>
-              <w:top w:val="single" w:sz="4" w:space="0" w:color="999999" w:themeColor="text1" w:themeTint="66"/>
-              <w:left w:val="single" w:sz="4" w:space="0" w:color="999999" w:themeColor="text1" w:themeTint="66"/>
-              <w:bottom w:val="single" w:sz="4" w:space="0" w:color="999999" w:themeColor="text1" w:themeTint="66"/>
-              <w:right w:val="single" w:sz="4" w:space="0" w:color="999999" w:themeColor="text1" w:themeTint="66"/>
-            </w:tcBorders>
-          </w:tcPr>
-          <w:p>
-            <w:pPr>
-              <w:spacing w:line="240" w:lineRule="auto"/>
-              <w:cnfStyle w:val="000000000000" w:firstRow="0" w:lastRow="0" w:firstColumn="0" w:lastColumn="0" w:oddVBand="0" w:evenVBand="0" w:oddHBand="0" w:evenHBand="0" w:firstRowFirstColumn="0" w:firstRowLastColumn="0" w:lastRowFirstColumn="0" w:lastRowLastColumn="0"/>
-            </w:pPr>
+            <w:tcW w:w="2553" w:type="dxa"/>
+            <w:tcBorders>
+              <w:top w:val="single" w:sz="4" w:space="0" w:color="999999" w:themeColor="text1" w:themeTint="66"/>
+              <w:left w:val="single" w:sz="4" w:space="0" w:color="999999" w:themeColor="text1" w:themeTint="66"/>
+              <w:bottom w:val="single" w:sz="4" w:space="0" w:color="999999" w:themeColor="text1" w:themeTint="66"/>
+              <w:right w:val="single" w:sz="4" w:space="0" w:color="999999" w:themeColor="text1" w:themeTint="66"/>
+            </w:tcBorders>
+            <w:hideMark/>
+          </w:tcPr>
+          <w:p>
+            <w:pPr>
+              <w:spacing w:line="240" w:lineRule="auto"/>
+              <w:cnfStyle w:val="000000000000" w:firstRow="0" w:lastRow="0" w:firstColumn="0" w:lastColumn="0" w:oddVBand="0" w:evenVBand="0" w:oddHBand="0" w:evenHBand="0" w:firstRowFirstColumn="0" w:firstRowLastColumn="0" w:lastRowFirstColumn="0" w:lastRowLastColumn="0"/>
+            </w:pPr>
+          </w:p>
+        </w:tc>
+        <w:tc>
+          <w:tcPr>
+            <w:tcW w:w="2538" w:type="dxa"/>
+            <w:tcBorders>
+              <w:top w:val="single" w:sz="4" w:space="0" w:color="999999" w:themeColor="text1" w:themeTint="66"/>
+              <w:left w:val="single" w:sz="4" w:space="0" w:color="999999" w:themeColor="text1" w:themeTint="66"/>
+              <w:bottom w:val="single" w:sz="4" w:space="0" w:color="999999" w:themeColor="text1" w:themeTint="66"/>
+              <w:right w:val="single" w:sz="4" w:space="0" w:color="999999" w:themeColor="text1" w:themeTint="66"/>
+            </w:tcBorders>
+          </w:tcPr>
+          <w:p>
+            <w:pPr>
+              <w:spacing w:line="240" w:lineRule="auto"/>
+              <w:cnfStyle w:val="000000000000" w:firstRow="0" w:lastRow="0" w:firstColumn="0" w:lastColumn="0" w:oddVBand="0" w:evenVBand="0" w:oddHBand="0" w:evenHBand="0" w:firstRowFirstColumn="0" w:firstRowLastColumn="0" w:lastRowFirstColumn="0" w:lastRowLastColumn="0"/>
+            </w:pPr>
+          </w:p>
+        </w:tc>
+        <w:tc>
+          <w:tcPr>
+            <w:tcW w:w="2517" w:type="dxa"/>
+            <w:tcBorders>
+              <w:top w:val="single" w:sz="4" w:space="0" w:color="999999" w:themeColor="text1" w:themeTint="66"/>
+              <w:left w:val="single" w:sz="4" w:space="0" w:color="999999" w:themeColor="text1" w:themeTint="66"/>
+              <w:bottom w:val="single" w:sz="4" w:space="0" w:color="999999" w:themeColor="text1" w:themeTint="66"/>
+              <w:right w:val="single" w:sz="4" w:space="0" w:color="999999" w:themeColor="text1" w:themeTint="66"/>
+            </w:tcBorders>
+          </w:tcPr>
+          <w:p>
+            <w:pPr>
+              <w:spacing w:line="240" w:lineRule="auto"/>
+              <w:cnfStyle w:val="000000000000" w:firstRow="0" w:lastRow="0" w:firstColumn="0" w:lastColumn="0" w:oddVBand="0" w:evenVBand="0" w:oddHBand="0" w:evenHBand="0" w:firstRowFirstColumn="0" w:firstRowLastColumn="0" w:lastRowFirstColumn="0" w:lastRowLastColumn="0"/>
+            </w:pPr>
+            <w:r>
+              <w:t>getAffectObj()</w:t>
+            </w:r>
+          </w:p>
+          <w:p>
+            <w:pPr>
+              <w:spacing w:line="240" w:lineRule="auto"/>
+              <w:cnfStyle w:val="000000000000" w:firstRow="0" w:lastRow="0" w:firstColumn="0" w:lastColumn="0" w:oddVBand="0" w:evenVBand="0" w:oddHBand="0" w:evenHBand="0" w:firstRowFirstColumn="0" w:firstRowLastColumn="0" w:lastRowFirstColumn="0" w:lastRowLastColumn="0"/>
+            </w:pPr>
+            <w:r>
+              <w:t>setEnergyManager()</w:t>
+            </w:r>
+          </w:p>
+          <w:p>
+            <w:pPr>
+              <w:spacing w:line="240" w:lineRule="auto"/>
+              <w:cnfStyle w:val="000000000000" w:firstRow="0" w:lastRow="0" w:firstColumn="0" w:lastColumn="0" w:oddVBand="0" w:evenVBand="0" w:oddHBand="0" w:evenHBand="0" w:firstRowFirstColumn="0" w:firstRowLastColumn="0" w:lastRowFirstColumn="0" w:lastRowLastColumn="0"/>
+            </w:pPr>
+            <w:r>
+              <w:t>setIsOn()</w:t>
+            </w:r>
+          </w:p>
+          <w:p>
+            <w:pPr>
+              <w:spacing w:line="240" w:lineRule="auto"/>
+              <w:cnfStyle w:val="000000000000" w:firstRow="0" w:lastRow="0" w:firstColumn="0" w:lastColumn="0" w:oddVBand="0" w:evenVBand="0" w:oddHBand="0" w:evenHBand="0" w:firstRowFirstColumn="0" w:firstRowLastColumn="0" w:lastRowFirstColumn="0" w:lastRowLastColumn="0"/>
+            </w:pPr>
+            <w:r>
+              <w:t>getCurrentCode()</w:t>
+            </w:r>
           </w:p>
         </w:tc>
       </w:tr>
@@ -4619,7 +4641,7 @@
         <w:tc>
           <w:tcPr>
             <w:cnfStyle w:val="001000000000" w:firstRow="0" w:lastRow="0" w:firstColumn="1" w:lastColumn="0" w:oddVBand="0" w:evenVBand="0" w:oddHBand="0" w:evenHBand="0" w:firstRowFirstColumn="0" w:firstRowLastColumn="0" w:lastRowFirstColumn="0" w:lastRowLastColumn="0"/>
-            <w:tcW w:w="1409" w:type="dxa"/>
+            <w:tcW w:w="1408" w:type="dxa"/>
             <w:tcBorders>
               <w:top w:val="single" w:sz="4" w:space="0" w:color="999999" w:themeColor="text1" w:themeTint="66"/>
               <w:left w:val="single" w:sz="4" w:space="0" w:color="999999" w:themeColor="text1" w:themeTint="66"/>
@@ -4639,36 +4661,104 @@
         </w:tc>
         <w:tc>
           <w:tcPr>
-            <w:tcW w:w="2576" w:type="dxa"/>
-            <w:tcBorders>
-              <w:top w:val="single" w:sz="4" w:space="0" w:color="999999" w:themeColor="text1" w:themeTint="66"/>
-              <w:left w:val="single" w:sz="4" w:space="0" w:color="999999" w:themeColor="text1" w:themeTint="66"/>
-              <w:bottom w:val="single" w:sz="4" w:space="0" w:color="999999" w:themeColor="text1" w:themeTint="66"/>
-              <w:right w:val="single" w:sz="4" w:space="0" w:color="999999" w:themeColor="text1" w:themeTint="66"/>
-            </w:tcBorders>
-          </w:tcPr>
-          <w:p>
-            <w:pPr>
-              <w:spacing w:line="240" w:lineRule="auto"/>
-              <w:cnfStyle w:val="000000000000" w:firstRow="0" w:lastRow="0" w:firstColumn="0" w:lastColumn="0" w:oddVBand="0" w:evenVBand="0" w:oddHBand="0" w:evenHBand="0" w:firstRowFirstColumn="0" w:firstRowLastColumn="0" w:lastRowFirstColumn="0" w:lastRowLastColumn="0"/>
-            </w:pPr>
-          </w:p>
-        </w:tc>
-        <w:tc>
-          <w:tcPr>
-            <w:tcW w:w="2564" w:type="dxa"/>
-            <w:tcBorders>
-              <w:top w:val="single" w:sz="4" w:space="0" w:color="999999" w:themeColor="text1" w:themeTint="66"/>
-              <w:left w:val="single" w:sz="4" w:space="0" w:color="999999" w:themeColor="text1" w:themeTint="66"/>
-              <w:bottom w:val="single" w:sz="4" w:space="0" w:color="999999" w:themeColor="text1" w:themeTint="66"/>
-              <w:right w:val="single" w:sz="4" w:space="0" w:color="999999" w:themeColor="text1" w:themeTint="66"/>
-            </w:tcBorders>
-          </w:tcPr>
-          <w:p>
-            <w:pPr>
-              <w:spacing w:line="240" w:lineRule="auto"/>
-              <w:cnfStyle w:val="000000000000" w:firstRow="0" w:lastRow="0" w:firstColumn="0" w:lastColumn="0" w:oddVBand="0" w:evenVBand="0" w:oddHBand="0" w:evenHBand="0" w:firstRowFirstColumn="0" w:firstRowLastColumn="0" w:lastRowFirstColumn="0" w:lastRowLastColumn="0"/>
-            </w:pPr>
+            <w:tcW w:w="2553" w:type="dxa"/>
+            <w:tcBorders>
+              <w:top w:val="single" w:sz="4" w:space="0" w:color="999999" w:themeColor="text1" w:themeTint="66"/>
+              <w:left w:val="single" w:sz="4" w:space="0" w:color="999999" w:themeColor="text1" w:themeTint="66"/>
+              <w:bottom w:val="single" w:sz="4" w:space="0" w:color="999999" w:themeColor="text1" w:themeTint="66"/>
+              <w:right w:val="single" w:sz="4" w:space="0" w:color="999999" w:themeColor="text1" w:themeTint="66"/>
+            </w:tcBorders>
+          </w:tcPr>
+          <w:p>
+            <w:pPr>
+              <w:spacing w:line="240" w:lineRule="auto"/>
+              <w:cnfStyle w:val="000000000000" w:firstRow="0" w:lastRow="0" w:firstColumn="0" w:lastColumn="0" w:oddVBand="0" w:evenVBand="0" w:oddHBand="0" w:evenHBand="0" w:firstRowFirstColumn="0" w:firstRowLastColumn="0" w:lastRowFirstColumn="0" w:lastRowLastColumn="0"/>
+            </w:pPr>
+          </w:p>
+        </w:tc>
+        <w:tc>
+          <w:tcPr>
+            <w:tcW w:w="2538" w:type="dxa"/>
+            <w:tcBorders>
+              <w:top w:val="single" w:sz="4" w:space="0" w:color="999999" w:themeColor="text1" w:themeTint="66"/>
+              <w:left w:val="single" w:sz="4" w:space="0" w:color="999999" w:themeColor="text1" w:themeTint="66"/>
+              <w:bottom w:val="single" w:sz="4" w:space="0" w:color="999999" w:themeColor="text1" w:themeTint="66"/>
+              <w:right w:val="single" w:sz="4" w:space="0" w:color="999999" w:themeColor="text1" w:themeTint="66"/>
+            </w:tcBorders>
+          </w:tcPr>
+          <w:p>
+            <w:pPr>
+              <w:spacing w:line="240" w:lineRule="auto"/>
+              <w:cnfStyle w:val="000000000000" w:firstRow="0" w:lastRow="0" w:firstColumn="0" w:lastColumn="0" w:oddVBand="0" w:evenVBand="0" w:oddHBand="0" w:evenHBand="0" w:firstRowFirstColumn="0" w:firstRowLastColumn="0" w:lastRowFirstColumn="0" w:lastRowLastColumn="0"/>
+            </w:pPr>
+          </w:p>
+        </w:tc>
+        <w:tc>
+          <w:tcPr>
+            <w:tcW w:w="2517" w:type="dxa"/>
+            <w:tcBorders>
+              <w:top w:val="single" w:sz="4" w:space="0" w:color="999999" w:themeColor="text1" w:themeTint="66"/>
+              <w:left w:val="single" w:sz="4" w:space="0" w:color="999999" w:themeColor="text1" w:themeTint="66"/>
+              <w:bottom w:val="single" w:sz="4" w:space="0" w:color="999999" w:themeColor="text1" w:themeTint="66"/>
+              <w:right w:val="single" w:sz="4" w:space="0" w:color="999999" w:themeColor="text1" w:themeTint="66"/>
+            </w:tcBorders>
+          </w:tcPr>
+          <w:p>
+            <w:pPr>
+              <w:spacing w:line="240" w:lineRule="auto"/>
+              <w:cnfStyle w:val="000000000000" w:firstRow="0" w:lastRow="0" w:firstColumn="0" w:lastColumn="0" w:oddVBand="0" w:evenVBand="0" w:oddHBand="0" w:evenHBand="0" w:firstRowFirstColumn="0" w:firstRowLastColumn="0" w:lastRowFirstColumn="0" w:lastRowLastColumn="0"/>
+            </w:pPr>
+            <w:r>
+              <w:t>add</w:t>
+            </w:r>
+            <w:r>
+              <w:t>String()</w:t>
+            </w:r>
+          </w:p>
+          <w:p>
+            <w:pPr>
+              <w:spacing w:line="240" w:lineRule="auto"/>
+              <w:cnfStyle w:val="000000000000" w:firstRow="0" w:lastRow="0" w:firstColumn="0" w:lastColumn="0" w:oddVBand="0" w:evenVBand="0" w:oddHBand="0" w:evenHBand="0" w:firstRowFirstColumn="0" w:firstRowLastColumn="0" w:lastRowFirstColumn="0" w:lastRowLastColumn="0"/>
+            </w:pPr>
+            <w:r>
+              <w:t>removeString()</w:t>
+            </w:r>
+          </w:p>
+          <w:p>
+            <w:pPr>
+              <w:spacing w:line="240" w:lineRule="auto"/>
+              <w:cnfStyle w:val="000000000000" w:firstRow="0" w:lastRow="0" w:firstColumn="0" w:lastColumn="0" w:oddVBand="0" w:evenVBand="0" w:oddHBand="0" w:evenHBand="0" w:firstRowFirstColumn="0" w:firstRowLastColumn="0" w:lastRowFirstColumn="0" w:lastRowLastColumn="0"/>
+            </w:pPr>
+            <w:r>
+              <w:t>clearString()</w:t>
+            </w:r>
+          </w:p>
+          <w:p>
+            <w:pPr>
+              <w:spacing w:line="240" w:lineRule="auto"/>
+              <w:cnfStyle w:val="000000000000" w:firstRow="0" w:lastRow="0" w:firstColumn="0" w:lastColumn="0" w:oddVBand="0" w:evenVBand="0" w:oddHBand="0" w:evenHBand="0" w:firstRowFirstColumn="0" w:firstRowLastColumn="0" w:lastRowFirstColumn="0" w:lastRowLastColumn="0"/>
+            </w:pPr>
+            <w:r>
+              <w:t>validateCode()</w:t>
+            </w:r>
+          </w:p>
+          <w:p>
+            <w:pPr>
+              <w:spacing w:line="240" w:lineRule="auto"/>
+              <w:cnfStyle w:val="000000000000" w:firstRow="0" w:lastRow="0" w:firstColumn="0" w:lastColumn="0" w:oddVBand="0" w:evenVBand="0" w:oddHBand="0" w:evenHBand="0" w:firstRowFirstColumn="0" w:firstRowLastColumn="0" w:lastRowFirstColumn="0" w:lastRowLastColumn="0"/>
+            </w:pPr>
+            <w:r>
+              <w:t>isCurrentCode()</w:t>
+            </w:r>
+          </w:p>
+          <w:p>
+            <w:pPr>
+              <w:spacing w:line="240" w:lineRule="auto"/>
+              <w:cnfStyle w:val="000000000000" w:firstRow="0" w:lastRow="0" w:firstColumn="0" w:lastColumn="0" w:oddVBand="0" w:evenVBand="0" w:oddHBand="0" w:evenHBand="0" w:firstRowFirstColumn="0" w:firstRowLastColumn="0" w:lastRowFirstColumn="0" w:lastRowLastColumn="0"/>
+            </w:pPr>
+            <w:r>
+              <w:t>powerObject(bool)</w:t>
+            </w:r>
           </w:p>
         </w:tc>
       </w:tr>
@@ -6451,6 +6541,996 @@
       </w:tr>
     </w:tbl>
     <w:p/>
+    <w:p>
+      <w:pPr>
+        <w:spacing w:line="259" w:lineRule="auto"/>
+      </w:pPr>
+      <w:r>
+        <w:br w:type="page"/>
+      </w:r>
+    </w:p>
+    <w:p>
+      <w:pPr>
+        <w:pStyle w:val="Heading2"/>
+      </w:pPr>
+      <w:r>
+        <w:lastRenderedPageBreak/>
+        <w:t>Menu Classes</w:t>
+      </w:r>
+    </w:p>
+    <w:tbl>
+      <w:tblPr>
+        <w:tblStyle w:val="GridTable1Light"/>
+        <w:tblW w:w="0" w:type="auto"/>
+        <w:tblLook w:val="04A0" w:firstRow="1" w:lastRow="0" w:firstColumn="1" w:lastColumn="0" w:noHBand="0" w:noVBand="1"/>
+      </w:tblPr>
+      <w:tblGrid>
+        <w:gridCol w:w="1386"/>
+        <w:gridCol w:w="2356"/>
+        <w:gridCol w:w="1548"/>
+        <w:gridCol w:w="1800"/>
+        <w:gridCol w:w="1926"/>
+      </w:tblGrid>
+      <w:tr>
+        <w:trPr>
+          <w:cnfStyle w:val="100000000000" w:firstRow="1" w:lastRow="0" w:firstColumn="0" w:lastColumn="0" w:oddVBand="0" w:evenVBand="0" w:oddHBand="0" w:evenHBand="0" w:firstRowFirstColumn="0" w:firstRowLastColumn="0" w:lastRowFirstColumn="0" w:lastRowLastColumn="0"/>
+        </w:trPr>
+        <w:tc>
+          <w:tcPr>
+            <w:cnfStyle w:val="001000000000" w:firstRow="0" w:lastRow="0" w:firstColumn="1" w:lastColumn="0" w:oddVBand="0" w:evenVBand="0" w:oddHBand="0" w:evenHBand="0" w:firstRowFirstColumn="0" w:firstRowLastColumn="0" w:lastRowFirstColumn="0" w:lastRowLastColumn="0"/>
+            <w:tcW w:w="1387" w:type="dxa"/>
+            <w:tcBorders>
+              <w:top w:val="single" w:sz="4" w:space="0" w:color="999999" w:themeColor="text1" w:themeTint="66"/>
+              <w:left w:val="single" w:sz="4" w:space="0" w:color="999999" w:themeColor="text1" w:themeTint="66"/>
+              <w:right w:val="single" w:sz="4" w:space="0" w:color="999999" w:themeColor="text1" w:themeTint="66"/>
+            </w:tcBorders>
+            <w:hideMark/>
+          </w:tcPr>
+          <w:p>
+            <w:pPr>
+              <w:spacing w:line="240" w:lineRule="auto"/>
+            </w:pPr>
+            <w:r>
+              <w:t>Class</w:t>
+            </w:r>
+          </w:p>
+        </w:tc>
+        <w:tc>
+          <w:tcPr>
+            <w:tcW w:w="2367" w:type="dxa"/>
+            <w:tcBorders>
+              <w:top w:val="single" w:sz="4" w:space="0" w:color="999999" w:themeColor="text1" w:themeTint="66"/>
+              <w:left w:val="single" w:sz="4" w:space="0" w:color="999999" w:themeColor="text1" w:themeTint="66"/>
+              <w:right w:val="single" w:sz="4" w:space="0" w:color="999999" w:themeColor="text1" w:themeTint="66"/>
+            </w:tcBorders>
+            <w:hideMark/>
+          </w:tcPr>
+          <w:p>
+            <w:pPr>
+              <w:spacing w:line="240" w:lineRule="auto"/>
+              <w:cnfStyle w:val="100000000000" w:firstRow="1" w:lastRow="0" w:firstColumn="0" w:lastColumn="0" w:oddVBand="0" w:evenVBand="0" w:oddHBand="0" w:evenHBand="0" w:firstRowFirstColumn="0" w:firstRowLastColumn="0" w:lastRowFirstColumn="0" w:lastRowLastColumn="0"/>
+            </w:pPr>
+            <w:r>
+              <w:t>MenuManager</w:t>
+            </w:r>
+          </w:p>
+        </w:tc>
+        <w:tc>
+          <w:tcPr>
+            <w:tcW w:w="1486" w:type="dxa"/>
+            <w:tcBorders>
+              <w:top w:val="single" w:sz="4" w:space="0" w:color="999999" w:themeColor="text1" w:themeTint="66"/>
+              <w:left w:val="single" w:sz="4" w:space="0" w:color="999999" w:themeColor="text1" w:themeTint="66"/>
+              <w:right w:val="single" w:sz="4" w:space="0" w:color="999999" w:themeColor="text1" w:themeTint="66"/>
+            </w:tcBorders>
+          </w:tcPr>
+          <w:p>
+            <w:pPr>
+              <w:spacing w:line="240" w:lineRule="auto"/>
+              <w:cnfStyle w:val="100000000000" w:firstRow="1" w:lastRow="0" w:firstColumn="0" w:lastColumn="0" w:oddVBand="0" w:evenVBand="0" w:oddHBand="0" w:evenHBand="0" w:firstRowFirstColumn="0" w:firstRowLastColumn="0" w:lastRowFirstColumn="0" w:lastRowLastColumn="0"/>
+            </w:pPr>
+            <w:r>
+              <w:t>MenuClass</w:t>
+            </w:r>
+          </w:p>
+        </w:tc>
+        <w:tc>
+          <w:tcPr>
+            <w:tcW w:w="1824" w:type="dxa"/>
+            <w:tcBorders>
+              <w:top w:val="single" w:sz="4" w:space="0" w:color="999999" w:themeColor="text1" w:themeTint="66"/>
+              <w:left w:val="single" w:sz="4" w:space="0" w:color="999999" w:themeColor="text1" w:themeTint="66"/>
+              <w:right w:val="single" w:sz="4" w:space="0" w:color="999999" w:themeColor="text1" w:themeTint="66"/>
+            </w:tcBorders>
+          </w:tcPr>
+          <w:p>
+            <w:pPr>
+              <w:spacing w:line="240" w:lineRule="auto"/>
+              <w:cnfStyle w:val="100000000000" w:firstRow="1" w:lastRow="0" w:firstColumn="0" w:lastColumn="0" w:oddVBand="0" w:evenVBand="0" w:oddHBand="0" w:evenHBand="0" w:firstRowFirstColumn="0" w:firstRowLastColumn="0" w:lastRowFirstColumn="0" w:lastRowLastColumn="0"/>
+            </w:pPr>
+            <w:r>
+              <w:t>ScreenMenu Class</w:t>
+            </w:r>
+          </w:p>
+        </w:tc>
+        <w:tc>
+          <w:tcPr>
+            <w:tcW w:w="1952" w:type="dxa"/>
+            <w:tcBorders>
+              <w:top w:val="single" w:sz="4" w:space="0" w:color="999999" w:themeColor="text1" w:themeTint="66"/>
+              <w:left w:val="single" w:sz="4" w:space="0" w:color="999999" w:themeColor="text1" w:themeTint="66"/>
+              <w:right w:val="single" w:sz="4" w:space="0" w:color="999999" w:themeColor="text1" w:themeTint="66"/>
+            </w:tcBorders>
+          </w:tcPr>
+          <w:p>
+            <w:pPr>
+              <w:spacing w:line="240" w:lineRule="auto"/>
+              <w:cnfStyle w:val="100000000000" w:firstRow="1" w:lastRow="0" w:firstColumn="0" w:lastColumn="0" w:oddVBand="0" w:evenVBand="0" w:oddHBand="0" w:evenHBand="0" w:firstRowFirstColumn="0" w:firstRowLastColumn="0" w:lastRowFirstColumn="0" w:lastRowLastColumn="0"/>
+            </w:pPr>
+            <w:r>
+              <w:t>SaveMenuClass</w:t>
+            </w:r>
+          </w:p>
+        </w:tc>
+      </w:tr>
+      <w:tr>
+        <w:tc>
+          <w:tcPr>
+            <w:cnfStyle w:val="001000000000" w:firstRow="0" w:lastRow="0" w:firstColumn="1" w:lastColumn="0" w:oddVBand="0" w:evenVBand="0" w:oddHBand="0" w:evenHBand="0" w:firstRowFirstColumn="0" w:firstRowLastColumn="0" w:lastRowFirstColumn="0" w:lastRowLastColumn="0"/>
+            <w:tcW w:w="1387" w:type="dxa"/>
+            <w:tcBorders>
+              <w:top w:val="single" w:sz="4" w:space="0" w:color="999999" w:themeColor="text1" w:themeTint="66"/>
+              <w:left w:val="single" w:sz="4" w:space="0" w:color="999999" w:themeColor="text1" w:themeTint="66"/>
+              <w:bottom w:val="single" w:sz="4" w:space="0" w:color="999999" w:themeColor="text1" w:themeTint="66"/>
+              <w:right w:val="single" w:sz="4" w:space="0" w:color="999999" w:themeColor="text1" w:themeTint="66"/>
+            </w:tcBorders>
+            <w:hideMark/>
+          </w:tcPr>
+          <w:p>
+            <w:pPr>
+              <w:spacing w:line="240" w:lineRule="auto"/>
+            </w:pPr>
+            <w:r>
+              <w:t>Inheritance</w:t>
+            </w:r>
+          </w:p>
+        </w:tc>
+        <w:tc>
+          <w:tcPr>
+            <w:tcW w:w="2367" w:type="dxa"/>
+            <w:tcBorders>
+              <w:top w:val="single" w:sz="4" w:space="0" w:color="999999" w:themeColor="text1" w:themeTint="66"/>
+              <w:left w:val="single" w:sz="4" w:space="0" w:color="999999" w:themeColor="text1" w:themeTint="66"/>
+              <w:bottom w:val="single" w:sz="4" w:space="0" w:color="999999" w:themeColor="text1" w:themeTint="66"/>
+              <w:right w:val="single" w:sz="4" w:space="0" w:color="999999" w:themeColor="text1" w:themeTint="66"/>
+            </w:tcBorders>
+          </w:tcPr>
+          <w:p>
+            <w:pPr>
+              <w:spacing w:line="240" w:lineRule="auto"/>
+              <w:cnfStyle w:val="000000000000" w:firstRow="0" w:lastRow="0" w:firstColumn="0" w:lastColumn="0" w:oddVBand="0" w:evenVBand="0" w:oddHBand="0" w:evenHBand="0" w:firstRowFirstColumn="0" w:firstRowLastColumn="0" w:lastRowFirstColumn="0" w:lastRowLastColumn="0"/>
+            </w:pPr>
+            <w:r>
+              <w:t>Parent Class</w:t>
+            </w:r>
+          </w:p>
+        </w:tc>
+        <w:tc>
+          <w:tcPr>
+            <w:tcW w:w="1486" w:type="dxa"/>
+            <w:tcBorders>
+              <w:top w:val="single" w:sz="4" w:space="0" w:color="999999" w:themeColor="text1" w:themeTint="66"/>
+              <w:left w:val="single" w:sz="4" w:space="0" w:color="999999" w:themeColor="text1" w:themeTint="66"/>
+              <w:bottom w:val="single" w:sz="4" w:space="0" w:color="999999" w:themeColor="text1" w:themeTint="66"/>
+              <w:right w:val="single" w:sz="4" w:space="0" w:color="999999" w:themeColor="text1" w:themeTint="66"/>
+            </w:tcBorders>
+          </w:tcPr>
+          <w:p>
+            <w:pPr>
+              <w:spacing w:line="240" w:lineRule="auto"/>
+              <w:cnfStyle w:val="000000000000" w:firstRow="0" w:lastRow="0" w:firstColumn="0" w:lastColumn="0" w:oddVBand="0" w:evenVBand="0" w:oddHBand="0" w:evenHBand="0" w:firstRowFirstColumn="0" w:firstRowLastColumn="0" w:lastRowFirstColumn="0" w:lastRowLastColumn="0"/>
+            </w:pPr>
+            <w:r>
+              <w:t>Parent Class</w:t>
+            </w:r>
+          </w:p>
+        </w:tc>
+        <w:tc>
+          <w:tcPr>
+            <w:tcW w:w="1824" w:type="dxa"/>
+            <w:tcBorders>
+              <w:top w:val="single" w:sz="4" w:space="0" w:color="999999" w:themeColor="text1" w:themeTint="66"/>
+              <w:left w:val="single" w:sz="4" w:space="0" w:color="999999" w:themeColor="text1" w:themeTint="66"/>
+              <w:bottom w:val="single" w:sz="4" w:space="0" w:color="999999" w:themeColor="text1" w:themeTint="66"/>
+              <w:right w:val="single" w:sz="4" w:space="0" w:color="999999" w:themeColor="text1" w:themeTint="66"/>
+            </w:tcBorders>
+          </w:tcPr>
+          <w:p>
+            <w:pPr>
+              <w:spacing w:line="240" w:lineRule="auto"/>
+              <w:cnfStyle w:val="000000000000" w:firstRow="0" w:lastRow="0" w:firstColumn="0" w:lastColumn="0" w:oddVBand="0" w:evenVBand="0" w:oddHBand="0" w:evenHBand="0" w:firstRowFirstColumn="0" w:firstRowLastColumn="0" w:lastRowFirstColumn="0" w:lastRowLastColumn="0"/>
+            </w:pPr>
+            <w:r>
+              <w:t>MenuClass</w:t>
+            </w:r>
+          </w:p>
+        </w:tc>
+        <w:tc>
+          <w:tcPr>
+            <w:tcW w:w="1952" w:type="dxa"/>
+            <w:tcBorders>
+              <w:top w:val="single" w:sz="4" w:space="0" w:color="999999" w:themeColor="text1" w:themeTint="66"/>
+              <w:left w:val="single" w:sz="4" w:space="0" w:color="999999" w:themeColor="text1" w:themeTint="66"/>
+              <w:bottom w:val="single" w:sz="4" w:space="0" w:color="999999" w:themeColor="text1" w:themeTint="66"/>
+              <w:right w:val="single" w:sz="4" w:space="0" w:color="999999" w:themeColor="text1" w:themeTint="66"/>
+            </w:tcBorders>
+          </w:tcPr>
+          <w:p>
+            <w:pPr>
+              <w:spacing w:line="240" w:lineRule="auto"/>
+              <w:cnfStyle w:val="000000000000" w:firstRow="0" w:lastRow="0" w:firstColumn="0" w:lastColumn="0" w:oddVBand="0" w:evenVBand="0" w:oddHBand="0" w:evenHBand="0" w:firstRowFirstColumn="0" w:firstRowLastColumn="0" w:lastRowFirstColumn="0" w:lastRowLastColumn="0"/>
+            </w:pPr>
+            <w:r>
+              <w:t>Menu Interaction Class</w:t>
+            </w:r>
+          </w:p>
+        </w:tc>
+      </w:tr>
+      <w:tr>
+        <w:tc>
+          <w:tcPr>
+            <w:cnfStyle w:val="001000000000" w:firstRow="0" w:lastRow="0" w:firstColumn="1" w:lastColumn="0" w:oddVBand="0" w:evenVBand="0" w:oddHBand="0" w:evenHBand="0" w:firstRowFirstColumn="0" w:firstRowLastColumn="0" w:lastRowFirstColumn="0" w:lastRowLastColumn="0"/>
+            <w:tcW w:w="1387" w:type="dxa"/>
+            <w:tcBorders>
+              <w:top w:val="single" w:sz="4" w:space="0" w:color="999999" w:themeColor="text1" w:themeTint="66"/>
+              <w:left w:val="single" w:sz="4" w:space="0" w:color="999999" w:themeColor="text1" w:themeTint="66"/>
+              <w:bottom w:val="single" w:sz="4" w:space="0" w:color="999999" w:themeColor="text1" w:themeTint="66"/>
+              <w:right w:val="single" w:sz="4" w:space="0" w:color="999999" w:themeColor="text1" w:themeTint="66"/>
+            </w:tcBorders>
+            <w:hideMark/>
+          </w:tcPr>
+          <w:p>
+            <w:pPr>
+              <w:spacing w:line="240" w:lineRule="auto"/>
+            </w:pPr>
+            <w:r>
+              <w:t>Description</w:t>
+            </w:r>
+          </w:p>
+        </w:tc>
+        <w:tc>
+          <w:tcPr>
+            <w:tcW w:w="2367" w:type="dxa"/>
+            <w:tcBorders>
+              <w:top w:val="single" w:sz="4" w:space="0" w:color="999999" w:themeColor="text1" w:themeTint="66"/>
+              <w:left w:val="single" w:sz="4" w:space="0" w:color="999999" w:themeColor="text1" w:themeTint="66"/>
+              <w:bottom w:val="single" w:sz="4" w:space="0" w:color="999999" w:themeColor="text1" w:themeTint="66"/>
+              <w:right w:val="single" w:sz="4" w:space="0" w:color="999999" w:themeColor="text1" w:themeTint="66"/>
+            </w:tcBorders>
+          </w:tcPr>
+          <w:p>
+            <w:pPr>
+              <w:spacing w:line="240" w:lineRule="auto"/>
+              <w:cnfStyle w:val="000000000000" w:firstRow="0" w:lastRow="0" w:firstColumn="0" w:lastColumn="0" w:oddVBand="0" w:evenVBand="0" w:oddHBand="0" w:evenHBand="0" w:firstRowFirstColumn="0" w:firstRowLastColumn="0" w:lastRowFirstColumn="0" w:lastRowLastColumn="0"/>
+            </w:pPr>
+            <w:r>
+              <w:t>This manages an interactable menu, including buttons, inputs sliders and ‘next press’ buttons.</w:t>
+            </w:r>
+          </w:p>
+          <w:p>
+            <w:pPr>
+              <w:spacing w:line="240" w:lineRule="auto"/>
+              <w:cnfStyle w:val="000000000000" w:firstRow="0" w:lastRow="0" w:firstColumn="0" w:lastColumn="0" w:oddVBand="0" w:evenVBand="0" w:oddHBand="0" w:evenHBand="0" w:firstRowFirstColumn="0" w:firstRowLastColumn="0" w:lastRowFirstColumn="0" w:lastRowLastColumn="0"/>
+            </w:pPr>
+          </w:p>
+        </w:tc>
+        <w:tc>
+          <w:tcPr>
+            <w:tcW w:w="1486" w:type="dxa"/>
+            <w:tcBorders>
+              <w:top w:val="single" w:sz="4" w:space="0" w:color="999999" w:themeColor="text1" w:themeTint="66"/>
+              <w:left w:val="single" w:sz="4" w:space="0" w:color="999999" w:themeColor="text1" w:themeTint="66"/>
+              <w:bottom w:val="single" w:sz="4" w:space="0" w:color="999999" w:themeColor="text1" w:themeTint="66"/>
+              <w:right w:val="single" w:sz="4" w:space="0" w:color="999999" w:themeColor="text1" w:themeTint="66"/>
+            </w:tcBorders>
+          </w:tcPr>
+          <w:p>
+            <w:pPr>
+              <w:spacing w:line="240" w:lineRule="auto"/>
+              <w:cnfStyle w:val="000000000000" w:firstRow="0" w:lastRow="0" w:firstColumn="0" w:lastColumn="0" w:oddVBand="0" w:evenVBand="0" w:oddHBand="0" w:evenHBand="0" w:firstRowFirstColumn="0" w:firstRowLastColumn="0" w:lastRowFirstColumn="0" w:lastRowLastColumn="0"/>
+            </w:pPr>
+            <w:r>
+              <w:t>This menu class</w:t>
+            </w:r>
+          </w:p>
+        </w:tc>
+        <w:tc>
+          <w:tcPr>
+            <w:tcW w:w="1824" w:type="dxa"/>
+            <w:tcBorders>
+              <w:top w:val="single" w:sz="4" w:space="0" w:color="999999" w:themeColor="text1" w:themeTint="66"/>
+              <w:left w:val="single" w:sz="4" w:space="0" w:color="999999" w:themeColor="text1" w:themeTint="66"/>
+              <w:bottom w:val="single" w:sz="4" w:space="0" w:color="999999" w:themeColor="text1" w:themeTint="66"/>
+              <w:right w:val="single" w:sz="4" w:space="0" w:color="999999" w:themeColor="text1" w:themeTint="66"/>
+            </w:tcBorders>
+          </w:tcPr>
+          <w:p>
+            <w:pPr>
+              <w:spacing w:line="240" w:lineRule="auto"/>
+              <w:cnfStyle w:val="000000000000" w:firstRow="0" w:lastRow="0" w:firstColumn="0" w:lastColumn="0" w:oddVBand="0" w:evenVBand="0" w:oddHBand="0" w:evenHBand="0" w:firstRowFirstColumn="0" w:firstRowLastColumn="0" w:lastRowFirstColumn="0" w:lastRowLastColumn="0"/>
+            </w:pPr>
+            <w:r>
+              <w:t xml:space="preserve">This class is used to specifically change and load different screens. </w:t>
+            </w:r>
+          </w:p>
+        </w:tc>
+        <w:tc>
+          <w:tcPr>
+            <w:tcW w:w="1952" w:type="dxa"/>
+            <w:tcBorders>
+              <w:top w:val="single" w:sz="4" w:space="0" w:color="999999" w:themeColor="text1" w:themeTint="66"/>
+              <w:left w:val="single" w:sz="4" w:space="0" w:color="999999" w:themeColor="text1" w:themeTint="66"/>
+              <w:bottom w:val="single" w:sz="4" w:space="0" w:color="999999" w:themeColor="text1" w:themeTint="66"/>
+              <w:right w:val="single" w:sz="4" w:space="0" w:color="999999" w:themeColor="text1" w:themeTint="66"/>
+            </w:tcBorders>
+          </w:tcPr>
+          <w:p>
+            <w:pPr>
+              <w:spacing w:line="240" w:lineRule="auto"/>
+              <w:cnfStyle w:val="000000000000" w:firstRow="0" w:lastRow="0" w:firstColumn="0" w:lastColumn="0" w:oddVBand="0" w:evenVBand="0" w:oddHBand="0" w:evenHBand="0" w:firstRowFirstColumn="0" w:firstRowLastColumn="0" w:lastRowFirstColumn="0" w:lastRowLastColumn="0"/>
+            </w:pPr>
+            <w:r>
+              <w:t>An interaction to save the current state of the world and options</w:t>
+            </w:r>
+          </w:p>
+          <w:p>
+            <w:pPr>
+              <w:spacing w:line="240" w:lineRule="auto"/>
+              <w:cnfStyle w:val="000000000000" w:firstRow="0" w:lastRow="0" w:firstColumn="0" w:lastColumn="0" w:oddVBand="0" w:evenVBand="0" w:oddHBand="0" w:evenHBand="0" w:firstRowFirstColumn="0" w:firstRowLastColumn="0" w:lastRowFirstColumn="0" w:lastRowLastColumn="0"/>
+            </w:pPr>
+          </w:p>
+        </w:tc>
+      </w:tr>
+      <w:tr>
+        <w:tc>
+          <w:tcPr>
+            <w:cnfStyle w:val="001000000000" w:firstRow="0" w:lastRow="0" w:firstColumn="1" w:lastColumn="0" w:oddVBand="0" w:evenVBand="0" w:oddHBand="0" w:evenHBand="0" w:firstRowFirstColumn="0" w:firstRowLastColumn="0" w:lastRowFirstColumn="0" w:lastRowLastColumn="0"/>
+            <w:tcW w:w="1387" w:type="dxa"/>
+            <w:tcBorders>
+              <w:top w:val="single" w:sz="4" w:space="0" w:color="999999" w:themeColor="text1" w:themeTint="66"/>
+              <w:left w:val="single" w:sz="4" w:space="0" w:color="999999" w:themeColor="text1" w:themeTint="66"/>
+              <w:bottom w:val="single" w:sz="4" w:space="0" w:color="999999" w:themeColor="text1" w:themeTint="66"/>
+              <w:right w:val="single" w:sz="4" w:space="0" w:color="999999" w:themeColor="text1" w:themeTint="66"/>
+            </w:tcBorders>
+            <w:hideMark/>
+          </w:tcPr>
+          <w:p>
+            <w:pPr>
+              <w:spacing w:line="240" w:lineRule="auto"/>
+            </w:pPr>
+            <w:r>
+              <w:t>Fields</w:t>
+            </w:r>
+          </w:p>
+        </w:tc>
+        <w:tc>
+          <w:tcPr>
+            <w:tcW w:w="2367" w:type="dxa"/>
+            <w:tcBorders>
+              <w:top w:val="single" w:sz="4" w:space="0" w:color="999999" w:themeColor="text1" w:themeTint="66"/>
+              <w:left w:val="single" w:sz="4" w:space="0" w:color="999999" w:themeColor="text1" w:themeTint="66"/>
+              <w:bottom w:val="single" w:sz="4" w:space="0" w:color="999999" w:themeColor="text1" w:themeTint="66"/>
+              <w:right w:val="single" w:sz="4" w:space="0" w:color="999999" w:themeColor="text1" w:themeTint="66"/>
+            </w:tcBorders>
+          </w:tcPr>
+          <w:p>
+            <w:pPr>
+              <w:spacing w:line="240" w:lineRule="auto"/>
+              <w:cnfStyle w:val="000000000000" w:firstRow="0" w:lastRow="0" w:firstColumn="0" w:lastColumn="0" w:oddVBand="0" w:evenVBand="0" w:oddHBand="0" w:evenHBand="0" w:firstRowFirstColumn="0" w:firstRowLastColumn="0" w:lastRowFirstColumn="0" w:lastRowLastColumn="0"/>
+            </w:pPr>
+            <w:r>
+              <w:t>Gameobject[] groups</w:t>
+            </w:r>
+          </w:p>
+          <w:p>
+            <w:pPr>
+              <w:spacing w:line="240" w:lineRule="auto"/>
+              <w:cnfStyle w:val="000000000000" w:firstRow="0" w:lastRow="0" w:firstColumn="0" w:lastColumn="0" w:oddVBand="0" w:evenVBand="0" w:oddHBand="0" w:evenHBand="0" w:firstRowFirstColumn="0" w:firstRowLastColumn="0" w:lastRowFirstColumn="0" w:lastRowLastColumn="0"/>
+            </w:pPr>
+            <w:r>
+              <w:t>Gameobject[] externalMsg</w:t>
+            </w:r>
+          </w:p>
+          <w:p>
+            <w:pPr>
+              <w:spacing w:line="240" w:lineRule="auto"/>
+              <w:cnfStyle w:val="000000000000" w:firstRow="0" w:lastRow="0" w:firstColumn="0" w:lastColumn="0" w:oddVBand="0" w:evenVBand="0" w:oddHBand="0" w:evenHBand="0" w:firstRowFirstColumn="0" w:firstRowLastColumn="0" w:lastRowFirstColumn="0" w:lastRowLastColumn="0"/>
+            </w:pPr>
+            <w:r>
+              <w:t>Gameobject</w:t>
+            </w:r>
+            <w:r>
+              <w:t>[]</w:t>
+            </w:r>
+            <w:r>
+              <w:t xml:space="preserve"> loadingPage</w:t>
+            </w:r>
+          </w:p>
+          <w:p>
+            <w:pPr>
+              <w:spacing w:line="240" w:lineRule="auto"/>
+              <w:cnfStyle w:val="000000000000" w:firstRow="0" w:lastRow="0" w:firstColumn="0" w:lastColumn="0" w:oddVBand="0" w:evenVBand="0" w:oddHBand="0" w:evenHBand="0" w:firstRowFirstColumn="0" w:firstRowLastColumn="0" w:lastRowFirstColumn="0" w:lastRowLastColumn="0"/>
+            </w:pPr>
+          </w:p>
+          <w:p>
+            <w:pPr>
+              <w:spacing w:line="240" w:lineRule="auto"/>
+              <w:cnfStyle w:val="000000000000" w:firstRow="0" w:lastRow="0" w:firstColumn="0" w:lastColumn="0" w:oddVBand="0" w:evenVBand="0" w:oddHBand="0" w:evenHBand="0" w:firstRowFirstColumn="0" w:firstRowLastColumn="0" w:lastRowFirstColumn="0" w:lastRowLastColumn="0"/>
+            </w:pPr>
+            <w:r>
+              <w:t>Gameobject InteractionManager</w:t>
+            </w:r>
+          </w:p>
+          <w:p>
+            <w:pPr>
+              <w:spacing w:line="240" w:lineRule="auto"/>
+              <w:cnfStyle w:val="000000000000" w:firstRow="0" w:lastRow="0" w:firstColumn="0" w:lastColumn="0" w:oddVBand="0" w:evenVBand="0" w:oddHBand="0" w:evenHBand="0" w:firstRowFirstColumn="0" w:firstRowLastColumn="0" w:lastRowFirstColumn="0" w:lastRowLastColumn="0"/>
+            </w:pPr>
+          </w:p>
+          <w:p>
+            <w:pPr>
+              <w:spacing w:line="240" w:lineRule="auto"/>
+              <w:cnfStyle w:val="000000000000" w:firstRow="0" w:lastRow="0" w:firstColumn="0" w:lastColumn="0" w:oddVBand="0" w:evenVBand="0" w:oddHBand="0" w:evenHBand="0" w:firstRowFirstColumn="0" w:firstRowLastColumn="0" w:lastRowFirstColumn="0" w:lastRowLastColumn="0"/>
+            </w:pPr>
+            <w:r>
+              <w:t>Gameobject gameManager</w:t>
+            </w:r>
+          </w:p>
+          <w:p>
+            <w:pPr>
+              <w:spacing w:line="240" w:lineRule="auto"/>
+              <w:cnfStyle w:val="000000000000" w:firstRow="0" w:lastRow="0" w:firstColumn="0" w:lastColumn="0" w:oddVBand="0" w:evenVBand="0" w:oddHBand="0" w:evenHBand="0" w:firstRowFirstColumn="0" w:firstRowLastColumn="0" w:lastRowFirstColumn="0" w:lastRowLastColumn="0"/>
+            </w:pPr>
+          </w:p>
+          <w:p>
+            <w:pPr>
+              <w:spacing w:line="240" w:lineRule="auto"/>
+              <w:cnfStyle w:val="000000000000" w:firstRow="0" w:lastRow="0" w:firstColumn="0" w:lastColumn="0" w:oddVBand="0" w:evenVBand="0" w:oddHBand="0" w:evenHBand="0" w:firstRowFirstColumn="0" w:firstRowLastColumn="0" w:lastRowFirstColumn="0" w:lastRowLastColumn="0"/>
+            </w:pPr>
+            <w:r>
+              <w:t>ButtonScript[] dynamicsButtons</w:t>
+            </w:r>
+          </w:p>
+          <w:p>
+            <w:pPr>
+              <w:spacing w:line="240" w:lineRule="auto"/>
+              <w:cnfStyle w:val="000000000000" w:firstRow="0" w:lastRow="0" w:firstColumn="0" w:lastColumn="0" w:oddVBand="0" w:evenVBand="0" w:oddHBand="0" w:evenHBand="0" w:firstRowFirstColumn="0" w:firstRowLastColumn="0" w:lastRowFirstColumn="0" w:lastRowLastColumn="0"/>
+            </w:pPr>
+            <w:r>
+              <w:t>ScrollScript[] dynamicScrolls</w:t>
+            </w:r>
+          </w:p>
+          <w:p>
+            <w:pPr>
+              <w:spacing w:line="240" w:lineRule="auto"/>
+              <w:cnfStyle w:val="000000000000" w:firstRow="0" w:lastRow="0" w:firstColumn="0" w:lastColumn="0" w:oddVBand="0" w:evenVBand="0" w:oddHBand="0" w:evenHBand="0" w:firstRowFirstColumn="0" w:firstRowLastColumn="0" w:lastRowFirstColumn="0" w:lastRowLastColumn="0"/>
+            </w:pPr>
+          </w:p>
+          <w:p>
+            <w:pPr>
+              <w:spacing w:line="240" w:lineRule="auto"/>
+              <w:cnfStyle w:val="000000000000" w:firstRow="0" w:lastRow="0" w:firstColumn="0" w:lastColumn="0" w:oddVBand="0" w:evenVBand="0" w:oddHBand="0" w:evenHBand="0" w:firstRowFirstColumn="0" w:firstRowLastColumn="0" w:lastRowFirstColumn="0" w:lastRowLastColumn="0"/>
+            </w:pPr>
+            <w:r>
+              <w:t>Bool isSearchingForNextBtn</w:t>
+            </w:r>
+          </w:p>
+          <w:p>
+            <w:pPr>
+              <w:spacing w:line="240" w:lineRule="auto"/>
+              <w:cnfStyle w:val="000000000000" w:firstRow="0" w:lastRow="0" w:firstColumn="0" w:lastColumn="0" w:oddVBand="0" w:evenVBand="0" w:oddHBand="0" w:evenHBand="0" w:firstRowFirstColumn="0" w:firstRowLastColumn="0" w:lastRowFirstColumn="0" w:lastRowLastColumn="0"/>
+            </w:pPr>
+            <w:r>
+              <w:t>Bool    isDisplayingMessage</w:t>
+            </w:r>
+          </w:p>
+          <w:p>
+            <w:pPr>
+              <w:spacing w:line="240" w:lineRule="auto"/>
+              <w:cnfStyle w:val="000000000000" w:firstRow="0" w:lastRow="0" w:firstColumn="0" w:lastColumn="0" w:oddVBand="0" w:evenVBand="0" w:oddHBand="0" w:evenHBand="0" w:firstRowFirstColumn="0" w:firstRowLastColumn="0" w:lastRowFirstColumn="0" w:lastRowLastColumn="0"/>
+            </w:pPr>
+          </w:p>
+          <w:p>
+            <w:pPr>
+              <w:spacing w:line="240" w:lineRule="auto"/>
+              <w:cnfStyle w:val="000000000000" w:firstRow="0" w:lastRow="0" w:firstColumn="0" w:lastColumn="0" w:oddVBand="0" w:evenVBand="0" w:oddHBand="0" w:evenHBand="0" w:firstRowFirstColumn="0" w:firstRowLastColumn="0" w:lastRowFirstColumn="0" w:lastRowLastColumn="0"/>
+            </w:pPr>
+            <w:r>
+              <w:t>promptTime</w:t>
+            </w:r>
+          </w:p>
+          <w:p>
+            <w:pPr>
+              <w:spacing w:line="240" w:lineRule="auto"/>
+              <w:cnfStyle w:val="000000000000" w:firstRow="0" w:lastRow="0" w:firstColumn="0" w:lastColumn="0" w:oddVBand="0" w:evenVBand="0" w:oddHBand="0" w:evenHBand="0" w:firstRowFirstColumn="0" w:firstRowLastColumn="0" w:lastRowFirstColumn="0" w:lastRowLastColumn="0"/>
+            </w:pPr>
+            <w:r>
+              <w:t>promptTimer</w:t>
+            </w:r>
+          </w:p>
+        </w:tc>
+        <w:tc>
+          <w:tcPr>
+            <w:tcW w:w="1486" w:type="dxa"/>
+            <w:tcBorders>
+              <w:top w:val="single" w:sz="4" w:space="0" w:color="999999" w:themeColor="text1" w:themeTint="66"/>
+              <w:left w:val="single" w:sz="4" w:space="0" w:color="999999" w:themeColor="text1" w:themeTint="66"/>
+              <w:bottom w:val="single" w:sz="4" w:space="0" w:color="999999" w:themeColor="text1" w:themeTint="66"/>
+              <w:right w:val="single" w:sz="4" w:space="0" w:color="999999" w:themeColor="text1" w:themeTint="66"/>
+            </w:tcBorders>
+          </w:tcPr>
+          <w:p>
+            <w:pPr>
+              <w:spacing w:line="240" w:lineRule="auto"/>
+              <w:cnfStyle w:val="000000000000" w:firstRow="0" w:lastRow="0" w:firstColumn="0" w:lastColumn="0" w:oddVBand="0" w:evenVBand="0" w:oddHBand="0" w:evenHBand="0" w:firstRowFirstColumn="0" w:firstRowLastColumn="0" w:lastRowFirstColumn="0" w:lastRowLastColumn="0"/>
+            </w:pPr>
+            <w:r>
+              <w:t>MenuManager man_;</w:t>
+            </w:r>
+          </w:p>
+        </w:tc>
+        <w:tc>
+          <w:tcPr>
+            <w:tcW w:w="1824" w:type="dxa"/>
+            <w:tcBorders>
+              <w:top w:val="single" w:sz="4" w:space="0" w:color="999999" w:themeColor="text1" w:themeTint="66"/>
+              <w:left w:val="single" w:sz="4" w:space="0" w:color="999999" w:themeColor="text1" w:themeTint="66"/>
+              <w:bottom w:val="single" w:sz="4" w:space="0" w:color="999999" w:themeColor="text1" w:themeTint="66"/>
+              <w:right w:val="single" w:sz="4" w:space="0" w:color="999999" w:themeColor="text1" w:themeTint="66"/>
+            </w:tcBorders>
+          </w:tcPr>
+          <w:p>
+            <w:pPr>
+              <w:spacing w:line="240" w:lineRule="auto"/>
+              <w:cnfStyle w:val="000000000000" w:firstRow="0" w:lastRow="0" w:firstColumn="0" w:lastColumn="0" w:oddVBand="0" w:evenVBand="0" w:oddHBand="0" w:evenHBand="0" w:firstRowFirstColumn="0" w:firstRowLastColumn="0" w:lastRowFirstColumn="0" w:lastRowLastColumn="0"/>
+            </w:pPr>
+            <w:r>
+              <w:t>Bool lastPersistance</w:t>
+            </w:r>
+          </w:p>
+          <w:p>
+            <w:pPr>
+              <w:spacing w:line="240" w:lineRule="auto"/>
+              <w:cnfStyle w:val="000000000000" w:firstRow="0" w:lastRow="0" w:firstColumn="0" w:lastColumn="0" w:oddVBand="0" w:evenVBand="0" w:oddHBand="0" w:evenHBand="0" w:firstRowFirstColumn="0" w:firstRowLastColumn="0" w:lastRowFirstColumn="0" w:lastRowLastColumn="0"/>
+            </w:pPr>
+          </w:p>
+          <w:p>
+            <w:pPr>
+              <w:spacing w:line="240" w:lineRule="auto"/>
+              <w:cnfStyle w:val="000000000000" w:firstRow="0" w:lastRow="0" w:firstColumn="0" w:lastColumn="0" w:oddVBand="0" w:evenVBand="0" w:oddHBand="0" w:evenHBand="0" w:firstRowFirstColumn="0" w:firstRowLastColumn="0" w:lastRowFirstColumn="0" w:lastRowLastColumn="0"/>
+            </w:pPr>
+            <w:r>
+              <w:t xml:space="preserve">loadType </w:t>
+            </w:r>
+            <w:r>
+              <w:t>loadType</w:t>
+            </w:r>
+          </w:p>
+          <w:p>
+            <w:pPr>
+              <w:spacing w:line="240" w:lineRule="auto"/>
+              <w:cnfStyle w:val="000000000000" w:firstRow="0" w:lastRow="0" w:firstColumn="0" w:lastColumn="0" w:oddVBand="0" w:evenVBand="0" w:oddHBand="0" w:evenHBand="0" w:firstRowFirstColumn="0" w:firstRowLastColumn="0" w:lastRowFirstColumn="0" w:lastRowLastColumn="0"/>
+            </w:pPr>
+          </w:p>
+          <w:p>
+            <w:pPr>
+              <w:spacing w:line="240" w:lineRule="auto"/>
+              <w:cnfStyle w:val="000000000000" w:firstRow="0" w:lastRow="0" w:firstColumn="0" w:lastColumn="0" w:oddVBand="0" w:evenVBand="0" w:oddHBand="0" w:evenHBand="0" w:firstRowFirstColumn="0" w:firstRowLastColumn="0" w:lastRowFirstColumn="0" w:lastRowLastColumn="0"/>
+            </w:pPr>
+            <w:r>
+              <w:t>string</w:t>
+            </w:r>
+            <w:r>
+              <w:t xml:space="preserve"> </w:t>
+            </w:r>
+            <w:r>
+              <w:t>loadScreen</w:t>
+            </w:r>
+          </w:p>
+        </w:tc>
+        <w:tc>
+          <w:tcPr>
+            <w:tcW w:w="1952" w:type="dxa"/>
+            <w:tcBorders>
+              <w:top w:val="single" w:sz="4" w:space="0" w:color="999999" w:themeColor="text1" w:themeTint="66"/>
+              <w:left w:val="single" w:sz="4" w:space="0" w:color="999999" w:themeColor="text1" w:themeTint="66"/>
+              <w:bottom w:val="single" w:sz="4" w:space="0" w:color="999999" w:themeColor="text1" w:themeTint="66"/>
+              <w:right w:val="single" w:sz="4" w:space="0" w:color="999999" w:themeColor="text1" w:themeTint="66"/>
+            </w:tcBorders>
+          </w:tcPr>
+          <w:p>
+            <w:pPr>
+              <w:spacing w:line="240" w:lineRule="auto"/>
+              <w:cnfStyle w:val="000000000000" w:firstRow="0" w:lastRow="0" w:firstColumn="0" w:lastColumn="0" w:oddVBand="0" w:evenVBand="0" w:oddHBand="0" w:evenHBand="0" w:firstRowFirstColumn="0" w:firstRowLastColumn="0" w:lastRowFirstColumn="0" w:lastRowLastColumn="0"/>
+            </w:pPr>
+            <w:r>
+              <w:t>saveType savetype</w:t>
+            </w:r>
+          </w:p>
+        </w:tc>
+      </w:tr>
+      <w:tr>
+        <w:tc>
+          <w:tcPr>
+            <w:cnfStyle w:val="001000000000" w:firstRow="0" w:lastRow="0" w:firstColumn="1" w:lastColumn="0" w:oddVBand="0" w:evenVBand="0" w:oddHBand="0" w:evenHBand="0" w:firstRowFirstColumn="0" w:firstRowLastColumn="0" w:lastRowFirstColumn="0" w:lastRowLastColumn="0"/>
+            <w:tcW w:w="1387" w:type="dxa"/>
+            <w:tcBorders>
+              <w:top w:val="single" w:sz="4" w:space="0" w:color="999999" w:themeColor="text1" w:themeTint="66"/>
+              <w:left w:val="single" w:sz="4" w:space="0" w:color="999999" w:themeColor="text1" w:themeTint="66"/>
+              <w:bottom w:val="single" w:sz="4" w:space="0" w:color="999999" w:themeColor="text1" w:themeTint="66"/>
+              <w:right w:val="single" w:sz="4" w:space="0" w:color="999999" w:themeColor="text1" w:themeTint="66"/>
+            </w:tcBorders>
+            <w:hideMark/>
+          </w:tcPr>
+          <w:p>
+            <w:pPr>
+              <w:spacing w:line="240" w:lineRule="auto"/>
+            </w:pPr>
+            <w:r>
+              <w:t>Constructors</w:t>
+            </w:r>
+          </w:p>
+        </w:tc>
+        <w:tc>
+          <w:tcPr>
+            <w:tcW w:w="2367" w:type="dxa"/>
+            <w:tcBorders>
+              <w:top w:val="single" w:sz="4" w:space="0" w:color="999999" w:themeColor="text1" w:themeTint="66"/>
+              <w:left w:val="single" w:sz="4" w:space="0" w:color="999999" w:themeColor="text1" w:themeTint="66"/>
+              <w:bottom w:val="single" w:sz="4" w:space="0" w:color="999999" w:themeColor="text1" w:themeTint="66"/>
+              <w:right w:val="single" w:sz="4" w:space="0" w:color="999999" w:themeColor="text1" w:themeTint="66"/>
+            </w:tcBorders>
+          </w:tcPr>
+          <w:p>
+            <w:pPr>
+              <w:spacing w:line="240" w:lineRule="auto"/>
+              <w:cnfStyle w:val="000000000000" w:firstRow="0" w:lastRow="0" w:firstColumn="0" w:lastColumn="0" w:oddVBand="0" w:evenVBand="0" w:oddHBand="0" w:evenHBand="0" w:firstRowFirstColumn="0" w:firstRowLastColumn="0" w:lastRowFirstColumn="0" w:lastRowLastColumn="0"/>
+            </w:pPr>
+          </w:p>
+        </w:tc>
+        <w:tc>
+          <w:tcPr>
+            <w:tcW w:w="1486" w:type="dxa"/>
+            <w:tcBorders>
+              <w:top w:val="single" w:sz="4" w:space="0" w:color="999999" w:themeColor="text1" w:themeTint="66"/>
+              <w:left w:val="single" w:sz="4" w:space="0" w:color="999999" w:themeColor="text1" w:themeTint="66"/>
+              <w:bottom w:val="single" w:sz="4" w:space="0" w:color="999999" w:themeColor="text1" w:themeTint="66"/>
+              <w:right w:val="single" w:sz="4" w:space="0" w:color="999999" w:themeColor="text1" w:themeTint="66"/>
+            </w:tcBorders>
+          </w:tcPr>
+          <w:p>
+            <w:pPr>
+              <w:spacing w:line="240" w:lineRule="auto"/>
+              <w:cnfStyle w:val="000000000000" w:firstRow="0" w:lastRow="0" w:firstColumn="0" w:lastColumn="0" w:oddVBand="0" w:evenVBand="0" w:oddHBand="0" w:evenHBand="0" w:firstRowFirstColumn="0" w:firstRowLastColumn="0" w:lastRowFirstColumn="0" w:lastRowLastColumn="0"/>
+            </w:pPr>
+          </w:p>
+        </w:tc>
+        <w:tc>
+          <w:tcPr>
+            <w:tcW w:w="1824" w:type="dxa"/>
+            <w:tcBorders>
+              <w:top w:val="single" w:sz="4" w:space="0" w:color="999999" w:themeColor="text1" w:themeTint="66"/>
+              <w:left w:val="single" w:sz="4" w:space="0" w:color="999999" w:themeColor="text1" w:themeTint="66"/>
+              <w:bottom w:val="single" w:sz="4" w:space="0" w:color="999999" w:themeColor="text1" w:themeTint="66"/>
+              <w:right w:val="single" w:sz="4" w:space="0" w:color="999999" w:themeColor="text1" w:themeTint="66"/>
+            </w:tcBorders>
+          </w:tcPr>
+          <w:p>
+            <w:pPr>
+              <w:spacing w:line="240" w:lineRule="auto"/>
+              <w:cnfStyle w:val="000000000000" w:firstRow="0" w:lastRow="0" w:firstColumn="0" w:lastColumn="0" w:oddVBand="0" w:evenVBand="0" w:oddHBand="0" w:evenHBand="0" w:firstRowFirstColumn="0" w:firstRowLastColumn="0" w:lastRowFirstColumn="0" w:lastRowLastColumn="0"/>
+            </w:pPr>
+          </w:p>
+        </w:tc>
+        <w:tc>
+          <w:tcPr>
+            <w:tcW w:w="1952" w:type="dxa"/>
+            <w:tcBorders>
+              <w:top w:val="single" w:sz="4" w:space="0" w:color="999999" w:themeColor="text1" w:themeTint="66"/>
+              <w:left w:val="single" w:sz="4" w:space="0" w:color="999999" w:themeColor="text1" w:themeTint="66"/>
+              <w:bottom w:val="single" w:sz="4" w:space="0" w:color="999999" w:themeColor="text1" w:themeTint="66"/>
+              <w:right w:val="single" w:sz="4" w:space="0" w:color="999999" w:themeColor="text1" w:themeTint="66"/>
+            </w:tcBorders>
+          </w:tcPr>
+          <w:p>
+            <w:pPr>
+              <w:spacing w:line="240" w:lineRule="auto"/>
+              <w:cnfStyle w:val="000000000000" w:firstRow="0" w:lastRow="0" w:firstColumn="0" w:lastColumn="0" w:oddVBand="0" w:evenVBand="0" w:oddHBand="0" w:evenHBand="0" w:firstRowFirstColumn="0" w:firstRowLastColumn="0" w:lastRowFirstColumn="0" w:lastRowLastColumn="0"/>
+            </w:pPr>
+          </w:p>
+        </w:tc>
+      </w:tr>
+      <w:tr>
+        <w:trPr>
+          <w:trHeight w:val="314"/>
+        </w:trPr>
+        <w:tc>
+          <w:tcPr>
+            <w:cnfStyle w:val="001000000000" w:firstRow="0" w:lastRow="0" w:firstColumn="1" w:lastColumn="0" w:oddVBand="0" w:evenVBand="0" w:oddHBand="0" w:evenHBand="0" w:firstRowFirstColumn="0" w:firstRowLastColumn="0" w:lastRowFirstColumn="0" w:lastRowLastColumn="0"/>
+            <w:tcW w:w="1387" w:type="dxa"/>
+            <w:tcBorders>
+              <w:top w:val="single" w:sz="4" w:space="0" w:color="999999" w:themeColor="text1" w:themeTint="66"/>
+              <w:left w:val="single" w:sz="4" w:space="0" w:color="999999" w:themeColor="text1" w:themeTint="66"/>
+              <w:bottom w:val="single" w:sz="4" w:space="0" w:color="999999" w:themeColor="text1" w:themeTint="66"/>
+              <w:right w:val="single" w:sz="4" w:space="0" w:color="999999" w:themeColor="text1" w:themeTint="66"/>
+            </w:tcBorders>
+            <w:hideMark/>
+          </w:tcPr>
+          <w:p>
+            <w:pPr>
+              <w:spacing w:line="240" w:lineRule="auto"/>
+            </w:pPr>
+            <w:r>
+              <w:t>Functions</w:t>
+            </w:r>
+          </w:p>
+        </w:tc>
+        <w:tc>
+          <w:tcPr>
+            <w:tcW w:w="2367" w:type="dxa"/>
+            <w:tcBorders>
+              <w:top w:val="single" w:sz="4" w:space="0" w:color="999999" w:themeColor="text1" w:themeTint="66"/>
+              <w:left w:val="single" w:sz="4" w:space="0" w:color="999999" w:themeColor="text1" w:themeTint="66"/>
+              <w:bottom w:val="single" w:sz="4" w:space="0" w:color="999999" w:themeColor="text1" w:themeTint="66"/>
+              <w:right w:val="single" w:sz="4" w:space="0" w:color="999999" w:themeColor="text1" w:themeTint="66"/>
+            </w:tcBorders>
+          </w:tcPr>
+          <w:p>
+            <w:pPr>
+              <w:spacing w:line="240" w:lineRule="auto"/>
+              <w:cnfStyle w:val="000000000000" w:firstRow="0" w:lastRow="0" w:firstColumn="0" w:lastColumn="0" w:oddVBand="0" w:evenVBand="0" w:oddHBand="0" w:evenHBand="0" w:firstRowFirstColumn="0" w:firstRowLastColumn="0" w:lastRowFirstColumn="0" w:lastRowLastColumn="0"/>
+            </w:pPr>
+            <w:r>
+              <w:t>updateMenuGroup()</w:t>
+            </w:r>
+          </w:p>
+          <w:p>
+            <w:pPr>
+              <w:spacing w:line="240" w:lineRule="auto"/>
+              <w:cnfStyle w:val="000000000000" w:firstRow="0" w:lastRow="0" w:firstColumn="0" w:lastColumn="0" w:oddVBand="0" w:evenVBand="0" w:oddHBand="0" w:evenHBand="0" w:firstRowFirstColumn="0" w:firstRowLastColumn="0" w:lastRowFirstColumn="0" w:lastRowLastColumn="0"/>
+            </w:pPr>
+          </w:p>
+          <w:p>
+            <w:pPr>
+              <w:spacing w:line="240" w:lineRule="auto"/>
+              <w:cnfStyle w:val="000000000000" w:firstRow="0" w:lastRow="0" w:firstColumn="0" w:lastColumn="0" w:oddVBand="0" w:evenVBand="0" w:oddHBand="0" w:evenHBand="0" w:firstRowFirstColumn="0" w:firstRowLastColumn="0" w:lastRowFirstColumn="0" w:lastRowLastColumn="0"/>
+            </w:pPr>
+            <w:r>
+              <w:t>setToMenuGroup()</w:t>
+            </w:r>
+          </w:p>
+          <w:p>
+            <w:pPr>
+              <w:spacing w:line="240" w:lineRule="auto"/>
+              <w:cnfStyle w:val="000000000000" w:firstRow="0" w:lastRow="0" w:firstColumn="0" w:lastColumn="0" w:oddVBand="0" w:evenVBand="0" w:oddHBand="0" w:evenHBand="0" w:firstRowFirstColumn="0" w:firstRowLastColumn="0" w:lastRowFirstColumn="0" w:lastRowLastColumn="0"/>
+            </w:pPr>
+          </w:p>
+          <w:p>
+            <w:pPr>
+              <w:spacing w:line="240" w:lineRule="auto"/>
+              <w:cnfStyle w:val="000000000000" w:firstRow="0" w:lastRow="0" w:firstColumn="0" w:lastColumn="0" w:oddVBand="0" w:evenVBand="0" w:oddHBand="0" w:evenHBand="0" w:firstRowFirstColumn="0" w:firstRowLastColumn="0" w:lastRowFirstColumn="0" w:lastRowLastColumn="0"/>
+            </w:pPr>
+            <w:r>
+              <w:t>addMenuGroup()</w:t>
+            </w:r>
+          </w:p>
+          <w:p>
+            <w:pPr>
+              <w:spacing w:line="240" w:lineRule="auto"/>
+              <w:cnfStyle w:val="000000000000" w:firstRow="0" w:lastRow="0" w:firstColumn="0" w:lastColumn="0" w:oddVBand="0" w:evenVBand="0" w:oddHBand="0" w:evenHBand="0" w:firstRowFirstColumn="0" w:firstRowLastColumn="0" w:lastRowFirstColumn="0" w:lastRowLastColumn="0"/>
+            </w:pPr>
+          </w:p>
+          <w:p>
+            <w:pPr>
+              <w:spacing w:line="240" w:lineRule="auto"/>
+              <w:cnfStyle w:val="000000000000" w:firstRow="0" w:lastRow="0" w:firstColumn="0" w:lastColumn="0" w:oddVBand="0" w:evenVBand="0" w:oddHBand="0" w:evenHBand="0" w:firstRowFirstColumn="0" w:firstRowLastColumn="0" w:lastRowFirstColumn="0" w:lastRowLastColumn="0"/>
+            </w:pPr>
+            <w:r>
+              <w:t>removeMenuGroup()</w:t>
+            </w:r>
+          </w:p>
+          <w:p>
+            <w:pPr>
+              <w:spacing w:line="240" w:lineRule="auto"/>
+              <w:cnfStyle w:val="000000000000" w:firstRow="0" w:lastRow="0" w:firstColumn="0" w:lastColumn="0" w:oddVBand="0" w:evenVBand="0" w:oddHBand="0" w:evenHBand="0" w:firstRowFirstColumn="0" w:firstRowLastColumn="0" w:lastRowFirstColumn="0" w:lastRowLastColumn="0"/>
+            </w:pPr>
+          </w:p>
+          <w:p>
+            <w:pPr>
+              <w:spacing w:line="240" w:lineRule="auto"/>
+              <w:cnfStyle w:val="000000000000" w:firstRow="0" w:lastRow="0" w:firstColumn="0" w:lastColumn="0" w:oddVBand="0" w:evenVBand="0" w:oddHBand="0" w:evenHBand="0" w:firstRowFirstColumn="0" w:firstRowLastColumn="0" w:lastRowFirstColumn="0" w:lastRowLastColumn="0"/>
+            </w:pPr>
+            <w:r>
+              <w:t>getMenuGroup()</w:t>
+            </w:r>
+          </w:p>
+        </w:tc>
+        <w:tc>
+          <w:tcPr>
+            <w:tcW w:w="1486" w:type="dxa"/>
+            <w:tcBorders>
+              <w:top w:val="single" w:sz="4" w:space="0" w:color="999999" w:themeColor="text1" w:themeTint="66"/>
+              <w:left w:val="single" w:sz="4" w:space="0" w:color="999999" w:themeColor="text1" w:themeTint="66"/>
+              <w:bottom w:val="single" w:sz="4" w:space="0" w:color="999999" w:themeColor="text1" w:themeTint="66"/>
+              <w:right w:val="single" w:sz="4" w:space="0" w:color="999999" w:themeColor="text1" w:themeTint="66"/>
+            </w:tcBorders>
+          </w:tcPr>
+          <w:p>
+            <w:pPr>
+              <w:spacing w:line="240" w:lineRule="auto"/>
+              <w:cnfStyle w:val="000000000000" w:firstRow="0" w:lastRow="0" w:firstColumn="0" w:lastColumn="0" w:oddVBand="0" w:evenVBand="0" w:oddHBand="0" w:evenHBand="0" w:firstRowFirstColumn="0" w:firstRowLastColumn="0" w:lastRowFirstColumn="0" w:lastRowLastColumn="0"/>
+            </w:pPr>
+            <w:r>
+              <w:t>Interact()</w:t>
+            </w:r>
+          </w:p>
+          <w:p>
+            <w:pPr>
+              <w:spacing w:line="240" w:lineRule="auto"/>
+              <w:cnfStyle w:val="000000000000" w:firstRow="0" w:lastRow="0" w:firstColumn="0" w:lastColumn="0" w:oddVBand="0" w:evenVBand="0" w:oddHBand="0" w:evenHBand="0" w:firstRowFirstColumn="0" w:firstRowLastColumn="0" w:lastRowFirstColumn="0" w:lastRowLastColumn="0"/>
+            </w:pPr>
+          </w:p>
+          <w:p>
+            <w:pPr>
+              <w:spacing w:line="240" w:lineRule="auto"/>
+              <w:cnfStyle w:val="000000000000" w:firstRow="0" w:lastRow="0" w:firstColumn="0" w:lastColumn="0" w:oddVBand="0" w:evenVBand="0" w:oddHBand="0" w:evenHBand="0" w:firstRowFirstColumn="0" w:firstRowLastColumn="0" w:lastRowFirstColumn="0" w:lastRowLastColumn="0"/>
+            </w:pPr>
+          </w:p>
+        </w:tc>
+        <w:tc>
+          <w:tcPr>
+            <w:tcW w:w="1824" w:type="dxa"/>
+            <w:tcBorders>
+              <w:top w:val="single" w:sz="4" w:space="0" w:color="999999" w:themeColor="text1" w:themeTint="66"/>
+              <w:left w:val="single" w:sz="4" w:space="0" w:color="999999" w:themeColor="text1" w:themeTint="66"/>
+              <w:bottom w:val="single" w:sz="4" w:space="0" w:color="999999" w:themeColor="text1" w:themeTint="66"/>
+              <w:right w:val="single" w:sz="4" w:space="0" w:color="999999" w:themeColor="text1" w:themeTint="66"/>
+            </w:tcBorders>
+          </w:tcPr>
+          <w:p>
+            <w:pPr>
+              <w:spacing w:line="240" w:lineRule="auto"/>
+              <w:cnfStyle w:val="000000000000" w:firstRow="0" w:lastRow="0" w:firstColumn="0" w:lastColumn="0" w:oddVBand="0" w:evenVBand="0" w:oddHBand="0" w:evenHBand="0" w:firstRowFirstColumn="0" w:firstRowLastColumn="0" w:lastRowFirstColumn="0" w:lastRowLastColumn="0"/>
+            </w:pPr>
+            <w:r>
+              <w:t>Interact()</w:t>
+            </w:r>
+          </w:p>
+        </w:tc>
+        <w:tc>
+          <w:tcPr>
+            <w:tcW w:w="1952" w:type="dxa"/>
+            <w:tcBorders>
+              <w:top w:val="single" w:sz="4" w:space="0" w:color="999999" w:themeColor="text1" w:themeTint="66"/>
+              <w:left w:val="single" w:sz="4" w:space="0" w:color="999999" w:themeColor="text1" w:themeTint="66"/>
+              <w:bottom w:val="single" w:sz="4" w:space="0" w:color="999999" w:themeColor="text1" w:themeTint="66"/>
+              <w:right w:val="single" w:sz="4" w:space="0" w:color="999999" w:themeColor="text1" w:themeTint="66"/>
+            </w:tcBorders>
+          </w:tcPr>
+          <w:p>
+            <w:pPr>
+              <w:spacing w:line="240" w:lineRule="auto"/>
+              <w:cnfStyle w:val="000000000000" w:firstRow="0" w:lastRow="0" w:firstColumn="0" w:lastColumn="0" w:oddVBand="0" w:evenVBand="0" w:oddHBand="0" w:evenHBand="0" w:firstRowFirstColumn="0" w:firstRowLastColumn="0" w:lastRowFirstColumn="0" w:lastRowLastColumn="0"/>
+            </w:pPr>
+            <w:r>
+              <w:t>Interact()</w:t>
+            </w:r>
+          </w:p>
+        </w:tc>
+      </w:tr>
+      <w:tr>
+        <w:trPr>
+          <w:trHeight w:val="314"/>
+        </w:trPr>
+        <w:tc>
+          <w:tcPr>
+            <w:cnfStyle w:val="001000000000" w:firstRow="0" w:lastRow="0" w:firstColumn="1" w:lastColumn="0" w:oddVBand="0" w:evenVBand="0" w:oddHBand="0" w:evenHBand="0" w:firstRowFirstColumn="0" w:firstRowLastColumn="0" w:lastRowFirstColumn="0" w:lastRowLastColumn="0"/>
+            <w:tcW w:w="1387" w:type="dxa"/>
+            <w:tcBorders>
+              <w:top w:val="single" w:sz="4" w:space="0" w:color="999999" w:themeColor="text1" w:themeTint="66"/>
+              <w:left w:val="single" w:sz="4" w:space="0" w:color="999999" w:themeColor="text1" w:themeTint="66"/>
+              <w:bottom w:val="single" w:sz="4" w:space="0" w:color="999999" w:themeColor="text1" w:themeTint="66"/>
+              <w:right w:val="single" w:sz="4" w:space="0" w:color="999999" w:themeColor="text1" w:themeTint="66"/>
+            </w:tcBorders>
+          </w:tcPr>
+          <w:p>
+            <w:pPr>
+              <w:spacing w:line="240" w:lineRule="auto"/>
+            </w:pPr>
+          </w:p>
+        </w:tc>
+        <w:tc>
+          <w:tcPr>
+            <w:tcW w:w="2367" w:type="dxa"/>
+            <w:tcBorders>
+              <w:top w:val="single" w:sz="4" w:space="0" w:color="999999" w:themeColor="text1" w:themeTint="66"/>
+              <w:left w:val="single" w:sz="4" w:space="0" w:color="999999" w:themeColor="text1" w:themeTint="66"/>
+              <w:bottom w:val="single" w:sz="4" w:space="0" w:color="999999" w:themeColor="text1" w:themeTint="66"/>
+              <w:right w:val="single" w:sz="4" w:space="0" w:color="999999" w:themeColor="text1" w:themeTint="66"/>
+            </w:tcBorders>
+          </w:tcPr>
+          <w:p>
+            <w:pPr>
+              <w:spacing w:line="240" w:lineRule="auto"/>
+              <w:cnfStyle w:val="000000000000" w:firstRow="0" w:lastRow="0" w:firstColumn="0" w:lastColumn="0" w:oddVBand="0" w:evenVBand="0" w:oddHBand="0" w:evenHBand="0" w:firstRowFirstColumn="0" w:firstRowLastColumn="0" w:lastRowFirstColumn="0" w:lastRowLastColumn="0"/>
+            </w:pPr>
+          </w:p>
+        </w:tc>
+        <w:tc>
+          <w:tcPr>
+            <w:tcW w:w="1486" w:type="dxa"/>
+            <w:tcBorders>
+              <w:top w:val="single" w:sz="4" w:space="0" w:color="999999" w:themeColor="text1" w:themeTint="66"/>
+              <w:left w:val="single" w:sz="4" w:space="0" w:color="999999" w:themeColor="text1" w:themeTint="66"/>
+              <w:bottom w:val="single" w:sz="4" w:space="0" w:color="999999" w:themeColor="text1" w:themeTint="66"/>
+              <w:right w:val="single" w:sz="4" w:space="0" w:color="999999" w:themeColor="text1" w:themeTint="66"/>
+            </w:tcBorders>
+          </w:tcPr>
+          <w:p>
+            <w:pPr>
+              <w:spacing w:line="240" w:lineRule="auto"/>
+              <w:cnfStyle w:val="000000000000" w:firstRow="0" w:lastRow="0" w:firstColumn="0" w:lastColumn="0" w:oddVBand="0" w:evenVBand="0" w:oddHBand="0" w:evenHBand="0" w:firstRowFirstColumn="0" w:firstRowLastColumn="0" w:lastRowFirstColumn="0" w:lastRowLastColumn="0"/>
+            </w:pPr>
+          </w:p>
+        </w:tc>
+        <w:tc>
+          <w:tcPr>
+            <w:tcW w:w="1824" w:type="dxa"/>
+            <w:tcBorders>
+              <w:top w:val="single" w:sz="4" w:space="0" w:color="999999" w:themeColor="text1" w:themeTint="66"/>
+              <w:left w:val="single" w:sz="4" w:space="0" w:color="999999" w:themeColor="text1" w:themeTint="66"/>
+              <w:bottom w:val="single" w:sz="4" w:space="0" w:color="999999" w:themeColor="text1" w:themeTint="66"/>
+              <w:right w:val="single" w:sz="4" w:space="0" w:color="999999" w:themeColor="text1" w:themeTint="66"/>
+            </w:tcBorders>
+          </w:tcPr>
+          <w:p>
+            <w:pPr>
+              <w:spacing w:line="240" w:lineRule="auto"/>
+              <w:cnfStyle w:val="000000000000" w:firstRow="0" w:lastRow="0" w:firstColumn="0" w:lastColumn="0" w:oddVBand="0" w:evenVBand="0" w:oddHBand="0" w:evenHBand="0" w:firstRowFirstColumn="0" w:firstRowLastColumn="0" w:lastRowFirstColumn="0" w:lastRowLastColumn="0"/>
+            </w:pPr>
+          </w:p>
+        </w:tc>
+        <w:tc>
+          <w:tcPr>
+            <w:tcW w:w="1952" w:type="dxa"/>
+            <w:tcBorders>
+              <w:top w:val="single" w:sz="4" w:space="0" w:color="999999" w:themeColor="text1" w:themeTint="66"/>
+              <w:left w:val="single" w:sz="4" w:space="0" w:color="999999" w:themeColor="text1" w:themeTint="66"/>
+              <w:bottom w:val="single" w:sz="4" w:space="0" w:color="999999" w:themeColor="text1" w:themeTint="66"/>
+              <w:right w:val="single" w:sz="4" w:space="0" w:color="999999" w:themeColor="text1" w:themeTint="66"/>
+            </w:tcBorders>
+          </w:tcPr>
+          <w:p>
+            <w:pPr>
+              <w:spacing w:line="240" w:lineRule="auto"/>
+              <w:cnfStyle w:val="000000000000" w:firstRow="0" w:lastRow="0" w:firstColumn="0" w:lastColumn="0" w:oddVBand="0" w:evenVBand="0" w:oddHBand="0" w:evenHBand="0" w:firstRowFirstColumn="0" w:firstRowLastColumn="0" w:lastRowFirstColumn="0" w:lastRowLastColumn="0"/>
+            </w:pPr>
+          </w:p>
+        </w:tc>
+      </w:tr>
+    </w:tbl>
+    <w:p/>
+    <w:p>
+      <w:r>
+        <w:t>Quit, Save, Change button (text and option save), Change slider (value and option save)</w:t>
+      </w:r>
+      <w:r>
+        <w:t>, change screen</w:t>
+      </w:r>
+      <w:r>
+        <w:t>.</w:t>
+      </w:r>
+    </w:p>
     <w:sectPr>
       <w:pgSz w:w="11906" w:h="16838"/>
       <w:pgMar w:top="1440" w:right="1440" w:bottom="1440" w:left="1440" w:header="708" w:footer="708" w:gutter="0"/>
@@ -6913,6 +7993,7 @@
   <w:style w:type="character" w:default="1" w:styleId="DefaultParagraphFont">
     <w:name w:val="Default Paragraph Font"/>
     <w:uiPriority w:val="1"/>
+    <w:semiHidden/>
     <w:unhideWhenUsed/>
   </w:style>
   <w:style w:type="table" w:default="1" w:styleId="TableNormal">

</xml_diff>